<commit_message>
Updated all changes on 2021-04-07.
</commit_message>
<xml_diff>
--- a/ML_Project_1/ML_Project1_ksm272.docx
+++ b/ML_Project_1/ML_Project1_ksm272.docx
@@ -135,39 +135,133 @@
           <w:rFonts w:asciiTheme="minorHAnsi" w:hAnsiTheme="minorHAnsi" w:cstheme="minorHAnsi"/>
           <w:color w:val="000000" w:themeColor="text1"/>
         </w:rPr>
-        <w:t xml:space="preserve">is an important model organism </w:t>
-      </w:r>
-      <w:r>
-        <w:rPr>
-          <w:rFonts w:asciiTheme="minorHAnsi" w:hAnsiTheme="minorHAnsi" w:cstheme="minorHAnsi"/>
-          <w:color w:val="000000" w:themeColor="text1"/>
-        </w:rPr>
-        <w:t xml:space="preserve">with several </w:t>
-      </w:r>
-      <w:r>
-        <w:rPr>
-          <w:rFonts w:asciiTheme="minorHAnsi" w:hAnsiTheme="minorHAnsi" w:cstheme="minorHAnsi"/>
-          <w:color w:val="000000" w:themeColor="text1"/>
-          <w:shd w:val="clear" w:color="auto" w:fill="FFFFFF"/>
-        </w:rPr>
-        <w:t xml:space="preserve">traits </w:t>
-      </w:r>
-      <w:r>
-        <w:rPr>
-          <w:rFonts w:asciiTheme="minorHAnsi" w:hAnsiTheme="minorHAnsi" w:cstheme="minorHAnsi"/>
-          <w:color w:val="000000" w:themeColor="text1"/>
-          <w:shd w:val="clear" w:color="auto" w:fill="FFFFFF"/>
-        </w:rPr>
-        <w:t>making</w:t>
-      </w:r>
-      <w:r>
-        <w:rPr>
-          <w:rFonts w:asciiTheme="minorHAnsi" w:hAnsiTheme="minorHAnsi" w:cstheme="minorHAnsi"/>
-          <w:color w:val="000000" w:themeColor="text1"/>
-          <w:shd w:val="clear" w:color="auto" w:fill="FFFFFF"/>
-        </w:rPr>
-        <w:t xml:space="preserve"> it a useful model for understanding the biology of flowering plants.</w:t>
-      </w:r>
+        <w:t xml:space="preserve">is an important model </w:t>
+      </w:r>
+      <w:r>
+        <w:rPr>
+          <w:rFonts w:asciiTheme="minorHAnsi" w:hAnsiTheme="minorHAnsi" w:cstheme="minorHAnsi"/>
+          <w:color w:val="000000" w:themeColor="text1"/>
+        </w:rPr>
+        <w:t xml:space="preserve">organism </w:t>
+      </w:r>
+      <w:r>
+        <w:rPr>
+          <w:rFonts w:asciiTheme="minorHAnsi" w:hAnsiTheme="minorHAnsi" w:cstheme="minorHAnsi"/>
+          <w:color w:val="000000" w:themeColor="text1"/>
+        </w:rPr>
+        <w:t xml:space="preserve">which </w:t>
+      </w:r>
+      <w:r>
+        <w:rPr>
+          <w:rFonts w:asciiTheme="minorHAnsi" w:hAnsiTheme="minorHAnsi" w:cstheme="minorHAnsi"/>
+          <w:color w:val="000000" w:themeColor="text1"/>
+        </w:rPr>
+        <w:t>has</w:t>
+      </w:r>
+      <w:r>
+        <w:rPr>
+          <w:rFonts w:asciiTheme="minorHAnsi" w:hAnsiTheme="minorHAnsi" w:cstheme="minorHAnsi"/>
+          <w:color w:val="000000" w:themeColor="text1"/>
+        </w:rPr>
+        <w:t xml:space="preserve"> </w:t>
+      </w:r>
+      <w:r>
+        <w:rPr>
+          <w:rFonts w:asciiTheme="minorHAnsi" w:hAnsiTheme="minorHAnsi" w:cstheme="minorHAnsi"/>
+          <w:color w:val="000000" w:themeColor="text1"/>
+        </w:rPr>
+        <w:t xml:space="preserve">a </w:t>
+      </w:r>
+      <w:r>
+        <w:rPr>
+          <w:rFonts w:asciiTheme="minorHAnsi" w:hAnsiTheme="minorHAnsi" w:cstheme="minorHAnsi"/>
+          <w:color w:val="000000" w:themeColor="text1"/>
+        </w:rPr>
+        <w:t xml:space="preserve">relatively short life cycle, small genome </w:t>
+      </w:r>
+      <w:r>
+        <w:rPr>
+          <w:rFonts w:asciiTheme="minorHAnsi" w:hAnsiTheme="minorHAnsi" w:cstheme="minorHAnsi"/>
+          <w:color w:val="000000" w:themeColor="text1"/>
+        </w:rPr>
+        <w:t xml:space="preserve">with </w:t>
+      </w:r>
+      <w:r>
+        <w:rPr>
+          <w:rFonts w:asciiTheme="minorHAnsi" w:hAnsiTheme="minorHAnsi" w:cstheme="minorHAnsi"/>
+          <w:color w:val="000000" w:themeColor="text1"/>
+        </w:rPr>
+        <w:t xml:space="preserve">135 </w:t>
+      </w:r>
+      <w:proofErr w:type="spellStart"/>
+      <w:r>
+        <w:rPr>
+          <w:rFonts w:asciiTheme="minorHAnsi" w:hAnsiTheme="minorHAnsi" w:cstheme="minorHAnsi"/>
+          <w:color w:val="000000" w:themeColor="text1"/>
+        </w:rPr>
+        <w:t>megabase</w:t>
+      </w:r>
+      <w:proofErr w:type="spellEnd"/>
+      <w:r>
+        <w:rPr>
+          <w:rFonts w:asciiTheme="minorHAnsi" w:hAnsiTheme="minorHAnsi" w:cstheme="minorHAnsi"/>
+          <w:color w:val="000000" w:themeColor="text1"/>
+        </w:rPr>
+        <w:t xml:space="preserve"> pairs (</w:t>
+      </w:r>
+      <w:proofErr w:type="spellStart"/>
+      <w:r>
+        <w:rPr>
+          <w:rFonts w:asciiTheme="minorHAnsi" w:hAnsiTheme="minorHAnsi" w:cstheme="minorHAnsi"/>
+          <w:color w:val="000000" w:themeColor="text1"/>
+        </w:rPr>
+        <w:t>Mbp</w:t>
+      </w:r>
+      <w:proofErr w:type="spellEnd"/>
+      <w:r>
+        <w:rPr>
+          <w:rFonts w:asciiTheme="minorHAnsi" w:hAnsiTheme="minorHAnsi" w:cstheme="minorHAnsi"/>
+          <w:color w:val="000000" w:themeColor="text1"/>
+        </w:rPr>
+        <w:t>)</w:t>
+      </w:r>
+      <w:r>
+        <w:rPr>
+          <w:rFonts w:asciiTheme="minorHAnsi" w:hAnsiTheme="minorHAnsi" w:cstheme="minorHAnsi"/>
+          <w:color w:val="000000" w:themeColor="text1"/>
+        </w:rPr>
+        <w:t xml:space="preserve"> and</w:t>
+      </w:r>
+      <w:r>
+        <w:rPr>
+          <w:rFonts w:asciiTheme="minorHAnsi" w:hAnsiTheme="minorHAnsi" w:cstheme="minorHAnsi"/>
+          <w:color w:val="000000" w:themeColor="text1"/>
+        </w:rPr>
+        <w:t xml:space="preserve"> </w:t>
+      </w:r>
+      <w:r>
+        <w:rPr>
+          <w:rFonts w:asciiTheme="minorHAnsi" w:hAnsiTheme="minorHAnsi" w:cstheme="minorHAnsi"/>
+          <w:color w:val="000000" w:themeColor="text1"/>
+        </w:rPr>
+        <w:t xml:space="preserve">community </w:t>
+      </w:r>
+      <w:proofErr w:type="gramStart"/>
+      <w:r>
+        <w:rPr>
+          <w:rFonts w:asciiTheme="minorHAnsi" w:hAnsiTheme="minorHAnsi" w:cstheme="minorHAnsi"/>
+          <w:color w:val="000000" w:themeColor="text1"/>
+        </w:rPr>
+        <w:t xml:space="preserve">curated </w:t>
+      </w:r>
+      <w:r>
+        <w:rPr>
+          <w:rFonts w:asciiTheme="minorHAnsi" w:hAnsiTheme="minorHAnsi" w:cstheme="minorHAnsi"/>
+          <w:color w:val="000000" w:themeColor="text1"/>
+        </w:rPr>
+        <w:t>.</w:t>
+      </w:r>
+      <w:proofErr w:type="gramEnd"/>
       <w:r>
         <w:rPr>
           <w:rFonts w:asciiTheme="minorHAnsi" w:hAnsiTheme="minorHAnsi" w:cstheme="minorHAnsi"/>
@@ -189,7 +283,160 @@
           <w:rFonts w:asciiTheme="minorHAnsi" w:hAnsiTheme="minorHAnsi" w:cstheme="minorHAnsi"/>
           <w:color w:val="000000" w:themeColor="text1"/>
         </w:rPr>
-        <w:t xml:space="preserve"> has relatively short life cycle, small genome of size 135 </w:t>
+        <w:t xml:space="preserve"> </w:t>
+      </w:r>
+      <w:r>
+        <w:rPr>
+          <w:rFonts w:asciiTheme="minorHAnsi" w:hAnsiTheme="minorHAnsi" w:cstheme="minorHAnsi"/>
+          <w:color w:val="000000" w:themeColor="text1"/>
+        </w:rPr>
+        <w:t xml:space="preserve">is useful for studying </w:t>
+      </w:r>
+      <w:r>
+        <w:rPr>
+          <w:rFonts w:asciiTheme="minorHAnsi" w:hAnsiTheme="minorHAnsi" w:cstheme="minorHAnsi"/>
+          <w:color w:val="000000" w:themeColor="text1"/>
+        </w:rPr>
+        <w:t xml:space="preserve">multifactorial </w:t>
+      </w:r>
+      <w:r>
+        <w:rPr>
+          <w:rFonts w:asciiTheme="minorHAnsi" w:hAnsiTheme="minorHAnsi" w:cstheme="minorHAnsi"/>
+          <w:color w:val="000000" w:themeColor="text1"/>
+        </w:rPr>
+        <w:t xml:space="preserve">traits such as </w:t>
+      </w:r>
+      <w:r>
+        <w:rPr>
+          <w:rFonts w:asciiTheme="minorHAnsi" w:hAnsiTheme="minorHAnsi" w:cstheme="minorHAnsi"/>
+          <w:color w:val="000000" w:themeColor="text1"/>
+        </w:rPr>
+        <w:t xml:space="preserve">flowering time (FT) </w:t>
+      </w:r>
+      <w:r>
+        <w:rPr>
+          <w:rFonts w:asciiTheme="minorHAnsi" w:hAnsiTheme="minorHAnsi" w:cstheme="minorHAnsi"/>
+          <w:color w:val="000000" w:themeColor="text1"/>
+        </w:rPr>
+        <w:t>that are potentially regulated by the interaction of multiple genes on various chromosomes</w:t>
+      </w:r>
+      <w:r>
+        <w:rPr>
+          <w:rFonts w:asciiTheme="minorHAnsi" w:hAnsiTheme="minorHAnsi" w:cstheme="minorHAnsi"/>
+          <w:color w:val="000000" w:themeColor="text1"/>
+        </w:rPr>
+        <w:t xml:space="preserve"> and stimulus from the environment</w:t>
+      </w:r>
+      <w:r>
+        <w:rPr>
+          <w:rFonts w:asciiTheme="minorHAnsi" w:hAnsiTheme="minorHAnsi" w:cstheme="minorHAnsi"/>
+          <w:color w:val="000000" w:themeColor="text1"/>
+        </w:rPr>
+        <w:t xml:space="preserve">. </w:t>
+      </w:r>
+      <w:r>
+        <w:rPr>
+          <w:rFonts w:asciiTheme="minorHAnsi" w:hAnsiTheme="minorHAnsi" w:cstheme="minorHAnsi"/>
+          <w:color w:val="000000" w:themeColor="text1"/>
+        </w:rPr>
+        <w:t xml:space="preserve">Leveraging this </w:t>
+      </w:r>
+      <w:proofErr w:type="gramStart"/>
+      <w:r>
+        <w:rPr>
+          <w:rFonts w:asciiTheme="minorHAnsi" w:hAnsiTheme="minorHAnsi" w:cstheme="minorHAnsi"/>
+          <w:color w:val="000000" w:themeColor="text1"/>
+        </w:rPr>
+        <w:t>knowledge</w:t>
+      </w:r>
+      <w:proofErr w:type="gramEnd"/>
+      <w:r>
+        <w:rPr>
+          <w:rFonts w:asciiTheme="minorHAnsi" w:hAnsiTheme="minorHAnsi" w:cstheme="minorHAnsi"/>
+          <w:color w:val="000000" w:themeColor="text1"/>
+        </w:rPr>
+        <w:t xml:space="preserve"> </w:t>
+      </w:r>
+      <w:r>
+        <w:rPr>
+          <w:rFonts w:asciiTheme="minorHAnsi" w:hAnsiTheme="minorHAnsi" w:cstheme="minorHAnsi"/>
+          <w:color w:val="000000" w:themeColor="text1"/>
+        </w:rPr>
+        <w:t xml:space="preserve">I hope to </w:t>
+      </w:r>
+    </w:p>
+    <w:p>
+      <w:pPr>
+        <w:rPr>
+          <w:rFonts w:asciiTheme="minorHAnsi" w:hAnsiTheme="minorHAnsi" w:cstheme="minorHAnsi"/>
+          <w:color w:val="000000" w:themeColor="text1"/>
+        </w:rPr>
+      </w:pPr>
+    </w:p>
+    <w:p>
+      <w:pPr>
+        <w:rPr>
+          <w:rFonts w:asciiTheme="minorHAnsi" w:hAnsiTheme="minorHAnsi" w:cstheme="minorHAnsi"/>
+          <w:color w:val="000000" w:themeColor="text1"/>
+        </w:rPr>
+      </w:pPr>
+      <w:r>
+        <w:rPr>
+          <w:rFonts w:asciiTheme="minorHAnsi" w:hAnsiTheme="minorHAnsi" w:cstheme="minorHAnsi"/>
+          <w:color w:val="000000" w:themeColor="text1"/>
+        </w:rPr>
+        <w:t>The goal of this particular study is to find the relationship of genotype to phenotype</w:t>
+      </w:r>
+      <w:r>
+        <w:rPr>
+          <w:rFonts w:asciiTheme="minorHAnsi" w:hAnsiTheme="minorHAnsi" w:cstheme="minorHAnsi"/>
+          <w:color w:val="000000" w:themeColor="text1"/>
+        </w:rPr>
+        <w:t xml:space="preserve"> for the </w:t>
+      </w:r>
+      <w:r>
+        <w:rPr>
+          <w:rFonts w:asciiTheme="minorHAnsi" w:hAnsiTheme="minorHAnsi" w:cstheme="minorHAnsi"/>
+          <w:color w:val="000000" w:themeColor="text1"/>
+        </w:rPr>
+        <w:t>flowering time (FT)</w:t>
+      </w:r>
+      <w:r>
+        <w:rPr>
+          <w:rFonts w:asciiTheme="minorHAnsi" w:hAnsiTheme="minorHAnsi" w:cstheme="minorHAnsi"/>
+          <w:color w:val="000000" w:themeColor="text1"/>
+        </w:rPr>
+        <w:t xml:space="preserve"> trait. Since this is a </w:t>
+      </w:r>
+    </w:p>
+    <w:p>
+      <w:pPr>
+        <w:rPr>
+          <w:rFonts w:asciiTheme="minorHAnsi" w:hAnsiTheme="minorHAnsi" w:cstheme="minorHAnsi"/>
+          <w:color w:val="000000" w:themeColor="text1"/>
+        </w:rPr>
+      </w:pPr>
+    </w:p>
+    <w:p>
+      <w:pPr>
+        <w:rPr>
+          <w:rFonts w:asciiTheme="minorHAnsi" w:hAnsiTheme="minorHAnsi" w:cstheme="minorHAnsi"/>
+          <w:color w:val="000000" w:themeColor="text1"/>
+        </w:rPr>
+      </w:pPr>
+      <w:r>
+        <w:rPr>
+          <w:rFonts w:asciiTheme="minorHAnsi" w:hAnsiTheme="minorHAnsi" w:cstheme="minorHAnsi"/>
+          <w:color w:val="000000" w:themeColor="text1"/>
+        </w:rPr>
+        <w:t>In this study only homozygous genotypes were observed.</w:t>
+      </w:r>
+      <w:r>
+        <w:rPr>
+          <w:rFonts w:asciiTheme="minorHAnsi" w:hAnsiTheme="minorHAnsi" w:cstheme="minorHAnsi"/>
+          <w:color w:val="000000" w:themeColor="text1"/>
+        </w:rPr>
+        <w:t xml:space="preserve"> Making it quite difficult to use the </w:t>
       </w:r>
       <w:proofErr w:type="spellStart"/>
       <w:r>
@@ -197,7 +444,7 @@
           <w:rFonts w:asciiTheme="minorHAnsi" w:hAnsiTheme="minorHAnsi" w:cstheme="minorHAnsi"/>
           <w:color w:val="000000" w:themeColor="text1"/>
         </w:rPr>
-        <w:t>megabase</w:t>
+        <w:t>fischer</w:t>
       </w:r>
       <w:proofErr w:type="spellEnd"/>
       <w:r>
@@ -205,17 +452,68 @@
           <w:rFonts w:asciiTheme="minorHAnsi" w:hAnsiTheme="minorHAnsi" w:cstheme="minorHAnsi"/>
           <w:color w:val="000000" w:themeColor="text1"/>
         </w:rPr>
-        <w:t xml:space="preserve"> pairs (</w:t>
-      </w:r>
-      <w:proofErr w:type="spellStart"/>
-      <w:r>
-        <w:rPr>
-          <w:rFonts w:asciiTheme="minorHAnsi" w:hAnsiTheme="minorHAnsi" w:cstheme="minorHAnsi"/>
-          <w:color w:val="000000" w:themeColor="text1"/>
-        </w:rPr>
-        <w:t>Mbp</w:t>
-      </w:r>
-      <w:proofErr w:type="spellEnd"/>
+        <w:t xml:space="preserve"> exact test for Hardy-Weinberg Equilibrium (HWE) for each Single Nucleotide Polymorphism (SNP) variant.</w:t>
+      </w:r>
+    </w:p>
+    <w:p>
+      <w:pPr>
+        <w:rPr>
+          <w:rFonts w:asciiTheme="minorHAnsi" w:hAnsiTheme="minorHAnsi" w:cstheme="minorHAnsi"/>
+          <w:color w:val="000000" w:themeColor="text1"/>
+        </w:rPr>
+      </w:pPr>
+    </w:p>
+    <w:p>
+      <w:pPr>
+        <w:rPr>
+          <w:rFonts w:asciiTheme="minorHAnsi" w:hAnsiTheme="minorHAnsi" w:cstheme="minorHAnsi"/>
+          <w:color w:val="000000" w:themeColor="text1"/>
+        </w:rPr>
+      </w:pPr>
+      <w:r>
+        <w:rPr>
+          <w:rFonts w:asciiTheme="minorHAnsi" w:hAnsiTheme="minorHAnsi" w:cstheme="minorHAnsi"/>
+          <w:color w:val="000000" w:themeColor="text1"/>
+        </w:rPr>
+        <w:t>Methods</w:t>
+      </w:r>
+    </w:p>
+    <w:p>
+      <w:pPr>
+        <w:rPr>
+          <w:rFonts w:asciiTheme="minorHAnsi" w:hAnsiTheme="minorHAnsi" w:cstheme="minorHAnsi"/>
+          <w:color w:val="000000" w:themeColor="text1"/>
+        </w:rPr>
+      </w:pPr>
+    </w:p>
+    <w:p>
+      <w:pPr>
+        <w:rPr>
+          <w:rFonts w:asciiTheme="minorHAnsi" w:hAnsiTheme="minorHAnsi" w:cstheme="minorHAnsi"/>
+          <w:color w:val="000000" w:themeColor="text1"/>
+        </w:rPr>
+      </w:pPr>
+      <w:r>
+        <w:rPr>
+          <w:rFonts w:asciiTheme="minorHAnsi" w:hAnsiTheme="minorHAnsi" w:cstheme="minorHAnsi"/>
+          <w:color w:val="000000" w:themeColor="text1"/>
+        </w:rPr>
+        <w:t xml:space="preserve">In order to study the genetic causation of </w:t>
+      </w:r>
+      <w:r>
+        <w:rPr>
+          <w:rFonts w:asciiTheme="minorHAnsi" w:hAnsiTheme="minorHAnsi" w:cstheme="minorHAnsi"/>
+          <w:color w:val="000000" w:themeColor="text1"/>
+        </w:rPr>
+        <w:t>flowering time (</w:t>
+      </w:r>
+      <w:r>
+        <w:rPr>
+          <w:rFonts w:asciiTheme="minorHAnsi" w:hAnsiTheme="minorHAnsi" w:cstheme="minorHAnsi"/>
+          <w:color w:val="000000" w:themeColor="text1"/>
+        </w:rPr>
+        <w:t>FT</w:t>
+      </w:r>
       <w:r>
         <w:rPr>
           <w:rFonts w:asciiTheme="minorHAnsi" w:hAnsiTheme="minorHAnsi" w:cstheme="minorHAnsi"/>
@@ -228,170 +526,6 @@
           <w:rFonts w:asciiTheme="minorHAnsi" w:hAnsiTheme="minorHAnsi" w:cstheme="minorHAnsi"/>
           <w:color w:val="000000" w:themeColor="text1"/>
         </w:rPr>
-        <w:t xml:space="preserve"> and</w:t>
-      </w:r>
-    </w:p>
-    <w:p>
-      <w:pPr>
-        <w:rPr>
-          <w:rFonts w:asciiTheme="minorHAnsi" w:hAnsiTheme="minorHAnsi" w:cstheme="minorHAnsi"/>
-          <w:color w:val="000000" w:themeColor="text1"/>
-        </w:rPr>
-      </w:pPr>
-    </w:p>
-    <w:p>
-      <w:pPr>
-        <w:rPr>
-          <w:rFonts w:asciiTheme="minorHAnsi" w:hAnsiTheme="minorHAnsi" w:cstheme="minorHAnsi"/>
-          <w:color w:val="000000" w:themeColor="text1"/>
-        </w:rPr>
-      </w:pPr>
-      <w:r>
-        <w:rPr>
-          <w:rFonts w:asciiTheme="minorHAnsi" w:hAnsiTheme="minorHAnsi" w:cstheme="minorHAnsi"/>
-          <w:color w:val="000000" w:themeColor="text1"/>
-        </w:rPr>
-        <w:t xml:space="preserve">It is useful for studying </w:t>
-      </w:r>
-      <w:r>
-        <w:rPr>
-          <w:rFonts w:asciiTheme="minorHAnsi" w:hAnsiTheme="minorHAnsi" w:cstheme="minorHAnsi"/>
-          <w:color w:val="000000" w:themeColor="text1"/>
-        </w:rPr>
-        <w:t xml:space="preserve">multifactorial </w:t>
-      </w:r>
-      <w:r>
-        <w:rPr>
-          <w:rFonts w:asciiTheme="minorHAnsi" w:hAnsiTheme="minorHAnsi" w:cstheme="minorHAnsi"/>
-          <w:color w:val="000000" w:themeColor="text1"/>
-        </w:rPr>
-        <w:t>traits such as flowering time (FT)</w:t>
-      </w:r>
-      <w:r>
-        <w:rPr>
-          <w:rFonts w:asciiTheme="minorHAnsi" w:hAnsiTheme="minorHAnsi" w:cstheme="minorHAnsi"/>
-          <w:color w:val="000000" w:themeColor="text1"/>
-        </w:rPr>
-        <w:t xml:space="preserve"> that are potentially regulated by the interaction of multiple genes on various chromosomes</w:t>
-      </w:r>
-      <w:r>
-        <w:rPr>
-          <w:rFonts w:asciiTheme="minorHAnsi" w:hAnsiTheme="minorHAnsi" w:cstheme="minorHAnsi"/>
-          <w:color w:val="000000" w:themeColor="text1"/>
-        </w:rPr>
-        <w:t xml:space="preserve"> and stimulus from the environment</w:t>
-      </w:r>
-      <w:r>
-        <w:rPr>
-          <w:rFonts w:asciiTheme="minorHAnsi" w:hAnsiTheme="minorHAnsi" w:cstheme="minorHAnsi"/>
-          <w:color w:val="000000" w:themeColor="text1"/>
-        </w:rPr>
-        <w:t xml:space="preserve">. </w:t>
-      </w:r>
-    </w:p>
-    <w:p>
-      <w:pPr>
-        <w:rPr>
-          <w:rFonts w:asciiTheme="minorHAnsi" w:hAnsiTheme="minorHAnsi" w:cstheme="minorHAnsi"/>
-          <w:color w:val="000000" w:themeColor="text1"/>
-        </w:rPr>
-      </w:pPr>
-    </w:p>
-    <w:p>
-      <w:pPr>
-        <w:rPr>
-          <w:rFonts w:asciiTheme="minorHAnsi" w:hAnsiTheme="minorHAnsi" w:cstheme="minorHAnsi"/>
-          <w:color w:val="000000" w:themeColor="text1"/>
-        </w:rPr>
-      </w:pPr>
-      <w:r>
-        <w:rPr>
-          <w:rFonts w:asciiTheme="minorHAnsi" w:hAnsiTheme="minorHAnsi" w:cstheme="minorHAnsi"/>
-          <w:color w:val="000000" w:themeColor="text1"/>
-        </w:rPr>
-        <w:t>The goal of this particular study is to find the relationship of genotype to phenotype.</w:t>
-      </w:r>
-      <w:r>
-        <w:rPr>
-          <w:rFonts w:asciiTheme="minorHAnsi" w:hAnsiTheme="minorHAnsi" w:cstheme="minorHAnsi"/>
-          <w:color w:val="000000" w:themeColor="text1"/>
-        </w:rPr>
-        <w:t xml:space="preserve"> </w:t>
-      </w:r>
-    </w:p>
-    <w:p>
-      <w:pPr>
-        <w:rPr>
-          <w:rFonts w:asciiTheme="minorHAnsi" w:hAnsiTheme="minorHAnsi" w:cstheme="minorHAnsi"/>
-          <w:color w:val="000000" w:themeColor="text1"/>
-        </w:rPr>
-      </w:pPr>
-    </w:p>
-    <w:p>
-      <w:pPr>
-        <w:rPr>
-          <w:rFonts w:asciiTheme="minorHAnsi" w:hAnsiTheme="minorHAnsi" w:cstheme="minorHAnsi"/>
-          <w:color w:val="000000" w:themeColor="text1"/>
-        </w:rPr>
-      </w:pPr>
-      <w:r>
-        <w:rPr>
-          <w:rFonts w:asciiTheme="minorHAnsi" w:hAnsiTheme="minorHAnsi" w:cstheme="minorHAnsi"/>
-          <w:color w:val="000000" w:themeColor="text1"/>
-        </w:rPr>
-        <w:t>In this study only homozygous genotypes were observed.</w:t>
-      </w:r>
-    </w:p>
-    <w:p>
-      <w:pPr>
-        <w:rPr>
-          <w:rFonts w:asciiTheme="minorHAnsi" w:hAnsiTheme="minorHAnsi" w:cstheme="minorHAnsi"/>
-          <w:color w:val="000000" w:themeColor="text1"/>
-        </w:rPr>
-      </w:pPr>
-    </w:p>
-    <w:p>
-      <w:pPr>
-        <w:rPr>
-          <w:rFonts w:asciiTheme="minorHAnsi" w:hAnsiTheme="minorHAnsi" w:cstheme="minorHAnsi"/>
-          <w:color w:val="000000" w:themeColor="text1"/>
-        </w:rPr>
-      </w:pPr>
-      <w:r>
-        <w:rPr>
-          <w:rFonts w:asciiTheme="minorHAnsi" w:hAnsiTheme="minorHAnsi" w:cstheme="minorHAnsi"/>
-          <w:color w:val="000000" w:themeColor="text1"/>
-        </w:rPr>
-        <w:t>Methods</w:t>
-      </w:r>
-    </w:p>
-    <w:p>
-      <w:pPr>
-        <w:rPr>
-          <w:rFonts w:asciiTheme="minorHAnsi" w:hAnsiTheme="minorHAnsi" w:cstheme="minorHAnsi"/>
-          <w:color w:val="000000" w:themeColor="text1"/>
-        </w:rPr>
-      </w:pPr>
-    </w:p>
-    <w:p>
-      <w:pPr>
-        <w:rPr>
-          <w:rFonts w:asciiTheme="minorHAnsi" w:hAnsiTheme="minorHAnsi" w:cstheme="minorHAnsi"/>
-          <w:color w:val="000000" w:themeColor="text1"/>
-        </w:rPr>
-      </w:pPr>
-      <w:r>
-        <w:rPr>
-          <w:rFonts w:asciiTheme="minorHAnsi" w:hAnsiTheme="minorHAnsi" w:cstheme="minorHAnsi"/>
-          <w:color w:val="000000" w:themeColor="text1"/>
-        </w:rPr>
-        <w:t>In order to study the genetic causation of FT</w:t>
-      </w:r>
-      <w:r>
-        <w:rPr>
-          <w:rFonts w:asciiTheme="minorHAnsi" w:hAnsiTheme="minorHAnsi" w:cstheme="minorHAnsi"/>
-          <w:color w:val="000000" w:themeColor="text1"/>
-        </w:rPr>
         <w:t>,</w:t>
       </w:r>
       <w:r>
@@ -456,35 +590,119 @@
           <w:rFonts w:asciiTheme="minorHAnsi" w:hAnsiTheme="minorHAnsi" w:cstheme="minorHAnsi"/>
           <w:color w:val="000000" w:themeColor="text1"/>
         </w:rPr>
-        <w:t xml:space="preserve"> variant SNPs were genotyped and analyzed using a custom pipeline implemented in the python and R programming languages. </w:t>
-      </w:r>
-      <w:r>
-        <w:rPr>
-          <w:rFonts w:asciiTheme="minorHAnsi" w:hAnsiTheme="minorHAnsi" w:cstheme="minorHAnsi"/>
-          <w:color w:val="000000" w:themeColor="text1"/>
-        </w:rPr>
-        <w:t>The pipeline workflow is captured in the following figure x. The</w:t>
-      </w:r>
-      <w:r>
-        <w:rPr>
-          <w:rFonts w:asciiTheme="minorHAnsi" w:hAnsiTheme="minorHAnsi" w:cstheme="minorHAnsi"/>
-          <w:color w:val="000000" w:themeColor="text1"/>
-        </w:rPr>
-        <w:t xml:space="preserve"> quality control </w:t>
-      </w:r>
-      <w:r>
-        <w:rPr>
-          <w:rFonts w:asciiTheme="minorHAnsi" w:hAnsiTheme="minorHAnsi" w:cstheme="minorHAnsi"/>
-          <w:color w:val="000000" w:themeColor="text1"/>
-        </w:rPr>
-        <w:t xml:space="preserve">step </w:t>
-      </w:r>
-      <w:r>
-        <w:rPr>
-          <w:rFonts w:asciiTheme="minorHAnsi" w:hAnsiTheme="minorHAnsi" w:cstheme="minorHAnsi"/>
-          <w:color w:val="000000" w:themeColor="text1"/>
-        </w:rPr>
-        <w:t xml:space="preserve">workflow was developed in python for filtering the data for further analysis. Flowering time phenotypes were filtered for “NA” values indicating missing data. A total of 238 phenotypes were retained for further processing of individual genotypes. Genotypes were first filtered for biallelic SNPs. Genotypes with flowering time </w:t>
+        <w:t xml:space="preserve"> variant SNPs were genotyped and analyzed using a custom pipeline implemented in the python and </w:t>
+      </w:r>
+      <w:r>
+        <w:rPr>
+          <w:rFonts w:asciiTheme="minorHAnsi" w:hAnsiTheme="minorHAnsi" w:cstheme="minorHAnsi"/>
+          <w:color w:val="000000" w:themeColor="text1"/>
+        </w:rPr>
+        <w:t xml:space="preserve">the </w:t>
+      </w:r>
+      <w:r>
+        <w:rPr>
+          <w:rFonts w:asciiTheme="minorHAnsi" w:hAnsiTheme="minorHAnsi" w:cstheme="minorHAnsi"/>
+          <w:color w:val="000000" w:themeColor="text1"/>
+        </w:rPr>
+        <w:t xml:space="preserve">R programming languages. </w:t>
+      </w:r>
+      <w:r>
+        <w:rPr>
+          <w:rFonts w:asciiTheme="minorHAnsi" w:hAnsiTheme="minorHAnsi" w:cstheme="minorHAnsi"/>
+          <w:color w:val="000000" w:themeColor="text1"/>
+        </w:rPr>
+        <w:t xml:space="preserve">The pipeline workflow is captured in the following figure x. </w:t>
+      </w:r>
+      <w:r>
+        <w:rPr>
+          <w:rFonts w:asciiTheme="minorHAnsi" w:hAnsiTheme="minorHAnsi" w:cstheme="minorHAnsi"/>
+          <w:color w:val="000000" w:themeColor="text1"/>
+        </w:rPr>
+        <w:t>In the first step, t</w:t>
+      </w:r>
+      <w:r>
+        <w:rPr>
+          <w:rFonts w:asciiTheme="minorHAnsi" w:hAnsiTheme="minorHAnsi" w:cstheme="minorHAnsi"/>
+          <w:color w:val="000000" w:themeColor="text1"/>
+        </w:rPr>
+        <w:t>he</w:t>
+      </w:r>
+      <w:r>
+        <w:rPr>
+          <w:rFonts w:asciiTheme="minorHAnsi" w:hAnsiTheme="minorHAnsi" w:cstheme="minorHAnsi"/>
+          <w:color w:val="000000" w:themeColor="text1"/>
+        </w:rPr>
+        <w:t xml:space="preserve"> quality control workflow was developed in python for filtering the data for further analysis. </w:t>
+      </w:r>
+      <w:r>
+        <w:rPr>
+          <w:rFonts w:asciiTheme="minorHAnsi" w:hAnsiTheme="minorHAnsi" w:cstheme="minorHAnsi"/>
+          <w:color w:val="000000" w:themeColor="text1"/>
+        </w:rPr>
+        <w:t xml:space="preserve">The quality_control.py script performs the following tasks. </w:t>
+      </w:r>
+      <w:r>
+        <w:rPr>
+          <w:rFonts w:asciiTheme="minorHAnsi" w:hAnsiTheme="minorHAnsi" w:cstheme="minorHAnsi"/>
+          <w:color w:val="000000" w:themeColor="text1"/>
+        </w:rPr>
+        <w:t xml:space="preserve">Flowering time phenotypes </w:t>
+      </w:r>
+      <w:r>
+        <w:rPr>
+          <w:rFonts w:asciiTheme="minorHAnsi" w:hAnsiTheme="minorHAnsi" w:cstheme="minorHAnsi"/>
+          <w:color w:val="000000" w:themeColor="text1"/>
+        </w:rPr>
+        <w:t>are</w:t>
+      </w:r>
+      <w:r>
+        <w:rPr>
+          <w:rFonts w:asciiTheme="minorHAnsi" w:hAnsiTheme="minorHAnsi" w:cstheme="minorHAnsi"/>
+          <w:color w:val="000000" w:themeColor="text1"/>
+        </w:rPr>
+        <w:t xml:space="preserve"> filtered for “NA” values</w:t>
+      </w:r>
+      <w:r>
+        <w:rPr>
+          <w:rFonts w:asciiTheme="minorHAnsi" w:hAnsiTheme="minorHAnsi" w:cstheme="minorHAnsi"/>
+          <w:color w:val="000000" w:themeColor="text1"/>
+        </w:rPr>
+        <w:t xml:space="preserve">, which </w:t>
+      </w:r>
+      <w:r>
+        <w:rPr>
+          <w:rFonts w:asciiTheme="minorHAnsi" w:hAnsiTheme="minorHAnsi" w:cstheme="minorHAnsi"/>
+          <w:color w:val="000000" w:themeColor="text1"/>
+        </w:rPr>
+        <w:t>indicat</w:t>
+      </w:r>
+      <w:r>
+        <w:rPr>
+          <w:rFonts w:asciiTheme="minorHAnsi" w:hAnsiTheme="minorHAnsi" w:cstheme="minorHAnsi"/>
+          <w:color w:val="000000" w:themeColor="text1"/>
+        </w:rPr>
+        <w:t xml:space="preserve">ed that those genotypes had </w:t>
+      </w:r>
+      <w:r>
+        <w:rPr>
+          <w:rFonts w:asciiTheme="minorHAnsi" w:hAnsiTheme="minorHAnsi" w:cstheme="minorHAnsi"/>
+          <w:color w:val="000000" w:themeColor="text1"/>
+        </w:rPr>
+        <w:t>missing data</w:t>
+      </w:r>
+      <w:r>
+        <w:rPr>
+          <w:rFonts w:asciiTheme="minorHAnsi" w:hAnsiTheme="minorHAnsi" w:cstheme="minorHAnsi"/>
+          <w:color w:val="000000" w:themeColor="text1"/>
+        </w:rPr>
+        <w:t xml:space="preserve"> and were removed</w:t>
+      </w:r>
+      <w:r>
+        <w:rPr>
+          <w:rFonts w:asciiTheme="minorHAnsi" w:hAnsiTheme="minorHAnsi" w:cstheme="minorHAnsi"/>
+          <w:color w:val="000000" w:themeColor="text1"/>
+        </w:rPr>
+        <w:t xml:space="preserve">. A total of 238 phenotypes were retained for further processing of individual genotypes. Genotypes were first filtered for biallelic SNPs. Genotypes with flowering time </w:t>
       </w:r>
       <w:r>
         <w:rPr>
@@ -519,7 +737,63 @@
           <w:rFonts w:asciiTheme="minorHAnsi" w:hAnsiTheme="minorHAnsi" w:cstheme="minorHAnsi"/>
           <w:color w:val="000000" w:themeColor="text1"/>
         </w:rPr>
-        <w:t xml:space="preserve"> After filtering by phenotypes and biallelic SNPs, a total of 230 genotypes and a total of </w:t>
+        <w:t xml:space="preserve"> After filtering by phenotypes and biallelic SNPs, </w:t>
+      </w:r>
+      <w:r>
+        <w:rPr>
+          <w:rFonts w:asciiTheme="minorHAnsi" w:hAnsiTheme="minorHAnsi" w:cstheme="minorHAnsi"/>
+          <w:color w:val="000000" w:themeColor="text1"/>
+        </w:rPr>
+        <w:t>t</w:t>
+      </w:r>
+      <w:r>
+        <w:rPr>
+          <w:rFonts w:asciiTheme="minorHAnsi" w:hAnsiTheme="minorHAnsi" w:cstheme="minorHAnsi"/>
+          <w:color w:val="000000" w:themeColor="text1"/>
+        </w:rPr>
+        <w:t>he Minor Allele Frequency (MAF) of each variant was calculated</w:t>
+      </w:r>
+      <w:r>
+        <w:rPr>
+          <w:rFonts w:asciiTheme="minorHAnsi" w:hAnsiTheme="minorHAnsi" w:cstheme="minorHAnsi"/>
+          <w:color w:val="000000" w:themeColor="text1"/>
+        </w:rPr>
+        <w:t>. V</w:t>
+      </w:r>
+      <w:r>
+        <w:rPr>
+          <w:rFonts w:asciiTheme="minorHAnsi" w:hAnsiTheme="minorHAnsi" w:cstheme="minorHAnsi"/>
+          <w:color w:val="000000" w:themeColor="text1"/>
+        </w:rPr>
+        <w:t>ariants with a MAF of greater than or equal to 0.0</w:t>
+      </w:r>
+      <w:r>
+        <w:rPr>
+          <w:rFonts w:asciiTheme="minorHAnsi" w:hAnsiTheme="minorHAnsi" w:cstheme="minorHAnsi"/>
+          <w:color w:val="000000" w:themeColor="text1"/>
+        </w:rPr>
+        <w:t>1</w:t>
+      </w:r>
+      <w:r>
+        <w:rPr>
+          <w:rFonts w:asciiTheme="minorHAnsi" w:hAnsiTheme="minorHAnsi" w:cstheme="minorHAnsi"/>
+          <w:color w:val="000000" w:themeColor="text1"/>
+        </w:rPr>
+        <w:t xml:space="preserve"> were retained and considered for further analysis. </w:t>
+      </w:r>
+      <w:r>
+        <w:rPr>
+          <w:rFonts w:asciiTheme="minorHAnsi" w:hAnsiTheme="minorHAnsi" w:cstheme="minorHAnsi"/>
+          <w:color w:val="000000" w:themeColor="text1"/>
+        </w:rPr>
+        <w:t>A</w:t>
+      </w:r>
+      <w:r>
+        <w:rPr>
+          <w:rFonts w:asciiTheme="minorHAnsi" w:hAnsiTheme="minorHAnsi" w:cstheme="minorHAnsi"/>
+          <w:color w:val="000000" w:themeColor="text1"/>
+        </w:rPr>
+        <w:t xml:space="preserve"> total of 230 genotypes and a total of </w:t>
       </w:r>
       <w:r>
         <w:rPr>
@@ -555,8 +829,9 @@
       </w:r>
       <w:r>
         <w:rPr>
-          <w:rFonts w:asciiTheme="minorHAnsi" w:hAnsiTheme="minorHAnsi" w:cstheme="minorHAnsi"/>
-          <w:color w:val="000000" w:themeColor="text1"/>
+          <w:rFonts w:asciiTheme="minorHAnsi" w:eastAsiaTheme="minorHAnsi" w:hAnsiTheme="minorHAnsi" w:cstheme="minorHAnsi"/>
+          <w:color w:val="000000"/>
+          <w:lang w:val="en-US"/>
         </w:rPr>
         <w:t xml:space="preserve"> </w:t>
       </w:r>
@@ -565,6 +840,13 @@
           <w:rFonts w:asciiTheme="minorHAnsi" w:hAnsiTheme="minorHAnsi" w:cstheme="minorHAnsi"/>
           <w:color w:val="000000" w:themeColor="text1"/>
         </w:rPr>
+        <w:t xml:space="preserve"> </w:t>
+      </w:r>
+      <w:r>
+        <w:rPr>
+          <w:rFonts w:asciiTheme="minorHAnsi" w:hAnsiTheme="minorHAnsi" w:cstheme="minorHAnsi"/>
+          <w:color w:val="000000" w:themeColor="text1"/>
+        </w:rPr>
         <w:t>All variants were subjected to</w:t>
       </w:r>
       <w:r>
@@ -572,7 +854,14 @@
           <w:rFonts w:asciiTheme="minorHAnsi" w:hAnsiTheme="minorHAnsi" w:cstheme="minorHAnsi"/>
           <w:color w:val="000000" w:themeColor="text1"/>
         </w:rPr>
-        <w:t xml:space="preserve"> SNP-HWE</w:t>
+        <w:t xml:space="preserve"> </w:t>
+      </w:r>
+      <w:r>
+        <w:rPr>
+          <w:rFonts w:asciiTheme="minorHAnsi" w:hAnsiTheme="minorHAnsi" w:cstheme="minorHAnsi"/>
+          <w:color w:val="000000" w:themeColor="text1"/>
+        </w:rPr>
+        <w:t>blank</w:t>
       </w:r>
       <w:r>
         <w:rPr>
@@ -594,14 +883,49 @@
           <w:color w:val="000000" w:themeColor="text1"/>
           <w:shd w:val="clear" w:color="auto" w:fill="FFFFFF"/>
         </w:rPr>
-        <w:t>Wigginton et al. 2005</w:t>
-      </w:r>
-      <w:r>
-        <w:rPr>
-          <w:rFonts w:asciiTheme="minorHAnsi" w:hAnsiTheme="minorHAnsi" w:cstheme="minorHAnsi"/>
-          <w:color w:val="000000" w:themeColor="text1"/>
-        </w:rPr>
-        <w:t xml:space="preserve">) to assess the population for genotyping quality, for derivations from Hardy-Weinberg equilibrium (HWE) and as test of association of the variants. Variants with a P-value of less than or equal to </w:t>
+        <w:t>paper</w:t>
+      </w:r>
+      <w:r>
+        <w:rPr>
+          <w:rFonts w:asciiTheme="minorHAnsi" w:hAnsiTheme="minorHAnsi" w:cstheme="minorHAnsi"/>
+          <w:color w:val="000000" w:themeColor="text1"/>
+        </w:rPr>
+        <w:t xml:space="preserve">) to assess the population for genotyping quality, </w:t>
+      </w:r>
+      <w:r>
+        <w:rPr>
+          <w:rFonts w:asciiTheme="minorHAnsi" w:hAnsiTheme="minorHAnsi" w:cstheme="minorHAnsi"/>
+          <w:color w:val="000000" w:themeColor="text1"/>
+        </w:rPr>
+        <w:t xml:space="preserve">population stratification and </w:t>
+      </w:r>
+      <w:r>
+        <w:rPr>
+          <w:rFonts w:asciiTheme="minorHAnsi" w:hAnsiTheme="minorHAnsi" w:cstheme="minorHAnsi"/>
+          <w:color w:val="000000" w:themeColor="text1"/>
+        </w:rPr>
+        <w:t>as test of association of</w:t>
+      </w:r>
+      <w:r>
+        <w:rPr>
+          <w:rFonts w:asciiTheme="minorHAnsi" w:hAnsiTheme="minorHAnsi" w:cstheme="minorHAnsi"/>
+          <w:color w:val="000000" w:themeColor="text1"/>
+        </w:rPr>
+        <w:t xml:space="preserve"> </w:t>
+      </w:r>
+      <w:r>
+        <w:rPr>
+          <w:rFonts w:asciiTheme="minorHAnsi" w:hAnsiTheme="minorHAnsi" w:cstheme="minorHAnsi"/>
+          <w:color w:val="000000" w:themeColor="text1"/>
+        </w:rPr>
+        <w:t>using a blank model</w:t>
+      </w:r>
+      <w:r>
+        <w:rPr>
+          <w:rFonts w:asciiTheme="minorHAnsi" w:hAnsiTheme="minorHAnsi" w:cstheme="minorHAnsi"/>
+          <w:color w:val="000000" w:themeColor="text1"/>
+        </w:rPr>
+        <w:t xml:space="preserve">. Variants with a P-value of less than or equal to </w:t>
       </w:r>
       <w:r>
         <w:rPr>
@@ -622,42 +946,43 @@
           <w:rFonts w:asciiTheme="minorHAnsi" w:hAnsiTheme="minorHAnsi" w:cstheme="minorHAnsi"/>
           <w:color w:val="000000" w:themeColor="text1"/>
         </w:rPr>
-        <w:t xml:space="preserve">0.001 were retained as this indicated that they were not derived from genotyping error. </w:t>
-      </w:r>
-      <w:r>
-        <w:rPr>
-          <w:rFonts w:asciiTheme="minorHAnsi" w:hAnsiTheme="minorHAnsi" w:cstheme="minorHAnsi"/>
-          <w:color w:val="000000" w:themeColor="text1"/>
-        </w:rPr>
-        <w:t xml:space="preserve">The Minor Allele Frequency (MAF) of each variant was calculated and variants with a MAF of </w:t>
-      </w:r>
-      <w:r>
-        <w:rPr>
-          <w:rFonts w:asciiTheme="minorHAnsi" w:hAnsiTheme="minorHAnsi" w:cstheme="minorHAnsi"/>
-          <w:color w:val="000000" w:themeColor="text1"/>
-        </w:rPr>
-        <w:t>greater</w:t>
-      </w:r>
-      <w:r>
-        <w:rPr>
-          <w:rFonts w:asciiTheme="minorHAnsi" w:hAnsiTheme="minorHAnsi" w:cstheme="minorHAnsi"/>
-          <w:color w:val="000000" w:themeColor="text1"/>
-        </w:rPr>
-        <w:t xml:space="preserve"> than or equal to </w:t>
-      </w:r>
-      <w:r>
-        <w:rPr>
-          <w:rFonts w:asciiTheme="minorHAnsi" w:hAnsiTheme="minorHAnsi" w:cstheme="minorHAnsi"/>
-          <w:color w:val="000000" w:themeColor="text1"/>
-        </w:rPr>
-        <w:t>0.05</w:t>
-      </w:r>
-      <w:r>
-        <w:rPr>
-          <w:rFonts w:asciiTheme="minorHAnsi" w:hAnsiTheme="minorHAnsi" w:cstheme="minorHAnsi"/>
-          <w:color w:val="000000" w:themeColor="text1"/>
-        </w:rPr>
-        <w:t xml:space="preserve"> were retained and considered for further analysis</w:t>
+        <w:t>10</w:t>
+      </w:r>
+      <w:r>
+        <w:rPr>
+          <w:rFonts w:asciiTheme="minorHAnsi" w:hAnsiTheme="minorHAnsi" w:cstheme="minorHAnsi"/>
+          <w:color w:val="000000" w:themeColor="text1"/>
+          <w:vertAlign w:val="superscript"/>
+        </w:rPr>
+        <w:t>-4</w:t>
+      </w:r>
+      <w:r>
+        <w:rPr>
+          <w:rFonts w:asciiTheme="minorHAnsi" w:hAnsiTheme="minorHAnsi" w:cstheme="minorHAnsi"/>
+          <w:color w:val="000000" w:themeColor="text1"/>
+        </w:rPr>
+        <w:t xml:space="preserve"> were retained </w:t>
+      </w:r>
+      <w:r>
+        <w:rPr>
+          <w:rFonts w:asciiTheme="minorHAnsi" w:hAnsiTheme="minorHAnsi" w:cstheme="minorHAnsi"/>
+          <w:color w:val="000000" w:themeColor="text1"/>
+        </w:rPr>
+        <w:t xml:space="preserve">for further processing </w:t>
+      </w:r>
+      <w:r>
+        <w:rPr>
+          <w:rFonts w:asciiTheme="minorHAnsi" w:hAnsiTheme="minorHAnsi" w:cstheme="minorHAnsi"/>
+          <w:color w:val="000000" w:themeColor="text1"/>
+        </w:rPr>
+        <w:t xml:space="preserve">as this indicated that they were </w:t>
+      </w:r>
+      <w:r>
+        <w:rPr>
+          <w:rFonts w:asciiTheme="minorHAnsi" w:hAnsiTheme="minorHAnsi" w:cstheme="minorHAnsi"/>
+          <w:color w:val="000000" w:themeColor="text1"/>
+        </w:rPr>
+        <w:t>significant with a False Discovery Rate of 5%</w:t>
       </w:r>
       <w:r>
         <w:rPr>
@@ -692,31 +1017,36 @@
           <w:rFonts w:asciiTheme="minorHAnsi" w:hAnsiTheme="minorHAnsi" w:cstheme="minorHAnsi"/>
           <w:color w:val="000000" w:themeColor="text1"/>
         </w:rPr>
-        <w:t>were retained after the quality control filtering step.</w:t>
-      </w:r>
-    </w:p>
-    <w:p>
-      <w:pPr>
-        <w:rPr>
-          <w:rFonts w:asciiTheme="minorHAnsi" w:hAnsiTheme="minorHAnsi" w:cstheme="minorHAnsi"/>
-          <w:color w:val="000000" w:themeColor="text1"/>
-        </w:rPr>
-      </w:pPr>
-    </w:p>
-    <w:p>
-      <w:pPr>
-        <w:rPr>
-          <w:rFonts w:asciiTheme="minorHAnsi" w:hAnsiTheme="minorHAnsi" w:cstheme="minorHAnsi"/>
-          <w:color w:val="000000" w:themeColor="text1"/>
-        </w:rPr>
-      </w:pPr>
+        <w:t>were retained</w:t>
+      </w:r>
+      <w:r>
+        <w:rPr>
+          <w:rFonts w:asciiTheme="minorHAnsi" w:hAnsiTheme="minorHAnsi" w:cstheme="minorHAnsi"/>
+          <w:color w:val="000000" w:themeColor="text1"/>
+        </w:rPr>
+        <w:t>.</w:t>
+      </w:r>
+      <w:r>
+        <w:rPr>
+          <w:rFonts w:asciiTheme="minorHAnsi" w:hAnsiTheme="minorHAnsi" w:cstheme="minorHAnsi"/>
+          <w:color w:val="000000" w:themeColor="text1"/>
+        </w:rPr>
+        <w:t xml:space="preserve"> </w:t>
+      </w:r>
+      <w:r>
+        <w:rPr>
+          <w:rFonts w:asciiTheme="minorHAnsi" w:hAnsiTheme="minorHAnsi" w:cstheme="minorHAnsi"/>
+          <w:color w:val="000000" w:themeColor="text1"/>
+        </w:rPr>
+        <w:t xml:space="preserve">The type I error rate was assessed using a Quantile-Quantile Plot (QQ-Plot) shown in figure x. The plot indicates that the </w:t>
+      </w:r>
       <w:r>
         <w:rPr>
           <w:rFonts w:asciiTheme="minorHAnsi" w:hAnsiTheme="minorHAnsi" w:cstheme="minorHAnsi"/>
           <w:color w:val="000000" w:themeColor="text1"/>
         </w:rPr>
         <w:lastRenderedPageBreak/>
-        <w:t>The type I error rate was assessed using a Quantile-Quantile Plot (QQ-Plot) shown in figure x. The plot indicates that the type I error rate is under control and further analysis can be performed. A Manhattan plot (−log</w:t>
+        <w:t>type I error rate is under control and further analysis can be performed. A Manhattan plot (−log</w:t>
       </w:r>
       <w:r>
         <w:rPr>
@@ -754,7 +1084,114 @@
           <w:color w:val="000000" w:themeColor="text1"/>
           <w:shd w:val="clear" w:color="auto" w:fill="FFFFFF"/>
         </w:rPr>
-        <w:t xml:space="preserve">significant SNP variants across the entire genome in the locations that were genotyped. </w:t>
+        <w:t xml:space="preserve">significant SNP variants across the entire genome in the locations that were </w:t>
+      </w:r>
+      <w:proofErr w:type="spellStart"/>
+      <w:r>
+        <w:rPr>
+          <w:rFonts w:asciiTheme="minorHAnsi" w:hAnsiTheme="minorHAnsi" w:cstheme="minorHAnsi"/>
+          <w:color w:val="000000" w:themeColor="text1"/>
+          <w:shd w:val="clear" w:color="auto" w:fill="FFFFFF"/>
+        </w:rPr>
+        <w:t>genotyped</w:t>
+      </w:r>
+      <w:r>
+        <w:rPr>
+          <w:rFonts w:asciiTheme="minorHAnsi" w:hAnsiTheme="minorHAnsi" w:cstheme="minorHAnsi"/>
+          <w:color w:val="000000" w:themeColor="text1"/>
+          <w:shd w:val="clear" w:color="auto" w:fill="FFFFFF"/>
+        </w:rPr>
+        <w:t xml:space="preserve">. </w:t>
+      </w:r>
+      <w:r>
+        <w:rPr>
+          <w:rFonts w:asciiTheme="minorHAnsi" w:hAnsiTheme="minorHAnsi" w:cstheme="minorHAnsi"/>
+          <w:color w:val="000000" w:themeColor="text1"/>
+        </w:rPr>
+        <w:t>Genotypes</w:t>
+      </w:r>
+      <w:proofErr w:type="spellEnd"/>
+      <w:r>
+        <w:rPr>
+          <w:rFonts w:asciiTheme="minorHAnsi" w:hAnsiTheme="minorHAnsi" w:cstheme="minorHAnsi"/>
+          <w:color w:val="000000" w:themeColor="text1"/>
+        </w:rPr>
+        <w:t xml:space="preserve"> at each SNP variant that passed the filtering procedure were encoded 0 for the major allele and 1 for the minor allele and written to a file for input into the machine learning models.</w:t>
+      </w:r>
+    </w:p>
+    <w:p>
+      <w:pPr>
+        <w:rPr>
+          <w:rFonts w:asciiTheme="minorHAnsi" w:hAnsiTheme="minorHAnsi" w:cstheme="minorHAnsi"/>
+          <w:color w:val="000000" w:themeColor="text1"/>
+        </w:rPr>
+      </w:pPr>
+    </w:p>
+    <w:p>
+      <w:pPr>
+        <w:rPr>
+          <w:rFonts w:asciiTheme="minorHAnsi" w:hAnsiTheme="minorHAnsi" w:cstheme="minorHAnsi"/>
+          <w:color w:val="000000" w:themeColor="text1"/>
+        </w:rPr>
+      </w:pPr>
+      <w:r>
+        <w:rPr>
+          <w:rFonts w:asciiTheme="minorHAnsi" w:hAnsiTheme="minorHAnsi" w:cstheme="minorHAnsi"/>
+          <w:color w:val="000000" w:themeColor="text1"/>
+        </w:rPr>
+        <w:t>The second step of the workflow executes the machine learning models, neural network (paper), Support Vector Machine (SVM) (</w:t>
+      </w:r>
+      <w:r>
+        <w:rPr>
+          <w:rFonts w:asciiTheme="minorHAnsi" w:hAnsiTheme="minorHAnsi" w:cstheme="minorHAnsi"/>
+          <w:color w:val="000000" w:themeColor="text1"/>
+        </w:rPr>
+        <w:t>blank</w:t>
+      </w:r>
+      <w:r>
+        <w:rPr>
+          <w:rFonts w:asciiTheme="minorHAnsi" w:hAnsiTheme="minorHAnsi" w:cstheme="minorHAnsi"/>
+          <w:color w:val="000000" w:themeColor="text1"/>
+        </w:rPr>
+        <w:t>), and Random Forest</w:t>
+      </w:r>
+      <w:r>
+        <w:rPr>
+          <w:rFonts w:asciiTheme="minorHAnsi" w:hAnsiTheme="minorHAnsi" w:cstheme="minorHAnsi"/>
+          <w:color w:val="000000" w:themeColor="text1"/>
+        </w:rPr>
+        <w:t xml:space="preserve"> (blank)</w:t>
+      </w:r>
+      <w:r>
+        <w:rPr>
+          <w:rFonts w:asciiTheme="minorHAnsi" w:hAnsiTheme="minorHAnsi" w:cstheme="minorHAnsi"/>
+          <w:color w:val="000000" w:themeColor="text1"/>
+        </w:rPr>
+        <w:t>.</w:t>
+      </w:r>
+    </w:p>
+    <w:p>
+      <w:pPr>
+        <w:rPr>
+          <w:rFonts w:asciiTheme="minorHAnsi" w:hAnsiTheme="minorHAnsi" w:cstheme="minorHAnsi"/>
+          <w:color w:val="000000" w:themeColor="text1"/>
+        </w:rPr>
+      </w:pPr>
+    </w:p>
+    <w:p>
+      <w:pPr>
+        <w:rPr>
+          <w:rFonts w:asciiTheme="minorHAnsi" w:hAnsiTheme="minorHAnsi" w:cstheme="minorHAnsi"/>
+          <w:color w:val="000000" w:themeColor="text1"/>
+        </w:rPr>
+      </w:pPr>
+      <w:r>
+        <w:rPr>
+          <w:rFonts w:asciiTheme="minorHAnsi" w:hAnsiTheme="minorHAnsi" w:cstheme="minorHAnsi"/>
+          <w:color w:val="000000" w:themeColor="text1"/>
+          <w:shd w:val="clear" w:color="auto" w:fill="FFFFFF"/>
+        </w:rPr>
+        <w:t xml:space="preserve">. </w:t>
       </w:r>
     </w:p>
     <w:p>
@@ -932,62 +1369,6 @@
           <w:color w:val="000000" w:themeColor="text1"/>
         </w:rPr>
       </w:pPr>
-    </w:p>
-    <w:p>
-      <w:pPr>
-        <w:pStyle w:val="NormalWeb"/>
-        <w:rPr>
-          <w:rFonts w:asciiTheme="minorHAnsi" w:hAnsiTheme="minorHAnsi" w:cstheme="minorHAnsi"/>
-          <w:color w:val="000000" w:themeColor="text1"/>
-        </w:rPr>
-      </w:pPr>
-      <w:r>
-        <w:rPr>
-          <w:rFonts w:asciiTheme="minorHAnsi" w:hAnsiTheme="minorHAnsi" w:cstheme="minorHAnsi"/>
-          <w:color w:val="000000" w:themeColor="text1"/>
-        </w:rPr>
-        <w:t xml:space="preserve">#### Talk about type I error rate </w:t>
-      </w:r>
-    </w:p>
-    <w:p>
-      <w:pPr>
-        <w:pStyle w:val="NormalWeb"/>
-        <w:rPr>
-          <w:rFonts w:asciiTheme="minorHAnsi" w:hAnsiTheme="minorHAnsi" w:cstheme="minorHAnsi"/>
-          <w:color w:val="000000" w:themeColor="text1"/>
-        </w:rPr>
-      </w:pPr>
-      <w:r>
-        <w:rPr>
-          <w:rFonts w:asciiTheme="minorHAnsi" w:hAnsiTheme="minorHAnsi" w:cstheme="minorHAnsi"/>
-          <w:color w:val="000000" w:themeColor="text1"/>
-        </w:rPr>
-        <w:t xml:space="preserve">###More specifically, in order to control the overall type I error rate, the level at which each test is conducted must be adjusted. </w:t>
-      </w:r>
-    </w:p>
-    <w:p>
-      <w:pPr>
-        <w:rPr>
-          <w:rFonts w:asciiTheme="minorHAnsi" w:hAnsiTheme="minorHAnsi" w:cstheme="minorHAnsi"/>
-          <w:color w:val="000000" w:themeColor="text1"/>
-        </w:rPr>
-      </w:pPr>
-    </w:p>
-    <w:p>
-      <w:pPr>
-        <w:rPr>
-          <w:rFonts w:asciiTheme="minorHAnsi" w:hAnsiTheme="minorHAnsi" w:cstheme="minorHAnsi"/>
-          <w:color w:val="000000" w:themeColor="text1"/>
-        </w:rPr>
-      </w:pPr>
-    </w:p>
-    <w:p>
-      <w:pPr>
-        <w:rPr>
-          <w:rFonts w:asciiTheme="minorHAnsi" w:hAnsiTheme="minorHAnsi" w:cstheme="minorHAnsi"/>
-          <w:color w:val="000000" w:themeColor="text1"/>
-        </w:rPr>
-      </w:pPr>
       <w:r>
         <w:rPr>
           <w:rFonts w:asciiTheme="minorHAnsi" w:hAnsiTheme="minorHAnsi" w:cstheme="minorHAnsi"/>
@@ -1179,7 +1560,6 @@
           <w:rFonts w:asciiTheme="minorHAnsi" w:hAnsiTheme="minorHAnsi" w:cstheme="minorHAnsi"/>
           <w:color w:val="24292E"/>
         </w:rPr>
-        <w:lastRenderedPageBreak/>
         <w:t>Hamazaki</w:t>
       </w:r>
       <w:proofErr w:type="spellEnd"/>
@@ -1510,6 +1890,14 @@
     </w:p>
     <w:p>
       <w:pPr>
+        <w:rPr>
+          <w:rFonts w:asciiTheme="minorHAnsi" w:hAnsiTheme="minorHAnsi" w:cstheme="minorHAnsi"/>
+          <w:color w:val="000000" w:themeColor="text1"/>
+        </w:rPr>
+      </w:pPr>
+    </w:p>
+    <w:p>
+      <w:pPr>
         <w:pStyle w:val="ListParagraph"/>
         <w:numPr>
           <w:ilvl w:val="0"/>
@@ -1520,37 +1908,6 @@
           <w:color w:val="000000" w:themeColor="text1"/>
         </w:rPr>
       </w:pPr>
-    </w:p>
-    <w:p>
-      <w:pPr>
-        <w:rPr>
-          <w:rFonts w:asciiTheme="minorHAnsi" w:hAnsiTheme="minorHAnsi" w:cstheme="minorHAnsi"/>
-          <w:color w:val="000000" w:themeColor="text1"/>
-        </w:rPr>
-      </w:pPr>
-    </w:p>
-    <w:p>
-      <w:pPr>
-        <w:rPr>
-          <w:rFonts w:asciiTheme="minorHAnsi" w:hAnsiTheme="minorHAnsi" w:cstheme="minorHAnsi"/>
-          <w:color w:val="000000" w:themeColor="text1"/>
-        </w:rPr>
-      </w:pPr>
-    </w:p>
-    <w:p>
-      <w:pPr>
-        <w:rPr>
-          <w:rFonts w:asciiTheme="minorHAnsi" w:hAnsiTheme="minorHAnsi" w:cstheme="minorHAnsi"/>
-          <w:color w:val="000000" w:themeColor="text1"/>
-        </w:rPr>
-      </w:pPr>
-    </w:p>
-    <w:p>
-      <w:pPr>
-        <w:rPr>
-          <w:rFonts w:asciiTheme="minorHAnsi" w:hAnsiTheme="minorHAnsi" w:cstheme="minorHAnsi"/>
-        </w:rPr>
-      </w:pPr>
       <w:r>
         <w:rPr>
           <w:rFonts w:asciiTheme="minorHAnsi" w:hAnsiTheme="minorHAnsi" w:cstheme="minorHAnsi"/>
@@ -1611,7 +1968,39 @@
           <w:color w:val="212121"/>
           <w:shd w:val="clear" w:color="auto" w:fill="FFFFFF"/>
         </w:rPr>
-        <w:t xml:space="preserve"> L, Mott R, Weigel D. Genetic architecture of flowering-time variation in Arabidopsis thaliana. Genetics. 2011 Jun;188(2):421-33. </w:t>
+        <w:t xml:space="preserve"> L, Mott R, Weigel D. </w:t>
+      </w:r>
+      <w:r>
+        <w:rPr>
+          <w:rFonts w:asciiTheme="minorHAnsi" w:hAnsiTheme="minorHAnsi" w:cstheme="minorHAnsi"/>
+          <w:color w:val="212121"/>
+          <w:shd w:val="clear" w:color="auto" w:fill="FFFFFF"/>
+        </w:rPr>
+        <w:t>“</w:t>
+      </w:r>
+      <w:r>
+        <w:rPr>
+          <w:rFonts w:asciiTheme="minorHAnsi" w:hAnsiTheme="minorHAnsi" w:cstheme="minorHAnsi"/>
+          <w:color w:val="212121"/>
+          <w:shd w:val="clear" w:color="auto" w:fill="FFFFFF"/>
+        </w:rPr>
+        <w:t>Genetic architecture of flowering-time variation in Arabidopsis thaliana.</w:t>
+      </w:r>
+      <w:r>
+        <w:rPr>
+          <w:rFonts w:asciiTheme="minorHAnsi" w:hAnsiTheme="minorHAnsi" w:cstheme="minorHAnsi"/>
+          <w:color w:val="212121"/>
+          <w:shd w:val="clear" w:color="auto" w:fill="FFFFFF"/>
+        </w:rPr>
+        <w:t>”</w:t>
+      </w:r>
+      <w:r>
+        <w:rPr>
+          <w:rFonts w:asciiTheme="minorHAnsi" w:hAnsiTheme="minorHAnsi" w:cstheme="minorHAnsi"/>
+          <w:color w:val="212121"/>
+          <w:shd w:val="clear" w:color="auto" w:fill="FFFFFF"/>
+        </w:rPr>
+        <w:t xml:space="preserve"> Genetics. 2011 Jun;188(2):421-33. </w:t>
       </w:r>
       <w:proofErr w:type="spellStart"/>
       <w:r>
@@ -1652,19 +2041,229 @@
     </w:p>
     <w:p>
       <w:pPr>
-        <w:rPr>
-          <w:rFonts w:asciiTheme="minorHAnsi" w:hAnsiTheme="minorHAnsi" w:cstheme="minorHAnsi"/>
-          <w:color w:val="000000" w:themeColor="text1"/>
-        </w:rPr>
-      </w:pPr>
-    </w:p>
-    <w:p>
-      <w:pPr>
-        <w:shd w:val="clear" w:color="auto" w:fill="FFFFFF"/>
-        <w:spacing w:before="100" w:beforeAutospacing="1" w:after="100" w:afterAutospacing="1"/>
-        <w:rPr>
+        <w:pStyle w:val="ListParagraph"/>
+        <w:rPr>
+          <w:rFonts w:asciiTheme="minorHAnsi" w:hAnsiTheme="minorHAnsi" w:cstheme="minorHAnsi"/>
+          <w:color w:val="000000" w:themeColor="text1"/>
+        </w:rPr>
+      </w:pPr>
+    </w:p>
+    <w:p>
+      <w:pPr>
+        <w:pStyle w:val="ListParagraph"/>
+        <w:numPr>
+          <w:ilvl w:val="0"/>
+          <w:numId w:val="2"/>
+        </w:numPr>
+      </w:pPr>
+      <w:r>
+        <w:rPr>
+          <w:rStyle w:val="Strong"/>
+          <w:rFonts w:ascii="Helvetica" w:hAnsi="Helvetica"/>
+          <w:b w:val="0"/>
+          <w:bCs w:val="0"/>
+          <w:color w:val="202020"/>
+          <w:sz w:val="20"/>
+          <w:szCs w:val="20"/>
+          <w:shd w:val="clear" w:color="auto" w:fill="FFFFFF"/>
+        </w:rPr>
+        <w:t>“</w:t>
+      </w:r>
+      <w:r>
+        <w:rPr>
+          <w:rFonts w:ascii="Helvetica" w:hAnsi="Helvetica"/>
+          <w:color w:val="202020"/>
+          <w:sz w:val="20"/>
+          <w:szCs w:val="20"/>
+        </w:rPr>
+        <w:br/>
+      </w:r>
+      <w:r>
+        <w:rPr>
+          <w:rFonts w:ascii="Helvetica" w:hAnsi="Helvetica"/>
+          <w:color w:val="202020"/>
+          <w:sz w:val="20"/>
+          <w:szCs w:val="20"/>
+          <w:shd w:val="clear" w:color="auto" w:fill="FFFFFF"/>
+        </w:rPr>
+        <w:t>Liu X, Huang M, Fan B, Buckler ES, Zhang Z</w:t>
+      </w:r>
+      <w:r>
+        <w:rPr>
+          <w:rFonts w:ascii="Helvetica" w:hAnsi="Helvetica"/>
+          <w:color w:val="202020"/>
+          <w:sz w:val="20"/>
+          <w:szCs w:val="20"/>
+          <w:shd w:val="clear" w:color="auto" w:fill="FFFFFF"/>
+        </w:rPr>
+        <w:t>,</w:t>
+      </w:r>
+      <w:r>
+        <w:rPr>
+          <w:rFonts w:ascii="Helvetica" w:hAnsi="Helvetica"/>
+          <w:color w:val="202020"/>
+          <w:sz w:val="20"/>
+          <w:szCs w:val="20"/>
+          <w:shd w:val="clear" w:color="auto" w:fill="FFFFFF"/>
+        </w:rPr>
+        <w:t xml:space="preserve"> </w:t>
+      </w:r>
+      <w:r>
+        <w:rPr>
+          <w:rFonts w:ascii="Helvetica" w:hAnsi="Helvetica"/>
+          <w:color w:val="202020"/>
+          <w:sz w:val="20"/>
+          <w:szCs w:val="20"/>
+          <w:shd w:val="clear" w:color="auto" w:fill="FFFFFF"/>
+        </w:rPr>
+        <w:t>“</w:t>
+      </w:r>
+      <w:r>
+        <w:rPr>
+          <w:rStyle w:val="Strong"/>
+          <w:rFonts w:ascii="Helvetica" w:hAnsi="Helvetica"/>
+          <w:b w:val="0"/>
+          <w:bCs w:val="0"/>
+          <w:color w:val="202020"/>
+          <w:sz w:val="20"/>
+          <w:szCs w:val="20"/>
+          <w:shd w:val="clear" w:color="auto" w:fill="FFFFFF"/>
+        </w:rPr>
+        <w:t>Iterative Usage of Fixed and Random Effect Models for Powerful and Efficient Genome-Wide Association Studies</w:t>
+      </w:r>
+      <w:r>
+        <w:rPr>
+          <w:rStyle w:val="Strong"/>
+          <w:rFonts w:ascii="Helvetica" w:hAnsi="Helvetica"/>
+          <w:b w:val="0"/>
+          <w:bCs w:val="0"/>
+          <w:color w:val="202020"/>
+          <w:sz w:val="20"/>
+          <w:szCs w:val="20"/>
+          <w:shd w:val="clear" w:color="auto" w:fill="FFFFFF"/>
+        </w:rPr>
+        <w:t>”</w:t>
+      </w:r>
+      <w:r>
+        <w:rPr>
+          <w:rStyle w:val="Strong"/>
+          <w:rFonts w:ascii="Helvetica" w:hAnsi="Helvetica"/>
+          <w:b w:val="0"/>
+          <w:bCs w:val="0"/>
+          <w:color w:val="202020"/>
+          <w:sz w:val="20"/>
+          <w:szCs w:val="20"/>
+          <w:shd w:val="clear" w:color="auto" w:fill="FFFFFF"/>
+        </w:rPr>
+        <w:t xml:space="preserve">, </w:t>
+      </w:r>
+      <w:r>
+        <w:rPr>
+          <w:rFonts w:ascii="Helvetica" w:hAnsi="Helvetica"/>
+          <w:color w:val="202020"/>
+          <w:sz w:val="20"/>
+          <w:szCs w:val="20"/>
+          <w:shd w:val="clear" w:color="auto" w:fill="FFFFFF"/>
+        </w:rPr>
+        <w:t>PLOS Genetics 12(2): e1005767.</w:t>
+      </w:r>
+      <w:r>
+        <w:rPr>
+          <w:rFonts w:ascii="Helvetica" w:hAnsi="Helvetica"/>
+          <w:color w:val="202020"/>
+          <w:sz w:val="20"/>
+          <w:szCs w:val="20"/>
+          <w:shd w:val="clear" w:color="auto" w:fill="FFFFFF"/>
+        </w:rPr>
+        <w:t xml:space="preserve"> </w:t>
+      </w:r>
+      <w:r>
+        <w:rPr>
+          <w:rFonts w:ascii="Helvetica" w:hAnsi="Helvetica"/>
+          <w:color w:val="202020"/>
+          <w:sz w:val="20"/>
+          <w:szCs w:val="20"/>
+          <w:shd w:val="clear" w:color="auto" w:fill="FFFFFF"/>
+        </w:rPr>
+        <w:t>(2016)</w:t>
+      </w:r>
+      <w:r>
+        <w:rPr>
+          <w:rFonts w:ascii="Helvetica" w:hAnsi="Helvetica"/>
+          <w:color w:val="202020"/>
+          <w:sz w:val="20"/>
+          <w:szCs w:val="20"/>
+          <w:shd w:val="clear" w:color="auto" w:fill="FFFFFF"/>
+        </w:rPr>
+        <w:t>.</w:t>
+      </w:r>
+      <w:r>
+        <w:rPr>
+          <w:rFonts w:ascii="Helvetica" w:hAnsi="Helvetica"/>
+          <w:color w:val="202020"/>
+          <w:sz w:val="20"/>
+          <w:szCs w:val="20"/>
+          <w:shd w:val="clear" w:color="auto" w:fill="FFFFFF"/>
+        </w:rPr>
+        <w:t> </w:t>
+      </w:r>
+      <w:r>
+        <w:fldChar w:fldCharType="begin"/>
+      </w:r>
+      <w:r>
+        <w:instrText xml:space="preserve"> HYPERLINK "https://doi.org/10.1371/journal.pgen.1005767" </w:instrText>
+      </w:r>
+      <w:r>
+        <w:fldChar w:fldCharType="separate"/>
+      </w:r>
+      <w:r>
+        <w:rPr>
+          <w:rStyle w:val="Hyperlink"/>
+          <w:rFonts w:ascii="Helvetica" w:hAnsi="Helvetica"/>
+          <w:color w:val="037165"/>
+          <w:sz w:val="20"/>
+          <w:szCs w:val="20"/>
+          <w:shd w:val="clear" w:color="auto" w:fill="FFFFFF"/>
+        </w:rPr>
+        <w:t>https://doi.org/10.1371/journal.pgen.1005767</w:t>
+      </w:r>
+      <w:r>
+        <w:fldChar w:fldCharType="end"/>
+      </w:r>
+    </w:p>
+    <w:p>
+      <w:pPr>
+        <w:pStyle w:val="ListParagraph"/>
+        <w:numPr>
+          <w:ilvl w:val="0"/>
+          <w:numId w:val="2"/>
+        </w:numPr>
+        <w:rPr>
+          <w:rFonts w:asciiTheme="minorHAnsi" w:hAnsiTheme="minorHAnsi" w:cstheme="minorHAnsi"/>
+          <w:color w:val="000000" w:themeColor="text1"/>
+        </w:rPr>
+      </w:pPr>
+    </w:p>
+    <w:p>
+      <w:pPr>
+        <w:pStyle w:val="ListParagraph"/>
+        <w:rPr>
+          <w:rStyle w:val="cit-name-given-names"/>
           <w:rFonts w:asciiTheme="minorHAnsi" w:hAnsiTheme="minorHAnsi" w:cstheme="minorHAnsi"/>
           <w:color w:val="333333"/>
+        </w:rPr>
+      </w:pPr>
+    </w:p>
+    <w:p>
+      <w:pPr>
+        <w:pStyle w:val="ListParagraph"/>
+        <w:numPr>
+          <w:ilvl w:val="0"/>
+          <w:numId w:val="2"/>
+        </w:numPr>
+        <w:rPr>
+          <w:rFonts w:asciiTheme="minorHAnsi" w:hAnsiTheme="minorHAnsi" w:cstheme="minorHAnsi"/>
+          <w:color w:val="000000" w:themeColor="text1"/>
         </w:rPr>
       </w:pPr>
       <w:r>
@@ -1805,15 +2404,6 @@
       </w:r>
       <w:r>
         <w:rPr>
-          <w:rStyle w:val="cit-article-title"/>
-          <w:rFonts w:asciiTheme="minorHAnsi" w:hAnsiTheme="minorHAnsi" w:cstheme="minorHAnsi"/>
-          <w:color w:val="333333"/>
-          <w:shd w:val="clear" w:color="auto" w:fill="FFFFFF"/>
-        </w:rPr>
-        <w:t>FLOR-ID: An interactive database of flowering-time gene networks in Arabidopsis thaliana</w:t>
-      </w:r>
-      <w:r>
-        <w:rPr>
           <w:rStyle w:val="HTMLCite"/>
           <w:rFonts w:asciiTheme="minorHAnsi" w:hAnsiTheme="minorHAnsi" w:cstheme="minorHAnsi"/>
           <w:i w:val="0"/>
@@ -1821,7 +2411,49 @@
           <w:color w:val="333333"/>
           <w:shd w:val="clear" w:color="auto" w:fill="FFFFFF"/>
         </w:rPr>
-        <w:t>. Nucleic Acids Res. </w:t>
+        <w:t>“</w:t>
+      </w:r>
+      <w:r>
+        <w:rPr>
+          <w:rStyle w:val="cit-article-title"/>
+          <w:rFonts w:asciiTheme="minorHAnsi" w:hAnsiTheme="minorHAnsi" w:cstheme="minorHAnsi"/>
+          <w:color w:val="333333"/>
+          <w:shd w:val="clear" w:color="auto" w:fill="FFFFFF"/>
+        </w:rPr>
+        <w:t>FLOR-ID: An interactive database of flowering-time gene networks in Arabidopsis thaliana</w:t>
+      </w:r>
+      <w:r>
+        <w:rPr>
+          <w:rStyle w:val="HTMLCite"/>
+          <w:rFonts w:asciiTheme="minorHAnsi" w:hAnsiTheme="minorHAnsi" w:cstheme="minorHAnsi"/>
+          <w:i w:val="0"/>
+          <w:iCs w:val="0"/>
+          <w:color w:val="333333"/>
+          <w:shd w:val="clear" w:color="auto" w:fill="FFFFFF"/>
+        </w:rPr>
+        <w:t>.</w:t>
+      </w:r>
+      <w:r>
+        <w:rPr>
+          <w:rStyle w:val="HTMLCite"/>
+          <w:rFonts w:asciiTheme="minorHAnsi" w:hAnsiTheme="minorHAnsi" w:cstheme="minorHAnsi"/>
+          <w:i w:val="0"/>
+          <w:iCs w:val="0"/>
+          <w:color w:val="333333"/>
+          <w:shd w:val="clear" w:color="auto" w:fill="FFFFFF"/>
+        </w:rPr>
+        <w:t>”</w:t>
+      </w:r>
+      <w:r>
+        <w:rPr>
+          <w:rStyle w:val="HTMLCite"/>
+          <w:rFonts w:asciiTheme="minorHAnsi" w:hAnsiTheme="minorHAnsi" w:cstheme="minorHAnsi"/>
+          <w:i w:val="0"/>
+          <w:iCs w:val="0"/>
+          <w:color w:val="333333"/>
+          <w:shd w:val="clear" w:color="auto" w:fill="FFFFFF"/>
+        </w:rPr>
+        <w:t> Nucleic Acids Res. </w:t>
       </w:r>
       <w:r>
         <w:rPr>
@@ -1916,64 +2548,273 @@
     </w:p>
     <w:p>
       <w:pPr>
-        <w:rPr>
-          <w:rFonts w:asciiTheme="minorHAnsi" w:hAnsiTheme="minorHAnsi" w:cstheme="minorHAnsi"/>
-          <w:color w:val="000000" w:themeColor="text1"/>
-        </w:rPr>
-      </w:pPr>
-    </w:p>
-    <w:p>
-      <w:pPr>
-        <w:rPr>
-          <w:rFonts w:asciiTheme="minorHAnsi" w:hAnsiTheme="minorHAnsi" w:cstheme="minorHAnsi"/>
-        </w:rPr>
-      </w:pPr>
-      <w:r>
-        <w:rPr>
-          <w:rFonts w:asciiTheme="minorHAnsi" w:hAnsiTheme="minorHAnsi" w:cstheme="minorHAnsi"/>
-          <w:color w:val="000000" w:themeColor="text1"/>
+        <w:pStyle w:val="ListParagraph"/>
+        <w:numPr>
+          <w:ilvl w:val="0"/>
+          <w:numId w:val="2"/>
+        </w:numPr>
+      </w:pPr>
+      <w:proofErr w:type="spellStart"/>
+      <w:r>
+        <w:rPr>
+          <w:rFonts w:ascii="Segoe UI" w:hAnsi="Segoe UI" w:cs="Segoe UI"/>
+          <w:color w:val="212529"/>
+          <w:shd w:val="clear" w:color="auto" w:fill="FFFFFF"/>
+        </w:rPr>
+        <w:t>Pedregosa</w:t>
+      </w:r>
+      <w:proofErr w:type="spellEnd"/>
+      <w:r>
+        <w:rPr>
+          <w:rFonts w:ascii="Segoe UI" w:hAnsi="Segoe UI" w:cs="Segoe UI"/>
+          <w:color w:val="212529"/>
+          <w:shd w:val="clear" w:color="auto" w:fill="FFFFFF"/>
+        </w:rPr>
+        <w:t> </w:t>
+      </w:r>
+      <w:r>
+        <w:rPr>
+          <w:rStyle w:val="Emphasis"/>
+          <w:rFonts w:ascii="Segoe UI" w:hAnsi="Segoe UI" w:cs="Segoe UI"/>
+          <w:color w:val="212529"/>
+          <w:shd w:val="clear" w:color="auto" w:fill="FFFFFF"/>
+        </w:rPr>
+        <w:t>et al.</w:t>
+      </w:r>
+      <w:r>
+        <w:rPr>
+          <w:rFonts w:ascii="Segoe UI" w:hAnsi="Segoe UI" w:cs="Segoe UI"/>
+          <w:color w:val="212529"/>
+          <w:shd w:val="clear" w:color="auto" w:fill="FFFFFF"/>
+        </w:rPr>
+        <w:t xml:space="preserve">, </w:t>
+      </w:r>
+      <w:r>
+        <w:rPr>
+          <w:rFonts w:ascii="Segoe UI" w:hAnsi="Segoe UI" w:cs="Segoe UI"/>
+          <w:color w:val="212529"/>
+          <w:shd w:val="clear" w:color="auto" w:fill="FFFFFF"/>
         </w:rPr>
         <w:t>“</w:t>
       </w:r>
+      <w:r>
+        <w:rPr>
+          <w:rFonts w:ascii="Segoe UI" w:hAnsi="Segoe UI" w:cs="Segoe UI"/>
+          <w:shd w:val="clear" w:color="auto" w:fill="FFFFFF"/>
+        </w:rPr>
+        <w:t>Scikit-learn: Machine Learning in Python</w:t>
+      </w:r>
+      <w:r>
+        <w:rPr>
+          <w:rFonts w:ascii="Segoe UI" w:hAnsi="Segoe UI" w:cs="Segoe UI"/>
+          <w:shd w:val="clear" w:color="auto" w:fill="FFFFFF"/>
+        </w:rPr>
+        <w:t>”</w:t>
+      </w:r>
+      <w:r>
+        <w:rPr>
+          <w:rFonts w:ascii="Segoe UI" w:hAnsi="Segoe UI" w:cs="Segoe UI"/>
+          <w:color w:val="212529"/>
+          <w:shd w:val="clear" w:color="auto" w:fill="FFFFFF"/>
+        </w:rPr>
+        <w:t>, JMLR 12, pp. 2825-2830</w:t>
+      </w:r>
+      <w:r>
+        <w:rPr>
+          <w:rFonts w:ascii="Segoe UI" w:hAnsi="Segoe UI" w:cs="Segoe UI"/>
+          <w:color w:val="212529"/>
+          <w:shd w:val="clear" w:color="auto" w:fill="FFFFFF"/>
+        </w:rPr>
+        <w:t xml:space="preserve"> (</w:t>
+      </w:r>
+      <w:r>
+        <w:rPr>
+          <w:rFonts w:ascii="Segoe UI" w:hAnsi="Segoe UI" w:cs="Segoe UI"/>
+          <w:color w:val="212529"/>
+          <w:shd w:val="clear" w:color="auto" w:fill="FFFFFF"/>
+        </w:rPr>
+        <w:t>2011</w:t>
+      </w:r>
+      <w:r>
+        <w:rPr>
+          <w:rFonts w:ascii="Segoe UI" w:hAnsi="Segoe UI" w:cs="Segoe UI"/>
+          <w:color w:val="212529"/>
+          <w:shd w:val="clear" w:color="auto" w:fill="FFFFFF"/>
+        </w:rPr>
+        <w:t>)</w:t>
+      </w:r>
+      <w:r>
+        <w:rPr>
+          <w:rFonts w:ascii="Segoe UI" w:hAnsi="Segoe UI" w:cs="Segoe UI"/>
+          <w:color w:val="212529"/>
+          <w:shd w:val="clear" w:color="auto" w:fill="FFFFFF"/>
+        </w:rPr>
+        <w:t>.</w:t>
+      </w:r>
+    </w:p>
+    <w:p>
+      <w:pPr>
+        <w:pStyle w:val="ListParagraph"/>
+        <w:rPr>
+          <w:rFonts w:ascii="Menlo" w:hAnsi="Menlo" w:cs="Menlo"/>
+          <w:color w:val="212529"/>
+          <w:sz w:val="20"/>
+          <w:szCs w:val="20"/>
+        </w:rPr>
+      </w:pPr>
+    </w:p>
+    <w:p>
+      <w:pPr>
+        <w:pStyle w:val="ListParagraph"/>
+        <w:numPr>
+          <w:ilvl w:val="0"/>
+          <w:numId w:val="2"/>
+        </w:numPr>
+        <w:rPr>
+          <w:rFonts w:asciiTheme="minorHAnsi" w:hAnsiTheme="minorHAnsi" w:cstheme="minorHAnsi"/>
+          <w:color w:val="000000" w:themeColor="text1"/>
+        </w:rPr>
+      </w:pPr>
+      <w:r>
+        <w:rPr>
+          <w:rFonts w:ascii="Menlo" w:hAnsi="Menlo" w:cs="Menlo"/>
+          <w:color w:val="212529"/>
+          <w:sz w:val="20"/>
+          <w:szCs w:val="20"/>
+        </w:rPr>
+        <w:t xml:space="preserve">The </w:t>
+      </w:r>
       <w:proofErr w:type="gramStart"/>
       <w:r>
         <w:rPr>
-          <w:rFonts w:asciiTheme="minorHAnsi" w:hAnsiTheme="minorHAnsi" w:cstheme="minorHAnsi"/>
-          <w:color w:val="000000" w:themeColor="text1"/>
-        </w:rPr>
-        <w:t>””</w:t>
-      </w:r>
-      <w:r>
-        <w:rPr>
-          <w:rFonts w:asciiTheme="minorHAnsi" w:hAnsiTheme="minorHAnsi" w:cstheme="minorHAnsi"/>
-          <w:color w:val="1C1D1E"/>
-          <w:shd w:val="clear" w:color="auto" w:fill="FFFFFF"/>
-        </w:rPr>
-        <w:t>Candidates</w:t>
+          <w:rFonts w:ascii="Menlo" w:hAnsi="Menlo" w:cs="Menlo"/>
+          <w:color w:val="212529"/>
+          <w:sz w:val="20"/>
+          <w:szCs w:val="20"/>
+        </w:rPr>
+        <w:t>pandas</w:t>
       </w:r>
       <w:proofErr w:type="gramEnd"/>
       <w:r>
         <w:rPr>
-          <w:rFonts w:asciiTheme="minorHAnsi" w:hAnsiTheme="minorHAnsi" w:cstheme="minorHAnsi"/>
-          <w:color w:val="1C1D1E"/>
-          <w:shd w:val="clear" w:color="auto" w:fill="FFFFFF"/>
-        </w:rPr>
-        <w:t xml:space="preserve"> were selected that contained ‘flowering’ or ‘vernalization’ in their name and/or description.</w:t>
-      </w:r>
-    </w:p>
-    <w:p>
-      <w:pPr>
-        <w:rPr>
-          <w:rFonts w:asciiTheme="minorHAnsi" w:hAnsiTheme="minorHAnsi" w:cstheme="minorHAnsi"/>
-          <w:color w:val="000000" w:themeColor="text1"/>
-        </w:rPr>
-      </w:pPr>
-      <w:r>
-        <w:rPr>
-          <w:rFonts w:asciiTheme="minorHAnsi" w:hAnsiTheme="minorHAnsi" w:cstheme="minorHAnsi"/>
-          <w:color w:val="000000" w:themeColor="text1"/>
-        </w:rPr>
-        <w:t>“”</w:t>
+          <w:rFonts w:ascii="Menlo" w:hAnsi="Menlo" w:cs="Menlo"/>
+          <w:color w:val="212529"/>
+          <w:sz w:val="20"/>
+          <w:szCs w:val="20"/>
+        </w:rPr>
+        <w:t xml:space="preserve"> development team</w:t>
+      </w:r>
+      <w:r>
+        <w:rPr>
+          <w:rFonts w:ascii="Menlo" w:hAnsi="Menlo" w:cs="Menlo"/>
+          <w:color w:val="212529"/>
+          <w:sz w:val="20"/>
+          <w:szCs w:val="20"/>
+        </w:rPr>
+        <w:t xml:space="preserve">, </w:t>
+      </w:r>
+      <w:r>
+        <w:rPr>
+          <w:rFonts w:ascii="Menlo" w:hAnsi="Menlo" w:cs="Menlo"/>
+          <w:color w:val="212529"/>
+          <w:sz w:val="20"/>
+          <w:szCs w:val="20"/>
+        </w:rPr>
+        <w:t>“</w:t>
+      </w:r>
+      <w:r>
+        <w:rPr>
+          <w:rFonts w:ascii="Menlo" w:hAnsi="Menlo" w:cs="Menlo"/>
+          <w:color w:val="212529"/>
+          <w:sz w:val="20"/>
+          <w:szCs w:val="20"/>
+        </w:rPr>
+        <w:t>Pandas</w:t>
+      </w:r>
+      <w:r>
+        <w:rPr>
+          <w:rFonts w:ascii="Menlo" w:hAnsi="Menlo" w:cs="Menlo"/>
+          <w:color w:val="212529"/>
+          <w:sz w:val="20"/>
+          <w:szCs w:val="20"/>
+        </w:rPr>
+        <w:t>”</w:t>
+      </w:r>
+      <w:r>
+        <w:rPr>
+          <w:rFonts w:ascii="Menlo" w:hAnsi="Menlo" w:cs="Menlo"/>
+          <w:color w:val="212529"/>
+          <w:sz w:val="20"/>
+          <w:szCs w:val="20"/>
+        </w:rPr>
+        <w:t xml:space="preserve">, </w:t>
+      </w:r>
+      <w:proofErr w:type="spellStart"/>
+      <w:r>
+        <w:rPr>
+          <w:rFonts w:ascii="Menlo" w:hAnsi="Menlo" w:cs="Menlo"/>
+          <w:color w:val="212529"/>
+          <w:sz w:val="20"/>
+          <w:szCs w:val="20"/>
+        </w:rPr>
+        <w:t>Zenodo</w:t>
+      </w:r>
+      <w:proofErr w:type="spellEnd"/>
+      <w:r>
+        <w:rPr>
+          <w:rFonts w:ascii="Menlo" w:hAnsi="Menlo" w:cs="Menlo"/>
+          <w:color w:val="212529"/>
+          <w:sz w:val="20"/>
+          <w:szCs w:val="20"/>
+        </w:rPr>
+        <w:t xml:space="preserve">, version, </w:t>
+      </w:r>
+      <w:proofErr w:type="spellStart"/>
+      <w:r>
+        <w:rPr>
+          <w:rFonts w:ascii="Menlo" w:hAnsi="Menlo" w:cs="Menlo"/>
+          <w:color w:val="212529"/>
+          <w:sz w:val="20"/>
+          <w:szCs w:val="20"/>
+        </w:rPr>
+        <w:t>doi</w:t>
+      </w:r>
+      <w:proofErr w:type="spellEnd"/>
+      <w:r>
+        <w:rPr>
+          <w:rFonts w:ascii="Menlo" w:hAnsi="Menlo" w:cs="Menlo"/>
+          <w:color w:val="212529"/>
+          <w:sz w:val="20"/>
+          <w:szCs w:val="20"/>
+        </w:rPr>
+        <w:t>:</w:t>
+      </w:r>
+      <w:r>
+        <w:rPr>
+          <w:rFonts w:ascii="Menlo" w:hAnsi="Menlo" w:cs="Menlo"/>
+          <w:color w:val="212529"/>
+          <w:sz w:val="20"/>
+          <w:szCs w:val="20"/>
+        </w:rPr>
+        <w:t xml:space="preserve"> </w:t>
+      </w:r>
+      <w:r>
+        <w:rPr>
+          <w:rFonts w:ascii="Menlo" w:hAnsi="Menlo" w:cs="Menlo"/>
+          <w:color w:val="212529"/>
+          <w:sz w:val="20"/>
+          <w:szCs w:val="20"/>
+        </w:rPr>
+        <w:t>10.5281/zenodo.3509134</w:t>
+      </w:r>
+      <w:r>
+        <w:rPr>
+          <w:rFonts w:ascii="Menlo" w:hAnsi="Menlo" w:cs="Menlo"/>
+          <w:color w:val="212529"/>
+          <w:sz w:val="20"/>
+          <w:szCs w:val="20"/>
+        </w:rPr>
+        <w:t xml:space="preserve"> (2020)</w:t>
       </w:r>
     </w:p>
     <w:p>
@@ -3024,6 +3865,77 @@
       <w:bCs/>
     </w:rPr>
   </w:style>
+  <w:style w:type="paragraph" w:styleId="HTMLPreformatted">
+    <w:name w:val="HTML Preformatted"/>
+    <w:basedOn w:val="Normal"/>
+    <w:link w:val="HTMLPreformattedChar"/>
+    <w:uiPriority w:val="99"/>
+    <w:semiHidden/>
+    <w:unhideWhenUsed/>
+    <w:rsid w:val="00F17068"/>
+    <w:pPr>
+      <w:tabs>
+        <w:tab w:val="left" w:pos="916"/>
+        <w:tab w:val="left" w:pos="1832"/>
+        <w:tab w:val="left" w:pos="2748"/>
+        <w:tab w:val="left" w:pos="3664"/>
+        <w:tab w:val="left" w:pos="4580"/>
+        <w:tab w:val="left" w:pos="5496"/>
+        <w:tab w:val="left" w:pos="6412"/>
+        <w:tab w:val="left" w:pos="7328"/>
+        <w:tab w:val="left" w:pos="8244"/>
+        <w:tab w:val="left" w:pos="9160"/>
+        <w:tab w:val="left" w:pos="10076"/>
+        <w:tab w:val="left" w:pos="10992"/>
+        <w:tab w:val="left" w:pos="11908"/>
+        <w:tab w:val="left" w:pos="12824"/>
+        <w:tab w:val="left" w:pos="13740"/>
+        <w:tab w:val="left" w:pos="14656"/>
+      </w:tabs>
+    </w:pPr>
+    <w:rPr>
+      <w:rFonts w:ascii="Courier New" w:hAnsi="Courier New" w:cs="Courier New"/>
+      <w:sz w:val="20"/>
+      <w:szCs w:val="20"/>
+    </w:rPr>
+  </w:style>
+  <w:style w:type="character" w:customStyle="1" w:styleId="HTMLPreformattedChar">
+    <w:name w:val="HTML Preformatted Char"/>
+    <w:basedOn w:val="DefaultParagraphFont"/>
+    <w:link w:val="HTMLPreformatted"/>
+    <w:uiPriority w:val="99"/>
+    <w:semiHidden/>
+    <w:rsid w:val="00F17068"/>
+    <w:rPr>
+      <w:rFonts w:ascii="Courier New" w:eastAsia="Times New Roman" w:hAnsi="Courier New" w:cs="Courier New"/>
+      <w:sz w:val="20"/>
+      <w:szCs w:val="20"/>
+    </w:rPr>
+  </w:style>
+  <w:style w:type="character" w:styleId="HTMLCode">
+    <w:name w:val="HTML Code"/>
+    <w:basedOn w:val="DefaultParagraphFont"/>
+    <w:uiPriority w:val="99"/>
+    <w:semiHidden/>
+    <w:unhideWhenUsed/>
+    <w:rsid w:val="00F17068"/>
+    <w:rPr>
+      <w:rFonts w:ascii="Courier New" w:eastAsia="Times New Roman" w:hAnsi="Courier New" w:cs="Courier New"/>
+      <w:sz w:val="20"/>
+      <w:szCs w:val="20"/>
+    </w:rPr>
+  </w:style>
+  <w:style w:type="character" w:styleId="Strong">
+    <w:name w:val="Strong"/>
+    <w:basedOn w:val="DefaultParagraphFont"/>
+    <w:uiPriority w:val="22"/>
+    <w:qFormat/>
+    <w:rsid w:val="009B704C"/>
+    <w:rPr>
+      <w:b/>
+      <w:bCs/>
+    </w:rPr>
+  </w:style>
 </w:styles>
 </file>
 

</xml_diff>

<commit_message>
Updated ML_Project1_ksm272.docx on 2021-04-07. Commited the changes to the document I made so that I don't lose any information.
</commit_message>
<xml_diff>
--- a/ML_Project_1/ML_Project1_ksm272.docx
+++ b/ML_Project_1/ML_Project1_ksm272.docx
@@ -334,6 +334,50 @@
         </w:rPr>
         <w:t xml:space="preserve">. </w:t>
       </w:r>
+    </w:p>
+    <w:p>
+      <w:pPr>
+        <w:rPr>
+          <w:rFonts w:asciiTheme="minorHAnsi" w:hAnsiTheme="minorHAnsi" w:cstheme="minorHAnsi"/>
+          <w:color w:val="000000" w:themeColor="text1"/>
+        </w:rPr>
+      </w:pPr>
+    </w:p>
+    <w:p>
+      <w:pPr>
+        <w:rPr>
+          <w:rFonts w:asciiTheme="minorHAnsi" w:hAnsiTheme="minorHAnsi" w:cstheme="minorHAnsi"/>
+          <w:color w:val="000000" w:themeColor="text1"/>
+        </w:rPr>
+      </w:pPr>
+      <w:r>
+        <w:rPr>
+          <w:rFonts w:asciiTheme="minorHAnsi" w:hAnsiTheme="minorHAnsi" w:cstheme="minorHAnsi"/>
+          <w:color w:val="000000" w:themeColor="text1"/>
+        </w:rPr>
+        <w:t>The goal of this particular study is to find the relationship of genotype to phenotype</w:t>
+      </w:r>
+      <w:r>
+        <w:rPr>
+          <w:rFonts w:asciiTheme="minorHAnsi" w:hAnsiTheme="minorHAnsi" w:cstheme="minorHAnsi"/>
+          <w:color w:val="000000" w:themeColor="text1"/>
+        </w:rPr>
+        <w:t xml:space="preserve"> for the </w:t>
+      </w:r>
+      <w:r>
+        <w:rPr>
+          <w:rFonts w:asciiTheme="minorHAnsi" w:hAnsiTheme="minorHAnsi" w:cstheme="minorHAnsi"/>
+          <w:color w:val="000000" w:themeColor="text1"/>
+        </w:rPr>
+        <w:t>flowering time (FT)</w:t>
+      </w:r>
+      <w:r>
+        <w:rPr>
+          <w:rFonts w:asciiTheme="minorHAnsi" w:hAnsiTheme="minorHAnsi" w:cstheme="minorHAnsi"/>
+          <w:color w:val="000000" w:themeColor="text1"/>
+        </w:rPr>
+        <w:t xml:space="preserve"> trait. </w:t>
+      </w:r>
       <w:r>
         <w:rPr>
           <w:rFonts w:asciiTheme="minorHAnsi" w:hAnsiTheme="minorHAnsi" w:cstheme="minorHAnsi"/>
@@ -355,58 +399,21 @@
           <w:rFonts w:asciiTheme="minorHAnsi" w:hAnsiTheme="minorHAnsi" w:cstheme="minorHAnsi"/>
           <w:color w:val="000000" w:themeColor="text1"/>
         </w:rPr>
-        <w:t xml:space="preserve"> </w:t>
-      </w:r>
-      <w:r>
-        <w:rPr>
-          <w:rFonts w:asciiTheme="minorHAnsi" w:hAnsiTheme="minorHAnsi" w:cstheme="minorHAnsi"/>
-          <w:color w:val="000000" w:themeColor="text1"/>
-        </w:rPr>
-        <w:t xml:space="preserve">I hope to </w:t>
-      </w:r>
-    </w:p>
-    <w:p>
-      <w:pPr>
-        <w:rPr>
-          <w:rFonts w:asciiTheme="minorHAnsi" w:hAnsiTheme="minorHAnsi" w:cstheme="minorHAnsi"/>
-          <w:color w:val="000000" w:themeColor="text1"/>
-        </w:rPr>
-      </w:pPr>
-    </w:p>
-    <w:p>
-      <w:pPr>
-        <w:rPr>
-          <w:rFonts w:asciiTheme="minorHAnsi" w:hAnsiTheme="minorHAnsi" w:cstheme="minorHAnsi"/>
-          <w:color w:val="000000" w:themeColor="text1"/>
-        </w:rPr>
-      </w:pPr>
-      <w:r>
-        <w:rPr>
-          <w:rFonts w:asciiTheme="minorHAnsi" w:hAnsiTheme="minorHAnsi" w:cstheme="minorHAnsi"/>
-          <w:color w:val="000000" w:themeColor="text1"/>
-        </w:rPr>
-        <w:t>The goal of this particular study is to find the relationship of genotype to phenotype</w:t>
-      </w:r>
-      <w:r>
-        <w:rPr>
-          <w:rFonts w:asciiTheme="minorHAnsi" w:hAnsiTheme="minorHAnsi" w:cstheme="minorHAnsi"/>
-          <w:color w:val="000000" w:themeColor="text1"/>
-        </w:rPr>
-        <w:t xml:space="preserve"> for the </w:t>
-      </w:r>
-      <w:r>
-        <w:rPr>
-          <w:rFonts w:asciiTheme="minorHAnsi" w:hAnsiTheme="minorHAnsi" w:cstheme="minorHAnsi"/>
-          <w:color w:val="000000" w:themeColor="text1"/>
-        </w:rPr>
-        <w:t>flowering time (FT)</w:t>
-      </w:r>
-      <w:r>
-        <w:rPr>
-          <w:rFonts w:asciiTheme="minorHAnsi" w:hAnsiTheme="minorHAnsi" w:cstheme="minorHAnsi"/>
-          <w:color w:val="000000" w:themeColor="text1"/>
-        </w:rPr>
-        <w:t xml:space="preserve"> trait. Since this is a </w:t>
+        <w:t xml:space="preserve"> I hope to</w:t>
+      </w:r>
+      <w:r>
+        <w:rPr>
+          <w:rFonts w:asciiTheme="minorHAnsi" w:hAnsiTheme="minorHAnsi" w:cstheme="minorHAnsi"/>
+          <w:color w:val="000000" w:themeColor="text1"/>
+        </w:rPr>
+        <w:t xml:space="preserve">. </w:t>
+      </w:r>
+      <w:r>
+        <w:rPr>
+          <w:rFonts w:asciiTheme="minorHAnsi" w:hAnsiTheme="minorHAnsi" w:cstheme="minorHAnsi"/>
+          <w:color w:val="000000" w:themeColor="text1"/>
+        </w:rPr>
+        <w:t xml:space="preserve">Since this is a </w:t>
       </w:r>
     </w:p>
     <w:p>
@@ -452,7 +459,14 @@
           <w:rFonts w:asciiTheme="minorHAnsi" w:hAnsiTheme="minorHAnsi" w:cstheme="minorHAnsi"/>
           <w:color w:val="000000" w:themeColor="text1"/>
         </w:rPr>
-        <w:t xml:space="preserve"> exact test for Hardy-Weinberg Equilibrium (HWE) for each Single Nucleotide Polymorphism (SNP) variant.</w:t>
+        <w:t xml:space="preserve"> exact test for Hardy-Weinberg Equilibrium (HWE) for each Single Nucleotide Polymorphism (SNP) variant</w:t>
+      </w:r>
+      <w:r>
+        <w:rPr>
+          <w:rFonts w:asciiTheme="minorHAnsi" w:hAnsiTheme="minorHAnsi" w:cstheme="minorHAnsi"/>
+          <w:color w:val="000000" w:themeColor="text1"/>
+        </w:rPr>
+        <w:t xml:space="preserve"> because of the significant derivations to HWE.</w:t>
       </w:r>
     </w:p>
     <w:p>
@@ -1084,31 +1098,295 @@
           <w:color w:val="000000" w:themeColor="text1"/>
           <w:shd w:val="clear" w:color="auto" w:fill="FFFFFF"/>
         </w:rPr>
-        <w:t xml:space="preserve">significant SNP variants across the entire genome in the locations that were </w:t>
+        <w:t>significant SNP variants across the entire genome in the locations that were genotyped</w:t>
+      </w:r>
+      <w:r>
+        <w:rPr>
+          <w:rFonts w:asciiTheme="minorHAnsi" w:hAnsiTheme="minorHAnsi" w:cstheme="minorHAnsi"/>
+          <w:color w:val="000000" w:themeColor="text1"/>
+          <w:shd w:val="clear" w:color="auto" w:fill="FFFFFF"/>
+        </w:rPr>
+        <w:t xml:space="preserve">. </w:t>
+      </w:r>
+      <w:r>
+        <w:rPr>
+          <w:rFonts w:asciiTheme="minorHAnsi" w:hAnsiTheme="minorHAnsi" w:cstheme="minorHAnsi"/>
+          <w:color w:val="000000" w:themeColor="text1"/>
+        </w:rPr>
+        <w:t>Genotypes at each SNP variant that passed the filtering procedure were encoded 0 for the major allele and 1 for the minor allele</w:t>
+      </w:r>
+      <w:r>
+        <w:rPr>
+          <w:rFonts w:asciiTheme="minorHAnsi" w:hAnsiTheme="minorHAnsi" w:cstheme="minorHAnsi"/>
+          <w:color w:val="000000" w:themeColor="text1"/>
+        </w:rPr>
+        <w:t xml:space="preserve">. Genotypes and corresponding phenotypes were </w:t>
+      </w:r>
+      <w:r>
+        <w:rPr>
+          <w:rFonts w:asciiTheme="minorHAnsi" w:hAnsiTheme="minorHAnsi" w:cstheme="minorHAnsi"/>
+          <w:color w:val="000000" w:themeColor="text1"/>
+        </w:rPr>
+        <w:t>written to a file for input into the machine learning models.</w:t>
+      </w:r>
+    </w:p>
+    <w:p>
+      <w:pPr>
+        <w:rPr>
+          <w:rFonts w:asciiTheme="minorHAnsi" w:hAnsiTheme="minorHAnsi" w:cstheme="minorHAnsi"/>
+          <w:color w:val="000000" w:themeColor="text1"/>
+        </w:rPr>
+      </w:pPr>
+    </w:p>
+    <w:p>
+      <w:pPr>
+        <w:rPr>
+          <w:rFonts w:asciiTheme="minorHAnsi" w:hAnsiTheme="minorHAnsi" w:cstheme="minorHAnsi"/>
+          <w:color w:val="000000" w:themeColor="text1"/>
+        </w:rPr>
+      </w:pPr>
+      <w:r>
+        <w:rPr>
+          <w:rFonts w:asciiTheme="minorHAnsi" w:hAnsiTheme="minorHAnsi" w:cstheme="minorHAnsi"/>
+          <w:color w:val="000000" w:themeColor="text1"/>
+        </w:rPr>
+        <w:t xml:space="preserve">The second step of the workflow executes the machine learning models, </w:t>
+      </w:r>
+      <w:r>
+        <w:rPr>
+          <w:rFonts w:asciiTheme="minorHAnsi" w:hAnsiTheme="minorHAnsi" w:cstheme="minorHAnsi"/>
+          <w:color w:val="000000" w:themeColor="text1"/>
+        </w:rPr>
+        <w:t xml:space="preserve">artificial </w:t>
+      </w:r>
+      <w:r>
+        <w:rPr>
+          <w:rFonts w:asciiTheme="minorHAnsi" w:hAnsiTheme="minorHAnsi" w:cstheme="minorHAnsi"/>
+          <w:color w:val="000000" w:themeColor="text1"/>
+        </w:rPr>
+        <w:t>neural network (paper), Support Vector Machine (SVM) (</w:t>
+      </w:r>
+      <w:r>
+        <w:rPr>
+          <w:rFonts w:asciiTheme="minorHAnsi" w:hAnsiTheme="minorHAnsi" w:cstheme="minorHAnsi"/>
+          <w:color w:val="000000" w:themeColor="text1"/>
+        </w:rPr>
+        <w:t>blank</w:t>
+      </w:r>
+      <w:r>
+        <w:rPr>
+          <w:rFonts w:asciiTheme="minorHAnsi" w:hAnsiTheme="minorHAnsi" w:cstheme="minorHAnsi"/>
+          <w:color w:val="000000" w:themeColor="text1"/>
+        </w:rPr>
+        <w:t>), and Random Forest</w:t>
+      </w:r>
+      <w:r>
+        <w:rPr>
+          <w:rFonts w:asciiTheme="minorHAnsi" w:hAnsiTheme="minorHAnsi" w:cstheme="minorHAnsi"/>
+          <w:color w:val="000000" w:themeColor="text1"/>
+        </w:rPr>
+        <w:t xml:space="preserve"> (blank)</w:t>
+      </w:r>
+      <w:r>
+        <w:rPr>
+          <w:rFonts w:asciiTheme="minorHAnsi" w:hAnsiTheme="minorHAnsi" w:cstheme="minorHAnsi"/>
+          <w:color w:val="000000" w:themeColor="text1"/>
+        </w:rPr>
+        <w:t>.</w:t>
+      </w:r>
+    </w:p>
+    <w:p>
+      <w:pPr>
+        <w:rPr>
+          <w:rFonts w:asciiTheme="minorHAnsi" w:hAnsiTheme="minorHAnsi" w:cstheme="minorHAnsi"/>
+          <w:color w:val="000000" w:themeColor="text1"/>
+        </w:rPr>
+      </w:pPr>
+    </w:p>
+    <w:p>
+      <w:pPr>
+        <w:rPr>
+          <w:rFonts w:asciiTheme="minorHAnsi" w:hAnsiTheme="minorHAnsi" w:cstheme="minorHAnsi"/>
+          <w:color w:val="000000" w:themeColor="text1"/>
+        </w:rPr>
+      </w:pPr>
+      <w:r>
+        <w:rPr>
+          <w:rFonts w:asciiTheme="minorHAnsi" w:hAnsiTheme="minorHAnsi" w:cstheme="minorHAnsi"/>
+          <w:color w:val="000000" w:themeColor="text1"/>
+        </w:rPr>
+        <w:t xml:space="preserve">The </w:t>
+      </w:r>
+      <w:r>
+        <w:rPr>
+          <w:rFonts w:asciiTheme="minorHAnsi" w:hAnsiTheme="minorHAnsi" w:cstheme="minorHAnsi"/>
+          <w:color w:val="000000" w:themeColor="text1"/>
+        </w:rPr>
+        <w:t xml:space="preserve">dataset </w:t>
+      </w:r>
+      <w:r>
+        <w:rPr>
+          <w:rFonts w:asciiTheme="minorHAnsi" w:hAnsiTheme="minorHAnsi" w:cstheme="minorHAnsi"/>
+          <w:color w:val="000000" w:themeColor="text1"/>
+        </w:rPr>
+        <w:t xml:space="preserve">criteria for input into the three models were the following. Genotypes </w:t>
+      </w:r>
+      <w:r>
+        <w:rPr>
+          <w:rFonts w:asciiTheme="minorHAnsi" w:hAnsiTheme="minorHAnsi" w:cstheme="minorHAnsi"/>
+          <w:color w:val="000000" w:themeColor="text1"/>
+        </w:rPr>
+        <w:t xml:space="preserve">were </w:t>
+      </w:r>
+      <w:r>
+        <w:rPr>
+          <w:rFonts w:asciiTheme="minorHAnsi" w:hAnsiTheme="minorHAnsi" w:cstheme="minorHAnsi"/>
+          <w:color w:val="000000" w:themeColor="text1"/>
+        </w:rPr>
+        <w:t xml:space="preserve">filtered </w:t>
+      </w:r>
+      <w:r>
+        <w:rPr>
+          <w:rFonts w:asciiTheme="minorHAnsi" w:hAnsiTheme="minorHAnsi" w:cstheme="minorHAnsi"/>
+          <w:color w:val="000000" w:themeColor="text1"/>
+        </w:rPr>
+        <w:t xml:space="preserve">using MAF &gt;= 0.01, adjusted p-value (q-value blank) alpha&lt;=0.05 for an FDR of 5%, and the major allele (reference) was encoded as 0 and the minor allele (alternative) was encoded as 1 </w:t>
+      </w:r>
+      <w:r>
+        <w:rPr>
+          <w:rFonts w:asciiTheme="minorHAnsi" w:hAnsiTheme="minorHAnsi" w:cstheme="minorHAnsi"/>
+          <w:color w:val="000000" w:themeColor="text1"/>
+        </w:rPr>
+        <w:t xml:space="preserve">and Phenotypes were filtered by missing values </w:t>
+      </w:r>
+      <w:r>
+        <w:rPr>
+          <w:rFonts w:asciiTheme="minorHAnsi" w:hAnsiTheme="minorHAnsi" w:cstheme="minorHAnsi"/>
+          <w:color w:val="000000" w:themeColor="text1"/>
+        </w:rPr>
+        <w:t>in the quality control step</w:t>
+      </w:r>
+      <w:r>
+        <w:rPr>
+          <w:rFonts w:asciiTheme="minorHAnsi" w:hAnsiTheme="minorHAnsi" w:cstheme="minorHAnsi"/>
+          <w:color w:val="000000" w:themeColor="text1"/>
+        </w:rPr>
+        <w:t xml:space="preserve">. There </w:t>
+      </w:r>
+      <w:r>
+        <w:rPr>
+          <w:rFonts w:asciiTheme="minorHAnsi" w:hAnsiTheme="minorHAnsi" w:cstheme="minorHAnsi"/>
+          <w:color w:val="000000" w:themeColor="text1"/>
+        </w:rPr>
+        <w:t xml:space="preserve">were </w:t>
+      </w:r>
+      <w:r>
+        <w:rPr>
+          <w:rFonts w:asciiTheme="minorHAnsi" w:hAnsiTheme="minorHAnsi" w:cstheme="minorHAnsi"/>
+          <w:color w:val="000000" w:themeColor="text1"/>
+        </w:rPr>
+        <w:t>230 genotyped individuals and xx</w:t>
+      </w:r>
+      <w:r>
+        <w:rPr>
+          <w:rFonts w:asciiTheme="minorHAnsi" w:hAnsiTheme="minorHAnsi" w:cstheme="minorHAnsi"/>
+          <w:color w:val="000000" w:themeColor="text1"/>
+        </w:rPr>
+        <w:t>x</w:t>
+      </w:r>
+      <w:r>
+        <w:rPr>
+          <w:rFonts w:asciiTheme="minorHAnsi" w:hAnsiTheme="minorHAnsi" w:cstheme="minorHAnsi"/>
+          <w:color w:val="000000" w:themeColor="text1"/>
+        </w:rPr>
+        <w:t xml:space="preserve"> SNP variants </w:t>
+      </w:r>
+      <w:r>
+        <w:rPr>
+          <w:rFonts w:asciiTheme="minorHAnsi" w:hAnsiTheme="minorHAnsi" w:cstheme="minorHAnsi"/>
+          <w:color w:val="000000" w:themeColor="text1"/>
+        </w:rPr>
+        <w:t>used as input for each of the three models.</w:t>
+      </w:r>
+      <w:r>
+        <w:rPr>
+          <w:rFonts w:asciiTheme="minorHAnsi" w:hAnsiTheme="minorHAnsi" w:cstheme="minorHAnsi"/>
+          <w:color w:val="000000" w:themeColor="text1"/>
+        </w:rPr>
+        <w:t xml:space="preserve"> All machine learning models were implemented in the python </w:t>
+      </w:r>
+      <w:r>
+        <w:rPr>
+          <w:rFonts w:asciiTheme="minorHAnsi" w:hAnsiTheme="minorHAnsi" w:cstheme="minorHAnsi"/>
+          <w:color w:val="000000" w:themeColor="text1"/>
+        </w:rPr>
+        <w:t>scikit-learn</w:t>
+      </w:r>
+      <w:r>
+        <w:rPr>
+          <w:rFonts w:asciiTheme="minorHAnsi" w:hAnsiTheme="minorHAnsi" w:cstheme="minorHAnsi"/>
+          <w:color w:val="000000" w:themeColor="text1"/>
+        </w:rPr>
+        <w:t xml:space="preserve"> package</w:t>
+      </w:r>
+      <w:r>
+        <w:rPr>
+          <w:rFonts w:asciiTheme="minorHAnsi" w:hAnsiTheme="minorHAnsi" w:cstheme="minorHAnsi"/>
+          <w:color w:val="000000" w:themeColor="text1"/>
+        </w:rPr>
+        <w:t xml:space="preserve"> version x</w:t>
+      </w:r>
+      <w:r>
+        <w:rPr>
+          <w:rFonts w:asciiTheme="minorHAnsi" w:hAnsiTheme="minorHAnsi" w:cstheme="minorHAnsi"/>
+          <w:color w:val="000000" w:themeColor="text1"/>
+        </w:rPr>
+        <w:t xml:space="preserve"> (blank)</w:t>
+      </w:r>
+      <w:r>
+        <w:rPr>
+          <w:rFonts w:asciiTheme="minorHAnsi" w:hAnsiTheme="minorHAnsi" w:cstheme="minorHAnsi"/>
+          <w:color w:val="000000" w:themeColor="text1"/>
+        </w:rPr>
+        <w:t>.</w:t>
+      </w:r>
+      <w:r>
+        <w:rPr>
+          <w:rFonts w:asciiTheme="minorHAnsi" w:hAnsiTheme="minorHAnsi" w:cstheme="minorHAnsi"/>
+          <w:color w:val="000000" w:themeColor="text1"/>
+        </w:rPr>
+        <w:t xml:space="preserve"> The encoded genotype files were </w:t>
+      </w:r>
+      <w:r>
+        <w:rPr>
+          <w:rFonts w:asciiTheme="minorHAnsi" w:hAnsiTheme="minorHAnsi" w:cstheme="minorHAnsi"/>
+          <w:color w:val="000000" w:themeColor="text1"/>
+        </w:rPr>
+        <w:t xml:space="preserve">parsed using the python </w:t>
+      </w:r>
+      <w:proofErr w:type="gramStart"/>
+      <w:r>
+        <w:rPr>
+          <w:rFonts w:asciiTheme="minorHAnsi" w:hAnsiTheme="minorHAnsi" w:cstheme="minorHAnsi"/>
+          <w:color w:val="000000" w:themeColor="text1"/>
+        </w:rPr>
+        <w:t>pandas</w:t>
+      </w:r>
+      <w:proofErr w:type="gramEnd"/>
+      <w:r>
+        <w:rPr>
+          <w:rFonts w:asciiTheme="minorHAnsi" w:hAnsiTheme="minorHAnsi" w:cstheme="minorHAnsi"/>
+          <w:color w:val="000000" w:themeColor="text1"/>
+        </w:rPr>
+        <w:t xml:space="preserve"> version x (blank) and loaded into a </w:t>
       </w:r>
       <w:proofErr w:type="spellStart"/>
       <w:r>
         <w:rPr>
           <w:rFonts w:asciiTheme="minorHAnsi" w:hAnsiTheme="minorHAnsi" w:cstheme="minorHAnsi"/>
           <w:color w:val="000000" w:themeColor="text1"/>
-          <w:shd w:val="clear" w:color="auto" w:fill="FFFFFF"/>
-        </w:rPr>
-        <w:t>genotyped</w:t>
-      </w:r>
-      <w:r>
-        <w:rPr>
-          <w:rFonts w:asciiTheme="minorHAnsi" w:hAnsiTheme="minorHAnsi" w:cstheme="minorHAnsi"/>
-          <w:color w:val="000000" w:themeColor="text1"/>
-          <w:shd w:val="clear" w:color="auto" w:fill="FFFFFF"/>
-        </w:rPr>
-        <w:t xml:space="preserve">. </w:t>
-      </w:r>
-      <w:r>
-        <w:rPr>
-          <w:rFonts w:asciiTheme="minorHAnsi" w:hAnsiTheme="minorHAnsi" w:cstheme="minorHAnsi"/>
-          <w:color w:val="000000" w:themeColor="text1"/>
-        </w:rPr>
-        <w:t>Genotypes</w:t>
+        </w:rPr>
+        <w:t>numpy</w:t>
       </w:r>
       <w:proofErr w:type="spellEnd"/>
       <w:r>
@@ -1116,58 +1394,97 @@
           <w:rFonts w:asciiTheme="minorHAnsi" w:hAnsiTheme="minorHAnsi" w:cstheme="minorHAnsi"/>
           <w:color w:val="000000" w:themeColor="text1"/>
         </w:rPr>
-        <w:t xml:space="preserve"> at each SNP variant that passed the filtering procedure were encoded 0 for the major allele and 1 for the minor allele and written to a file for input into the machine learning models.</w:t>
-      </w:r>
-    </w:p>
-    <w:p>
-      <w:pPr>
-        <w:rPr>
-          <w:rFonts w:asciiTheme="minorHAnsi" w:hAnsiTheme="minorHAnsi" w:cstheme="minorHAnsi"/>
-          <w:color w:val="000000" w:themeColor="text1"/>
-        </w:rPr>
-      </w:pPr>
-    </w:p>
-    <w:p>
-      <w:pPr>
-        <w:rPr>
-          <w:rFonts w:asciiTheme="minorHAnsi" w:hAnsiTheme="minorHAnsi" w:cstheme="minorHAnsi"/>
-          <w:color w:val="000000" w:themeColor="text1"/>
-        </w:rPr>
-      </w:pPr>
-      <w:r>
-        <w:rPr>
-          <w:rFonts w:asciiTheme="minorHAnsi" w:hAnsiTheme="minorHAnsi" w:cstheme="minorHAnsi"/>
-          <w:color w:val="000000" w:themeColor="text1"/>
-        </w:rPr>
-        <w:t>The second step of the workflow executes the machine learning models, neural network (paper), Support Vector Machine (SVM) (</w:t>
-      </w:r>
-      <w:r>
-        <w:rPr>
-          <w:rFonts w:asciiTheme="minorHAnsi" w:hAnsiTheme="minorHAnsi" w:cstheme="minorHAnsi"/>
-          <w:color w:val="000000" w:themeColor="text1"/>
-        </w:rPr>
-        <w:t>blank</w:t>
-      </w:r>
-      <w:r>
-        <w:rPr>
-          <w:rFonts w:asciiTheme="minorHAnsi" w:hAnsiTheme="minorHAnsi" w:cstheme="minorHAnsi"/>
-          <w:color w:val="000000" w:themeColor="text1"/>
-        </w:rPr>
-        <w:t>), and Random Forest</w:t>
-      </w:r>
-      <w:r>
-        <w:rPr>
-          <w:rFonts w:asciiTheme="minorHAnsi" w:hAnsiTheme="minorHAnsi" w:cstheme="minorHAnsi"/>
-          <w:color w:val="000000" w:themeColor="text1"/>
-        </w:rPr>
-        <w:t xml:space="preserve"> (blank)</w:t>
-      </w:r>
-      <w:r>
-        <w:rPr>
-          <w:rFonts w:asciiTheme="minorHAnsi" w:hAnsiTheme="minorHAnsi" w:cstheme="minorHAnsi"/>
-          <w:color w:val="000000" w:themeColor="text1"/>
-        </w:rPr>
-        <w:t>.</w:t>
+        <w:t xml:space="preserve"> array using the python </w:t>
+      </w:r>
+      <w:proofErr w:type="spellStart"/>
+      <w:r>
+        <w:rPr>
+          <w:rFonts w:asciiTheme="minorHAnsi" w:hAnsiTheme="minorHAnsi" w:cstheme="minorHAnsi"/>
+          <w:color w:val="000000" w:themeColor="text1"/>
+        </w:rPr>
+        <w:t>numpy</w:t>
+      </w:r>
+      <w:proofErr w:type="spellEnd"/>
+      <w:r>
+        <w:rPr>
+          <w:rFonts w:asciiTheme="minorHAnsi" w:hAnsiTheme="minorHAnsi" w:cstheme="minorHAnsi"/>
+          <w:color w:val="000000" w:themeColor="text1"/>
+        </w:rPr>
+        <w:t xml:space="preserve"> package version x (blank)</w:t>
+      </w:r>
+      <w:r>
+        <w:rPr>
+          <w:rFonts w:asciiTheme="minorHAnsi" w:hAnsiTheme="minorHAnsi" w:cstheme="minorHAnsi"/>
+          <w:color w:val="000000" w:themeColor="text1"/>
+        </w:rPr>
+        <w:t xml:space="preserve"> for each model. Then a cross-validation approach </w:t>
+      </w:r>
+      <w:proofErr w:type="gramStart"/>
+      <w:r>
+        <w:rPr>
+          <w:rFonts w:asciiTheme="minorHAnsi" w:hAnsiTheme="minorHAnsi" w:cstheme="minorHAnsi"/>
+          <w:color w:val="000000" w:themeColor="text1"/>
+        </w:rPr>
+        <w:t>( which</w:t>
+      </w:r>
+      <w:proofErr w:type="gramEnd"/>
+      <w:r>
+        <w:rPr>
+          <w:rFonts w:asciiTheme="minorHAnsi" w:hAnsiTheme="minorHAnsi" w:cstheme="minorHAnsi"/>
+          <w:color w:val="000000" w:themeColor="text1"/>
+        </w:rPr>
+        <w:t xml:space="preserve"> one ) was used in order to validate the hyperparameter (look up more information). Then a test set was used for pred</w:t>
+      </w:r>
+      <w:r>
+        <w:rPr>
+          <w:rFonts w:asciiTheme="minorHAnsi" w:hAnsiTheme="minorHAnsi" w:cstheme="minorHAnsi"/>
+          <w:color w:val="000000" w:themeColor="text1"/>
+        </w:rPr>
+        <w:t>i</w:t>
+      </w:r>
+      <w:r>
+        <w:rPr>
+          <w:rFonts w:asciiTheme="minorHAnsi" w:hAnsiTheme="minorHAnsi" w:cstheme="minorHAnsi"/>
+          <w:color w:val="000000" w:themeColor="text1"/>
+        </w:rPr>
+        <w:t>ction.</w:t>
+      </w:r>
+    </w:p>
+    <w:p>
+      <w:pPr>
+        <w:rPr>
+          <w:rFonts w:asciiTheme="minorHAnsi" w:hAnsiTheme="minorHAnsi" w:cstheme="minorHAnsi"/>
+          <w:color w:val="000000" w:themeColor="text1"/>
+        </w:rPr>
+      </w:pPr>
+    </w:p>
+    <w:p>
+      <w:pPr>
+        <w:rPr>
+          <w:rFonts w:asciiTheme="minorHAnsi" w:hAnsiTheme="minorHAnsi" w:cstheme="minorHAnsi"/>
+          <w:color w:val="000000" w:themeColor="text1"/>
+        </w:rPr>
+      </w:pPr>
+      <w:r>
+        <w:rPr>
+          <w:rFonts w:asciiTheme="minorHAnsi" w:hAnsiTheme="minorHAnsi" w:cstheme="minorHAnsi"/>
+          <w:color w:val="000000" w:themeColor="text1"/>
+        </w:rPr>
+        <w:t xml:space="preserve">## Need to structure the </w:t>
+      </w:r>
+      <w:r>
+        <w:rPr>
+          <w:rFonts w:asciiTheme="minorHAnsi" w:hAnsiTheme="minorHAnsi" w:cstheme="minorHAnsi"/>
+          <w:color w:val="000000" w:themeColor="text1"/>
+        </w:rPr>
+        <w:t>artificial neural network (paper), Support Vector Machine (SVM) (blank), and Random Forest (blank)</w:t>
+      </w:r>
+      <w:r>
+        <w:rPr>
+          <w:rFonts w:asciiTheme="minorHAnsi" w:hAnsiTheme="minorHAnsi" w:cstheme="minorHAnsi"/>
+          <w:color w:val="000000" w:themeColor="text1"/>
+        </w:rPr>
+        <w:t xml:space="preserve"> methods. Then talk about it in the results/discussion.</w:t>
       </w:r>
     </w:p>
     <w:p>
@@ -2142,20 +2459,7 @@
           <w:szCs w:val="20"/>
           <w:shd w:val="clear" w:color="auto" w:fill="FFFFFF"/>
         </w:rPr>
-        <w:t>”</w:t>
-      </w:r>
-      <w:r>
-        <w:rPr>
-          <w:rStyle w:val="Strong"/>
-          <w:rFonts w:ascii="Helvetica" w:hAnsi="Helvetica"/>
-          <w:b w:val="0"/>
-          <w:bCs w:val="0"/>
-          <w:color w:val="202020"/>
-          <w:sz w:val="20"/>
-          <w:szCs w:val="20"/>
-          <w:shd w:val="clear" w:color="auto" w:fill="FFFFFF"/>
-        </w:rPr>
-        <w:t xml:space="preserve">, </w:t>
+        <w:t xml:space="preserve">”, </w:t>
       </w:r>
       <w:r>
         <w:rPr>
@@ -2207,29 +2511,19 @@
         </w:rPr>
         <w:t> </w:t>
       </w:r>
-      <w:r>
-        <w:fldChar w:fldCharType="begin"/>
-      </w:r>
-      <w:r>
-        <w:instrText xml:space="preserve"> HYPERLINK "https://doi.org/10.1371/journal.pgen.1005767" </w:instrText>
-      </w:r>
-      <w:r>
-        <w:fldChar w:fldCharType="separate"/>
-      </w:r>
-      <w:r>
-        <w:rPr>
-          <w:rStyle w:val="Hyperlink"/>
-          <w:rFonts w:ascii="Helvetica" w:hAnsi="Helvetica"/>
-          <w:color w:val="037165"/>
-          <w:sz w:val="20"/>
-          <w:szCs w:val="20"/>
-          <w:shd w:val="clear" w:color="auto" w:fill="FFFFFF"/>
-        </w:rPr>
-        <w:t>https://doi.org/10.1371/journal.pgen.1005767</w:t>
-      </w:r>
-      <w:r>
-        <w:fldChar w:fldCharType="end"/>
-      </w:r>
+      <w:hyperlink r:id="rId6" w:history="1">
+        <w:r>
+          <w:rPr>
+            <w:rStyle w:val="Hyperlink"/>
+            <w:rFonts w:ascii="Helvetica" w:hAnsi="Helvetica"/>
+            <w:color w:val="037165"/>
+            <w:sz w:val="20"/>
+            <w:szCs w:val="20"/>
+            <w:shd w:val="clear" w:color="auto" w:fill="FFFFFF"/>
+          </w:rPr>
+          <w:t>https://doi.org/10.1371/journal.pgen.1005767</w:t>
+        </w:r>
+      </w:hyperlink>
     </w:p>
     <w:p>
       <w:pPr>
@@ -2682,6 +2976,7 @@
           <w:sz w:val="20"/>
           <w:szCs w:val="20"/>
         </w:rPr>
+        <w:lastRenderedPageBreak/>
         <w:t xml:space="preserve">The </w:t>
       </w:r>
       <w:proofErr w:type="gramStart"/>

</xml_diff>

<commit_message>
Updated ML_Project1_ksm272.docx, quality_control.py, and rMVP_marker_tests.R on 2021-04-09.
</commit_message>
<xml_diff>
--- a/ML_Project_1/ML_Project1_ksm272.docx
+++ b/ML_Project_1/ML_Project1_ksm272.docx
@@ -110,7 +110,6 @@
           <w:color w:val="000000" w:themeColor="text1"/>
         </w:rPr>
       </w:pPr>
-      <w:proofErr w:type="spellStart"/>
       <w:r>
         <w:rPr>
           <w:rFonts w:asciiTheme="minorHAnsi" w:hAnsiTheme="minorHAnsi" w:cstheme="minorHAnsi"/>
@@ -118,9 +117,9 @@
           <w:iCs/>
           <w:color w:val="000000" w:themeColor="text1"/>
         </w:rPr>
-        <w:t>Arabadopsis</w:t>
-      </w:r>
-      <w:proofErr w:type="spellEnd"/>
+        <w:t xml:space="preserve"> </w:t>
+      </w:r>
+      <w:proofErr w:type="spellStart"/>
       <w:r>
         <w:rPr>
           <w:rFonts w:asciiTheme="minorHAnsi" w:hAnsiTheme="minorHAnsi" w:cstheme="minorHAnsi"/>
@@ -128,147 +127,9 @@
           <w:iCs/>
           <w:color w:val="000000" w:themeColor="text1"/>
         </w:rPr>
-        <w:t xml:space="preserve"> thaliana </w:t>
-      </w:r>
-      <w:r>
-        <w:rPr>
-          <w:rFonts w:asciiTheme="minorHAnsi" w:hAnsiTheme="minorHAnsi" w:cstheme="minorHAnsi"/>
-          <w:color w:val="000000" w:themeColor="text1"/>
-        </w:rPr>
-        <w:t xml:space="preserve">is an important model </w:t>
-      </w:r>
-      <w:r>
-        <w:rPr>
-          <w:rFonts w:asciiTheme="minorHAnsi" w:hAnsiTheme="minorHAnsi" w:cstheme="minorHAnsi"/>
-          <w:color w:val="000000" w:themeColor="text1"/>
-        </w:rPr>
-        <w:t xml:space="preserve">organism </w:t>
-      </w:r>
-      <w:r>
-        <w:rPr>
-          <w:rFonts w:asciiTheme="minorHAnsi" w:hAnsiTheme="minorHAnsi" w:cstheme="minorHAnsi"/>
-          <w:color w:val="000000" w:themeColor="text1"/>
-        </w:rPr>
-        <w:t xml:space="preserve">which </w:t>
-      </w:r>
-      <w:r>
-        <w:rPr>
-          <w:rFonts w:asciiTheme="minorHAnsi" w:hAnsiTheme="minorHAnsi" w:cstheme="minorHAnsi"/>
-          <w:color w:val="000000" w:themeColor="text1"/>
-        </w:rPr>
-        <w:t>has</w:t>
-      </w:r>
-      <w:r>
-        <w:rPr>
-          <w:rFonts w:asciiTheme="minorHAnsi" w:hAnsiTheme="minorHAnsi" w:cstheme="minorHAnsi"/>
-          <w:color w:val="000000" w:themeColor="text1"/>
-        </w:rPr>
-        <w:t xml:space="preserve"> </w:t>
-      </w:r>
-      <w:r>
-        <w:rPr>
-          <w:rFonts w:asciiTheme="minorHAnsi" w:hAnsiTheme="minorHAnsi" w:cstheme="minorHAnsi"/>
-          <w:color w:val="000000" w:themeColor="text1"/>
-        </w:rPr>
-        <w:t xml:space="preserve">a </w:t>
-      </w:r>
-      <w:r>
-        <w:rPr>
-          <w:rFonts w:asciiTheme="minorHAnsi" w:hAnsiTheme="minorHAnsi" w:cstheme="minorHAnsi"/>
-          <w:color w:val="000000" w:themeColor="text1"/>
-        </w:rPr>
-        <w:t xml:space="preserve">relatively short life cycle, small genome </w:t>
-      </w:r>
-      <w:r>
-        <w:rPr>
-          <w:rFonts w:asciiTheme="minorHAnsi" w:hAnsiTheme="minorHAnsi" w:cstheme="minorHAnsi"/>
-          <w:color w:val="000000" w:themeColor="text1"/>
-        </w:rPr>
-        <w:t xml:space="preserve">with </w:t>
-      </w:r>
-      <w:r>
-        <w:rPr>
-          <w:rFonts w:asciiTheme="minorHAnsi" w:hAnsiTheme="minorHAnsi" w:cstheme="minorHAnsi"/>
-          <w:color w:val="000000" w:themeColor="text1"/>
-        </w:rPr>
-        <w:t xml:space="preserve">135 </w:t>
-      </w:r>
-      <w:proofErr w:type="spellStart"/>
-      <w:r>
-        <w:rPr>
-          <w:rFonts w:asciiTheme="minorHAnsi" w:hAnsiTheme="minorHAnsi" w:cstheme="minorHAnsi"/>
-          <w:color w:val="000000" w:themeColor="text1"/>
-        </w:rPr>
-        <w:t>megabase</w:t>
+        <w:t>Arabadopsis</w:t>
       </w:r>
       <w:proofErr w:type="spellEnd"/>
-      <w:r>
-        <w:rPr>
-          <w:rFonts w:asciiTheme="minorHAnsi" w:hAnsiTheme="minorHAnsi" w:cstheme="minorHAnsi"/>
-          <w:color w:val="000000" w:themeColor="text1"/>
-        </w:rPr>
-        <w:t xml:space="preserve"> pairs (</w:t>
-      </w:r>
-      <w:proofErr w:type="spellStart"/>
-      <w:r>
-        <w:rPr>
-          <w:rFonts w:asciiTheme="minorHAnsi" w:hAnsiTheme="minorHAnsi" w:cstheme="minorHAnsi"/>
-          <w:color w:val="000000" w:themeColor="text1"/>
-        </w:rPr>
-        <w:t>Mbp</w:t>
-      </w:r>
-      <w:proofErr w:type="spellEnd"/>
-      <w:r>
-        <w:rPr>
-          <w:rFonts w:asciiTheme="minorHAnsi" w:hAnsiTheme="minorHAnsi" w:cstheme="minorHAnsi"/>
-          <w:color w:val="000000" w:themeColor="text1"/>
-        </w:rPr>
-        <w:t>)</w:t>
-      </w:r>
-      <w:r>
-        <w:rPr>
-          <w:rFonts w:asciiTheme="minorHAnsi" w:hAnsiTheme="minorHAnsi" w:cstheme="minorHAnsi"/>
-          <w:color w:val="000000" w:themeColor="text1"/>
-        </w:rPr>
-        <w:t xml:space="preserve"> and</w:t>
-      </w:r>
-      <w:r>
-        <w:rPr>
-          <w:rFonts w:asciiTheme="minorHAnsi" w:hAnsiTheme="minorHAnsi" w:cstheme="minorHAnsi"/>
-          <w:color w:val="000000" w:themeColor="text1"/>
-        </w:rPr>
-        <w:t xml:space="preserve"> </w:t>
-      </w:r>
-      <w:r>
-        <w:rPr>
-          <w:rFonts w:asciiTheme="minorHAnsi" w:hAnsiTheme="minorHAnsi" w:cstheme="minorHAnsi"/>
-          <w:color w:val="000000" w:themeColor="text1"/>
-        </w:rPr>
-        <w:t xml:space="preserve">community </w:t>
-      </w:r>
-      <w:proofErr w:type="gramStart"/>
-      <w:r>
-        <w:rPr>
-          <w:rFonts w:asciiTheme="minorHAnsi" w:hAnsiTheme="minorHAnsi" w:cstheme="minorHAnsi"/>
-          <w:color w:val="000000" w:themeColor="text1"/>
-        </w:rPr>
-        <w:t xml:space="preserve">curated </w:t>
-      </w:r>
-      <w:r>
-        <w:rPr>
-          <w:rFonts w:asciiTheme="minorHAnsi" w:hAnsiTheme="minorHAnsi" w:cstheme="minorHAnsi"/>
-          <w:color w:val="000000" w:themeColor="text1"/>
-        </w:rPr>
-        <w:t>.</w:t>
-      </w:r>
-      <w:proofErr w:type="gramEnd"/>
-      <w:r>
-        <w:rPr>
-          <w:rFonts w:asciiTheme="minorHAnsi" w:hAnsiTheme="minorHAnsi" w:cstheme="minorHAnsi"/>
-          <w:color w:val="000000" w:themeColor="text1"/>
-        </w:rPr>
-        <w:t xml:space="preserve"> </w:t>
-      </w:r>
       <w:r>
         <w:rPr>
           <w:rFonts w:asciiTheme="minorHAnsi" w:hAnsiTheme="minorHAnsi" w:cstheme="minorHAnsi"/>
@@ -276,6 +137,166 @@
           <w:iCs/>
           <w:color w:val="000000" w:themeColor="text1"/>
         </w:rPr>
+        <w:t xml:space="preserve"> thaliana </w:t>
+      </w:r>
+      <w:r>
+        <w:rPr>
+          <w:rFonts w:asciiTheme="minorHAnsi" w:hAnsiTheme="minorHAnsi" w:cstheme="minorHAnsi"/>
+          <w:color w:val="000000" w:themeColor="text1"/>
+        </w:rPr>
+        <w:t xml:space="preserve">is an important model organism </w:t>
+      </w:r>
+      <w:r>
+        <w:rPr>
+          <w:rFonts w:asciiTheme="minorHAnsi" w:hAnsiTheme="minorHAnsi" w:cstheme="minorHAnsi"/>
+          <w:color w:val="000000" w:themeColor="text1"/>
+        </w:rPr>
+        <w:t xml:space="preserve">which </w:t>
+      </w:r>
+      <w:r>
+        <w:rPr>
+          <w:rFonts w:asciiTheme="minorHAnsi" w:hAnsiTheme="minorHAnsi" w:cstheme="minorHAnsi"/>
+          <w:color w:val="000000" w:themeColor="text1"/>
+        </w:rPr>
+        <w:t xml:space="preserve">has </w:t>
+      </w:r>
+      <w:r>
+        <w:rPr>
+          <w:rFonts w:asciiTheme="minorHAnsi" w:hAnsiTheme="minorHAnsi" w:cstheme="minorHAnsi"/>
+          <w:color w:val="000000" w:themeColor="text1"/>
+        </w:rPr>
+        <w:t xml:space="preserve">a </w:t>
+      </w:r>
+      <w:r>
+        <w:rPr>
+          <w:rFonts w:asciiTheme="minorHAnsi" w:hAnsiTheme="minorHAnsi" w:cstheme="minorHAnsi"/>
+          <w:color w:val="000000" w:themeColor="text1"/>
+        </w:rPr>
+        <w:t xml:space="preserve">relatively short life cycle, </w:t>
+      </w:r>
+      <w:r>
+        <w:rPr>
+          <w:rFonts w:asciiTheme="minorHAnsi" w:hAnsiTheme="minorHAnsi" w:cstheme="minorHAnsi"/>
+          <w:color w:val="000000" w:themeColor="text1"/>
+        </w:rPr>
+        <w:t xml:space="preserve">a </w:t>
+      </w:r>
+      <w:r>
+        <w:rPr>
+          <w:rFonts w:asciiTheme="minorHAnsi" w:hAnsiTheme="minorHAnsi" w:cstheme="minorHAnsi"/>
+          <w:color w:val="000000" w:themeColor="text1"/>
+        </w:rPr>
+        <w:t xml:space="preserve">small genome </w:t>
+      </w:r>
+      <w:r>
+        <w:rPr>
+          <w:rFonts w:asciiTheme="minorHAnsi" w:hAnsiTheme="minorHAnsi" w:cstheme="minorHAnsi"/>
+          <w:color w:val="000000" w:themeColor="text1"/>
+        </w:rPr>
+        <w:t>(</w:t>
+      </w:r>
+      <w:r>
+        <w:rPr>
+          <w:rFonts w:asciiTheme="minorHAnsi" w:hAnsiTheme="minorHAnsi" w:cstheme="minorHAnsi"/>
+          <w:color w:val="000000" w:themeColor="text1"/>
+        </w:rPr>
+        <w:t xml:space="preserve">135 </w:t>
+      </w:r>
+      <w:proofErr w:type="spellStart"/>
+      <w:r>
+        <w:rPr>
+          <w:rFonts w:asciiTheme="minorHAnsi" w:hAnsiTheme="minorHAnsi" w:cstheme="minorHAnsi"/>
+          <w:color w:val="000000" w:themeColor="text1"/>
+        </w:rPr>
+        <w:t>megabase</w:t>
+      </w:r>
+      <w:proofErr w:type="spellEnd"/>
+      <w:r>
+        <w:rPr>
+          <w:rFonts w:asciiTheme="minorHAnsi" w:hAnsiTheme="minorHAnsi" w:cstheme="minorHAnsi"/>
+          <w:color w:val="000000" w:themeColor="text1"/>
+        </w:rPr>
+        <w:t xml:space="preserve"> pairs (</w:t>
+      </w:r>
+      <w:proofErr w:type="spellStart"/>
+      <w:r>
+        <w:rPr>
+          <w:rFonts w:asciiTheme="minorHAnsi" w:hAnsiTheme="minorHAnsi" w:cstheme="minorHAnsi"/>
+          <w:color w:val="000000" w:themeColor="text1"/>
+        </w:rPr>
+        <w:t>Mbp</w:t>
+      </w:r>
+      <w:proofErr w:type="spellEnd"/>
+      <w:r>
+        <w:rPr>
+          <w:rFonts w:asciiTheme="minorHAnsi" w:hAnsiTheme="minorHAnsi" w:cstheme="minorHAnsi"/>
+          <w:color w:val="000000" w:themeColor="text1"/>
+        </w:rPr>
+        <w:t>)</w:t>
+      </w:r>
+      <w:r>
+        <w:rPr>
+          <w:rFonts w:asciiTheme="minorHAnsi" w:hAnsiTheme="minorHAnsi" w:cstheme="minorHAnsi"/>
+          <w:color w:val="000000" w:themeColor="text1"/>
+        </w:rPr>
+        <w:t xml:space="preserve">) </w:t>
+      </w:r>
+      <w:r>
+        <w:rPr>
+          <w:rFonts w:asciiTheme="minorHAnsi" w:hAnsiTheme="minorHAnsi" w:cstheme="minorHAnsi"/>
+          <w:color w:val="000000" w:themeColor="text1"/>
+        </w:rPr>
+        <w:t>and</w:t>
+      </w:r>
+      <w:r>
+        <w:rPr>
+          <w:rFonts w:asciiTheme="minorHAnsi" w:hAnsiTheme="minorHAnsi" w:cstheme="minorHAnsi"/>
+          <w:color w:val="000000" w:themeColor="text1"/>
+        </w:rPr>
+        <w:t xml:space="preserve"> </w:t>
+      </w:r>
+      <w:r>
+        <w:rPr>
+          <w:rFonts w:asciiTheme="minorHAnsi" w:hAnsiTheme="minorHAnsi" w:cstheme="minorHAnsi"/>
+          <w:color w:val="000000" w:themeColor="text1"/>
+        </w:rPr>
+        <w:t xml:space="preserve">highly </w:t>
+      </w:r>
+      <w:r>
+        <w:rPr>
+          <w:rFonts w:asciiTheme="minorHAnsi" w:hAnsiTheme="minorHAnsi" w:cstheme="minorHAnsi"/>
+          <w:color w:val="000000" w:themeColor="text1"/>
+        </w:rPr>
+        <w:t xml:space="preserve">curated </w:t>
+      </w:r>
+      <w:r>
+        <w:rPr>
+          <w:rFonts w:asciiTheme="minorHAnsi" w:hAnsiTheme="minorHAnsi" w:cstheme="minorHAnsi"/>
+          <w:color w:val="000000" w:themeColor="text1"/>
+        </w:rPr>
+        <w:t>genomic database TAIR10 ()</w:t>
+      </w:r>
+      <w:r>
+        <w:rPr>
+          <w:rFonts w:asciiTheme="minorHAnsi" w:hAnsiTheme="minorHAnsi" w:cstheme="minorHAnsi"/>
+          <w:color w:val="000000" w:themeColor="text1"/>
+        </w:rPr>
+        <w:t xml:space="preserve">. </w:t>
+      </w:r>
+      <w:r>
+        <w:rPr>
+          <w:rFonts w:asciiTheme="minorHAnsi" w:hAnsiTheme="minorHAnsi" w:cstheme="minorHAnsi"/>
+          <w:color w:val="000000" w:themeColor="text1"/>
+        </w:rPr>
+        <w:t xml:space="preserve">Having these features allows for a multitude of possible research interests of economic and commercial value for agriculture and subsistence farming. </w:t>
+      </w:r>
+      <w:r>
+        <w:rPr>
+          <w:rFonts w:asciiTheme="minorHAnsi" w:hAnsiTheme="minorHAnsi" w:cstheme="minorHAnsi"/>
+          <w:i/>
+          <w:iCs/>
+          <w:color w:val="000000" w:themeColor="text1"/>
+        </w:rPr>
         <w:t>A. thaliana</w:t>
       </w:r>
       <w:r>
@@ -311,14 +332,35 @@
           <w:rFonts w:asciiTheme="minorHAnsi" w:hAnsiTheme="minorHAnsi" w:cstheme="minorHAnsi"/>
           <w:color w:val="000000" w:themeColor="text1"/>
         </w:rPr>
-        <w:t xml:space="preserve">flowering time (FT) </w:t>
-      </w:r>
-      <w:r>
-        <w:rPr>
-          <w:rFonts w:asciiTheme="minorHAnsi" w:hAnsiTheme="minorHAnsi" w:cstheme="minorHAnsi"/>
-          <w:color w:val="000000" w:themeColor="text1"/>
-        </w:rPr>
-        <w:t>that are potentially regulated by the interaction of multiple genes on various chromosomes</w:t>
+        <w:t>flowering time (FT)</w:t>
+      </w:r>
+      <w:r>
+        <w:rPr>
+          <w:rFonts w:asciiTheme="minorHAnsi" w:hAnsiTheme="minorHAnsi" w:cstheme="minorHAnsi"/>
+          <w:color w:val="000000" w:themeColor="text1"/>
+        </w:rPr>
+        <w:t>, which has been extensively studied as a model for this trait.</w:t>
+      </w:r>
+      <w:r>
+        <w:rPr>
+          <w:rFonts w:asciiTheme="minorHAnsi" w:hAnsiTheme="minorHAnsi" w:cstheme="minorHAnsi"/>
+          <w:color w:val="000000" w:themeColor="text1"/>
+        </w:rPr>
+        <w:t xml:space="preserve"> </w:t>
+      </w:r>
+      <w:r>
+        <w:rPr>
+          <w:rFonts w:asciiTheme="minorHAnsi" w:hAnsiTheme="minorHAnsi" w:cstheme="minorHAnsi"/>
+          <w:color w:val="000000" w:themeColor="text1"/>
+        </w:rPr>
+        <w:t xml:space="preserve">The flowering time trait is </w:t>
+      </w:r>
+      <w:r>
+        <w:rPr>
+          <w:rFonts w:asciiTheme="minorHAnsi" w:hAnsiTheme="minorHAnsi" w:cstheme="minorHAnsi"/>
+          <w:color w:val="000000" w:themeColor="text1"/>
+        </w:rPr>
+        <w:t>regulated by the interaction of multiple genes on various chromosomes</w:t>
       </w:r>
       <w:r>
         <w:rPr>
@@ -362,21 +404,7 @@
           <w:rFonts w:asciiTheme="minorHAnsi" w:hAnsiTheme="minorHAnsi" w:cstheme="minorHAnsi"/>
           <w:color w:val="000000" w:themeColor="text1"/>
         </w:rPr>
-        <w:t xml:space="preserve"> for the </w:t>
-      </w:r>
-      <w:r>
-        <w:rPr>
-          <w:rFonts w:asciiTheme="minorHAnsi" w:hAnsiTheme="minorHAnsi" w:cstheme="minorHAnsi"/>
-          <w:color w:val="000000" w:themeColor="text1"/>
-        </w:rPr>
-        <w:t>flowering time (FT)</w:t>
-      </w:r>
-      <w:r>
-        <w:rPr>
-          <w:rFonts w:asciiTheme="minorHAnsi" w:hAnsiTheme="minorHAnsi" w:cstheme="minorHAnsi"/>
-          <w:color w:val="000000" w:themeColor="text1"/>
-        </w:rPr>
-        <w:t xml:space="preserve"> trait. </w:t>
+        <w:t xml:space="preserve"> for the flowering time (FT) trait. </w:t>
       </w:r>
       <w:r>
         <w:rPr>
@@ -399,14 +427,7 @@
           <w:rFonts w:asciiTheme="minorHAnsi" w:hAnsiTheme="minorHAnsi" w:cstheme="minorHAnsi"/>
           <w:color w:val="000000" w:themeColor="text1"/>
         </w:rPr>
-        <w:t xml:space="preserve"> I hope to</w:t>
-      </w:r>
-      <w:r>
-        <w:rPr>
-          <w:rFonts w:asciiTheme="minorHAnsi" w:hAnsiTheme="minorHAnsi" w:cstheme="minorHAnsi"/>
-          <w:color w:val="000000" w:themeColor="text1"/>
-        </w:rPr>
-        <w:t xml:space="preserve">. </w:t>
+        <w:t xml:space="preserve"> I hope to. </w:t>
       </w:r>
       <w:r>
         <w:rPr>
@@ -620,17 +641,43 @@
         </w:rPr>
         <w:t xml:space="preserve">R programming languages. </w:t>
       </w:r>
-      <w:r>
-        <w:rPr>
-          <w:rFonts w:asciiTheme="minorHAnsi" w:hAnsiTheme="minorHAnsi" w:cstheme="minorHAnsi"/>
-          <w:color w:val="000000" w:themeColor="text1"/>
-        </w:rPr>
+    </w:p>
+    <w:p>
+      <w:pPr>
+        <w:rPr>
+          <w:rFonts w:asciiTheme="minorHAnsi" w:hAnsiTheme="minorHAnsi" w:cstheme="minorHAnsi"/>
+          <w:color w:val="000000" w:themeColor="text1"/>
+        </w:rPr>
+      </w:pPr>
+    </w:p>
+    <w:p>
+      <w:pPr>
+        <w:pStyle w:val="Heading2"/>
+        <w:shd w:val="clear" w:color="auto" w:fill="FFFFFF"/>
+        <w:spacing w:before="360" w:after="240"/>
+        <w:rPr>
+          <w:rFonts w:asciiTheme="minorHAnsi" w:hAnsiTheme="minorHAnsi" w:cstheme="minorHAnsi"/>
+          <w:color w:val="000000" w:themeColor="text1"/>
+          <w:sz w:val="24"/>
+          <w:szCs w:val="24"/>
+        </w:rPr>
+      </w:pPr>
+      <w:r>
+        <w:rPr>
+          <w:rFonts w:asciiTheme="minorHAnsi" w:hAnsiTheme="minorHAnsi" w:cstheme="minorHAnsi"/>
+          <w:color w:val="000000" w:themeColor="text1"/>
+          <w:sz w:val="24"/>
+          <w:szCs w:val="24"/>
+        </w:rPr>
+        <w:lastRenderedPageBreak/>
         <w:t xml:space="preserve">The pipeline workflow is captured in the following figure x. </w:t>
       </w:r>
       <w:r>
         <w:rPr>
           <w:rFonts w:asciiTheme="minorHAnsi" w:hAnsiTheme="minorHAnsi" w:cstheme="minorHAnsi"/>
           <w:color w:val="000000" w:themeColor="text1"/>
+          <w:sz w:val="24"/>
+          <w:szCs w:val="24"/>
         </w:rPr>
         <w:t>In the first step, t</w:t>
       </w:r>
@@ -638,6 +685,8 @@
         <w:rPr>
           <w:rFonts w:asciiTheme="minorHAnsi" w:hAnsiTheme="minorHAnsi" w:cstheme="minorHAnsi"/>
           <w:color w:val="000000" w:themeColor="text1"/>
+          <w:sz w:val="24"/>
+          <w:szCs w:val="24"/>
         </w:rPr>
         <w:t>he</w:t>
       </w:r>
@@ -645,6 +694,8 @@
         <w:rPr>
           <w:rFonts w:asciiTheme="minorHAnsi" w:hAnsiTheme="minorHAnsi" w:cstheme="minorHAnsi"/>
           <w:color w:val="000000" w:themeColor="text1"/>
+          <w:sz w:val="24"/>
+          <w:szCs w:val="24"/>
         </w:rPr>
         <w:t xml:space="preserve"> quality control workflow was developed in python for filtering the data for further analysis. </w:t>
       </w:r>
@@ -652,214 +703,531 @@
         <w:rPr>
           <w:rFonts w:asciiTheme="minorHAnsi" w:hAnsiTheme="minorHAnsi" w:cstheme="minorHAnsi"/>
           <w:color w:val="000000" w:themeColor="text1"/>
-        </w:rPr>
-        <w:t xml:space="preserve">The quality_control.py script performs the following tasks. </w:t>
-      </w:r>
-      <w:r>
-        <w:rPr>
-          <w:rFonts w:asciiTheme="minorHAnsi" w:hAnsiTheme="minorHAnsi" w:cstheme="minorHAnsi"/>
-          <w:color w:val="000000" w:themeColor="text1"/>
-        </w:rPr>
-        <w:t xml:space="preserve">Flowering time phenotypes </w:t>
-      </w:r>
-      <w:r>
-        <w:rPr>
-          <w:rFonts w:asciiTheme="minorHAnsi" w:hAnsiTheme="minorHAnsi" w:cstheme="minorHAnsi"/>
-          <w:color w:val="000000" w:themeColor="text1"/>
-        </w:rPr>
-        <w:t>are</w:t>
-      </w:r>
-      <w:r>
-        <w:rPr>
-          <w:rFonts w:asciiTheme="minorHAnsi" w:hAnsiTheme="minorHAnsi" w:cstheme="minorHAnsi"/>
-          <w:color w:val="000000" w:themeColor="text1"/>
-        </w:rPr>
-        <w:t xml:space="preserve"> filtered for “NA” values</w:t>
-      </w:r>
-      <w:r>
-        <w:rPr>
-          <w:rFonts w:asciiTheme="minorHAnsi" w:hAnsiTheme="minorHAnsi" w:cstheme="minorHAnsi"/>
-          <w:color w:val="000000" w:themeColor="text1"/>
-        </w:rPr>
-        <w:t xml:space="preserve">, which </w:t>
-      </w:r>
-      <w:r>
-        <w:rPr>
-          <w:rFonts w:asciiTheme="minorHAnsi" w:hAnsiTheme="minorHAnsi" w:cstheme="minorHAnsi"/>
-          <w:color w:val="000000" w:themeColor="text1"/>
-        </w:rPr>
-        <w:t>indicat</w:t>
-      </w:r>
-      <w:r>
-        <w:rPr>
-          <w:rFonts w:asciiTheme="minorHAnsi" w:hAnsiTheme="minorHAnsi" w:cstheme="minorHAnsi"/>
-          <w:color w:val="000000" w:themeColor="text1"/>
-        </w:rPr>
-        <w:t xml:space="preserve">ed that those genotypes had </w:t>
-      </w:r>
-      <w:r>
-        <w:rPr>
-          <w:rFonts w:asciiTheme="minorHAnsi" w:hAnsiTheme="minorHAnsi" w:cstheme="minorHAnsi"/>
-          <w:color w:val="000000" w:themeColor="text1"/>
-        </w:rPr>
-        <w:t>missing data</w:t>
-      </w:r>
-      <w:r>
-        <w:rPr>
-          <w:rFonts w:asciiTheme="minorHAnsi" w:hAnsiTheme="minorHAnsi" w:cstheme="minorHAnsi"/>
-          <w:color w:val="000000" w:themeColor="text1"/>
-        </w:rPr>
-        <w:t xml:space="preserve"> and were removed</w:t>
-      </w:r>
-      <w:r>
-        <w:rPr>
-          <w:rFonts w:asciiTheme="minorHAnsi" w:hAnsiTheme="minorHAnsi" w:cstheme="minorHAnsi"/>
-          <w:color w:val="000000" w:themeColor="text1"/>
-        </w:rPr>
-        <w:t xml:space="preserve">. A total of 238 phenotypes were retained for further processing of individual genotypes. Genotypes were first filtered for biallelic SNPs. Genotypes with flowering time </w:t>
-      </w:r>
-      <w:r>
-        <w:rPr>
-          <w:rFonts w:asciiTheme="minorHAnsi" w:hAnsiTheme="minorHAnsi" w:cstheme="minorHAnsi"/>
-          <w:color w:val="000000" w:themeColor="text1"/>
-        </w:rPr>
-        <w:t xml:space="preserve">phenotype </w:t>
-      </w:r>
-      <w:r>
-        <w:rPr>
-          <w:rFonts w:asciiTheme="minorHAnsi" w:hAnsiTheme="minorHAnsi" w:cstheme="minorHAnsi"/>
-          <w:color w:val="000000" w:themeColor="text1"/>
-        </w:rPr>
-        <w:t xml:space="preserve">data were assessed for minor and major allele frequency. Alleles of each variant were </w:t>
-      </w:r>
-      <w:r>
-        <w:rPr>
-          <w:rFonts w:asciiTheme="minorHAnsi" w:hAnsiTheme="minorHAnsi" w:cstheme="minorHAnsi"/>
-          <w:color w:val="000000" w:themeColor="text1"/>
-        </w:rPr>
-        <w:t xml:space="preserve">observed and </w:t>
-      </w:r>
-      <w:r>
-        <w:rPr>
-          <w:rFonts w:asciiTheme="minorHAnsi" w:hAnsiTheme="minorHAnsi" w:cstheme="minorHAnsi"/>
-          <w:color w:val="000000" w:themeColor="text1"/>
-        </w:rPr>
-        <w:t>counted, and minor and major alleles were determined.</w:t>
-      </w:r>
-      <w:r>
-        <w:rPr>
-          <w:rFonts w:asciiTheme="minorHAnsi" w:hAnsiTheme="minorHAnsi" w:cstheme="minorHAnsi"/>
-          <w:color w:val="000000" w:themeColor="text1"/>
-        </w:rPr>
-        <w:t xml:space="preserve"> After filtering by phenotypes and biallelic SNPs, </w:t>
-      </w:r>
-      <w:r>
-        <w:rPr>
-          <w:rFonts w:asciiTheme="minorHAnsi" w:hAnsiTheme="minorHAnsi" w:cstheme="minorHAnsi"/>
-          <w:color w:val="000000" w:themeColor="text1"/>
-        </w:rPr>
-        <w:t>t</w:t>
-      </w:r>
-      <w:r>
-        <w:rPr>
-          <w:rFonts w:asciiTheme="minorHAnsi" w:hAnsiTheme="minorHAnsi" w:cstheme="minorHAnsi"/>
-          <w:color w:val="000000" w:themeColor="text1"/>
-        </w:rPr>
-        <w:t>he Minor Allele Frequency (MAF) of each variant was calculated</w:t>
-      </w:r>
-      <w:r>
-        <w:rPr>
-          <w:rFonts w:asciiTheme="minorHAnsi" w:hAnsiTheme="minorHAnsi" w:cstheme="minorHAnsi"/>
-          <w:color w:val="000000" w:themeColor="text1"/>
-        </w:rPr>
-        <w:t>. V</w:t>
-      </w:r>
-      <w:r>
-        <w:rPr>
-          <w:rFonts w:asciiTheme="minorHAnsi" w:hAnsiTheme="minorHAnsi" w:cstheme="minorHAnsi"/>
-          <w:color w:val="000000" w:themeColor="text1"/>
-        </w:rPr>
-        <w:t>ariants with a MAF of greater than or equal to 0.0</w:t>
-      </w:r>
-      <w:r>
-        <w:rPr>
-          <w:rFonts w:asciiTheme="minorHAnsi" w:hAnsiTheme="minorHAnsi" w:cstheme="minorHAnsi"/>
-          <w:color w:val="000000" w:themeColor="text1"/>
-        </w:rPr>
-        <w:t>1</w:t>
-      </w:r>
-      <w:r>
-        <w:rPr>
-          <w:rFonts w:asciiTheme="minorHAnsi" w:hAnsiTheme="minorHAnsi" w:cstheme="minorHAnsi"/>
-          <w:color w:val="000000" w:themeColor="text1"/>
-        </w:rPr>
-        <w:t xml:space="preserve"> were retained and considered for further analysis. </w:t>
-      </w:r>
-      <w:r>
-        <w:rPr>
-          <w:rFonts w:asciiTheme="minorHAnsi" w:hAnsiTheme="minorHAnsi" w:cstheme="minorHAnsi"/>
-          <w:color w:val="000000" w:themeColor="text1"/>
-        </w:rPr>
-        <w:t>A</w:t>
-      </w:r>
-      <w:r>
-        <w:rPr>
-          <w:rFonts w:asciiTheme="minorHAnsi" w:hAnsiTheme="minorHAnsi" w:cstheme="minorHAnsi"/>
-          <w:color w:val="000000" w:themeColor="text1"/>
-        </w:rPr>
-        <w:t xml:space="preserve"> total of 230 genotypes and a total of </w:t>
+          <w:sz w:val="24"/>
+          <w:szCs w:val="24"/>
+        </w:rPr>
+        <w:t>The quality_control.py script performs the following tasks</w:t>
+      </w:r>
+      <w:r>
+        <w:rPr>
+          <w:rFonts w:asciiTheme="minorHAnsi" w:hAnsiTheme="minorHAnsi" w:cstheme="minorHAnsi"/>
+          <w:color w:val="000000" w:themeColor="text1"/>
+          <w:sz w:val="24"/>
+          <w:szCs w:val="24"/>
+        </w:rPr>
+        <w:t xml:space="preserve"> </w:t>
       </w:r>
       <w:r>
         <w:rPr>
           <w:rFonts w:asciiTheme="minorHAnsi" w:eastAsiaTheme="minorHAnsi" w:hAnsiTheme="minorHAnsi" w:cstheme="minorHAnsi"/>
           <w:color w:val="000000"/>
+          <w:sz w:val="24"/>
+          <w:szCs w:val="24"/>
           <w:lang w:val="en-US"/>
         </w:rPr>
-        <w:t>2142</w:t>
+        <w:t>Quality filtering, Association mapping, quality control and formatting input files for the machine learning models.</w:t>
+      </w:r>
+      <w:r>
+        <w:rPr>
+          <w:rFonts w:asciiTheme="minorHAnsi" w:hAnsiTheme="minorHAnsi" w:cstheme="minorHAnsi"/>
+          <w:color w:val="000000" w:themeColor="text1"/>
+          <w:sz w:val="24"/>
+          <w:szCs w:val="24"/>
+        </w:rPr>
+        <w:t xml:space="preserve"> </w:t>
+      </w:r>
+    </w:p>
+    <w:p>
+      <w:pPr>
+        <w:pStyle w:val="Heading2"/>
+        <w:shd w:val="clear" w:color="auto" w:fill="FFFFFF"/>
+        <w:spacing w:before="360" w:after="240"/>
+        <w:rPr>
+          <w:rFonts w:asciiTheme="minorHAnsi" w:hAnsiTheme="minorHAnsi" w:cstheme="minorHAnsi"/>
+          <w:color w:val="000000" w:themeColor="text1"/>
+          <w:sz w:val="24"/>
+          <w:szCs w:val="24"/>
+        </w:rPr>
+      </w:pPr>
+      <w:r>
+        <w:rPr>
+          <w:rFonts w:asciiTheme="minorHAnsi" w:hAnsiTheme="minorHAnsi" w:cstheme="minorHAnsi"/>
+          <w:color w:val="000000" w:themeColor="text1"/>
+          <w:sz w:val="24"/>
+          <w:szCs w:val="24"/>
+        </w:rPr>
+        <w:t>Quality Filtering</w:t>
+      </w:r>
+    </w:p>
+    <w:p>
+      <w:pPr>
+        <w:pStyle w:val="Heading2"/>
+        <w:shd w:val="clear" w:color="auto" w:fill="FFFFFF"/>
+        <w:spacing w:before="360" w:after="240"/>
+        <w:rPr>
+          <w:rFonts w:asciiTheme="minorHAnsi" w:hAnsiTheme="minorHAnsi" w:cstheme="minorHAnsi"/>
+          <w:color w:val="24292E"/>
+          <w:sz w:val="24"/>
+          <w:szCs w:val="24"/>
+        </w:rPr>
+      </w:pPr>
+      <w:r>
+        <w:rPr>
+          <w:rFonts w:asciiTheme="minorHAnsi" w:hAnsiTheme="minorHAnsi" w:cstheme="minorHAnsi"/>
+          <w:color w:val="000000" w:themeColor="text1"/>
+          <w:sz w:val="24"/>
+          <w:szCs w:val="24"/>
+        </w:rPr>
+        <w:t xml:space="preserve">Flowering time phenotypes </w:t>
+      </w:r>
+      <w:r>
+        <w:rPr>
+          <w:rFonts w:asciiTheme="minorHAnsi" w:hAnsiTheme="minorHAnsi" w:cstheme="minorHAnsi"/>
+          <w:color w:val="000000" w:themeColor="text1"/>
+          <w:sz w:val="24"/>
+          <w:szCs w:val="24"/>
+        </w:rPr>
+        <w:t>are</w:t>
+      </w:r>
+      <w:r>
+        <w:rPr>
+          <w:rFonts w:asciiTheme="minorHAnsi" w:hAnsiTheme="minorHAnsi" w:cstheme="minorHAnsi"/>
+          <w:color w:val="000000" w:themeColor="text1"/>
+          <w:sz w:val="24"/>
+          <w:szCs w:val="24"/>
+        </w:rPr>
+        <w:t xml:space="preserve"> filtered for “NA” values</w:t>
+      </w:r>
+      <w:r>
+        <w:rPr>
+          <w:rFonts w:asciiTheme="minorHAnsi" w:hAnsiTheme="minorHAnsi" w:cstheme="minorHAnsi"/>
+          <w:color w:val="000000" w:themeColor="text1"/>
+          <w:sz w:val="24"/>
+          <w:szCs w:val="24"/>
+        </w:rPr>
+        <w:t xml:space="preserve">, which </w:t>
+      </w:r>
+      <w:r>
+        <w:rPr>
+          <w:rFonts w:asciiTheme="minorHAnsi" w:hAnsiTheme="minorHAnsi" w:cstheme="minorHAnsi"/>
+          <w:color w:val="000000" w:themeColor="text1"/>
+          <w:sz w:val="24"/>
+          <w:szCs w:val="24"/>
+        </w:rPr>
+        <w:t>indicat</w:t>
+      </w:r>
+      <w:r>
+        <w:rPr>
+          <w:rFonts w:asciiTheme="minorHAnsi" w:hAnsiTheme="minorHAnsi" w:cstheme="minorHAnsi"/>
+          <w:color w:val="000000" w:themeColor="text1"/>
+          <w:sz w:val="24"/>
+          <w:szCs w:val="24"/>
+        </w:rPr>
+        <w:t xml:space="preserve">ed that those </w:t>
+      </w:r>
+      <w:r>
+        <w:rPr>
+          <w:rFonts w:asciiTheme="minorHAnsi" w:hAnsiTheme="minorHAnsi" w:cstheme="minorHAnsi"/>
+          <w:color w:val="000000" w:themeColor="text1"/>
+          <w:sz w:val="24"/>
+          <w:szCs w:val="24"/>
+        </w:rPr>
+        <w:t xml:space="preserve">particular </w:t>
+      </w:r>
+      <w:r>
+        <w:rPr>
+          <w:rFonts w:asciiTheme="minorHAnsi" w:hAnsiTheme="minorHAnsi" w:cstheme="minorHAnsi"/>
+          <w:color w:val="000000" w:themeColor="text1"/>
+          <w:sz w:val="24"/>
+          <w:szCs w:val="24"/>
+        </w:rPr>
+        <w:t xml:space="preserve">genotypes had </w:t>
+      </w:r>
+      <w:r>
+        <w:rPr>
+          <w:rFonts w:asciiTheme="minorHAnsi" w:hAnsiTheme="minorHAnsi" w:cstheme="minorHAnsi"/>
+          <w:color w:val="000000" w:themeColor="text1"/>
+          <w:sz w:val="24"/>
+          <w:szCs w:val="24"/>
+        </w:rPr>
+        <w:t>missing data</w:t>
+      </w:r>
+      <w:r>
+        <w:rPr>
+          <w:rFonts w:asciiTheme="minorHAnsi" w:hAnsiTheme="minorHAnsi" w:cstheme="minorHAnsi"/>
+          <w:color w:val="000000" w:themeColor="text1"/>
+          <w:sz w:val="24"/>
+          <w:szCs w:val="24"/>
+        </w:rPr>
+        <w:t xml:space="preserve"> and were removed</w:t>
+      </w:r>
+      <w:r>
+        <w:rPr>
+          <w:rFonts w:asciiTheme="minorHAnsi" w:hAnsiTheme="minorHAnsi" w:cstheme="minorHAnsi"/>
+          <w:color w:val="000000" w:themeColor="text1"/>
+          <w:sz w:val="24"/>
+          <w:szCs w:val="24"/>
+        </w:rPr>
+        <w:t xml:space="preserve">. A total of 238 phenotypes were retained for further processing of individual genotypes. Genotypes were first filtered for biallelic SNPs. Genotypes with flowering time </w:t>
+      </w:r>
+      <w:r>
+        <w:rPr>
+          <w:rFonts w:asciiTheme="minorHAnsi" w:hAnsiTheme="minorHAnsi" w:cstheme="minorHAnsi"/>
+          <w:color w:val="000000" w:themeColor="text1"/>
+          <w:sz w:val="24"/>
+          <w:szCs w:val="24"/>
+        </w:rPr>
+        <w:t xml:space="preserve">phenotype </w:t>
+      </w:r>
+      <w:r>
+        <w:rPr>
+          <w:rFonts w:asciiTheme="minorHAnsi" w:hAnsiTheme="minorHAnsi" w:cstheme="minorHAnsi"/>
+          <w:color w:val="000000" w:themeColor="text1"/>
+          <w:sz w:val="24"/>
+          <w:szCs w:val="24"/>
+        </w:rPr>
+        <w:t xml:space="preserve">data were assessed for minor and major allele frequency. Alleles of each variant were </w:t>
+      </w:r>
+      <w:r>
+        <w:rPr>
+          <w:rFonts w:asciiTheme="minorHAnsi" w:hAnsiTheme="minorHAnsi" w:cstheme="minorHAnsi"/>
+          <w:color w:val="000000" w:themeColor="text1"/>
+          <w:sz w:val="24"/>
+          <w:szCs w:val="24"/>
+        </w:rPr>
+        <w:t xml:space="preserve">observed and </w:t>
+      </w:r>
+      <w:r>
+        <w:rPr>
+          <w:rFonts w:asciiTheme="minorHAnsi" w:hAnsiTheme="minorHAnsi" w:cstheme="minorHAnsi"/>
+          <w:color w:val="000000" w:themeColor="text1"/>
+          <w:sz w:val="24"/>
+          <w:szCs w:val="24"/>
+        </w:rPr>
+        <w:t>counted, and minor and major alleles were determined.</w:t>
+      </w:r>
+      <w:r>
+        <w:rPr>
+          <w:rFonts w:asciiTheme="minorHAnsi" w:hAnsiTheme="minorHAnsi" w:cstheme="minorHAnsi"/>
+          <w:color w:val="000000" w:themeColor="text1"/>
+          <w:sz w:val="24"/>
+          <w:szCs w:val="24"/>
+        </w:rPr>
+        <w:t xml:space="preserve"> After filtering by phenotypes and biallelic SNPs, </w:t>
+      </w:r>
+      <w:r>
+        <w:rPr>
+          <w:rFonts w:asciiTheme="minorHAnsi" w:hAnsiTheme="minorHAnsi" w:cstheme="minorHAnsi"/>
+          <w:color w:val="000000" w:themeColor="text1"/>
+          <w:sz w:val="24"/>
+          <w:szCs w:val="24"/>
+        </w:rPr>
+        <w:t>the Minor Allele Frequency (MAF) of each variant was calculated</w:t>
+      </w:r>
+      <w:r>
+        <w:rPr>
+          <w:rFonts w:asciiTheme="minorHAnsi" w:hAnsiTheme="minorHAnsi" w:cstheme="minorHAnsi"/>
+          <w:color w:val="000000" w:themeColor="text1"/>
+          <w:sz w:val="24"/>
+          <w:szCs w:val="24"/>
+        </w:rPr>
+        <w:t>. V</w:t>
+      </w:r>
+      <w:r>
+        <w:rPr>
+          <w:rFonts w:asciiTheme="minorHAnsi" w:hAnsiTheme="minorHAnsi" w:cstheme="minorHAnsi"/>
+          <w:color w:val="000000" w:themeColor="text1"/>
+          <w:sz w:val="24"/>
+          <w:szCs w:val="24"/>
+        </w:rPr>
+        <w:t xml:space="preserve">ariants with a MAF of greater than or equal to 0.01 </w:t>
+      </w:r>
+      <w:r>
+        <w:rPr>
+          <w:rFonts w:asciiTheme="minorHAnsi" w:hAnsiTheme="minorHAnsi" w:cstheme="minorHAnsi"/>
+          <w:color w:val="000000" w:themeColor="text1"/>
+          <w:sz w:val="24"/>
+          <w:szCs w:val="24"/>
+        </w:rPr>
+        <w:t xml:space="preserve">or 1% </w:t>
+      </w:r>
+      <w:r>
+        <w:rPr>
+          <w:rFonts w:asciiTheme="minorHAnsi" w:hAnsiTheme="minorHAnsi" w:cstheme="minorHAnsi"/>
+          <w:color w:val="000000" w:themeColor="text1"/>
+          <w:sz w:val="24"/>
+          <w:szCs w:val="24"/>
+        </w:rPr>
+        <w:t>were retained and considered for further analysis. A</w:t>
+      </w:r>
+      <w:r>
+        <w:rPr>
+          <w:rFonts w:asciiTheme="minorHAnsi" w:hAnsiTheme="minorHAnsi" w:cstheme="minorHAnsi"/>
+          <w:color w:val="000000" w:themeColor="text1"/>
+          <w:sz w:val="24"/>
+          <w:szCs w:val="24"/>
+        </w:rPr>
+        <w:t xml:space="preserve"> total of 230 genotypes and a total of </w:t>
       </w:r>
       <w:r>
         <w:rPr>
           <w:rFonts w:asciiTheme="minorHAnsi" w:eastAsiaTheme="minorHAnsi" w:hAnsiTheme="minorHAnsi" w:cstheme="minorHAnsi"/>
           <w:color w:val="000000"/>
+          <w:sz w:val="24"/>
+          <w:szCs w:val="24"/>
           <w:lang w:val="en-US"/>
         </w:rPr>
-        <w:t>19</w:t>
+        <w:t>2142</w:t>
       </w:r>
       <w:r>
         <w:rPr>
           <w:rFonts w:asciiTheme="minorHAnsi" w:eastAsiaTheme="minorHAnsi" w:hAnsiTheme="minorHAnsi" w:cstheme="minorHAnsi"/>
           <w:color w:val="000000"/>
+          <w:sz w:val="24"/>
+          <w:szCs w:val="24"/>
           <w:lang w:val="en-US"/>
         </w:rPr>
-        <w:t xml:space="preserve"> variants were retained before </w:t>
+        <w:t>19</w:t>
       </w:r>
       <w:r>
         <w:rPr>
           <w:rFonts w:asciiTheme="minorHAnsi" w:eastAsiaTheme="minorHAnsi" w:hAnsiTheme="minorHAnsi" w:cstheme="minorHAnsi"/>
           <w:color w:val="000000"/>
+          <w:sz w:val="24"/>
+          <w:szCs w:val="24"/>
           <w:lang w:val="en-US"/>
         </w:rPr>
-        <w:t>association testing SNP sets.</w:t>
+        <w:t xml:space="preserve"> variants were retained before association testing</w:t>
       </w:r>
       <w:r>
         <w:rPr>
           <w:rFonts w:asciiTheme="minorHAnsi" w:eastAsiaTheme="minorHAnsi" w:hAnsiTheme="minorHAnsi" w:cstheme="minorHAnsi"/>
           <w:color w:val="000000"/>
+          <w:sz w:val="24"/>
+          <w:szCs w:val="24"/>
           <w:lang w:val="en-US"/>
         </w:rPr>
+        <w:t xml:space="preserve"> of</w:t>
+      </w:r>
+      <w:r>
+        <w:rPr>
+          <w:rFonts w:asciiTheme="minorHAnsi" w:eastAsiaTheme="minorHAnsi" w:hAnsiTheme="minorHAnsi" w:cstheme="minorHAnsi"/>
+          <w:color w:val="000000"/>
+          <w:sz w:val="24"/>
+          <w:szCs w:val="24"/>
+          <w:lang w:val="en-US"/>
+        </w:rPr>
+        <w:t xml:space="preserve"> SNP</w:t>
+      </w:r>
+      <w:r>
+        <w:rPr>
+          <w:rFonts w:asciiTheme="minorHAnsi" w:eastAsiaTheme="minorHAnsi" w:hAnsiTheme="minorHAnsi" w:cstheme="minorHAnsi"/>
+          <w:color w:val="000000"/>
+          <w:sz w:val="24"/>
+          <w:szCs w:val="24"/>
+          <w:lang w:val="en-US"/>
+        </w:rPr>
+        <w:t xml:space="preserve"> variants using the </w:t>
+      </w:r>
+      <w:proofErr w:type="spellStart"/>
+      <w:r>
+        <w:rPr>
+          <w:rFonts w:asciiTheme="minorHAnsi" w:eastAsiaTheme="minorHAnsi" w:hAnsiTheme="minorHAnsi" w:cstheme="minorHAnsi"/>
+          <w:color w:val="000000"/>
+          <w:sz w:val="24"/>
+          <w:szCs w:val="24"/>
+          <w:lang w:val="en-US"/>
+        </w:rPr>
+        <w:t>rMVP</w:t>
+      </w:r>
+      <w:proofErr w:type="spellEnd"/>
+      <w:r>
+        <w:rPr>
+          <w:rFonts w:asciiTheme="minorHAnsi" w:eastAsiaTheme="minorHAnsi" w:hAnsiTheme="minorHAnsi" w:cstheme="minorHAnsi"/>
+          <w:color w:val="000000"/>
+          <w:sz w:val="24"/>
+          <w:szCs w:val="24"/>
+          <w:lang w:val="en-US"/>
+        </w:rPr>
         <w:t xml:space="preserve"> </w:t>
       </w:r>
       <w:r>
         <w:rPr>
           <w:rFonts w:asciiTheme="minorHAnsi" w:hAnsiTheme="minorHAnsi" w:cstheme="minorHAnsi"/>
-          <w:color w:val="000000" w:themeColor="text1"/>
+          <w:color w:val="24292E"/>
+          <w:sz w:val="24"/>
+          <w:szCs w:val="24"/>
+        </w:rPr>
+        <w:t>Memory-efficient, Visualization-enhanced, and Parallel-accelerated Tool for Genome-Wide Association Study</w:t>
+      </w:r>
+      <w:r>
+        <w:rPr>
+          <w:rFonts w:asciiTheme="minorHAnsi" w:hAnsiTheme="minorHAnsi" w:cstheme="minorHAnsi"/>
+          <w:color w:val="24292E"/>
+          <w:sz w:val="24"/>
+          <w:szCs w:val="24"/>
         </w:rPr>
         <w:t xml:space="preserve"> </w:t>
       </w:r>
       <w:r>
         <w:rPr>
-          <w:rFonts w:asciiTheme="minorHAnsi" w:hAnsiTheme="minorHAnsi" w:cstheme="minorHAnsi"/>
-          <w:color w:val="000000" w:themeColor="text1"/>
+          <w:rFonts w:asciiTheme="minorHAnsi" w:eastAsiaTheme="minorHAnsi" w:hAnsiTheme="minorHAnsi" w:cstheme="minorHAnsi"/>
+          <w:color w:val="000000"/>
+          <w:sz w:val="24"/>
+          <w:szCs w:val="24"/>
+          <w:lang w:val="en-US"/>
+        </w:rPr>
+        <w:t xml:space="preserve">R package version </w:t>
+      </w:r>
+      <w:r>
+        <w:rPr>
+          <w:rFonts w:asciiTheme="minorHAnsi" w:eastAsiaTheme="minorHAnsi" w:hAnsiTheme="minorHAnsi" w:cstheme="minorHAnsi"/>
+          <w:color w:val="000000"/>
+          <w:sz w:val="24"/>
+          <w:szCs w:val="24"/>
+          <w:lang w:val="en-US"/>
+        </w:rPr>
+        <w:t xml:space="preserve">v.1.0.0 </w:t>
+      </w:r>
+      <w:r>
+        <w:rPr>
+          <w:rFonts w:asciiTheme="minorHAnsi" w:eastAsiaTheme="minorHAnsi" w:hAnsiTheme="minorHAnsi" w:cstheme="minorHAnsi"/>
+          <w:color w:val="000000"/>
+          <w:sz w:val="24"/>
+          <w:szCs w:val="24"/>
+          <w:lang w:val="en-US"/>
+        </w:rPr>
+        <w:t>()</w:t>
+      </w:r>
+      <w:r>
+        <w:rPr>
+          <w:rFonts w:asciiTheme="minorHAnsi" w:eastAsiaTheme="minorHAnsi" w:hAnsiTheme="minorHAnsi" w:cstheme="minorHAnsi"/>
+          <w:color w:val="000000"/>
+          <w:sz w:val="24"/>
+          <w:szCs w:val="24"/>
+          <w:lang w:val="en-US"/>
+        </w:rPr>
+        <w:t>.</w:t>
+      </w:r>
+      <w:r>
+        <w:rPr>
+          <w:rFonts w:asciiTheme="minorHAnsi" w:eastAsiaTheme="minorHAnsi" w:hAnsiTheme="minorHAnsi" w:cstheme="minorHAnsi"/>
+          <w:color w:val="000000"/>
+          <w:sz w:val="24"/>
+          <w:szCs w:val="24"/>
+          <w:lang w:val="en-US"/>
+        </w:rPr>
+        <w:t xml:space="preserve"> </w:t>
+      </w:r>
+      <w:r>
+        <w:rPr>
+          <w:rFonts w:asciiTheme="minorHAnsi" w:hAnsiTheme="minorHAnsi" w:cstheme="minorHAnsi"/>
+          <w:color w:val="000000" w:themeColor="text1"/>
+          <w:sz w:val="24"/>
+          <w:szCs w:val="24"/>
+        </w:rPr>
+        <w:t xml:space="preserve"> </w:t>
+      </w:r>
+      <w:r>
+        <w:rPr>
+          <w:rFonts w:asciiTheme="minorHAnsi" w:hAnsiTheme="minorHAnsi" w:cstheme="minorHAnsi"/>
+          <w:color w:val="000000" w:themeColor="text1"/>
+          <w:sz w:val="24"/>
+          <w:szCs w:val="24"/>
+        </w:rPr>
+        <w:t xml:space="preserve">A </w:t>
+      </w:r>
+      <w:r>
+        <w:rPr>
+          <w:rFonts w:asciiTheme="minorHAnsi" w:hAnsiTheme="minorHAnsi" w:cstheme="minorHAnsi"/>
+          <w:color w:val="000000" w:themeColor="text1"/>
+          <w:sz w:val="24"/>
+          <w:szCs w:val="24"/>
+        </w:rPr>
+        <w:t xml:space="preserve">pedigree format file (PED) and a genotypes map file was generated for input into the </w:t>
+      </w:r>
+      <w:r>
+        <w:rPr>
+          <w:rFonts w:asciiTheme="minorHAnsi" w:hAnsiTheme="minorHAnsi" w:cstheme="minorHAnsi"/>
+          <w:color w:val="000000" w:themeColor="text1"/>
+          <w:sz w:val="24"/>
+          <w:szCs w:val="24"/>
+        </w:rPr>
+        <w:t xml:space="preserve">Plink version 1.90b6.21 (blank) </w:t>
+      </w:r>
+      <w:r>
+        <w:rPr>
+          <w:rFonts w:asciiTheme="minorHAnsi" w:hAnsiTheme="minorHAnsi" w:cstheme="minorHAnsi"/>
+          <w:color w:val="000000" w:themeColor="text1"/>
+          <w:sz w:val="24"/>
+          <w:szCs w:val="24"/>
+        </w:rPr>
+        <w:t xml:space="preserve">program. Plink was ran with the recode </w:t>
+      </w:r>
+      <w:proofErr w:type="spellStart"/>
+      <w:r>
+        <w:rPr>
+          <w:rFonts w:asciiTheme="minorHAnsi" w:hAnsiTheme="minorHAnsi" w:cstheme="minorHAnsi"/>
+          <w:color w:val="000000" w:themeColor="text1"/>
+          <w:sz w:val="24"/>
+          <w:szCs w:val="24"/>
+        </w:rPr>
+        <w:t>vcf</w:t>
+      </w:r>
+      <w:proofErr w:type="spellEnd"/>
+      <w:r>
+        <w:rPr>
+          <w:rFonts w:asciiTheme="minorHAnsi" w:hAnsiTheme="minorHAnsi" w:cstheme="minorHAnsi"/>
+          <w:color w:val="000000" w:themeColor="text1"/>
+          <w:sz w:val="24"/>
+          <w:szCs w:val="24"/>
+        </w:rPr>
+        <w:t xml:space="preserve"> parameter option for converting the PED and genotypes MAP file to Variant Call Format (VCF). for the purpose of </w:t>
+      </w:r>
+      <w:r>
+        <w:rPr>
+          <w:rFonts w:asciiTheme="minorHAnsi" w:hAnsiTheme="minorHAnsi" w:cstheme="minorHAnsi"/>
+          <w:color w:val="000000" w:themeColor="text1"/>
+          <w:sz w:val="24"/>
+          <w:szCs w:val="24"/>
+        </w:rPr>
+        <w:t>a Phenotypes file was generated using the list of filtered genotype ids, and a</w:t>
+      </w:r>
+      <w:r>
+        <w:rPr>
+          <w:rFonts w:asciiTheme="minorHAnsi" w:hAnsiTheme="minorHAnsi" w:cstheme="minorHAnsi"/>
+          <w:color w:val="000000" w:themeColor="text1"/>
+          <w:sz w:val="24"/>
+          <w:szCs w:val="24"/>
+        </w:rPr>
+        <w:t xml:space="preserve"> PCA covariates file was generated using for input into the </w:t>
+      </w:r>
+      <w:proofErr w:type="spellStart"/>
+      <w:r>
+        <w:rPr>
+          <w:rFonts w:asciiTheme="minorHAnsi" w:hAnsiTheme="minorHAnsi" w:cstheme="minorHAnsi"/>
+          <w:color w:val="000000" w:themeColor="text1"/>
+          <w:sz w:val="24"/>
+          <w:szCs w:val="24"/>
+        </w:rPr>
+        <w:t>FarmCPU</w:t>
+      </w:r>
+      <w:proofErr w:type="spellEnd"/>
+      <w:r>
+        <w:rPr>
+          <w:rFonts w:asciiTheme="minorHAnsi" w:hAnsiTheme="minorHAnsi" w:cstheme="minorHAnsi"/>
+          <w:color w:val="000000" w:themeColor="text1"/>
+          <w:sz w:val="24"/>
+          <w:szCs w:val="24"/>
+        </w:rPr>
+        <w:t xml:space="preserve"> R script. </w:t>
+      </w:r>
+      <w:r>
+        <w:rPr>
+          <w:rFonts w:asciiTheme="minorHAnsi" w:hAnsiTheme="minorHAnsi" w:cstheme="minorHAnsi"/>
+          <w:color w:val="000000" w:themeColor="text1"/>
+          <w:sz w:val="24"/>
+          <w:szCs w:val="24"/>
         </w:rPr>
         <w:t>All variants were subjected to</w:t>
       </w:r>
@@ -867,9 +1235,368 @@
         <w:rPr>
           <w:rFonts w:asciiTheme="minorHAnsi" w:hAnsiTheme="minorHAnsi" w:cstheme="minorHAnsi"/>
           <w:color w:val="000000" w:themeColor="text1"/>
+          <w:sz w:val="24"/>
+          <w:szCs w:val="24"/>
         </w:rPr>
         <w:t xml:space="preserve"> </w:t>
       </w:r>
+      <w:proofErr w:type="spellStart"/>
+      <w:r>
+        <w:rPr>
+          <w:rFonts w:asciiTheme="minorHAnsi" w:hAnsiTheme="minorHAnsi" w:cstheme="minorHAnsi"/>
+          <w:color w:val="000000" w:themeColor="text1"/>
+          <w:sz w:val="24"/>
+          <w:szCs w:val="24"/>
+        </w:rPr>
+        <w:t>FarmCPU</w:t>
+      </w:r>
+      <w:proofErr w:type="spellEnd"/>
+      <w:r>
+        <w:rPr>
+          <w:rFonts w:asciiTheme="minorHAnsi" w:hAnsiTheme="minorHAnsi" w:cstheme="minorHAnsi"/>
+          <w:color w:val="000000" w:themeColor="text1"/>
+          <w:sz w:val="24"/>
+          <w:szCs w:val="24"/>
+        </w:rPr>
+        <w:t xml:space="preserve"> tests</w:t>
+      </w:r>
+      <w:r>
+        <w:rPr>
+          <w:rFonts w:asciiTheme="minorHAnsi" w:hAnsiTheme="minorHAnsi" w:cstheme="minorHAnsi"/>
+          <w:color w:val="000000" w:themeColor="text1"/>
+          <w:sz w:val="24"/>
+          <w:szCs w:val="24"/>
+        </w:rPr>
+        <w:t xml:space="preserve"> (</w:t>
+      </w:r>
+      <w:r>
+        <w:rPr>
+          <w:rFonts w:asciiTheme="minorHAnsi" w:hAnsiTheme="minorHAnsi" w:cstheme="minorHAnsi"/>
+          <w:color w:val="000000" w:themeColor="text1"/>
+          <w:sz w:val="24"/>
+          <w:szCs w:val="24"/>
+          <w:shd w:val="clear" w:color="auto" w:fill="FFFFFF"/>
+        </w:rPr>
+        <w:t>paper</w:t>
+      </w:r>
+      <w:r>
+        <w:rPr>
+          <w:rFonts w:asciiTheme="minorHAnsi" w:hAnsiTheme="minorHAnsi" w:cstheme="minorHAnsi"/>
+          <w:color w:val="000000" w:themeColor="text1"/>
+          <w:sz w:val="24"/>
+          <w:szCs w:val="24"/>
+        </w:rPr>
+        <w:t xml:space="preserve">) to assess the population for genotyping quality, </w:t>
+      </w:r>
+      <w:r>
+        <w:rPr>
+          <w:rFonts w:asciiTheme="minorHAnsi" w:hAnsiTheme="minorHAnsi" w:cstheme="minorHAnsi"/>
+          <w:color w:val="000000" w:themeColor="text1"/>
+          <w:sz w:val="24"/>
+          <w:szCs w:val="24"/>
+        </w:rPr>
+        <w:t xml:space="preserve">population stratification and </w:t>
+      </w:r>
+      <w:r>
+        <w:rPr>
+          <w:rFonts w:asciiTheme="minorHAnsi" w:hAnsiTheme="minorHAnsi" w:cstheme="minorHAnsi"/>
+          <w:color w:val="000000" w:themeColor="text1"/>
+          <w:sz w:val="24"/>
+          <w:szCs w:val="24"/>
+        </w:rPr>
+        <w:t>as test of association of</w:t>
+      </w:r>
+      <w:r>
+        <w:rPr>
+          <w:rFonts w:asciiTheme="minorHAnsi" w:hAnsiTheme="minorHAnsi" w:cstheme="minorHAnsi"/>
+          <w:color w:val="000000" w:themeColor="text1"/>
+          <w:sz w:val="24"/>
+          <w:szCs w:val="24"/>
+        </w:rPr>
+        <w:t xml:space="preserve"> </w:t>
+      </w:r>
+      <w:r>
+        <w:rPr>
+          <w:rFonts w:asciiTheme="minorHAnsi" w:hAnsiTheme="minorHAnsi" w:cstheme="minorHAnsi"/>
+          <w:color w:val="000000" w:themeColor="text1"/>
+          <w:sz w:val="24"/>
+          <w:szCs w:val="24"/>
+        </w:rPr>
+        <w:t>using a blank model</w:t>
+      </w:r>
+      <w:r>
+        <w:rPr>
+          <w:rFonts w:asciiTheme="minorHAnsi" w:hAnsiTheme="minorHAnsi" w:cstheme="minorHAnsi"/>
+          <w:color w:val="000000" w:themeColor="text1"/>
+          <w:sz w:val="24"/>
+          <w:szCs w:val="24"/>
+        </w:rPr>
+        <w:t xml:space="preserve"> ### See what it says it uses in the paper</w:t>
+      </w:r>
+      <w:r>
+        <w:rPr>
+          <w:rFonts w:asciiTheme="minorHAnsi" w:hAnsiTheme="minorHAnsi" w:cstheme="minorHAnsi"/>
+          <w:color w:val="000000" w:themeColor="text1"/>
+          <w:sz w:val="24"/>
+          <w:szCs w:val="24"/>
+        </w:rPr>
+        <w:t xml:space="preserve">. Variants with a P-value of less than or equal to </w:t>
+      </w:r>
+      <w:r>
+        <w:rPr>
+          <w:rFonts w:asciiTheme="minorHAnsi" w:hAnsiTheme="minorHAnsi" w:cstheme="minorHAnsi"/>
+          <w:color w:val="202124"/>
+          <w:sz w:val="24"/>
+          <w:szCs w:val="24"/>
+          <w:shd w:val="clear" w:color="auto" w:fill="FFFFFF"/>
+        </w:rPr>
+        <w:t xml:space="preserve">α </w:t>
+      </w:r>
+      <w:r>
+        <w:rPr>
+          <w:rFonts w:asciiTheme="minorHAnsi" w:hAnsiTheme="minorHAnsi" w:cstheme="minorHAnsi"/>
+          <w:sz w:val="24"/>
+          <w:szCs w:val="24"/>
+        </w:rPr>
+        <w:t xml:space="preserve">= </w:t>
+      </w:r>
+      <w:r>
+        <w:rPr>
+          <w:rFonts w:asciiTheme="minorHAnsi" w:hAnsiTheme="minorHAnsi" w:cstheme="minorHAnsi"/>
+          <w:color w:val="000000" w:themeColor="text1"/>
+          <w:sz w:val="24"/>
+          <w:szCs w:val="24"/>
+        </w:rPr>
+        <w:t>10</w:t>
+      </w:r>
+      <w:r>
+        <w:rPr>
+          <w:rFonts w:asciiTheme="minorHAnsi" w:hAnsiTheme="minorHAnsi" w:cstheme="minorHAnsi"/>
+          <w:color w:val="000000" w:themeColor="text1"/>
+          <w:sz w:val="24"/>
+          <w:szCs w:val="24"/>
+          <w:vertAlign w:val="superscript"/>
+        </w:rPr>
+        <w:t>-4</w:t>
+      </w:r>
+      <w:r>
+        <w:rPr>
+          <w:rFonts w:asciiTheme="minorHAnsi" w:hAnsiTheme="minorHAnsi" w:cstheme="minorHAnsi"/>
+          <w:color w:val="000000" w:themeColor="text1"/>
+          <w:sz w:val="24"/>
+          <w:szCs w:val="24"/>
+        </w:rPr>
+        <w:t xml:space="preserve"> were retained </w:t>
+      </w:r>
+      <w:r>
+        <w:rPr>
+          <w:rFonts w:asciiTheme="minorHAnsi" w:hAnsiTheme="minorHAnsi" w:cstheme="minorHAnsi"/>
+          <w:color w:val="000000" w:themeColor="text1"/>
+          <w:sz w:val="24"/>
+          <w:szCs w:val="24"/>
+        </w:rPr>
+        <w:t xml:space="preserve">for further processing </w:t>
+      </w:r>
+      <w:r>
+        <w:rPr>
+          <w:rFonts w:asciiTheme="minorHAnsi" w:hAnsiTheme="minorHAnsi" w:cstheme="minorHAnsi"/>
+          <w:color w:val="000000" w:themeColor="text1"/>
+          <w:sz w:val="24"/>
+          <w:szCs w:val="24"/>
+        </w:rPr>
+        <w:t xml:space="preserve">as this indicated that they were </w:t>
+      </w:r>
+      <w:r>
+        <w:rPr>
+          <w:rFonts w:asciiTheme="minorHAnsi" w:hAnsiTheme="minorHAnsi" w:cstheme="minorHAnsi"/>
+          <w:color w:val="000000" w:themeColor="text1"/>
+          <w:sz w:val="24"/>
+          <w:szCs w:val="24"/>
+        </w:rPr>
+        <w:t>significant with a False Discovery Rate of 5%</w:t>
+      </w:r>
+      <w:r>
+        <w:rPr>
+          <w:rFonts w:asciiTheme="minorHAnsi" w:hAnsiTheme="minorHAnsi" w:cstheme="minorHAnsi"/>
+          <w:color w:val="000000" w:themeColor="text1"/>
+          <w:sz w:val="24"/>
+          <w:szCs w:val="24"/>
+        </w:rPr>
+        <w:t xml:space="preserve">. </w:t>
+      </w:r>
+      <w:r>
+        <w:rPr>
+          <w:rFonts w:asciiTheme="minorHAnsi" w:hAnsiTheme="minorHAnsi" w:cstheme="minorHAnsi"/>
+          <w:color w:val="000000" w:themeColor="text1"/>
+          <w:sz w:val="24"/>
+          <w:szCs w:val="24"/>
+        </w:rPr>
+        <w:t xml:space="preserve">A total of xxx individual genotypes </w:t>
+      </w:r>
+      <w:r>
+        <w:rPr>
+          <w:rFonts w:asciiTheme="minorHAnsi" w:hAnsiTheme="minorHAnsi" w:cstheme="minorHAnsi"/>
+          <w:color w:val="000000" w:themeColor="text1"/>
+          <w:sz w:val="24"/>
+          <w:szCs w:val="24"/>
+        </w:rPr>
+        <w:t xml:space="preserve">and XXX </w:t>
+      </w:r>
+      <w:r>
+        <w:rPr>
+          <w:rFonts w:asciiTheme="minorHAnsi" w:hAnsiTheme="minorHAnsi" w:cstheme="minorHAnsi"/>
+          <w:color w:val="000000" w:themeColor="text1"/>
+          <w:sz w:val="24"/>
+          <w:szCs w:val="24"/>
+        </w:rPr>
+        <w:t xml:space="preserve">variants </w:t>
+      </w:r>
+      <w:r>
+        <w:rPr>
+          <w:rFonts w:asciiTheme="minorHAnsi" w:hAnsiTheme="minorHAnsi" w:cstheme="minorHAnsi"/>
+          <w:color w:val="000000" w:themeColor="text1"/>
+          <w:sz w:val="24"/>
+          <w:szCs w:val="24"/>
+        </w:rPr>
+        <w:t>were retained</w:t>
+      </w:r>
+      <w:r>
+        <w:rPr>
+          <w:rFonts w:asciiTheme="minorHAnsi" w:hAnsiTheme="minorHAnsi" w:cstheme="minorHAnsi"/>
+          <w:color w:val="000000" w:themeColor="text1"/>
+          <w:sz w:val="24"/>
+          <w:szCs w:val="24"/>
+        </w:rPr>
+        <w:t>.</w:t>
+      </w:r>
+      <w:r>
+        <w:rPr>
+          <w:rFonts w:asciiTheme="minorHAnsi" w:hAnsiTheme="minorHAnsi" w:cstheme="minorHAnsi"/>
+          <w:color w:val="000000" w:themeColor="text1"/>
+          <w:sz w:val="24"/>
+          <w:szCs w:val="24"/>
+        </w:rPr>
+        <w:t xml:space="preserve"> </w:t>
+      </w:r>
+    </w:p>
+    <w:p>
+      <w:pPr>
+        <w:rPr>
+          <w:rFonts w:asciiTheme="minorHAnsi" w:hAnsiTheme="minorHAnsi" w:cstheme="minorHAnsi"/>
+          <w:color w:val="000000" w:themeColor="text1"/>
+        </w:rPr>
+      </w:pPr>
+    </w:p>
+    <w:p>
+      <w:pPr>
+        <w:rPr>
+          <w:rFonts w:asciiTheme="minorHAnsi" w:hAnsiTheme="minorHAnsi" w:cstheme="minorHAnsi"/>
+          <w:color w:val="000000" w:themeColor="text1"/>
+        </w:rPr>
+      </w:pPr>
+      <w:r>
+        <w:rPr>
+          <w:rFonts w:asciiTheme="minorHAnsi" w:hAnsiTheme="minorHAnsi" w:cstheme="minorHAnsi"/>
+          <w:color w:val="000000" w:themeColor="text1"/>
+        </w:rPr>
+        <w:t>The type I error rate was assessed using a Quantile-Quantile Plot (QQ-Plot) shown in figure x. The plot indicates that the type I error rate is under control and further analysis can be performed. A Manhattan plot (−log</w:t>
+      </w:r>
+      <w:r>
+        <w:rPr>
+          <w:rFonts w:asciiTheme="minorHAnsi" w:hAnsiTheme="minorHAnsi" w:cstheme="minorHAnsi"/>
+          <w:color w:val="000000" w:themeColor="text1"/>
+          <w:vertAlign w:val="subscript"/>
+        </w:rPr>
+        <w:t>10</w:t>
+      </w:r>
+      <w:r>
+        <w:rPr>
+          <w:rFonts w:asciiTheme="minorHAnsi" w:hAnsiTheme="minorHAnsi" w:cstheme="minorHAnsi"/>
+          <w:color w:val="000000" w:themeColor="text1"/>
+        </w:rPr>
+        <w:t>(P) genome-wide association plot)</w:t>
+      </w:r>
+    </w:p>
+    <w:p>
+      <w:pPr>
+        <w:rPr>
+          <w:rFonts w:asciiTheme="minorHAnsi" w:hAnsiTheme="minorHAnsi" w:cstheme="minorHAnsi"/>
+          <w:color w:val="000000" w:themeColor="text1"/>
+        </w:rPr>
+      </w:pPr>
+      <w:r>
+        <w:rPr>
+          <w:rFonts w:asciiTheme="minorHAnsi" w:hAnsiTheme="minorHAnsi" w:cstheme="minorHAnsi"/>
+          <w:color w:val="000000" w:themeColor="text1"/>
+        </w:rPr>
+        <w:t xml:space="preserve">was generated to visualize </w:t>
+      </w:r>
+      <w:r>
+        <w:rPr>
+          <w:rFonts w:asciiTheme="minorHAnsi" w:hAnsiTheme="minorHAnsi" w:cstheme="minorHAnsi"/>
+          <w:color w:val="000000" w:themeColor="text1"/>
+          <w:shd w:val="clear" w:color="auto" w:fill="FFFFFF"/>
+        </w:rPr>
+        <w:t xml:space="preserve">significant SNP variants across the entire genome in the locations that were genotyped. </w:t>
+      </w:r>
+      <w:r>
+        <w:rPr>
+          <w:rFonts w:asciiTheme="minorHAnsi" w:hAnsiTheme="minorHAnsi" w:cstheme="minorHAnsi"/>
+          <w:color w:val="000000" w:themeColor="text1"/>
+        </w:rPr>
+        <w:t>Genotypes at each SNP variant that passed the filtering procedure were encoded 0 for the major allele and 1 for the minor allele</w:t>
+      </w:r>
+      <w:r>
+        <w:rPr>
+          <w:rFonts w:asciiTheme="minorHAnsi" w:hAnsiTheme="minorHAnsi" w:cstheme="minorHAnsi"/>
+          <w:color w:val="000000" w:themeColor="text1"/>
+        </w:rPr>
+        <w:t xml:space="preserve">. Genotypes and corresponding phenotypes were </w:t>
+      </w:r>
+      <w:r>
+        <w:rPr>
+          <w:rFonts w:asciiTheme="minorHAnsi" w:hAnsiTheme="minorHAnsi" w:cstheme="minorHAnsi"/>
+          <w:color w:val="000000" w:themeColor="text1"/>
+        </w:rPr>
+        <w:t>written to a file for input into the machine learning models.</w:t>
+      </w:r>
+    </w:p>
+    <w:p>
+      <w:pPr>
+        <w:rPr>
+          <w:rFonts w:asciiTheme="minorHAnsi" w:hAnsiTheme="minorHAnsi" w:cstheme="minorHAnsi"/>
+          <w:color w:val="000000" w:themeColor="text1"/>
+        </w:rPr>
+      </w:pPr>
+    </w:p>
+    <w:p>
+      <w:pPr>
+        <w:rPr>
+          <w:rFonts w:asciiTheme="minorHAnsi" w:hAnsiTheme="minorHAnsi" w:cstheme="minorHAnsi"/>
+          <w:color w:val="000000" w:themeColor="text1"/>
+        </w:rPr>
+      </w:pPr>
+      <w:r>
+        <w:rPr>
+          <w:rFonts w:asciiTheme="minorHAnsi" w:hAnsiTheme="minorHAnsi" w:cstheme="minorHAnsi"/>
+          <w:color w:val="000000" w:themeColor="text1"/>
+        </w:rPr>
+        <w:t xml:space="preserve">The second step of the workflow executes the machine learning models, </w:t>
+      </w:r>
+      <w:r>
+        <w:rPr>
+          <w:rFonts w:asciiTheme="minorHAnsi" w:hAnsiTheme="minorHAnsi" w:cstheme="minorHAnsi"/>
+          <w:color w:val="000000" w:themeColor="text1"/>
+        </w:rPr>
+        <w:t xml:space="preserve">artificial </w:t>
+      </w:r>
+      <w:r>
+        <w:rPr>
+          <w:rFonts w:asciiTheme="minorHAnsi" w:hAnsiTheme="minorHAnsi" w:cstheme="minorHAnsi"/>
+          <w:color w:val="000000" w:themeColor="text1"/>
+        </w:rPr>
+        <w:t>neural network (paper), Support Vector Machine (SVM) (</w:t>
+      </w:r>
       <w:r>
         <w:rPr>
           <w:rFonts w:asciiTheme="minorHAnsi" w:hAnsiTheme="minorHAnsi" w:cstheme="minorHAnsi"/>
@@ -882,7 +1609,179 @@
           <w:rFonts w:asciiTheme="minorHAnsi" w:hAnsiTheme="minorHAnsi" w:cstheme="minorHAnsi"/>
           <w:color w:val="000000" w:themeColor="text1"/>
         </w:rPr>
-        <w:t xml:space="preserve"> tests</w:t>
+        <w:t>), and Random Forest</w:t>
+      </w:r>
+      <w:r>
+        <w:rPr>
+          <w:rFonts w:asciiTheme="minorHAnsi" w:hAnsiTheme="minorHAnsi" w:cstheme="minorHAnsi"/>
+          <w:color w:val="000000" w:themeColor="text1"/>
+        </w:rPr>
+        <w:t xml:space="preserve"> (blank)</w:t>
+      </w:r>
+      <w:r>
+        <w:rPr>
+          <w:rFonts w:asciiTheme="minorHAnsi" w:hAnsiTheme="minorHAnsi" w:cstheme="minorHAnsi"/>
+          <w:color w:val="000000" w:themeColor="text1"/>
+        </w:rPr>
+        <w:t>.</w:t>
+      </w:r>
+    </w:p>
+    <w:p>
+      <w:pPr>
+        <w:rPr>
+          <w:rFonts w:asciiTheme="minorHAnsi" w:hAnsiTheme="minorHAnsi" w:cstheme="minorHAnsi"/>
+          <w:color w:val="000000" w:themeColor="text1"/>
+        </w:rPr>
+      </w:pPr>
+    </w:p>
+    <w:p>
+      <w:pPr>
+        <w:rPr>
+          <w:rFonts w:asciiTheme="minorHAnsi" w:hAnsiTheme="minorHAnsi" w:cstheme="minorHAnsi"/>
+          <w:color w:val="000000" w:themeColor="text1"/>
+        </w:rPr>
+      </w:pPr>
+      <w:r>
+        <w:rPr>
+          <w:rFonts w:asciiTheme="minorHAnsi" w:hAnsiTheme="minorHAnsi" w:cstheme="minorHAnsi"/>
+          <w:color w:val="000000" w:themeColor="text1"/>
+        </w:rPr>
+        <w:t xml:space="preserve">The </w:t>
+      </w:r>
+      <w:r>
+        <w:rPr>
+          <w:rFonts w:asciiTheme="minorHAnsi" w:hAnsiTheme="minorHAnsi" w:cstheme="minorHAnsi"/>
+          <w:color w:val="000000" w:themeColor="text1"/>
+        </w:rPr>
+        <w:t xml:space="preserve">dataset </w:t>
+      </w:r>
+      <w:r>
+        <w:rPr>
+          <w:rFonts w:asciiTheme="minorHAnsi" w:hAnsiTheme="minorHAnsi" w:cstheme="minorHAnsi"/>
+          <w:color w:val="000000" w:themeColor="text1"/>
+        </w:rPr>
+        <w:t xml:space="preserve">criteria for input into the three models were the following. Genotypes </w:t>
+      </w:r>
+      <w:r>
+        <w:rPr>
+          <w:rFonts w:asciiTheme="minorHAnsi" w:hAnsiTheme="minorHAnsi" w:cstheme="minorHAnsi"/>
+          <w:color w:val="000000" w:themeColor="text1"/>
+        </w:rPr>
+        <w:t xml:space="preserve">were </w:t>
+      </w:r>
+      <w:r>
+        <w:rPr>
+          <w:rFonts w:asciiTheme="minorHAnsi" w:hAnsiTheme="minorHAnsi" w:cstheme="minorHAnsi"/>
+          <w:color w:val="000000" w:themeColor="text1"/>
+        </w:rPr>
+        <w:t xml:space="preserve">filtered </w:t>
+      </w:r>
+      <w:r>
+        <w:rPr>
+          <w:rFonts w:asciiTheme="minorHAnsi" w:hAnsiTheme="minorHAnsi" w:cstheme="minorHAnsi"/>
+          <w:color w:val="000000" w:themeColor="text1"/>
+        </w:rPr>
+        <w:t xml:space="preserve">using MAF &gt;= 0.01, adjusted p-value (q-value blank) alpha&lt;=0.05 for an FDR of 5%, and the major allele (reference) was encoded as 0 and the minor allele (alternative) was encoded as 1 </w:t>
+      </w:r>
+      <w:r>
+        <w:rPr>
+          <w:rFonts w:asciiTheme="minorHAnsi" w:hAnsiTheme="minorHAnsi" w:cstheme="minorHAnsi"/>
+          <w:color w:val="000000" w:themeColor="text1"/>
+        </w:rPr>
+        <w:lastRenderedPageBreak/>
+        <w:t xml:space="preserve">and Phenotypes were filtered by missing values </w:t>
+      </w:r>
+      <w:r>
+        <w:rPr>
+          <w:rFonts w:asciiTheme="minorHAnsi" w:hAnsiTheme="minorHAnsi" w:cstheme="minorHAnsi"/>
+          <w:color w:val="000000" w:themeColor="text1"/>
+        </w:rPr>
+        <w:t>in the quality control step</w:t>
+      </w:r>
+      <w:r>
+        <w:rPr>
+          <w:rFonts w:asciiTheme="minorHAnsi" w:hAnsiTheme="minorHAnsi" w:cstheme="minorHAnsi"/>
+          <w:color w:val="000000" w:themeColor="text1"/>
+        </w:rPr>
+        <w:t xml:space="preserve">. There </w:t>
+      </w:r>
+      <w:r>
+        <w:rPr>
+          <w:rFonts w:asciiTheme="minorHAnsi" w:hAnsiTheme="minorHAnsi" w:cstheme="minorHAnsi"/>
+          <w:color w:val="000000" w:themeColor="text1"/>
+        </w:rPr>
+        <w:t xml:space="preserve">were </w:t>
+      </w:r>
+      <w:r>
+        <w:rPr>
+          <w:rFonts w:asciiTheme="minorHAnsi" w:hAnsiTheme="minorHAnsi" w:cstheme="minorHAnsi"/>
+          <w:color w:val="000000" w:themeColor="text1"/>
+        </w:rPr>
+        <w:t>230 genotyped individuals and xx</w:t>
+      </w:r>
+      <w:r>
+        <w:rPr>
+          <w:rFonts w:asciiTheme="minorHAnsi" w:hAnsiTheme="minorHAnsi" w:cstheme="minorHAnsi"/>
+          <w:color w:val="000000" w:themeColor="text1"/>
+        </w:rPr>
+        <w:t>x</w:t>
+      </w:r>
+      <w:r>
+        <w:rPr>
+          <w:rFonts w:asciiTheme="minorHAnsi" w:hAnsiTheme="minorHAnsi" w:cstheme="minorHAnsi"/>
+          <w:color w:val="000000" w:themeColor="text1"/>
+        </w:rPr>
+        <w:t xml:space="preserve"> SNP variants </w:t>
+      </w:r>
+      <w:r>
+        <w:rPr>
+          <w:rFonts w:asciiTheme="minorHAnsi" w:hAnsiTheme="minorHAnsi" w:cstheme="minorHAnsi"/>
+          <w:color w:val="000000" w:themeColor="text1"/>
+        </w:rPr>
+        <w:t>used as input for each of the three models.</w:t>
+      </w:r>
+      <w:r>
+        <w:rPr>
+          <w:rFonts w:asciiTheme="minorHAnsi" w:hAnsiTheme="minorHAnsi" w:cstheme="minorHAnsi"/>
+          <w:color w:val="000000" w:themeColor="text1"/>
+        </w:rPr>
+        <w:t xml:space="preserve"> All machine learning models were implemented in the python </w:t>
+      </w:r>
+      <w:r>
+        <w:rPr>
+          <w:rFonts w:asciiTheme="minorHAnsi" w:hAnsiTheme="minorHAnsi" w:cstheme="minorHAnsi"/>
+          <w:color w:val="000000" w:themeColor="text1"/>
+        </w:rPr>
+        <w:t>scikit-learn</w:t>
+      </w:r>
+      <w:r>
+        <w:rPr>
+          <w:rFonts w:asciiTheme="minorHAnsi" w:hAnsiTheme="minorHAnsi" w:cstheme="minorHAnsi"/>
+          <w:color w:val="000000" w:themeColor="text1"/>
+        </w:rPr>
+        <w:t xml:space="preserve"> package</w:t>
+      </w:r>
+      <w:r>
+        <w:rPr>
+          <w:rFonts w:asciiTheme="minorHAnsi" w:hAnsiTheme="minorHAnsi" w:cstheme="minorHAnsi"/>
+          <w:color w:val="000000" w:themeColor="text1"/>
+        </w:rPr>
+        <w:t xml:space="preserve"> version </w:t>
+      </w:r>
+      <w:proofErr w:type="gramStart"/>
+      <w:r>
+        <w:rPr>
+          <w:rFonts w:asciiTheme="minorHAnsi" w:hAnsiTheme="minorHAnsi" w:cstheme="minorHAnsi"/>
+          <w:color w:val="000000" w:themeColor="text1"/>
+        </w:rPr>
+        <w:t>0.24.1</w:t>
+      </w:r>
+      <w:r>
+        <w:rPr>
+          <w:rFonts w:asciiTheme="minorHAnsi" w:hAnsiTheme="minorHAnsi" w:cstheme="minorHAnsi"/>
+          <w:color w:val="000000" w:themeColor="text1"/>
+        </w:rPr>
+        <w:t xml:space="preserve"> </w:t>
       </w:r>
       <w:r>
         <w:rPr>
@@ -891,494 +1790,209 @@
         </w:rPr>
         <w:t xml:space="preserve"> (</w:t>
       </w:r>
+      <w:proofErr w:type="gramEnd"/>
+      <w:r>
+        <w:rPr>
+          <w:rFonts w:asciiTheme="minorHAnsi" w:hAnsiTheme="minorHAnsi" w:cstheme="minorHAnsi"/>
+          <w:color w:val="000000" w:themeColor="text1"/>
+        </w:rPr>
+        <w:t>blank)</w:t>
+      </w:r>
+      <w:r>
+        <w:rPr>
+          <w:rFonts w:asciiTheme="minorHAnsi" w:hAnsiTheme="minorHAnsi" w:cstheme="minorHAnsi"/>
+          <w:color w:val="000000" w:themeColor="text1"/>
+        </w:rPr>
+        <w:t>.</w:t>
+      </w:r>
+      <w:r>
+        <w:rPr>
+          <w:rFonts w:asciiTheme="minorHAnsi" w:hAnsiTheme="minorHAnsi" w:cstheme="minorHAnsi"/>
+          <w:color w:val="000000" w:themeColor="text1"/>
+        </w:rPr>
+        <w:t xml:space="preserve"> The encoded genotype files were </w:t>
+      </w:r>
+      <w:r>
+        <w:rPr>
+          <w:rFonts w:asciiTheme="minorHAnsi" w:hAnsiTheme="minorHAnsi" w:cstheme="minorHAnsi"/>
+          <w:color w:val="000000" w:themeColor="text1"/>
+        </w:rPr>
+        <w:t xml:space="preserve">parsed using the python </w:t>
+      </w:r>
+      <w:proofErr w:type="gramStart"/>
+      <w:r>
+        <w:rPr>
+          <w:rFonts w:asciiTheme="minorHAnsi" w:hAnsiTheme="minorHAnsi" w:cstheme="minorHAnsi"/>
+          <w:color w:val="000000" w:themeColor="text1"/>
+        </w:rPr>
+        <w:t>pandas</w:t>
+      </w:r>
+      <w:proofErr w:type="gramEnd"/>
+      <w:r>
+        <w:rPr>
+          <w:rFonts w:asciiTheme="minorHAnsi" w:hAnsiTheme="minorHAnsi" w:cstheme="minorHAnsi"/>
+          <w:color w:val="000000" w:themeColor="text1"/>
+        </w:rPr>
+        <w:t xml:space="preserve"> version </w:t>
+      </w:r>
+      <w:r>
+        <w:rPr>
+          <w:rFonts w:asciiTheme="minorHAnsi" w:hAnsiTheme="minorHAnsi" w:cstheme="minorHAnsi"/>
+          <w:color w:val="000000" w:themeColor="text1"/>
+        </w:rPr>
+        <w:t>1.2.3</w:t>
+      </w:r>
+      <w:r>
+        <w:rPr>
+          <w:rFonts w:asciiTheme="minorHAnsi" w:hAnsiTheme="minorHAnsi" w:cstheme="minorHAnsi"/>
+          <w:color w:val="000000" w:themeColor="text1"/>
+        </w:rPr>
+        <w:t xml:space="preserve"> (blank) and loaded into a </w:t>
+      </w:r>
+      <w:proofErr w:type="spellStart"/>
+      <w:r>
+        <w:rPr>
+          <w:rFonts w:asciiTheme="minorHAnsi" w:hAnsiTheme="minorHAnsi" w:cstheme="minorHAnsi"/>
+          <w:color w:val="000000" w:themeColor="text1"/>
+        </w:rPr>
+        <w:t>numpy</w:t>
+      </w:r>
+      <w:proofErr w:type="spellEnd"/>
+      <w:r>
+        <w:rPr>
+          <w:rFonts w:asciiTheme="minorHAnsi" w:hAnsiTheme="minorHAnsi" w:cstheme="minorHAnsi"/>
+          <w:color w:val="000000" w:themeColor="text1"/>
+        </w:rPr>
+        <w:t xml:space="preserve"> array using the python </w:t>
+      </w:r>
+      <w:proofErr w:type="spellStart"/>
+      <w:r>
+        <w:rPr>
+          <w:rFonts w:asciiTheme="minorHAnsi" w:hAnsiTheme="minorHAnsi" w:cstheme="minorHAnsi"/>
+          <w:color w:val="000000" w:themeColor="text1"/>
+        </w:rPr>
+        <w:t>numpy</w:t>
+      </w:r>
+      <w:proofErr w:type="spellEnd"/>
+      <w:r>
+        <w:rPr>
+          <w:rFonts w:asciiTheme="minorHAnsi" w:hAnsiTheme="minorHAnsi" w:cstheme="minorHAnsi"/>
+          <w:color w:val="000000" w:themeColor="text1"/>
+        </w:rPr>
+        <w:t xml:space="preserve"> package version </w:t>
+      </w:r>
+      <w:r>
+        <w:rPr>
+          <w:rFonts w:asciiTheme="minorHAnsi" w:hAnsiTheme="minorHAnsi" w:cstheme="minorHAnsi"/>
+          <w:color w:val="000000" w:themeColor="text1"/>
+        </w:rPr>
+        <w:t>1.20.2</w:t>
+      </w:r>
+      <w:r>
+        <w:rPr>
+          <w:rFonts w:asciiTheme="minorHAnsi" w:hAnsiTheme="minorHAnsi" w:cstheme="minorHAnsi"/>
+          <w:color w:val="000000" w:themeColor="text1"/>
+        </w:rPr>
+        <w:t xml:space="preserve"> (blank)</w:t>
+      </w:r>
+      <w:r>
+        <w:rPr>
+          <w:rFonts w:asciiTheme="minorHAnsi" w:hAnsiTheme="minorHAnsi" w:cstheme="minorHAnsi"/>
+          <w:color w:val="000000" w:themeColor="text1"/>
+        </w:rPr>
+        <w:t xml:space="preserve"> for each model. Then a cross-validation approach </w:t>
+      </w:r>
+      <w:proofErr w:type="gramStart"/>
+      <w:r>
+        <w:rPr>
+          <w:rFonts w:asciiTheme="minorHAnsi" w:hAnsiTheme="minorHAnsi" w:cstheme="minorHAnsi"/>
+          <w:color w:val="000000" w:themeColor="text1"/>
+        </w:rPr>
+        <w:t>( which</w:t>
+      </w:r>
+      <w:proofErr w:type="gramEnd"/>
+      <w:r>
+        <w:rPr>
+          <w:rFonts w:asciiTheme="minorHAnsi" w:hAnsiTheme="minorHAnsi" w:cstheme="minorHAnsi"/>
+          <w:color w:val="000000" w:themeColor="text1"/>
+        </w:rPr>
+        <w:t xml:space="preserve"> one ) was used in order to validate the hyperparameter (look up more information). Then a test set was used for pred</w:t>
+      </w:r>
+      <w:r>
+        <w:rPr>
+          <w:rFonts w:asciiTheme="minorHAnsi" w:hAnsiTheme="minorHAnsi" w:cstheme="minorHAnsi"/>
+          <w:color w:val="000000" w:themeColor="text1"/>
+        </w:rPr>
+        <w:t>i</w:t>
+      </w:r>
+      <w:r>
+        <w:rPr>
+          <w:rFonts w:asciiTheme="minorHAnsi" w:hAnsiTheme="minorHAnsi" w:cstheme="minorHAnsi"/>
+          <w:color w:val="000000" w:themeColor="text1"/>
+        </w:rPr>
+        <w:t>ction.</w:t>
+      </w:r>
+    </w:p>
+    <w:p>
+      <w:pPr>
+        <w:rPr>
+          <w:rFonts w:asciiTheme="minorHAnsi" w:hAnsiTheme="minorHAnsi" w:cstheme="minorHAnsi"/>
+          <w:color w:val="000000" w:themeColor="text1"/>
+        </w:rPr>
+      </w:pPr>
+    </w:p>
+    <w:p>
+      <w:pPr>
+        <w:rPr>
+          <w:rFonts w:asciiTheme="minorHAnsi" w:hAnsiTheme="minorHAnsi" w:cstheme="minorHAnsi"/>
+          <w:color w:val="000000" w:themeColor="text1"/>
+        </w:rPr>
+      </w:pPr>
+      <w:r>
+        <w:rPr>
+          <w:rFonts w:asciiTheme="minorHAnsi" w:hAnsiTheme="minorHAnsi" w:cstheme="minorHAnsi"/>
+          <w:color w:val="000000" w:themeColor="text1"/>
+        </w:rPr>
+        <w:t>## Need to structure the artificial neural network (paper), Support Vector Machine (SVM) (blank), and Random Forest (blank) methods. Then talk about it in the results/discussion.</w:t>
+      </w:r>
+    </w:p>
+    <w:p>
+      <w:pPr>
+        <w:rPr>
+          <w:rFonts w:asciiTheme="minorHAnsi" w:hAnsiTheme="minorHAnsi" w:cstheme="minorHAnsi"/>
+          <w:color w:val="000000" w:themeColor="text1"/>
+        </w:rPr>
+      </w:pPr>
+    </w:p>
+    <w:p>
+      <w:pPr>
+        <w:rPr>
+          <w:rFonts w:asciiTheme="minorHAnsi" w:hAnsiTheme="minorHAnsi" w:cstheme="minorHAnsi"/>
+          <w:color w:val="000000" w:themeColor="text1"/>
+        </w:rPr>
+      </w:pPr>
       <w:r>
         <w:rPr>
           <w:rFonts w:asciiTheme="minorHAnsi" w:hAnsiTheme="minorHAnsi" w:cstheme="minorHAnsi"/>
           <w:color w:val="000000" w:themeColor="text1"/>
           <w:shd w:val="clear" w:color="auto" w:fill="FFFFFF"/>
         </w:rPr>
-        <w:t>paper</w:t>
-      </w:r>
-      <w:r>
-        <w:rPr>
-          <w:rFonts w:asciiTheme="minorHAnsi" w:hAnsiTheme="minorHAnsi" w:cstheme="minorHAnsi"/>
-          <w:color w:val="000000" w:themeColor="text1"/>
-        </w:rPr>
-        <w:t xml:space="preserve">) to assess the population for genotyping quality, </w:t>
-      </w:r>
-      <w:r>
-        <w:rPr>
-          <w:rFonts w:asciiTheme="minorHAnsi" w:hAnsiTheme="minorHAnsi" w:cstheme="minorHAnsi"/>
-          <w:color w:val="000000" w:themeColor="text1"/>
-        </w:rPr>
-        <w:t xml:space="preserve">population stratification and </w:t>
-      </w:r>
-      <w:r>
-        <w:rPr>
-          <w:rFonts w:asciiTheme="minorHAnsi" w:hAnsiTheme="minorHAnsi" w:cstheme="minorHAnsi"/>
-          <w:color w:val="000000" w:themeColor="text1"/>
-        </w:rPr>
-        <w:t>as test of association of</w:t>
-      </w:r>
-      <w:r>
-        <w:rPr>
-          <w:rFonts w:asciiTheme="minorHAnsi" w:hAnsiTheme="minorHAnsi" w:cstheme="minorHAnsi"/>
-          <w:color w:val="000000" w:themeColor="text1"/>
-        </w:rPr>
-        <w:t xml:space="preserve"> </w:t>
-      </w:r>
-      <w:r>
-        <w:rPr>
-          <w:rFonts w:asciiTheme="minorHAnsi" w:hAnsiTheme="minorHAnsi" w:cstheme="minorHAnsi"/>
-          <w:color w:val="000000" w:themeColor="text1"/>
-        </w:rPr>
-        <w:t>using a blank model</w:t>
-      </w:r>
-      <w:r>
-        <w:rPr>
-          <w:rFonts w:asciiTheme="minorHAnsi" w:hAnsiTheme="minorHAnsi" w:cstheme="minorHAnsi"/>
-          <w:color w:val="000000" w:themeColor="text1"/>
-        </w:rPr>
-        <w:t xml:space="preserve">. Variants with a P-value of less than or equal to </w:t>
-      </w:r>
-      <w:r>
-        <w:rPr>
-          <w:rFonts w:asciiTheme="minorHAnsi" w:hAnsiTheme="minorHAnsi" w:cstheme="minorHAnsi"/>
-          <w:color w:val="202124"/>
-          <w:shd w:val="clear" w:color="auto" w:fill="FFFFFF"/>
-        </w:rPr>
-        <w:t xml:space="preserve">α </w:t>
-      </w:r>
-      <w:r>
-        <w:rPr>
-          <w:rFonts w:asciiTheme="minorHAnsi" w:hAnsiTheme="minorHAnsi" w:cstheme="minorHAnsi"/>
-        </w:rPr>
-        <w:t xml:space="preserve">= </w:t>
-      </w:r>
-      <w:r>
-        <w:rPr>
-          <w:rFonts w:asciiTheme="minorHAnsi" w:hAnsiTheme="minorHAnsi" w:cstheme="minorHAnsi"/>
-          <w:color w:val="000000" w:themeColor="text1"/>
-        </w:rPr>
-        <w:t>10</w:t>
-      </w:r>
-      <w:r>
-        <w:rPr>
-          <w:rFonts w:asciiTheme="minorHAnsi" w:hAnsiTheme="minorHAnsi" w:cstheme="minorHAnsi"/>
-          <w:color w:val="000000" w:themeColor="text1"/>
-          <w:vertAlign w:val="superscript"/>
-        </w:rPr>
-        <w:t>-4</w:t>
-      </w:r>
-      <w:r>
-        <w:rPr>
-          <w:rFonts w:asciiTheme="minorHAnsi" w:hAnsiTheme="minorHAnsi" w:cstheme="minorHAnsi"/>
-          <w:color w:val="000000" w:themeColor="text1"/>
-        </w:rPr>
-        <w:t xml:space="preserve"> were retained </w:t>
-      </w:r>
-      <w:r>
-        <w:rPr>
-          <w:rFonts w:asciiTheme="minorHAnsi" w:hAnsiTheme="minorHAnsi" w:cstheme="minorHAnsi"/>
-          <w:color w:val="000000" w:themeColor="text1"/>
-        </w:rPr>
-        <w:t xml:space="preserve">for further processing </w:t>
-      </w:r>
-      <w:r>
-        <w:rPr>
-          <w:rFonts w:asciiTheme="minorHAnsi" w:hAnsiTheme="minorHAnsi" w:cstheme="minorHAnsi"/>
-          <w:color w:val="000000" w:themeColor="text1"/>
-        </w:rPr>
-        <w:t xml:space="preserve">as this indicated that they were </w:t>
-      </w:r>
-      <w:r>
-        <w:rPr>
-          <w:rFonts w:asciiTheme="minorHAnsi" w:hAnsiTheme="minorHAnsi" w:cstheme="minorHAnsi"/>
-          <w:color w:val="000000" w:themeColor="text1"/>
-        </w:rPr>
-        <w:t>significant with a False Discovery Rate of 5%</w:t>
-      </w:r>
-      <w:r>
-        <w:rPr>
-          <w:rFonts w:asciiTheme="minorHAnsi" w:hAnsiTheme="minorHAnsi" w:cstheme="minorHAnsi"/>
-          <w:color w:val="000000" w:themeColor="text1"/>
-        </w:rPr>
         <w:t xml:space="preserve">. </w:t>
       </w:r>
-      <w:r>
-        <w:rPr>
-          <w:rFonts w:asciiTheme="minorHAnsi" w:hAnsiTheme="minorHAnsi" w:cstheme="minorHAnsi"/>
-          <w:color w:val="000000" w:themeColor="text1"/>
-        </w:rPr>
-        <w:t xml:space="preserve">A total of xxx individual genotypes </w:t>
-      </w:r>
-      <w:r>
-        <w:rPr>
-          <w:rFonts w:asciiTheme="minorHAnsi" w:hAnsiTheme="minorHAnsi" w:cstheme="minorHAnsi"/>
-          <w:color w:val="000000" w:themeColor="text1"/>
-        </w:rPr>
-        <w:t xml:space="preserve">and XXX </w:t>
-      </w:r>
-      <w:r>
-        <w:rPr>
-          <w:rFonts w:asciiTheme="minorHAnsi" w:hAnsiTheme="minorHAnsi" w:cstheme="minorHAnsi"/>
-          <w:color w:val="000000" w:themeColor="text1"/>
-        </w:rPr>
-        <w:t xml:space="preserve">variants </w:t>
-      </w:r>
-      <w:r>
-        <w:rPr>
-          <w:rFonts w:asciiTheme="minorHAnsi" w:hAnsiTheme="minorHAnsi" w:cstheme="minorHAnsi"/>
-          <w:color w:val="000000" w:themeColor="text1"/>
-        </w:rPr>
-        <w:t>were retained</w:t>
-      </w:r>
-      <w:r>
-        <w:rPr>
-          <w:rFonts w:asciiTheme="minorHAnsi" w:hAnsiTheme="minorHAnsi" w:cstheme="minorHAnsi"/>
-          <w:color w:val="000000" w:themeColor="text1"/>
-        </w:rPr>
-        <w:t>.</w:t>
-      </w:r>
-      <w:r>
-        <w:rPr>
-          <w:rFonts w:asciiTheme="minorHAnsi" w:hAnsiTheme="minorHAnsi" w:cstheme="minorHAnsi"/>
-          <w:color w:val="000000" w:themeColor="text1"/>
-        </w:rPr>
-        <w:t xml:space="preserve"> </w:t>
-      </w:r>
-      <w:r>
-        <w:rPr>
-          <w:rFonts w:asciiTheme="minorHAnsi" w:hAnsiTheme="minorHAnsi" w:cstheme="minorHAnsi"/>
-          <w:color w:val="000000" w:themeColor="text1"/>
-        </w:rPr>
-        <w:t xml:space="preserve">The type I error rate was assessed using a Quantile-Quantile Plot (QQ-Plot) shown in figure x. The plot indicates that the </w:t>
-      </w:r>
-      <w:r>
-        <w:rPr>
-          <w:rFonts w:asciiTheme="minorHAnsi" w:hAnsiTheme="minorHAnsi" w:cstheme="minorHAnsi"/>
-          <w:color w:val="000000" w:themeColor="text1"/>
-        </w:rPr>
-        <w:lastRenderedPageBreak/>
-        <w:t>type I error rate is under control and further analysis can be performed. A Manhattan plot (−log</w:t>
-      </w:r>
-      <w:r>
-        <w:rPr>
-          <w:rFonts w:asciiTheme="minorHAnsi" w:hAnsiTheme="minorHAnsi" w:cstheme="minorHAnsi"/>
-          <w:color w:val="000000" w:themeColor="text1"/>
-          <w:vertAlign w:val="subscript"/>
-        </w:rPr>
-        <w:t>10</w:t>
-      </w:r>
-      <w:r>
-        <w:rPr>
-          <w:rFonts w:asciiTheme="minorHAnsi" w:hAnsiTheme="minorHAnsi" w:cstheme="minorHAnsi"/>
-          <w:color w:val="000000" w:themeColor="text1"/>
-        </w:rPr>
-        <w:t>(P) genome-wide association plot)</w:t>
-      </w:r>
-    </w:p>
-    <w:p>
-      <w:pPr>
-        <w:rPr>
-          <w:rFonts w:asciiTheme="minorHAnsi" w:hAnsiTheme="minorHAnsi" w:cstheme="minorHAnsi"/>
-          <w:color w:val="000000" w:themeColor="text1"/>
-        </w:rPr>
-      </w:pPr>
-      <w:r>
-        <w:rPr>
-          <w:rFonts w:asciiTheme="minorHAnsi" w:hAnsiTheme="minorHAnsi" w:cstheme="minorHAnsi"/>
-          <w:color w:val="000000" w:themeColor="text1"/>
-        </w:rPr>
-        <w:t xml:space="preserve">was generated to visualize </w:t>
-      </w:r>
-      <w:r>
-        <w:rPr>
-          <w:rFonts w:asciiTheme="minorHAnsi" w:hAnsiTheme="minorHAnsi" w:cstheme="minorHAnsi"/>
-          <w:color w:val="000000" w:themeColor="text1"/>
-          <w:shd w:val="clear" w:color="auto" w:fill="FFFFFF"/>
-        </w:rPr>
-        <w:t>significant SNP variants across the entire genome in the locations that were genotyped</w:t>
-      </w:r>
-      <w:r>
-        <w:rPr>
-          <w:rFonts w:asciiTheme="minorHAnsi" w:hAnsiTheme="minorHAnsi" w:cstheme="minorHAnsi"/>
-          <w:color w:val="000000" w:themeColor="text1"/>
-          <w:shd w:val="clear" w:color="auto" w:fill="FFFFFF"/>
-        </w:rPr>
-        <w:t xml:space="preserve">. </w:t>
-      </w:r>
-      <w:r>
-        <w:rPr>
-          <w:rFonts w:asciiTheme="minorHAnsi" w:hAnsiTheme="minorHAnsi" w:cstheme="minorHAnsi"/>
-          <w:color w:val="000000" w:themeColor="text1"/>
-        </w:rPr>
-        <w:t>Genotypes at each SNP variant that passed the filtering procedure were encoded 0 for the major allele and 1 for the minor allele</w:t>
-      </w:r>
-      <w:r>
-        <w:rPr>
-          <w:rFonts w:asciiTheme="minorHAnsi" w:hAnsiTheme="minorHAnsi" w:cstheme="minorHAnsi"/>
-          <w:color w:val="000000" w:themeColor="text1"/>
-        </w:rPr>
-        <w:t xml:space="preserve">. Genotypes and corresponding phenotypes were </w:t>
-      </w:r>
-      <w:r>
-        <w:rPr>
-          <w:rFonts w:asciiTheme="minorHAnsi" w:hAnsiTheme="minorHAnsi" w:cstheme="minorHAnsi"/>
-          <w:color w:val="000000" w:themeColor="text1"/>
-        </w:rPr>
-        <w:t>written to a file for input into the machine learning models.</w:t>
-      </w:r>
-    </w:p>
-    <w:p>
-      <w:pPr>
-        <w:rPr>
-          <w:rFonts w:asciiTheme="minorHAnsi" w:hAnsiTheme="minorHAnsi" w:cstheme="minorHAnsi"/>
-          <w:color w:val="000000" w:themeColor="text1"/>
-        </w:rPr>
-      </w:pPr>
-    </w:p>
-    <w:p>
-      <w:pPr>
-        <w:rPr>
-          <w:rFonts w:asciiTheme="minorHAnsi" w:hAnsiTheme="minorHAnsi" w:cstheme="minorHAnsi"/>
-          <w:color w:val="000000" w:themeColor="text1"/>
-        </w:rPr>
-      </w:pPr>
-      <w:r>
-        <w:rPr>
-          <w:rFonts w:asciiTheme="minorHAnsi" w:hAnsiTheme="minorHAnsi" w:cstheme="minorHAnsi"/>
-          <w:color w:val="000000" w:themeColor="text1"/>
-        </w:rPr>
-        <w:t xml:space="preserve">The second step of the workflow executes the machine learning models, </w:t>
-      </w:r>
-      <w:r>
-        <w:rPr>
-          <w:rFonts w:asciiTheme="minorHAnsi" w:hAnsiTheme="minorHAnsi" w:cstheme="minorHAnsi"/>
-          <w:color w:val="000000" w:themeColor="text1"/>
-        </w:rPr>
-        <w:t xml:space="preserve">artificial </w:t>
-      </w:r>
-      <w:r>
-        <w:rPr>
-          <w:rFonts w:asciiTheme="minorHAnsi" w:hAnsiTheme="minorHAnsi" w:cstheme="minorHAnsi"/>
-          <w:color w:val="000000" w:themeColor="text1"/>
-        </w:rPr>
-        <w:t>neural network (paper), Support Vector Machine (SVM) (</w:t>
-      </w:r>
-      <w:r>
-        <w:rPr>
-          <w:rFonts w:asciiTheme="minorHAnsi" w:hAnsiTheme="minorHAnsi" w:cstheme="minorHAnsi"/>
-          <w:color w:val="000000" w:themeColor="text1"/>
-        </w:rPr>
-        <w:t>blank</w:t>
-      </w:r>
-      <w:r>
-        <w:rPr>
-          <w:rFonts w:asciiTheme="minorHAnsi" w:hAnsiTheme="minorHAnsi" w:cstheme="minorHAnsi"/>
-          <w:color w:val="000000" w:themeColor="text1"/>
-        </w:rPr>
-        <w:t>), and Random Forest</w:t>
-      </w:r>
-      <w:r>
-        <w:rPr>
-          <w:rFonts w:asciiTheme="minorHAnsi" w:hAnsiTheme="minorHAnsi" w:cstheme="minorHAnsi"/>
-          <w:color w:val="000000" w:themeColor="text1"/>
-        </w:rPr>
-        <w:t xml:space="preserve"> (blank)</w:t>
-      </w:r>
-      <w:r>
-        <w:rPr>
-          <w:rFonts w:asciiTheme="minorHAnsi" w:hAnsiTheme="minorHAnsi" w:cstheme="minorHAnsi"/>
-          <w:color w:val="000000" w:themeColor="text1"/>
-        </w:rPr>
-        <w:t>.</w:t>
-      </w:r>
-    </w:p>
-    <w:p>
-      <w:pPr>
-        <w:rPr>
-          <w:rFonts w:asciiTheme="minorHAnsi" w:hAnsiTheme="minorHAnsi" w:cstheme="minorHAnsi"/>
-          <w:color w:val="000000" w:themeColor="text1"/>
-        </w:rPr>
-      </w:pPr>
-    </w:p>
-    <w:p>
-      <w:pPr>
-        <w:rPr>
-          <w:rFonts w:asciiTheme="minorHAnsi" w:hAnsiTheme="minorHAnsi" w:cstheme="minorHAnsi"/>
-          <w:color w:val="000000" w:themeColor="text1"/>
-        </w:rPr>
-      </w:pPr>
-      <w:r>
-        <w:rPr>
-          <w:rFonts w:asciiTheme="minorHAnsi" w:hAnsiTheme="minorHAnsi" w:cstheme="minorHAnsi"/>
-          <w:color w:val="000000" w:themeColor="text1"/>
-        </w:rPr>
-        <w:t xml:space="preserve">The </w:t>
-      </w:r>
-      <w:r>
-        <w:rPr>
-          <w:rFonts w:asciiTheme="minorHAnsi" w:hAnsiTheme="minorHAnsi" w:cstheme="minorHAnsi"/>
-          <w:color w:val="000000" w:themeColor="text1"/>
-        </w:rPr>
-        <w:t xml:space="preserve">dataset </w:t>
-      </w:r>
-      <w:r>
-        <w:rPr>
-          <w:rFonts w:asciiTheme="minorHAnsi" w:hAnsiTheme="minorHAnsi" w:cstheme="minorHAnsi"/>
-          <w:color w:val="000000" w:themeColor="text1"/>
-        </w:rPr>
-        <w:t xml:space="preserve">criteria for input into the three models were the following. Genotypes </w:t>
-      </w:r>
-      <w:r>
-        <w:rPr>
-          <w:rFonts w:asciiTheme="minorHAnsi" w:hAnsiTheme="minorHAnsi" w:cstheme="minorHAnsi"/>
-          <w:color w:val="000000" w:themeColor="text1"/>
-        </w:rPr>
-        <w:t xml:space="preserve">were </w:t>
-      </w:r>
-      <w:r>
-        <w:rPr>
-          <w:rFonts w:asciiTheme="minorHAnsi" w:hAnsiTheme="minorHAnsi" w:cstheme="minorHAnsi"/>
-          <w:color w:val="000000" w:themeColor="text1"/>
-        </w:rPr>
-        <w:t xml:space="preserve">filtered </w:t>
-      </w:r>
-      <w:r>
-        <w:rPr>
-          <w:rFonts w:asciiTheme="minorHAnsi" w:hAnsiTheme="minorHAnsi" w:cstheme="minorHAnsi"/>
-          <w:color w:val="000000" w:themeColor="text1"/>
-        </w:rPr>
-        <w:t xml:space="preserve">using MAF &gt;= 0.01, adjusted p-value (q-value blank) alpha&lt;=0.05 for an FDR of 5%, and the major allele (reference) was encoded as 0 and the minor allele (alternative) was encoded as 1 </w:t>
-      </w:r>
-      <w:r>
-        <w:rPr>
-          <w:rFonts w:asciiTheme="minorHAnsi" w:hAnsiTheme="minorHAnsi" w:cstheme="minorHAnsi"/>
-          <w:color w:val="000000" w:themeColor="text1"/>
-        </w:rPr>
-        <w:t xml:space="preserve">and Phenotypes were filtered by missing values </w:t>
-      </w:r>
-      <w:r>
-        <w:rPr>
-          <w:rFonts w:asciiTheme="minorHAnsi" w:hAnsiTheme="minorHAnsi" w:cstheme="minorHAnsi"/>
-          <w:color w:val="000000" w:themeColor="text1"/>
-        </w:rPr>
-        <w:t>in the quality control step</w:t>
-      </w:r>
-      <w:r>
-        <w:rPr>
-          <w:rFonts w:asciiTheme="minorHAnsi" w:hAnsiTheme="minorHAnsi" w:cstheme="minorHAnsi"/>
-          <w:color w:val="000000" w:themeColor="text1"/>
-        </w:rPr>
-        <w:t xml:space="preserve">. There </w:t>
-      </w:r>
-      <w:r>
-        <w:rPr>
-          <w:rFonts w:asciiTheme="minorHAnsi" w:hAnsiTheme="minorHAnsi" w:cstheme="minorHAnsi"/>
-          <w:color w:val="000000" w:themeColor="text1"/>
-        </w:rPr>
-        <w:t xml:space="preserve">were </w:t>
-      </w:r>
-      <w:r>
-        <w:rPr>
-          <w:rFonts w:asciiTheme="minorHAnsi" w:hAnsiTheme="minorHAnsi" w:cstheme="minorHAnsi"/>
-          <w:color w:val="000000" w:themeColor="text1"/>
-        </w:rPr>
-        <w:t>230 genotyped individuals and xx</w:t>
-      </w:r>
-      <w:r>
-        <w:rPr>
-          <w:rFonts w:asciiTheme="minorHAnsi" w:hAnsiTheme="minorHAnsi" w:cstheme="minorHAnsi"/>
-          <w:color w:val="000000" w:themeColor="text1"/>
-        </w:rPr>
-        <w:t>x</w:t>
-      </w:r>
-      <w:r>
-        <w:rPr>
-          <w:rFonts w:asciiTheme="minorHAnsi" w:hAnsiTheme="minorHAnsi" w:cstheme="minorHAnsi"/>
-          <w:color w:val="000000" w:themeColor="text1"/>
-        </w:rPr>
-        <w:t xml:space="preserve"> SNP variants </w:t>
-      </w:r>
-      <w:r>
-        <w:rPr>
-          <w:rFonts w:asciiTheme="minorHAnsi" w:hAnsiTheme="minorHAnsi" w:cstheme="minorHAnsi"/>
-          <w:color w:val="000000" w:themeColor="text1"/>
-        </w:rPr>
-        <w:t>used as input for each of the three models.</w:t>
-      </w:r>
-      <w:r>
-        <w:rPr>
-          <w:rFonts w:asciiTheme="minorHAnsi" w:hAnsiTheme="minorHAnsi" w:cstheme="minorHAnsi"/>
-          <w:color w:val="000000" w:themeColor="text1"/>
-        </w:rPr>
-        <w:t xml:space="preserve"> All machine learning models were implemented in the python </w:t>
-      </w:r>
-      <w:r>
-        <w:rPr>
-          <w:rFonts w:asciiTheme="minorHAnsi" w:hAnsiTheme="minorHAnsi" w:cstheme="minorHAnsi"/>
-          <w:color w:val="000000" w:themeColor="text1"/>
-        </w:rPr>
-        <w:t>scikit-learn</w:t>
-      </w:r>
-      <w:r>
-        <w:rPr>
-          <w:rFonts w:asciiTheme="minorHAnsi" w:hAnsiTheme="minorHAnsi" w:cstheme="minorHAnsi"/>
-          <w:color w:val="000000" w:themeColor="text1"/>
-        </w:rPr>
-        <w:t xml:space="preserve"> package</w:t>
-      </w:r>
-      <w:r>
-        <w:rPr>
-          <w:rFonts w:asciiTheme="minorHAnsi" w:hAnsiTheme="minorHAnsi" w:cstheme="minorHAnsi"/>
-          <w:color w:val="000000" w:themeColor="text1"/>
-        </w:rPr>
-        <w:t xml:space="preserve"> version x</w:t>
-      </w:r>
-      <w:r>
-        <w:rPr>
-          <w:rFonts w:asciiTheme="minorHAnsi" w:hAnsiTheme="minorHAnsi" w:cstheme="minorHAnsi"/>
-          <w:color w:val="000000" w:themeColor="text1"/>
-        </w:rPr>
-        <w:t xml:space="preserve"> (blank)</w:t>
-      </w:r>
-      <w:r>
-        <w:rPr>
-          <w:rFonts w:asciiTheme="minorHAnsi" w:hAnsiTheme="minorHAnsi" w:cstheme="minorHAnsi"/>
-          <w:color w:val="000000" w:themeColor="text1"/>
-        </w:rPr>
-        <w:t>.</w:t>
-      </w:r>
-      <w:r>
-        <w:rPr>
-          <w:rFonts w:asciiTheme="minorHAnsi" w:hAnsiTheme="minorHAnsi" w:cstheme="minorHAnsi"/>
-          <w:color w:val="000000" w:themeColor="text1"/>
-        </w:rPr>
-        <w:t xml:space="preserve"> The encoded genotype files were </w:t>
-      </w:r>
-      <w:r>
-        <w:rPr>
-          <w:rFonts w:asciiTheme="minorHAnsi" w:hAnsiTheme="minorHAnsi" w:cstheme="minorHAnsi"/>
-          <w:color w:val="000000" w:themeColor="text1"/>
-        </w:rPr>
-        <w:t xml:space="preserve">parsed using the python </w:t>
-      </w:r>
-      <w:proofErr w:type="gramStart"/>
-      <w:r>
-        <w:rPr>
-          <w:rFonts w:asciiTheme="minorHAnsi" w:hAnsiTheme="minorHAnsi" w:cstheme="minorHAnsi"/>
-          <w:color w:val="000000" w:themeColor="text1"/>
-        </w:rPr>
-        <w:t>pandas</w:t>
-      </w:r>
-      <w:proofErr w:type="gramEnd"/>
-      <w:r>
-        <w:rPr>
-          <w:rFonts w:asciiTheme="minorHAnsi" w:hAnsiTheme="minorHAnsi" w:cstheme="minorHAnsi"/>
-          <w:color w:val="000000" w:themeColor="text1"/>
-        </w:rPr>
-        <w:t xml:space="preserve"> version x (blank) and loaded into a </w:t>
+    </w:p>
+    <w:p>
+      <w:pPr>
+        <w:rPr>
+          <w:rFonts w:asciiTheme="minorHAnsi" w:hAnsiTheme="minorHAnsi" w:cstheme="minorHAnsi"/>
+          <w:color w:val="000000" w:themeColor="text1"/>
+        </w:rPr>
+      </w:pPr>
+      <w:r>
+        <w:rPr>
+          <w:rFonts w:asciiTheme="minorHAnsi" w:hAnsiTheme="minorHAnsi" w:cstheme="minorHAnsi"/>
+          <w:color w:val="000000" w:themeColor="text1"/>
+        </w:rPr>
+        <w:t xml:space="preserve">Program implementation, development and analyses were performed on a HPC cluster running </w:t>
       </w:r>
       <w:proofErr w:type="spellStart"/>
       <w:r>
@@ -1386,7 +2000,7 @@
           <w:rFonts w:asciiTheme="minorHAnsi" w:hAnsiTheme="minorHAnsi" w:cstheme="minorHAnsi"/>
           <w:color w:val="000000" w:themeColor="text1"/>
         </w:rPr>
-        <w:t>numpy</w:t>
+        <w:t>Slurm</w:t>
       </w:r>
       <w:proofErr w:type="spellEnd"/>
       <w:r>
@@ -1394,130 +2008,22 @@
           <w:rFonts w:asciiTheme="minorHAnsi" w:hAnsiTheme="minorHAnsi" w:cstheme="minorHAnsi"/>
           <w:color w:val="000000" w:themeColor="text1"/>
         </w:rPr>
-        <w:t xml:space="preserve"> array using the python </w:t>
-      </w:r>
-      <w:proofErr w:type="spellStart"/>
-      <w:r>
-        <w:rPr>
-          <w:rFonts w:asciiTheme="minorHAnsi" w:hAnsiTheme="minorHAnsi" w:cstheme="minorHAnsi"/>
-          <w:color w:val="000000" w:themeColor="text1"/>
-        </w:rPr>
-        <w:t>numpy</w:t>
-      </w:r>
-      <w:proofErr w:type="spellEnd"/>
-      <w:r>
-        <w:rPr>
-          <w:rFonts w:asciiTheme="minorHAnsi" w:hAnsiTheme="minorHAnsi" w:cstheme="minorHAnsi"/>
-          <w:color w:val="000000" w:themeColor="text1"/>
-        </w:rPr>
-        <w:t xml:space="preserve"> package version x (blank)</w:t>
-      </w:r>
-      <w:r>
-        <w:rPr>
-          <w:rFonts w:asciiTheme="minorHAnsi" w:hAnsiTheme="minorHAnsi" w:cstheme="minorHAnsi"/>
-          <w:color w:val="000000" w:themeColor="text1"/>
-        </w:rPr>
-        <w:t xml:space="preserve"> for each model. Then a cross-validation approach </w:t>
-      </w:r>
-      <w:proofErr w:type="gramStart"/>
-      <w:r>
-        <w:rPr>
-          <w:rFonts w:asciiTheme="minorHAnsi" w:hAnsiTheme="minorHAnsi" w:cstheme="minorHAnsi"/>
-          <w:color w:val="000000" w:themeColor="text1"/>
-        </w:rPr>
-        <w:t>( which</w:t>
-      </w:r>
-      <w:proofErr w:type="gramEnd"/>
-      <w:r>
-        <w:rPr>
-          <w:rFonts w:asciiTheme="minorHAnsi" w:hAnsiTheme="minorHAnsi" w:cstheme="minorHAnsi"/>
-          <w:color w:val="000000" w:themeColor="text1"/>
-        </w:rPr>
-        <w:t xml:space="preserve"> one ) was used in order to validate the hyperparameter (look up more information). Then a test set was used for pred</w:t>
-      </w:r>
-      <w:r>
-        <w:rPr>
-          <w:rFonts w:asciiTheme="minorHAnsi" w:hAnsiTheme="minorHAnsi" w:cstheme="minorHAnsi"/>
-          <w:color w:val="000000" w:themeColor="text1"/>
-        </w:rPr>
-        <w:t>i</w:t>
-      </w:r>
-      <w:r>
-        <w:rPr>
-          <w:rFonts w:asciiTheme="minorHAnsi" w:hAnsiTheme="minorHAnsi" w:cstheme="minorHAnsi"/>
-          <w:color w:val="000000" w:themeColor="text1"/>
-        </w:rPr>
-        <w:t>ction.</w:t>
-      </w:r>
-    </w:p>
-    <w:p>
-      <w:pPr>
-        <w:rPr>
-          <w:rFonts w:asciiTheme="minorHAnsi" w:hAnsiTheme="minorHAnsi" w:cstheme="minorHAnsi"/>
-          <w:color w:val="000000" w:themeColor="text1"/>
-        </w:rPr>
-      </w:pPr>
-    </w:p>
-    <w:p>
-      <w:pPr>
-        <w:rPr>
-          <w:rFonts w:asciiTheme="minorHAnsi" w:hAnsiTheme="minorHAnsi" w:cstheme="minorHAnsi"/>
-          <w:color w:val="000000" w:themeColor="text1"/>
-        </w:rPr>
-      </w:pPr>
-      <w:r>
-        <w:rPr>
-          <w:rFonts w:asciiTheme="minorHAnsi" w:hAnsiTheme="minorHAnsi" w:cstheme="minorHAnsi"/>
-          <w:color w:val="000000" w:themeColor="text1"/>
-        </w:rPr>
-        <w:t xml:space="preserve">## Need to structure the </w:t>
-      </w:r>
-      <w:r>
-        <w:rPr>
-          <w:rFonts w:asciiTheme="minorHAnsi" w:hAnsiTheme="minorHAnsi" w:cstheme="minorHAnsi"/>
-          <w:color w:val="000000" w:themeColor="text1"/>
-        </w:rPr>
-        <w:t>artificial neural network (paper), Support Vector Machine (SVM) (blank), and Random Forest (blank)</w:t>
-      </w:r>
-      <w:r>
-        <w:rPr>
-          <w:rFonts w:asciiTheme="minorHAnsi" w:hAnsiTheme="minorHAnsi" w:cstheme="minorHAnsi"/>
-          <w:color w:val="000000" w:themeColor="text1"/>
-        </w:rPr>
-        <w:t xml:space="preserve"> methods. Then talk about it in the results/discussion.</w:t>
-      </w:r>
-    </w:p>
-    <w:p>
-      <w:pPr>
-        <w:rPr>
-          <w:rFonts w:asciiTheme="minorHAnsi" w:hAnsiTheme="minorHAnsi" w:cstheme="minorHAnsi"/>
-          <w:color w:val="000000" w:themeColor="text1"/>
-        </w:rPr>
-      </w:pPr>
-    </w:p>
-    <w:p>
-      <w:pPr>
-        <w:rPr>
-          <w:rFonts w:asciiTheme="minorHAnsi" w:hAnsiTheme="minorHAnsi" w:cstheme="minorHAnsi"/>
-          <w:color w:val="000000" w:themeColor="text1"/>
-        </w:rPr>
-      </w:pPr>
-      <w:r>
-        <w:rPr>
-          <w:rFonts w:asciiTheme="minorHAnsi" w:hAnsiTheme="minorHAnsi" w:cstheme="minorHAnsi"/>
-          <w:color w:val="000000" w:themeColor="text1"/>
-          <w:shd w:val="clear" w:color="auto" w:fill="FFFFFF"/>
-        </w:rPr>
-        <w:t xml:space="preserve">. </w:t>
-      </w:r>
-    </w:p>
-    <w:p>
-      <w:pPr>
-        <w:rPr>
-          <w:rFonts w:asciiTheme="minorHAnsi" w:hAnsiTheme="minorHAnsi" w:cstheme="minorHAnsi"/>
-          <w:color w:val="000000" w:themeColor="text1"/>
-        </w:rPr>
-      </w:pPr>
+        <w:t xml:space="preserve"> as the job scheduler (arc.ucalgary.ca) in interactive mode using the cpu2019 partition with 38 GB RAM on one </w:t>
+      </w:r>
+      <w:r>
+        <w:rPr>
+          <w:rFonts w:asciiTheme="minorHAnsi" w:hAnsiTheme="minorHAnsi" w:cstheme="minorHAnsi"/>
+          <w:color w:val="000000" w:themeColor="text1"/>
+        </w:rPr>
+        <w:t>CPU</w:t>
+      </w:r>
+      <w:r>
+        <w:rPr>
+          <w:rFonts w:asciiTheme="minorHAnsi" w:hAnsiTheme="minorHAnsi" w:cstheme="minorHAnsi"/>
+          <w:color w:val="000000" w:themeColor="text1"/>
+        </w:rPr>
+        <w:t xml:space="preserve"> per node. </w:t>
+      </w:r>
     </w:p>
     <w:p>
       <w:pPr>
@@ -1786,6 +2292,75 @@
           <w:color w:val="000000" w:themeColor="text1"/>
         </w:rPr>
       </w:pPr>
+      <w:r>
+        <w:rPr>
+          <w:rFonts w:asciiTheme="minorHAnsi" w:hAnsiTheme="minorHAnsi" w:cstheme="minorHAnsi"/>
+          <w:color w:val="000000" w:themeColor="text1"/>
+        </w:rPr>
+        <w:t xml:space="preserve">Results </w:t>
+      </w:r>
+    </w:p>
+    <w:p>
+      <w:pPr>
+        <w:rPr>
+          <w:rFonts w:asciiTheme="minorHAnsi" w:hAnsiTheme="minorHAnsi" w:cstheme="minorHAnsi"/>
+          <w:color w:val="000000" w:themeColor="text1"/>
+        </w:rPr>
+      </w:pPr>
+    </w:p>
+    <w:p>
+      <w:pPr>
+        <w:rPr>
+          <w:rFonts w:asciiTheme="minorHAnsi" w:hAnsiTheme="minorHAnsi" w:cstheme="minorHAnsi"/>
+          <w:color w:val="000000" w:themeColor="text1"/>
+        </w:rPr>
+      </w:pPr>
+      <w:r>
+        <w:rPr>
+          <w:rFonts w:asciiTheme="minorHAnsi" w:hAnsiTheme="minorHAnsi" w:cstheme="minorHAnsi"/>
+          <w:color w:val="000000" w:themeColor="text1"/>
+        </w:rPr>
+        <w:t>Discussion</w:t>
+      </w:r>
+    </w:p>
+    <w:p>
+      <w:pPr>
+        <w:rPr>
+          <w:rFonts w:asciiTheme="minorHAnsi" w:hAnsiTheme="minorHAnsi" w:cstheme="minorHAnsi"/>
+          <w:color w:val="000000" w:themeColor="text1"/>
+        </w:rPr>
+      </w:pPr>
+    </w:p>
+    <w:p>
+      <w:pPr>
+        <w:rPr>
+          <w:rFonts w:asciiTheme="minorHAnsi" w:hAnsiTheme="minorHAnsi" w:cstheme="minorHAnsi"/>
+          <w:color w:val="000000" w:themeColor="text1"/>
+        </w:rPr>
+      </w:pPr>
+    </w:p>
+    <w:p>
+      <w:pPr>
+        <w:rPr>
+          <w:rFonts w:asciiTheme="minorHAnsi" w:hAnsiTheme="minorHAnsi" w:cstheme="minorHAnsi"/>
+          <w:color w:val="000000" w:themeColor="text1"/>
+        </w:rPr>
+      </w:pPr>
+      <w:r>
+        <w:rPr>
+          <w:rFonts w:asciiTheme="minorHAnsi" w:hAnsiTheme="minorHAnsi" w:cstheme="minorHAnsi"/>
+          <w:color w:val="000000" w:themeColor="text1"/>
+        </w:rPr>
+        <w:t>Conclusion</w:t>
+      </w:r>
+    </w:p>
+    <w:p>
+      <w:pPr>
+        <w:rPr>
+          <w:rFonts w:asciiTheme="minorHAnsi" w:hAnsiTheme="minorHAnsi" w:cstheme="minorHAnsi"/>
+          <w:color w:val="000000" w:themeColor="text1"/>
+        </w:rPr>
+      </w:pPr>
     </w:p>
     <w:p>
       <w:pPr>
@@ -1863,42 +2438,133 @@
           <w:ilvl w:val="0"/>
           <w:numId w:val="2"/>
         </w:numPr>
-        <w:shd w:val="clear" w:color="auto" w:fill="FFFFFF"/>
-        <w:spacing w:before="360" w:after="240"/>
-        <w:outlineLvl w:val="3"/>
-        <w:rPr>
-          <w:rFonts w:asciiTheme="minorHAnsi" w:hAnsiTheme="minorHAnsi" w:cstheme="minorHAnsi"/>
-          <w:color w:val="24292E"/>
-        </w:rPr>
-      </w:pPr>
+        <w:rPr>
+          <w:rFonts w:asciiTheme="minorHAnsi" w:hAnsiTheme="minorHAnsi" w:cstheme="minorHAnsi"/>
+          <w:color w:val="000000" w:themeColor="text1"/>
+        </w:rPr>
+      </w:pPr>
+      <w:r>
+        <w:rPr>
+          <w:rFonts w:asciiTheme="minorHAnsi" w:hAnsiTheme="minorHAnsi" w:cstheme="minorHAnsi"/>
+          <w:color w:val="000000" w:themeColor="text1"/>
+        </w:rPr>
+        <w:t xml:space="preserve">Tanya Z. </w:t>
+      </w:r>
       <w:proofErr w:type="spellStart"/>
       <w:r>
         <w:rPr>
           <w:rFonts w:asciiTheme="minorHAnsi" w:hAnsiTheme="minorHAnsi" w:cstheme="minorHAnsi"/>
-          <w:color w:val="24292E"/>
-        </w:rPr>
-        <w:t>Hamazaki</w:t>
+          <w:color w:val="000000" w:themeColor="text1"/>
+        </w:rPr>
+        <w:t>Berardini</w:t>
       </w:r>
       <w:proofErr w:type="spellEnd"/>
       <w:r>
         <w:rPr>
           <w:rFonts w:asciiTheme="minorHAnsi" w:hAnsiTheme="minorHAnsi" w:cstheme="minorHAnsi"/>
-          <w:color w:val="24292E"/>
-        </w:rPr>
-        <w:t>, K. and Iwata, H. (2020) RAINBOW: Haplotype-based genome-wide association study using a novel SNP-set method. PLOS Computational Biology, 16(2): e1007663.</w:t>
-      </w:r>
-    </w:p>
-    <w:p>
-      <w:pPr>
-        <w:rPr>
-          <w:rFonts w:asciiTheme="minorHAnsi" w:hAnsiTheme="minorHAnsi" w:cstheme="minorHAnsi"/>
-          <w:color w:val="000000" w:themeColor="text1"/>
-        </w:rPr>
-      </w:pPr>
-    </w:p>
-    <w:p>
-      <w:pPr>
-        <w:pStyle w:val="ListParagraph"/>
+          <w:color w:val="000000" w:themeColor="text1"/>
+        </w:rPr>
+        <w:t xml:space="preserve">, </w:t>
+      </w:r>
+      <w:proofErr w:type="spellStart"/>
+      <w:r>
+        <w:rPr>
+          <w:rFonts w:asciiTheme="minorHAnsi" w:hAnsiTheme="minorHAnsi" w:cstheme="minorHAnsi"/>
+          <w:color w:val="000000" w:themeColor="text1"/>
+        </w:rPr>
+        <w:t>Leonore</w:t>
+      </w:r>
+      <w:proofErr w:type="spellEnd"/>
+      <w:r>
+        <w:rPr>
+          <w:rFonts w:asciiTheme="minorHAnsi" w:hAnsiTheme="minorHAnsi" w:cstheme="minorHAnsi"/>
+          <w:color w:val="000000" w:themeColor="text1"/>
+        </w:rPr>
+        <w:t xml:space="preserve"> Reiser, </w:t>
+      </w:r>
+      <w:proofErr w:type="spellStart"/>
+      <w:r>
+        <w:rPr>
+          <w:rFonts w:asciiTheme="minorHAnsi" w:hAnsiTheme="minorHAnsi" w:cstheme="minorHAnsi"/>
+          <w:color w:val="000000" w:themeColor="text1"/>
+        </w:rPr>
+        <w:t>Donghui</w:t>
+      </w:r>
+      <w:proofErr w:type="spellEnd"/>
+      <w:r>
+        <w:rPr>
+          <w:rFonts w:asciiTheme="minorHAnsi" w:hAnsiTheme="minorHAnsi" w:cstheme="minorHAnsi"/>
+          <w:color w:val="000000" w:themeColor="text1"/>
+        </w:rPr>
+        <w:t xml:space="preserve"> Li, </w:t>
+      </w:r>
+      <w:proofErr w:type="spellStart"/>
+      <w:r>
+        <w:rPr>
+          <w:rFonts w:asciiTheme="minorHAnsi" w:hAnsiTheme="minorHAnsi" w:cstheme="minorHAnsi"/>
+          <w:color w:val="000000" w:themeColor="text1"/>
+        </w:rPr>
+        <w:t>Yarik</w:t>
+      </w:r>
+      <w:proofErr w:type="spellEnd"/>
+      <w:r>
+        <w:rPr>
+          <w:rFonts w:asciiTheme="minorHAnsi" w:hAnsiTheme="minorHAnsi" w:cstheme="minorHAnsi"/>
+          <w:color w:val="000000" w:themeColor="text1"/>
+        </w:rPr>
+        <w:t xml:space="preserve"> </w:t>
+      </w:r>
+      <w:proofErr w:type="spellStart"/>
+      <w:r>
+        <w:rPr>
+          <w:rFonts w:asciiTheme="minorHAnsi" w:hAnsiTheme="minorHAnsi" w:cstheme="minorHAnsi"/>
+          <w:color w:val="000000" w:themeColor="text1"/>
+        </w:rPr>
+        <w:t>Mezheritsky</w:t>
+      </w:r>
+      <w:proofErr w:type="spellEnd"/>
+      <w:r>
+        <w:rPr>
+          <w:rFonts w:asciiTheme="minorHAnsi" w:hAnsiTheme="minorHAnsi" w:cstheme="minorHAnsi"/>
+          <w:color w:val="000000" w:themeColor="text1"/>
+        </w:rPr>
+        <w:t xml:space="preserve">, Robert Muller, Emily Strait and Eva </w:t>
+      </w:r>
+      <w:proofErr w:type="spellStart"/>
+      <w:r>
+        <w:rPr>
+          <w:rFonts w:asciiTheme="minorHAnsi" w:hAnsiTheme="minorHAnsi" w:cstheme="minorHAnsi"/>
+          <w:color w:val="000000" w:themeColor="text1"/>
+        </w:rPr>
+        <w:t>Huala</w:t>
+      </w:r>
+      <w:proofErr w:type="spellEnd"/>
+      <w:r>
+        <w:rPr>
+          <w:rFonts w:asciiTheme="minorHAnsi" w:hAnsiTheme="minorHAnsi" w:cstheme="minorHAnsi"/>
+          <w:color w:val="000000" w:themeColor="text1"/>
+        </w:rPr>
+        <w:t xml:space="preserve">. The Arabidopsis Information Resource: Making and mining the "gold standard" annotated reference plant genome. genesis 2015 </w:t>
+      </w:r>
+      <w:proofErr w:type="spellStart"/>
+      <w:r>
+        <w:rPr>
+          <w:rFonts w:asciiTheme="minorHAnsi" w:hAnsiTheme="minorHAnsi" w:cstheme="minorHAnsi"/>
+          <w:color w:val="000000" w:themeColor="text1"/>
+        </w:rPr>
+        <w:t>doi</w:t>
+      </w:r>
+      <w:proofErr w:type="spellEnd"/>
+      <w:r>
+        <w:rPr>
+          <w:rFonts w:asciiTheme="minorHAnsi" w:hAnsiTheme="minorHAnsi" w:cstheme="minorHAnsi"/>
+          <w:color w:val="000000" w:themeColor="text1"/>
+        </w:rPr>
+        <w:t>: 10.1002/dvg.22877</w:t>
+      </w:r>
+    </w:p>
+    <w:p>
+      <w:pPr>
         <w:rPr>
           <w:rFonts w:asciiTheme="minorHAnsi" w:hAnsiTheme="minorHAnsi" w:cstheme="minorHAnsi"/>
           <w:color w:val="000000" w:themeColor="text1"/>
@@ -1920,54 +2586,141 @@
       <w:r>
         <w:rPr>
           <w:rFonts w:asciiTheme="minorHAnsi" w:hAnsiTheme="minorHAnsi" w:cstheme="minorHAnsi"/>
-          <w:color w:val="000000" w:themeColor="text1"/>
+          <w:color w:val="212121"/>
           <w:shd w:val="clear" w:color="auto" w:fill="FFFFFF"/>
         </w:rPr>
-        <w:t xml:space="preserve">Wigginton JE, Cutler DJ, </w:t>
+        <w:t xml:space="preserve">Salomé PA, </w:t>
       </w:r>
       <w:proofErr w:type="spellStart"/>
       <w:r>
         <w:rPr>
           <w:rFonts w:asciiTheme="minorHAnsi" w:hAnsiTheme="minorHAnsi" w:cstheme="minorHAnsi"/>
-          <w:color w:val="000000" w:themeColor="text1"/>
+          <w:color w:val="212121"/>
           <w:shd w:val="clear" w:color="auto" w:fill="FFFFFF"/>
         </w:rPr>
-        <w:t>Abecasis</w:t>
+        <w:t>Bomblies</w:t>
       </w:r>
       <w:proofErr w:type="spellEnd"/>
       <w:r>
         <w:rPr>
           <w:rFonts w:asciiTheme="minorHAnsi" w:hAnsiTheme="minorHAnsi" w:cstheme="minorHAnsi"/>
-          <w:color w:val="000000" w:themeColor="text1"/>
+          <w:color w:val="212121"/>
           <w:shd w:val="clear" w:color="auto" w:fill="FFFFFF"/>
         </w:rPr>
-        <w:t xml:space="preserve"> GR. A note on exact tests of Hardy-Weinberg equilibrium. </w:t>
-      </w:r>
-      <w:r>
-        <w:rPr>
-          <w:rFonts w:asciiTheme="minorHAnsi" w:hAnsiTheme="minorHAnsi" w:cstheme="minorHAnsi"/>
-          <w:i/>
-          <w:iCs/>
-          <w:color w:val="000000" w:themeColor="text1"/>
+        <w:t xml:space="preserve"> K, </w:t>
+      </w:r>
+      <w:proofErr w:type="spellStart"/>
+      <w:r>
+        <w:rPr>
+          <w:rFonts w:asciiTheme="minorHAnsi" w:hAnsiTheme="minorHAnsi" w:cstheme="minorHAnsi"/>
+          <w:color w:val="212121"/>
           <w:shd w:val="clear" w:color="auto" w:fill="FFFFFF"/>
         </w:rPr>
-        <w:t>Am J Hum Genet</w:t>
-      </w:r>
-      <w:r>
-        <w:rPr>
-          <w:rFonts w:asciiTheme="minorHAnsi" w:hAnsiTheme="minorHAnsi" w:cstheme="minorHAnsi"/>
-          <w:color w:val="000000" w:themeColor="text1"/>
+        <w:t>Laitinen</w:t>
+      </w:r>
+      <w:proofErr w:type="spellEnd"/>
+      <w:r>
+        <w:rPr>
+          <w:rFonts w:asciiTheme="minorHAnsi" w:hAnsiTheme="minorHAnsi" w:cstheme="minorHAnsi"/>
+          <w:color w:val="212121"/>
           <w:shd w:val="clear" w:color="auto" w:fill="FFFFFF"/>
         </w:rPr>
-        <w:t>. 2005;76(5):887-893. doi:10.1086/429864</w:t>
+        <w:t xml:space="preserve"> RA, </w:t>
+      </w:r>
+      <w:proofErr w:type="spellStart"/>
+      <w:r>
+        <w:rPr>
+          <w:rFonts w:asciiTheme="minorHAnsi" w:hAnsiTheme="minorHAnsi" w:cstheme="minorHAnsi"/>
+          <w:color w:val="212121"/>
+          <w:shd w:val="clear" w:color="auto" w:fill="FFFFFF"/>
+        </w:rPr>
+        <w:t>Yant</w:t>
+      </w:r>
+      <w:proofErr w:type="spellEnd"/>
+      <w:r>
+        <w:rPr>
+          <w:rFonts w:asciiTheme="minorHAnsi" w:hAnsiTheme="minorHAnsi" w:cstheme="minorHAnsi"/>
+          <w:color w:val="212121"/>
+          <w:shd w:val="clear" w:color="auto" w:fill="FFFFFF"/>
+        </w:rPr>
+        <w:t xml:space="preserve"> L, Mott R, Weigel D. </w:t>
+      </w:r>
+      <w:r>
+        <w:rPr>
+          <w:rFonts w:asciiTheme="minorHAnsi" w:hAnsiTheme="minorHAnsi" w:cstheme="minorHAnsi"/>
+          <w:color w:val="212121"/>
+          <w:shd w:val="clear" w:color="auto" w:fill="FFFFFF"/>
+        </w:rPr>
+        <w:t>“</w:t>
+      </w:r>
+      <w:r>
+        <w:rPr>
+          <w:rFonts w:asciiTheme="minorHAnsi" w:hAnsiTheme="minorHAnsi" w:cstheme="minorHAnsi"/>
+          <w:color w:val="212121"/>
+          <w:shd w:val="clear" w:color="auto" w:fill="FFFFFF"/>
+        </w:rPr>
+        <w:t>Genetic architecture of flowering-time variation in Arabidopsis thaliana.</w:t>
+      </w:r>
+      <w:r>
+        <w:rPr>
+          <w:rFonts w:asciiTheme="minorHAnsi" w:hAnsiTheme="minorHAnsi" w:cstheme="minorHAnsi"/>
+          <w:color w:val="212121"/>
+          <w:shd w:val="clear" w:color="auto" w:fill="FFFFFF"/>
+        </w:rPr>
+        <w:t>”</w:t>
+      </w:r>
+      <w:r>
+        <w:rPr>
+          <w:rFonts w:asciiTheme="minorHAnsi" w:hAnsiTheme="minorHAnsi" w:cstheme="minorHAnsi"/>
+          <w:color w:val="212121"/>
+          <w:shd w:val="clear" w:color="auto" w:fill="FFFFFF"/>
+        </w:rPr>
+        <w:t xml:space="preserve"> Genetics. 2011 Jun;188(2):421-33. </w:t>
+      </w:r>
+      <w:proofErr w:type="spellStart"/>
+      <w:r>
+        <w:rPr>
+          <w:rFonts w:asciiTheme="minorHAnsi" w:hAnsiTheme="minorHAnsi" w:cstheme="minorHAnsi"/>
+          <w:color w:val="212121"/>
+          <w:shd w:val="clear" w:color="auto" w:fill="FFFFFF"/>
+        </w:rPr>
+        <w:t>doi</w:t>
+      </w:r>
+      <w:proofErr w:type="spellEnd"/>
+      <w:r>
+        <w:rPr>
+          <w:rFonts w:asciiTheme="minorHAnsi" w:hAnsiTheme="minorHAnsi" w:cstheme="minorHAnsi"/>
+          <w:color w:val="212121"/>
+          <w:shd w:val="clear" w:color="auto" w:fill="FFFFFF"/>
+        </w:rPr>
+        <w:t xml:space="preserve">: 10.1534/genetics.111.126607. </w:t>
+      </w:r>
+      <w:proofErr w:type="spellStart"/>
+      <w:r>
+        <w:rPr>
+          <w:rFonts w:asciiTheme="minorHAnsi" w:hAnsiTheme="minorHAnsi" w:cstheme="minorHAnsi"/>
+          <w:color w:val="212121"/>
+          <w:shd w:val="clear" w:color="auto" w:fill="FFFFFF"/>
+        </w:rPr>
+        <w:t>Epub</w:t>
+      </w:r>
+      <w:proofErr w:type="spellEnd"/>
+      <w:r>
+        <w:rPr>
+          <w:rFonts w:asciiTheme="minorHAnsi" w:hAnsiTheme="minorHAnsi" w:cstheme="minorHAnsi"/>
+          <w:color w:val="212121"/>
+          <w:shd w:val="clear" w:color="auto" w:fill="FFFFFF"/>
+        </w:rPr>
+        <w:t xml:space="preserve"> 2011 Mar 15. PMID: 21406681; PMCID: PMC3122318.</w:t>
       </w:r>
     </w:p>
     <w:p>
       <w:pPr>
         <w:pStyle w:val="ListParagraph"/>
         <w:rPr>
-          <w:rFonts w:asciiTheme="minorHAnsi" w:hAnsiTheme="minorHAnsi" w:cstheme="minorHAnsi"/>
-          <w:color w:val="000000" w:themeColor="text1"/>
+          <w:rFonts w:asciiTheme="minorHAnsi" w:eastAsiaTheme="minorHAnsi" w:hAnsiTheme="minorHAnsi" w:cstheme="minorHAnsi"/>
+          <w:color w:val="000000"/>
+          <w:lang w:val="en-US"/>
         </w:rPr>
       </w:pPr>
     </w:p>
@@ -1983,577 +2736,239 @@
           <w:color w:val="000000" w:themeColor="text1"/>
         </w:rPr>
       </w:pPr>
+      <w:proofErr w:type="spellStart"/>
       <w:r>
         <w:rPr>
           <w:rFonts w:asciiTheme="minorHAnsi" w:eastAsiaTheme="minorHAnsi" w:hAnsiTheme="minorHAnsi" w:cstheme="minorHAnsi"/>
           <w:color w:val="000000"/>
           <w:lang w:val="en-US"/>
         </w:rPr>
-        <w:t xml:space="preserve">Turner, S.D. </w:t>
-      </w:r>
-      <w:proofErr w:type="spellStart"/>
+        <w:t>Lilin</w:t>
+      </w:r>
+      <w:proofErr w:type="spellEnd"/>
       <w:r>
         <w:rPr>
           <w:rFonts w:asciiTheme="minorHAnsi" w:eastAsiaTheme="minorHAnsi" w:hAnsiTheme="minorHAnsi" w:cstheme="minorHAnsi"/>
           <w:color w:val="000000"/>
           <w:lang w:val="en-US"/>
         </w:rPr>
-        <w:t>qqman</w:t>
-      </w:r>
-      <w:proofErr w:type="spellEnd"/>
+        <w:t xml:space="preserve"> Yin, </w:t>
+      </w:r>
+      <w:proofErr w:type="spellStart"/>
       <w:r>
         <w:rPr>
           <w:rFonts w:asciiTheme="minorHAnsi" w:eastAsiaTheme="minorHAnsi" w:hAnsiTheme="minorHAnsi" w:cstheme="minorHAnsi"/>
           <w:color w:val="000000"/>
           <w:lang w:val="en-US"/>
         </w:rPr>
-        <w:t xml:space="preserve">: </w:t>
-      </w:r>
-      <w:proofErr w:type="gramStart"/>
+        <w:t>Haohao</w:t>
+      </w:r>
+      <w:proofErr w:type="spellEnd"/>
       <w:r>
         <w:rPr>
           <w:rFonts w:asciiTheme="minorHAnsi" w:eastAsiaTheme="minorHAnsi" w:hAnsiTheme="minorHAnsi" w:cstheme="minorHAnsi"/>
           <w:color w:val="000000"/>
           <w:lang w:val="en-US"/>
         </w:rPr>
-        <w:t>an</w:t>
-      </w:r>
-      <w:proofErr w:type="gramEnd"/>
+        <w:t xml:space="preserve"> Zhang, </w:t>
+      </w:r>
+      <w:proofErr w:type="spellStart"/>
       <w:r>
         <w:rPr>
           <w:rFonts w:asciiTheme="minorHAnsi" w:eastAsiaTheme="minorHAnsi" w:hAnsiTheme="minorHAnsi" w:cstheme="minorHAnsi"/>
           <w:color w:val="000000"/>
           <w:lang w:val="en-US"/>
         </w:rPr>
-        <w:t xml:space="preserve"> R package for visualizing GWAS results using Q-Q and </w:t>
-      </w:r>
-      <w:proofErr w:type="spellStart"/>
+        <w:t>Zhenshuang</w:t>
+      </w:r>
+      <w:proofErr w:type="spellEnd"/>
       <w:r>
         <w:rPr>
           <w:rFonts w:asciiTheme="minorHAnsi" w:eastAsiaTheme="minorHAnsi" w:hAnsiTheme="minorHAnsi" w:cstheme="minorHAnsi"/>
           <w:color w:val="000000"/>
           <w:lang w:val="en-US"/>
         </w:rPr>
-        <w:t>manhattan</w:t>
-      </w:r>
-      <w:proofErr w:type="spellEnd"/>
+        <w:t xml:space="preserve"> Tang, </w:t>
+      </w:r>
+      <w:proofErr w:type="spellStart"/>
       <w:r>
         <w:rPr>
           <w:rFonts w:asciiTheme="minorHAnsi" w:eastAsiaTheme="minorHAnsi" w:hAnsiTheme="minorHAnsi" w:cstheme="minorHAnsi"/>
           <w:color w:val="000000"/>
           <w:lang w:val="en-US"/>
         </w:rPr>
-        <w:t xml:space="preserve"> plots. </w:t>
-      </w:r>
-      <w:proofErr w:type="spellStart"/>
+        <w:t>Jingya</w:t>
+      </w:r>
+      <w:proofErr w:type="spellEnd"/>
       <w:r>
         <w:rPr>
           <w:rFonts w:asciiTheme="minorHAnsi" w:eastAsiaTheme="minorHAnsi" w:hAnsiTheme="minorHAnsi" w:cstheme="minorHAnsi"/>
           <w:color w:val="000000"/>
           <w:lang w:val="en-US"/>
         </w:rPr>
-        <w:t>biorXiv</w:t>
-      </w:r>
-      <w:proofErr w:type="spellEnd"/>
+        <w:t xml:space="preserve"> Xu, Dong Yin, </w:t>
+      </w:r>
+      <w:proofErr w:type="spellStart"/>
       <w:r>
         <w:rPr>
           <w:rFonts w:asciiTheme="minorHAnsi" w:eastAsiaTheme="minorHAnsi" w:hAnsiTheme="minorHAnsi" w:cstheme="minorHAnsi"/>
           <w:color w:val="000000"/>
           <w:lang w:val="en-US"/>
         </w:rPr>
-        <w:t xml:space="preserve"> DOI: 10.1101/005165 (2014).</w:t>
-      </w:r>
-    </w:p>
-    <w:p>
-      <w:pPr>
-        <w:pStyle w:val="ListParagraph"/>
-        <w:rPr>
-          <w:rFonts w:asciiTheme="minorHAnsi" w:hAnsiTheme="minorHAnsi" w:cstheme="minorHAnsi"/>
-          <w:color w:val="000000" w:themeColor="text1"/>
-        </w:rPr>
-      </w:pPr>
-    </w:p>
-    <w:p>
-      <w:pPr>
-        <w:pStyle w:val="ListParagraph"/>
-        <w:numPr>
-          <w:ilvl w:val="0"/>
-          <w:numId w:val="2"/>
-        </w:numPr>
-        <w:rPr>
-          <w:rFonts w:asciiTheme="minorHAnsi" w:hAnsiTheme="minorHAnsi" w:cstheme="minorHAnsi"/>
-          <w:color w:val="000000" w:themeColor="text1"/>
-        </w:rPr>
-      </w:pPr>
-      <w:r>
-        <w:rPr>
-          <w:rFonts w:asciiTheme="minorHAnsi" w:hAnsiTheme="minorHAnsi" w:cstheme="minorHAnsi"/>
-          <w:color w:val="000000" w:themeColor="text1"/>
-        </w:rPr>
-        <w:t xml:space="preserve">Tanya Z. </w:t>
+        <w:t>Zhiwu</w:t>
+      </w:r>
+      <w:proofErr w:type="spellEnd"/>
+      <w:r>
+        <w:rPr>
+          <w:rFonts w:asciiTheme="minorHAnsi" w:eastAsiaTheme="minorHAnsi" w:hAnsiTheme="minorHAnsi" w:cstheme="minorHAnsi"/>
+          <w:color w:val="000000"/>
+          <w:lang w:val="en-US"/>
+        </w:rPr>
+        <w:t xml:space="preserve"> Zhang, </w:t>
       </w:r>
       <w:proofErr w:type="spellStart"/>
       <w:r>
         <w:rPr>
-          <w:rFonts w:asciiTheme="minorHAnsi" w:hAnsiTheme="minorHAnsi" w:cstheme="minorHAnsi"/>
-          <w:color w:val="000000" w:themeColor="text1"/>
-        </w:rPr>
-        <w:t>Berardini</w:t>
+          <w:rFonts w:asciiTheme="minorHAnsi" w:eastAsiaTheme="minorHAnsi" w:hAnsiTheme="minorHAnsi" w:cstheme="minorHAnsi"/>
+          <w:color w:val="000000"/>
+          <w:lang w:val="en-US"/>
+        </w:rPr>
+        <w:t>Xiaohui</w:t>
       </w:r>
       <w:proofErr w:type="spellEnd"/>
       <w:r>
         <w:rPr>
-          <w:rFonts w:asciiTheme="minorHAnsi" w:hAnsiTheme="minorHAnsi" w:cstheme="minorHAnsi"/>
-          <w:color w:val="000000" w:themeColor="text1"/>
-        </w:rPr>
-        <w:t xml:space="preserve">, </w:t>
+          <w:rFonts w:asciiTheme="minorHAnsi" w:eastAsiaTheme="minorHAnsi" w:hAnsiTheme="minorHAnsi" w:cstheme="minorHAnsi"/>
+          <w:color w:val="000000"/>
+          <w:lang w:val="en-US"/>
+        </w:rPr>
+        <w:t xml:space="preserve"> Yuan, </w:t>
       </w:r>
       <w:proofErr w:type="spellStart"/>
       <w:r>
         <w:rPr>
-          <w:rFonts w:asciiTheme="minorHAnsi" w:hAnsiTheme="minorHAnsi" w:cstheme="minorHAnsi"/>
-          <w:color w:val="000000" w:themeColor="text1"/>
-        </w:rPr>
-        <w:t>Leonore</w:t>
+          <w:rFonts w:asciiTheme="minorHAnsi" w:eastAsiaTheme="minorHAnsi" w:hAnsiTheme="minorHAnsi" w:cstheme="minorHAnsi"/>
+          <w:color w:val="000000"/>
+          <w:lang w:val="en-US"/>
+        </w:rPr>
+        <w:t>Mengjin</w:t>
       </w:r>
       <w:proofErr w:type="spellEnd"/>
       <w:r>
         <w:rPr>
-          <w:rFonts w:asciiTheme="minorHAnsi" w:hAnsiTheme="minorHAnsi" w:cstheme="minorHAnsi"/>
-          <w:color w:val="000000" w:themeColor="text1"/>
-        </w:rPr>
-        <w:t xml:space="preserve"> Reiser, </w:t>
+          <w:rFonts w:asciiTheme="minorHAnsi" w:eastAsiaTheme="minorHAnsi" w:hAnsiTheme="minorHAnsi" w:cstheme="minorHAnsi"/>
+          <w:color w:val="000000"/>
+          <w:lang w:val="en-US"/>
+        </w:rPr>
+        <w:t xml:space="preserve"> Zhu, </w:t>
       </w:r>
       <w:proofErr w:type="spellStart"/>
       <w:r>
         <w:rPr>
-          <w:rFonts w:asciiTheme="minorHAnsi" w:hAnsiTheme="minorHAnsi" w:cstheme="minorHAnsi"/>
-          <w:color w:val="000000" w:themeColor="text1"/>
-        </w:rPr>
-        <w:t>Donghui</w:t>
+          <w:rFonts w:asciiTheme="minorHAnsi" w:eastAsiaTheme="minorHAnsi" w:hAnsiTheme="minorHAnsi" w:cstheme="minorHAnsi"/>
+          <w:color w:val="000000"/>
+          <w:lang w:val="en-US"/>
+        </w:rPr>
+        <w:t>Shuhong</w:t>
       </w:r>
       <w:proofErr w:type="spellEnd"/>
       <w:r>
         <w:rPr>
-          <w:rFonts w:asciiTheme="minorHAnsi" w:hAnsiTheme="minorHAnsi" w:cstheme="minorHAnsi"/>
-          <w:color w:val="000000" w:themeColor="text1"/>
+          <w:rFonts w:asciiTheme="minorHAnsi" w:eastAsiaTheme="minorHAnsi" w:hAnsiTheme="minorHAnsi" w:cstheme="minorHAnsi"/>
+          <w:color w:val="000000"/>
+          <w:lang w:val="en-US"/>
+        </w:rPr>
+        <w:t xml:space="preserve"> Zhao, </w:t>
+      </w:r>
+      <w:proofErr w:type="spellStart"/>
+      <w:r>
+        <w:rPr>
+          <w:rFonts w:asciiTheme="minorHAnsi" w:eastAsiaTheme="minorHAnsi" w:hAnsiTheme="minorHAnsi" w:cstheme="minorHAnsi"/>
+          <w:color w:val="000000"/>
+          <w:lang w:val="en-US"/>
+        </w:rPr>
+        <w:t>Xinyun</w:t>
+      </w:r>
+      <w:proofErr w:type="spellEnd"/>
+      <w:r>
+        <w:rPr>
+          <w:rFonts w:asciiTheme="minorHAnsi" w:eastAsiaTheme="minorHAnsi" w:hAnsiTheme="minorHAnsi" w:cstheme="minorHAnsi"/>
+          <w:color w:val="000000"/>
+          <w:lang w:val="en-US"/>
         </w:rPr>
         <w:t xml:space="preserve"> Li, </w:t>
       </w:r>
       <w:proofErr w:type="spellStart"/>
       <w:r>
         <w:rPr>
-          <w:rFonts w:asciiTheme="minorHAnsi" w:hAnsiTheme="minorHAnsi" w:cstheme="minorHAnsi"/>
-          <w:color w:val="000000" w:themeColor="text1"/>
-        </w:rPr>
-        <w:t>Yarik</w:t>
+          <w:rFonts w:asciiTheme="minorHAnsi" w:eastAsiaTheme="minorHAnsi" w:hAnsiTheme="minorHAnsi" w:cstheme="minorHAnsi"/>
+          <w:color w:val="000000"/>
+          <w:lang w:val="en-US"/>
+        </w:rPr>
+        <w:t>Xiaolei</w:t>
       </w:r>
       <w:proofErr w:type="spellEnd"/>
       <w:r>
         <w:rPr>
-          <w:rFonts w:asciiTheme="minorHAnsi" w:hAnsiTheme="minorHAnsi" w:cstheme="minorHAnsi"/>
-          <w:color w:val="000000" w:themeColor="text1"/>
-        </w:rPr>
-        <w:t xml:space="preserve"> </w:t>
+          <w:rFonts w:asciiTheme="minorHAnsi" w:eastAsiaTheme="minorHAnsi" w:hAnsiTheme="minorHAnsi" w:cstheme="minorHAnsi"/>
+          <w:color w:val="000000"/>
+          <w:lang w:val="en-US"/>
+        </w:rPr>
+        <w:t xml:space="preserve"> Liu, “</w:t>
       </w:r>
       <w:proofErr w:type="spellStart"/>
       <w:r>
         <w:rPr>
-          <w:rFonts w:asciiTheme="minorHAnsi" w:hAnsiTheme="minorHAnsi" w:cstheme="minorHAnsi"/>
-          <w:color w:val="000000" w:themeColor="text1"/>
-        </w:rPr>
-        <w:t>Mezheritsky</w:t>
+          <w:rFonts w:asciiTheme="minorHAnsi" w:eastAsiaTheme="minorHAnsi" w:hAnsiTheme="minorHAnsi" w:cstheme="minorHAnsi"/>
+          <w:color w:val="000000"/>
+          <w:lang w:val="en-US"/>
+        </w:rPr>
+        <w:t>rMVP</w:t>
       </w:r>
       <w:proofErr w:type="spellEnd"/>
       <w:r>
         <w:rPr>
-          <w:rFonts w:asciiTheme="minorHAnsi" w:hAnsiTheme="minorHAnsi" w:cstheme="minorHAnsi"/>
-          <w:color w:val="000000" w:themeColor="text1"/>
-        </w:rPr>
-        <w:t xml:space="preserve">, Robert Muller, Emily Strait and Eva </w:t>
-      </w:r>
-      <w:proofErr w:type="spellStart"/>
-      <w:r>
-        <w:rPr>
-          <w:rFonts w:asciiTheme="minorHAnsi" w:hAnsiTheme="minorHAnsi" w:cstheme="minorHAnsi"/>
-          <w:color w:val="000000" w:themeColor="text1"/>
-        </w:rPr>
-        <w:t>Huala</w:t>
-      </w:r>
-      <w:proofErr w:type="spellEnd"/>
-      <w:r>
-        <w:rPr>
-          <w:rFonts w:asciiTheme="minorHAnsi" w:hAnsiTheme="minorHAnsi" w:cstheme="minorHAnsi"/>
-          <w:color w:val="000000" w:themeColor="text1"/>
-        </w:rPr>
-        <w:t xml:space="preserve">. The Arabidopsis Information Resource: Making and mining the "gold standard" annotated reference plant genome. genesis 2015 </w:t>
-      </w:r>
-      <w:proofErr w:type="spellStart"/>
-      <w:r>
-        <w:rPr>
-          <w:rFonts w:asciiTheme="minorHAnsi" w:hAnsiTheme="minorHAnsi" w:cstheme="minorHAnsi"/>
-          <w:color w:val="000000" w:themeColor="text1"/>
-        </w:rPr>
-        <w:t>doi</w:t>
-      </w:r>
-      <w:proofErr w:type="spellEnd"/>
-      <w:r>
-        <w:rPr>
-          <w:rFonts w:asciiTheme="minorHAnsi" w:hAnsiTheme="minorHAnsi" w:cstheme="minorHAnsi"/>
-          <w:color w:val="000000" w:themeColor="text1"/>
-        </w:rPr>
-        <w:t>: 10.1002/dvg.22877</w:t>
-      </w:r>
-    </w:p>
-    <w:p>
-      <w:pPr>
-        <w:rPr>
-          <w:rFonts w:asciiTheme="minorHAnsi" w:hAnsiTheme="minorHAnsi" w:cstheme="minorHAnsi"/>
-          <w:color w:val="000000" w:themeColor="text1"/>
-        </w:rPr>
-      </w:pPr>
-    </w:p>
-    <w:p>
-      <w:pPr>
-        <w:pStyle w:val="ListParagraph"/>
-        <w:numPr>
-          <w:ilvl w:val="0"/>
-          <w:numId w:val="2"/>
-        </w:numPr>
-        <w:rPr>
-          <w:rFonts w:asciiTheme="minorHAnsi" w:hAnsiTheme="minorHAnsi" w:cstheme="minorHAnsi"/>
-          <w:color w:val="000000" w:themeColor="text1"/>
-        </w:rPr>
-      </w:pPr>
-      <w:r>
-        <w:rPr>
-          <w:rFonts w:asciiTheme="minorHAnsi" w:hAnsiTheme="minorHAnsi" w:cstheme="minorHAnsi"/>
-          <w:color w:val="212121"/>
-          <w:shd w:val="clear" w:color="auto" w:fill="FFFFFF"/>
-        </w:rPr>
-        <w:t xml:space="preserve">Salomé PA, </w:t>
-      </w:r>
-      <w:proofErr w:type="spellStart"/>
-      <w:r>
-        <w:rPr>
-          <w:rFonts w:asciiTheme="minorHAnsi" w:hAnsiTheme="minorHAnsi" w:cstheme="minorHAnsi"/>
-          <w:color w:val="212121"/>
-          <w:shd w:val="clear" w:color="auto" w:fill="FFFFFF"/>
-        </w:rPr>
-        <w:t>Bomblies</w:t>
-      </w:r>
-      <w:proofErr w:type="spellEnd"/>
-      <w:r>
-        <w:rPr>
-          <w:rFonts w:asciiTheme="minorHAnsi" w:hAnsiTheme="minorHAnsi" w:cstheme="minorHAnsi"/>
-          <w:color w:val="212121"/>
-          <w:shd w:val="clear" w:color="auto" w:fill="FFFFFF"/>
-        </w:rPr>
-        <w:t xml:space="preserve"> K, </w:t>
-      </w:r>
-      <w:proofErr w:type="spellStart"/>
-      <w:r>
-        <w:rPr>
-          <w:rFonts w:asciiTheme="minorHAnsi" w:hAnsiTheme="minorHAnsi" w:cstheme="minorHAnsi"/>
-          <w:color w:val="212121"/>
-          <w:shd w:val="clear" w:color="auto" w:fill="FFFFFF"/>
-        </w:rPr>
-        <w:t>Laitinen</w:t>
-      </w:r>
-      <w:proofErr w:type="spellEnd"/>
-      <w:r>
-        <w:rPr>
-          <w:rFonts w:asciiTheme="minorHAnsi" w:hAnsiTheme="minorHAnsi" w:cstheme="minorHAnsi"/>
-          <w:color w:val="212121"/>
-          <w:shd w:val="clear" w:color="auto" w:fill="FFFFFF"/>
-        </w:rPr>
-        <w:t xml:space="preserve"> RA, </w:t>
-      </w:r>
-      <w:proofErr w:type="spellStart"/>
-      <w:r>
-        <w:rPr>
-          <w:rFonts w:asciiTheme="minorHAnsi" w:hAnsiTheme="minorHAnsi" w:cstheme="minorHAnsi"/>
-          <w:color w:val="212121"/>
-          <w:shd w:val="clear" w:color="auto" w:fill="FFFFFF"/>
-        </w:rPr>
-        <w:t>Yant</w:t>
-      </w:r>
-      <w:proofErr w:type="spellEnd"/>
-      <w:r>
-        <w:rPr>
-          <w:rFonts w:asciiTheme="minorHAnsi" w:hAnsiTheme="minorHAnsi" w:cstheme="minorHAnsi"/>
-          <w:color w:val="212121"/>
-          <w:shd w:val="clear" w:color="auto" w:fill="FFFFFF"/>
-        </w:rPr>
-        <w:t xml:space="preserve"> L, Mott R, Weigel D. </w:t>
-      </w:r>
-      <w:r>
-        <w:rPr>
-          <w:rFonts w:asciiTheme="minorHAnsi" w:hAnsiTheme="minorHAnsi" w:cstheme="minorHAnsi"/>
-          <w:color w:val="212121"/>
-          <w:shd w:val="clear" w:color="auto" w:fill="FFFFFF"/>
-        </w:rPr>
-        <w:t>“</w:t>
-      </w:r>
-      <w:r>
-        <w:rPr>
-          <w:rFonts w:asciiTheme="minorHAnsi" w:hAnsiTheme="minorHAnsi" w:cstheme="minorHAnsi"/>
-          <w:color w:val="212121"/>
-          <w:shd w:val="clear" w:color="auto" w:fill="FFFFFF"/>
-        </w:rPr>
-        <w:t>Genetic architecture of flowering-time variation in Arabidopsis thaliana.</w:t>
-      </w:r>
-      <w:r>
-        <w:rPr>
-          <w:rFonts w:asciiTheme="minorHAnsi" w:hAnsiTheme="minorHAnsi" w:cstheme="minorHAnsi"/>
-          <w:color w:val="212121"/>
-          <w:shd w:val="clear" w:color="auto" w:fill="FFFFFF"/>
-        </w:rPr>
-        <w:t>”</w:t>
-      </w:r>
-      <w:r>
-        <w:rPr>
-          <w:rFonts w:asciiTheme="minorHAnsi" w:hAnsiTheme="minorHAnsi" w:cstheme="minorHAnsi"/>
-          <w:color w:val="212121"/>
-          <w:shd w:val="clear" w:color="auto" w:fill="FFFFFF"/>
-        </w:rPr>
-        <w:t xml:space="preserve"> Genetics. 2011 Jun;188(2):421-33. </w:t>
-      </w:r>
-      <w:proofErr w:type="spellStart"/>
-      <w:r>
-        <w:rPr>
-          <w:rFonts w:asciiTheme="minorHAnsi" w:hAnsiTheme="minorHAnsi" w:cstheme="minorHAnsi"/>
-          <w:color w:val="212121"/>
-          <w:shd w:val="clear" w:color="auto" w:fill="FFFFFF"/>
-        </w:rPr>
-        <w:t>doi</w:t>
-      </w:r>
-      <w:proofErr w:type="spellEnd"/>
-      <w:r>
-        <w:rPr>
-          <w:rFonts w:asciiTheme="minorHAnsi" w:hAnsiTheme="minorHAnsi" w:cstheme="minorHAnsi"/>
-          <w:color w:val="212121"/>
-          <w:shd w:val="clear" w:color="auto" w:fill="FFFFFF"/>
-        </w:rPr>
-        <w:t xml:space="preserve">: 10.1534/genetics.111.126607. </w:t>
-      </w:r>
-      <w:proofErr w:type="spellStart"/>
-      <w:r>
-        <w:rPr>
-          <w:rFonts w:asciiTheme="minorHAnsi" w:hAnsiTheme="minorHAnsi" w:cstheme="minorHAnsi"/>
-          <w:color w:val="212121"/>
-          <w:shd w:val="clear" w:color="auto" w:fill="FFFFFF"/>
-        </w:rPr>
-        <w:t>Epub</w:t>
-      </w:r>
-      <w:proofErr w:type="spellEnd"/>
-      <w:r>
-        <w:rPr>
-          <w:rFonts w:asciiTheme="minorHAnsi" w:hAnsiTheme="minorHAnsi" w:cstheme="minorHAnsi"/>
-          <w:color w:val="212121"/>
-          <w:shd w:val="clear" w:color="auto" w:fill="FFFFFF"/>
-        </w:rPr>
-        <w:t xml:space="preserve"> 2011 Mar 15. PMID: 21406681; PMCID: PMC3122318.</w:t>
-      </w:r>
-    </w:p>
-    <w:p>
-      <w:pPr>
-        <w:pStyle w:val="ListParagraph"/>
-        <w:rPr>
-          <w:rFonts w:asciiTheme="minorHAnsi" w:hAnsiTheme="minorHAnsi" w:cstheme="minorHAnsi"/>
-          <w:color w:val="000000" w:themeColor="text1"/>
-        </w:rPr>
-      </w:pPr>
-    </w:p>
-    <w:p>
-      <w:pPr>
-        <w:pStyle w:val="ListParagraph"/>
-        <w:numPr>
-          <w:ilvl w:val="0"/>
-          <w:numId w:val="2"/>
-        </w:numPr>
-      </w:pPr>
-      <w:r>
-        <w:rPr>
-          <w:rStyle w:val="Strong"/>
-          <w:rFonts w:ascii="Helvetica" w:hAnsi="Helvetica"/>
-          <w:b w:val="0"/>
-          <w:bCs w:val="0"/>
-          <w:color w:val="202020"/>
-          <w:sz w:val="20"/>
-          <w:szCs w:val="20"/>
-          <w:shd w:val="clear" w:color="auto" w:fill="FFFFFF"/>
-        </w:rPr>
-        <w:t>“</w:t>
-      </w:r>
-      <w:r>
-        <w:rPr>
-          <w:rFonts w:ascii="Helvetica" w:hAnsi="Helvetica"/>
-          <w:color w:val="202020"/>
-          <w:sz w:val="20"/>
-          <w:szCs w:val="20"/>
-        </w:rPr>
-        <w:br/>
-      </w:r>
-      <w:r>
-        <w:rPr>
-          <w:rFonts w:ascii="Helvetica" w:hAnsi="Helvetica"/>
-          <w:color w:val="202020"/>
-          <w:sz w:val="20"/>
-          <w:szCs w:val="20"/>
-          <w:shd w:val="clear" w:color="auto" w:fill="FFFFFF"/>
-        </w:rPr>
-        <w:t>Liu X, Huang M, Fan B, Buckler ES, Zhang Z</w:t>
-      </w:r>
-      <w:r>
-        <w:rPr>
-          <w:rFonts w:ascii="Helvetica" w:hAnsi="Helvetica"/>
-          <w:color w:val="202020"/>
-          <w:sz w:val="20"/>
-          <w:szCs w:val="20"/>
-          <w:shd w:val="clear" w:color="auto" w:fill="FFFFFF"/>
-        </w:rPr>
-        <w:t>,</w:t>
-      </w:r>
-      <w:r>
-        <w:rPr>
-          <w:rFonts w:ascii="Helvetica" w:hAnsi="Helvetica"/>
-          <w:color w:val="202020"/>
-          <w:sz w:val="20"/>
-          <w:szCs w:val="20"/>
-          <w:shd w:val="clear" w:color="auto" w:fill="FFFFFF"/>
-        </w:rPr>
-        <w:t xml:space="preserve"> </w:t>
-      </w:r>
-      <w:r>
-        <w:rPr>
-          <w:rFonts w:ascii="Helvetica" w:hAnsi="Helvetica"/>
-          <w:color w:val="202020"/>
-          <w:sz w:val="20"/>
-          <w:szCs w:val="20"/>
-          <w:shd w:val="clear" w:color="auto" w:fill="FFFFFF"/>
-        </w:rPr>
-        <w:t>“</w:t>
-      </w:r>
-      <w:r>
-        <w:rPr>
-          <w:rStyle w:val="Strong"/>
-          <w:rFonts w:ascii="Helvetica" w:hAnsi="Helvetica"/>
-          <w:b w:val="0"/>
-          <w:bCs w:val="0"/>
-          <w:color w:val="202020"/>
-          <w:sz w:val="20"/>
-          <w:szCs w:val="20"/>
-          <w:shd w:val="clear" w:color="auto" w:fill="FFFFFF"/>
-        </w:rPr>
-        <w:t>Iterative Usage of Fixed and Random Effect Models for Powerful and Efficient Genome-Wide Association Studies</w:t>
-      </w:r>
-      <w:r>
-        <w:rPr>
-          <w:rStyle w:val="Strong"/>
-          <w:rFonts w:ascii="Helvetica" w:hAnsi="Helvetica"/>
-          <w:b w:val="0"/>
-          <w:bCs w:val="0"/>
-          <w:color w:val="202020"/>
-          <w:sz w:val="20"/>
-          <w:szCs w:val="20"/>
-          <w:shd w:val="clear" w:color="auto" w:fill="FFFFFF"/>
-        </w:rPr>
-        <w:t xml:space="preserve">”, </w:t>
-      </w:r>
-      <w:r>
-        <w:rPr>
-          <w:rFonts w:ascii="Helvetica" w:hAnsi="Helvetica"/>
-          <w:color w:val="202020"/>
-          <w:sz w:val="20"/>
-          <w:szCs w:val="20"/>
-          <w:shd w:val="clear" w:color="auto" w:fill="FFFFFF"/>
-        </w:rPr>
-        <w:t>PLOS Genetics 12(2): e1005767.</w:t>
-      </w:r>
-      <w:r>
-        <w:rPr>
-          <w:rFonts w:ascii="Helvetica" w:hAnsi="Helvetica"/>
-          <w:color w:val="202020"/>
-          <w:sz w:val="20"/>
-          <w:szCs w:val="20"/>
-          <w:shd w:val="clear" w:color="auto" w:fill="FFFFFF"/>
-        </w:rPr>
-        <w:t xml:space="preserve"> </w:t>
-      </w:r>
-      <w:r>
-        <w:rPr>
-          <w:rFonts w:ascii="Helvetica" w:hAnsi="Helvetica"/>
-          <w:color w:val="202020"/>
-          <w:sz w:val="20"/>
-          <w:szCs w:val="20"/>
-          <w:shd w:val="clear" w:color="auto" w:fill="FFFFFF"/>
-        </w:rPr>
-        <w:t>(2016)</w:t>
-      </w:r>
-      <w:r>
-        <w:rPr>
-          <w:rFonts w:ascii="Helvetica" w:hAnsi="Helvetica"/>
-          <w:color w:val="202020"/>
-          <w:sz w:val="20"/>
-          <w:szCs w:val="20"/>
-          <w:shd w:val="clear" w:color="auto" w:fill="FFFFFF"/>
-        </w:rPr>
-        <w:t>.</w:t>
-      </w:r>
-      <w:r>
-        <w:rPr>
-          <w:rFonts w:ascii="Helvetica" w:hAnsi="Helvetica"/>
-          <w:color w:val="202020"/>
-          <w:sz w:val="20"/>
-          <w:szCs w:val="20"/>
-          <w:shd w:val="clear" w:color="auto" w:fill="FFFFFF"/>
-        </w:rPr>
-        <w:t> </w:t>
+          <w:rFonts w:asciiTheme="minorHAnsi" w:eastAsiaTheme="minorHAnsi" w:hAnsiTheme="minorHAnsi" w:cstheme="minorHAnsi"/>
+          <w:color w:val="000000"/>
+          <w:lang w:val="en-US"/>
+        </w:rPr>
+        <w:t xml:space="preserve">: A Memory-efficient, Visualization-enhanced, and Parallel-accelerated tool for Genome-Wide Association Study”, Genomics, Proteomics &amp; Bioinformatics, ISSN 1672-0229, </w:t>
       </w:r>
       <w:hyperlink r:id="rId6" w:history="1">
         <w:r>
           <w:rPr>
             <w:rStyle w:val="Hyperlink"/>
-            <w:rFonts w:ascii="Helvetica" w:hAnsi="Helvetica"/>
-            <w:color w:val="037165"/>
-            <w:sz w:val="20"/>
-            <w:szCs w:val="20"/>
-            <w:shd w:val="clear" w:color="auto" w:fill="FFFFFF"/>
+            <w:rFonts w:asciiTheme="minorHAnsi" w:eastAsiaTheme="minorHAnsi" w:hAnsiTheme="minorHAnsi" w:cstheme="minorHAnsi"/>
+            <w:lang w:val="en-US"/>
           </w:rPr>
-          <w:t>https://doi.org/10.1371/journal.pgen.1005767</w:t>
+          <w:t>https://doi.org/10.1016/j.gpb.2020.10.007</w:t>
         </w:r>
       </w:hyperlink>
+      <w:r>
+        <w:rPr>
+          <w:rFonts w:asciiTheme="minorHAnsi" w:eastAsiaTheme="minorHAnsi" w:hAnsiTheme="minorHAnsi" w:cstheme="minorHAnsi"/>
+          <w:color w:val="000000"/>
+          <w:lang w:val="en-US"/>
+        </w:rPr>
+        <w:t>. (2021)</w:t>
+      </w:r>
+    </w:p>
+    <w:p>
+      <w:pPr>
+        <w:pStyle w:val="ListParagraph"/>
+        <w:rPr>
+          <w:rStyle w:val="cit-name-given-names"/>
+          <w:rFonts w:asciiTheme="minorHAnsi" w:hAnsiTheme="minorHAnsi" w:cstheme="minorHAnsi"/>
+          <w:color w:val="333333"/>
+        </w:rPr>
+      </w:pPr>
     </w:p>
     <w:p>
       <w:pPr>
         <w:pStyle w:val="ListParagraph"/>
         <w:numPr>
           <w:ilvl w:val="0"/>
-          <w:numId w:val="2"/>
-        </w:numPr>
-        <w:rPr>
-          <w:rFonts w:asciiTheme="minorHAnsi" w:hAnsiTheme="minorHAnsi" w:cstheme="minorHAnsi"/>
-          <w:color w:val="000000" w:themeColor="text1"/>
-        </w:rPr>
-      </w:pPr>
-    </w:p>
-    <w:p>
-      <w:pPr>
-        <w:pStyle w:val="ListParagraph"/>
-        <w:rPr>
-          <w:rStyle w:val="cit-name-given-names"/>
-          <w:rFonts w:asciiTheme="minorHAnsi" w:hAnsiTheme="minorHAnsi" w:cstheme="minorHAnsi"/>
-          <w:color w:val="333333"/>
-        </w:rPr>
-      </w:pPr>
-    </w:p>
-    <w:p>
-      <w:pPr>
-        <w:pStyle w:val="ListParagraph"/>
-        <w:numPr>
-          <w:ilvl w:val="0"/>
-          <w:numId w:val="2"/>
+          <w:numId w:val="4"/>
         </w:numPr>
         <w:rPr>
           <w:rFonts w:asciiTheme="minorHAnsi" w:hAnsiTheme="minorHAnsi" w:cstheme="minorHAnsi"/>
@@ -2845,13 +3260,16 @@
         <w:pStyle w:val="ListParagraph"/>
         <w:numPr>
           <w:ilvl w:val="0"/>
-          <w:numId w:val="2"/>
+          <w:numId w:val="4"/>
         </w:numPr>
+        <w:rPr>
+          <w:rFonts w:asciiTheme="minorHAnsi" w:hAnsiTheme="minorHAnsi" w:cstheme="minorHAnsi"/>
+        </w:rPr>
       </w:pPr>
       <w:proofErr w:type="spellStart"/>
       <w:r>
         <w:rPr>
-          <w:rFonts w:ascii="Segoe UI" w:hAnsi="Segoe UI" w:cs="Segoe UI"/>
+          <w:rFonts w:asciiTheme="minorHAnsi" w:hAnsiTheme="minorHAnsi" w:cstheme="minorHAnsi"/>
           <w:color w:val="212529"/>
           <w:shd w:val="clear" w:color="auto" w:fill="FFFFFF"/>
         </w:rPr>
@@ -2860,7 +3278,7 @@
       <w:proofErr w:type="spellEnd"/>
       <w:r>
         <w:rPr>
-          <w:rFonts w:ascii="Segoe UI" w:hAnsi="Segoe UI" w:cs="Segoe UI"/>
+          <w:rFonts w:asciiTheme="minorHAnsi" w:hAnsiTheme="minorHAnsi" w:cstheme="minorHAnsi"/>
           <w:color w:val="212529"/>
           <w:shd w:val="clear" w:color="auto" w:fill="FFFFFF"/>
         </w:rPr>
@@ -2869,7 +3287,7 @@
       <w:r>
         <w:rPr>
           <w:rStyle w:val="Emphasis"/>
-          <w:rFonts w:ascii="Segoe UI" w:hAnsi="Segoe UI" w:cs="Segoe UI"/>
+          <w:rFonts w:asciiTheme="minorHAnsi" w:hAnsiTheme="minorHAnsi" w:cstheme="minorHAnsi"/>
           <w:color w:val="212529"/>
           <w:shd w:val="clear" w:color="auto" w:fill="FFFFFF"/>
         </w:rPr>
@@ -2877,7 +3295,7 @@
       </w:r>
       <w:r>
         <w:rPr>
-          <w:rFonts w:ascii="Segoe UI" w:hAnsi="Segoe UI" w:cs="Segoe UI"/>
+          <w:rFonts w:asciiTheme="minorHAnsi" w:hAnsiTheme="minorHAnsi" w:cstheme="minorHAnsi"/>
           <w:color w:val="212529"/>
           <w:shd w:val="clear" w:color="auto" w:fill="FFFFFF"/>
         </w:rPr>
@@ -2885,7 +3303,7 @@
       </w:r>
       <w:r>
         <w:rPr>
-          <w:rFonts w:ascii="Segoe UI" w:hAnsi="Segoe UI" w:cs="Segoe UI"/>
+          <w:rFonts w:asciiTheme="minorHAnsi" w:hAnsiTheme="minorHAnsi" w:cstheme="minorHAnsi"/>
           <w:color w:val="212529"/>
           <w:shd w:val="clear" w:color="auto" w:fill="FFFFFF"/>
         </w:rPr>
@@ -2893,21 +3311,21 @@
       </w:r>
       <w:r>
         <w:rPr>
-          <w:rFonts w:ascii="Segoe UI" w:hAnsi="Segoe UI" w:cs="Segoe UI"/>
+          <w:rFonts w:asciiTheme="minorHAnsi" w:hAnsiTheme="minorHAnsi" w:cstheme="minorHAnsi"/>
           <w:shd w:val="clear" w:color="auto" w:fill="FFFFFF"/>
         </w:rPr>
         <w:t>Scikit-learn: Machine Learning in Python</w:t>
       </w:r>
       <w:r>
         <w:rPr>
-          <w:rFonts w:ascii="Segoe UI" w:hAnsi="Segoe UI" w:cs="Segoe UI"/>
+          <w:rFonts w:asciiTheme="minorHAnsi" w:hAnsiTheme="minorHAnsi" w:cstheme="minorHAnsi"/>
           <w:shd w:val="clear" w:color="auto" w:fill="FFFFFF"/>
         </w:rPr>
         <w:t>”</w:t>
       </w:r>
       <w:r>
         <w:rPr>
-          <w:rFonts w:ascii="Segoe UI" w:hAnsi="Segoe UI" w:cs="Segoe UI"/>
+          <w:rFonts w:asciiTheme="minorHAnsi" w:hAnsiTheme="minorHAnsi" w:cstheme="minorHAnsi"/>
           <w:color w:val="212529"/>
           <w:shd w:val="clear" w:color="auto" w:fill="FFFFFF"/>
         </w:rPr>
@@ -2915,7 +3333,7 @@
       </w:r>
       <w:r>
         <w:rPr>
-          <w:rFonts w:ascii="Segoe UI" w:hAnsi="Segoe UI" w:cs="Segoe UI"/>
+          <w:rFonts w:asciiTheme="minorHAnsi" w:hAnsiTheme="minorHAnsi" w:cstheme="minorHAnsi"/>
           <w:color w:val="212529"/>
           <w:shd w:val="clear" w:color="auto" w:fill="FFFFFF"/>
         </w:rPr>
@@ -2923,7 +3341,7 @@
       </w:r>
       <w:r>
         <w:rPr>
-          <w:rFonts w:ascii="Segoe UI" w:hAnsi="Segoe UI" w:cs="Segoe UI"/>
+          <w:rFonts w:asciiTheme="minorHAnsi" w:hAnsiTheme="minorHAnsi" w:cstheme="minorHAnsi"/>
           <w:color w:val="212529"/>
           <w:shd w:val="clear" w:color="auto" w:fill="FFFFFF"/>
         </w:rPr>
@@ -2931,7 +3349,7 @@
       </w:r>
       <w:r>
         <w:rPr>
-          <w:rFonts w:ascii="Segoe UI" w:hAnsi="Segoe UI" w:cs="Segoe UI"/>
+          <w:rFonts w:asciiTheme="minorHAnsi" w:hAnsiTheme="minorHAnsi" w:cstheme="minorHAnsi"/>
           <w:color w:val="212529"/>
           <w:shd w:val="clear" w:color="auto" w:fill="FFFFFF"/>
         </w:rPr>
@@ -2939,7 +3357,7 @@
       </w:r>
       <w:r>
         <w:rPr>
-          <w:rFonts w:ascii="Segoe UI" w:hAnsi="Segoe UI" w:cs="Segoe UI"/>
+          <w:rFonts w:asciiTheme="minorHAnsi" w:hAnsiTheme="minorHAnsi" w:cstheme="minorHAnsi"/>
           <w:color w:val="212529"/>
           <w:shd w:val="clear" w:color="auto" w:fill="FFFFFF"/>
         </w:rPr>
@@ -2950,10 +3368,8 @@
       <w:pPr>
         <w:pStyle w:val="ListParagraph"/>
         <w:rPr>
-          <w:rFonts w:ascii="Menlo" w:hAnsi="Menlo" w:cs="Menlo"/>
+          <w:rFonts w:asciiTheme="minorHAnsi" w:hAnsiTheme="minorHAnsi" w:cstheme="minorHAnsi"/>
           <w:color w:val="212529"/>
-          <w:sz w:val="20"/>
-          <w:szCs w:val="20"/>
         </w:rPr>
       </w:pPr>
     </w:p>
@@ -2962,7 +3378,7 @@
         <w:pStyle w:val="ListParagraph"/>
         <w:numPr>
           <w:ilvl w:val="0"/>
-          <w:numId w:val="2"/>
+          <w:numId w:val="4"/>
         </w:numPr>
         <w:rPr>
           <w:rFonts w:asciiTheme="minorHAnsi" w:hAnsiTheme="minorHAnsi" w:cstheme="minorHAnsi"/>
@@ -2971,145 +3387,93 @@
       </w:pPr>
       <w:r>
         <w:rPr>
-          <w:rFonts w:ascii="Menlo" w:hAnsi="Menlo" w:cs="Menlo"/>
+          <w:rFonts w:asciiTheme="minorHAnsi" w:hAnsiTheme="minorHAnsi" w:cstheme="minorHAnsi"/>
           <w:color w:val="212529"/>
-          <w:sz w:val="20"/>
-          <w:szCs w:val="20"/>
-        </w:rPr>
-        <w:lastRenderedPageBreak/>
+        </w:rPr>
         <w:t xml:space="preserve">The </w:t>
       </w:r>
       <w:proofErr w:type="gramStart"/>
       <w:r>
         <w:rPr>
-          <w:rFonts w:ascii="Menlo" w:hAnsi="Menlo" w:cs="Menlo"/>
+          <w:rFonts w:asciiTheme="minorHAnsi" w:hAnsiTheme="minorHAnsi" w:cstheme="minorHAnsi"/>
           <w:color w:val="212529"/>
-          <w:sz w:val="20"/>
-          <w:szCs w:val="20"/>
         </w:rPr>
         <w:t>pandas</w:t>
       </w:r>
       <w:proofErr w:type="gramEnd"/>
       <w:r>
         <w:rPr>
-          <w:rFonts w:ascii="Menlo" w:hAnsi="Menlo" w:cs="Menlo"/>
+          <w:rFonts w:asciiTheme="minorHAnsi" w:hAnsiTheme="minorHAnsi" w:cstheme="minorHAnsi"/>
           <w:color w:val="212529"/>
-          <w:sz w:val="20"/>
-          <w:szCs w:val="20"/>
         </w:rPr>
         <w:t xml:space="preserve"> development team</w:t>
       </w:r>
       <w:r>
         <w:rPr>
-          <w:rFonts w:ascii="Menlo" w:hAnsi="Menlo" w:cs="Menlo"/>
+          <w:rFonts w:asciiTheme="minorHAnsi" w:hAnsiTheme="minorHAnsi" w:cstheme="minorHAnsi"/>
           <w:color w:val="212529"/>
-          <w:sz w:val="20"/>
-          <w:szCs w:val="20"/>
         </w:rPr>
         <w:t xml:space="preserve">, </w:t>
       </w:r>
       <w:r>
         <w:rPr>
-          <w:rFonts w:ascii="Menlo" w:hAnsi="Menlo" w:cs="Menlo"/>
+          <w:rFonts w:asciiTheme="minorHAnsi" w:hAnsiTheme="minorHAnsi" w:cstheme="minorHAnsi"/>
           <w:color w:val="212529"/>
-          <w:sz w:val="20"/>
-          <w:szCs w:val="20"/>
         </w:rPr>
         <w:t>“</w:t>
       </w:r>
       <w:r>
         <w:rPr>
-          <w:rFonts w:ascii="Menlo" w:hAnsi="Menlo" w:cs="Menlo"/>
+          <w:rFonts w:asciiTheme="minorHAnsi" w:hAnsiTheme="minorHAnsi" w:cstheme="minorHAnsi"/>
           <w:color w:val="212529"/>
-          <w:sz w:val="20"/>
-          <w:szCs w:val="20"/>
         </w:rPr>
         <w:t>Pandas</w:t>
       </w:r>
       <w:r>
         <w:rPr>
-          <w:rFonts w:ascii="Menlo" w:hAnsi="Menlo" w:cs="Menlo"/>
+          <w:rFonts w:asciiTheme="minorHAnsi" w:hAnsiTheme="minorHAnsi" w:cstheme="minorHAnsi"/>
           <w:color w:val="212529"/>
-          <w:sz w:val="20"/>
-          <w:szCs w:val="20"/>
         </w:rPr>
         <w:t>”</w:t>
       </w:r>
       <w:r>
         <w:rPr>
-          <w:rFonts w:ascii="Menlo" w:hAnsi="Menlo" w:cs="Menlo"/>
+          <w:rFonts w:asciiTheme="minorHAnsi" w:hAnsiTheme="minorHAnsi" w:cstheme="minorHAnsi"/>
           <w:color w:val="212529"/>
-          <w:sz w:val="20"/>
-          <w:szCs w:val="20"/>
         </w:rPr>
         <w:t xml:space="preserve">, </w:t>
       </w:r>
       <w:proofErr w:type="spellStart"/>
       <w:r>
         <w:rPr>
-          <w:rFonts w:ascii="Menlo" w:hAnsi="Menlo" w:cs="Menlo"/>
+          <w:rFonts w:asciiTheme="minorHAnsi" w:hAnsiTheme="minorHAnsi" w:cstheme="minorHAnsi"/>
           <w:color w:val="212529"/>
-          <w:sz w:val="20"/>
-          <w:szCs w:val="20"/>
         </w:rPr>
         <w:t>Zenodo</w:t>
       </w:r>
       <w:proofErr w:type="spellEnd"/>
       <w:r>
         <w:rPr>
-          <w:rFonts w:ascii="Menlo" w:hAnsi="Menlo" w:cs="Menlo"/>
+          <w:rFonts w:asciiTheme="minorHAnsi" w:hAnsiTheme="minorHAnsi" w:cstheme="minorHAnsi"/>
           <w:color w:val="212529"/>
-          <w:sz w:val="20"/>
-          <w:szCs w:val="20"/>
         </w:rPr>
         <w:t xml:space="preserve">, version, </w:t>
       </w:r>
       <w:proofErr w:type="spellStart"/>
       <w:r>
         <w:rPr>
-          <w:rFonts w:ascii="Menlo" w:hAnsi="Menlo" w:cs="Menlo"/>
+          <w:rFonts w:asciiTheme="minorHAnsi" w:hAnsiTheme="minorHAnsi" w:cstheme="minorHAnsi"/>
           <w:color w:val="212529"/>
-          <w:sz w:val="20"/>
-          <w:szCs w:val="20"/>
         </w:rPr>
         <w:t>doi</w:t>
       </w:r>
       <w:proofErr w:type="spellEnd"/>
       <w:r>
         <w:rPr>
-          <w:rFonts w:ascii="Menlo" w:hAnsi="Menlo" w:cs="Menlo"/>
+          <w:rFonts w:asciiTheme="minorHAnsi" w:hAnsiTheme="minorHAnsi" w:cstheme="minorHAnsi"/>
           <w:color w:val="212529"/>
-          <w:sz w:val="20"/>
-          <w:szCs w:val="20"/>
-        </w:rPr>
-        <w:t>:</w:t>
-      </w:r>
-      <w:r>
-        <w:rPr>
-          <w:rFonts w:ascii="Menlo" w:hAnsi="Menlo" w:cs="Menlo"/>
-          <w:color w:val="212529"/>
-          <w:sz w:val="20"/>
-          <w:szCs w:val="20"/>
-        </w:rPr>
-        <w:t xml:space="preserve"> </w:t>
-      </w:r>
-      <w:r>
-        <w:rPr>
-          <w:rFonts w:ascii="Menlo" w:hAnsi="Menlo" w:cs="Menlo"/>
-          <w:color w:val="212529"/>
-          <w:sz w:val="20"/>
-          <w:szCs w:val="20"/>
-        </w:rPr>
-        <w:t>10.5281/zenodo.3509134</w:t>
-      </w:r>
-      <w:r>
-        <w:rPr>
-          <w:rFonts w:ascii="Menlo" w:hAnsi="Menlo" w:cs="Menlo"/>
-          <w:color w:val="212529"/>
-          <w:sz w:val="20"/>
-          <w:szCs w:val="20"/>
-        </w:rPr>
-        <w:t xml:space="preserve"> (2020)</w:t>
+        </w:rPr>
+        <w:t>: 10.5281/zenodo.3509134 (2020)</w:t>
       </w:r>
     </w:p>
     <w:p>
@@ -3532,6 +3896,98 @@
       </w:pPr>
     </w:lvl>
   </w:abstractNum>
+  <w:abstractNum w:abstractNumId="3" w15:restartNumberingAfterBreak="0">
+    <w:nsid w:val="72450425"/>
+    <w:multiLevelType w:val="hybridMultilevel"/>
+    <w:tmpl w:val="0E96ECBC"/>
+    <w:lvl w:ilvl="0" w:tplc="7F14C346">
+      <w:start w:val="1"/>
+      <w:numFmt w:val="decimal"/>
+      <w:lvlText w:val="%1."/>
+      <w:lvlJc w:val="left"/>
+      <w:pPr>
+        <w:ind w:left="720" w:hanging="360"/>
+      </w:pPr>
+      <w:rPr>
+        <w:rFonts w:ascii="Times New Roman" w:hAnsi="Times New Roman" w:cs="Times New Roman" w:hint="default"/>
+        <w:b w:val="0"/>
+        <w:color w:val="auto"/>
+        <w:sz w:val="24"/>
+      </w:rPr>
+    </w:lvl>
+    <w:lvl w:ilvl="1" w:tplc="04090019" w:tentative="1">
+      <w:start w:val="1"/>
+      <w:numFmt w:val="lowerLetter"/>
+      <w:lvlText w:val="%2."/>
+      <w:lvlJc w:val="left"/>
+      <w:pPr>
+        <w:ind w:left="1440" w:hanging="360"/>
+      </w:pPr>
+    </w:lvl>
+    <w:lvl w:ilvl="2" w:tplc="0409001B" w:tentative="1">
+      <w:start w:val="1"/>
+      <w:numFmt w:val="lowerRoman"/>
+      <w:lvlText w:val="%3."/>
+      <w:lvlJc w:val="right"/>
+      <w:pPr>
+        <w:ind w:left="2160" w:hanging="180"/>
+      </w:pPr>
+    </w:lvl>
+    <w:lvl w:ilvl="3" w:tplc="0409000F" w:tentative="1">
+      <w:start w:val="1"/>
+      <w:numFmt w:val="decimal"/>
+      <w:lvlText w:val="%4."/>
+      <w:lvlJc w:val="left"/>
+      <w:pPr>
+        <w:ind w:left="2880" w:hanging="360"/>
+      </w:pPr>
+    </w:lvl>
+    <w:lvl w:ilvl="4" w:tplc="04090019" w:tentative="1">
+      <w:start w:val="1"/>
+      <w:numFmt w:val="lowerLetter"/>
+      <w:lvlText w:val="%5."/>
+      <w:lvlJc w:val="left"/>
+      <w:pPr>
+        <w:ind w:left="3600" w:hanging="360"/>
+      </w:pPr>
+    </w:lvl>
+    <w:lvl w:ilvl="5" w:tplc="0409001B" w:tentative="1">
+      <w:start w:val="1"/>
+      <w:numFmt w:val="lowerRoman"/>
+      <w:lvlText w:val="%6."/>
+      <w:lvlJc w:val="right"/>
+      <w:pPr>
+        <w:ind w:left="4320" w:hanging="180"/>
+      </w:pPr>
+    </w:lvl>
+    <w:lvl w:ilvl="6" w:tplc="0409000F" w:tentative="1">
+      <w:start w:val="1"/>
+      <w:numFmt w:val="decimal"/>
+      <w:lvlText w:val="%7."/>
+      <w:lvlJc w:val="left"/>
+      <w:pPr>
+        <w:ind w:left="5040" w:hanging="360"/>
+      </w:pPr>
+    </w:lvl>
+    <w:lvl w:ilvl="7" w:tplc="04090019" w:tentative="1">
+      <w:start w:val="1"/>
+      <w:numFmt w:val="lowerLetter"/>
+      <w:lvlText w:val="%8."/>
+      <w:lvlJc w:val="left"/>
+      <w:pPr>
+        <w:ind w:left="5760" w:hanging="360"/>
+      </w:pPr>
+    </w:lvl>
+    <w:lvl w:ilvl="8" w:tplc="0409001B" w:tentative="1">
+      <w:start w:val="1"/>
+      <w:numFmt w:val="lowerRoman"/>
+      <w:lvlText w:val="%9."/>
+      <w:lvlJc w:val="right"/>
+      <w:pPr>
+        <w:ind w:left="6480" w:hanging="180"/>
+      </w:pPr>
+    </w:lvl>
+  </w:abstractNum>
   <w:num w:numId="1">
     <w:abstractNumId w:val="0"/>
   </w:num>
@@ -3540,6 +3996,9 @@
   </w:num>
   <w:num w:numId="3">
     <w:abstractNumId w:val="1"/>
+  </w:num>
+  <w:num w:numId="4">
+    <w:abstractNumId w:val="3"/>
   </w:num>
 </w:numbering>
 </file>
@@ -3943,6 +4402,28 @@
       <w:rFonts w:ascii="Times New Roman" w:eastAsia="Times New Roman" w:hAnsi="Times New Roman" w:cs="Times New Roman"/>
     </w:rPr>
   </w:style>
+  <w:style w:type="paragraph" w:styleId="Heading2">
+    <w:name w:val="heading 2"/>
+    <w:basedOn w:val="Normal"/>
+    <w:next w:val="Normal"/>
+    <w:link w:val="Heading2Char"/>
+    <w:uiPriority w:val="9"/>
+    <w:unhideWhenUsed/>
+    <w:qFormat/>
+    <w:rsid w:val="00E61BF6"/>
+    <w:pPr>
+      <w:keepNext/>
+      <w:keepLines/>
+      <w:spacing w:before="40"/>
+      <w:outlineLvl w:val="1"/>
+    </w:pPr>
+    <w:rPr>
+      <w:rFonts w:asciiTheme="majorHAnsi" w:eastAsiaTheme="majorEastAsia" w:hAnsiTheme="majorHAnsi" w:cstheme="majorBidi"/>
+      <w:color w:val="2F5496" w:themeColor="accent1" w:themeShade="BF"/>
+      <w:sz w:val="26"/>
+      <w:szCs w:val="26"/>
+    </w:rPr>
+  </w:style>
   <w:style w:type="paragraph" w:styleId="Heading4">
     <w:name w:val="heading 4"/>
     <w:basedOn w:val="Normal"/>
@@ -4229,6 +4710,19 @@
     <w:rPr>
       <w:b/>
       <w:bCs/>
+    </w:rPr>
+  </w:style>
+  <w:style w:type="character" w:customStyle="1" w:styleId="Heading2Char">
+    <w:name w:val="Heading 2 Char"/>
+    <w:basedOn w:val="DefaultParagraphFont"/>
+    <w:link w:val="Heading2"/>
+    <w:uiPriority w:val="9"/>
+    <w:rsid w:val="00E61BF6"/>
+    <w:rPr>
+      <w:rFonts w:asciiTheme="majorHAnsi" w:eastAsiaTheme="majorEastAsia" w:hAnsiTheme="majorHAnsi" w:cstheme="majorBidi"/>
+      <w:color w:val="2F5496" w:themeColor="accent1" w:themeShade="BF"/>
+      <w:sz w:val="26"/>
+      <w:szCs w:val="26"/>
     </w:rPr>
   </w:style>
 </w:styles>

</xml_diff>

<commit_message>
Updated rMVP_marker_tests.R quality_control.py ML_Project1_ksm272.docx on 2021-04-10.
</commit_message>
<xml_diff>
--- a/ML_Project_1/ML_Project1_ksm272.docx
+++ b/ML_Project_1/ML_Project1_ksm272.docx
@@ -1068,7 +1068,7 @@
           <w:color w:val="000000"/>
           <w:lang w:val="en-US"/>
         </w:rPr>
-        <w:t xml:space="preserve">v.1.0.0 </w:t>
+        <w:t>v.1.0.</w:t>
       </w:r>
       <w:r>
         <w:rPr>
@@ -1076,7 +1076,7 @@
           <w:color w:val="000000"/>
           <w:lang w:val="en-US"/>
         </w:rPr>
-        <w:t>()</w:t>
+        <w:t>5</w:t>
       </w:r>
       <w:r>
         <w:rPr>
@@ -1084,7 +1084,7 @@
           <w:color w:val="000000"/>
           <w:lang w:val="en-US"/>
         </w:rPr>
-        <w:t>.</w:t>
+        <w:t xml:space="preserve"> </w:t>
       </w:r>
       <w:r>
         <w:rPr>
@@ -1092,6 +1092,22 @@
           <w:color w:val="000000"/>
           <w:lang w:val="en-US"/>
         </w:rPr>
+        <w:t>()</w:t>
+      </w:r>
+      <w:r>
+        <w:rPr>
+          <w:rFonts w:asciiTheme="minorHAnsi" w:eastAsiaTheme="minorHAnsi" w:hAnsiTheme="minorHAnsi" w:cstheme="minorHAnsi"/>
+          <w:color w:val="000000"/>
+          <w:lang w:val="en-US"/>
+        </w:rPr>
+        <w:t>.</w:t>
+      </w:r>
+      <w:r>
+        <w:rPr>
+          <w:rFonts w:asciiTheme="minorHAnsi" w:eastAsiaTheme="minorHAnsi" w:hAnsiTheme="minorHAnsi" w:cstheme="minorHAnsi"/>
+          <w:color w:val="000000"/>
+          <w:lang w:val="en-US"/>
+        </w:rPr>
         <w:t xml:space="preserve"> </w:t>
       </w:r>
       <w:r>
@@ -1351,15 +1367,24 @@
           <w:rFonts w:asciiTheme="minorHAnsi" w:hAnsiTheme="minorHAnsi" w:cstheme="minorHAnsi"/>
           <w:color w:val="000000" w:themeColor="text1"/>
         </w:rPr>
-        <w:t xml:space="preserve">The density of genotyped SNPs is shown in figure x giving a layout of concentration of variants that the </w:t>
-      </w:r>
-      <w:r>
-        <w:rPr>
-          <w:rFonts w:asciiTheme="minorHAnsi" w:hAnsiTheme="minorHAnsi" w:cstheme="minorHAnsi"/>
-          <w:color w:val="000000" w:themeColor="text1"/>
-        </w:rPr>
-        <w:t>three</w:t>
-      </w:r>
+        <w:t>The density of genotyped SNPs is shown in figure x giving a layout of concentration of variants that the three model</w:t>
+      </w:r>
+      <w:r>
+        <w:rPr>
+          <w:rFonts w:asciiTheme="minorHAnsi" w:hAnsiTheme="minorHAnsi" w:cstheme="minorHAnsi"/>
+          <w:color w:val="000000" w:themeColor="text1"/>
+        </w:rPr>
+        <w:t xml:space="preserve">s, GLM, MLM and </w:t>
+      </w:r>
+      <w:proofErr w:type="spellStart"/>
+      <w:r>
+        <w:rPr>
+          <w:rFonts w:asciiTheme="minorHAnsi" w:hAnsiTheme="minorHAnsi" w:cstheme="minorHAnsi"/>
+          <w:color w:val="000000" w:themeColor="text1"/>
+        </w:rPr>
+        <w:t>FarmCPU</w:t>
+      </w:r>
+      <w:proofErr w:type="spellEnd"/>
       <w:r>
         <w:rPr>
           <w:rFonts w:asciiTheme="minorHAnsi" w:hAnsiTheme="minorHAnsi" w:cstheme="minorHAnsi"/>
@@ -1367,20 +1392,68 @@
         </w:rPr>
         <w:t xml:space="preserve"> </w:t>
       </w:r>
-      <w:proofErr w:type="gramStart"/>
-      <w:r>
-        <w:rPr>
-          <w:rFonts w:asciiTheme="minorHAnsi" w:hAnsiTheme="minorHAnsi" w:cstheme="minorHAnsi"/>
-          <w:color w:val="000000" w:themeColor="text1"/>
-        </w:rPr>
-        <w:t>model</w:t>
-      </w:r>
-      <w:r>
-        <w:rPr>
-          <w:rFonts w:asciiTheme="minorHAnsi" w:hAnsiTheme="minorHAnsi" w:cstheme="minorHAnsi"/>
-          <w:color w:val="000000" w:themeColor="text1"/>
-        </w:rPr>
-        <w:t xml:space="preserve">s, </w:t>
+      <w:r>
+        <w:rPr>
+          <w:rFonts w:asciiTheme="minorHAnsi" w:hAnsiTheme="minorHAnsi" w:cstheme="minorHAnsi"/>
+          <w:color w:val="000000" w:themeColor="text1"/>
+        </w:rPr>
+        <w:t xml:space="preserve">assessed for </w:t>
+      </w:r>
+      <w:r>
+        <w:rPr>
+          <w:rFonts w:asciiTheme="minorHAnsi" w:hAnsiTheme="minorHAnsi" w:cstheme="minorHAnsi"/>
+          <w:color w:val="000000" w:themeColor="text1"/>
+        </w:rPr>
+        <w:t xml:space="preserve">tests of </w:t>
+      </w:r>
+      <w:r>
+        <w:rPr>
+          <w:rFonts w:asciiTheme="minorHAnsi" w:hAnsiTheme="minorHAnsi" w:cstheme="minorHAnsi"/>
+          <w:color w:val="000000" w:themeColor="text1"/>
+        </w:rPr>
+        <w:t xml:space="preserve">association with the flowering time (FT) phenotype. </w:t>
+      </w:r>
+      <w:r>
+        <w:rPr>
+          <w:rFonts w:asciiTheme="minorHAnsi" w:hAnsiTheme="minorHAnsi" w:cstheme="minorHAnsi"/>
+          <w:color w:val="000000" w:themeColor="text1"/>
+        </w:rPr>
+        <w:t xml:space="preserve">The type I error rate was assessed </w:t>
+      </w:r>
+      <w:r>
+        <w:rPr>
+          <w:rFonts w:asciiTheme="minorHAnsi" w:hAnsiTheme="minorHAnsi" w:cstheme="minorHAnsi"/>
+          <w:color w:val="000000" w:themeColor="text1"/>
+        </w:rPr>
+        <w:t xml:space="preserve">for each of the three models </w:t>
+      </w:r>
+      <w:r>
+        <w:rPr>
+          <w:rFonts w:asciiTheme="minorHAnsi" w:hAnsiTheme="minorHAnsi" w:cstheme="minorHAnsi"/>
+          <w:color w:val="000000" w:themeColor="text1"/>
+        </w:rPr>
+        <w:t xml:space="preserve">using a Quantile-Quantile Plot (QQ-Plot) shown in figure x. The </w:t>
+      </w:r>
+      <w:r>
+        <w:rPr>
+          <w:rFonts w:asciiTheme="minorHAnsi" w:hAnsiTheme="minorHAnsi" w:cstheme="minorHAnsi"/>
+          <w:color w:val="000000" w:themeColor="text1"/>
+        </w:rPr>
+        <w:t>QQ-</w:t>
+      </w:r>
+      <w:r>
+        <w:rPr>
+          <w:rFonts w:asciiTheme="minorHAnsi" w:hAnsiTheme="minorHAnsi" w:cstheme="minorHAnsi"/>
+          <w:color w:val="000000" w:themeColor="text1"/>
+        </w:rPr>
+        <w:t>P</w:t>
+      </w:r>
+      <w:r>
+        <w:rPr>
+          <w:rFonts w:asciiTheme="minorHAnsi" w:hAnsiTheme="minorHAnsi" w:cstheme="minorHAnsi"/>
+          <w:color w:val="000000" w:themeColor="text1"/>
+        </w:rPr>
+        <w:t>lot indicates that the</w:t>
       </w:r>
       <w:r>
         <w:rPr>
@@ -1394,121 +1467,6 @@
           <w:rFonts w:asciiTheme="minorHAnsi" w:hAnsiTheme="minorHAnsi" w:cstheme="minorHAnsi"/>
           <w:color w:val="000000" w:themeColor="text1"/>
         </w:rPr>
-        <w:t>GLM</w:t>
-      </w:r>
-      <w:proofErr w:type="gramEnd"/>
-      <w:r>
-        <w:rPr>
-          <w:rFonts w:asciiTheme="minorHAnsi" w:hAnsiTheme="minorHAnsi" w:cstheme="minorHAnsi"/>
-          <w:color w:val="000000" w:themeColor="text1"/>
-        </w:rPr>
-        <w:t xml:space="preserve">, MLM and </w:t>
-      </w:r>
-      <w:proofErr w:type="spellStart"/>
-      <w:r>
-        <w:rPr>
-          <w:rFonts w:asciiTheme="minorHAnsi" w:hAnsiTheme="minorHAnsi" w:cstheme="minorHAnsi"/>
-          <w:color w:val="000000" w:themeColor="text1"/>
-        </w:rPr>
-        <w:t>FarmCPU</w:t>
-      </w:r>
-      <w:proofErr w:type="spellEnd"/>
-      <w:r>
-        <w:rPr>
-          <w:rFonts w:asciiTheme="minorHAnsi" w:hAnsiTheme="minorHAnsi" w:cstheme="minorHAnsi"/>
-          <w:color w:val="000000" w:themeColor="text1"/>
-        </w:rPr>
-        <w:t xml:space="preserve"> </w:t>
-      </w:r>
-      <w:r>
-        <w:rPr>
-          <w:rFonts w:asciiTheme="minorHAnsi" w:hAnsiTheme="minorHAnsi" w:cstheme="minorHAnsi"/>
-          <w:color w:val="000000" w:themeColor="text1"/>
-        </w:rPr>
-        <w:t>assessed</w:t>
-      </w:r>
-      <w:r>
-        <w:rPr>
-          <w:rFonts w:asciiTheme="minorHAnsi" w:hAnsiTheme="minorHAnsi" w:cstheme="minorHAnsi"/>
-          <w:color w:val="000000" w:themeColor="text1"/>
-        </w:rPr>
-        <w:t xml:space="preserve"> for </w:t>
-      </w:r>
-      <w:r>
-        <w:rPr>
-          <w:rFonts w:asciiTheme="minorHAnsi" w:hAnsiTheme="minorHAnsi" w:cstheme="minorHAnsi"/>
-          <w:color w:val="000000" w:themeColor="text1"/>
-        </w:rPr>
-        <w:t xml:space="preserve">tests of </w:t>
-      </w:r>
-      <w:r>
-        <w:rPr>
-          <w:rFonts w:asciiTheme="minorHAnsi" w:hAnsiTheme="minorHAnsi" w:cstheme="minorHAnsi"/>
-          <w:color w:val="000000" w:themeColor="text1"/>
-        </w:rPr>
-        <w:t>association with the flowering time (FT) phenotype</w:t>
-      </w:r>
-      <w:r>
-        <w:rPr>
-          <w:rFonts w:asciiTheme="minorHAnsi" w:hAnsiTheme="minorHAnsi" w:cstheme="minorHAnsi"/>
-          <w:color w:val="000000" w:themeColor="text1"/>
-        </w:rPr>
-        <w:t xml:space="preserve">. </w:t>
-      </w:r>
-      <w:r>
-        <w:rPr>
-          <w:rFonts w:asciiTheme="minorHAnsi" w:hAnsiTheme="minorHAnsi" w:cstheme="minorHAnsi"/>
-          <w:color w:val="000000" w:themeColor="text1"/>
-        </w:rPr>
-        <w:t xml:space="preserve">The type I error rate was assessed </w:t>
-      </w:r>
-      <w:r>
-        <w:rPr>
-          <w:rFonts w:asciiTheme="minorHAnsi" w:hAnsiTheme="minorHAnsi" w:cstheme="minorHAnsi"/>
-          <w:color w:val="000000" w:themeColor="text1"/>
-        </w:rPr>
-        <w:t xml:space="preserve">for each of the three models </w:t>
-      </w:r>
-      <w:r>
-        <w:rPr>
-          <w:rFonts w:asciiTheme="minorHAnsi" w:hAnsiTheme="minorHAnsi" w:cstheme="minorHAnsi"/>
-          <w:color w:val="000000" w:themeColor="text1"/>
-        </w:rPr>
-        <w:t xml:space="preserve">using a Quantile-Quantile Plot (QQ-Plot) shown in figure x. The </w:t>
-      </w:r>
-      <w:r>
-        <w:rPr>
-          <w:rFonts w:asciiTheme="minorHAnsi" w:hAnsiTheme="minorHAnsi" w:cstheme="minorHAnsi"/>
-          <w:color w:val="000000" w:themeColor="text1"/>
-        </w:rPr>
-        <w:t>QQ-</w:t>
-      </w:r>
-      <w:r>
-        <w:rPr>
-          <w:rFonts w:asciiTheme="minorHAnsi" w:hAnsiTheme="minorHAnsi" w:cstheme="minorHAnsi"/>
-          <w:color w:val="000000" w:themeColor="text1"/>
-        </w:rPr>
-        <w:t>P</w:t>
-      </w:r>
-      <w:r>
-        <w:rPr>
-          <w:rFonts w:asciiTheme="minorHAnsi" w:hAnsiTheme="minorHAnsi" w:cstheme="minorHAnsi"/>
-          <w:color w:val="000000" w:themeColor="text1"/>
-        </w:rPr>
-        <w:t>lot indicates that the</w:t>
-      </w:r>
-      <w:r>
-        <w:rPr>
-          <w:rFonts w:asciiTheme="minorHAnsi" w:hAnsiTheme="minorHAnsi" w:cstheme="minorHAnsi"/>
-          <w:color w:val="000000" w:themeColor="text1"/>
-        </w:rPr>
-        <w:t xml:space="preserve"> </w:t>
-      </w:r>
-      <w:r>
-        <w:rPr>
-          <w:rFonts w:asciiTheme="minorHAnsi" w:hAnsiTheme="minorHAnsi" w:cstheme="minorHAnsi"/>
-          <w:color w:val="000000" w:themeColor="text1"/>
-        </w:rPr>
         <w:t xml:space="preserve">type I error rate </w:t>
       </w:r>
       <w:r>
@@ -1523,14 +1481,7 @@
           <w:rFonts w:asciiTheme="minorHAnsi" w:hAnsiTheme="minorHAnsi" w:cstheme="minorHAnsi"/>
           <w:color w:val="000000" w:themeColor="text1"/>
         </w:rPr>
-        <w:t xml:space="preserve"> the </w:t>
-      </w:r>
-      <w:r>
-        <w:rPr>
-          <w:rFonts w:asciiTheme="minorHAnsi" w:hAnsiTheme="minorHAnsi" w:cstheme="minorHAnsi"/>
-          <w:color w:val="000000" w:themeColor="text1"/>
-        </w:rPr>
-        <w:t>MLM model</w:t>
+        <w:t xml:space="preserve"> the MLM model</w:t>
       </w:r>
       <w:r>
         <w:rPr>
@@ -2032,28 +1983,7 @@
           <w:rFonts w:asciiTheme="minorHAnsi" w:hAnsiTheme="minorHAnsi" w:cstheme="minorHAnsi"/>
           <w:color w:val="000000" w:themeColor="text1"/>
         </w:rPr>
-        <w:t>RIDGE</w:t>
-      </w:r>
-      <w:r>
-        <w:rPr>
-          <w:rFonts w:asciiTheme="minorHAnsi" w:hAnsiTheme="minorHAnsi" w:cstheme="minorHAnsi"/>
-          <w:color w:val="000000" w:themeColor="text1"/>
-        </w:rPr>
-        <w:t xml:space="preserve"> L</w:t>
-      </w:r>
-      <w:r>
-        <w:rPr>
-          <w:rFonts w:asciiTheme="minorHAnsi" w:hAnsiTheme="minorHAnsi" w:cstheme="minorHAnsi"/>
-          <w:color w:val="000000" w:themeColor="text1"/>
-        </w:rPr>
-        <w:t>2</w:t>
-      </w:r>
-      <w:r>
-        <w:rPr>
-          <w:rFonts w:asciiTheme="minorHAnsi" w:hAnsiTheme="minorHAnsi" w:cstheme="minorHAnsi"/>
-          <w:color w:val="000000" w:themeColor="text1"/>
-        </w:rPr>
-        <w:t xml:space="preserve"> Regularization</w:t>
+        <w:t>RIDGE L2 Regularization</w:t>
       </w:r>
       <w:r>
         <w:rPr>

</xml_diff>

<commit_message>
Updated files on 2021-04-11.
</commit_message>
<xml_diff>
--- a/ML_Project_1/ML_Project1_ksm272.docx
+++ b/ML_Project_1/ML_Project1_ksm272.docx
@@ -641,14 +641,102 @@
         </w:rPr>
         <w:t xml:space="preserve">R programming languages. </w:t>
       </w:r>
-    </w:p>
-    <w:p>
-      <w:pPr>
-        <w:rPr>
-          <w:rFonts w:asciiTheme="minorHAnsi" w:hAnsiTheme="minorHAnsi" w:cstheme="minorHAnsi"/>
-          <w:color w:val="000000" w:themeColor="text1"/>
-        </w:rPr>
-      </w:pPr>
+      <w:r>
+        <w:rPr>
+          <w:rFonts w:asciiTheme="minorHAnsi" w:hAnsiTheme="minorHAnsi" w:cstheme="minorHAnsi"/>
+          <w:color w:val="000000" w:themeColor="text1"/>
+        </w:rPr>
+        <w:t xml:space="preserve">The source code with python and R scripts for the workflow are deposited in </w:t>
+      </w:r>
+      <w:proofErr w:type="spellStart"/>
+      <w:r>
+        <w:rPr>
+          <w:rFonts w:asciiTheme="minorHAnsi" w:hAnsiTheme="minorHAnsi" w:cstheme="minorHAnsi"/>
+          <w:color w:val="000000" w:themeColor="text1"/>
+        </w:rPr>
+        <w:t>github</w:t>
+      </w:r>
+      <w:proofErr w:type="spellEnd"/>
+      <w:r>
+        <w:rPr>
+          <w:rFonts w:asciiTheme="minorHAnsi" w:hAnsiTheme="minorHAnsi" w:cstheme="minorHAnsi"/>
+          <w:color w:val="000000" w:themeColor="text1"/>
+        </w:rPr>
+        <w:t xml:space="preserve"> repository </w:t>
+      </w:r>
+      <w:hyperlink r:id="rId5" w:history="1">
+        <w:r>
+          <w:rPr>
+            <w:rStyle w:val="Hyperlink"/>
+            <w:rFonts w:asciiTheme="minorHAnsi" w:hAnsiTheme="minorHAnsi" w:cstheme="minorHAnsi"/>
+          </w:rPr>
+          <w:t>https://github.com/kevmu/MDSC_679</w:t>
+        </w:r>
+      </w:hyperlink>
+      <w:r>
+        <w:rPr>
+          <w:rFonts w:asciiTheme="minorHAnsi" w:hAnsiTheme="minorHAnsi" w:cstheme="minorHAnsi"/>
+          <w:color w:val="000000" w:themeColor="text1"/>
+        </w:rPr>
+        <w:t xml:space="preserve"> under ML_Project_1. </w:t>
+      </w:r>
+      <w:r>
+        <w:rPr>
+          <w:rFonts w:asciiTheme="minorHAnsi" w:hAnsiTheme="minorHAnsi" w:cstheme="minorHAnsi"/>
+          <w:color w:val="000000" w:themeColor="text1"/>
+        </w:rPr>
+        <w:t xml:space="preserve">The pipeline workflow is captured in the following figure x. </w:t>
+      </w:r>
+      <w:r>
+        <w:rPr>
+          <w:rFonts w:asciiTheme="minorHAnsi" w:hAnsiTheme="minorHAnsi" w:cstheme="minorHAnsi"/>
+          <w:color w:val="000000" w:themeColor="text1"/>
+        </w:rPr>
+        <w:t>In the first step, t</w:t>
+      </w:r>
+      <w:r>
+        <w:rPr>
+          <w:rFonts w:asciiTheme="minorHAnsi" w:hAnsiTheme="minorHAnsi" w:cstheme="minorHAnsi"/>
+          <w:color w:val="000000" w:themeColor="text1"/>
+        </w:rPr>
+        <w:t>he</w:t>
+      </w:r>
+      <w:r>
+        <w:rPr>
+          <w:rFonts w:asciiTheme="minorHAnsi" w:hAnsiTheme="minorHAnsi" w:cstheme="minorHAnsi"/>
+          <w:color w:val="000000" w:themeColor="text1"/>
+        </w:rPr>
+        <w:t xml:space="preserve"> quality control workflow was developed in python for filtering the data for further analysis. </w:t>
+      </w:r>
+      <w:r>
+        <w:rPr>
+          <w:rFonts w:asciiTheme="minorHAnsi" w:hAnsiTheme="minorHAnsi" w:cstheme="minorHAnsi"/>
+          <w:color w:val="000000" w:themeColor="text1"/>
+        </w:rPr>
+        <w:t>The quality_control.py script performs the following tasks</w:t>
+      </w:r>
+      <w:r>
+        <w:rPr>
+          <w:rFonts w:asciiTheme="minorHAnsi" w:hAnsiTheme="minorHAnsi" w:cstheme="minorHAnsi"/>
+          <w:color w:val="000000" w:themeColor="text1"/>
+        </w:rPr>
+        <w:t xml:space="preserve"> </w:t>
+      </w:r>
+      <w:r>
+        <w:rPr>
+          <w:rFonts w:asciiTheme="minorHAnsi" w:eastAsiaTheme="minorHAnsi" w:hAnsiTheme="minorHAnsi" w:cstheme="minorHAnsi"/>
+          <w:color w:val="000000"/>
+          <w:lang w:val="en-US"/>
+        </w:rPr>
+        <w:t>Quality filtering, Association mapping, quality control and formatting input files for the machine learning models.</w:t>
+      </w:r>
+      <w:r>
+        <w:rPr>
+          <w:rFonts w:asciiTheme="minorHAnsi" w:hAnsiTheme="minorHAnsi" w:cstheme="minorHAnsi"/>
+          <w:color w:val="000000" w:themeColor="text1"/>
+        </w:rPr>
+        <w:t xml:space="preserve"> </w:t>
+      </w:r>
     </w:p>
     <w:p>
       <w:pPr>
@@ -669,310 +757,231 @@
           <w:sz w:val="24"/>
           <w:szCs w:val="24"/>
         </w:rPr>
-        <w:t xml:space="preserve">The pipeline workflow is captured in the following figure x. </w:t>
-      </w:r>
-      <w:r>
-        <w:rPr>
-          <w:rFonts w:asciiTheme="minorHAnsi" w:hAnsiTheme="minorHAnsi" w:cstheme="minorHAnsi"/>
-          <w:color w:val="000000" w:themeColor="text1"/>
-          <w:sz w:val="24"/>
-          <w:szCs w:val="24"/>
-        </w:rPr>
-        <w:t>In the first step, t</w:t>
-      </w:r>
-      <w:r>
-        <w:rPr>
-          <w:rFonts w:asciiTheme="minorHAnsi" w:hAnsiTheme="minorHAnsi" w:cstheme="minorHAnsi"/>
-          <w:color w:val="000000" w:themeColor="text1"/>
-          <w:sz w:val="24"/>
-          <w:szCs w:val="24"/>
-        </w:rPr>
-        <w:t>he</w:t>
-      </w:r>
-      <w:r>
-        <w:rPr>
-          <w:rFonts w:asciiTheme="minorHAnsi" w:hAnsiTheme="minorHAnsi" w:cstheme="minorHAnsi"/>
-          <w:color w:val="000000" w:themeColor="text1"/>
-          <w:sz w:val="24"/>
-          <w:szCs w:val="24"/>
-        </w:rPr>
-        <w:t xml:space="preserve"> quality control workflow was developed in python for filtering the data for further analysis. </w:t>
-      </w:r>
-      <w:r>
-        <w:rPr>
-          <w:rFonts w:asciiTheme="minorHAnsi" w:hAnsiTheme="minorHAnsi" w:cstheme="minorHAnsi"/>
-          <w:color w:val="000000" w:themeColor="text1"/>
-          <w:sz w:val="24"/>
-          <w:szCs w:val="24"/>
-        </w:rPr>
-        <w:t>The quality_control.py script performs the following tasks</w:t>
-      </w:r>
-      <w:r>
-        <w:rPr>
-          <w:rFonts w:asciiTheme="minorHAnsi" w:hAnsiTheme="minorHAnsi" w:cstheme="minorHAnsi"/>
-          <w:color w:val="000000" w:themeColor="text1"/>
-          <w:sz w:val="24"/>
-          <w:szCs w:val="24"/>
-        </w:rPr>
-        <w:t xml:space="preserve"> </w:t>
+        <w:t>Quality Filtering</w:t>
+      </w:r>
+    </w:p>
+    <w:p>
+      <w:pPr>
+        <w:rPr>
+          <w:rFonts w:asciiTheme="minorHAnsi" w:hAnsiTheme="minorHAnsi" w:cstheme="minorHAnsi"/>
+          <w:color w:val="000000" w:themeColor="text1"/>
+        </w:rPr>
+      </w:pPr>
+      <w:r>
+        <w:rPr>
+          <w:rFonts w:asciiTheme="minorHAnsi" w:hAnsiTheme="minorHAnsi" w:cstheme="minorHAnsi"/>
+          <w:color w:val="000000" w:themeColor="text1"/>
+        </w:rPr>
+        <w:t xml:space="preserve">Flowering time phenotypes </w:t>
+      </w:r>
+      <w:r>
+        <w:rPr>
+          <w:rFonts w:asciiTheme="minorHAnsi" w:hAnsiTheme="minorHAnsi" w:cstheme="minorHAnsi"/>
+          <w:color w:val="000000" w:themeColor="text1"/>
+        </w:rPr>
+        <w:t>are</w:t>
+      </w:r>
+      <w:r>
+        <w:rPr>
+          <w:rFonts w:asciiTheme="minorHAnsi" w:hAnsiTheme="minorHAnsi" w:cstheme="minorHAnsi"/>
+          <w:color w:val="000000" w:themeColor="text1"/>
+        </w:rPr>
+        <w:t xml:space="preserve"> filtered for “NA” values</w:t>
+      </w:r>
+      <w:r>
+        <w:rPr>
+          <w:rFonts w:asciiTheme="minorHAnsi" w:hAnsiTheme="minorHAnsi" w:cstheme="minorHAnsi"/>
+          <w:color w:val="000000" w:themeColor="text1"/>
+        </w:rPr>
+        <w:t xml:space="preserve">, which </w:t>
+      </w:r>
+      <w:r>
+        <w:rPr>
+          <w:rFonts w:asciiTheme="minorHAnsi" w:hAnsiTheme="minorHAnsi" w:cstheme="minorHAnsi"/>
+          <w:color w:val="000000" w:themeColor="text1"/>
+        </w:rPr>
+        <w:t>indicat</w:t>
+      </w:r>
+      <w:r>
+        <w:rPr>
+          <w:rFonts w:asciiTheme="minorHAnsi" w:hAnsiTheme="minorHAnsi" w:cstheme="minorHAnsi"/>
+          <w:color w:val="000000" w:themeColor="text1"/>
+        </w:rPr>
+        <w:t xml:space="preserve">ed that those </w:t>
+      </w:r>
+      <w:r>
+        <w:rPr>
+          <w:rFonts w:asciiTheme="minorHAnsi" w:hAnsiTheme="minorHAnsi" w:cstheme="minorHAnsi"/>
+          <w:color w:val="000000" w:themeColor="text1"/>
+        </w:rPr>
+        <w:t xml:space="preserve">particular </w:t>
+      </w:r>
+      <w:r>
+        <w:rPr>
+          <w:rFonts w:asciiTheme="minorHAnsi" w:hAnsiTheme="minorHAnsi" w:cstheme="minorHAnsi"/>
+          <w:color w:val="000000" w:themeColor="text1"/>
+        </w:rPr>
+        <w:t xml:space="preserve">genotypes had </w:t>
+      </w:r>
+      <w:r>
+        <w:rPr>
+          <w:rFonts w:asciiTheme="minorHAnsi" w:hAnsiTheme="minorHAnsi" w:cstheme="minorHAnsi"/>
+          <w:color w:val="000000" w:themeColor="text1"/>
+        </w:rPr>
+        <w:t>missing data</w:t>
+      </w:r>
+      <w:r>
+        <w:rPr>
+          <w:rFonts w:asciiTheme="minorHAnsi" w:hAnsiTheme="minorHAnsi" w:cstheme="minorHAnsi"/>
+          <w:color w:val="000000" w:themeColor="text1"/>
+        </w:rPr>
+        <w:t xml:space="preserve"> and were removed</w:t>
+      </w:r>
+      <w:r>
+        <w:rPr>
+          <w:rFonts w:asciiTheme="minorHAnsi" w:hAnsiTheme="minorHAnsi" w:cstheme="minorHAnsi"/>
+          <w:color w:val="000000" w:themeColor="text1"/>
+        </w:rPr>
+        <w:t xml:space="preserve">. A total of 238 phenotypes were retained for further processing of individual genotypes. Genotypes were first filtered for biallelic SNPs. Genotypes with flowering time </w:t>
+      </w:r>
+      <w:r>
+        <w:rPr>
+          <w:rFonts w:asciiTheme="minorHAnsi" w:hAnsiTheme="minorHAnsi" w:cstheme="minorHAnsi"/>
+          <w:color w:val="000000" w:themeColor="text1"/>
+        </w:rPr>
+        <w:t xml:space="preserve">phenotype </w:t>
+      </w:r>
+      <w:r>
+        <w:rPr>
+          <w:rFonts w:asciiTheme="minorHAnsi" w:hAnsiTheme="minorHAnsi" w:cstheme="minorHAnsi"/>
+          <w:color w:val="000000" w:themeColor="text1"/>
+        </w:rPr>
+        <w:t xml:space="preserve">data were assessed for minor and major allele frequency. Alleles of each variant were </w:t>
+      </w:r>
+      <w:r>
+        <w:rPr>
+          <w:rFonts w:asciiTheme="minorHAnsi" w:hAnsiTheme="minorHAnsi" w:cstheme="minorHAnsi"/>
+          <w:color w:val="000000" w:themeColor="text1"/>
+        </w:rPr>
+        <w:t xml:space="preserve">observed and </w:t>
+      </w:r>
+      <w:r>
+        <w:rPr>
+          <w:rFonts w:asciiTheme="minorHAnsi" w:hAnsiTheme="minorHAnsi" w:cstheme="minorHAnsi"/>
+          <w:color w:val="000000" w:themeColor="text1"/>
+        </w:rPr>
+        <w:t>counted, and minor and major alleles were determined.</w:t>
+      </w:r>
+      <w:r>
+        <w:rPr>
+          <w:rFonts w:asciiTheme="minorHAnsi" w:hAnsiTheme="minorHAnsi" w:cstheme="minorHAnsi"/>
+          <w:color w:val="000000" w:themeColor="text1"/>
+        </w:rPr>
+        <w:t xml:space="preserve"> After filtering by phenotypes and biallelic SNPs, </w:t>
+      </w:r>
+      <w:r>
+        <w:rPr>
+          <w:rFonts w:asciiTheme="minorHAnsi" w:hAnsiTheme="minorHAnsi" w:cstheme="minorHAnsi"/>
+          <w:color w:val="000000" w:themeColor="text1"/>
+        </w:rPr>
+        <w:t xml:space="preserve">the Minor Allele Frequency </w:t>
+      </w:r>
+      <w:r>
+        <w:rPr>
+          <w:rFonts w:asciiTheme="minorHAnsi" w:hAnsiTheme="minorHAnsi" w:cstheme="minorHAnsi"/>
+          <w:color w:val="000000" w:themeColor="text1"/>
+        </w:rPr>
+        <w:lastRenderedPageBreak/>
+        <w:t>(MAF) of each variant was calculated</w:t>
+      </w:r>
+      <w:r>
+        <w:rPr>
+          <w:rFonts w:asciiTheme="minorHAnsi" w:hAnsiTheme="minorHAnsi" w:cstheme="minorHAnsi"/>
+          <w:color w:val="000000" w:themeColor="text1"/>
+        </w:rPr>
+        <w:t>. V</w:t>
+      </w:r>
+      <w:r>
+        <w:rPr>
+          <w:rFonts w:asciiTheme="minorHAnsi" w:hAnsiTheme="minorHAnsi" w:cstheme="minorHAnsi"/>
+          <w:color w:val="000000" w:themeColor="text1"/>
+        </w:rPr>
+        <w:t xml:space="preserve">ariants with a MAF of greater than or equal to 0.01 </w:t>
+      </w:r>
+      <w:r>
+        <w:rPr>
+          <w:rFonts w:asciiTheme="minorHAnsi" w:hAnsiTheme="minorHAnsi" w:cstheme="minorHAnsi"/>
+          <w:color w:val="000000" w:themeColor="text1"/>
+        </w:rPr>
+        <w:t xml:space="preserve">or 1% </w:t>
+      </w:r>
+      <w:r>
+        <w:rPr>
+          <w:rFonts w:asciiTheme="minorHAnsi" w:hAnsiTheme="minorHAnsi" w:cstheme="minorHAnsi"/>
+          <w:color w:val="000000" w:themeColor="text1"/>
+        </w:rPr>
+        <w:t xml:space="preserve">were retained and considered for further analysis. </w:t>
+      </w:r>
+    </w:p>
+    <w:p>
+      <w:pPr>
+        <w:rPr>
+          <w:rFonts w:asciiTheme="minorHAnsi" w:hAnsiTheme="minorHAnsi" w:cstheme="minorHAnsi"/>
+          <w:color w:val="000000" w:themeColor="text1"/>
+        </w:rPr>
+      </w:pPr>
+    </w:p>
+    <w:p>
+      <w:pPr>
+        <w:rPr>
+          <w:rFonts w:asciiTheme="minorHAnsi" w:hAnsiTheme="minorHAnsi" w:cstheme="minorHAnsi"/>
+          <w:color w:val="000000" w:themeColor="text1"/>
+        </w:rPr>
+      </w:pPr>
+      <w:r>
+        <w:rPr>
+          <w:rFonts w:asciiTheme="minorHAnsi" w:hAnsiTheme="minorHAnsi" w:cstheme="minorHAnsi"/>
+          <w:color w:val="000000" w:themeColor="text1"/>
+        </w:rPr>
+        <w:t xml:space="preserve">Association Mapping </w:t>
+      </w:r>
+    </w:p>
+    <w:p>
+      <w:pPr>
+        <w:rPr>
+          <w:rFonts w:asciiTheme="minorHAnsi" w:hAnsiTheme="minorHAnsi" w:cstheme="minorHAnsi"/>
+          <w:color w:val="000000" w:themeColor="text1"/>
+        </w:rPr>
+      </w:pPr>
+    </w:p>
+    <w:p>
+      <w:pPr>
+        <w:rPr>
+          <w:rFonts w:asciiTheme="minorHAnsi" w:hAnsiTheme="minorHAnsi" w:cstheme="minorHAnsi"/>
+          <w:color w:val="000000" w:themeColor="text1"/>
+        </w:rPr>
+      </w:pPr>
+      <w:r>
+        <w:rPr>
+          <w:rFonts w:asciiTheme="minorHAnsi" w:hAnsiTheme="minorHAnsi" w:cstheme="minorHAnsi"/>
+          <w:color w:val="000000" w:themeColor="text1"/>
+        </w:rPr>
+        <w:t>A</w:t>
+      </w:r>
+      <w:r>
+        <w:rPr>
+          <w:rFonts w:asciiTheme="minorHAnsi" w:hAnsiTheme="minorHAnsi" w:cstheme="minorHAnsi"/>
+          <w:color w:val="000000" w:themeColor="text1"/>
+        </w:rPr>
+        <w:t xml:space="preserve"> total of 230 genotypes and </w:t>
       </w:r>
       <w:r>
         <w:rPr>
           <w:rFonts w:asciiTheme="minorHAnsi" w:eastAsiaTheme="minorHAnsi" w:hAnsiTheme="minorHAnsi" w:cstheme="minorHAnsi"/>
           <w:color w:val="000000"/>
-          <w:sz w:val="24"/>
-          <w:szCs w:val="24"/>
-          <w:lang w:val="en-US"/>
-        </w:rPr>
-        <w:t>Quality filtering, Association mapping, quality control and formatting input files for the machine learning models.</w:t>
-      </w:r>
-      <w:r>
-        <w:rPr>
-          <w:rFonts w:asciiTheme="minorHAnsi" w:hAnsiTheme="minorHAnsi" w:cstheme="minorHAnsi"/>
-          <w:color w:val="000000" w:themeColor="text1"/>
-          <w:sz w:val="24"/>
-          <w:szCs w:val="24"/>
-        </w:rPr>
-        <w:t xml:space="preserve"> </w:t>
-      </w:r>
-    </w:p>
-    <w:p>
-      <w:pPr>
-        <w:pStyle w:val="Heading2"/>
-        <w:shd w:val="clear" w:color="auto" w:fill="FFFFFF"/>
-        <w:spacing w:before="360" w:after="240"/>
-        <w:rPr>
-          <w:rFonts w:asciiTheme="minorHAnsi" w:hAnsiTheme="minorHAnsi" w:cstheme="minorHAnsi"/>
-          <w:color w:val="000000" w:themeColor="text1"/>
-          <w:sz w:val="24"/>
-          <w:szCs w:val="24"/>
-        </w:rPr>
-      </w:pPr>
-      <w:r>
-        <w:rPr>
-          <w:rFonts w:asciiTheme="minorHAnsi" w:hAnsiTheme="minorHAnsi" w:cstheme="minorHAnsi"/>
-          <w:color w:val="000000" w:themeColor="text1"/>
-          <w:sz w:val="24"/>
-          <w:szCs w:val="24"/>
-        </w:rPr>
-        <w:t>Quality Filtering</w:t>
-      </w:r>
-    </w:p>
-    <w:p>
-      <w:pPr>
-        <w:rPr>
-          <w:rFonts w:asciiTheme="minorHAnsi" w:hAnsiTheme="minorHAnsi" w:cstheme="minorHAnsi"/>
-          <w:color w:val="000000" w:themeColor="text1"/>
-        </w:rPr>
-      </w:pPr>
-      <w:r>
-        <w:rPr>
-          <w:rFonts w:asciiTheme="minorHAnsi" w:hAnsiTheme="minorHAnsi" w:cstheme="minorHAnsi"/>
-          <w:color w:val="000000" w:themeColor="text1"/>
-        </w:rPr>
-        <w:t xml:space="preserve">Flowering time phenotypes </w:t>
-      </w:r>
-      <w:r>
-        <w:rPr>
-          <w:rFonts w:asciiTheme="minorHAnsi" w:hAnsiTheme="minorHAnsi" w:cstheme="minorHAnsi"/>
-          <w:color w:val="000000" w:themeColor="text1"/>
-        </w:rPr>
-        <w:t>are</w:t>
-      </w:r>
-      <w:r>
-        <w:rPr>
-          <w:rFonts w:asciiTheme="minorHAnsi" w:hAnsiTheme="minorHAnsi" w:cstheme="minorHAnsi"/>
-          <w:color w:val="000000" w:themeColor="text1"/>
-        </w:rPr>
-        <w:t xml:space="preserve"> filtered for “NA” values</w:t>
-      </w:r>
-      <w:r>
-        <w:rPr>
-          <w:rFonts w:asciiTheme="minorHAnsi" w:hAnsiTheme="minorHAnsi" w:cstheme="minorHAnsi"/>
-          <w:color w:val="000000" w:themeColor="text1"/>
-        </w:rPr>
-        <w:t xml:space="preserve">, which </w:t>
-      </w:r>
-      <w:r>
-        <w:rPr>
-          <w:rFonts w:asciiTheme="minorHAnsi" w:hAnsiTheme="minorHAnsi" w:cstheme="minorHAnsi"/>
-          <w:color w:val="000000" w:themeColor="text1"/>
-        </w:rPr>
-        <w:t>indicat</w:t>
-      </w:r>
-      <w:r>
-        <w:rPr>
-          <w:rFonts w:asciiTheme="minorHAnsi" w:hAnsiTheme="minorHAnsi" w:cstheme="minorHAnsi"/>
-          <w:color w:val="000000" w:themeColor="text1"/>
-        </w:rPr>
-        <w:t xml:space="preserve">ed that those </w:t>
-      </w:r>
-      <w:r>
-        <w:rPr>
-          <w:rFonts w:asciiTheme="minorHAnsi" w:hAnsiTheme="minorHAnsi" w:cstheme="minorHAnsi"/>
-          <w:color w:val="000000" w:themeColor="text1"/>
-        </w:rPr>
-        <w:t xml:space="preserve">particular </w:t>
-      </w:r>
-      <w:r>
-        <w:rPr>
-          <w:rFonts w:asciiTheme="minorHAnsi" w:hAnsiTheme="minorHAnsi" w:cstheme="minorHAnsi"/>
-          <w:color w:val="000000" w:themeColor="text1"/>
-        </w:rPr>
-        <w:t xml:space="preserve">genotypes had </w:t>
-      </w:r>
-      <w:r>
-        <w:rPr>
-          <w:rFonts w:asciiTheme="minorHAnsi" w:hAnsiTheme="minorHAnsi" w:cstheme="minorHAnsi"/>
-          <w:color w:val="000000" w:themeColor="text1"/>
-        </w:rPr>
-        <w:t>missing data</w:t>
-      </w:r>
-      <w:r>
-        <w:rPr>
-          <w:rFonts w:asciiTheme="minorHAnsi" w:hAnsiTheme="minorHAnsi" w:cstheme="minorHAnsi"/>
-          <w:color w:val="000000" w:themeColor="text1"/>
-        </w:rPr>
-        <w:t xml:space="preserve"> and were removed</w:t>
-      </w:r>
-      <w:r>
-        <w:rPr>
-          <w:rFonts w:asciiTheme="minorHAnsi" w:hAnsiTheme="minorHAnsi" w:cstheme="minorHAnsi"/>
-          <w:color w:val="000000" w:themeColor="text1"/>
-        </w:rPr>
-        <w:t xml:space="preserve">. A total of 238 phenotypes were retained for further processing of individual genotypes. Genotypes were first filtered for biallelic SNPs. Genotypes with flowering time </w:t>
-      </w:r>
-      <w:r>
-        <w:rPr>
-          <w:rFonts w:asciiTheme="minorHAnsi" w:hAnsiTheme="minorHAnsi" w:cstheme="minorHAnsi"/>
-          <w:color w:val="000000" w:themeColor="text1"/>
-        </w:rPr>
-        <w:t xml:space="preserve">phenotype </w:t>
-      </w:r>
-      <w:r>
-        <w:rPr>
-          <w:rFonts w:asciiTheme="minorHAnsi" w:hAnsiTheme="minorHAnsi" w:cstheme="minorHAnsi"/>
-          <w:color w:val="000000" w:themeColor="text1"/>
-        </w:rPr>
-        <w:t xml:space="preserve">data were assessed for minor and major allele </w:t>
-      </w:r>
-      <w:r>
-        <w:rPr>
-          <w:rFonts w:asciiTheme="minorHAnsi" w:hAnsiTheme="minorHAnsi" w:cstheme="minorHAnsi"/>
-          <w:color w:val="000000" w:themeColor="text1"/>
-        </w:rPr>
-        <w:lastRenderedPageBreak/>
-        <w:t xml:space="preserve">frequency. Alleles of each variant were </w:t>
-      </w:r>
-      <w:r>
-        <w:rPr>
-          <w:rFonts w:asciiTheme="minorHAnsi" w:hAnsiTheme="minorHAnsi" w:cstheme="minorHAnsi"/>
-          <w:color w:val="000000" w:themeColor="text1"/>
-        </w:rPr>
-        <w:t xml:space="preserve">observed and </w:t>
-      </w:r>
-      <w:r>
-        <w:rPr>
-          <w:rFonts w:asciiTheme="minorHAnsi" w:hAnsiTheme="minorHAnsi" w:cstheme="minorHAnsi"/>
-          <w:color w:val="000000" w:themeColor="text1"/>
-        </w:rPr>
-        <w:t>counted, and minor and major alleles were determined.</w:t>
-      </w:r>
-      <w:r>
-        <w:rPr>
-          <w:rFonts w:asciiTheme="minorHAnsi" w:hAnsiTheme="minorHAnsi" w:cstheme="minorHAnsi"/>
-          <w:color w:val="000000" w:themeColor="text1"/>
-        </w:rPr>
-        <w:t xml:space="preserve"> After filtering by phenotypes and biallelic SNPs, </w:t>
-      </w:r>
-      <w:r>
-        <w:rPr>
-          <w:rFonts w:asciiTheme="minorHAnsi" w:hAnsiTheme="minorHAnsi" w:cstheme="minorHAnsi"/>
-          <w:color w:val="000000" w:themeColor="text1"/>
-        </w:rPr>
-        <w:t>the Minor Allele Frequency (MAF) of each variant was calculated</w:t>
-      </w:r>
-      <w:r>
-        <w:rPr>
-          <w:rFonts w:asciiTheme="minorHAnsi" w:hAnsiTheme="minorHAnsi" w:cstheme="minorHAnsi"/>
-          <w:color w:val="000000" w:themeColor="text1"/>
-        </w:rPr>
-        <w:t>. V</w:t>
-      </w:r>
-      <w:r>
-        <w:rPr>
-          <w:rFonts w:asciiTheme="minorHAnsi" w:hAnsiTheme="minorHAnsi" w:cstheme="minorHAnsi"/>
-          <w:color w:val="000000" w:themeColor="text1"/>
-        </w:rPr>
-        <w:t xml:space="preserve">ariants with a MAF of greater than or equal to 0.01 </w:t>
-      </w:r>
-      <w:r>
-        <w:rPr>
-          <w:rFonts w:asciiTheme="minorHAnsi" w:hAnsiTheme="minorHAnsi" w:cstheme="minorHAnsi"/>
-          <w:color w:val="000000" w:themeColor="text1"/>
-        </w:rPr>
-        <w:t xml:space="preserve">or 1% </w:t>
-      </w:r>
-      <w:r>
-        <w:rPr>
-          <w:rFonts w:asciiTheme="minorHAnsi" w:hAnsiTheme="minorHAnsi" w:cstheme="minorHAnsi"/>
-          <w:color w:val="000000" w:themeColor="text1"/>
-        </w:rPr>
-        <w:t xml:space="preserve">were retained and considered for further analysis. </w:t>
-      </w:r>
-    </w:p>
-    <w:p>
-      <w:pPr>
-        <w:rPr>
-          <w:rFonts w:asciiTheme="minorHAnsi" w:hAnsiTheme="minorHAnsi" w:cstheme="minorHAnsi"/>
-          <w:color w:val="000000" w:themeColor="text1"/>
-        </w:rPr>
-      </w:pPr>
-    </w:p>
-    <w:p>
-      <w:pPr>
-        <w:rPr>
-          <w:rFonts w:asciiTheme="minorHAnsi" w:hAnsiTheme="minorHAnsi" w:cstheme="minorHAnsi"/>
-          <w:color w:val="000000" w:themeColor="text1"/>
-        </w:rPr>
-      </w:pPr>
-      <w:r>
-        <w:rPr>
-          <w:rFonts w:asciiTheme="minorHAnsi" w:hAnsiTheme="minorHAnsi" w:cstheme="minorHAnsi"/>
-          <w:color w:val="000000" w:themeColor="text1"/>
-        </w:rPr>
-        <w:t xml:space="preserve">Association Mapping </w:t>
-      </w:r>
-    </w:p>
-    <w:p>
-      <w:pPr>
-        <w:rPr>
-          <w:rFonts w:asciiTheme="minorHAnsi" w:hAnsiTheme="minorHAnsi" w:cstheme="minorHAnsi"/>
-          <w:color w:val="000000" w:themeColor="text1"/>
-        </w:rPr>
-      </w:pPr>
-    </w:p>
-    <w:p>
-      <w:pPr>
-        <w:rPr>
-          <w:rFonts w:asciiTheme="minorHAnsi" w:hAnsiTheme="minorHAnsi" w:cstheme="minorHAnsi"/>
-          <w:color w:val="000000" w:themeColor="text1"/>
-          <w:shd w:val="clear" w:color="auto" w:fill="FFFFFF"/>
-        </w:rPr>
-      </w:pPr>
-      <w:r>
-        <w:rPr>
-          <w:rFonts w:asciiTheme="minorHAnsi" w:hAnsiTheme="minorHAnsi" w:cstheme="minorHAnsi"/>
-          <w:color w:val="000000" w:themeColor="text1"/>
-        </w:rPr>
-        <w:t>A</w:t>
-      </w:r>
-      <w:r>
-        <w:rPr>
-          <w:rFonts w:asciiTheme="minorHAnsi" w:hAnsiTheme="minorHAnsi" w:cstheme="minorHAnsi"/>
-          <w:color w:val="000000" w:themeColor="text1"/>
-        </w:rPr>
-        <w:t xml:space="preserve"> total of 230 genotypes and </w:t>
+          <w:lang w:val="en-US"/>
+        </w:rPr>
+        <w:t>2142</w:t>
       </w:r>
       <w:r>
         <w:rPr>
@@ -980,7 +989,7 @@
           <w:color w:val="000000"/>
           <w:lang w:val="en-US"/>
         </w:rPr>
-        <w:t>2142</w:t>
+        <w:t>19</w:t>
       </w:r>
       <w:r>
         <w:rPr>
@@ -988,7 +997,7 @@
           <w:color w:val="000000"/>
           <w:lang w:val="en-US"/>
         </w:rPr>
-        <w:t>19</w:t>
+        <w:t xml:space="preserve"> variants were retained before association testing</w:t>
       </w:r>
       <w:r>
         <w:rPr>
@@ -996,7 +1005,7 @@
           <w:color w:val="000000"/>
           <w:lang w:val="en-US"/>
         </w:rPr>
-        <w:t xml:space="preserve"> variants were retained before association testing</w:t>
+        <w:t xml:space="preserve"> of</w:t>
       </w:r>
       <w:r>
         <w:rPr>
@@ -1004,7 +1013,7 @@
           <w:color w:val="000000"/>
           <w:lang w:val="en-US"/>
         </w:rPr>
-        <w:t xml:space="preserve"> of</w:t>
+        <w:t xml:space="preserve"> SNP</w:t>
       </w:r>
       <w:r>
         <w:rPr>
@@ -1012,47 +1021,40 @@
           <w:color w:val="000000"/>
           <w:lang w:val="en-US"/>
         </w:rPr>
-        <w:t xml:space="preserve"> SNP</w:t>
-      </w:r>
+        <w:t xml:space="preserve"> variants using the </w:t>
+      </w:r>
+      <w:proofErr w:type="spellStart"/>
       <w:r>
         <w:rPr>
           <w:rFonts w:asciiTheme="minorHAnsi" w:eastAsiaTheme="minorHAnsi" w:hAnsiTheme="minorHAnsi" w:cstheme="minorHAnsi"/>
           <w:color w:val="000000"/>
           <w:lang w:val="en-US"/>
         </w:rPr>
-        <w:t xml:space="preserve"> variants using the </w:t>
-      </w:r>
-      <w:proofErr w:type="spellStart"/>
+        <w:t>rMVP</w:t>
+      </w:r>
+      <w:proofErr w:type="spellEnd"/>
       <w:r>
         <w:rPr>
           <w:rFonts w:asciiTheme="minorHAnsi" w:eastAsiaTheme="minorHAnsi" w:hAnsiTheme="minorHAnsi" w:cstheme="minorHAnsi"/>
           <w:color w:val="000000"/>
           <w:lang w:val="en-US"/>
         </w:rPr>
-        <w:t>rMVP</w:t>
-      </w:r>
-      <w:proofErr w:type="spellEnd"/>
+        <w:t xml:space="preserve"> </w:t>
+      </w:r>
+      <w:r>
+        <w:rPr>
+          <w:rFonts w:asciiTheme="minorHAnsi" w:hAnsiTheme="minorHAnsi" w:cstheme="minorHAnsi"/>
+          <w:color w:val="24292E"/>
+        </w:rPr>
+        <w:t xml:space="preserve">Memory-efficient, Visualization-enhanced, and Parallel-accelerated Tool for Genome-Wide Association Study </w:t>
+      </w:r>
       <w:r>
         <w:rPr>
           <w:rFonts w:asciiTheme="minorHAnsi" w:eastAsiaTheme="minorHAnsi" w:hAnsiTheme="minorHAnsi" w:cstheme="minorHAnsi"/>
           <w:color w:val="000000"/>
           <w:lang w:val="en-US"/>
         </w:rPr>
-        <w:t xml:space="preserve"> </w:t>
-      </w:r>
-      <w:r>
-        <w:rPr>
-          <w:rFonts w:asciiTheme="minorHAnsi" w:hAnsiTheme="minorHAnsi" w:cstheme="minorHAnsi"/>
-          <w:color w:val="24292E"/>
-        </w:rPr>
-        <w:t>Memory-efficient, Visualization-enhanced, and Parallel-accelerated Tool for Genome-Wide Association Study</w:t>
-      </w:r>
-      <w:r>
-        <w:rPr>
-          <w:rFonts w:asciiTheme="minorHAnsi" w:hAnsiTheme="minorHAnsi" w:cstheme="minorHAnsi"/>
-          <w:color w:val="24292E"/>
-        </w:rPr>
-        <w:t xml:space="preserve"> </w:t>
+        <w:t xml:space="preserve">R package version </w:t>
       </w:r>
       <w:r>
         <w:rPr>
@@ -1060,7 +1062,7 @@
           <w:color w:val="000000"/>
           <w:lang w:val="en-US"/>
         </w:rPr>
-        <w:t xml:space="preserve">R package version </w:t>
+        <w:t>v.1.0.</w:t>
       </w:r>
       <w:r>
         <w:rPr>
@@ -1068,7 +1070,7 @@
           <w:color w:val="000000"/>
           <w:lang w:val="en-US"/>
         </w:rPr>
-        <w:t>v.1.0.</w:t>
+        <w:t>5</w:t>
       </w:r>
       <w:r>
         <w:rPr>
@@ -1076,7 +1078,7 @@
           <w:color w:val="000000"/>
           <w:lang w:val="en-US"/>
         </w:rPr>
-        <w:t>5</w:t>
+        <w:t xml:space="preserve"> </w:t>
       </w:r>
       <w:r>
         <w:rPr>
@@ -1084,15 +1086,16 @@
           <w:color w:val="000000"/>
           <w:lang w:val="en-US"/>
         </w:rPr>
-        <w:t xml:space="preserve"> </w:t>
-      </w:r>
+        <w:t>(</w:t>
+      </w:r>
+      <w:proofErr w:type="gramStart"/>
       <w:r>
         <w:rPr>
           <w:rFonts w:asciiTheme="minorHAnsi" w:eastAsiaTheme="minorHAnsi" w:hAnsiTheme="minorHAnsi" w:cstheme="minorHAnsi"/>
           <w:color w:val="000000"/>
           <w:lang w:val="en-US"/>
         </w:rPr>
-        <w:t>()</w:t>
+        <w:t>)</w:t>
       </w:r>
       <w:r>
         <w:rPr>
@@ -1100,7 +1103,7 @@
           <w:color w:val="000000"/>
           <w:lang w:val="en-US"/>
         </w:rPr>
-        <w:t>.</w:t>
+        <w:t xml:space="preserve"> </w:t>
       </w:r>
       <w:r>
         <w:rPr>
@@ -1108,6 +1111,15 @@
           <w:color w:val="000000"/>
           <w:lang w:val="en-US"/>
         </w:rPr>
+        <w:t>.</w:t>
+      </w:r>
+      <w:proofErr w:type="gramEnd"/>
+      <w:r>
+        <w:rPr>
+          <w:rFonts w:asciiTheme="minorHAnsi" w:eastAsiaTheme="minorHAnsi" w:hAnsiTheme="minorHAnsi" w:cstheme="minorHAnsi"/>
+          <w:color w:val="000000"/>
+          <w:lang w:val="en-US"/>
+        </w:rPr>
         <w:t xml:space="preserve"> </w:t>
       </w:r>
       <w:r>
@@ -1122,21 +1134,86 @@
           <w:rFonts w:asciiTheme="minorHAnsi" w:hAnsiTheme="minorHAnsi" w:cstheme="minorHAnsi"/>
           <w:color w:val="000000" w:themeColor="text1"/>
         </w:rPr>
-        <w:t xml:space="preserve">A </w:t>
-      </w:r>
-      <w:r>
-        <w:rPr>
-          <w:rFonts w:asciiTheme="minorHAnsi" w:hAnsiTheme="minorHAnsi" w:cstheme="minorHAnsi"/>
-          <w:color w:val="000000" w:themeColor="text1"/>
-        </w:rPr>
-        <w:t xml:space="preserve">pedigree format file (PED) and a genotypes map file was generated for input into </w:t>
-      </w:r>
-      <w:r>
-        <w:rPr>
-          <w:rFonts w:asciiTheme="minorHAnsi" w:hAnsiTheme="minorHAnsi" w:cstheme="minorHAnsi"/>
-          <w:color w:val="000000" w:themeColor="text1"/>
-        </w:rPr>
-        <w:t>Plink version 1.90b6.21 (blank)</w:t>
+        <w:t>The genotype.csv file was parsed and converted into a</w:t>
+      </w:r>
+      <w:r>
+        <w:rPr>
+          <w:rFonts w:asciiTheme="minorHAnsi" w:hAnsiTheme="minorHAnsi" w:cstheme="minorHAnsi"/>
+          <w:color w:val="000000" w:themeColor="text1"/>
+        </w:rPr>
+        <w:t xml:space="preserve"> </w:t>
+      </w:r>
+      <w:r>
+        <w:rPr>
+          <w:rFonts w:asciiTheme="minorHAnsi" w:hAnsiTheme="minorHAnsi" w:cstheme="minorHAnsi"/>
+          <w:color w:val="000000" w:themeColor="text1"/>
+        </w:rPr>
+        <w:t>pedigree format</w:t>
+      </w:r>
+      <w:r>
+        <w:rPr>
+          <w:rFonts w:asciiTheme="minorHAnsi" w:hAnsiTheme="minorHAnsi" w:cstheme="minorHAnsi"/>
+          <w:color w:val="000000" w:themeColor="text1"/>
+        </w:rPr>
+        <w:t>ted</w:t>
+      </w:r>
+      <w:r>
+        <w:rPr>
+          <w:rFonts w:asciiTheme="minorHAnsi" w:hAnsiTheme="minorHAnsi" w:cstheme="minorHAnsi"/>
+          <w:color w:val="000000" w:themeColor="text1"/>
+        </w:rPr>
+        <w:t xml:space="preserve"> file (PED) and a </w:t>
+      </w:r>
+      <w:proofErr w:type="gramStart"/>
+      <w:r>
+        <w:rPr>
+          <w:rFonts w:asciiTheme="minorHAnsi" w:hAnsiTheme="minorHAnsi" w:cstheme="minorHAnsi"/>
+          <w:color w:val="000000" w:themeColor="text1"/>
+        </w:rPr>
+        <w:t>genotypes</w:t>
+      </w:r>
+      <w:proofErr w:type="gramEnd"/>
+      <w:r>
+        <w:rPr>
+          <w:rFonts w:asciiTheme="minorHAnsi" w:hAnsiTheme="minorHAnsi" w:cstheme="minorHAnsi"/>
+          <w:color w:val="000000" w:themeColor="text1"/>
+        </w:rPr>
+        <w:t xml:space="preserve"> map</w:t>
+      </w:r>
+      <w:r>
+        <w:rPr>
+          <w:rFonts w:asciiTheme="minorHAnsi" w:hAnsiTheme="minorHAnsi" w:cstheme="minorHAnsi"/>
+          <w:color w:val="000000" w:themeColor="text1"/>
+        </w:rPr>
+        <w:t xml:space="preserve"> formatted</w:t>
+      </w:r>
+      <w:r>
+        <w:rPr>
+          <w:rFonts w:asciiTheme="minorHAnsi" w:hAnsiTheme="minorHAnsi" w:cstheme="minorHAnsi"/>
+          <w:color w:val="000000" w:themeColor="text1"/>
+        </w:rPr>
+        <w:t xml:space="preserve"> file </w:t>
+      </w:r>
+      <w:r>
+        <w:rPr>
+          <w:rFonts w:asciiTheme="minorHAnsi" w:hAnsiTheme="minorHAnsi" w:cstheme="minorHAnsi"/>
+          <w:color w:val="000000" w:themeColor="text1"/>
+        </w:rPr>
+        <w:t>which was</w:t>
+      </w:r>
+      <w:r>
+        <w:rPr>
+          <w:rFonts w:asciiTheme="minorHAnsi" w:hAnsiTheme="minorHAnsi" w:cstheme="minorHAnsi"/>
+          <w:color w:val="000000" w:themeColor="text1"/>
+        </w:rPr>
+        <w:t xml:space="preserve"> generated for input into Plink version 1.90b6.21 (blank)</w:t>
+      </w:r>
+      <w:r>
+        <w:rPr>
+          <w:rFonts w:asciiTheme="minorHAnsi" w:hAnsiTheme="minorHAnsi" w:cstheme="minorHAnsi"/>
+          <w:color w:val="000000" w:themeColor="text1"/>
+        </w:rPr>
+        <w:t xml:space="preserve"> program</w:t>
       </w:r>
       <w:r>
         <w:rPr>
@@ -1184,8 +1261,38 @@
           <w:rFonts w:asciiTheme="minorHAnsi" w:hAnsiTheme="minorHAnsi" w:cstheme="minorHAnsi"/>
           <w:color w:val="000000" w:themeColor="text1"/>
         </w:rPr>
-        <w:t xml:space="preserve"> call. A</w:t>
-      </w:r>
+        <w:t xml:space="preserve"> call</w:t>
+      </w:r>
+      <w:r>
+        <w:rPr>
+          <w:rFonts w:asciiTheme="minorHAnsi" w:hAnsiTheme="minorHAnsi" w:cstheme="minorHAnsi"/>
+          <w:color w:val="000000" w:themeColor="text1"/>
+        </w:rPr>
+        <w:t xml:space="preserve"> in python</w:t>
+      </w:r>
+      <w:r>
+        <w:rPr>
+          <w:rFonts w:asciiTheme="minorHAnsi" w:hAnsiTheme="minorHAnsi" w:cstheme="minorHAnsi"/>
+          <w:color w:val="000000" w:themeColor="text1"/>
+        </w:rPr>
+        <w:t xml:space="preserve"> using the following command;</w:t>
+      </w:r>
+    </w:p>
+    <w:p>
+      <w:pPr>
+        <w:rPr>
+          <w:rFonts w:asciiTheme="minorHAnsi" w:hAnsiTheme="minorHAnsi" w:cstheme="minorHAnsi"/>
+          <w:color w:val="000000" w:themeColor="text1"/>
+        </w:rPr>
+      </w:pPr>
+    </w:p>
+    <w:p>
+      <w:pPr>
+        <w:rPr>
+          <w:rFonts w:asciiTheme="minorHAnsi" w:hAnsiTheme="minorHAnsi" w:cstheme="minorHAnsi"/>
+          <w:color w:val="000000" w:themeColor="text1"/>
+        </w:rPr>
+      </w:pPr>
       <w:r>
         <w:rPr>
           <w:rFonts w:asciiTheme="minorHAnsi" w:hAnsiTheme="minorHAnsi" w:cstheme="minorHAnsi"/>
@@ -1195,6 +1302,416 @@
       </w:r>
       <w:r>
         <w:rPr>
+          <w:rFonts w:ascii="Menlo" w:eastAsiaTheme="minorHAnsi" w:hAnsi="Menlo" w:cs="Menlo"/>
+          <w:color w:val="000000" w:themeColor="text1"/>
+          <w:lang w:val="en-US"/>
+        </w:rPr>
+        <w:t>plink --ped {</w:t>
+      </w:r>
+      <w:proofErr w:type="spellStart"/>
+      <w:r>
+        <w:rPr>
+          <w:rFonts w:ascii="Menlo" w:eastAsiaTheme="minorHAnsi" w:hAnsi="Menlo" w:cs="Menlo"/>
+          <w:color w:val="000000" w:themeColor="text1"/>
+          <w:lang w:val="en-US"/>
+        </w:rPr>
+        <w:t>plink_genotype_ped_infile</w:t>
+      </w:r>
+      <w:proofErr w:type="spellEnd"/>
+      <w:r>
+        <w:rPr>
+          <w:rFonts w:ascii="Menlo" w:eastAsiaTheme="minorHAnsi" w:hAnsi="Menlo" w:cs="Menlo"/>
+          <w:color w:val="000000" w:themeColor="text1"/>
+          <w:lang w:val="en-US"/>
+        </w:rPr>
+        <w:t>} --map {</w:t>
+      </w:r>
+      <w:proofErr w:type="spellStart"/>
+      <w:r>
+        <w:rPr>
+          <w:rFonts w:ascii="Menlo" w:eastAsiaTheme="minorHAnsi" w:hAnsi="Menlo" w:cs="Menlo"/>
+          <w:color w:val="000000" w:themeColor="text1"/>
+          <w:lang w:val="en-US"/>
+        </w:rPr>
+        <w:t>plink_genotype_map_infile</w:t>
+      </w:r>
+      <w:proofErr w:type="spellEnd"/>
+      <w:r>
+        <w:rPr>
+          <w:rFonts w:ascii="Menlo" w:eastAsiaTheme="minorHAnsi" w:hAnsi="Menlo" w:cs="Menlo"/>
+          <w:color w:val="000000" w:themeColor="text1"/>
+          <w:lang w:val="en-US"/>
+        </w:rPr>
+        <w:t>} --</w:t>
+      </w:r>
+      <w:proofErr w:type="spellStart"/>
+      <w:r>
+        <w:rPr>
+          <w:rFonts w:ascii="Menlo" w:eastAsiaTheme="minorHAnsi" w:hAnsi="Menlo" w:cs="Menlo"/>
+          <w:color w:val="000000" w:themeColor="text1"/>
+          <w:lang w:val="en-US"/>
+        </w:rPr>
+        <w:t>pca</w:t>
+      </w:r>
+      <w:proofErr w:type="spellEnd"/>
+      <w:r>
+        <w:rPr>
+          <w:rFonts w:ascii="Menlo" w:eastAsiaTheme="minorHAnsi" w:hAnsi="Menlo" w:cs="Menlo"/>
+          <w:color w:val="000000" w:themeColor="text1"/>
+          <w:lang w:val="en-US"/>
+        </w:rPr>
+        <w:t xml:space="preserve"> --recode </w:t>
+      </w:r>
+      <w:proofErr w:type="spellStart"/>
+      <w:r>
+        <w:rPr>
+          <w:rFonts w:ascii="Menlo" w:eastAsiaTheme="minorHAnsi" w:hAnsi="Menlo" w:cs="Menlo"/>
+          <w:color w:val="000000" w:themeColor="text1"/>
+          <w:lang w:val="en-US"/>
+        </w:rPr>
+        <w:t>vcf</w:t>
+      </w:r>
+      <w:proofErr w:type="spellEnd"/>
+      <w:r>
+        <w:rPr>
+          <w:rFonts w:ascii="Menlo" w:eastAsiaTheme="minorHAnsi" w:hAnsi="Menlo" w:cs="Menlo"/>
+          <w:color w:val="000000" w:themeColor="text1"/>
+          <w:lang w:val="en-US"/>
+        </w:rPr>
+        <w:t xml:space="preserve"> --allow-no-sex --out {</w:t>
+      </w:r>
+      <w:proofErr w:type="spellStart"/>
+      <w:r>
+        <w:rPr>
+          <w:rFonts w:ascii="Menlo" w:eastAsiaTheme="minorHAnsi" w:hAnsi="Menlo" w:cs="Menlo"/>
+          <w:color w:val="000000" w:themeColor="text1"/>
+          <w:lang w:val="en-US"/>
+        </w:rPr>
+        <w:t>out_prefix</w:t>
+      </w:r>
+      <w:proofErr w:type="spellEnd"/>
+      <w:r>
+        <w:rPr>
+          <w:rFonts w:ascii="Menlo" w:eastAsiaTheme="minorHAnsi" w:hAnsi="Menlo" w:cs="Menlo"/>
+          <w:color w:val="000000" w:themeColor="text1"/>
+          <w:lang w:val="en-US"/>
+        </w:rPr>
+        <w:t>}</w:t>
+      </w:r>
+    </w:p>
+    <w:p>
+      <w:pPr>
+        <w:rPr>
+          <w:rFonts w:asciiTheme="minorHAnsi" w:hAnsiTheme="minorHAnsi" w:cstheme="minorHAnsi"/>
+          <w:color w:val="000000" w:themeColor="text1"/>
+        </w:rPr>
+      </w:pPr>
+    </w:p>
+    <w:p>
+      <w:pPr>
+        <w:rPr>
+          <w:rFonts w:asciiTheme="minorHAnsi" w:hAnsiTheme="minorHAnsi" w:cstheme="minorHAnsi"/>
+          <w:color w:val="000000" w:themeColor="text1"/>
+        </w:rPr>
+      </w:pPr>
+      <w:r>
+        <w:rPr>
+          <w:rFonts w:asciiTheme="minorHAnsi" w:hAnsiTheme="minorHAnsi" w:cstheme="minorHAnsi"/>
+          <w:color w:val="000000" w:themeColor="text1"/>
+        </w:rPr>
+        <w:t xml:space="preserve">Where the </w:t>
+      </w:r>
+      <w:proofErr w:type="spellStart"/>
+      <w:r>
+        <w:rPr>
+          <w:rFonts w:asciiTheme="minorHAnsi" w:eastAsiaTheme="minorHAnsi" w:hAnsiTheme="minorHAnsi" w:cstheme="minorHAnsi"/>
+          <w:color w:val="000000" w:themeColor="text1"/>
+          <w:lang w:val="en-US"/>
+        </w:rPr>
+        <w:t>plink_genotype_ped_infile</w:t>
+      </w:r>
+      <w:proofErr w:type="spellEnd"/>
+      <w:r>
+        <w:rPr>
+          <w:rFonts w:asciiTheme="minorHAnsi" w:eastAsiaTheme="minorHAnsi" w:hAnsiTheme="minorHAnsi" w:cstheme="minorHAnsi"/>
+          <w:color w:val="000000" w:themeColor="text1"/>
+          <w:lang w:val="en-US"/>
+        </w:rPr>
+        <w:t xml:space="preserve"> is the pedigree format (PED) file, </w:t>
+      </w:r>
+      <w:proofErr w:type="spellStart"/>
+      <w:r>
+        <w:rPr>
+          <w:rFonts w:asciiTheme="minorHAnsi" w:eastAsiaTheme="minorHAnsi" w:hAnsiTheme="minorHAnsi" w:cstheme="minorHAnsi"/>
+          <w:color w:val="000000" w:themeColor="text1"/>
+          <w:lang w:val="en-US"/>
+        </w:rPr>
+        <w:t>plink_genotype_map_infile</w:t>
+      </w:r>
+      <w:proofErr w:type="spellEnd"/>
+      <w:r>
+        <w:rPr>
+          <w:rFonts w:asciiTheme="minorHAnsi" w:eastAsiaTheme="minorHAnsi" w:hAnsiTheme="minorHAnsi" w:cstheme="minorHAnsi"/>
+          <w:color w:val="000000" w:themeColor="text1"/>
+          <w:lang w:val="en-US"/>
+        </w:rPr>
+        <w:t xml:space="preserve"> is the genotype map format (MAP) file and </w:t>
+      </w:r>
+      <w:proofErr w:type="spellStart"/>
+      <w:r>
+        <w:rPr>
+          <w:rFonts w:asciiTheme="minorHAnsi" w:eastAsiaTheme="minorHAnsi" w:hAnsiTheme="minorHAnsi" w:cstheme="minorHAnsi"/>
+          <w:color w:val="000000" w:themeColor="text1"/>
+          <w:lang w:val="en-US"/>
+        </w:rPr>
+        <w:t>out_prefix</w:t>
+      </w:r>
+      <w:proofErr w:type="spellEnd"/>
+      <w:r>
+        <w:rPr>
+          <w:rFonts w:asciiTheme="minorHAnsi" w:eastAsiaTheme="minorHAnsi" w:hAnsiTheme="minorHAnsi" w:cstheme="minorHAnsi"/>
+          <w:color w:val="000000" w:themeColor="text1"/>
+          <w:lang w:val="en-US"/>
+        </w:rPr>
+        <w:t xml:space="preserve"> is the output file path prefix for naming plink output files. </w:t>
+      </w:r>
+    </w:p>
+    <w:p>
+      <w:pPr>
+        <w:rPr>
+          <w:rFonts w:asciiTheme="minorHAnsi" w:hAnsiTheme="minorHAnsi" w:cstheme="minorHAnsi"/>
+          <w:color w:val="000000" w:themeColor="text1"/>
+        </w:rPr>
+      </w:pPr>
+    </w:p>
+    <w:p>
+      <w:pPr>
+        <w:rPr>
+          <w:rFonts w:asciiTheme="minorHAnsi" w:hAnsiTheme="minorHAnsi" w:cstheme="minorHAnsi"/>
+          <w:color w:val="000000" w:themeColor="text1"/>
+        </w:rPr>
+      </w:pPr>
+      <w:r>
+        <w:rPr>
+          <w:rFonts w:asciiTheme="minorHAnsi" w:hAnsiTheme="minorHAnsi" w:cstheme="minorHAnsi"/>
+          <w:color w:val="000000" w:themeColor="text1"/>
+        </w:rPr>
+        <w:t xml:space="preserve">The VCF file was then fixed for input into the </w:t>
+      </w:r>
+      <w:proofErr w:type="spellStart"/>
+      <w:r>
+        <w:rPr>
+          <w:rFonts w:asciiTheme="minorHAnsi" w:hAnsiTheme="minorHAnsi" w:cstheme="minorHAnsi"/>
+          <w:color w:val="000000" w:themeColor="text1"/>
+        </w:rPr>
+        <w:t>rMVP</w:t>
+      </w:r>
+      <w:proofErr w:type="spellEnd"/>
+      <w:r>
+        <w:rPr>
+          <w:rFonts w:asciiTheme="minorHAnsi" w:hAnsiTheme="minorHAnsi" w:cstheme="minorHAnsi"/>
+          <w:color w:val="000000" w:themeColor="text1"/>
+        </w:rPr>
+        <w:t xml:space="preserve"> </w:t>
+      </w:r>
+      <w:r>
+        <w:rPr>
+          <w:rFonts w:asciiTheme="minorHAnsi" w:hAnsiTheme="minorHAnsi" w:cstheme="minorHAnsi"/>
+          <w:color w:val="000000" w:themeColor="text1"/>
+        </w:rPr>
+        <w:t>R package because the plink command used the “</w:t>
+      </w:r>
+      <w:proofErr w:type="spellStart"/>
+      <w:r>
+        <w:rPr>
+          <w:rFonts w:asciiTheme="minorHAnsi" w:hAnsiTheme="minorHAnsi" w:cstheme="minorHAnsi"/>
+          <w:color w:val="000000" w:themeColor="text1"/>
+        </w:rPr>
+        <w:t>Family_ID</w:t>
+      </w:r>
+      <w:proofErr w:type="spellEnd"/>
+      <w:r>
+        <w:rPr>
+          <w:rFonts w:asciiTheme="minorHAnsi" w:hAnsiTheme="minorHAnsi" w:cstheme="minorHAnsi"/>
+          <w:color w:val="000000" w:themeColor="text1"/>
+        </w:rPr>
+        <w:t xml:space="preserve">” as a prefix for the </w:t>
+      </w:r>
+      <w:proofErr w:type="spellStart"/>
+      <w:r>
+        <w:rPr>
+          <w:rFonts w:asciiTheme="minorHAnsi" w:hAnsiTheme="minorHAnsi" w:cstheme="minorHAnsi"/>
+          <w:color w:val="000000" w:themeColor="text1"/>
+        </w:rPr>
+        <w:t>genotype_id</w:t>
+      </w:r>
+      <w:proofErr w:type="spellEnd"/>
+      <w:r>
+        <w:rPr>
+          <w:rFonts w:asciiTheme="minorHAnsi" w:hAnsiTheme="minorHAnsi" w:cstheme="minorHAnsi"/>
+          <w:color w:val="000000" w:themeColor="text1"/>
+        </w:rPr>
+        <w:t xml:space="preserve"> which caused issues when executing the </w:t>
+      </w:r>
+      <w:proofErr w:type="spellStart"/>
+      <w:r>
+        <w:rPr>
+          <w:rFonts w:asciiTheme="minorHAnsi" w:hAnsiTheme="minorHAnsi" w:cstheme="minorHAnsi"/>
+          <w:color w:val="000000" w:themeColor="text1"/>
+        </w:rPr>
+        <w:t>rMVP</w:t>
+      </w:r>
+      <w:proofErr w:type="spellEnd"/>
+      <w:r>
+        <w:rPr>
+          <w:rFonts w:asciiTheme="minorHAnsi" w:hAnsiTheme="minorHAnsi" w:cstheme="minorHAnsi"/>
+          <w:color w:val="000000" w:themeColor="text1"/>
+        </w:rPr>
+        <w:t xml:space="preserve"> R package functions data preparation </w:t>
+      </w:r>
+      <w:proofErr w:type="gramStart"/>
+      <w:r>
+        <w:rPr>
+          <w:rFonts w:asciiTheme="minorHAnsi" w:hAnsiTheme="minorHAnsi" w:cstheme="minorHAnsi"/>
+          <w:color w:val="000000" w:themeColor="text1"/>
+        </w:rPr>
+        <w:t>function .</w:t>
+      </w:r>
+      <w:proofErr w:type="gramEnd"/>
+      <w:r>
+        <w:rPr>
+          <w:rFonts w:asciiTheme="minorHAnsi" w:hAnsiTheme="minorHAnsi" w:cstheme="minorHAnsi"/>
+          <w:color w:val="000000" w:themeColor="text1"/>
+        </w:rPr>
+        <w:t xml:space="preserve"> The following awk shell command was used to reformat the VCF file into the “fixed” </w:t>
+      </w:r>
+      <w:proofErr w:type="gramStart"/>
+      <w:r>
+        <w:rPr>
+          <w:rFonts w:asciiTheme="minorHAnsi" w:hAnsiTheme="minorHAnsi" w:cstheme="minorHAnsi"/>
+          <w:color w:val="000000" w:themeColor="text1"/>
+        </w:rPr>
+        <w:t>format;</w:t>
+      </w:r>
+      <w:proofErr w:type="gramEnd"/>
+    </w:p>
+    <w:p>
+      <w:pPr>
+        <w:rPr>
+          <w:rFonts w:ascii="Menlo" w:eastAsiaTheme="minorHAnsi" w:hAnsi="Menlo" w:cs="Menlo"/>
+          <w:color w:val="C41A16"/>
+          <w:lang w:val="en-US"/>
+        </w:rPr>
+      </w:pPr>
+    </w:p>
+    <w:p>
+      <w:pPr>
+        <w:rPr>
+          <w:rFonts w:asciiTheme="minorHAnsi" w:hAnsiTheme="minorHAnsi" w:cstheme="minorHAnsi"/>
+          <w:color w:val="000000" w:themeColor="text1"/>
+        </w:rPr>
+      </w:pPr>
+      <w:r>
+        <w:rPr>
+          <w:rFonts w:ascii="Menlo" w:eastAsiaTheme="minorHAnsi" w:hAnsi="Menlo" w:cs="Menlo"/>
+          <w:color w:val="C41A16"/>
+          <w:lang w:val="en-US"/>
+        </w:rPr>
+        <w:t>sed 's/</w:t>
+      </w:r>
+      <w:proofErr w:type="spellStart"/>
+      <w:r>
+        <w:rPr>
+          <w:rFonts w:ascii="Menlo" w:eastAsiaTheme="minorHAnsi" w:hAnsi="Menlo" w:cs="Menlo"/>
+          <w:color w:val="C41A16"/>
+          <w:lang w:val="en-US"/>
+        </w:rPr>
+        <w:t>Family_ID</w:t>
+      </w:r>
+      <w:proofErr w:type="spellEnd"/>
+      <w:r>
+        <w:rPr>
+          <w:rFonts w:ascii="Menlo" w:eastAsiaTheme="minorHAnsi" w:hAnsi="Menlo" w:cs="Menlo"/>
+          <w:color w:val="C41A16"/>
+          <w:lang w:val="en-US"/>
+        </w:rPr>
+        <w:t>_//g' &lt; {</w:t>
+      </w:r>
+      <w:proofErr w:type="spellStart"/>
+      <w:r>
+        <w:rPr>
+          <w:rFonts w:ascii="Menlo" w:eastAsiaTheme="minorHAnsi" w:hAnsi="Menlo" w:cs="Menlo"/>
+          <w:color w:val="C41A16"/>
+          <w:lang w:val="en-US"/>
+        </w:rPr>
+        <w:t>mvp_genotypes_vcf_file</w:t>
+      </w:r>
+      <w:proofErr w:type="spellEnd"/>
+      <w:r>
+        <w:rPr>
+          <w:rFonts w:ascii="Menlo" w:eastAsiaTheme="minorHAnsi" w:hAnsi="Menlo" w:cs="Menlo"/>
+          <w:color w:val="C41A16"/>
+          <w:lang w:val="en-US"/>
+        </w:rPr>
+        <w:t>} &gt; {</w:t>
+      </w:r>
+      <w:proofErr w:type="spellStart"/>
+      <w:r>
+        <w:rPr>
+          <w:rFonts w:ascii="Menlo" w:eastAsiaTheme="minorHAnsi" w:hAnsi="Menlo" w:cs="Menlo"/>
+          <w:color w:val="C41A16"/>
+          <w:lang w:val="en-US"/>
+        </w:rPr>
+        <w:t>mvp_fixed_genotypes_vcf_file</w:t>
+      </w:r>
+      <w:proofErr w:type="spellEnd"/>
+      <w:r>
+        <w:rPr>
+          <w:rFonts w:ascii="Menlo" w:eastAsiaTheme="minorHAnsi" w:hAnsi="Menlo" w:cs="Menlo"/>
+          <w:color w:val="C41A16"/>
+          <w:lang w:val="en-US"/>
+        </w:rPr>
+        <w:t>}</w:t>
+      </w:r>
+      <w:r>
+        <w:rPr>
+          <w:rFonts w:asciiTheme="minorHAnsi" w:hAnsiTheme="minorHAnsi" w:cstheme="minorHAnsi"/>
+          <w:color w:val="000000" w:themeColor="text1"/>
+        </w:rPr>
+        <w:t xml:space="preserve"> </w:t>
+      </w:r>
+    </w:p>
+    <w:p>
+      <w:pPr>
+        <w:rPr>
+          <w:rFonts w:asciiTheme="minorHAnsi" w:hAnsiTheme="minorHAnsi" w:cstheme="minorHAnsi"/>
+          <w:color w:val="000000" w:themeColor="text1"/>
+        </w:rPr>
+      </w:pPr>
+    </w:p>
+    <w:p>
+      <w:pPr>
+        <w:rPr>
+          <w:rFonts w:asciiTheme="minorHAnsi" w:hAnsiTheme="minorHAnsi" w:cstheme="minorHAnsi"/>
+          <w:color w:val="000000" w:themeColor="text1"/>
+        </w:rPr>
+      </w:pPr>
+      <w:r>
+        <w:rPr>
+          <w:rFonts w:asciiTheme="minorHAnsi" w:hAnsiTheme="minorHAnsi" w:cstheme="minorHAnsi"/>
+          <w:color w:val="000000" w:themeColor="text1"/>
+        </w:rPr>
+        <w:t>A</w:t>
+      </w:r>
+      <w:r>
+        <w:rPr>
+          <w:rFonts w:asciiTheme="minorHAnsi" w:hAnsiTheme="minorHAnsi" w:cstheme="minorHAnsi"/>
+          <w:color w:val="000000" w:themeColor="text1"/>
+        </w:rPr>
+        <w:t xml:space="preserve"> </w:t>
+      </w:r>
+      <w:r>
+        <w:rPr>
           <w:rFonts w:asciiTheme="minorHAnsi" w:hAnsiTheme="minorHAnsi" w:cstheme="minorHAnsi"/>
           <w:color w:val="000000" w:themeColor="text1"/>
         </w:rPr>
@@ -1212,7 +1729,21 @@
           <w:rFonts w:asciiTheme="minorHAnsi" w:hAnsiTheme="minorHAnsi" w:cstheme="minorHAnsi"/>
           <w:color w:val="000000" w:themeColor="text1"/>
         </w:rPr>
-        <w:t xml:space="preserve"> in python</w:t>
+        <w:t xml:space="preserve"> </w:t>
+      </w:r>
+      <w:r>
+        <w:rPr>
+          <w:rFonts w:asciiTheme="minorHAnsi" w:hAnsiTheme="minorHAnsi" w:cstheme="minorHAnsi"/>
+          <w:color w:val="000000" w:themeColor="text1"/>
+        </w:rPr>
+        <w:t xml:space="preserve">against the phenotypes dictionary data structure </w:t>
+      </w:r>
+      <w:r>
+        <w:rPr>
+          <w:rFonts w:asciiTheme="minorHAnsi" w:hAnsiTheme="minorHAnsi" w:cstheme="minorHAnsi"/>
+          <w:color w:val="000000" w:themeColor="text1"/>
+        </w:rPr>
+        <w:t>in python</w:t>
       </w:r>
       <w:r>
         <w:rPr>
@@ -1234,22 +1765,6 @@
           <w:rFonts w:asciiTheme="minorHAnsi" w:hAnsiTheme="minorHAnsi" w:cstheme="minorHAnsi"/>
           <w:color w:val="000000" w:themeColor="text1"/>
         </w:rPr>
-        <w:t>rMVP.Data</w:t>
-      </w:r>
-      <w:proofErr w:type="spellEnd"/>
-      <w:r>
-        <w:rPr>
-          <w:rFonts w:asciiTheme="minorHAnsi" w:hAnsiTheme="minorHAnsi" w:cstheme="minorHAnsi"/>
-          <w:color w:val="000000" w:themeColor="text1"/>
-        </w:rPr>
-        <w:t xml:space="preserve"> function of the </w:t>
-      </w:r>
-      <w:proofErr w:type="spellStart"/>
-      <w:r>
-        <w:rPr>
-          <w:rFonts w:asciiTheme="minorHAnsi" w:hAnsiTheme="minorHAnsi" w:cstheme="minorHAnsi"/>
-          <w:color w:val="000000" w:themeColor="text1"/>
-        </w:rPr>
         <w:t>rMVP</w:t>
       </w:r>
       <w:proofErr w:type="spellEnd"/>
@@ -1258,7 +1773,7 @@
           <w:rFonts w:asciiTheme="minorHAnsi" w:hAnsiTheme="minorHAnsi" w:cstheme="minorHAnsi"/>
           <w:color w:val="000000" w:themeColor="text1"/>
         </w:rPr>
-        <w:t xml:space="preserve"> R package</w:t>
+        <w:t xml:space="preserve"> program</w:t>
       </w:r>
       <w:r>
         <w:rPr>
@@ -1267,6 +1782,288 @@
         </w:rPr>
         <w:t xml:space="preserve">. </w:t>
       </w:r>
+      <w:proofErr w:type="gramStart"/>
+      <w:r>
+        <w:rPr>
+          <w:rFonts w:asciiTheme="minorHAnsi" w:hAnsiTheme="minorHAnsi" w:cstheme="minorHAnsi"/>
+          <w:color w:val="000000" w:themeColor="text1"/>
+        </w:rPr>
+        <w:t xml:space="preserve">The  </w:t>
+      </w:r>
+      <w:proofErr w:type="spellStart"/>
+      <w:r>
+        <w:rPr>
+          <w:rFonts w:asciiTheme="minorHAnsi" w:hAnsiTheme="minorHAnsi" w:cstheme="minorHAnsi"/>
+          <w:color w:val="000000" w:themeColor="text1"/>
+        </w:rPr>
+        <w:t>rMVP</w:t>
+      </w:r>
+      <w:proofErr w:type="gramEnd"/>
+      <w:r>
+        <w:rPr>
+          <w:rFonts w:asciiTheme="minorHAnsi" w:hAnsiTheme="minorHAnsi" w:cstheme="minorHAnsi"/>
+          <w:color w:val="000000" w:themeColor="text1"/>
+        </w:rPr>
+        <w:t>_marker_tests.R</w:t>
+      </w:r>
+      <w:proofErr w:type="spellEnd"/>
+      <w:r>
+        <w:rPr>
+          <w:rFonts w:asciiTheme="minorHAnsi" w:hAnsiTheme="minorHAnsi" w:cstheme="minorHAnsi"/>
+          <w:color w:val="000000" w:themeColor="text1"/>
+        </w:rPr>
+        <w:t xml:space="preserve">  R script was used to perform the </w:t>
+      </w:r>
+      <w:proofErr w:type="spellStart"/>
+      <w:r>
+        <w:rPr>
+          <w:rFonts w:asciiTheme="minorHAnsi" w:hAnsiTheme="minorHAnsi" w:cstheme="minorHAnsi"/>
+          <w:color w:val="000000" w:themeColor="text1"/>
+        </w:rPr>
+        <w:t>rMVP</w:t>
+      </w:r>
+      <w:proofErr w:type="spellEnd"/>
+      <w:r>
+        <w:rPr>
+          <w:rFonts w:asciiTheme="minorHAnsi" w:hAnsiTheme="minorHAnsi" w:cstheme="minorHAnsi"/>
+          <w:color w:val="000000" w:themeColor="text1"/>
+        </w:rPr>
+        <w:t xml:space="preserve"> association tests for SNP variant markers. The following command was </w:t>
+      </w:r>
+      <w:proofErr w:type="gramStart"/>
+      <w:r>
+        <w:rPr>
+          <w:rFonts w:asciiTheme="minorHAnsi" w:hAnsiTheme="minorHAnsi" w:cstheme="minorHAnsi"/>
+          <w:color w:val="000000" w:themeColor="text1"/>
+        </w:rPr>
+        <w:t>used;</w:t>
+      </w:r>
+      <w:proofErr w:type="gramEnd"/>
+    </w:p>
+    <w:p>
+      <w:pPr>
+        <w:rPr>
+          <w:rFonts w:asciiTheme="minorHAnsi" w:hAnsiTheme="minorHAnsi" w:cstheme="minorHAnsi"/>
+          <w:color w:val="000000" w:themeColor="text1"/>
+        </w:rPr>
+      </w:pPr>
+      <w:proofErr w:type="spellStart"/>
+      <w:r>
+        <w:rPr>
+          <w:rFonts w:ascii="Menlo" w:eastAsiaTheme="minorHAnsi" w:hAnsi="Menlo" w:cs="Menlo"/>
+          <w:color w:val="C41A16"/>
+          <w:lang w:val="en-US"/>
+        </w:rPr>
+        <w:t>Rscript</w:t>
+      </w:r>
+      <w:proofErr w:type="spellEnd"/>
+      <w:r>
+        <w:rPr>
+          <w:rFonts w:ascii="Menlo" w:eastAsiaTheme="minorHAnsi" w:hAnsi="Menlo" w:cs="Menlo"/>
+          <w:color w:val="C41A16"/>
+          <w:lang w:val="en-US"/>
+        </w:rPr>
+        <w:t xml:space="preserve"> </w:t>
+      </w:r>
+      <w:proofErr w:type="spellStart"/>
+      <w:r>
+        <w:rPr>
+          <w:rFonts w:ascii="Menlo" w:eastAsiaTheme="minorHAnsi" w:hAnsi="Menlo" w:cs="Menlo"/>
+          <w:color w:val="C41A16"/>
+          <w:lang w:val="en-US"/>
+        </w:rPr>
+        <w:t>rMVP_marker_</w:t>
+      </w:r>
+      <w:proofErr w:type="gramStart"/>
+      <w:r>
+        <w:rPr>
+          <w:rFonts w:ascii="Menlo" w:eastAsiaTheme="minorHAnsi" w:hAnsi="Menlo" w:cs="Menlo"/>
+          <w:color w:val="C41A16"/>
+          <w:lang w:val="en-US"/>
+        </w:rPr>
+        <w:t>tests.R</w:t>
+      </w:r>
+      <w:proofErr w:type="spellEnd"/>
+      <w:proofErr w:type="gramEnd"/>
+      <w:r>
+        <w:rPr>
+          <w:rFonts w:ascii="Menlo" w:eastAsiaTheme="minorHAnsi" w:hAnsi="Menlo" w:cs="Menlo"/>
+          <w:color w:val="C41A16"/>
+          <w:lang w:val="en-US"/>
+        </w:rPr>
+        <w:t xml:space="preserve"> -</w:t>
+      </w:r>
+      <w:proofErr w:type="spellStart"/>
+      <w:r>
+        <w:rPr>
+          <w:rFonts w:ascii="Menlo" w:eastAsiaTheme="minorHAnsi" w:hAnsi="Menlo" w:cs="Menlo"/>
+          <w:color w:val="C41A16"/>
+          <w:lang w:val="en-US"/>
+        </w:rPr>
+        <w:t>i</w:t>
+      </w:r>
+      <w:proofErr w:type="spellEnd"/>
+      <w:r>
+        <w:rPr>
+          <w:rFonts w:ascii="Menlo" w:eastAsiaTheme="minorHAnsi" w:hAnsi="Menlo" w:cs="Menlo"/>
+          <w:color w:val="C41A16"/>
+          <w:lang w:val="en-US"/>
+        </w:rPr>
+        <w:t xml:space="preserve"> {</w:t>
+      </w:r>
+      <w:proofErr w:type="spellStart"/>
+      <w:r>
+        <w:rPr>
+          <w:rFonts w:ascii="Menlo" w:eastAsiaTheme="minorHAnsi" w:hAnsi="Menlo" w:cs="Menlo"/>
+          <w:color w:val="C41A16"/>
+          <w:lang w:val="en-US"/>
+        </w:rPr>
+        <w:t>mvp_fixed_genotypes_vcf_file</w:t>
+      </w:r>
+      <w:proofErr w:type="spellEnd"/>
+      <w:r>
+        <w:rPr>
+          <w:rFonts w:ascii="Menlo" w:eastAsiaTheme="minorHAnsi" w:hAnsi="Menlo" w:cs="Menlo"/>
+          <w:color w:val="C41A16"/>
+          <w:lang w:val="en-US"/>
+        </w:rPr>
+        <w:t>} -p {</w:t>
+      </w:r>
+      <w:proofErr w:type="spellStart"/>
+      <w:r>
+        <w:rPr>
+          <w:rFonts w:ascii="Menlo" w:eastAsiaTheme="minorHAnsi" w:hAnsi="Menlo" w:cs="Menlo"/>
+          <w:color w:val="C41A16"/>
+          <w:lang w:val="en-US"/>
+        </w:rPr>
+        <w:t>mvp_phenotype_infile</w:t>
+      </w:r>
+      <w:proofErr w:type="spellEnd"/>
+      <w:r>
+        <w:rPr>
+          <w:rFonts w:ascii="Menlo" w:eastAsiaTheme="minorHAnsi" w:hAnsi="Menlo" w:cs="Menlo"/>
+          <w:color w:val="C41A16"/>
+          <w:lang w:val="en-US"/>
+        </w:rPr>
+        <w:t>} -o {</w:t>
+      </w:r>
+      <w:proofErr w:type="spellStart"/>
+      <w:r>
+        <w:rPr>
+          <w:rFonts w:ascii="Menlo" w:eastAsiaTheme="minorHAnsi" w:hAnsi="Menlo" w:cs="Menlo"/>
+          <w:color w:val="C41A16"/>
+          <w:lang w:val="en-US"/>
+        </w:rPr>
+        <w:t>association_mapping_output_dir</w:t>
+      </w:r>
+      <w:proofErr w:type="spellEnd"/>
+      <w:r>
+        <w:rPr>
+          <w:rFonts w:ascii="Menlo" w:eastAsiaTheme="minorHAnsi" w:hAnsi="Menlo" w:cs="Menlo"/>
+          <w:color w:val="C41A16"/>
+          <w:lang w:val="en-US"/>
+        </w:rPr>
+        <w:t>}</w:t>
+      </w:r>
+      <w:r>
+        <w:rPr>
+          <w:rFonts w:asciiTheme="minorHAnsi" w:hAnsiTheme="minorHAnsi" w:cstheme="minorHAnsi"/>
+          <w:color w:val="000000" w:themeColor="text1"/>
+        </w:rPr>
+        <w:t xml:space="preserve">. </w:t>
+      </w:r>
+    </w:p>
+    <w:p>
+      <w:pPr>
+        <w:rPr>
+          <w:rFonts w:asciiTheme="minorHAnsi" w:hAnsiTheme="minorHAnsi" w:cstheme="minorHAnsi"/>
+          <w:color w:val="000000" w:themeColor="text1"/>
+        </w:rPr>
+      </w:pPr>
+    </w:p>
+    <w:p>
+      <w:pPr>
+        <w:rPr>
+          <w:rFonts w:asciiTheme="minorHAnsi" w:hAnsiTheme="minorHAnsi" w:cstheme="minorHAnsi"/>
+          <w:color w:val="000000" w:themeColor="text1"/>
+          <w:shd w:val="clear" w:color="auto" w:fill="FFFFFF"/>
+        </w:rPr>
+      </w:pPr>
+      <w:r>
+        <w:rPr>
+          <w:rFonts w:asciiTheme="minorHAnsi" w:hAnsiTheme="minorHAnsi" w:cstheme="minorHAnsi"/>
+          <w:color w:val="000000" w:themeColor="text1"/>
+        </w:rPr>
+        <w:t xml:space="preserve">Where the </w:t>
+      </w:r>
+      <w:proofErr w:type="spellStart"/>
+      <w:r>
+        <w:rPr>
+          <w:rFonts w:ascii="Menlo" w:eastAsiaTheme="minorHAnsi" w:hAnsi="Menlo" w:cs="Menlo"/>
+          <w:color w:val="C41A16"/>
+          <w:lang w:val="en-US"/>
+        </w:rPr>
+        <w:t>mvp_fixed_genotypes_vcf_file</w:t>
+      </w:r>
+      <w:proofErr w:type="spellEnd"/>
+      <w:r>
+        <w:rPr>
+          <w:rFonts w:asciiTheme="minorHAnsi" w:hAnsiTheme="minorHAnsi" w:cstheme="minorHAnsi"/>
+          <w:color w:val="000000" w:themeColor="text1"/>
+        </w:rPr>
+        <w:t xml:space="preserve"> is the fixed VCF file </w:t>
+      </w:r>
+      <w:proofErr w:type="spellStart"/>
+      <w:r>
+        <w:rPr>
+          <w:rFonts w:ascii="Menlo" w:eastAsiaTheme="minorHAnsi" w:hAnsi="Menlo" w:cs="Menlo"/>
+          <w:color w:val="C41A16"/>
+          <w:lang w:val="en-US"/>
+        </w:rPr>
+        <w:t>mvp_phenotype_infile</w:t>
+      </w:r>
+      <w:proofErr w:type="spellEnd"/>
+      <w:r>
+        <w:rPr>
+          <w:rFonts w:asciiTheme="minorHAnsi" w:hAnsiTheme="minorHAnsi" w:cstheme="minorHAnsi"/>
+          <w:color w:val="000000" w:themeColor="text1"/>
+        </w:rPr>
+        <w:t xml:space="preserve"> is the filtered phenotypes file and the </w:t>
+      </w:r>
+      <w:proofErr w:type="spellStart"/>
+      <w:r>
+        <w:rPr>
+          <w:rFonts w:ascii="Menlo" w:eastAsiaTheme="minorHAnsi" w:hAnsi="Menlo" w:cs="Menlo"/>
+          <w:color w:val="C41A16"/>
+          <w:lang w:val="en-US"/>
+        </w:rPr>
+        <w:t>association_mapping_output_</w:t>
+      </w:r>
+      <w:proofErr w:type="gramStart"/>
+      <w:r>
+        <w:rPr>
+          <w:rFonts w:ascii="Menlo" w:eastAsiaTheme="minorHAnsi" w:hAnsi="Menlo" w:cs="Menlo"/>
+          <w:color w:val="C41A16"/>
+          <w:lang w:val="en-US"/>
+        </w:rPr>
+        <w:t>dir</w:t>
+      </w:r>
+      <w:proofErr w:type="spellEnd"/>
+      <w:r>
+        <w:rPr>
+          <w:rFonts w:asciiTheme="minorHAnsi" w:hAnsiTheme="minorHAnsi" w:cstheme="minorHAnsi"/>
+          <w:color w:val="000000" w:themeColor="text1"/>
+        </w:rPr>
+        <w:t xml:space="preserve">  is</w:t>
+      </w:r>
+      <w:proofErr w:type="gramEnd"/>
+      <w:r>
+        <w:rPr>
+          <w:rFonts w:asciiTheme="minorHAnsi" w:hAnsiTheme="minorHAnsi" w:cstheme="minorHAnsi"/>
+          <w:color w:val="000000" w:themeColor="text1"/>
+        </w:rPr>
+        <w:t xml:space="preserve"> the association mapping output directory for writing the output files and various plot image files. </w:t>
+      </w:r>
       <w:r>
         <w:rPr>
           <w:rFonts w:asciiTheme="minorHAnsi" w:hAnsiTheme="minorHAnsi" w:cstheme="minorHAnsi"/>
@@ -1425,7 +2222,15 @@
           <w:rFonts w:asciiTheme="minorHAnsi" w:hAnsiTheme="minorHAnsi" w:cstheme="minorHAnsi"/>
           <w:color w:val="000000" w:themeColor="text1"/>
         </w:rPr>
-        <w:t xml:space="preserve">for each of the three models </w:t>
+        <w:t xml:space="preserve">for each </w:t>
+      </w:r>
+      <w:r>
+        <w:rPr>
+          <w:rFonts w:asciiTheme="minorHAnsi" w:hAnsiTheme="minorHAnsi" w:cstheme="minorHAnsi"/>
+          <w:color w:val="000000" w:themeColor="text1"/>
+        </w:rPr>
+        <w:lastRenderedPageBreak/>
+        <w:t xml:space="preserve">of the three models </w:t>
       </w:r>
       <w:r>
         <w:rPr>
@@ -1481,7 +2286,43 @@
           <w:rFonts w:asciiTheme="minorHAnsi" w:hAnsiTheme="minorHAnsi" w:cstheme="minorHAnsi"/>
           <w:color w:val="000000" w:themeColor="text1"/>
         </w:rPr>
-        <w:t xml:space="preserve"> the MLM model</w:t>
+        <w:t xml:space="preserve"> the MLM model </w:t>
+      </w:r>
+      <w:r>
+        <w:rPr>
+          <w:rFonts w:asciiTheme="minorHAnsi" w:hAnsiTheme="minorHAnsi" w:cstheme="minorHAnsi"/>
+          <w:color w:val="000000" w:themeColor="text1"/>
+        </w:rPr>
+        <w:t xml:space="preserve">is under control and </w:t>
+      </w:r>
+      <w:r>
+        <w:rPr>
+          <w:rFonts w:asciiTheme="minorHAnsi" w:hAnsiTheme="minorHAnsi" w:cstheme="minorHAnsi"/>
+          <w:color w:val="000000" w:themeColor="text1"/>
+        </w:rPr>
+        <w:t xml:space="preserve">was selected as the association testing model conducted for </w:t>
+      </w:r>
+      <w:r>
+        <w:rPr>
+          <w:rFonts w:asciiTheme="minorHAnsi" w:hAnsiTheme="minorHAnsi" w:cstheme="minorHAnsi"/>
+          <w:color w:val="000000" w:themeColor="text1"/>
+        </w:rPr>
+        <w:t>further analysis. A Manhattan plot (−log</w:t>
+      </w:r>
+      <w:r>
+        <w:rPr>
+          <w:rFonts w:asciiTheme="minorHAnsi" w:hAnsiTheme="minorHAnsi" w:cstheme="minorHAnsi"/>
+          <w:color w:val="000000" w:themeColor="text1"/>
+          <w:vertAlign w:val="subscript"/>
+        </w:rPr>
+        <w:t>10</w:t>
+      </w:r>
+      <w:r>
+        <w:rPr>
+          <w:rFonts w:asciiTheme="minorHAnsi" w:hAnsiTheme="minorHAnsi" w:cstheme="minorHAnsi"/>
+          <w:color w:val="000000" w:themeColor="text1"/>
+        </w:rPr>
+        <w:t>(P) genome-wide association plot)</w:t>
       </w:r>
       <w:r>
         <w:rPr>
@@ -1495,36 +2336,73 @@
           <w:rFonts w:asciiTheme="minorHAnsi" w:hAnsiTheme="minorHAnsi" w:cstheme="minorHAnsi"/>
           <w:color w:val="000000" w:themeColor="text1"/>
         </w:rPr>
-        <w:t xml:space="preserve">is under control and </w:t>
-      </w:r>
-      <w:r>
-        <w:rPr>
-          <w:rFonts w:asciiTheme="minorHAnsi" w:hAnsiTheme="minorHAnsi" w:cstheme="minorHAnsi"/>
-          <w:color w:val="000000" w:themeColor="text1"/>
-        </w:rPr>
-        <w:t xml:space="preserve">was selected as the association testing model conducted for </w:t>
-      </w:r>
-      <w:r>
-        <w:rPr>
-          <w:rFonts w:asciiTheme="minorHAnsi" w:hAnsiTheme="minorHAnsi" w:cstheme="minorHAnsi"/>
-          <w:color w:val="000000" w:themeColor="text1"/>
-        </w:rPr>
-        <w:t>further analysis. A Manhattan plot (−log</w:t>
-      </w:r>
-      <w:r>
-        <w:rPr>
-          <w:rFonts w:asciiTheme="minorHAnsi" w:hAnsiTheme="minorHAnsi" w:cstheme="minorHAnsi"/>
-          <w:color w:val="000000" w:themeColor="text1"/>
-          <w:vertAlign w:val="subscript"/>
-        </w:rPr>
-        <w:t>10</w:t>
-      </w:r>
-      <w:r>
-        <w:rPr>
-          <w:rFonts w:asciiTheme="minorHAnsi" w:hAnsiTheme="minorHAnsi" w:cstheme="minorHAnsi"/>
-          <w:color w:val="000000" w:themeColor="text1"/>
-        </w:rPr>
-        <w:t>(P) genome-wide association plot)</w:t>
+        <w:t xml:space="preserve">was generated to visualize </w:t>
+      </w:r>
+      <w:r>
+        <w:rPr>
+          <w:rFonts w:asciiTheme="minorHAnsi" w:hAnsiTheme="minorHAnsi" w:cstheme="minorHAnsi"/>
+          <w:color w:val="000000" w:themeColor="text1"/>
+          <w:shd w:val="clear" w:color="auto" w:fill="FFFFFF"/>
+        </w:rPr>
+        <w:t xml:space="preserve">significant SNP variants across the entire genome in the locations that were genotyped. </w:t>
+      </w:r>
+      <w:r>
+        <w:rPr>
+          <w:rFonts w:asciiTheme="minorHAnsi" w:hAnsiTheme="minorHAnsi" w:cstheme="minorHAnsi"/>
+          <w:color w:val="000000" w:themeColor="text1"/>
+          <w:shd w:val="clear" w:color="auto" w:fill="FFFFFF"/>
+        </w:rPr>
+        <w:t xml:space="preserve">As shown in figure x the Manhattan plot of the MLM model, the P-values are at a reasonable value. </w:t>
+      </w:r>
+    </w:p>
+    <w:p>
+      <w:pPr>
+        <w:rPr>
+          <w:rFonts w:asciiTheme="minorHAnsi" w:hAnsiTheme="minorHAnsi" w:cstheme="minorHAnsi"/>
+          <w:color w:val="000000" w:themeColor="text1"/>
+          <w:shd w:val="clear" w:color="auto" w:fill="FFFFFF"/>
+        </w:rPr>
+      </w:pPr>
+    </w:p>
+    <w:p>
+      <w:pPr>
+        <w:rPr>
+          <w:rFonts w:asciiTheme="minorHAnsi" w:hAnsiTheme="minorHAnsi" w:cstheme="minorHAnsi"/>
+          <w:color w:val="000000" w:themeColor="text1"/>
+          <w:shd w:val="clear" w:color="auto" w:fill="FFFFFF"/>
+        </w:rPr>
+      </w:pPr>
+      <w:r>
+        <w:rPr>
+          <w:rFonts w:asciiTheme="minorHAnsi" w:hAnsiTheme="minorHAnsi" w:cstheme="minorHAnsi"/>
+          <w:color w:val="000000" w:themeColor="text1"/>
+          <w:shd w:val="clear" w:color="auto" w:fill="FFFFFF"/>
+        </w:rPr>
+        <w:t>Quality Control</w:t>
+      </w:r>
+    </w:p>
+    <w:p>
+      <w:pPr>
+        <w:rPr>
+          <w:rFonts w:asciiTheme="minorHAnsi" w:hAnsiTheme="minorHAnsi" w:cstheme="minorHAnsi"/>
+          <w:color w:val="000000" w:themeColor="text1"/>
+          <w:shd w:val="clear" w:color="auto" w:fill="FFFFFF"/>
+        </w:rPr>
+      </w:pPr>
+    </w:p>
+    <w:p>
+      <w:pPr>
+        <w:rPr>
+          <w:rFonts w:asciiTheme="minorHAnsi" w:hAnsiTheme="minorHAnsi" w:cstheme="minorHAnsi"/>
+          <w:color w:val="000000" w:themeColor="text1"/>
+        </w:rPr>
+      </w:pPr>
+      <w:r>
+        <w:rPr>
+          <w:rFonts w:asciiTheme="minorHAnsi" w:hAnsiTheme="minorHAnsi" w:cstheme="minorHAnsi"/>
+          <w:color w:val="000000" w:themeColor="text1"/>
+        </w:rPr>
+        <w:t>P-values of tested variants</w:t>
       </w:r>
       <w:r>
         <w:rPr>
@@ -1538,74 +2416,69 @@
           <w:rFonts w:asciiTheme="minorHAnsi" w:hAnsiTheme="minorHAnsi" w:cstheme="minorHAnsi"/>
           <w:color w:val="000000" w:themeColor="text1"/>
         </w:rPr>
-        <w:t xml:space="preserve">was generated to visualize </w:t>
-      </w:r>
-      <w:r>
-        <w:rPr>
-          <w:rFonts w:asciiTheme="minorHAnsi" w:hAnsiTheme="minorHAnsi" w:cstheme="minorHAnsi"/>
-          <w:color w:val="000000" w:themeColor="text1"/>
-          <w:shd w:val="clear" w:color="auto" w:fill="FFFFFF"/>
-        </w:rPr>
-        <w:t xml:space="preserve">significant SNP variants across the entire genome in the locations that were genotyped. </w:t>
-      </w:r>
-      <w:r>
-        <w:rPr>
-          <w:rFonts w:asciiTheme="minorHAnsi" w:hAnsiTheme="minorHAnsi" w:cstheme="minorHAnsi"/>
-          <w:color w:val="000000" w:themeColor="text1"/>
-          <w:shd w:val="clear" w:color="auto" w:fill="FFFFFF"/>
-        </w:rPr>
-        <w:t xml:space="preserve">As shown in figure x the Manhattan plot of the MLM model, the P-values are at a reasonable value. </w:t>
-      </w:r>
-    </w:p>
-    <w:p>
-      <w:pPr>
-        <w:rPr>
-          <w:rFonts w:asciiTheme="minorHAnsi" w:hAnsiTheme="minorHAnsi" w:cstheme="minorHAnsi"/>
-          <w:color w:val="000000" w:themeColor="text1"/>
-          <w:shd w:val="clear" w:color="auto" w:fill="FFFFFF"/>
-        </w:rPr>
-      </w:pPr>
-    </w:p>
-    <w:p>
-      <w:pPr>
-        <w:rPr>
-          <w:rFonts w:asciiTheme="minorHAnsi" w:hAnsiTheme="minorHAnsi" w:cstheme="minorHAnsi"/>
-          <w:color w:val="000000" w:themeColor="text1"/>
-          <w:shd w:val="clear" w:color="auto" w:fill="FFFFFF"/>
-        </w:rPr>
-      </w:pPr>
-      <w:r>
-        <w:rPr>
-          <w:rFonts w:asciiTheme="minorHAnsi" w:hAnsiTheme="minorHAnsi" w:cstheme="minorHAnsi"/>
-          <w:color w:val="000000" w:themeColor="text1"/>
-          <w:shd w:val="clear" w:color="auto" w:fill="FFFFFF"/>
-        </w:rPr>
-        <w:t>Quality Control</w:t>
-      </w:r>
-    </w:p>
-    <w:p>
-      <w:pPr>
-        <w:rPr>
-          <w:rFonts w:asciiTheme="minorHAnsi" w:hAnsiTheme="minorHAnsi" w:cstheme="minorHAnsi"/>
-          <w:color w:val="000000" w:themeColor="text1"/>
-          <w:shd w:val="clear" w:color="auto" w:fill="FFFFFF"/>
-        </w:rPr>
-      </w:pPr>
-    </w:p>
-    <w:p>
-      <w:pPr>
-        <w:rPr>
-          <w:rFonts w:asciiTheme="minorHAnsi" w:hAnsiTheme="minorHAnsi" w:cstheme="minorHAnsi"/>
-          <w:color w:val="000000" w:themeColor="text1"/>
-        </w:rPr>
-      </w:pPr>
-      <w:r>
-        <w:rPr>
-          <w:rFonts w:asciiTheme="minorHAnsi" w:hAnsiTheme="minorHAnsi" w:cstheme="minorHAnsi"/>
-          <w:color w:val="000000" w:themeColor="text1"/>
-        </w:rPr>
-        <w:t>P-values of tested variants</w:t>
-      </w:r>
+        <w:t xml:space="preserve">were subjected to adjusted p-value calculations for </w:t>
+      </w:r>
+      <w:proofErr w:type="spellStart"/>
+      <w:r>
+        <w:rPr>
+          <w:rFonts w:asciiTheme="minorHAnsi" w:hAnsiTheme="minorHAnsi" w:cstheme="minorHAnsi"/>
+          <w:color w:val="000000" w:themeColor="text1"/>
+        </w:rPr>
+        <w:t>Bonefferoni</w:t>
+      </w:r>
+      <w:proofErr w:type="spellEnd"/>
+      <w:r>
+        <w:rPr>
+          <w:rFonts w:asciiTheme="minorHAnsi" w:hAnsiTheme="minorHAnsi" w:cstheme="minorHAnsi"/>
+          <w:color w:val="000000" w:themeColor="text1"/>
+        </w:rPr>
+        <w:t xml:space="preserve"> correction and q-</w:t>
+      </w:r>
+      <w:r>
+        <w:rPr>
+          <w:rFonts w:asciiTheme="minorHAnsi" w:hAnsiTheme="minorHAnsi" w:cstheme="minorHAnsi"/>
+          <w:color w:val="000000" w:themeColor="text1"/>
+        </w:rPr>
+        <w:t xml:space="preserve">values using the </w:t>
+      </w:r>
+      <w:proofErr w:type="spellStart"/>
+      <w:r>
+        <w:rPr>
+          <w:rFonts w:asciiTheme="minorHAnsi" w:eastAsiaTheme="minorHAnsi" w:hAnsiTheme="minorHAnsi" w:cstheme="minorHAnsi"/>
+          <w:color w:val="000000"/>
+          <w:lang w:val="en-US"/>
+        </w:rPr>
+        <w:t>calculate_adjusted_</w:t>
+      </w:r>
+      <w:proofErr w:type="gramStart"/>
+      <w:r>
+        <w:rPr>
+          <w:rFonts w:asciiTheme="minorHAnsi" w:eastAsiaTheme="minorHAnsi" w:hAnsiTheme="minorHAnsi" w:cstheme="minorHAnsi"/>
+          <w:color w:val="000000"/>
+          <w:lang w:val="en-US"/>
+        </w:rPr>
+        <w:t>pvalues.R</w:t>
+      </w:r>
+      <w:proofErr w:type="spellEnd"/>
+      <w:proofErr w:type="gramEnd"/>
+      <w:r>
+        <w:rPr>
+          <w:rFonts w:asciiTheme="minorHAnsi" w:eastAsiaTheme="minorHAnsi" w:hAnsiTheme="minorHAnsi" w:cstheme="minorHAnsi"/>
+          <w:color w:val="000000"/>
+          <w:lang w:val="en-US"/>
+        </w:rPr>
+        <w:t xml:space="preserve"> script which uses the </w:t>
+      </w:r>
+      <w:proofErr w:type="spellStart"/>
+      <w:r>
+        <w:rPr>
+          <w:rFonts w:asciiTheme="minorHAnsi" w:eastAsiaTheme="minorHAnsi" w:hAnsiTheme="minorHAnsi" w:cstheme="minorHAnsi"/>
+          <w:color w:val="000000"/>
+          <w:lang w:val="en-US"/>
+        </w:rPr>
+        <w:t>pvalue.adjust</w:t>
+      </w:r>
+      <w:proofErr w:type="spellEnd"/>
       <w:r>
         <w:rPr>
           <w:rFonts w:asciiTheme="minorHAnsi" w:hAnsiTheme="minorHAnsi" w:cstheme="minorHAnsi"/>
@@ -1618,25 +2491,764 @@
           <w:rFonts w:asciiTheme="minorHAnsi" w:hAnsiTheme="minorHAnsi" w:cstheme="minorHAnsi"/>
           <w:color w:val="000000" w:themeColor="text1"/>
         </w:rPr>
-        <w:t xml:space="preserve">were subjected to adjusted p-value calculations for </w:t>
-      </w:r>
-      <w:proofErr w:type="spellStart"/>
-      <w:r>
-        <w:rPr>
-          <w:rFonts w:asciiTheme="minorHAnsi" w:hAnsiTheme="minorHAnsi" w:cstheme="minorHAnsi"/>
-          <w:color w:val="000000" w:themeColor="text1"/>
-        </w:rPr>
-        <w:t>Bonefferoni</w:t>
-      </w:r>
-      <w:proofErr w:type="spellEnd"/>
-      <w:r>
-        <w:rPr>
-          <w:rFonts w:asciiTheme="minorHAnsi" w:hAnsiTheme="minorHAnsi" w:cstheme="minorHAnsi"/>
-          <w:color w:val="000000" w:themeColor="text1"/>
-        </w:rPr>
-        <w:t xml:space="preserve"> correction and q-values using the </w:t>
-      </w:r>
-      <w:proofErr w:type="spellStart"/>
+        <w:t xml:space="preserve">function and the </w:t>
+      </w:r>
+      <w:proofErr w:type="spellStart"/>
+      <w:r>
+        <w:rPr>
+          <w:rFonts w:asciiTheme="minorHAnsi" w:hAnsiTheme="minorHAnsi" w:cstheme="minorHAnsi"/>
+          <w:color w:val="000000" w:themeColor="text1"/>
+        </w:rPr>
+        <w:t>qvalue</w:t>
+      </w:r>
+      <w:proofErr w:type="spellEnd"/>
+      <w:r>
+        <w:rPr>
+          <w:rFonts w:asciiTheme="minorHAnsi" w:hAnsiTheme="minorHAnsi" w:cstheme="minorHAnsi"/>
+          <w:color w:val="000000" w:themeColor="text1"/>
+        </w:rPr>
+        <w:t xml:space="preserve"> library in R. </w:t>
+      </w:r>
+      <w:r>
+        <w:rPr>
+          <w:rFonts w:asciiTheme="minorHAnsi" w:hAnsiTheme="minorHAnsi" w:cstheme="minorHAnsi"/>
+          <w:color w:val="000000" w:themeColor="text1"/>
+        </w:rPr>
+        <w:t xml:space="preserve">The following command was </w:t>
+      </w:r>
+      <w:proofErr w:type="gramStart"/>
+      <w:r>
+        <w:rPr>
+          <w:rFonts w:asciiTheme="minorHAnsi" w:hAnsiTheme="minorHAnsi" w:cstheme="minorHAnsi"/>
+          <w:color w:val="000000" w:themeColor="text1"/>
+        </w:rPr>
+        <w:t>used</w:t>
+      </w:r>
+      <w:r>
+        <w:rPr>
+          <w:rFonts w:asciiTheme="minorHAnsi" w:hAnsiTheme="minorHAnsi" w:cstheme="minorHAnsi"/>
+          <w:color w:val="000000" w:themeColor="text1"/>
+        </w:rPr>
+        <w:t>;</w:t>
+      </w:r>
+      <w:proofErr w:type="gramEnd"/>
+    </w:p>
+    <w:p>
+      <w:pPr>
+        <w:rPr>
+          <w:rFonts w:asciiTheme="minorHAnsi" w:hAnsiTheme="minorHAnsi" w:cstheme="minorHAnsi"/>
+          <w:color w:val="000000" w:themeColor="text1"/>
+        </w:rPr>
+      </w:pPr>
+    </w:p>
+    <w:p>
+      <w:pPr>
+        <w:rPr>
+          <w:rFonts w:asciiTheme="minorHAnsi" w:hAnsiTheme="minorHAnsi" w:cstheme="minorHAnsi"/>
+          <w:color w:val="000000" w:themeColor="text1"/>
+        </w:rPr>
+      </w:pPr>
+      <w:proofErr w:type="spellStart"/>
+      <w:r>
+        <w:rPr>
+          <w:rFonts w:ascii="Menlo" w:eastAsiaTheme="minorHAnsi" w:hAnsi="Menlo" w:cs="Menlo"/>
+          <w:color w:val="000000" w:themeColor="text1"/>
+          <w:lang w:val="en-US"/>
+        </w:rPr>
+        <w:t>Rscript</w:t>
+      </w:r>
+      <w:proofErr w:type="spellEnd"/>
+      <w:r>
+        <w:rPr>
+          <w:rFonts w:ascii="Menlo" w:eastAsiaTheme="minorHAnsi" w:hAnsi="Menlo" w:cs="Menlo"/>
+          <w:color w:val="000000" w:themeColor="text1"/>
+          <w:lang w:val="en-US"/>
+        </w:rPr>
+        <w:t xml:space="preserve"> </w:t>
+      </w:r>
+      <w:proofErr w:type="spellStart"/>
+      <w:r>
+        <w:rPr>
+          <w:rFonts w:ascii="Menlo" w:eastAsiaTheme="minorHAnsi" w:hAnsi="Menlo" w:cs="Menlo"/>
+          <w:color w:val="000000" w:themeColor="text1"/>
+          <w:lang w:val="en-US"/>
+        </w:rPr>
+        <w:t>calculate_adjusted_</w:t>
+      </w:r>
+      <w:proofErr w:type="gramStart"/>
+      <w:r>
+        <w:rPr>
+          <w:rFonts w:ascii="Menlo" w:eastAsiaTheme="minorHAnsi" w:hAnsi="Menlo" w:cs="Menlo"/>
+          <w:color w:val="000000" w:themeColor="text1"/>
+          <w:lang w:val="en-US"/>
+        </w:rPr>
+        <w:t>pvalues.R</w:t>
+      </w:r>
+      <w:proofErr w:type="spellEnd"/>
+      <w:proofErr w:type="gramEnd"/>
+      <w:r>
+        <w:rPr>
+          <w:rFonts w:ascii="Menlo" w:eastAsiaTheme="minorHAnsi" w:hAnsi="Menlo" w:cs="Menlo"/>
+          <w:color w:val="000000" w:themeColor="text1"/>
+          <w:lang w:val="en-US"/>
+        </w:rPr>
+        <w:t xml:space="preserve"> -</w:t>
+      </w:r>
+      <w:proofErr w:type="spellStart"/>
+      <w:r>
+        <w:rPr>
+          <w:rFonts w:ascii="Menlo" w:eastAsiaTheme="minorHAnsi" w:hAnsi="Menlo" w:cs="Menlo"/>
+          <w:color w:val="000000" w:themeColor="text1"/>
+          <w:lang w:val="en-US"/>
+        </w:rPr>
+        <w:t>i</w:t>
+      </w:r>
+      <w:proofErr w:type="spellEnd"/>
+      <w:r>
+        <w:rPr>
+          <w:rFonts w:ascii="Menlo" w:eastAsiaTheme="minorHAnsi" w:hAnsi="Menlo" w:cs="Menlo"/>
+          <w:color w:val="000000" w:themeColor="text1"/>
+          <w:lang w:val="en-US"/>
+        </w:rPr>
+        <w:t xml:space="preserve"> </w:t>
+      </w:r>
+      <w:proofErr w:type="spellStart"/>
+      <w:r>
+        <w:rPr>
+          <w:rFonts w:ascii="Menlo" w:eastAsiaTheme="minorHAnsi" w:hAnsi="Menlo" w:cs="Menlo"/>
+          <w:color w:val="000000" w:themeColor="text1"/>
+          <w:lang w:val="en-US"/>
+        </w:rPr>
+        <w:t>mvp_phenotype_association_file</w:t>
+      </w:r>
+      <w:proofErr w:type="spellEnd"/>
+      <w:r>
+        <w:rPr>
+          <w:rFonts w:ascii="Menlo" w:eastAsiaTheme="minorHAnsi" w:hAnsi="Menlo" w:cs="Menlo"/>
+          <w:color w:val="000000" w:themeColor="text1"/>
+          <w:lang w:val="en-US"/>
+        </w:rPr>
+        <w:t xml:space="preserve"> -o </w:t>
+      </w:r>
+      <w:proofErr w:type="spellStart"/>
+      <w:r>
+        <w:rPr>
+          <w:rFonts w:ascii="Menlo" w:eastAsiaTheme="minorHAnsi" w:hAnsi="Menlo" w:cs="Menlo"/>
+          <w:color w:val="000000" w:themeColor="text1"/>
+          <w:lang w:val="en-US"/>
+        </w:rPr>
+        <w:t>adjusted_pvalues_outfile</w:t>
+      </w:r>
+      <w:proofErr w:type="spellEnd"/>
+      <w:r>
+        <w:rPr>
+          <w:rFonts w:asciiTheme="minorHAnsi" w:hAnsiTheme="minorHAnsi" w:cstheme="minorHAnsi"/>
+          <w:color w:val="000000" w:themeColor="text1"/>
+        </w:rPr>
+        <w:t>.</w:t>
+      </w:r>
+    </w:p>
+    <w:p>
+      <w:pPr>
+        <w:rPr>
+          <w:rFonts w:asciiTheme="minorHAnsi" w:hAnsiTheme="minorHAnsi" w:cstheme="minorHAnsi"/>
+          <w:color w:val="000000" w:themeColor="text1"/>
+        </w:rPr>
+      </w:pPr>
+    </w:p>
+    <w:p>
+      <w:pPr>
+        <w:rPr>
+          <w:rFonts w:asciiTheme="minorHAnsi" w:hAnsiTheme="minorHAnsi" w:cstheme="minorHAnsi"/>
+          <w:color w:val="000000" w:themeColor="text1"/>
+        </w:rPr>
+      </w:pPr>
+      <w:r>
+        <w:rPr>
+          <w:rFonts w:asciiTheme="minorHAnsi" w:hAnsiTheme="minorHAnsi" w:cstheme="minorHAnsi"/>
+          <w:color w:val="000000" w:themeColor="text1"/>
+        </w:rPr>
+        <w:t xml:space="preserve">Where the </w:t>
+      </w:r>
+      <w:proofErr w:type="spellStart"/>
+      <w:r>
+        <w:rPr>
+          <w:rFonts w:asciiTheme="minorHAnsi" w:eastAsiaTheme="minorHAnsi" w:hAnsiTheme="minorHAnsi" w:cstheme="minorHAnsi"/>
+          <w:color w:val="000000" w:themeColor="text1"/>
+          <w:lang w:val="en-US"/>
+        </w:rPr>
+        <w:t>mvp_phenotype_association_file</w:t>
+      </w:r>
+      <w:proofErr w:type="spellEnd"/>
+      <w:r>
+        <w:rPr>
+          <w:rFonts w:asciiTheme="minorHAnsi" w:eastAsiaTheme="minorHAnsi" w:hAnsiTheme="minorHAnsi" w:cstheme="minorHAnsi"/>
+          <w:color w:val="000000" w:themeColor="text1"/>
+          <w:lang w:val="en-US"/>
+        </w:rPr>
+        <w:t xml:space="preserve"> was the </w:t>
+      </w:r>
+      <w:r>
+        <w:rPr>
+          <w:rFonts w:asciiTheme="minorHAnsi" w:eastAsiaTheme="minorHAnsi" w:hAnsiTheme="minorHAnsi" w:cstheme="minorHAnsi"/>
+          <w:color w:val="000000" w:themeColor="text1"/>
+          <w:lang w:val="en-US"/>
+        </w:rPr>
+        <w:t>phenotype.MLM.csv</w:t>
+      </w:r>
+      <w:r>
+        <w:rPr>
+          <w:rFonts w:asciiTheme="minorHAnsi" w:eastAsiaTheme="minorHAnsi" w:hAnsiTheme="minorHAnsi" w:cstheme="minorHAnsi"/>
+          <w:color w:val="000000" w:themeColor="text1"/>
+          <w:lang w:val="en-US"/>
+        </w:rPr>
+        <w:t xml:space="preserve"> file and the </w:t>
+      </w:r>
+      <w:proofErr w:type="spellStart"/>
+      <w:r>
+        <w:rPr>
+          <w:rFonts w:asciiTheme="minorHAnsi" w:eastAsiaTheme="minorHAnsi" w:hAnsiTheme="minorHAnsi" w:cstheme="minorHAnsi"/>
+          <w:color w:val="000000" w:themeColor="text1"/>
+          <w:lang w:val="en-US"/>
+        </w:rPr>
+        <w:t>adjusted_pvalues_outfile</w:t>
+      </w:r>
+      <w:proofErr w:type="spellEnd"/>
+      <w:r>
+        <w:rPr>
+          <w:rFonts w:asciiTheme="minorHAnsi" w:eastAsiaTheme="minorHAnsi" w:hAnsiTheme="minorHAnsi" w:cstheme="minorHAnsi"/>
+          <w:color w:val="000000" w:themeColor="text1"/>
+          <w:lang w:val="en-US"/>
+        </w:rPr>
+        <w:t xml:space="preserve"> is the </w:t>
+      </w:r>
+      <w:proofErr w:type="spellStart"/>
+      <w:r>
+        <w:rPr>
+          <w:rFonts w:asciiTheme="minorHAnsi" w:eastAsiaTheme="minorHAnsi" w:hAnsiTheme="minorHAnsi" w:cstheme="minorHAnsi"/>
+          <w:color w:val="000000" w:themeColor="text1"/>
+          <w:lang w:val="en-US"/>
+        </w:rPr>
+        <w:t>phenotype.MLM.adjusted.pvalues.tsv</w:t>
+      </w:r>
+      <w:proofErr w:type="spellEnd"/>
+      <w:r>
+        <w:rPr>
+          <w:rFonts w:asciiTheme="minorHAnsi" w:eastAsiaTheme="minorHAnsi" w:hAnsiTheme="minorHAnsi" w:cstheme="minorHAnsi"/>
+          <w:color w:val="000000" w:themeColor="text1"/>
+          <w:lang w:val="en-US"/>
+        </w:rPr>
+        <w:t xml:space="preserve"> file.</w:t>
+      </w:r>
+    </w:p>
+    <w:p>
+      <w:pPr>
+        <w:rPr>
+          <w:rFonts w:asciiTheme="minorHAnsi" w:hAnsiTheme="minorHAnsi" w:cstheme="minorHAnsi"/>
+          <w:color w:val="000000" w:themeColor="text1"/>
+        </w:rPr>
+      </w:pPr>
+      <w:r>
+        <w:rPr>
+          <w:rFonts w:asciiTheme="minorHAnsi" w:hAnsiTheme="minorHAnsi" w:cstheme="minorHAnsi"/>
+          <w:color w:val="000000" w:themeColor="text1"/>
+        </w:rPr>
+        <w:t xml:space="preserve">It was determined that an alpha value less than or equal to 0.05 </w:t>
+      </w:r>
+      <w:r>
+        <w:rPr>
+          <w:rFonts w:asciiTheme="minorHAnsi" w:hAnsiTheme="minorHAnsi" w:cstheme="minorHAnsi"/>
+          <w:color w:val="000000" w:themeColor="text1"/>
+        </w:rPr>
+        <w:t xml:space="preserve">of each </w:t>
+      </w:r>
+      <w:proofErr w:type="spellStart"/>
+      <w:r>
+        <w:rPr>
+          <w:rFonts w:asciiTheme="minorHAnsi" w:hAnsiTheme="minorHAnsi" w:cstheme="minorHAnsi"/>
+          <w:color w:val="000000" w:themeColor="text1"/>
+        </w:rPr>
+        <w:t>pvalue</w:t>
+      </w:r>
+      <w:proofErr w:type="spellEnd"/>
+      <w:r>
+        <w:rPr>
+          <w:rFonts w:asciiTheme="minorHAnsi" w:hAnsiTheme="minorHAnsi" w:cstheme="minorHAnsi"/>
+          <w:color w:val="000000" w:themeColor="text1"/>
+        </w:rPr>
+        <w:t xml:space="preserve"> was used to</w:t>
+      </w:r>
+      <w:r>
+        <w:rPr>
+          <w:rFonts w:asciiTheme="minorHAnsi" w:hAnsiTheme="minorHAnsi" w:cstheme="minorHAnsi"/>
+          <w:color w:val="000000" w:themeColor="text1"/>
+        </w:rPr>
+        <w:t xml:space="preserve"> retain</w:t>
+      </w:r>
+      <w:r>
+        <w:rPr>
+          <w:rFonts w:asciiTheme="minorHAnsi" w:hAnsiTheme="minorHAnsi" w:cstheme="minorHAnsi"/>
+          <w:color w:val="000000" w:themeColor="text1"/>
+        </w:rPr>
+        <w:t xml:space="preserve"> SNP variants</w:t>
+      </w:r>
+      <w:r>
+        <w:rPr>
+          <w:rFonts w:asciiTheme="minorHAnsi" w:hAnsiTheme="minorHAnsi" w:cstheme="minorHAnsi"/>
+          <w:color w:val="000000" w:themeColor="text1"/>
+        </w:rPr>
+        <w:t xml:space="preserve"> </w:t>
+      </w:r>
+      <w:r>
+        <w:rPr>
+          <w:rFonts w:asciiTheme="minorHAnsi" w:hAnsiTheme="minorHAnsi" w:cstheme="minorHAnsi"/>
+          <w:color w:val="000000" w:themeColor="text1"/>
+        </w:rPr>
+        <w:t>for further processing</w:t>
+      </w:r>
+      <w:r>
+        <w:rPr>
+          <w:rFonts w:asciiTheme="minorHAnsi" w:hAnsiTheme="minorHAnsi" w:cstheme="minorHAnsi"/>
+          <w:color w:val="000000" w:themeColor="text1"/>
+        </w:rPr>
+        <w:t xml:space="preserve">. It was determined that the </w:t>
+      </w:r>
+      <w:r>
+        <w:rPr>
+          <w:rFonts w:asciiTheme="minorHAnsi" w:hAnsiTheme="minorHAnsi" w:cstheme="minorHAnsi"/>
+          <w:color w:val="000000" w:themeColor="text1"/>
+        </w:rPr>
+        <w:t>Bonferroni</w:t>
+      </w:r>
+      <w:r>
+        <w:rPr>
+          <w:rFonts w:asciiTheme="minorHAnsi" w:hAnsiTheme="minorHAnsi" w:cstheme="minorHAnsi"/>
+          <w:color w:val="000000" w:themeColor="text1"/>
+        </w:rPr>
+        <w:t xml:space="preserve"> correction and FDR adjusted </w:t>
+      </w:r>
+      <w:proofErr w:type="spellStart"/>
+      <w:r>
+        <w:rPr>
+          <w:rFonts w:asciiTheme="minorHAnsi" w:hAnsiTheme="minorHAnsi" w:cstheme="minorHAnsi"/>
+          <w:color w:val="000000" w:themeColor="text1"/>
+        </w:rPr>
+        <w:t>pvalues</w:t>
+      </w:r>
+      <w:proofErr w:type="spellEnd"/>
+      <w:r>
+        <w:rPr>
+          <w:rFonts w:asciiTheme="minorHAnsi" w:hAnsiTheme="minorHAnsi" w:cstheme="minorHAnsi"/>
+          <w:color w:val="000000" w:themeColor="text1"/>
+        </w:rPr>
+        <w:t xml:space="preserve"> were two stringent</w:t>
+      </w:r>
+      <w:r>
+        <w:rPr>
+          <w:rFonts w:asciiTheme="minorHAnsi" w:hAnsiTheme="minorHAnsi" w:cstheme="minorHAnsi"/>
+          <w:color w:val="000000" w:themeColor="text1"/>
+        </w:rPr>
+        <w:t xml:space="preserve"> </w:t>
+      </w:r>
+      <w:r>
+        <w:rPr>
+          <w:rFonts w:asciiTheme="minorHAnsi" w:hAnsiTheme="minorHAnsi" w:cstheme="minorHAnsi"/>
+          <w:color w:val="000000" w:themeColor="text1"/>
+        </w:rPr>
+        <w:t xml:space="preserve">as there were no significant adjusted </w:t>
+      </w:r>
+      <w:proofErr w:type="spellStart"/>
+      <w:r>
+        <w:rPr>
+          <w:rFonts w:asciiTheme="minorHAnsi" w:hAnsiTheme="minorHAnsi" w:cstheme="minorHAnsi"/>
+          <w:color w:val="000000" w:themeColor="text1"/>
+        </w:rPr>
+        <w:t>pvalues</w:t>
+      </w:r>
+      <w:proofErr w:type="spellEnd"/>
+      <w:r>
+        <w:rPr>
+          <w:rFonts w:asciiTheme="minorHAnsi" w:hAnsiTheme="minorHAnsi" w:cstheme="minorHAnsi"/>
+          <w:color w:val="000000" w:themeColor="text1"/>
+        </w:rPr>
+        <w:t xml:space="preserve"> at the </w:t>
+      </w:r>
+      <w:proofErr w:type="spellStart"/>
+      <w:r>
+        <w:rPr>
+          <w:rFonts w:asciiTheme="minorHAnsi" w:hAnsiTheme="minorHAnsi" w:cstheme="minorHAnsi"/>
+          <w:color w:val="000000" w:themeColor="text1"/>
+        </w:rPr>
+        <w:t>alpha_value</w:t>
+      </w:r>
+      <w:proofErr w:type="spellEnd"/>
+      <w:r>
+        <w:rPr>
+          <w:rFonts w:asciiTheme="minorHAnsi" w:hAnsiTheme="minorHAnsi" w:cstheme="minorHAnsi"/>
+          <w:color w:val="000000" w:themeColor="text1"/>
+        </w:rPr>
+        <w:t xml:space="preserve"> &lt;= 0.05 </w:t>
+      </w:r>
+      <w:r>
+        <w:rPr>
+          <w:rFonts w:asciiTheme="minorHAnsi" w:hAnsiTheme="minorHAnsi" w:cstheme="minorHAnsi"/>
+          <w:color w:val="000000" w:themeColor="text1"/>
+        </w:rPr>
+        <w:t xml:space="preserve">significance level. </w:t>
+      </w:r>
+      <w:r>
+        <w:rPr>
+          <w:rFonts w:asciiTheme="minorHAnsi" w:hAnsiTheme="minorHAnsi" w:cstheme="minorHAnsi"/>
+          <w:color w:val="000000" w:themeColor="text1"/>
+        </w:rPr>
+        <w:t>T</w:t>
+      </w:r>
+      <w:r>
+        <w:rPr>
+          <w:rFonts w:asciiTheme="minorHAnsi" w:hAnsiTheme="minorHAnsi" w:cstheme="minorHAnsi"/>
+          <w:color w:val="000000" w:themeColor="text1"/>
+        </w:rPr>
+        <w:t xml:space="preserve">he </w:t>
+      </w:r>
+      <w:r>
+        <w:rPr>
+          <w:rFonts w:asciiTheme="minorHAnsi" w:hAnsiTheme="minorHAnsi" w:cstheme="minorHAnsi"/>
+          <w:color w:val="000000" w:themeColor="text1"/>
+        </w:rPr>
+        <w:t>alpha value</w:t>
+      </w:r>
+      <w:r>
+        <w:rPr>
+          <w:rFonts w:asciiTheme="minorHAnsi" w:hAnsiTheme="minorHAnsi" w:cstheme="minorHAnsi"/>
+          <w:color w:val="000000" w:themeColor="text1"/>
+        </w:rPr>
+        <w:t xml:space="preserve"> = 0.05</w:t>
+      </w:r>
+      <w:r>
+        <w:rPr>
+          <w:rFonts w:asciiTheme="minorHAnsi" w:hAnsiTheme="minorHAnsi" w:cstheme="minorHAnsi"/>
+          <w:color w:val="000000" w:themeColor="text1"/>
+        </w:rPr>
+        <w:t xml:space="preserve"> </w:t>
+      </w:r>
+      <w:r>
+        <w:rPr>
+          <w:rFonts w:asciiTheme="minorHAnsi" w:hAnsiTheme="minorHAnsi" w:cstheme="minorHAnsi"/>
+          <w:color w:val="000000" w:themeColor="text1"/>
+        </w:rPr>
+        <w:t xml:space="preserve">&lt;= </w:t>
+      </w:r>
+      <w:proofErr w:type="spellStart"/>
+      <w:r>
+        <w:rPr>
+          <w:rFonts w:asciiTheme="minorHAnsi" w:hAnsiTheme="minorHAnsi" w:cstheme="minorHAnsi"/>
+          <w:color w:val="000000" w:themeColor="text1"/>
+        </w:rPr>
+        <w:t>pvalue</w:t>
+      </w:r>
+      <w:proofErr w:type="spellEnd"/>
+      <w:r>
+        <w:rPr>
+          <w:rFonts w:asciiTheme="minorHAnsi" w:hAnsiTheme="minorHAnsi" w:cstheme="minorHAnsi"/>
+          <w:color w:val="000000" w:themeColor="text1"/>
+        </w:rPr>
+        <w:t xml:space="preserve"> resulted in </w:t>
+      </w:r>
+      <w:r>
+        <w:rPr>
+          <w:rFonts w:asciiTheme="minorHAnsi" w:hAnsiTheme="minorHAnsi" w:cstheme="minorHAnsi"/>
+          <w:color w:val="000000" w:themeColor="text1"/>
+        </w:rPr>
+        <w:t xml:space="preserve">total of </w:t>
+      </w:r>
+      <w:r>
+        <w:rPr>
+          <w:rFonts w:asciiTheme="minorHAnsi" w:hAnsiTheme="minorHAnsi" w:cstheme="minorHAnsi"/>
+          <w:color w:val="000000" w:themeColor="text1"/>
+        </w:rPr>
+        <w:t>230</w:t>
+      </w:r>
+      <w:r>
+        <w:rPr>
+          <w:rFonts w:asciiTheme="minorHAnsi" w:hAnsiTheme="minorHAnsi" w:cstheme="minorHAnsi"/>
+          <w:color w:val="000000" w:themeColor="text1"/>
+        </w:rPr>
+        <w:t xml:space="preserve"> individual genotypes </w:t>
+      </w:r>
+      <w:r>
+        <w:rPr>
+          <w:rFonts w:asciiTheme="minorHAnsi" w:hAnsiTheme="minorHAnsi" w:cstheme="minorHAnsi"/>
+          <w:color w:val="000000" w:themeColor="text1"/>
+        </w:rPr>
+        <w:t xml:space="preserve">and </w:t>
+      </w:r>
+      <w:r>
+        <w:rPr>
+          <w:rFonts w:asciiTheme="minorHAnsi" w:eastAsiaTheme="minorHAnsi" w:hAnsiTheme="minorHAnsi" w:cstheme="minorHAnsi"/>
+          <w:color w:val="000000"/>
+          <w:lang w:val="en-US"/>
+        </w:rPr>
+        <w:t>10945</w:t>
+      </w:r>
+      <w:r>
+        <w:rPr>
+          <w:rFonts w:asciiTheme="minorHAnsi" w:hAnsiTheme="minorHAnsi" w:cstheme="minorHAnsi"/>
+          <w:color w:val="000000" w:themeColor="text1"/>
+        </w:rPr>
+        <w:t xml:space="preserve"> SNP </w:t>
+      </w:r>
+      <w:r>
+        <w:rPr>
+          <w:rFonts w:asciiTheme="minorHAnsi" w:hAnsiTheme="minorHAnsi" w:cstheme="minorHAnsi"/>
+          <w:color w:val="000000" w:themeColor="text1"/>
+        </w:rPr>
+        <w:t>variants</w:t>
+      </w:r>
+      <w:r>
+        <w:rPr>
+          <w:rFonts w:asciiTheme="minorHAnsi" w:hAnsiTheme="minorHAnsi" w:cstheme="minorHAnsi"/>
+          <w:color w:val="000000" w:themeColor="text1"/>
+        </w:rPr>
+        <w:t>. Since polygenetic linear regression, LASSO regression (L1 Regularization), and RIDGE regression (L2 Regularization) requires the</w:t>
+      </w:r>
+      <w:r>
+        <w:rPr>
+          <w:rFonts w:asciiTheme="minorHAnsi" w:hAnsiTheme="minorHAnsi" w:cstheme="minorHAnsi"/>
+          <w:color w:val="000000" w:themeColor="text1"/>
+        </w:rPr>
+        <w:t xml:space="preserve"> number of features for each</w:t>
+      </w:r>
+      <w:r>
+        <w:rPr>
+          <w:rFonts w:asciiTheme="minorHAnsi" w:hAnsiTheme="minorHAnsi" w:cstheme="minorHAnsi"/>
+          <w:color w:val="000000" w:themeColor="text1"/>
+        </w:rPr>
+        <w:t xml:space="preserve"> predictors X to be less than Y the target</w:t>
+      </w:r>
+      <w:r>
+        <w:rPr>
+          <w:rFonts w:asciiTheme="minorHAnsi" w:hAnsiTheme="minorHAnsi" w:cstheme="minorHAnsi"/>
+          <w:color w:val="000000" w:themeColor="text1"/>
+        </w:rPr>
+        <w:t xml:space="preserve"> </w:t>
+      </w:r>
+      <w:r>
+        <w:rPr>
+          <w:rFonts w:asciiTheme="minorHAnsi" w:hAnsiTheme="minorHAnsi" w:cstheme="minorHAnsi"/>
+          <w:color w:val="000000" w:themeColor="text1"/>
+        </w:rPr>
+        <w:t xml:space="preserve">it was suggested to </w:t>
+      </w:r>
+      <w:r>
+        <w:rPr>
+          <w:rFonts w:asciiTheme="minorHAnsi" w:hAnsiTheme="minorHAnsi" w:cstheme="minorHAnsi"/>
+          <w:color w:val="000000" w:themeColor="text1"/>
+        </w:rPr>
+        <w:t xml:space="preserve">first </w:t>
+      </w:r>
+      <w:r>
+        <w:rPr>
+          <w:rFonts w:asciiTheme="minorHAnsi" w:hAnsiTheme="minorHAnsi" w:cstheme="minorHAnsi"/>
+          <w:color w:val="000000" w:themeColor="text1"/>
+        </w:rPr>
+        <w:t xml:space="preserve">use </w:t>
+      </w:r>
+      <w:r>
+        <w:rPr>
+          <w:rFonts w:asciiTheme="minorHAnsi" w:hAnsiTheme="minorHAnsi" w:cstheme="minorHAnsi"/>
+          <w:color w:val="000000" w:themeColor="text1"/>
+        </w:rPr>
+        <w:t>Bonferroni</w:t>
+      </w:r>
+      <w:r>
+        <w:rPr>
+          <w:rFonts w:asciiTheme="minorHAnsi" w:hAnsiTheme="minorHAnsi" w:cstheme="minorHAnsi"/>
+          <w:color w:val="000000" w:themeColor="text1"/>
+        </w:rPr>
+        <w:t xml:space="preserve"> Correction </w:t>
+      </w:r>
+      <w:r>
+        <w:rPr>
+          <w:rFonts w:asciiTheme="minorHAnsi" w:hAnsiTheme="minorHAnsi" w:cstheme="minorHAnsi"/>
+          <w:color w:val="000000" w:themeColor="text1"/>
+        </w:rPr>
+        <w:t>on</w:t>
+      </w:r>
+      <w:r>
+        <w:rPr>
+          <w:rFonts w:asciiTheme="minorHAnsi" w:hAnsiTheme="minorHAnsi" w:cstheme="minorHAnsi"/>
+          <w:color w:val="000000" w:themeColor="text1"/>
+        </w:rPr>
+        <w:t xml:space="preserve"> the </w:t>
+      </w:r>
+      <w:proofErr w:type="spellStart"/>
+      <w:r>
+        <w:rPr>
+          <w:rFonts w:asciiTheme="minorHAnsi" w:hAnsiTheme="minorHAnsi" w:cstheme="minorHAnsi"/>
+          <w:color w:val="000000" w:themeColor="text1"/>
+        </w:rPr>
+        <w:t>pvalues</w:t>
+      </w:r>
+      <w:proofErr w:type="spellEnd"/>
+      <w:r>
+        <w:rPr>
+          <w:rFonts w:asciiTheme="minorHAnsi" w:hAnsiTheme="minorHAnsi" w:cstheme="minorHAnsi"/>
+          <w:color w:val="000000" w:themeColor="text1"/>
+        </w:rPr>
+        <w:t xml:space="preserve">. </w:t>
+      </w:r>
+      <w:r>
+        <w:rPr>
+          <w:rFonts w:asciiTheme="minorHAnsi" w:hAnsiTheme="minorHAnsi" w:cstheme="minorHAnsi"/>
+          <w:color w:val="000000" w:themeColor="text1"/>
+        </w:rPr>
+        <w:t>When</w:t>
+      </w:r>
+      <w:r>
+        <w:rPr>
+          <w:rFonts w:asciiTheme="minorHAnsi" w:hAnsiTheme="minorHAnsi" w:cstheme="minorHAnsi"/>
+          <w:color w:val="000000" w:themeColor="text1"/>
+        </w:rPr>
+        <w:t xml:space="preserve"> we calculated </w:t>
+      </w:r>
+      <w:r>
+        <w:rPr>
+          <w:rFonts w:asciiTheme="minorHAnsi" w:hAnsiTheme="minorHAnsi" w:cstheme="minorHAnsi"/>
+          <w:color w:val="000000" w:themeColor="text1"/>
+        </w:rPr>
+        <w:t xml:space="preserve">the </w:t>
+      </w:r>
+      <w:r>
+        <w:rPr>
+          <w:rFonts w:asciiTheme="minorHAnsi" w:hAnsiTheme="minorHAnsi" w:cstheme="minorHAnsi"/>
+          <w:color w:val="000000" w:themeColor="text1"/>
+        </w:rPr>
+        <w:t>Bonferroni</w:t>
+      </w:r>
+      <w:r>
+        <w:rPr>
+          <w:rFonts w:asciiTheme="minorHAnsi" w:hAnsiTheme="minorHAnsi" w:cstheme="minorHAnsi"/>
+          <w:color w:val="000000" w:themeColor="text1"/>
+        </w:rPr>
+        <w:t xml:space="preserve"> correction</w:t>
+      </w:r>
+      <w:r>
+        <w:rPr>
+          <w:rFonts w:asciiTheme="minorHAnsi" w:hAnsiTheme="minorHAnsi" w:cstheme="minorHAnsi"/>
+          <w:color w:val="000000" w:themeColor="text1"/>
+        </w:rPr>
+        <w:t xml:space="preserve">, </w:t>
+      </w:r>
+      <w:r>
+        <w:rPr>
+          <w:rFonts w:asciiTheme="minorHAnsi" w:hAnsiTheme="minorHAnsi" w:cstheme="minorHAnsi"/>
+          <w:color w:val="000000" w:themeColor="text1"/>
+        </w:rPr>
+        <w:t xml:space="preserve">alpha’ = 0.05/10946 </w:t>
+      </w:r>
+      <w:r>
+        <w:rPr>
+          <w:rFonts w:asciiTheme="minorHAnsi" w:hAnsiTheme="minorHAnsi" w:cstheme="minorHAnsi"/>
+          <w:color w:val="000000" w:themeColor="text1"/>
+        </w:rPr>
+        <w:t xml:space="preserve">were the alpha’ = </w:t>
+      </w:r>
+      <w:r>
+        <w:rPr>
+          <w:rFonts w:asciiTheme="minorHAnsi" w:hAnsiTheme="minorHAnsi" w:cstheme="minorHAnsi"/>
+          <w:color w:val="000000" w:themeColor="text1"/>
+        </w:rPr>
+        <w:t>4.56</w:t>
+      </w:r>
+      <w:r>
+        <w:rPr>
+          <w:rFonts w:asciiTheme="minorHAnsi" w:hAnsiTheme="minorHAnsi" w:cstheme="minorHAnsi"/>
+          <w:color w:val="000000" w:themeColor="text1"/>
+        </w:rPr>
+        <w:t xml:space="preserve">8 </w:t>
+      </w:r>
+      <w:r>
+        <w:rPr>
+          <w:rFonts w:asciiTheme="minorHAnsi" w:hAnsiTheme="minorHAnsi" w:cstheme="minorHAnsi"/>
+          <w:color w:val="000000" w:themeColor="text1"/>
+        </w:rPr>
+        <w:t>x</w:t>
+      </w:r>
+      <w:r>
+        <w:rPr>
+          <w:rFonts w:asciiTheme="minorHAnsi" w:hAnsiTheme="minorHAnsi" w:cstheme="minorHAnsi"/>
+          <w:color w:val="000000" w:themeColor="text1"/>
+        </w:rPr>
+        <w:t xml:space="preserve"> 10</w:t>
+      </w:r>
+      <w:r>
+        <w:rPr>
+          <w:rFonts w:asciiTheme="minorHAnsi" w:hAnsiTheme="minorHAnsi" w:cstheme="minorHAnsi"/>
+          <w:color w:val="000000" w:themeColor="text1"/>
+          <w:vertAlign w:val="superscript"/>
+        </w:rPr>
+        <w:t>-6</w:t>
+      </w:r>
+      <w:r>
+        <w:rPr>
+          <w:rFonts w:asciiTheme="minorHAnsi" w:hAnsiTheme="minorHAnsi" w:cstheme="minorHAnsi"/>
+          <w:color w:val="000000" w:themeColor="text1"/>
+        </w:rPr>
+        <w:t xml:space="preserve"> </w:t>
+      </w:r>
+      <w:r>
+        <w:rPr>
+          <w:rFonts w:asciiTheme="minorHAnsi" w:hAnsiTheme="minorHAnsi" w:cstheme="minorHAnsi"/>
+          <w:color w:val="000000" w:themeColor="text1"/>
+        </w:rPr>
+        <w:t xml:space="preserve">it was determined that this value </w:t>
+      </w:r>
+      <w:r>
+        <w:rPr>
+          <w:rFonts w:asciiTheme="minorHAnsi" w:hAnsiTheme="minorHAnsi" w:cstheme="minorHAnsi"/>
+          <w:color w:val="000000" w:themeColor="text1"/>
+        </w:rPr>
+        <w:t xml:space="preserve">was too stringent of a threshold cut-off for </w:t>
+      </w:r>
+      <w:proofErr w:type="spellStart"/>
+      <w:r>
+        <w:rPr>
+          <w:rFonts w:asciiTheme="minorHAnsi" w:hAnsiTheme="minorHAnsi" w:cstheme="minorHAnsi"/>
+          <w:color w:val="000000" w:themeColor="text1"/>
+        </w:rPr>
+        <w:t>pvalues</w:t>
+      </w:r>
+      <w:proofErr w:type="spellEnd"/>
+      <w:r>
+        <w:rPr>
+          <w:rFonts w:asciiTheme="minorHAnsi" w:hAnsiTheme="minorHAnsi" w:cstheme="minorHAnsi"/>
+          <w:color w:val="000000" w:themeColor="text1"/>
+        </w:rPr>
+        <w:t xml:space="preserve"> because none passed this threshold and could be used. </w:t>
+      </w:r>
+      <w:r>
+        <w:rPr>
+          <w:rFonts w:asciiTheme="minorHAnsi" w:hAnsiTheme="minorHAnsi" w:cstheme="minorHAnsi"/>
+          <w:color w:val="000000" w:themeColor="text1"/>
+        </w:rPr>
+        <w:t xml:space="preserve">An </w:t>
+      </w:r>
+      <w:proofErr w:type="spellStart"/>
+      <w:r>
+        <w:rPr>
+          <w:rFonts w:asciiTheme="minorHAnsi" w:hAnsiTheme="minorHAnsi" w:cstheme="minorHAnsi"/>
+          <w:color w:val="000000" w:themeColor="text1"/>
+        </w:rPr>
+        <w:t>alpha_value</w:t>
+      </w:r>
+      <w:proofErr w:type="spellEnd"/>
+      <w:r>
+        <w:rPr>
+          <w:rFonts w:asciiTheme="minorHAnsi" w:hAnsiTheme="minorHAnsi" w:cstheme="minorHAnsi"/>
+          <w:color w:val="000000" w:themeColor="text1"/>
+        </w:rPr>
+        <w:t xml:space="preserve"> of </w:t>
+      </w:r>
       <w:r>
         <w:rPr>
           <w:rFonts w:ascii="Menlo" w:eastAsiaTheme="minorHAnsi" w:hAnsi="Menlo" w:cs="Menlo"/>
@@ -1645,9 +3257,8 @@
           <w:szCs w:val="22"/>
           <w:lang w:val="en-US"/>
         </w:rPr>
-        <w:t>calculate_adjusted_</w:t>
-      </w:r>
-      <w:proofErr w:type="gramStart"/>
+        <w:t>6</w:t>
+      </w:r>
       <w:r>
         <w:rPr>
           <w:rFonts w:ascii="Menlo" w:eastAsiaTheme="minorHAnsi" w:hAnsi="Menlo" w:cs="Menlo"/>
@@ -1656,10 +3267,8 @@
           <w:szCs w:val="22"/>
           <w:lang w:val="en-US"/>
         </w:rPr>
-        <w:t>pvalues.R</w:t>
-      </w:r>
-      <w:proofErr w:type="spellEnd"/>
-      <w:proofErr w:type="gramEnd"/>
+        <w:t>.</w:t>
+      </w:r>
       <w:r>
         <w:rPr>
           <w:rFonts w:ascii="Menlo" w:eastAsiaTheme="minorHAnsi" w:hAnsi="Menlo" w:cs="Menlo"/>
@@ -1668,9 +3277,8 @@
           <w:szCs w:val="22"/>
           <w:lang w:val="en-US"/>
         </w:rPr>
-        <w:t xml:space="preserve"> script which uses the </w:t>
-      </w:r>
-      <w:proofErr w:type="spellStart"/>
+        <w:t>5</w:t>
+      </w:r>
       <w:r>
         <w:rPr>
           <w:rFonts w:ascii="Menlo" w:eastAsiaTheme="minorHAnsi" w:hAnsi="Menlo" w:cs="Menlo"/>
@@ -1679,9 +3287,19 @@
           <w:szCs w:val="22"/>
           <w:lang w:val="en-US"/>
         </w:rPr>
-        <w:t>pvalue.adjust</w:t>
-      </w:r>
-      <w:proofErr w:type="spellEnd"/>
+        <w:t xml:space="preserve"> x 10</w:t>
+      </w:r>
+      <w:r>
+        <w:rPr>
+          <w:rFonts w:ascii="Menlo" w:eastAsiaTheme="minorHAnsi" w:hAnsi="Menlo" w:cs="Menlo"/>
+          <w:color w:val="000000"/>
+          <w:sz w:val="22"/>
+          <w:szCs w:val="22"/>
+          <w:vertAlign w:val="superscript"/>
+          <w:lang w:val="en-US"/>
+        </w:rPr>
+        <w:t>-4</w:t>
+      </w:r>
       <w:r>
         <w:rPr>
           <w:rFonts w:asciiTheme="minorHAnsi" w:hAnsiTheme="minorHAnsi" w:cstheme="minorHAnsi"/>
@@ -1694,86 +3312,14 @@
           <w:rFonts w:asciiTheme="minorHAnsi" w:hAnsiTheme="minorHAnsi" w:cstheme="minorHAnsi"/>
           <w:color w:val="000000" w:themeColor="text1"/>
         </w:rPr>
-        <w:t xml:space="preserve">function and the </w:t>
-      </w:r>
-      <w:proofErr w:type="spellStart"/>
-      <w:r>
-        <w:rPr>
-          <w:rFonts w:asciiTheme="minorHAnsi" w:hAnsiTheme="minorHAnsi" w:cstheme="minorHAnsi"/>
-          <w:color w:val="000000" w:themeColor="text1"/>
-        </w:rPr>
-        <w:t>qvalue</w:t>
-      </w:r>
-      <w:proofErr w:type="spellEnd"/>
-      <w:r>
-        <w:rPr>
-          <w:rFonts w:asciiTheme="minorHAnsi" w:hAnsiTheme="minorHAnsi" w:cstheme="minorHAnsi"/>
-          <w:color w:val="000000" w:themeColor="text1"/>
-        </w:rPr>
-        <w:t xml:space="preserve"> library in R. It was determined that an alpha value less than or equal to 0.05 </w:t>
-      </w:r>
-      <w:r>
-        <w:rPr>
-          <w:rFonts w:asciiTheme="minorHAnsi" w:hAnsiTheme="minorHAnsi" w:cstheme="minorHAnsi"/>
-          <w:color w:val="000000" w:themeColor="text1"/>
-        </w:rPr>
-        <w:t xml:space="preserve">were retained </w:t>
-      </w:r>
-      <w:r>
-        <w:rPr>
-          <w:rFonts w:asciiTheme="minorHAnsi" w:hAnsiTheme="minorHAnsi" w:cstheme="minorHAnsi"/>
-          <w:color w:val="000000" w:themeColor="text1"/>
-        </w:rPr>
-        <w:t xml:space="preserve">for further processing </w:t>
-      </w:r>
-      <w:r>
-        <w:rPr>
-          <w:rFonts w:asciiTheme="minorHAnsi" w:hAnsiTheme="minorHAnsi" w:cstheme="minorHAnsi"/>
-          <w:color w:val="000000" w:themeColor="text1"/>
-        </w:rPr>
-        <w:t xml:space="preserve">as this indicated that they were </w:t>
-      </w:r>
-      <w:r>
-        <w:rPr>
-          <w:rFonts w:asciiTheme="minorHAnsi" w:hAnsiTheme="minorHAnsi" w:cstheme="minorHAnsi"/>
-          <w:color w:val="000000" w:themeColor="text1"/>
-        </w:rPr>
-        <w:t>significant with a False Discovery Rate of 5%</w:t>
-      </w:r>
-      <w:r>
-        <w:rPr>
-          <w:rFonts w:asciiTheme="minorHAnsi" w:hAnsiTheme="minorHAnsi" w:cstheme="minorHAnsi"/>
-          <w:color w:val="000000" w:themeColor="text1"/>
-        </w:rPr>
-        <w:t xml:space="preserve">. </w:t>
-      </w:r>
-      <w:r>
-        <w:rPr>
-          <w:rFonts w:asciiTheme="minorHAnsi" w:hAnsiTheme="minorHAnsi" w:cstheme="minorHAnsi"/>
-          <w:color w:val="000000" w:themeColor="text1"/>
-        </w:rPr>
-        <w:t xml:space="preserve">A total of xxx individual genotypes </w:t>
-      </w:r>
-      <w:r>
-        <w:rPr>
-          <w:rFonts w:asciiTheme="minorHAnsi" w:hAnsiTheme="minorHAnsi" w:cstheme="minorHAnsi"/>
-          <w:color w:val="000000" w:themeColor="text1"/>
-        </w:rPr>
-        <w:t xml:space="preserve">and XXX </w:t>
-      </w:r>
-      <w:r>
-        <w:rPr>
-          <w:rFonts w:asciiTheme="minorHAnsi" w:hAnsiTheme="minorHAnsi" w:cstheme="minorHAnsi"/>
-          <w:color w:val="000000" w:themeColor="text1"/>
-        </w:rPr>
-        <w:t xml:space="preserve">variants </w:t>
-      </w:r>
-      <w:r>
-        <w:rPr>
-          <w:rFonts w:asciiTheme="minorHAnsi" w:hAnsiTheme="minorHAnsi" w:cstheme="minorHAnsi"/>
-          <w:color w:val="000000" w:themeColor="text1"/>
-        </w:rPr>
-        <w:t>were retained</w:t>
+        <w:t xml:space="preserve">was used to filter genotypes and those that passed this threshold were </w:t>
+      </w:r>
+      <w:r>
+        <w:rPr>
+          <w:rFonts w:asciiTheme="minorHAnsi" w:hAnsiTheme="minorHAnsi" w:cstheme="minorHAnsi"/>
+          <w:color w:val="000000" w:themeColor="text1"/>
+        </w:rPr>
+        <w:t>retained</w:t>
       </w:r>
       <w:r>
         <w:rPr>
@@ -1782,6 +3328,54 @@
         </w:rPr>
         <w:t xml:space="preserve"> for further processing.</w:t>
       </w:r>
+      <w:r>
+        <w:rPr>
+          <w:rFonts w:asciiTheme="minorHAnsi" w:hAnsiTheme="minorHAnsi" w:cstheme="minorHAnsi"/>
+          <w:color w:val="000000" w:themeColor="text1"/>
+        </w:rPr>
+        <w:t xml:space="preserve"> A total of </w:t>
+      </w:r>
+      <w:r>
+        <w:rPr>
+          <w:rFonts w:asciiTheme="minorHAnsi" w:hAnsiTheme="minorHAnsi" w:cstheme="minorHAnsi"/>
+          <w:color w:val="000000" w:themeColor="text1"/>
+        </w:rPr>
+        <w:t xml:space="preserve">230 individual genotypes and </w:t>
+      </w:r>
+      <w:r>
+        <w:rPr>
+          <w:rFonts w:ascii="Menlo" w:eastAsiaTheme="minorHAnsi" w:hAnsi="Menlo" w:cs="Menlo"/>
+          <w:color w:val="000000"/>
+          <w:sz w:val="22"/>
+          <w:szCs w:val="22"/>
+          <w:lang w:val="en-US"/>
+        </w:rPr>
+        <w:t>223</w:t>
+      </w:r>
+      <w:r>
+        <w:rPr>
+          <w:rFonts w:ascii="Menlo" w:eastAsiaTheme="minorHAnsi" w:hAnsi="Menlo" w:cs="Menlo"/>
+          <w:color w:val="000000"/>
+          <w:sz w:val="22"/>
+          <w:szCs w:val="22"/>
+          <w:lang w:val="en-US"/>
+        </w:rPr>
+        <w:t xml:space="preserve"> </w:t>
+      </w:r>
+      <w:r>
+        <w:rPr>
+          <w:rFonts w:asciiTheme="minorHAnsi" w:hAnsiTheme="minorHAnsi" w:cstheme="minorHAnsi"/>
+          <w:color w:val="000000" w:themeColor="text1"/>
+        </w:rPr>
+        <w:t>SNP variants</w:t>
+      </w:r>
+      <w:r>
+        <w:rPr>
+          <w:rFonts w:asciiTheme="minorHAnsi" w:hAnsiTheme="minorHAnsi" w:cstheme="minorHAnsi"/>
+          <w:color w:val="000000" w:themeColor="text1"/>
+        </w:rPr>
+        <w:t>.</w:t>
+      </w:r>
     </w:p>
     <w:p>
       <w:pPr>
@@ -1889,6 +3483,171 @@
           <w:color w:val="000000" w:themeColor="text1"/>
         </w:rPr>
       </w:pPr>
+      <w:r>
+        <w:rPr>
+          <w:rFonts w:asciiTheme="minorHAnsi" w:hAnsiTheme="minorHAnsi" w:cstheme="minorHAnsi"/>
+          <w:color w:val="000000" w:themeColor="text1"/>
+        </w:rPr>
+        <w:t>Machine Learning Models</w:t>
+      </w:r>
+    </w:p>
+    <w:p>
+      <w:pPr>
+        <w:rPr>
+          <w:rFonts w:asciiTheme="minorHAnsi" w:hAnsiTheme="minorHAnsi" w:cstheme="minorHAnsi"/>
+          <w:color w:val="000000" w:themeColor="text1"/>
+        </w:rPr>
+      </w:pPr>
+    </w:p>
+    <w:p>
+      <w:pPr>
+        <w:rPr>
+          <w:rFonts w:asciiTheme="minorHAnsi" w:hAnsiTheme="minorHAnsi" w:cstheme="minorHAnsi"/>
+          <w:color w:val="000000" w:themeColor="text1"/>
+        </w:rPr>
+      </w:pPr>
+      <w:r>
+        <w:rPr>
+          <w:rFonts w:asciiTheme="minorHAnsi" w:hAnsiTheme="minorHAnsi" w:cstheme="minorHAnsi"/>
+          <w:color w:val="000000" w:themeColor="text1"/>
+        </w:rPr>
+        <w:t xml:space="preserve">The second step of the workflow executes the machine learning models, </w:t>
+      </w:r>
+      <w:r>
+        <w:rPr>
+          <w:rFonts w:asciiTheme="minorHAnsi" w:hAnsiTheme="minorHAnsi" w:cstheme="minorHAnsi"/>
+          <w:color w:val="000000" w:themeColor="text1"/>
+        </w:rPr>
+        <w:t>polygenetic linear regression</w:t>
+      </w:r>
+      <w:r>
+        <w:rPr>
+          <w:rFonts w:asciiTheme="minorHAnsi" w:hAnsiTheme="minorHAnsi" w:cstheme="minorHAnsi"/>
+          <w:color w:val="000000" w:themeColor="text1"/>
+        </w:rPr>
+        <w:t xml:space="preserve"> (paper), </w:t>
+      </w:r>
+      <w:r>
+        <w:rPr>
+          <w:rFonts w:asciiTheme="minorHAnsi" w:hAnsiTheme="minorHAnsi" w:cstheme="minorHAnsi"/>
+          <w:color w:val="000000" w:themeColor="text1"/>
+        </w:rPr>
+        <w:t xml:space="preserve">LASSO </w:t>
+      </w:r>
+      <w:r>
+        <w:rPr>
+          <w:rFonts w:asciiTheme="minorHAnsi" w:hAnsiTheme="minorHAnsi" w:cstheme="minorHAnsi"/>
+          <w:color w:val="000000" w:themeColor="text1"/>
+        </w:rPr>
+        <w:t xml:space="preserve">regression </w:t>
+      </w:r>
+      <w:r>
+        <w:rPr>
+          <w:rFonts w:asciiTheme="minorHAnsi" w:hAnsiTheme="minorHAnsi" w:cstheme="minorHAnsi"/>
+          <w:color w:val="000000" w:themeColor="text1"/>
+        </w:rPr>
+        <w:t>(</w:t>
+      </w:r>
+      <w:r>
+        <w:rPr>
+          <w:rFonts w:asciiTheme="minorHAnsi" w:hAnsiTheme="minorHAnsi" w:cstheme="minorHAnsi"/>
+          <w:color w:val="000000" w:themeColor="text1"/>
+        </w:rPr>
+        <w:t>L1 Regularization</w:t>
+      </w:r>
+      <w:r>
+        <w:rPr>
+          <w:rFonts w:asciiTheme="minorHAnsi" w:hAnsiTheme="minorHAnsi" w:cstheme="minorHAnsi"/>
+          <w:color w:val="000000" w:themeColor="text1"/>
+        </w:rPr>
+        <w:t>) (</w:t>
+      </w:r>
+      <w:r>
+        <w:rPr>
+          <w:rFonts w:asciiTheme="minorHAnsi" w:hAnsiTheme="minorHAnsi" w:cstheme="minorHAnsi"/>
+          <w:color w:val="000000" w:themeColor="text1"/>
+        </w:rPr>
+        <w:t>blank</w:t>
+      </w:r>
+      <w:r>
+        <w:rPr>
+          <w:rFonts w:asciiTheme="minorHAnsi" w:hAnsiTheme="minorHAnsi" w:cstheme="minorHAnsi"/>
+          <w:color w:val="000000" w:themeColor="text1"/>
+        </w:rPr>
+        <w:t xml:space="preserve">), </w:t>
+      </w:r>
+      <w:r>
+        <w:rPr>
+          <w:rFonts w:asciiTheme="minorHAnsi" w:hAnsiTheme="minorHAnsi" w:cstheme="minorHAnsi"/>
+          <w:color w:val="000000" w:themeColor="text1"/>
+        </w:rPr>
+        <w:t>RIDGE</w:t>
+      </w:r>
+      <w:r>
+        <w:rPr>
+          <w:rFonts w:asciiTheme="minorHAnsi" w:hAnsiTheme="minorHAnsi" w:cstheme="minorHAnsi"/>
+          <w:color w:val="000000" w:themeColor="text1"/>
+        </w:rPr>
+        <w:t xml:space="preserve"> regression</w:t>
+      </w:r>
+      <w:r>
+        <w:rPr>
+          <w:rFonts w:asciiTheme="minorHAnsi" w:hAnsiTheme="minorHAnsi" w:cstheme="minorHAnsi"/>
+          <w:color w:val="000000" w:themeColor="text1"/>
+        </w:rPr>
+        <w:t xml:space="preserve"> </w:t>
+      </w:r>
+      <w:r>
+        <w:rPr>
+          <w:rFonts w:asciiTheme="minorHAnsi" w:hAnsiTheme="minorHAnsi" w:cstheme="minorHAnsi"/>
+          <w:color w:val="000000" w:themeColor="text1"/>
+        </w:rPr>
+        <w:t>(</w:t>
+      </w:r>
+      <w:r>
+        <w:rPr>
+          <w:rFonts w:asciiTheme="minorHAnsi" w:hAnsiTheme="minorHAnsi" w:cstheme="minorHAnsi"/>
+          <w:color w:val="000000" w:themeColor="text1"/>
+        </w:rPr>
+        <w:t xml:space="preserve">L2 </w:t>
+      </w:r>
+      <w:proofErr w:type="gramStart"/>
+      <w:r>
+        <w:rPr>
+          <w:rFonts w:asciiTheme="minorHAnsi" w:hAnsiTheme="minorHAnsi" w:cstheme="minorHAnsi"/>
+          <w:color w:val="000000" w:themeColor="text1"/>
+        </w:rPr>
+        <w:t>Regularization</w:t>
+      </w:r>
+      <w:r>
+        <w:rPr>
+          <w:rFonts w:asciiTheme="minorHAnsi" w:hAnsiTheme="minorHAnsi" w:cstheme="minorHAnsi"/>
+          <w:color w:val="000000" w:themeColor="text1"/>
+        </w:rPr>
+        <w:t>)</w:t>
+      </w:r>
+      <w:r>
+        <w:rPr>
+          <w:rFonts w:asciiTheme="minorHAnsi" w:hAnsiTheme="minorHAnsi" w:cstheme="minorHAnsi"/>
+          <w:color w:val="000000" w:themeColor="text1"/>
+        </w:rPr>
+        <w:t>(</w:t>
+      </w:r>
+      <w:proofErr w:type="gramEnd"/>
+      <w:r>
+        <w:rPr>
+          <w:rFonts w:asciiTheme="minorHAnsi" w:hAnsiTheme="minorHAnsi" w:cstheme="minorHAnsi"/>
+          <w:color w:val="000000" w:themeColor="text1"/>
+        </w:rPr>
+        <w:t>blank)</w:t>
+      </w:r>
+      <w:r>
+        <w:rPr>
+          <w:rFonts w:asciiTheme="minorHAnsi" w:hAnsiTheme="minorHAnsi" w:cstheme="minorHAnsi"/>
+          <w:color w:val="000000" w:themeColor="text1"/>
+        </w:rPr>
+        <w:t>.</w:t>
+      </w:r>
     </w:p>
     <w:p>
       <w:pPr>
@@ -1911,79 +3670,42 @@
           <w:color w:val="000000" w:themeColor="text1"/>
         </w:rPr>
         <w:lastRenderedPageBreak/>
-        <w:t>Machine Learning Models</w:t>
-      </w:r>
-    </w:p>
-    <w:p>
-      <w:pPr>
-        <w:rPr>
-          <w:rFonts w:asciiTheme="minorHAnsi" w:hAnsiTheme="minorHAnsi" w:cstheme="minorHAnsi"/>
-          <w:color w:val="000000" w:themeColor="text1"/>
-        </w:rPr>
-      </w:pPr>
-    </w:p>
-    <w:p>
-      <w:pPr>
-        <w:rPr>
-          <w:rFonts w:asciiTheme="minorHAnsi" w:hAnsiTheme="minorHAnsi" w:cstheme="minorHAnsi"/>
-          <w:color w:val="000000" w:themeColor="text1"/>
-        </w:rPr>
-      </w:pPr>
-      <w:r>
-        <w:rPr>
-          <w:rFonts w:asciiTheme="minorHAnsi" w:hAnsiTheme="minorHAnsi" w:cstheme="minorHAnsi"/>
-          <w:color w:val="000000" w:themeColor="text1"/>
-        </w:rPr>
-        <w:t xml:space="preserve">The second step of the workflow executes the machine learning models, </w:t>
-      </w:r>
-      <w:r>
-        <w:rPr>
-          <w:rFonts w:asciiTheme="minorHAnsi" w:hAnsiTheme="minorHAnsi" w:cstheme="minorHAnsi"/>
-          <w:color w:val="000000" w:themeColor="text1"/>
-        </w:rPr>
-        <w:t>polygenetic linear regression</w:t>
-      </w:r>
-      <w:r>
-        <w:rPr>
-          <w:rFonts w:asciiTheme="minorHAnsi" w:hAnsiTheme="minorHAnsi" w:cstheme="minorHAnsi"/>
-          <w:color w:val="000000" w:themeColor="text1"/>
-        </w:rPr>
-        <w:t xml:space="preserve"> (paper), </w:t>
-      </w:r>
-      <w:r>
-        <w:rPr>
-          <w:rFonts w:asciiTheme="minorHAnsi" w:hAnsiTheme="minorHAnsi" w:cstheme="minorHAnsi"/>
-          <w:color w:val="000000" w:themeColor="text1"/>
-        </w:rPr>
-        <w:t>LASSO L1 Regularization</w:t>
-      </w:r>
-      <w:r>
-        <w:rPr>
-          <w:rFonts w:asciiTheme="minorHAnsi" w:hAnsiTheme="minorHAnsi" w:cstheme="minorHAnsi"/>
-          <w:color w:val="000000" w:themeColor="text1"/>
-        </w:rPr>
-        <w:t xml:space="preserve"> (SVM) (</w:t>
-      </w:r>
-      <w:r>
-        <w:rPr>
-          <w:rFonts w:asciiTheme="minorHAnsi" w:hAnsiTheme="minorHAnsi" w:cstheme="minorHAnsi"/>
-          <w:color w:val="000000" w:themeColor="text1"/>
-        </w:rPr>
-        <w:t>blank</w:t>
-      </w:r>
-      <w:r>
-        <w:rPr>
-          <w:rFonts w:asciiTheme="minorHAnsi" w:hAnsiTheme="minorHAnsi" w:cstheme="minorHAnsi"/>
-          <w:color w:val="000000" w:themeColor="text1"/>
-        </w:rPr>
-        <w:t xml:space="preserve">), </w:t>
-      </w:r>
-      <w:r>
-        <w:rPr>
-          <w:rFonts w:asciiTheme="minorHAnsi" w:hAnsiTheme="minorHAnsi" w:cstheme="minorHAnsi"/>
-          <w:color w:val="000000" w:themeColor="text1"/>
-        </w:rPr>
-        <w:t>RIDGE L2 Regularization</w:t>
+        <w:t xml:space="preserve">The </w:t>
+      </w:r>
+      <w:r>
+        <w:rPr>
+          <w:rFonts w:asciiTheme="minorHAnsi" w:hAnsiTheme="minorHAnsi" w:cstheme="minorHAnsi"/>
+          <w:color w:val="000000" w:themeColor="text1"/>
+        </w:rPr>
+        <w:t xml:space="preserve">dataset </w:t>
+      </w:r>
+      <w:r>
+        <w:rPr>
+          <w:rFonts w:asciiTheme="minorHAnsi" w:hAnsiTheme="minorHAnsi" w:cstheme="minorHAnsi"/>
+          <w:color w:val="000000" w:themeColor="text1"/>
+        </w:rPr>
+        <w:t xml:space="preserve">criteria for input into the three models were the following. Genotypes </w:t>
+      </w:r>
+      <w:r>
+        <w:rPr>
+          <w:rFonts w:asciiTheme="minorHAnsi" w:hAnsiTheme="minorHAnsi" w:cstheme="minorHAnsi"/>
+          <w:color w:val="000000" w:themeColor="text1"/>
+        </w:rPr>
+        <w:t xml:space="preserve">were </w:t>
+      </w:r>
+      <w:r>
+        <w:rPr>
+          <w:rFonts w:asciiTheme="minorHAnsi" w:hAnsiTheme="minorHAnsi" w:cstheme="minorHAnsi"/>
+          <w:color w:val="000000" w:themeColor="text1"/>
+        </w:rPr>
+        <w:t xml:space="preserve">filtered </w:t>
+      </w:r>
+      <w:r>
+        <w:rPr>
+          <w:rFonts w:asciiTheme="minorHAnsi" w:hAnsiTheme="minorHAnsi" w:cstheme="minorHAnsi"/>
+          <w:color w:val="000000" w:themeColor="text1"/>
+        </w:rPr>
+        <w:t>using MAF &gt;= 0.01, p-value alpha</w:t>
       </w:r>
       <w:r>
         <w:rPr>
@@ -1997,7 +3719,170 @@
           <w:rFonts w:asciiTheme="minorHAnsi" w:hAnsiTheme="minorHAnsi" w:cstheme="minorHAnsi"/>
           <w:color w:val="000000" w:themeColor="text1"/>
         </w:rPr>
-        <w:t>(blank)</w:t>
+        <w:t>&lt;=</w:t>
+      </w:r>
+      <w:r>
+        <w:rPr>
+          <w:rFonts w:asciiTheme="minorHAnsi" w:hAnsiTheme="minorHAnsi" w:cstheme="minorHAnsi"/>
+          <w:color w:val="000000" w:themeColor="text1"/>
+        </w:rPr>
+        <w:t xml:space="preserve"> </w:t>
+      </w:r>
+      <w:r>
+        <w:rPr>
+          <w:rFonts w:asciiTheme="minorHAnsi" w:hAnsiTheme="minorHAnsi" w:cstheme="minorHAnsi"/>
+          <w:color w:val="000000" w:themeColor="text1"/>
+        </w:rPr>
+        <w:t>0.0</w:t>
+      </w:r>
+      <w:r>
+        <w:rPr>
+          <w:rFonts w:asciiTheme="minorHAnsi" w:hAnsiTheme="minorHAnsi" w:cstheme="minorHAnsi"/>
+          <w:color w:val="000000" w:themeColor="text1"/>
+        </w:rPr>
+        <w:t>006</w:t>
+      </w:r>
+      <w:r>
+        <w:rPr>
+          <w:rFonts w:asciiTheme="minorHAnsi" w:hAnsiTheme="minorHAnsi" w:cstheme="minorHAnsi"/>
+          <w:color w:val="000000" w:themeColor="text1"/>
+        </w:rPr>
+        <w:t xml:space="preserve">5 for an FDR of </w:t>
+      </w:r>
+      <w:r>
+        <w:rPr>
+          <w:rFonts w:asciiTheme="minorHAnsi" w:hAnsiTheme="minorHAnsi" w:cstheme="minorHAnsi"/>
+          <w:color w:val="000000" w:themeColor="text1"/>
+        </w:rPr>
+        <w:t>0.0065</w:t>
+      </w:r>
+      <w:r>
+        <w:rPr>
+          <w:rFonts w:asciiTheme="minorHAnsi" w:hAnsiTheme="minorHAnsi" w:cstheme="minorHAnsi"/>
+          <w:color w:val="000000" w:themeColor="text1"/>
+        </w:rPr>
+        <w:t xml:space="preserve">%, and the major allele (reference) was encoded as 0 and the minor allele (alternative) was encoded as 1 </w:t>
+      </w:r>
+      <w:r>
+        <w:rPr>
+          <w:rFonts w:asciiTheme="minorHAnsi" w:hAnsiTheme="minorHAnsi" w:cstheme="minorHAnsi"/>
+          <w:color w:val="000000" w:themeColor="text1"/>
+        </w:rPr>
+        <w:t xml:space="preserve">and Phenotypes were filtered by missing values </w:t>
+      </w:r>
+      <w:r>
+        <w:rPr>
+          <w:rFonts w:asciiTheme="minorHAnsi" w:hAnsiTheme="minorHAnsi" w:cstheme="minorHAnsi"/>
+          <w:color w:val="000000" w:themeColor="text1"/>
+        </w:rPr>
+        <w:t xml:space="preserve">and filtered genotype ids </w:t>
+      </w:r>
+      <w:r>
+        <w:rPr>
+          <w:rFonts w:asciiTheme="minorHAnsi" w:hAnsiTheme="minorHAnsi" w:cstheme="minorHAnsi"/>
+          <w:color w:val="000000" w:themeColor="text1"/>
+        </w:rPr>
+        <w:t>in the quality control step</w:t>
+      </w:r>
+      <w:r>
+        <w:rPr>
+          <w:rFonts w:asciiTheme="minorHAnsi" w:hAnsiTheme="minorHAnsi" w:cstheme="minorHAnsi"/>
+          <w:color w:val="000000" w:themeColor="text1"/>
+        </w:rPr>
+        <w:t xml:space="preserve">. There </w:t>
+      </w:r>
+      <w:r>
+        <w:rPr>
+          <w:rFonts w:asciiTheme="minorHAnsi" w:hAnsiTheme="minorHAnsi" w:cstheme="minorHAnsi"/>
+          <w:color w:val="000000" w:themeColor="text1"/>
+        </w:rPr>
+        <w:t xml:space="preserve">were </w:t>
+      </w:r>
+      <w:r>
+        <w:rPr>
+          <w:rFonts w:asciiTheme="minorHAnsi" w:hAnsiTheme="minorHAnsi" w:cstheme="minorHAnsi"/>
+          <w:color w:val="000000" w:themeColor="text1"/>
+        </w:rPr>
+        <w:t>230 genotyped individuals and xx</w:t>
+      </w:r>
+      <w:r>
+        <w:rPr>
+          <w:rFonts w:asciiTheme="minorHAnsi" w:hAnsiTheme="minorHAnsi" w:cstheme="minorHAnsi"/>
+          <w:color w:val="000000" w:themeColor="text1"/>
+        </w:rPr>
+        <w:t>x</w:t>
+      </w:r>
+      <w:r>
+        <w:rPr>
+          <w:rFonts w:asciiTheme="minorHAnsi" w:hAnsiTheme="minorHAnsi" w:cstheme="minorHAnsi"/>
+          <w:color w:val="000000" w:themeColor="text1"/>
+        </w:rPr>
+        <w:t xml:space="preserve"> SNP variants </w:t>
+      </w:r>
+      <w:r>
+        <w:rPr>
+          <w:rFonts w:asciiTheme="minorHAnsi" w:hAnsiTheme="minorHAnsi" w:cstheme="minorHAnsi"/>
+          <w:color w:val="000000" w:themeColor="text1"/>
+        </w:rPr>
+        <w:t>used as input for each of the three models.</w:t>
+      </w:r>
+      <w:r>
+        <w:rPr>
+          <w:rFonts w:asciiTheme="minorHAnsi" w:hAnsiTheme="minorHAnsi" w:cstheme="minorHAnsi"/>
+          <w:color w:val="000000" w:themeColor="text1"/>
+        </w:rPr>
+        <w:t xml:space="preserve"> All machine learning models were implemented in the python </w:t>
+      </w:r>
+      <w:r>
+        <w:rPr>
+          <w:rFonts w:asciiTheme="minorHAnsi" w:hAnsiTheme="minorHAnsi" w:cstheme="minorHAnsi"/>
+          <w:color w:val="000000" w:themeColor="text1"/>
+        </w:rPr>
+        <w:t>scikit-learn</w:t>
+      </w:r>
+      <w:r>
+        <w:rPr>
+          <w:rFonts w:asciiTheme="minorHAnsi" w:hAnsiTheme="minorHAnsi" w:cstheme="minorHAnsi"/>
+          <w:color w:val="000000" w:themeColor="text1"/>
+        </w:rPr>
+        <w:t xml:space="preserve"> package</w:t>
+      </w:r>
+      <w:r>
+        <w:rPr>
+          <w:rFonts w:asciiTheme="minorHAnsi" w:hAnsiTheme="minorHAnsi" w:cstheme="minorHAnsi"/>
+          <w:color w:val="000000" w:themeColor="text1"/>
+        </w:rPr>
+        <w:t xml:space="preserve"> version </w:t>
+      </w:r>
+      <w:proofErr w:type="gramStart"/>
+      <w:r>
+        <w:rPr>
+          <w:rFonts w:asciiTheme="minorHAnsi" w:hAnsiTheme="minorHAnsi" w:cstheme="minorHAnsi"/>
+          <w:color w:val="000000" w:themeColor="text1"/>
+        </w:rPr>
+        <w:t>0.24.1</w:t>
+      </w:r>
+      <w:r>
+        <w:rPr>
+          <w:rFonts w:asciiTheme="minorHAnsi" w:hAnsiTheme="minorHAnsi" w:cstheme="minorHAnsi"/>
+          <w:color w:val="000000" w:themeColor="text1"/>
+        </w:rPr>
+        <w:t xml:space="preserve"> </w:t>
+      </w:r>
+      <w:r>
+        <w:rPr>
+          <w:rFonts w:asciiTheme="minorHAnsi" w:hAnsiTheme="minorHAnsi" w:cstheme="minorHAnsi"/>
+          <w:color w:val="000000" w:themeColor="text1"/>
+        </w:rPr>
+        <w:t xml:space="preserve"> (</w:t>
+      </w:r>
+      <w:proofErr w:type="gramEnd"/>
+      <w:r>
+        <w:rPr>
+          <w:rFonts w:asciiTheme="minorHAnsi" w:hAnsiTheme="minorHAnsi" w:cstheme="minorHAnsi"/>
+          <w:color w:val="000000" w:themeColor="text1"/>
+        </w:rPr>
+        <w:t>blank)</w:t>
       </w:r>
       <w:r>
         <w:rPr>
@@ -2006,64 +3891,289 @@
         </w:rPr>
         <w:t>.</w:t>
       </w:r>
-    </w:p>
-    <w:p>
-      <w:pPr>
-        <w:rPr>
-          <w:rFonts w:asciiTheme="minorHAnsi" w:hAnsiTheme="minorHAnsi" w:cstheme="minorHAnsi"/>
-          <w:color w:val="000000" w:themeColor="text1"/>
-        </w:rPr>
-      </w:pPr>
-    </w:p>
-    <w:p>
-      <w:pPr>
-        <w:rPr>
-          <w:rFonts w:asciiTheme="minorHAnsi" w:hAnsiTheme="minorHAnsi" w:cstheme="minorHAnsi"/>
-          <w:color w:val="000000" w:themeColor="text1"/>
-        </w:rPr>
-      </w:pPr>
-      <w:r>
-        <w:rPr>
-          <w:rFonts w:asciiTheme="minorHAnsi" w:hAnsiTheme="minorHAnsi" w:cstheme="minorHAnsi"/>
-          <w:color w:val="000000" w:themeColor="text1"/>
-        </w:rPr>
-        <w:t xml:space="preserve">The </w:t>
-      </w:r>
-      <w:r>
-        <w:rPr>
-          <w:rFonts w:asciiTheme="minorHAnsi" w:hAnsiTheme="minorHAnsi" w:cstheme="minorHAnsi"/>
-          <w:color w:val="000000" w:themeColor="text1"/>
-        </w:rPr>
-        <w:t xml:space="preserve">dataset </w:t>
-      </w:r>
-      <w:r>
-        <w:rPr>
-          <w:rFonts w:asciiTheme="minorHAnsi" w:hAnsiTheme="minorHAnsi" w:cstheme="minorHAnsi"/>
-          <w:color w:val="000000" w:themeColor="text1"/>
-        </w:rPr>
-        <w:t xml:space="preserve">criteria for input into the three models were the following. Genotypes </w:t>
-      </w:r>
-      <w:r>
-        <w:rPr>
-          <w:rFonts w:asciiTheme="minorHAnsi" w:hAnsiTheme="minorHAnsi" w:cstheme="minorHAnsi"/>
-          <w:color w:val="000000" w:themeColor="text1"/>
-        </w:rPr>
-        <w:t xml:space="preserve">were </w:t>
-      </w:r>
-      <w:r>
-        <w:rPr>
-          <w:rFonts w:asciiTheme="minorHAnsi" w:hAnsiTheme="minorHAnsi" w:cstheme="minorHAnsi"/>
-          <w:color w:val="000000" w:themeColor="text1"/>
-        </w:rPr>
-        <w:t xml:space="preserve">filtered </w:t>
-      </w:r>
-      <w:r>
-        <w:rPr>
-          <w:rFonts w:asciiTheme="minorHAnsi" w:hAnsiTheme="minorHAnsi" w:cstheme="minorHAnsi"/>
-          <w:color w:val="000000" w:themeColor="text1"/>
-        </w:rPr>
-        <w:t>using MAF &gt;= 0.01, adjusted p-value (q-value blank) alpha</w:t>
-      </w:r>
+      <w:r>
+        <w:rPr>
+          <w:rFonts w:asciiTheme="minorHAnsi" w:hAnsiTheme="minorHAnsi" w:cstheme="minorHAnsi"/>
+          <w:color w:val="000000" w:themeColor="text1"/>
+        </w:rPr>
+        <w:t xml:space="preserve"> The encoded genotype files were </w:t>
+      </w:r>
+      <w:r>
+        <w:rPr>
+          <w:rFonts w:asciiTheme="minorHAnsi" w:hAnsiTheme="minorHAnsi" w:cstheme="minorHAnsi"/>
+          <w:color w:val="000000" w:themeColor="text1"/>
+        </w:rPr>
+        <w:t xml:space="preserve">parsed using the python </w:t>
+      </w:r>
+      <w:proofErr w:type="gramStart"/>
+      <w:r>
+        <w:rPr>
+          <w:rFonts w:asciiTheme="minorHAnsi" w:hAnsiTheme="minorHAnsi" w:cstheme="minorHAnsi"/>
+          <w:color w:val="000000" w:themeColor="text1"/>
+        </w:rPr>
+        <w:t>pandas</w:t>
+      </w:r>
+      <w:proofErr w:type="gramEnd"/>
+      <w:r>
+        <w:rPr>
+          <w:rFonts w:asciiTheme="minorHAnsi" w:hAnsiTheme="minorHAnsi" w:cstheme="minorHAnsi"/>
+          <w:color w:val="000000" w:themeColor="text1"/>
+        </w:rPr>
+        <w:t xml:space="preserve"> version </w:t>
+      </w:r>
+      <w:r>
+        <w:rPr>
+          <w:rFonts w:asciiTheme="minorHAnsi" w:hAnsiTheme="minorHAnsi" w:cstheme="minorHAnsi"/>
+          <w:color w:val="000000" w:themeColor="text1"/>
+        </w:rPr>
+        <w:t>1.2.3</w:t>
+      </w:r>
+      <w:r>
+        <w:rPr>
+          <w:rFonts w:asciiTheme="minorHAnsi" w:hAnsiTheme="minorHAnsi" w:cstheme="minorHAnsi"/>
+          <w:color w:val="000000" w:themeColor="text1"/>
+        </w:rPr>
+        <w:t xml:space="preserve"> (blank) and loaded into a </w:t>
+      </w:r>
+      <w:proofErr w:type="spellStart"/>
+      <w:r>
+        <w:rPr>
+          <w:rFonts w:asciiTheme="minorHAnsi" w:hAnsiTheme="minorHAnsi" w:cstheme="minorHAnsi"/>
+          <w:color w:val="000000" w:themeColor="text1"/>
+        </w:rPr>
+        <w:t>numpy</w:t>
+      </w:r>
+      <w:proofErr w:type="spellEnd"/>
+      <w:r>
+        <w:rPr>
+          <w:rFonts w:asciiTheme="minorHAnsi" w:hAnsiTheme="minorHAnsi" w:cstheme="minorHAnsi"/>
+          <w:color w:val="000000" w:themeColor="text1"/>
+        </w:rPr>
+        <w:t xml:space="preserve"> array using the python </w:t>
+      </w:r>
+      <w:proofErr w:type="spellStart"/>
+      <w:r>
+        <w:rPr>
+          <w:rFonts w:asciiTheme="minorHAnsi" w:hAnsiTheme="minorHAnsi" w:cstheme="minorHAnsi"/>
+          <w:color w:val="000000" w:themeColor="text1"/>
+        </w:rPr>
+        <w:t>numpy</w:t>
+      </w:r>
+      <w:proofErr w:type="spellEnd"/>
+      <w:r>
+        <w:rPr>
+          <w:rFonts w:asciiTheme="minorHAnsi" w:hAnsiTheme="minorHAnsi" w:cstheme="minorHAnsi"/>
+          <w:color w:val="000000" w:themeColor="text1"/>
+        </w:rPr>
+        <w:t xml:space="preserve"> package version </w:t>
+      </w:r>
+      <w:r>
+        <w:rPr>
+          <w:rFonts w:asciiTheme="minorHAnsi" w:hAnsiTheme="minorHAnsi" w:cstheme="minorHAnsi"/>
+          <w:color w:val="000000" w:themeColor="text1"/>
+        </w:rPr>
+        <w:t>1.20.2</w:t>
+      </w:r>
+      <w:r>
+        <w:rPr>
+          <w:rFonts w:asciiTheme="minorHAnsi" w:hAnsiTheme="minorHAnsi" w:cstheme="minorHAnsi"/>
+          <w:color w:val="000000" w:themeColor="text1"/>
+        </w:rPr>
+        <w:t xml:space="preserve"> (blank)</w:t>
+      </w:r>
+      <w:r>
+        <w:rPr>
+          <w:rFonts w:asciiTheme="minorHAnsi" w:hAnsiTheme="minorHAnsi" w:cstheme="minorHAnsi"/>
+          <w:color w:val="000000" w:themeColor="text1"/>
+        </w:rPr>
+        <w:t xml:space="preserve"> for each model. Then a cross-validation approach </w:t>
+      </w:r>
+      <w:proofErr w:type="gramStart"/>
+      <w:r>
+        <w:rPr>
+          <w:rFonts w:asciiTheme="minorHAnsi" w:hAnsiTheme="minorHAnsi" w:cstheme="minorHAnsi"/>
+          <w:color w:val="000000" w:themeColor="text1"/>
+        </w:rPr>
+        <w:t>( which</w:t>
+      </w:r>
+      <w:proofErr w:type="gramEnd"/>
+      <w:r>
+        <w:rPr>
+          <w:rFonts w:asciiTheme="minorHAnsi" w:hAnsiTheme="minorHAnsi" w:cstheme="minorHAnsi"/>
+          <w:color w:val="000000" w:themeColor="text1"/>
+        </w:rPr>
+        <w:t xml:space="preserve"> one ) was used in order to validate the hyperparameter (look up more information). Then a test set was used for pred</w:t>
+      </w:r>
+      <w:r>
+        <w:rPr>
+          <w:rFonts w:asciiTheme="minorHAnsi" w:hAnsiTheme="minorHAnsi" w:cstheme="minorHAnsi"/>
+          <w:color w:val="000000" w:themeColor="text1"/>
+        </w:rPr>
+        <w:t>i</w:t>
+      </w:r>
+      <w:r>
+        <w:rPr>
+          <w:rFonts w:asciiTheme="minorHAnsi" w:hAnsiTheme="minorHAnsi" w:cstheme="minorHAnsi"/>
+          <w:color w:val="000000" w:themeColor="text1"/>
+        </w:rPr>
+        <w:t>ction.</w:t>
+      </w:r>
+    </w:p>
+    <w:p>
+      <w:pPr>
+        <w:rPr>
+          <w:rFonts w:asciiTheme="minorHAnsi" w:hAnsiTheme="minorHAnsi" w:cstheme="minorHAnsi"/>
+          <w:color w:val="000000" w:themeColor="text1"/>
+        </w:rPr>
+      </w:pPr>
+    </w:p>
+    <w:p>
+      <w:pPr>
+        <w:rPr>
+          <w:rFonts w:asciiTheme="minorHAnsi" w:hAnsiTheme="minorHAnsi" w:cstheme="minorHAnsi"/>
+          <w:color w:val="000000" w:themeColor="text1"/>
+        </w:rPr>
+      </w:pPr>
+      <w:r>
+        <w:rPr>
+          <w:rFonts w:asciiTheme="minorHAnsi" w:hAnsiTheme="minorHAnsi" w:cstheme="minorHAnsi"/>
+          <w:color w:val="000000" w:themeColor="text1"/>
+        </w:rPr>
+        <w:t>## Then talk about it in the results/discussion.</w:t>
+      </w:r>
+    </w:p>
+    <w:p>
+      <w:pPr>
+        <w:rPr>
+          <w:rFonts w:asciiTheme="minorHAnsi" w:hAnsiTheme="minorHAnsi" w:cstheme="minorHAnsi"/>
+          <w:color w:val="000000" w:themeColor="text1"/>
+        </w:rPr>
+      </w:pPr>
+    </w:p>
+    <w:p>
+      <w:pPr>
+        <w:rPr>
+          <w:rFonts w:asciiTheme="minorHAnsi" w:hAnsiTheme="minorHAnsi" w:cstheme="minorHAnsi"/>
+          <w:color w:val="000000" w:themeColor="text1"/>
+          <w:shd w:val="clear" w:color="auto" w:fill="FFFFFF"/>
+        </w:rPr>
+      </w:pPr>
+      <w:r>
+        <w:rPr>
+          <w:rFonts w:asciiTheme="minorHAnsi" w:hAnsiTheme="minorHAnsi" w:cstheme="minorHAnsi"/>
+          <w:color w:val="000000" w:themeColor="text1"/>
+          <w:shd w:val="clear" w:color="auto" w:fill="FFFFFF"/>
+        </w:rPr>
+        <w:t xml:space="preserve">Computation Resources </w:t>
+      </w:r>
+    </w:p>
+    <w:p>
+      <w:pPr>
+        <w:rPr>
+          <w:rFonts w:asciiTheme="minorHAnsi" w:hAnsiTheme="minorHAnsi" w:cstheme="minorHAnsi"/>
+          <w:color w:val="000000" w:themeColor="text1"/>
+        </w:rPr>
+      </w:pPr>
+    </w:p>
+    <w:p>
+      <w:pPr>
+        <w:rPr>
+          <w:rFonts w:asciiTheme="minorHAnsi" w:hAnsiTheme="minorHAnsi" w:cstheme="minorHAnsi"/>
+          <w:color w:val="000000" w:themeColor="text1"/>
+        </w:rPr>
+      </w:pPr>
+      <w:r>
+        <w:rPr>
+          <w:rFonts w:asciiTheme="minorHAnsi" w:hAnsiTheme="minorHAnsi" w:cstheme="minorHAnsi"/>
+          <w:color w:val="000000" w:themeColor="text1"/>
+        </w:rPr>
+        <w:t xml:space="preserve">Program implementation, development and analyses were performed on a HPC cluster running </w:t>
+      </w:r>
+      <w:proofErr w:type="spellStart"/>
+      <w:r>
+        <w:rPr>
+          <w:rFonts w:asciiTheme="minorHAnsi" w:hAnsiTheme="minorHAnsi" w:cstheme="minorHAnsi"/>
+          <w:color w:val="000000" w:themeColor="text1"/>
+        </w:rPr>
+        <w:t>Slurm</w:t>
+      </w:r>
+      <w:proofErr w:type="spellEnd"/>
+      <w:r>
+        <w:rPr>
+          <w:rFonts w:asciiTheme="minorHAnsi" w:hAnsiTheme="minorHAnsi" w:cstheme="minorHAnsi"/>
+          <w:color w:val="000000" w:themeColor="text1"/>
+        </w:rPr>
+        <w:t xml:space="preserve"> as the job scheduler (arc.ucalgary.ca) in interactive mode using the cpu2019 partition with 38 GB RAM on one </w:t>
+      </w:r>
+      <w:r>
+        <w:rPr>
+          <w:rFonts w:asciiTheme="minorHAnsi" w:hAnsiTheme="minorHAnsi" w:cstheme="minorHAnsi"/>
+          <w:color w:val="000000" w:themeColor="text1"/>
+        </w:rPr>
+        <w:t>CPU</w:t>
+      </w:r>
+      <w:r>
+        <w:rPr>
+          <w:rFonts w:asciiTheme="minorHAnsi" w:hAnsiTheme="minorHAnsi" w:cstheme="minorHAnsi"/>
+          <w:color w:val="000000" w:themeColor="text1"/>
+        </w:rPr>
+        <w:t xml:space="preserve"> per node. </w:t>
+      </w:r>
+    </w:p>
+    <w:p>
+      <w:pPr>
+        <w:rPr>
+          <w:rFonts w:asciiTheme="minorHAnsi" w:hAnsiTheme="minorHAnsi" w:cstheme="minorHAnsi"/>
+          <w:color w:val="000000" w:themeColor="text1"/>
+        </w:rPr>
+      </w:pPr>
+    </w:p>
+    <w:p>
+      <w:pPr>
+        <w:rPr>
+          <w:rFonts w:asciiTheme="minorHAnsi" w:hAnsiTheme="minorHAnsi" w:cstheme="minorHAnsi"/>
+          <w:color w:val="000000" w:themeColor="text1"/>
+        </w:rPr>
+      </w:pPr>
+      <w:r>
+        <w:rPr>
+          <w:rFonts w:asciiTheme="minorHAnsi" w:hAnsiTheme="minorHAnsi" w:cstheme="minorHAnsi"/>
+          <w:color w:val="000000" w:themeColor="text1"/>
+        </w:rPr>
+        <w:t>Data and Source code Availability.</w:t>
+      </w:r>
+    </w:p>
+    <w:p>
+      <w:pPr>
+        <w:rPr>
+          <w:rFonts w:asciiTheme="minorHAnsi" w:hAnsiTheme="minorHAnsi" w:cstheme="minorHAnsi"/>
+          <w:color w:val="000000" w:themeColor="text1"/>
+        </w:rPr>
+      </w:pPr>
+    </w:p>
+    <w:p>
+      <w:pPr>
+        <w:rPr>
+          <w:rFonts w:asciiTheme="minorHAnsi" w:hAnsiTheme="minorHAnsi" w:cstheme="minorHAnsi"/>
+          <w:color w:val="000000" w:themeColor="text1"/>
+        </w:rPr>
+      </w:pPr>
+      <w:r>
+        <w:rPr>
+          <w:rFonts w:asciiTheme="minorHAnsi" w:hAnsiTheme="minorHAnsi" w:cstheme="minorHAnsi"/>
+          <w:color w:val="000000" w:themeColor="text1"/>
+        </w:rPr>
+        <w:t xml:space="preserve">All python and R scripts (commented), Installation documentation, genotypes and phenotype data are available at the following </w:t>
+      </w:r>
+      <w:proofErr w:type="spellStart"/>
+      <w:r>
+        <w:rPr>
+          <w:rFonts w:asciiTheme="minorHAnsi" w:hAnsiTheme="minorHAnsi" w:cstheme="minorHAnsi"/>
+          <w:color w:val="000000" w:themeColor="text1"/>
+        </w:rPr>
+        <w:t>github</w:t>
+      </w:r>
+      <w:proofErr w:type="spellEnd"/>
       <w:r>
         <w:rPr>
           <w:rFonts w:asciiTheme="minorHAnsi" w:hAnsiTheme="minorHAnsi" w:cstheme="minorHAnsi"/>
@@ -2071,13 +4181,15 @@
         </w:rPr>
         <w:t xml:space="preserve"> </w:t>
       </w:r>
-      <w:r>
-        <w:rPr>
-          <w:rFonts w:asciiTheme="minorHAnsi" w:hAnsiTheme="minorHAnsi" w:cstheme="minorHAnsi"/>
-          <w:color w:val="000000" w:themeColor="text1"/>
-        </w:rPr>
-        <w:t>&lt;=</w:t>
-      </w:r>
+      <w:proofErr w:type="spellStart"/>
+      <w:r>
+        <w:rPr>
+          <w:rFonts w:asciiTheme="minorHAnsi" w:hAnsiTheme="minorHAnsi" w:cstheme="minorHAnsi"/>
+          <w:color w:val="000000" w:themeColor="text1"/>
+        </w:rPr>
+        <w:t>repositiory</w:t>
+      </w:r>
+      <w:proofErr w:type="spellEnd"/>
       <w:r>
         <w:rPr>
           <w:rFonts w:asciiTheme="minorHAnsi" w:hAnsiTheme="minorHAnsi" w:cstheme="minorHAnsi"/>
@@ -2085,368 +4197,60 @@
         </w:rPr>
         <w:t xml:space="preserve"> </w:t>
       </w:r>
-      <w:r>
-        <w:rPr>
-          <w:rFonts w:asciiTheme="minorHAnsi" w:hAnsiTheme="minorHAnsi" w:cstheme="minorHAnsi"/>
-          <w:color w:val="000000" w:themeColor="text1"/>
-        </w:rPr>
-        <w:t xml:space="preserve">0.05 for an FDR of 5%, and the major allele (reference) was encoded as 0 and the minor allele (alternative) was encoded as 1 </w:t>
-      </w:r>
-      <w:r>
-        <w:rPr>
-          <w:rFonts w:asciiTheme="minorHAnsi" w:hAnsiTheme="minorHAnsi" w:cstheme="minorHAnsi"/>
-          <w:color w:val="000000" w:themeColor="text1"/>
-        </w:rPr>
-        <w:t xml:space="preserve">and Phenotypes were filtered by missing values </w:t>
-      </w:r>
-      <w:r>
-        <w:rPr>
-          <w:rFonts w:asciiTheme="minorHAnsi" w:hAnsiTheme="minorHAnsi" w:cstheme="minorHAnsi"/>
-          <w:color w:val="000000" w:themeColor="text1"/>
-        </w:rPr>
-        <w:t xml:space="preserve">and filtered genotype ids </w:t>
-      </w:r>
-      <w:r>
-        <w:rPr>
-          <w:rFonts w:asciiTheme="minorHAnsi" w:hAnsiTheme="minorHAnsi" w:cstheme="minorHAnsi"/>
-          <w:color w:val="000000" w:themeColor="text1"/>
-        </w:rPr>
-        <w:t>in the quality control step</w:t>
-      </w:r>
-      <w:r>
-        <w:rPr>
-          <w:rFonts w:asciiTheme="minorHAnsi" w:hAnsiTheme="minorHAnsi" w:cstheme="minorHAnsi"/>
-          <w:color w:val="000000" w:themeColor="text1"/>
-        </w:rPr>
-        <w:t xml:space="preserve">. There </w:t>
-      </w:r>
-      <w:r>
-        <w:rPr>
-          <w:rFonts w:asciiTheme="minorHAnsi" w:hAnsiTheme="minorHAnsi" w:cstheme="minorHAnsi"/>
-          <w:color w:val="000000" w:themeColor="text1"/>
-        </w:rPr>
-        <w:t xml:space="preserve">were </w:t>
-      </w:r>
-      <w:r>
-        <w:rPr>
-          <w:rFonts w:asciiTheme="minorHAnsi" w:hAnsiTheme="minorHAnsi" w:cstheme="minorHAnsi"/>
-          <w:color w:val="000000" w:themeColor="text1"/>
-        </w:rPr>
-        <w:t>230 genotyped individuals and xx</w:t>
-      </w:r>
-      <w:r>
-        <w:rPr>
-          <w:rFonts w:asciiTheme="minorHAnsi" w:hAnsiTheme="minorHAnsi" w:cstheme="minorHAnsi"/>
-          <w:color w:val="000000" w:themeColor="text1"/>
-        </w:rPr>
-        <w:t>x</w:t>
-      </w:r>
-      <w:r>
-        <w:rPr>
-          <w:rFonts w:asciiTheme="minorHAnsi" w:hAnsiTheme="minorHAnsi" w:cstheme="minorHAnsi"/>
-          <w:color w:val="000000" w:themeColor="text1"/>
-        </w:rPr>
-        <w:t xml:space="preserve"> SNP variants </w:t>
-      </w:r>
-      <w:r>
-        <w:rPr>
-          <w:rFonts w:asciiTheme="minorHAnsi" w:hAnsiTheme="minorHAnsi" w:cstheme="minorHAnsi"/>
-          <w:color w:val="000000" w:themeColor="text1"/>
-        </w:rPr>
-        <w:t>used as input for each of the three models.</w:t>
-      </w:r>
-      <w:r>
-        <w:rPr>
-          <w:rFonts w:asciiTheme="minorHAnsi" w:hAnsiTheme="minorHAnsi" w:cstheme="minorHAnsi"/>
-          <w:color w:val="000000" w:themeColor="text1"/>
-        </w:rPr>
-        <w:t xml:space="preserve"> All machine learning models were implemented in the python </w:t>
-      </w:r>
-      <w:r>
-        <w:rPr>
-          <w:rFonts w:asciiTheme="minorHAnsi" w:hAnsiTheme="minorHAnsi" w:cstheme="minorHAnsi"/>
-          <w:color w:val="000000" w:themeColor="text1"/>
-        </w:rPr>
-        <w:t>scikit-learn</w:t>
-      </w:r>
-      <w:r>
-        <w:rPr>
-          <w:rFonts w:asciiTheme="minorHAnsi" w:hAnsiTheme="minorHAnsi" w:cstheme="minorHAnsi"/>
-          <w:color w:val="000000" w:themeColor="text1"/>
-        </w:rPr>
-        <w:t xml:space="preserve"> package</w:t>
-      </w:r>
-      <w:r>
-        <w:rPr>
-          <w:rFonts w:asciiTheme="minorHAnsi" w:hAnsiTheme="minorHAnsi" w:cstheme="minorHAnsi"/>
-          <w:color w:val="000000" w:themeColor="text1"/>
-        </w:rPr>
-        <w:t xml:space="preserve"> version </w:t>
-      </w:r>
-      <w:proofErr w:type="gramStart"/>
-      <w:r>
-        <w:rPr>
-          <w:rFonts w:asciiTheme="minorHAnsi" w:hAnsiTheme="minorHAnsi" w:cstheme="minorHAnsi"/>
-          <w:color w:val="000000" w:themeColor="text1"/>
-        </w:rPr>
-        <w:t>0.24.1</w:t>
-      </w:r>
+      <w:hyperlink r:id="rId6" w:history="1">
+        <w:r>
+          <w:rPr>
+            <w:rStyle w:val="Hyperlink"/>
+            <w:rFonts w:asciiTheme="minorHAnsi" w:hAnsiTheme="minorHAnsi" w:cstheme="minorHAnsi"/>
+          </w:rPr>
+          <w:t>https://github.com/kevmu/MDSC_679</w:t>
+        </w:r>
+      </w:hyperlink>
+      <w:r>
+        <w:rPr>
+          <w:rFonts w:asciiTheme="minorHAnsi" w:hAnsiTheme="minorHAnsi" w:cstheme="minorHAnsi"/>
+          <w:color w:val="000000" w:themeColor="text1"/>
+        </w:rPr>
+        <w:t xml:space="preserve">. Follow the README.md for </w:t>
+      </w:r>
+      <w:proofErr w:type="spellStart"/>
+      <w:r>
+        <w:rPr>
+          <w:rFonts w:asciiTheme="minorHAnsi" w:hAnsiTheme="minorHAnsi" w:cstheme="minorHAnsi"/>
+          <w:color w:val="000000" w:themeColor="text1"/>
+        </w:rPr>
+        <w:t>github</w:t>
+      </w:r>
+      <w:proofErr w:type="spellEnd"/>
+      <w:r>
+        <w:rPr>
+          <w:rFonts w:asciiTheme="minorHAnsi" w:hAnsiTheme="minorHAnsi" w:cstheme="minorHAnsi"/>
+          <w:color w:val="000000" w:themeColor="text1"/>
+        </w:rPr>
+        <w:t xml:space="preserve"> repository download and installation instructions for the ML_Project_1 pipeline.</w:t>
+      </w:r>
+    </w:p>
+    <w:p>
+      <w:pPr>
+        <w:rPr>
+          <w:rFonts w:asciiTheme="minorHAnsi" w:hAnsiTheme="minorHAnsi" w:cstheme="minorHAnsi"/>
+          <w:color w:val="000000" w:themeColor="text1"/>
+        </w:rPr>
+      </w:pPr>
+    </w:p>
+    <w:p>
+      <w:pPr>
+        <w:rPr>
+          <w:rFonts w:asciiTheme="minorHAnsi" w:hAnsiTheme="minorHAnsi" w:cstheme="minorHAnsi"/>
+          <w:color w:val="000000" w:themeColor="text1"/>
+        </w:rPr>
+      </w:pPr>
       <w:r>
         <w:rPr>
           <w:rFonts w:asciiTheme="minorHAnsi" w:hAnsiTheme="minorHAnsi" w:cstheme="minorHAnsi"/>
           <w:color w:val="000000" w:themeColor="text1"/>
         </w:rPr>
         <w:t xml:space="preserve"> </w:t>
-      </w:r>
-      <w:r>
-        <w:rPr>
-          <w:rFonts w:asciiTheme="minorHAnsi" w:hAnsiTheme="minorHAnsi" w:cstheme="minorHAnsi"/>
-          <w:color w:val="000000" w:themeColor="text1"/>
-        </w:rPr>
-        <w:t xml:space="preserve"> (</w:t>
-      </w:r>
-      <w:proofErr w:type="gramEnd"/>
-      <w:r>
-        <w:rPr>
-          <w:rFonts w:asciiTheme="minorHAnsi" w:hAnsiTheme="minorHAnsi" w:cstheme="minorHAnsi"/>
-          <w:color w:val="000000" w:themeColor="text1"/>
-        </w:rPr>
-        <w:t>blank)</w:t>
-      </w:r>
-      <w:r>
-        <w:rPr>
-          <w:rFonts w:asciiTheme="minorHAnsi" w:hAnsiTheme="minorHAnsi" w:cstheme="minorHAnsi"/>
-          <w:color w:val="000000" w:themeColor="text1"/>
-        </w:rPr>
-        <w:t>.</w:t>
-      </w:r>
-      <w:r>
-        <w:rPr>
-          <w:rFonts w:asciiTheme="minorHAnsi" w:hAnsiTheme="minorHAnsi" w:cstheme="minorHAnsi"/>
-          <w:color w:val="000000" w:themeColor="text1"/>
-        </w:rPr>
-        <w:t xml:space="preserve"> The encoded genotype files were </w:t>
-      </w:r>
-      <w:r>
-        <w:rPr>
-          <w:rFonts w:asciiTheme="minorHAnsi" w:hAnsiTheme="minorHAnsi" w:cstheme="minorHAnsi"/>
-          <w:color w:val="000000" w:themeColor="text1"/>
-        </w:rPr>
-        <w:t xml:space="preserve">parsed using the python </w:t>
-      </w:r>
-      <w:proofErr w:type="gramStart"/>
-      <w:r>
-        <w:rPr>
-          <w:rFonts w:asciiTheme="minorHAnsi" w:hAnsiTheme="minorHAnsi" w:cstheme="minorHAnsi"/>
-          <w:color w:val="000000" w:themeColor="text1"/>
-        </w:rPr>
-        <w:t>pandas</w:t>
-      </w:r>
-      <w:proofErr w:type="gramEnd"/>
-      <w:r>
-        <w:rPr>
-          <w:rFonts w:asciiTheme="minorHAnsi" w:hAnsiTheme="minorHAnsi" w:cstheme="minorHAnsi"/>
-          <w:color w:val="000000" w:themeColor="text1"/>
-        </w:rPr>
-        <w:t xml:space="preserve"> version </w:t>
-      </w:r>
-      <w:r>
-        <w:rPr>
-          <w:rFonts w:asciiTheme="minorHAnsi" w:hAnsiTheme="minorHAnsi" w:cstheme="minorHAnsi"/>
-          <w:color w:val="000000" w:themeColor="text1"/>
-        </w:rPr>
-        <w:t>1.2.3</w:t>
-      </w:r>
-      <w:r>
-        <w:rPr>
-          <w:rFonts w:asciiTheme="minorHAnsi" w:hAnsiTheme="minorHAnsi" w:cstheme="minorHAnsi"/>
-          <w:color w:val="000000" w:themeColor="text1"/>
-        </w:rPr>
-        <w:t xml:space="preserve"> (blank) and loaded into a </w:t>
-      </w:r>
-      <w:proofErr w:type="spellStart"/>
-      <w:r>
-        <w:rPr>
-          <w:rFonts w:asciiTheme="minorHAnsi" w:hAnsiTheme="minorHAnsi" w:cstheme="minorHAnsi"/>
-          <w:color w:val="000000" w:themeColor="text1"/>
-        </w:rPr>
-        <w:t>numpy</w:t>
-      </w:r>
-      <w:proofErr w:type="spellEnd"/>
-      <w:r>
-        <w:rPr>
-          <w:rFonts w:asciiTheme="minorHAnsi" w:hAnsiTheme="minorHAnsi" w:cstheme="minorHAnsi"/>
-          <w:color w:val="000000" w:themeColor="text1"/>
-        </w:rPr>
-        <w:t xml:space="preserve"> array using the python </w:t>
-      </w:r>
-      <w:proofErr w:type="spellStart"/>
-      <w:r>
-        <w:rPr>
-          <w:rFonts w:asciiTheme="minorHAnsi" w:hAnsiTheme="minorHAnsi" w:cstheme="minorHAnsi"/>
-          <w:color w:val="000000" w:themeColor="text1"/>
-        </w:rPr>
-        <w:t>numpy</w:t>
-      </w:r>
-      <w:proofErr w:type="spellEnd"/>
-      <w:r>
-        <w:rPr>
-          <w:rFonts w:asciiTheme="minorHAnsi" w:hAnsiTheme="minorHAnsi" w:cstheme="minorHAnsi"/>
-          <w:color w:val="000000" w:themeColor="text1"/>
-        </w:rPr>
-        <w:t xml:space="preserve"> package version </w:t>
-      </w:r>
-      <w:r>
-        <w:rPr>
-          <w:rFonts w:asciiTheme="minorHAnsi" w:hAnsiTheme="minorHAnsi" w:cstheme="minorHAnsi"/>
-          <w:color w:val="000000" w:themeColor="text1"/>
-        </w:rPr>
-        <w:t>1.20.2</w:t>
-      </w:r>
-      <w:r>
-        <w:rPr>
-          <w:rFonts w:asciiTheme="minorHAnsi" w:hAnsiTheme="minorHAnsi" w:cstheme="minorHAnsi"/>
-          <w:color w:val="000000" w:themeColor="text1"/>
-        </w:rPr>
-        <w:t xml:space="preserve"> (blank)</w:t>
-      </w:r>
-      <w:r>
-        <w:rPr>
-          <w:rFonts w:asciiTheme="minorHAnsi" w:hAnsiTheme="minorHAnsi" w:cstheme="minorHAnsi"/>
-          <w:color w:val="000000" w:themeColor="text1"/>
-        </w:rPr>
-        <w:t xml:space="preserve"> for each model. Then a cross-validation approach </w:t>
-      </w:r>
-      <w:proofErr w:type="gramStart"/>
-      <w:r>
-        <w:rPr>
-          <w:rFonts w:asciiTheme="minorHAnsi" w:hAnsiTheme="minorHAnsi" w:cstheme="minorHAnsi"/>
-          <w:color w:val="000000" w:themeColor="text1"/>
-        </w:rPr>
-        <w:t>( which</w:t>
-      </w:r>
-      <w:proofErr w:type="gramEnd"/>
-      <w:r>
-        <w:rPr>
-          <w:rFonts w:asciiTheme="minorHAnsi" w:hAnsiTheme="minorHAnsi" w:cstheme="minorHAnsi"/>
-          <w:color w:val="000000" w:themeColor="text1"/>
-        </w:rPr>
-        <w:t xml:space="preserve"> one ) was used in order to validate the hyperparameter (look up more information). Then a test set was used for pred</w:t>
-      </w:r>
-      <w:r>
-        <w:rPr>
-          <w:rFonts w:asciiTheme="minorHAnsi" w:hAnsiTheme="minorHAnsi" w:cstheme="minorHAnsi"/>
-          <w:color w:val="000000" w:themeColor="text1"/>
-        </w:rPr>
-        <w:t>i</w:t>
-      </w:r>
-      <w:r>
-        <w:rPr>
-          <w:rFonts w:asciiTheme="minorHAnsi" w:hAnsiTheme="minorHAnsi" w:cstheme="minorHAnsi"/>
-          <w:color w:val="000000" w:themeColor="text1"/>
-        </w:rPr>
-        <w:t>ction.</w:t>
-      </w:r>
-    </w:p>
-    <w:p>
-      <w:pPr>
-        <w:rPr>
-          <w:rFonts w:asciiTheme="minorHAnsi" w:hAnsiTheme="minorHAnsi" w:cstheme="minorHAnsi"/>
-          <w:color w:val="000000" w:themeColor="text1"/>
-        </w:rPr>
-      </w:pPr>
-    </w:p>
-    <w:p>
-      <w:pPr>
-        <w:rPr>
-          <w:rFonts w:asciiTheme="minorHAnsi" w:hAnsiTheme="minorHAnsi" w:cstheme="minorHAnsi"/>
-          <w:color w:val="000000" w:themeColor="text1"/>
-        </w:rPr>
-      </w:pPr>
-      <w:r>
-        <w:rPr>
-          <w:rFonts w:asciiTheme="minorHAnsi" w:hAnsiTheme="minorHAnsi" w:cstheme="minorHAnsi"/>
-          <w:color w:val="000000" w:themeColor="text1"/>
-        </w:rPr>
-        <w:t>## Need to structure the artificial neural network (paper), Support Vector Machine (SVM) (blank), and Random Forest (blank) methods. Then talk about it in the results/discussion.</w:t>
-      </w:r>
-    </w:p>
-    <w:p>
-      <w:pPr>
-        <w:rPr>
-          <w:rFonts w:asciiTheme="minorHAnsi" w:hAnsiTheme="minorHAnsi" w:cstheme="minorHAnsi"/>
-          <w:color w:val="000000" w:themeColor="text1"/>
-        </w:rPr>
-      </w:pPr>
-    </w:p>
-    <w:p>
-      <w:pPr>
-        <w:rPr>
-          <w:rFonts w:asciiTheme="minorHAnsi" w:hAnsiTheme="minorHAnsi" w:cstheme="minorHAnsi"/>
-          <w:color w:val="000000" w:themeColor="text1"/>
-          <w:shd w:val="clear" w:color="auto" w:fill="FFFFFF"/>
-        </w:rPr>
-      </w:pPr>
-      <w:r>
-        <w:rPr>
-          <w:rFonts w:asciiTheme="minorHAnsi" w:hAnsiTheme="minorHAnsi" w:cstheme="minorHAnsi"/>
-          <w:color w:val="000000" w:themeColor="text1"/>
-          <w:shd w:val="clear" w:color="auto" w:fill="FFFFFF"/>
-        </w:rPr>
-        <w:t xml:space="preserve">Computation Resources </w:t>
-      </w:r>
-    </w:p>
-    <w:p>
-      <w:pPr>
-        <w:rPr>
-          <w:rFonts w:asciiTheme="minorHAnsi" w:hAnsiTheme="minorHAnsi" w:cstheme="minorHAnsi"/>
-          <w:color w:val="000000" w:themeColor="text1"/>
-        </w:rPr>
-      </w:pPr>
-    </w:p>
-    <w:p>
-      <w:pPr>
-        <w:rPr>
-          <w:rFonts w:asciiTheme="minorHAnsi" w:hAnsiTheme="minorHAnsi" w:cstheme="minorHAnsi"/>
-          <w:color w:val="000000" w:themeColor="text1"/>
-        </w:rPr>
-      </w:pPr>
-      <w:r>
-        <w:rPr>
-          <w:rFonts w:asciiTheme="minorHAnsi" w:hAnsiTheme="minorHAnsi" w:cstheme="minorHAnsi"/>
-          <w:color w:val="000000" w:themeColor="text1"/>
-        </w:rPr>
-        <w:t xml:space="preserve">Program implementation, development and analyses were performed on a HPC cluster running </w:t>
-      </w:r>
-      <w:proofErr w:type="spellStart"/>
-      <w:r>
-        <w:rPr>
-          <w:rFonts w:asciiTheme="minorHAnsi" w:hAnsiTheme="minorHAnsi" w:cstheme="minorHAnsi"/>
-          <w:color w:val="000000" w:themeColor="text1"/>
-        </w:rPr>
-        <w:t>Slurm</w:t>
-      </w:r>
-      <w:proofErr w:type="spellEnd"/>
-      <w:r>
-        <w:rPr>
-          <w:rFonts w:asciiTheme="minorHAnsi" w:hAnsiTheme="minorHAnsi" w:cstheme="minorHAnsi"/>
-          <w:color w:val="000000" w:themeColor="text1"/>
-        </w:rPr>
-        <w:t xml:space="preserve"> as the job scheduler (arc.ucalgary.ca) in interactive mode using the cpu2019 partition with 38 GB RAM on one </w:t>
-      </w:r>
-      <w:r>
-        <w:rPr>
-          <w:rFonts w:asciiTheme="minorHAnsi" w:hAnsiTheme="minorHAnsi" w:cstheme="minorHAnsi"/>
-          <w:color w:val="000000" w:themeColor="text1"/>
-        </w:rPr>
-        <w:t>CPU</w:t>
-      </w:r>
-      <w:r>
-        <w:rPr>
-          <w:rFonts w:asciiTheme="minorHAnsi" w:hAnsiTheme="minorHAnsi" w:cstheme="minorHAnsi"/>
-          <w:color w:val="000000" w:themeColor="text1"/>
-        </w:rPr>
-        <w:t xml:space="preserve"> per node. </w:t>
       </w:r>
     </w:p>
     <w:p>
@@ -2522,7 +4326,7 @@
         </w:rPr>
         <w:t xml:space="preserve"> genes known to be associated with flowering time was conducted using the TAIR website (</w:t>
       </w:r>
-      <w:hyperlink r:id="rId5" w:history="1">
+      <w:hyperlink r:id="rId7" w:history="1">
         <w:r>
           <w:rPr>
             <w:rStyle w:val="Hyperlink"/>
@@ -3358,7 +5162,7 @@
         </w:rPr>
         <w:t xml:space="preserve">: A Memory-efficient, Visualization-enhanced, and Parallel-accelerated tool for Genome-Wide Association Study”, Genomics, Proteomics &amp; Bioinformatics, ISSN 1672-0229, </w:t>
       </w:r>
-      <w:hyperlink r:id="rId6" w:history="1">
+      <w:hyperlink r:id="rId8" w:history="1">
         <w:r>
           <w:rPr>
             <w:rStyle w:val="Hyperlink"/>

</xml_diff>

<commit_message>
Updated all scripts on 2021-04-14.
</commit_message>
<xml_diff>
--- a/ML_Project_1/ML_Project1_ksm272.docx
+++ b/ML_Project_1/ML_Project1_ksm272.docx
@@ -1134,6 +1134,68 @@
           <w:rFonts w:asciiTheme="minorHAnsi" w:hAnsiTheme="minorHAnsi" w:cstheme="minorHAnsi"/>
           <w:color w:val="000000" w:themeColor="text1"/>
         </w:rPr>
+        <w:t xml:space="preserve">All format conversion, association mapping and adjusted </w:t>
+      </w:r>
+      <w:proofErr w:type="spellStart"/>
+      <w:r>
+        <w:rPr>
+          <w:rFonts w:asciiTheme="minorHAnsi" w:hAnsiTheme="minorHAnsi" w:cstheme="minorHAnsi"/>
+          <w:color w:val="000000" w:themeColor="text1"/>
+        </w:rPr>
+        <w:t>pvalue</w:t>
+      </w:r>
+      <w:proofErr w:type="spellEnd"/>
+      <w:r>
+        <w:rPr>
+          <w:rFonts w:asciiTheme="minorHAnsi" w:hAnsiTheme="minorHAnsi" w:cstheme="minorHAnsi"/>
+          <w:color w:val="000000" w:themeColor="text1"/>
+        </w:rPr>
+        <w:t xml:space="preserve"> calculations were performed </w:t>
+      </w:r>
+      <w:r>
+        <w:rPr>
+          <w:rFonts w:asciiTheme="minorHAnsi" w:hAnsiTheme="minorHAnsi" w:cstheme="minorHAnsi"/>
+          <w:color w:val="000000" w:themeColor="text1"/>
+        </w:rPr>
+        <w:t xml:space="preserve">using the </w:t>
+      </w:r>
+      <w:proofErr w:type="spellStart"/>
+      <w:proofErr w:type="gramStart"/>
+      <w:r>
+        <w:rPr>
+          <w:rFonts w:asciiTheme="minorHAnsi" w:hAnsiTheme="minorHAnsi" w:cstheme="minorHAnsi"/>
+          <w:color w:val="000000" w:themeColor="text1"/>
+        </w:rPr>
+        <w:t>os.system</w:t>
+      </w:r>
+      <w:proofErr w:type="spellEnd"/>
+      <w:proofErr w:type="gramEnd"/>
+      <w:r>
+        <w:rPr>
+          <w:rFonts w:asciiTheme="minorHAnsi" w:hAnsiTheme="minorHAnsi" w:cstheme="minorHAnsi"/>
+          <w:color w:val="000000" w:themeColor="text1"/>
+        </w:rPr>
+        <w:t>()</w:t>
+      </w:r>
+      <w:r>
+        <w:rPr>
+          <w:rFonts w:asciiTheme="minorHAnsi" w:hAnsiTheme="minorHAnsi" w:cstheme="minorHAnsi"/>
+          <w:color w:val="000000" w:themeColor="text1"/>
+        </w:rPr>
+        <w:t xml:space="preserve"> call in pytho</w:t>
+      </w:r>
+      <w:r>
+        <w:rPr>
+          <w:rFonts w:asciiTheme="minorHAnsi" w:hAnsiTheme="minorHAnsi" w:cstheme="minorHAnsi"/>
+          <w:color w:val="000000" w:themeColor="text1"/>
+        </w:rPr>
+        <w:t xml:space="preserve">n. </w:t>
+      </w:r>
+      <w:r>
+        <w:rPr>
+          <w:rFonts w:asciiTheme="minorHAnsi" w:hAnsiTheme="minorHAnsi" w:cstheme="minorHAnsi"/>
+          <w:color w:val="000000" w:themeColor="text1"/>
+        </w:rPr>
         <w:t>The genotype.csv file was parsed and converted into a</w:t>
       </w:r>
       <w:r>
@@ -1243,40 +1305,24 @@
           <w:rFonts w:asciiTheme="minorHAnsi" w:hAnsiTheme="minorHAnsi" w:cstheme="minorHAnsi"/>
           <w:color w:val="000000" w:themeColor="text1"/>
         </w:rPr>
-        <w:t xml:space="preserve"> file using the </w:t>
-      </w:r>
-      <w:proofErr w:type="spellStart"/>
+        <w:t xml:space="preserve"> file </w:t>
+      </w:r>
+      <w:r>
+        <w:rPr>
+          <w:rFonts w:asciiTheme="minorHAnsi" w:hAnsiTheme="minorHAnsi" w:cstheme="minorHAnsi"/>
+          <w:color w:val="000000" w:themeColor="text1"/>
+        </w:rPr>
+        <w:t xml:space="preserve">using the following </w:t>
+      </w:r>
       <w:proofErr w:type="gramStart"/>
       <w:r>
         <w:rPr>
           <w:rFonts w:asciiTheme="minorHAnsi" w:hAnsiTheme="minorHAnsi" w:cstheme="minorHAnsi"/>
           <w:color w:val="000000" w:themeColor="text1"/>
         </w:rPr>
-        <w:t>os.system</w:t>
-      </w:r>
-      <w:proofErr w:type="spellEnd"/>
+        <w:t>command;</w:t>
+      </w:r>
       <w:proofErr w:type="gramEnd"/>
-      <w:r>
-        <w:rPr>
-          <w:rFonts w:asciiTheme="minorHAnsi" w:hAnsiTheme="minorHAnsi" w:cstheme="minorHAnsi"/>
-          <w:color w:val="000000" w:themeColor="text1"/>
-        </w:rPr>
-        <w:t xml:space="preserve"> call</w:t>
-      </w:r>
-      <w:r>
-        <w:rPr>
-          <w:rFonts w:asciiTheme="minorHAnsi" w:hAnsiTheme="minorHAnsi" w:cstheme="minorHAnsi"/>
-          <w:color w:val="000000" w:themeColor="text1"/>
-        </w:rPr>
-        <w:t xml:space="preserve"> in python</w:t>
-      </w:r>
-      <w:r>
-        <w:rPr>
-          <w:rFonts w:asciiTheme="minorHAnsi" w:hAnsiTheme="minorHAnsi" w:cstheme="minorHAnsi"/>
-          <w:color w:val="000000" w:themeColor="text1"/>
-        </w:rPr>
-        <w:t xml:space="preserve"> using the following command;</w:t>
-      </w:r>
     </w:p>
     <w:p>
       <w:pPr>
@@ -1306,7 +1352,7 @@
           <w:color w:val="000000" w:themeColor="text1"/>
           <w:lang w:val="en-US"/>
         </w:rPr>
-        <w:t>plink --ped {</w:t>
+        <w:t xml:space="preserve">plink --ped </w:t>
       </w:r>
       <w:proofErr w:type="spellStart"/>
       <w:r>
@@ -1324,7 +1370,7 @@
           <w:color w:val="000000" w:themeColor="text1"/>
           <w:lang w:val="en-US"/>
         </w:rPr>
-        <w:t>} --map {</w:t>
+        <w:t xml:space="preserve"> --map </w:t>
       </w:r>
       <w:proofErr w:type="spellStart"/>
       <w:r>
@@ -1342,7 +1388,7 @@
           <w:color w:val="000000" w:themeColor="text1"/>
           <w:lang w:val="en-US"/>
         </w:rPr>
-        <w:t>} --</w:t>
+        <w:t xml:space="preserve"> --</w:t>
       </w:r>
       <w:proofErr w:type="spellStart"/>
       <w:r>
@@ -1378,7 +1424,7 @@
           <w:color w:val="000000" w:themeColor="text1"/>
           <w:lang w:val="en-US"/>
         </w:rPr>
-        <w:t xml:space="preserve"> --allow-no-sex --out {</w:t>
+        <w:t xml:space="preserve"> --allow-no-sex --out </w:t>
       </w:r>
       <w:proofErr w:type="spellStart"/>
       <w:r>
@@ -1390,14 +1436,6 @@
         <w:t>out_prefix</w:t>
       </w:r>
       <w:proofErr w:type="spellEnd"/>
-      <w:r>
-        <w:rPr>
-          <w:rFonts w:ascii="Menlo" w:eastAsiaTheme="minorHAnsi" w:hAnsi="Menlo" w:cs="Menlo"/>
-          <w:color w:val="000000" w:themeColor="text1"/>
-          <w:lang w:val="en-US"/>
-        </w:rPr>
-        <w:t>}</w:t>
-      </w:r>
     </w:p>
     <w:p>
       <w:pPr>
@@ -1832,6 +1870,14 @@
           <w:color w:val="000000" w:themeColor="text1"/>
         </w:rPr>
       </w:pPr>
+    </w:p>
+    <w:p>
+      <w:pPr>
+        <w:rPr>
+          <w:rFonts w:asciiTheme="minorHAnsi" w:hAnsiTheme="minorHAnsi" w:cstheme="minorHAnsi"/>
+          <w:color w:val="000000" w:themeColor="text1"/>
+        </w:rPr>
+      </w:pPr>
       <w:proofErr w:type="spellStart"/>
       <w:r>
         <w:rPr>
@@ -1894,7 +1940,7 @@
           <w:color w:val="000000" w:themeColor="text1"/>
           <w:lang w:val="en-US"/>
         </w:rPr>
-        <w:t xml:space="preserve"> {</w:t>
+        <w:t xml:space="preserve"> </w:t>
       </w:r>
       <w:proofErr w:type="spellStart"/>
       <w:r>
@@ -1912,7 +1958,7 @@
           <w:color w:val="000000" w:themeColor="text1"/>
           <w:lang w:val="en-US"/>
         </w:rPr>
-        <w:t xml:space="preserve">} -p </w:t>
+        <w:t xml:space="preserve"> -p </w:t>
       </w:r>
       <w:proofErr w:type="spellStart"/>
       <w:r>
@@ -2141,291 +2187,22 @@
           <w:rFonts w:asciiTheme="minorHAnsi" w:hAnsiTheme="minorHAnsi" w:cstheme="minorHAnsi"/>
           <w:color w:val="000000" w:themeColor="text1"/>
         </w:rPr>
-        <w:t>The density of genotyped SNPs is shown in figure x giving a layout of concentration of variants that the three model</w:t>
-      </w:r>
-      <w:r>
-        <w:rPr>
-          <w:rFonts w:asciiTheme="minorHAnsi" w:hAnsiTheme="minorHAnsi" w:cstheme="minorHAnsi"/>
-          <w:color w:val="000000" w:themeColor="text1"/>
-        </w:rPr>
-        <w:t xml:space="preserve">s, GLM, MLM and </w:t>
-      </w:r>
-      <w:proofErr w:type="spellStart"/>
-      <w:r>
-        <w:rPr>
-          <w:rFonts w:asciiTheme="minorHAnsi" w:hAnsiTheme="minorHAnsi" w:cstheme="minorHAnsi"/>
-          <w:color w:val="000000" w:themeColor="text1"/>
-        </w:rPr>
-        <w:t>FarmCPU</w:t>
-      </w:r>
-      <w:proofErr w:type="spellEnd"/>
-      <w:r>
-        <w:rPr>
-          <w:rFonts w:asciiTheme="minorHAnsi" w:hAnsiTheme="minorHAnsi" w:cstheme="minorHAnsi"/>
-          <w:color w:val="000000" w:themeColor="text1"/>
-        </w:rPr>
-        <w:t xml:space="preserve"> </w:t>
-      </w:r>
-      <w:r>
-        <w:rPr>
-          <w:rFonts w:asciiTheme="minorHAnsi" w:hAnsiTheme="minorHAnsi" w:cstheme="minorHAnsi"/>
-          <w:color w:val="000000" w:themeColor="text1"/>
-        </w:rPr>
-        <w:t xml:space="preserve">assessed for </w:t>
-      </w:r>
-      <w:r>
-        <w:rPr>
-          <w:rFonts w:asciiTheme="minorHAnsi" w:hAnsiTheme="minorHAnsi" w:cstheme="minorHAnsi"/>
-          <w:color w:val="000000" w:themeColor="text1"/>
-        </w:rPr>
-        <w:t xml:space="preserve">tests of </w:t>
-      </w:r>
-      <w:r>
-        <w:rPr>
-          <w:rFonts w:asciiTheme="minorHAnsi" w:hAnsiTheme="minorHAnsi" w:cstheme="minorHAnsi"/>
-          <w:color w:val="000000" w:themeColor="text1"/>
-        </w:rPr>
-        <w:t xml:space="preserve">association with the flowering time (FT) phenotype. </w:t>
-      </w:r>
-      <w:r>
-        <w:rPr>
-          <w:rFonts w:asciiTheme="minorHAnsi" w:hAnsiTheme="minorHAnsi" w:cstheme="minorHAnsi"/>
-          <w:color w:val="000000" w:themeColor="text1"/>
-        </w:rPr>
-        <w:t xml:space="preserve">The type I error rate was assessed </w:t>
-      </w:r>
-      <w:r>
-        <w:rPr>
-          <w:rFonts w:asciiTheme="minorHAnsi" w:hAnsiTheme="minorHAnsi" w:cstheme="minorHAnsi"/>
-          <w:color w:val="000000" w:themeColor="text1"/>
-        </w:rPr>
-        <w:t xml:space="preserve">for each of the three models </w:t>
-      </w:r>
-      <w:r>
-        <w:rPr>
-          <w:rFonts w:asciiTheme="minorHAnsi" w:hAnsiTheme="minorHAnsi" w:cstheme="minorHAnsi"/>
-          <w:color w:val="000000" w:themeColor="text1"/>
-        </w:rPr>
-        <w:t xml:space="preserve">using a Quantile-Quantile Plot (QQ-Plot) </w:t>
-      </w:r>
-      <w:r>
-        <w:rPr>
-          <w:rFonts w:asciiTheme="minorHAnsi" w:hAnsiTheme="minorHAnsi" w:cstheme="minorHAnsi"/>
-          <w:color w:val="000000" w:themeColor="text1"/>
-        </w:rPr>
-        <w:lastRenderedPageBreak/>
-        <w:t xml:space="preserve">shown in figure x. The </w:t>
-      </w:r>
-      <w:r>
-        <w:rPr>
-          <w:rFonts w:asciiTheme="minorHAnsi" w:hAnsiTheme="minorHAnsi" w:cstheme="minorHAnsi"/>
-          <w:color w:val="000000" w:themeColor="text1"/>
-        </w:rPr>
-        <w:t>QQ-</w:t>
-      </w:r>
-      <w:r>
-        <w:rPr>
-          <w:rFonts w:asciiTheme="minorHAnsi" w:hAnsiTheme="minorHAnsi" w:cstheme="minorHAnsi"/>
-          <w:color w:val="000000" w:themeColor="text1"/>
-        </w:rPr>
-        <w:t>P</w:t>
-      </w:r>
-      <w:r>
-        <w:rPr>
-          <w:rFonts w:asciiTheme="minorHAnsi" w:hAnsiTheme="minorHAnsi" w:cstheme="minorHAnsi"/>
-          <w:color w:val="000000" w:themeColor="text1"/>
-        </w:rPr>
-        <w:t>lot indicates that the</w:t>
-      </w:r>
-      <w:r>
-        <w:rPr>
-          <w:rFonts w:asciiTheme="minorHAnsi" w:hAnsiTheme="minorHAnsi" w:cstheme="minorHAnsi"/>
-          <w:color w:val="000000" w:themeColor="text1"/>
-        </w:rPr>
-        <w:t xml:space="preserve"> </w:t>
-      </w:r>
-      <w:r>
-        <w:rPr>
-          <w:rFonts w:asciiTheme="minorHAnsi" w:hAnsiTheme="minorHAnsi" w:cstheme="minorHAnsi"/>
-          <w:color w:val="000000" w:themeColor="text1"/>
-        </w:rPr>
-        <w:t xml:space="preserve">type I error rate </w:t>
-      </w:r>
-      <w:r>
-        <w:rPr>
-          <w:rFonts w:asciiTheme="minorHAnsi" w:hAnsiTheme="minorHAnsi" w:cstheme="minorHAnsi"/>
-          <w:color w:val="000000" w:themeColor="text1"/>
-        </w:rPr>
-        <w:t>for</w:t>
-      </w:r>
-      <w:r>
-        <w:rPr>
-          <w:rFonts w:asciiTheme="minorHAnsi" w:hAnsiTheme="minorHAnsi" w:cstheme="minorHAnsi"/>
-          <w:color w:val="000000" w:themeColor="text1"/>
-        </w:rPr>
-        <w:t xml:space="preserve"> the MLM model </w:t>
-      </w:r>
-      <w:r>
-        <w:rPr>
-          <w:rFonts w:asciiTheme="minorHAnsi" w:hAnsiTheme="minorHAnsi" w:cstheme="minorHAnsi"/>
-          <w:color w:val="000000" w:themeColor="text1"/>
-        </w:rPr>
-        <w:t xml:space="preserve">is under control and </w:t>
-      </w:r>
-      <w:r>
-        <w:rPr>
-          <w:rFonts w:asciiTheme="minorHAnsi" w:hAnsiTheme="minorHAnsi" w:cstheme="minorHAnsi"/>
-          <w:color w:val="000000" w:themeColor="text1"/>
-        </w:rPr>
-        <w:t xml:space="preserve">was selected as the association testing model conducted for </w:t>
-      </w:r>
-      <w:r>
-        <w:rPr>
-          <w:rFonts w:asciiTheme="minorHAnsi" w:hAnsiTheme="minorHAnsi" w:cstheme="minorHAnsi"/>
-          <w:color w:val="000000" w:themeColor="text1"/>
-        </w:rPr>
-        <w:t>further analysis. A Manhattan plot (−log</w:t>
-      </w:r>
-      <w:r>
-        <w:rPr>
-          <w:rFonts w:asciiTheme="minorHAnsi" w:hAnsiTheme="minorHAnsi" w:cstheme="minorHAnsi"/>
-          <w:color w:val="000000" w:themeColor="text1"/>
-          <w:vertAlign w:val="subscript"/>
-        </w:rPr>
-        <w:t>10</w:t>
-      </w:r>
-      <w:r>
-        <w:rPr>
-          <w:rFonts w:asciiTheme="minorHAnsi" w:hAnsiTheme="minorHAnsi" w:cstheme="minorHAnsi"/>
-          <w:color w:val="000000" w:themeColor="text1"/>
-        </w:rPr>
-        <w:t>(P) genome-wide association plot)</w:t>
-      </w:r>
-      <w:r>
-        <w:rPr>
-          <w:rFonts w:asciiTheme="minorHAnsi" w:hAnsiTheme="minorHAnsi" w:cstheme="minorHAnsi"/>
-          <w:color w:val="000000" w:themeColor="text1"/>
-        </w:rPr>
-        <w:t xml:space="preserve"> </w:t>
-      </w:r>
-      <w:r>
-        <w:rPr>
-          <w:rFonts w:asciiTheme="minorHAnsi" w:hAnsiTheme="minorHAnsi" w:cstheme="minorHAnsi"/>
-          <w:color w:val="000000" w:themeColor="text1"/>
-        </w:rPr>
-        <w:t xml:space="preserve">was generated to visualize </w:t>
-      </w:r>
-      <w:r>
-        <w:rPr>
-          <w:rFonts w:asciiTheme="minorHAnsi" w:hAnsiTheme="minorHAnsi" w:cstheme="minorHAnsi"/>
-          <w:color w:val="000000" w:themeColor="text1"/>
-          <w:shd w:val="clear" w:color="auto" w:fill="FFFFFF"/>
-        </w:rPr>
-        <w:t xml:space="preserve">significant SNP variants across the entire genome in the locations that were genotyped. </w:t>
-      </w:r>
-      <w:r>
-        <w:rPr>
-          <w:rFonts w:asciiTheme="minorHAnsi" w:hAnsiTheme="minorHAnsi" w:cstheme="minorHAnsi"/>
-          <w:color w:val="000000" w:themeColor="text1"/>
-          <w:shd w:val="clear" w:color="auto" w:fill="FFFFFF"/>
-        </w:rPr>
-        <w:t xml:space="preserve">As shown in figure x the Manhattan plot of the MLM model, the P-values are at a reasonable value. </w:t>
-      </w:r>
-    </w:p>
-    <w:p>
-      <w:pPr>
-        <w:rPr>
-          <w:rFonts w:asciiTheme="minorHAnsi" w:hAnsiTheme="minorHAnsi" w:cstheme="minorHAnsi"/>
-          <w:color w:val="000000" w:themeColor="text1"/>
-          <w:shd w:val="clear" w:color="auto" w:fill="FFFFFF"/>
-        </w:rPr>
-      </w:pPr>
-    </w:p>
-    <w:p>
-      <w:pPr>
-        <w:rPr>
-          <w:rFonts w:asciiTheme="minorHAnsi" w:hAnsiTheme="minorHAnsi" w:cstheme="minorHAnsi"/>
-          <w:color w:val="000000" w:themeColor="text1"/>
-          <w:shd w:val="clear" w:color="auto" w:fill="FFFFFF"/>
-        </w:rPr>
-      </w:pPr>
-      <w:r>
-        <w:rPr>
-          <w:rFonts w:asciiTheme="minorHAnsi" w:hAnsiTheme="minorHAnsi" w:cstheme="minorHAnsi"/>
-          <w:color w:val="000000" w:themeColor="text1"/>
-          <w:shd w:val="clear" w:color="auto" w:fill="FFFFFF"/>
-        </w:rPr>
-        <w:t>Quality Control</w:t>
-      </w:r>
-    </w:p>
-    <w:p>
-      <w:pPr>
-        <w:rPr>
-          <w:rFonts w:asciiTheme="minorHAnsi" w:hAnsiTheme="minorHAnsi" w:cstheme="minorHAnsi"/>
-          <w:color w:val="000000" w:themeColor="text1"/>
-          <w:shd w:val="clear" w:color="auto" w:fill="FFFFFF"/>
-        </w:rPr>
-      </w:pPr>
-    </w:p>
-    <w:p>
-      <w:pPr>
-        <w:rPr>
-          <w:rFonts w:asciiTheme="minorHAnsi" w:hAnsiTheme="minorHAnsi" w:cstheme="minorHAnsi"/>
-          <w:color w:val="000000" w:themeColor="text1"/>
-        </w:rPr>
-      </w:pPr>
-      <w:r>
-        <w:rPr>
-          <w:rFonts w:asciiTheme="minorHAnsi" w:hAnsiTheme="minorHAnsi" w:cstheme="minorHAnsi"/>
-          <w:color w:val="000000" w:themeColor="text1"/>
-        </w:rPr>
-        <w:t>P-values of tested variants</w:t>
-      </w:r>
-      <w:r>
-        <w:rPr>
-          <w:rFonts w:asciiTheme="minorHAnsi" w:hAnsiTheme="minorHAnsi" w:cstheme="minorHAnsi"/>
-          <w:color w:val="000000" w:themeColor="text1"/>
-        </w:rPr>
-        <w:t xml:space="preserve"> </w:t>
-      </w:r>
-      <w:r>
-        <w:rPr>
-          <w:rFonts w:asciiTheme="minorHAnsi" w:hAnsiTheme="minorHAnsi" w:cstheme="minorHAnsi"/>
-          <w:color w:val="000000" w:themeColor="text1"/>
-        </w:rPr>
-        <w:t xml:space="preserve">were subjected to adjusted p-value calculations for </w:t>
-      </w:r>
-      <w:proofErr w:type="spellStart"/>
-      <w:r>
-        <w:rPr>
-          <w:rFonts w:asciiTheme="minorHAnsi" w:hAnsiTheme="minorHAnsi" w:cstheme="minorHAnsi"/>
-          <w:color w:val="000000" w:themeColor="text1"/>
-        </w:rPr>
-        <w:t>Bonefferoni</w:t>
-      </w:r>
-      <w:proofErr w:type="spellEnd"/>
-      <w:r>
-        <w:rPr>
-          <w:rFonts w:asciiTheme="minorHAnsi" w:hAnsiTheme="minorHAnsi" w:cstheme="minorHAnsi"/>
-          <w:color w:val="000000" w:themeColor="text1"/>
-        </w:rPr>
-        <w:t xml:space="preserve"> correction and q-</w:t>
-      </w:r>
-      <w:r>
-        <w:rPr>
-          <w:rFonts w:asciiTheme="minorHAnsi" w:hAnsiTheme="minorHAnsi" w:cstheme="minorHAnsi"/>
-          <w:color w:val="000000" w:themeColor="text1"/>
-        </w:rPr>
-        <w:t xml:space="preserve">values using the </w:t>
-      </w:r>
-      <w:proofErr w:type="spellStart"/>
+        <w:t xml:space="preserve">A </w:t>
+      </w:r>
+      <w:r>
+        <w:rPr>
+          <w:rFonts w:asciiTheme="minorHAnsi" w:hAnsiTheme="minorHAnsi" w:cstheme="minorHAnsi"/>
+          <w:color w:val="000000" w:themeColor="text1"/>
+        </w:rPr>
+        <w:t xml:space="preserve">total of </w:t>
+      </w:r>
       <w:r>
         <w:rPr>
           <w:rFonts w:asciiTheme="minorHAnsi" w:eastAsiaTheme="minorHAnsi" w:hAnsiTheme="minorHAnsi" w:cstheme="minorHAnsi"/>
           <w:color w:val="000000"/>
           <w:lang w:val="en-US"/>
         </w:rPr>
-        <w:t>calculate_adjusted_</w:t>
+        <w:t>212219 SNP variants were retained for further filtering of p-</w:t>
       </w:r>
       <w:proofErr w:type="gramStart"/>
       <w:r>
@@ -2434,507 +2211,843 @@
           <w:color w:val="000000"/>
           <w:lang w:val="en-US"/>
         </w:rPr>
-        <w:t>pvalues.R</w:t>
-      </w:r>
-      <w:proofErr w:type="spellEnd"/>
+        <w:t>values.</w:t>
+      </w:r>
+      <w:r>
+        <w:rPr>
+          <w:rFonts w:asciiTheme="minorHAnsi" w:hAnsiTheme="minorHAnsi" w:cstheme="minorHAnsi"/>
+          <w:color w:val="000000" w:themeColor="text1"/>
+        </w:rPr>
+        <w:t>The</w:t>
+      </w:r>
       <w:proofErr w:type="gramEnd"/>
+      <w:r>
+        <w:rPr>
+          <w:rFonts w:asciiTheme="minorHAnsi" w:hAnsiTheme="minorHAnsi" w:cstheme="minorHAnsi"/>
+          <w:color w:val="000000" w:themeColor="text1"/>
+        </w:rPr>
+        <w:t xml:space="preserve"> density of genotyped SNPs is shown in figure x </w:t>
+      </w:r>
+      <w:r>
+        <w:rPr>
+          <w:rFonts w:asciiTheme="minorHAnsi" w:hAnsiTheme="minorHAnsi" w:cstheme="minorHAnsi"/>
+          <w:color w:val="000000" w:themeColor="text1"/>
+        </w:rPr>
+        <w:lastRenderedPageBreak/>
+        <w:t>giving a layout of concentration of variants that the three model</w:t>
+      </w:r>
+      <w:r>
+        <w:rPr>
+          <w:rFonts w:asciiTheme="minorHAnsi" w:hAnsiTheme="minorHAnsi" w:cstheme="minorHAnsi"/>
+          <w:color w:val="000000" w:themeColor="text1"/>
+        </w:rPr>
+        <w:t xml:space="preserve">s, GLM, MLM and </w:t>
+      </w:r>
+      <w:proofErr w:type="spellStart"/>
+      <w:r>
+        <w:rPr>
+          <w:rFonts w:asciiTheme="minorHAnsi" w:hAnsiTheme="minorHAnsi" w:cstheme="minorHAnsi"/>
+          <w:color w:val="000000" w:themeColor="text1"/>
+        </w:rPr>
+        <w:t>FarmCPU</w:t>
+      </w:r>
+      <w:proofErr w:type="spellEnd"/>
+      <w:r>
+        <w:rPr>
+          <w:rFonts w:asciiTheme="minorHAnsi" w:hAnsiTheme="minorHAnsi" w:cstheme="minorHAnsi"/>
+          <w:color w:val="000000" w:themeColor="text1"/>
+        </w:rPr>
+        <w:t xml:space="preserve"> </w:t>
+      </w:r>
+      <w:r>
+        <w:rPr>
+          <w:rFonts w:asciiTheme="minorHAnsi" w:hAnsiTheme="minorHAnsi" w:cstheme="minorHAnsi"/>
+          <w:color w:val="000000" w:themeColor="text1"/>
+        </w:rPr>
+        <w:t xml:space="preserve">assessed for </w:t>
+      </w:r>
+      <w:r>
+        <w:rPr>
+          <w:rFonts w:asciiTheme="minorHAnsi" w:hAnsiTheme="minorHAnsi" w:cstheme="minorHAnsi"/>
+          <w:color w:val="000000" w:themeColor="text1"/>
+        </w:rPr>
+        <w:t xml:space="preserve">tests of </w:t>
+      </w:r>
+      <w:r>
+        <w:rPr>
+          <w:rFonts w:asciiTheme="minorHAnsi" w:hAnsiTheme="minorHAnsi" w:cstheme="minorHAnsi"/>
+          <w:color w:val="000000" w:themeColor="text1"/>
+        </w:rPr>
+        <w:t xml:space="preserve">association with the flowering time (FT) phenotype. </w:t>
+      </w:r>
+      <w:r>
+        <w:rPr>
+          <w:rFonts w:asciiTheme="minorHAnsi" w:hAnsiTheme="minorHAnsi" w:cstheme="minorHAnsi"/>
+          <w:color w:val="000000" w:themeColor="text1"/>
+        </w:rPr>
+        <w:t xml:space="preserve">The type I error rate was assessed </w:t>
+      </w:r>
+      <w:r>
+        <w:rPr>
+          <w:rFonts w:asciiTheme="minorHAnsi" w:hAnsiTheme="minorHAnsi" w:cstheme="minorHAnsi"/>
+          <w:color w:val="000000" w:themeColor="text1"/>
+        </w:rPr>
+        <w:t xml:space="preserve">for each of the three models </w:t>
+      </w:r>
+      <w:r>
+        <w:rPr>
+          <w:rFonts w:asciiTheme="minorHAnsi" w:hAnsiTheme="minorHAnsi" w:cstheme="minorHAnsi"/>
+          <w:color w:val="000000" w:themeColor="text1"/>
+        </w:rPr>
+        <w:t>using a Quantile-Quantile Plot (QQ-Plot) shown in figure x</w:t>
+      </w:r>
+      <w:r>
+        <w:rPr>
+          <w:rFonts w:asciiTheme="minorHAnsi" w:hAnsiTheme="minorHAnsi" w:cstheme="minorHAnsi"/>
+          <w:color w:val="000000" w:themeColor="text1"/>
+        </w:rPr>
+        <w:t>. A</w:t>
+      </w:r>
+      <w:r>
+        <w:rPr>
+          <w:rFonts w:asciiTheme="minorHAnsi" w:hAnsiTheme="minorHAnsi" w:cstheme="minorHAnsi"/>
+          <w:color w:val="000000" w:themeColor="text1"/>
+        </w:rPr>
+        <w:t xml:space="preserve"> Manhattan plot </w:t>
+      </w:r>
+      <w:r>
+        <w:rPr>
+          <w:rFonts w:asciiTheme="minorHAnsi" w:hAnsiTheme="minorHAnsi" w:cstheme="minorHAnsi"/>
+          <w:color w:val="000000" w:themeColor="text1"/>
+        </w:rPr>
+        <w:t xml:space="preserve">shown in figure x. </w:t>
+      </w:r>
+      <w:r>
+        <w:rPr>
+          <w:rFonts w:asciiTheme="minorHAnsi" w:hAnsiTheme="minorHAnsi" w:cstheme="minorHAnsi"/>
+          <w:color w:val="000000" w:themeColor="text1"/>
+        </w:rPr>
+        <w:t xml:space="preserve">The </w:t>
+      </w:r>
+      <w:r>
+        <w:rPr>
+          <w:rFonts w:asciiTheme="minorHAnsi" w:hAnsiTheme="minorHAnsi" w:cstheme="minorHAnsi"/>
+          <w:color w:val="000000" w:themeColor="text1"/>
+        </w:rPr>
+        <w:t>QQ-</w:t>
+      </w:r>
+      <w:r>
+        <w:rPr>
+          <w:rFonts w:asciiTheme="minorHAnsi" w:hAnsiTheme="minorHAnsi" w:cstheme="minorHAnsi"/>
+          <w:color w:val="000000" w:themeColor="text1"/>
+        </w:rPr>
+        <w:t>P</w:t>
+      </w:r>
+      <w:r>
+        <w:rPr>
+          <w:rFonts w:asciiTheme="minorHAnsi" w:hAnsiTheme="minorHAnsi" w:cstheme="minorHAnsi"/>
+          <w:color w:val="000000" w:themeColor="text1"/>
+        </w:rPr>
+        <w:t>lot indicates that the</w:t>
+      </w:r>
+      <w:r>
+        <w:rPr>
+          <w:rFonts w:asciiTheme="minorHAnsi" w:hAnsiTheme="minorHAnsi" w:cstheme="minorHAnsi"/>
+          <w:color w:val="000000" w:themeColor="text1"/>
+        </w:rPr>
+        <w:t xml:space="preserve"> </w:t>
+      </w:r>
+      <w:r>
+        <w:rPr>
+          <w:rFonts w:asciiTheme="minorHAnsi" w:hAnsiTheme="minorHAnsi" w:cstheme="minorHAnsi"/>
+          <w:color w:val="000000" w:themeColor="text1"/>
+        </w:rPr>
+        <w:t xml:space="preserve">type I error rate </w:t>
+      </w:r>
+      <w:r>
+        <w:rPr>
+          <w:rFonts w:asciiTheme="minorHAnsi" w:hAnsiTheme="minorHAnsi" w:cstheme="minorHAnsi"/>
+          <w:color w:val="000000" w:themeColor="text1"/>
+        </w:rPr>
+        <w:t>for</w:t>
+      </w:r>
+      <w:r>
+        <w:rPr>
+          <w:rFonts w:asciiTheme="minorHAnsi" w:hAnsiTheme="minorHAnsi" w:cstheme="minorHAnsi"/>
+          <w:color w:val="000000" w:themeColor="text1"/>
+        </w:rPr>
+        <w:t xml:space="preserve"> the MLM model </w:t>
+      </w:r>
+      <w:r>
+        <w:rPr>
+          <w:rFonts w:asciiTheme="minorHAnsi" w:hAnsiTheme="minorHAnsi" w:cstheme="minorHAnsi"/>
+          <w:color w:val="000000" w:themeColor="text1"/>
+        </w:rPr>
+        <w:t xml:space="preserve">is under control and </w:t>
+      </w:r>
+      <w:r>
+        <w:rPr>
+          <w:rFonts w:asciiTheme="minorHAnsi" w:hAnsiTheme="minorHAnsi" w:cstheme="minorHAnsi"/>
+          <w:color w:val="000000" w:themeColor="text1"/>
+        </w:rPr>
+        <w:t xml:space="preserve">was selected as the association testing model conducted for </w:t>
+      </w:r>
+      <w:r>
+        <w:rPr>
+          <w:rFonts w:asciiTheme="minorHAnsi" w:hAnsiTheme="minorHAnsi" w:cstheme="minorHAnsi"/>
+          <w:color w:val="000000" w:themeColor="text1"/>
+        </w:rPr>
+        <w:t>further analysis. A Manhattan plot (−log</w:t>
+      </w:r>
+      <w:r>
+        <w:rPr>
+          <w:rFonts w:asciiTheme="minorHAnsi" w:hAnsiTheme="minorHAnsi" w:cstheme="minorHAnsi"/>
+          <w:color w:val="000000" w:themeColor="text1"/>
+          <w:vertAlign w:val="subscript"/>
+        </w:rPr>
+        <w:t>10</w:t>
+      </w:r>
+      <w:r>
+        <w:rPr>
+          <w:rFonts w:asciiTheme="minorHAnsi" w:hAnsiTheme="minorHAnsi" w:cstheme="minorHAnsi"/>
+          <w:color w:val="000000" w:themeColor="text1"/>
+        </w:rPr>
+        <w:t>(P) genome-wide association plot)</w:t>
+      </w:r>
+      <w:r>
+        <w:rPr>
+          <w:rFonts w:asciiTheme="minorHAnsi" w:hAnsiTheme="minorHAnsi" w:cstheme="minorHAnsi"/>
+          <w:color w:val="000000" w:themeColor="text1"/>
+        </w:rPr>
+        <w:t xml:space="preserve"> </w:t>
+      </w:r>
+      <w:r>
+        <w:rPr>
+          <w:rFonts w:asciiTheme="minorHAnsi" w:hAnsiTheme="minorHAnsi" w:cstheme="minorHAnsi"/>
+          <w:color w:val="000000" w:themeColor="text1"/>
+        </w:rPr>
+        <w:t xml:space="preserve">was generated to visualize </w:t>
+      </w:r>
+      <w:r>
+        <w:rPr>
+          <w:rFonts w:asciiTheme="minorHAnsi" w:hAnsiTheme="minorHAnsi" w:cstheme="minorHAnsi"/>
+          <w:color w:val="000000" w:themeColor="text1"/>
+          <w:shd w:val="clear" w:color="auto" w:fill="FFFFFF"/>
+        </w:rPr>
+        <w:t xml:space="preserve">significant SNP variants across the entire genome in the locations that were genotyped. </w:t>
+      </w:r>
+      <w:r>
+        <w:rPr>
+          <w:rFonts w:asciiTheme="minorHAnsi" w:hAnsiTheme="minorHAnsi" w:cstheme="minorHAnsi"/>
+          <w:color w:val="000000" w:themeColor="text1"/>
+          <w:shd w:val="clear" w:color="auto" w:fill="FFFFFF"/>
+        </w:rPr>
+        <w:t xml:space="preserve">As shown in figure x the Manhattan plot of the MLM model, the P-values are at a reasonable value. </w:t>
+      </w:r>
+    </w:p>
+    <w:p>
+      <w:pPr>
+        <w:rPr>
+          <w:rFonts w:asciiTheme="minorHAnsi" w:hAnsiTheme="minorHAnsi" w:cstheme="minorHAnsi"/>
+          <w:color w:val="000000" w:themeColor="text1"/>
+          <w:shd w:val="clear" w:color="auto" w:fill="FFFFFF"/>
+        </w:rPr>
+      </w:pPr>
+    </w:p>
+    <w:p>
+      <w:pPr>
+        <w:rPr>
+          <w:rFonts w:asciiTheme="minorHAnsi" w:hAnsiTheme="minorHAnsi" w:cstheme="minorHAnsi"/>
+          <w:color w:val="000000" w:themeColor="text1"/>
+          <w:shd w:val="clear" w:color="auto" w:fill="FFFFFF"/>
+        </w:rPr>
+      </w:pPr>
+      <w:r>
+        <w:rPr>
+          <w:rFonts w:asciiTheme="minorHAnsi" w:hAnsiTheme="minorHAnsi" w:cstheme="minorHAnsi"/>
+          <w:color w:val="000000" w:themeColor="text1"/>
+          <w:shd w:val="clear" w:color="auto" w:fill="FFFFFF"/>
+        </w:rPr>
+        <w:t>Quality Control</w:t>
+      </w:r>
+    </w:p>
+    <w:p>
+      <w:pPr>
+        <w:rPr>
+          <w:rFonts w:asciiTheme="minorHAnsi" w:hAnsiTheme="minorHAnsi" w:cstheme="minorHAnsi"/>
+          <w:color w:val="000000" w:themeColor="text1"/>
+          <w:shd w:val="clear" w:color="auto" w:fill="FFFFFF"/>
+        </w:rPr>
+      </w:pPr>
+    </w:p>
+    <w:p>
+      <w:pPr>
+        <w:rPr>
+          <w:rFonts w:asciiTheme="minorHAnsi" w:hAnsiTheme="minorHAnsi" w:cstheme="minorHAnsi"/>
+          <w:color w:val="000000" w:themeColor="text1"/>
+        </w:rPr>
+      </w:pPr>
+      <w:r>
+        <w:rPr>
+          <w:rFonts w:asciiTheme="minorHAnsi" w:hAnsiTheme="minorHAnsi" w:cstheme="minorHAnsi"/>
+          <w:color w:val="000000" w:themeColor="text1"/>
+        </w:rPr>
+        <w:t>P-values of tested variants</w:t>
+      </w:r>
+      <w:r>
+        <w:rPr>
+          <w:rFonts w:asciiTheme="minorHAnsi" w:hAnsiTheme="minorHAnsi" w:cstheme="minorHAnsi"/>
+          <w:color w:val="000000" w:themeColor="text1"/>
+        </w:rPr>
+        <w:t xml:space="preserve"> </w:t>
+      </w:r>
+      <w:r>
+        <w:rPr>
+          <w:rFonts w:asciiTheme="minorHAnsi" w:hAnsiTheme="minorHAnsi" w:cstheme="minorHAnsi"/>
+          <w:color w:val="000000" w:themeColor="text1"/>
+        </w:rPr>
+        <w:t xml:space="preserve">were subjected to adjusted p-value calculations for </w:t>
+      </w:r>
+      <w:proofErr w:type="spellStart"/>
+      <w:r>
+        <w:rPr>
+          <w:rFonts w:asciiTheme="minorHAnsi" w:hAnsiTheme="minorHAnsi" w:cstheme="minorHAnsi"/>
+          <w:color w:val="000000" w:themeColor="text1"/>
+        </w:rPr>
+        <w:t>Bonefferoni</w:t>
+      </w:r>
+      <w:proofErr w:type="spellEnd"/>
+      <w:r>
+        <w:rPr>
+          <w:rFonts w:asciiTheme="minorHAnsi" w:hAnsiTheme="minorHAnsi" w:cstheme="minorHAnsi"/>
+          <w:color w:val="000000" w:themeColor="text1"/>
+        </w:rPr>
+        <w:t xml:space="preserve"> correction and q-</w:t>
+      </w:r>
+      <w:r>
+        <w:rPr>
+          <w:rFonts w:asciiTheme="minorHAnsi" w:hAnsiTheme="minorHAnsi" w:cstheme="minorHAnsi"/>
+          <w:color w:val="000000" w:themeColor="text1"/>
+        </w:rPr>
+        <w:t xml:space="preserve">values using the </w:t>
+      </w:r>
+      <w:proofErr w:type="spellStart"/>
       <w:r>
         <w:rPr>
           <w:rFonts w:asciiTheme="minorHAnsi" w:eastAsiaTheme="minorHAnsi" w:hAnsiTheme="minorHAnsi" w:cstheme="minorHAnsi"/>
           <w:color w:val="000000"/>
           <w:lang w:val="en-US"/>
         </w:rPr>
-        <w:t xml:space="preserve"> script which uses the </w:t>
-      </w:r>
-      <w:proofErr w:type="spellStart"/>
+        <w:t>calculate_adjusted_</w:t>
+      </w:r>
+      <w:proofErr w:type="gramStart"/>
       <w:r>
         <w:rPr>
           <w:rFonts w:asciiTheme="minorHAnsi" w:eastAsiaTheme="minorHAnsi" w:hAnsiTheme="minorHAnsi" w:cstheme="minorHAnsi"/>
           <w:color w:val="000000"/>
           <w:lang w:val="en-US"/>
         </w:rPr>
-        <w:t>pvalue.adjust</w:t>
-      </w:r>
-      <w:proofErr w:type="spellEnd"/>
-      <w:r>
-        <w:rPr>
-          <w:rFonts w:asciiTheme="minorHAnsi" w:hAnsiTheme="minorHAnsi" w:cstheme="minorHAnsi"/>
-          <w:color w:val="000000" w:themeColor="text1"/>
-        </w:rPr>
-        <w:t xml:space="preserve"> </w:t>
-      </w:r>
-      <w:r>
-        <w:rPr>
-          <w:rFonts w:asciiTheme="minorHAnsi" w:hAnsiTheme="minorHAnsi" w:cstheme="minorHAnsi"/>
-          <w:color w:val="000000" w:themeColor="text1"/>
-        </w:rPr>
-        <w:t xml:space="preserve">function and the </w:t>
-      </w:r>
-      <w:proofErr w:type="spellStart"/>
-      <w:r>
-        <w:rPr>
-          <w:rFonts w:asciiTheme="minorHAnsi" w:hAnsiTheme="minorHAnsi" w:cstheme="minorHAnsi"/>
-          <w:color w:val="000000" w:themeColor="text1"/>
-        </w:rPr>
-        <w:t>qvalue</w:t>
-      </w:r>
-      <w:proofErr w:type="spellEnd"/>
-      <w:r>
-        <w:rPr>
-          <w:rFonts w:asciiTheme="minorHAnsi" w:hAnsiTheme="minorHAnsi" w:cstheme="minorHAnsi"/>
-          <w:color w:val="000000" w:themeColor="text1"/>
-        </w:rPr>
-        <w:t xml:space="preserve"> library in R. </w:t>
-      </w:r>
-      <w:r>
-        <w:rPr>
-          <w:rFonts w:asciiTheme="minorHAnsi" w:hAnsiTheme="minorHAnsi" w:cstheme="minorHAnsi"/>
-          <w:color w:val="000000" w:themeColor="text1"/>
-        </w:rPr>
-        <w:t xml:space="preserve">The following command was </w:t>
-      </w:r>
-      <w:proofErr w:type="gramStart"/>
-      <w:r>
-        <w:rPr>
-          <w:rFonts w:asciiTheme="minorHAnsi" w:hAnsiTheme="minorHAnsi" w:cstheme="minorHAnsi"/>
-          <w:color w:val="000000" w:themeColor="text1"/>
-        </w:rPr>
-        <w:t>used</w:t>
-      </w:r>
-      <w:r>
-        <w:rPr>
-          <w:rFonts w:asciiTheme="minorHAnsi" w:hAnsiTheme="minorHAnsi" w:cstheme="minorHAnsi"/>
-          <w:color w:val="000000" w:themeColor="text1"/>
-        </w:rPr>
-        <w:t>;</w:t>
-      </w:r>
+        <w:t>pvalues.R</w:t>
+      </w:r>
+      <w:proofErr w:type="spellEnd"/>
       <w:proofErr w:type="gramEnd"/>
-    </w:p>
-    <w:p>
-      <w:pPr>
-        <w:rPr>
-          <w:rFonts w:asciiTheme="minorHAnsi" w:hAnsiTheme="minorHAnsi" w:cstheme="minorHAnsi"/>
-          <w:color w:val="000000" w:themeColor="text1"/>
-        </w:rPr>
-      </w:pPr>
-    </w:p>
-    <w:p>
-      <w:pPr>
-        <w:rPr>
-          <w:rFonts w:asciiTheme="minorHAnsi" w:hAnsiTheme="minorHAnsi" w:cstheme="minorHAnsi"/>
-          <w:color w:val="000000" w:themeColor="text1"/>
-        </w:rPr>
-      </w:pPr>
-      <w:proofErr w:type="spellStart"/>
-      <w:r>
-        <w:rPr>
-          <w:rFonts w:ascii="Menlo" w:eastAsiaTheme="minorHAnsi" w:hAnsi="Menlo" w:cs="Menlo"/>
-          <w:color w:val="000000" w:themeColor="text1"/>
-          <w:lang w:val="en-US"/>
-        </w:rPr>
-        <w:t>Rscript</w:t>
-      </w:r>
-      <w:proofErr w:type="spellEnd"/>
-      <w:r>
-        <w:rPr>
-          <w:rFonts w:ascii="Menlo" w:eastAsiaTheme="minorHAnsi" w:hAnsi="Menlo" w:cs="Menlo"/>
-          <w:color w:val="000000" w:themeColor="text1"/>
-          <w:lang w:val="en-US"/>
-        </w:rPr>
-        <w:t xml:space="preserve"> </w:t>
-      </w:r>
-      <w:proofErr w:type="spellStart"/>
-      <w:r>
-        <w:rPr>
-          <w:rFonts w:ascii="Menlo" w:eastAsiaTheme="minorHAnsi" w:hAnsi="Menlo" w:cs="Menlo"/>
-          <w:color w:val="000000" w:themeColor="text1"/>
-          <w:lang w:val="en-US"/>
-        </w:rPr>
-        <w:t>calculate_adjusted_</w:t>
-      </w:r>
-      <w:proofErr w:type="gramStart"/>
-      <w:r>
-        <w:rPr>
-          <w:rFonts w:ascii="Menlo" w:eastAsiaTheme="minorHAnsi" w:hAnsi="Menlo" w:cs="Menlo"/>
-          <w:color w:val="000000" w:themeColor="text1"/>
-          <w:lang w:val="en-US"/>
-        </w:rPr>
-        <w:t>pvalues.R</w:t>
-      </w:r>
-      <w:proofErr w:type="spellEnd"/>
-      <w:proofErr w:type="gramEnd"/>
-      <w:r>
-        <w:rPr>
-          <w:rFonts w:ascii="Menlo" w:eastAsiaTheme="minorHAnsi" w:hAnsi="Menlo" w:cs="Menlo"/>
-          <w:color w:val="000000" w:themeColor="text1"/>
-          <w:lang w:val="en-US"/>
-        </w:rPr>
-        <w:t xml:space="preserve"> -</w:t>
-      </w:r>
-      <w:proofErr w:type="spellStart"/>
-      <w:r>
-        <w:rPr>
-          <w:rFonts w:ascii="Menlo" w:eastAsiaTheme="minorHAnsi" w:hAnsi="Menlo" w:cs="Menlo"/>
-          <w:color w:val="000000" w:themeColor="text1"/>
-          <w:lang w:val="en-US"/>
-        </w:rPr>
-        <w:t>i</w:t>
-      </w:r>
-      <w:proofErr w:type="spellEnd"/>
-      <w:r>
-        <w:rPr>
-          <w:rFonts w:ascii="Menlo" w:eastAsiaTheme="minorHAnsi" w:hAnsi="Menlo" w:cs="Menlo"/>
-          <w:color w:val="000000" w:themeColor="text1"/>
-          <w:lang w:val="en-US"/>
-        </w:rPr>
-        <w:t xml:space="preserve"> </w:t>
-      </w:r>
-      <w:proofErr w:type="spellStart"/>
-      <w:r>
-        <w:rPr>
-          <w:rFonts w:ascii="Menlo" w:eastAsiaTheme="minorHAnsi" w:hAnsi="Menlo" w:cs="Menlo"/>
-          <w:color w:val="000000" w:themeColor="text1"/>
-          <w:lang w:val="en-US"/>
-        </w:rPr>
-        <w:t>mvp_phenotype_association_file</w:t>
-      </w:r>
-      <w:proofErr w:type="spellEnd"/>
-      <w:r>
-        <w:rPr>
-          <w:rFonts w:ascii="Menlo" w:eastAsiaTheme="minorHAnsi" w:hAnsi="Menlo" w:cs="Menlo"/>
-          <w:color w:val="000000" w:themeColor="text1"/>
-          <w:lang w:val="en-US"/>
-        </w:rPr>
-        <w:t xml:space="preserve"> -o </w:t>
-      </w:r>
-      <w:proofErr w:type="spellStart"/>
-      <w:r>
-        <w:rPr>
-          <w:rFonts w:ascii="Menlo" w:eastAsiaTheme="minorHAnsi" w:hAnsi="Menlo" w:cs="Menlo"/>
-          <w:color w:val="000000" w:themeColor="text1"/>
-          <w:lang w:val="en-US"/>
-        </w:rPr>
-        <w:t>adjusted_pvalues_outfile</w:t>
-      </w:r>
-      <w:proofErr w:type="spellEnd"/>
-      <w:r>
-        <w:rPr>
-          <w:rFonts w:asciiTheme="minorHAnsi" w:hAnsiTheme="minorHAnsi" w:cstheme="minorHAnsi"/>
-          <w:color w:val="000000" w:themeColor="text1"/>
-        </w:rPr>
-        <w:t>.</w:t>
-      </w:r>
-    </w:p>
-    <w:p>
-      <w:pPr>
-        <w:rPr>
-          <w:rFonts w:asciiTheme="minorHAnsi" w:hAnsiTheme="minorHAnsi" w:cstheme="minorHAnsi"/>
-          <w:color w:val="000000" w:themeColor="text1"/>
-        </w:rPr>
-      </w:pPr>
-    </w:p>
-    <w:p>
-      <w:pPr>
-        <w:rPr>
-          <w:rFonts w:asciiTheme="minorHAnsi" w:hAnsiTheme="minorHAnsi" w:cstheme="minorHAnsi"/>
-          <w:color w:val="000000" w:themeColor="text1"/>
-        </w:rPr>
-      </w:pPr>
-      <w:r>
-        <w:rPr>
-          <w:rFonts w:asciiTheme="minorHAnsi" w:hAnsiTheme="minorHAnsi" w:cstheme="minorHAnsi"/>
-          <w:color w:val="000000" w:themeColor="text1"/>
-        </w:rPr>
-        <w:t xml:space="preserve">Where the </w:t>
-      </w:r>
-      <w:proofErr w:type="spellStart"/>
-      <w:r>
-        <w:rPr>
-          <w:rFonts w:asciiTheme="minorHAnsi" w:eastAsiaTheme="minorHAnsi" w:hAnsiTheme="minorHAnsi" w:cstheme="minorHAnsi"/>
-          <w:color w:val="000000" w:themeColor="text1"/>
-          <w:lang w:val="en-US"/>
-        </w:rPr>
-        <w:t>mvp_phenotype_association_file</w:t>
-      </w:r>
-      <w:proofErr w:type="spellEnd"/>
-      <w:r>
-        <w:rPr>
-          <w:rFonts w:asciiTheme="minorHAnsi" w:eastAsiaTheme="minorHAnsi" w:hAnsiTheme="minorHAnsi" w:cstheme="minorHAnsi"/>
-          <w:color w:val="000000" w:themeColor="text1"/>
-          <w:lang w:val="en-US"/>
-        </w:rPr>
-        <w:t xml:space="preserve"> was the phenotype.MLM.csv file and the </w:t>
-      </w:r>
-      <w:proofErr w:type="spellStart"/>
-      <w:r>
-        <w:rPr>
-          <w:rFonts w:asciiTheme="minorHAnsi" w:eastAsiaTheme="minorHAnsi" w:hAnsiTheme="minorHAnsi" w:cstheme="minorHAnsi"/>
-          <w:color w:val="000000" w:themeColor="text1"/>
-          <w:lang w:val="en-US"/>
-        </w:rPr>
-        <w:t>adjusted_pvalues_outfile</w:t>
-      </w:r>
-      <w:proofErr w:type="spellEnd"/>
-      <w:r>
-        <w:rPr>
-          <w:rFonts w:asciiTheme="minorHAnsi" w:eastAsiaTheme="minorHAnsi" w:hAnsiTheme="minorHAnsi" w:cstheme="minorHAnsi"/>
-          <w:color w:val="000000" w:themeColor="text1"/>
-          <w:lang w:val="en-US"/>
-        </w:rPr>
-        <w:t xml:space="preserve"> is the </w:t>
-      </w:r>
-      <w:proofErr w:type="spellStart"/>
-      <w:r>
-        <w:rPr>
-          <w:rFonts w:asciiTheme="minorHAnsi" w:eastAsiaTheme="minorHAnsi" w:hAnsiTheme="minorHAnsi" w:cstheme="minorHAnsi"/>
-          <w:color w:val="000000" w:themeColor="text1"/>
-          <w:lang w:val="en-US"/>
-        </w:rPr>
-        <w:t>phenotype.MLM.adjusted.pvalues.tsv</w:t>
-      </w:r>
-      <w:proofErr w:type="spellEnd"/>
-      <w:r>
-        <w:rPr>
-          <w:rFonts w:asciiTheme="minorHAnsi" w:eastAsiaTheme="minorHAnsi" w:hAnsiTheme="minorHAnsi" w:cstheme="minorHAnsi"/>
-          <w:color w:val="000000" w:themeColor="text1"/>
-          <w:lang w:val="en-US"/>
-        </w:rPr>
-        <w:t xml:space="preserve"> file.</w:t>
-      </w:r>
-    </w:p>
-    <w:p>
-      <w:pPr>
-        <w:rPr>
-          <w:rFonts w:asciiTheme="minorHAnsi" w:hAnsiTheme="minorHAnsi" w:cstheme="minorHAnsi"/>
-          <w:color w:val="000000" w:themeColor="text1"/>
-        </w:rPr>
-      </w:pPr>
-      <w:r>
-        <w:rPr>
-          <w:rFonts w:asciiTheme="minorHAnsi" w:hAnsiTheme="minorHAnsi" w:cstheme="minorHAnsi"/>
-          <w:color w:val="000000" w:themeColor="text1"/>
-        </w:rPr>
-        <w:t xml:space="preserve">It was determined that an alpha value less than or equal to 0.05 </w:t>
-      </w:r>
-      <w:r>
-        <w:rPr>
-          <w:rFonts w:asciiTheme="minorHAnsi" w:hAnsiTheme="minorHAnsi" w:cstheme="minorHAnsi"/>
-          <w:color w:val="000000" w:themeColor="text1"/>
-        </w:rPr>
-        <w:t xml:space="preserve">of each </w:t>
-      </w:r>
-      <w:proofErr w:type="spellStart"/>
-      <w:r>
-        <w:rPr>
-          <w:rFonts w:asciiTheme="minorHAnsi" w:hAnsiTheme="minorHAnsi" w:cstheme="minorHAnsi"/>
-          <w:color w:val="000000" w:themeColor="text1"/>
-        </w:rPr>
-        <w:t>pvalue</w:t>
-      </w:r>
-      <w:proofErr w:type="spellEnd"/>
-      <w:r>
-        <w:rPr>
-          <w:rFonts w:asciiTheme="minorHAnsi" w:hAnsiTheme="minorHAnsi" w:cstheme="minorHAnsi"/>
-          <w:color w:val="000000" w:themeColor="text1"/>
-        </w:rPr>
-        <w:t xml:space="preserve"> was used to</w:t>
-      </w:r>
-      <w:r>
-        <w:rPr>
-          <w:rFonts w:asciiTheme="minorHAnsi" w:hAnsiTheme="minorHAnsi" w:cstheme="minorHAnsi"/>
-          <w:color w:val="000000" w:themeColor="text1"/>
-        </w:rPr>
-        <w:t xml:space="preserve"> retain</w:t>
-      </w:r>
-      <w:r>
-        <w:rPr>
-          <w:rFonts w:asciiTheme="minorHAnsi" w:hAnsiTheme="minorHAnsi" w:cstheme="minorHAnsi"/>
-          <w:color w:val="000000" w:themeColor="text1"/>
-        </w:rPr>
-        <w:t xml:space="preserve"> SNP variants</w:t>
-      </w:r>
-      <w:r>
-        <w:rPr>
-          <w:rFonts w:asciiTheme="minorHAnsi" w:hAnsiTheme="minorHAnsi" w:cstheme="minorHAnsi"/>
-          <w:color w:val="000000" w:themeColor="text1"/>
-        </w:rPr>
-        <w:t xml:space="preserve"> </w:t>
-      </w:r>
-      <w:r>
-        <w:rPr>
-          <w:rFonts w:asciiTheme="minorHAnsi" w:hAnsiTheme="minorHAnsi" w:cstheme="minorHAnsi"/>
-          <w:color w:val="000000" w:themeColor="text1"/>
-        </w:rPr>
-        <w:t>for further processing</w:t>
-      </w:r>
-      <w:r>
-        <w:rPr>
-          <w:rFonts w:asciiTheme="minorHAnsi" w:hAnsiTheme="minorHAnsi" w:cstheme="minorHAnsi"/>
-          <w:color w:val="000000" w:themeColor="text1"/>
-        </w:rPr>
-        <w:t xml:space="preserve">. It was determined that the </w:t>
-      </w:r>
-      <w:r>
-        <w:rPr>
-          <w:rFonts w:asciiTheme="minorHAnsi" w:hAnsiTheme="minorHAnsi" w:cstheme="minorHAnsi"/>
-          <w:color w:val="000000" w:themeColor="text1"/>
-        </w:rPr>
-        <w:t>Bonferroni</w:t>
-      </w:r>
-      <w:r>
-        <w:rPr>
-          <w:rFonts w:asciiTheme="minorHAnsi" w:hAnsiTheme="minorHAnsi" w:cstheme="minorHAnsi"/>
-          <w:color w:val="000000" w:themeColor="text1"/>
-        </w:rPr>
-        <w:t xml:space="preserve"> correction and FDR adjusted </w:t>
-      </w:r>
-      <w:proofErr w:type="spellStart"/>
-      <w:r>
-        <w:rPr>
-          <w:rFonts w:asciiTheme="minorHAnsi" w:hAnsiTheme="minorHAnsi" w:cstheme="minorHAnsi"/>
-          <w:color w:val="000000" w:themeColor="text1"/>
-        </w:rPr>
-        <w:t>pvalues</w:t>
-      </w:r>
-      <w:proofErr w:type="spellEnd"/>
-      <w:r>
-        <w:rPr>
-          <w:rFonts w:asciiTheme="minorHAnsi" w:hAnsiTheme="minorHAnsi" w:cstheme="minorHAnsi"/>
-          <w:color w:val="000000" w:themeColor="text1"/>
-        </w:rPr>
-        <w:t xml:space="preserve"> were two stringent</w:t>
-      </w:r>
-      <w:r>
-        <w:rPr>
-          <w:rFonts w:asciiTheme="minorHAnsi" w:hAnsiTheme="minorHAnsi" w:cstheme="minorHAnsi"/>
-          <w:color w:val="000000" w:themeColor="text1"/>
-        </w:rPr>
-        <w:t xml:space="preserve"> </w:t>
-      </w:r>
-      <w:r>
-        <w:rPr>
-          <w:rFonts w:asciiTheme="minorHAnsi" w:hAnsiTheme="minorHAnsi" w:cstheme="minorHAnsi"/>
-          <w:color w:val="000000" w:themeColor="text1"/>
-        </w:rPr>
-        <w:t xml:space="preserve">as there were no significant adjusted </w:t>
-      </w:r>
-      <w:proofErr w:type="spellStart"/>
-      <w:r>
-        <w:rPr>
-          <w:rFonts w:asciiTheme="minorHAnsi" w:hAnsiTheme="minorHAnsi" w:cstheme="minorHAnsi"/>
-          <w:color w:val="000000" w:themeColor="text1"/>
-        </w:rPr>
-        <w:t>pvalues</w:t>
-      </w:r>
-      <w:proofErr w:type="spellEnd"/>
-      <w:r>
-        <w:rPr>
-          <w:rFonts w:asciiTheme="minorHAnsi" w:hAnsiTheme="minorHAnsi" w:cstheme="minorHAnsi"/>
-          <w:color w:val="000000" w:themeColor="text1"/>
-        </w:rPr>
-        <w:t xml:space="preserve"> at the </w:t>
-      </w:r>
-      <w:proofErr w:type="spellStart"/>
-      <w:r>
-        <w:rPr>
-          <w:rFonts w:asciiTheme="minorHAnsi" w:hAnsiTheme="minorHAnsi" w:cstheme="minorHAnsi"/>
-          <w:color w:val="000000" w:themeColor="text1"/>
-        </w:rPr>
-        <w:t>alpha_value</w:t>
-      </w:r>
-      <w:proofErr w:type="spellEnd"/>
-      <w:r>
-        <w:rPr>
-          <w:rFonts w:asciiTheme="minorHAnsi" w:hAnsiTheme="minorHAnsi" w:cstheme="minorHAnsi"/>
-          <w:color w:val="000000" w:themeColor="text1"/>
-        </w:rPr>
-        <w:t xml:space="preserve"> &lt;= 0.05 </w:t>
-      </w:r>
-      <w:r>
-        <w:rPr>
-          <w:rFonts w:asciiTheme="minorHAnsi" w:hAnsiTheme="minorHAnsi" w:cstheme="minorHAnsi"/>
-          <w:color w:val="000000" w:themeColor="text1"/>
-        </w:rPr>
-        <w:t xml:space="preserve">significance level. </w:t>
-      </w:r>
-      <w:r>
-        <w:rPr>
-          <w:rFonts w:asciiTheme="minorHAnsi" w:hAnsiTheme="minorHAnsi" w:cstheme="minorHAnsi"/>
-          <w:color w:val="000000" w:themeColor="text1"/>
-        </w:rPr>
-        <w:t>T</w:t>
-      </w:r>
-      <w:r>
-        <w:rPr>
-          <w:rFonts w:asciiTheme="minorHAnsi" w:hAnsiTheme="minorHAnsi" w:cstheme="minorHAnsi"/>
-          <w:color w:val="000000" w:themeColor="text1"/>
-        </w:rPr>
-        <w:t>he alpha value</w:t>
-      </w:r>
-      <w:r>
-        <w:rPr>
-          <w:rFonts w:asciiTheme="minorHAnsi" w:hAnsiTheme="minorHAnsi" w:cstheme="minorHAnsi"/>
-          <w:color w:val="000000" w:themeColor="text1"/>
-        </w:rPr>
-        <w:t xml:space="preserve"> = 0.05</w:t>
-      </w:r>
-      <w:r>
-        <w:rPr>
-          <w:rFonts w:asciiTheme="minorHAnsi" w:hAnsiTheme="minorHAnsi" w:cstheme="minorHAnsi"/>
-          <w:color w:val="000000" w:themeColor="text1"/>
-        </w:rPr>
-        <w:t xml:space="preserve"> &lt;= </w:t>
-      </w:r>
-      <w:proofErr w:type="spellStart"/>
-      <w:r>
-        <w:rPr>
-          <w:rFonts w:asciiTheme="minorHAnsi" w:hAnsiTheme="minorHAnsi" w:cstheme="minorHAnsi"/>
-          <w:color w:val="000000" w:themeColor="text1"/>
-        </w:rPr>
-        <w:t>pvalue</w:t>
-      </w:r>
-      <w:proofErr w:type="spellEnd"/>
-      <w:r>
-        <w:rPr>
-          <w:rFonts w:asciiTheme="minorHAnsi" w:hAnsiTheme="minorHAnsi" w:cstheme="minorHAnsi"/>
-          <w:color w:val="000000" w:themeColor="text1"/>
-        </w:rPr>
-        <w:t xml:space="preserve"> resulted in </w:t>
-      </w:r>
-      <w:r>
-        <w:rPr>
-          <w:rFonts w:asciiTheme="minorHAnsi" w:hAnsiTheme="minorHAnsi" w:cstheme="minorHAnsi"/>
-          <w:color w:val="000000" w:themeColor="text1"/>
-        </w:rPr>
-        <w:t xml:space="preserve">total of </w:t>
-      </w:r>
-      <w:r>
-        <w:rPr>
-          <w:rFonts w:asciiTheme="minorHAnsi" w:hAnsiTheme="minorHAnsi" w:cstheme="minorHAnsi"/>
-          <w:color w:val="000000" w:themeColor="text1"/>
-        </w:rPr>
-        <w:t>230</w:t>
-      </w:r>
-      <w:r>
-        <w:rPr>
-          <w:rFonts w:asciiTheme="minorHAnsi" w:hAnsiTheme="minorHAnsi" w:cstheme="minorHAnsi"/>
-          <w:color w:val="000000" w:themeColor="text1"/>
-        </w:rPr>
-        <w:t xml:space="preserve"> individual genotypes </w:t>
-      </w:r>
-      <w:r>
-        <w:rPr>
-          <w:rFonts w:asciiTheme="minorHAnsi" w:hAnsiTheme="minorHAnsi" w:cstheme="minorHAnsi"/>
-          <w:color w:val="000000" w:themeColor="text1"/>
-        </w:rPr>
-        <w:t xml:space="preserve">and </w:t>
-      </w:r>
       <w:r>
         <w:rPr>
           <w:rFonts w:asciiTheme="minorHAnsi" w:eastAsiaTheme="minorHAnsi" w:hAnsiTheme="minorHAnsi" w:cstheme="minorHAnsi"/>
           <w:color w:val="000000"/>
           <w:lang w:val="en-US"/>
         </w:rPr>
+        <w:t xml:space="preserve"> script which uses the </w:t>
+      </w:r>
+      <w:proofErr w:type="spellStart"/>
+      <w:r>
+        <w:rPr>
+          <w:rFonts w:asciiTheme="minorHAnsi" w:eastAsiaTheme="minorHAnsi" w:hAnsiTheme="minorHAnsi" w:cstheme="minorHAnsi"/>
+          <w:color w:val="000000"/>
+          <w:lang w:val="en-US"/>
+        </w:rPr>
+        <w:t>pvalue.adjust</w:t>
+      </w:r>
+      <w:proofErr w:type="spellEnd"/>
+      <w:r>
+        <w:rPr>
+          <w:rFonts w:asciiTheme="minorHAnsi" w:hAnsiTheme="minorHAnsi" w:cstheme="minorHAnsi"/>
+          <w:color w:val="000000" w:themeColor="text1"/>
+        </w:rPr>
+        <w:t xml:space="preserve"> </w:t>
+      </w:r>
+      <w:r>
+        <w:rPr>
+          <w:rFonts w:asciiTheme="minorHAnsi" w:hAnsiTheme="minorHAnsi" w:cstheme="minorHAnsi"/>
+          <w:color w:val="000000" w:themeColor="text1"/>
+        </w:rPr>
+        <w:t xml:space="preserve">function and the </w:t>
+      </w:r>
+      <w:proofErr w:type="spellStart"/>
+      <w:r>
+        <w:rPr>
+          <w:rFonts w:asciiTheme="minorHAnsi" w:hAnsiTheme="minorHAnsi" w:cstheme="minorHAnsi"/>
+          <w:color w:val="000000" w:themeColor="text1"/>
+        </w:rPr>
+        <w:t>qvalue</w:t>
+      </w:r>
+      <w:proofErr w:type="spellEnd"/>
+      <w:r>
+        <w:rPr>
+          <w:rFonts w:asciiTheme="minorHAnsi" w:hAnsiTheme="minorHAnsi" w:cstheme="minorHAnsi"/>
+          <w:color w:val="000000" w:themeColor="text1"/>
+        </w:rPr>
+        <w:t xml:space="preserve"> library in R. </w:t>
+      </w:r>
+      <w:r>
+        <w:rPr>
+          <w:rFonts w:asciiTheme="minorHAnsi" w:hAnsiTheme="minorHAnsi" w:cstheme="minorHAnsi"/>
+          <w:color w:val="000000" w:themeColor="text1"/>
+        </w:rPr>
+        <w:t xml:space="preserve">The following command was </w:t>
+      </w:r>
+      <w:proofErr w:type="gramStart"/>
+      <w:r>
+        <w:rPr>
+          <w:rFonts w:asciiTheme="minorHAnsi" w:hAnsiTheme="minorHAnsi" w:cstheme="minorHAnsi"/>
+          <w:color w:val="000000" w:themeColor="text1"/>
+        </w:rPr>
+        <w:t>used</w:t>
+      </w:r>
+      <w:r>
+        <w:rPr>
+          <w:rFonts w:asciiTheme="minorHAnsi" w:hAnsiTheme="minorHAnsi" w:cstheme="minorHAnsi"/>
+          <w:color w:val="000000" w:themeColor="text1"/>
+        </w:rPr>
+        <w:t>;</w:t>
+      </w:r>
+      <w:proofErr w:type="gramEnd"/>
+    </w:p>
+    <w:p>
+      <w:pPr>
+        <w:rPr>
+          <w:rFonts w:asciiTheme="minorHAnsi" w:hAnsiTheme="minorHAnsi" w:cstheme="minorHAnsi"/>
+          <w:color w:val="000000" w:themeColor="text1"/>
+        </w:rPr>
+      </w:pPr>
+    </w:p>
+    <w:p>
+      <w:pPr>
+        <w:rPr>
+          <w:rFonts w:asciiTheme="minorHAnsi" w:hAnsiTheme="minorHAnsi" w:cstheme="minorHAnsi"/>
+          <w:color w:val="000000" w:themeColor="text1"/>
+        </w:rPr>
+      </w:pPr>
+      <w:proofErr w:type="spellStart"/>
+      <w:r>
+        <w:rPr>
+          <w:rFonts w:ascii="Menlo" w:eastAsiaTheme="minorHAnsi" w:hAnsi="Menlo" w:cs="Menlo"/>
+          <w:color w:val="000000" w:themeColor="text1"/>
+          <w:lang w:val="en-US"/>
+        </w:rPr>
+        <w:t>Rscript</w:t>
+      </w:r>
+      <w:proofErr w:type="spellEnd"/>
+      <w:r>
+        <w:rPr>
+          <w:rFonts w:ascii="Menlo" w:eastAsiaTheme="minorHAnsi" w:hAnsi="Menlo" w:cs="Menlo"/>
+          <w:color w:val="000000" w:themeColor="text1"/>
+          <w:lang w:val="en-US"/>
+        </w:rPr>
+        <w:t xml:space="preserve"> </w:t>
+      </w:r>
+      <w:proofErr w:type="spellStart"/>
+      <w:r>
+        <w:rPr>
+          <w:rFonts w:ascii="Menlo" w:eastAsiaTheme="minorHAnsi" w:hAnsi="Menlo" w:cs="Menlo"/>
+          <w:color w:val="000000" w:themeColor="text1"/>
+          <w:lang w:val="en-US"/>
+        </w:rPr>
+        <w:t>calculate_adjusted_</w:t>
+      </w:r>
+      <w:proofErr w:type="gramStart"/>
+      <w:r>
+        <w:rPr>
+          <w:rFonts w:ascii="Menlo" w:eastAsiaTheme="minorHAnsi" w:hAnsi="Menlo" w:cs="Menlo"/>
+          <w:color w:val="000000" w:themeColor="text1"/>
+          <w:lang w:val="en-US"/>
+        </w:rPr>
+        <w:t>pvalues.R</w:t>
+      </w:r>
+      <w:proofErr w:type="spellEnd"/>
+      <w:proofErr w:type="gramEnd"/>
+      <w:r>
+        <w:rPr>
+          <w:rFonts w:ascii="Menlo" w:eastAsiaTheme="minorHAnsi" w:hAnsi="Menlo" w:cs="Menlo"/>
+          <w:color w:val="000000" w:themeColor="text1"/>
+          <w:lang w:val="en-US"/>
+        </w:rPr>
+        <w:t xml:space="preserve"> -</w:t>
+      </w:r>
+      <w:proofErr w:type="spellStart"/>
+      <w:r>
+        <w:rPr>
+          <w:rFonts w:ascii="Menlo" w:eastAsiaTheme="minorHAnsi" w:hAnsi="Menlo" w:cs="Menlo"/>
+          <w:color w:val="000000" w:themeColor="text1"/>
+          <w:lang w:val="en-US"/>
+        </w:rPr>
+        <w:t>i</w:t>
+      </w:r>
+      <w:proofErr w:type="spellEnd"/>
+      <w:r>
+        <w:rPr>
+          <w:rFonts w:ascii="Menlo" w:eastAsiaTheme="minorHAnsi" w:hAnsi="Menlo" w:cs="Menlo"/>
+          <w:color w:val="000000" w:themeColor="text1"/>
+          <w:lang w:val="en-US"/>
+        </w:rPr>
+        <w:t xml:space="preserve"> </w:t>
+      </w:r>
+      <w:proofErr w:type="spellStart"/>
+      <w:r>
+        <w:rPr>
+          <w:rFonts w:ascii="Menlo" w:eastAsiaTheme="minorHAnsi" w:hAnsi="Menlo" w:cs="Menlo"/>
+          <w:color w:val="000000" w:themeColor="text1"/>
+          <w:lang w:val="en-US"/>
+        </w:rPr>
+        <w:t>mvp_phenotype_association_file</w:t>
+      </w:r>
+      <w:proofErr w:type="spellEnd"/>
+      <w:r>
+        <w:rPr>
+          <w:rFonts w:ascii="Menlo" w:eastAsiaTheme="minorHAnsi" w:hAnsi="Menlo" w:cs="Menlo"/>
+          <w:color w:val="000000" w:themeColor="text1"/>
+          <w:lang w:val="en-US"/>
+        </w:rPr>
+        <w:t xml:space="preserve"> -o </w:t>
+      </w:r>
+      <w:proofErr w:type="spellStart"/>
+      <w:r>
+        <w:rPr>
+          <w:rFonts w:ascii="Menlo" w:eastAsiaTheme="minorHAnsi" w:hAnsi="Menlo" w:cs="Menlo"/>
+          <w:color w:val="000000" w:themeColor="text1"/>
+          <w:lang w:val="en-US"/>
+        </w:rPr>
+        <w:t>adjusted_pvalues_outfile</w:t>
+      </w:r>
+      <w:proofErr w:type="spellEnd"/>
+      <w:r>
+        <w:rPr>
+          <w:rFonts w:asciiTheme="minorHAnsi" w:hAnsiTheme="minorHAnsi" w:cstheme="minorHAnsi"/>
+          <w:color w:val="000000" w:themeColor="text1"/>
+        </w:rPr>
+        <w:t>.</w:t>
+      </w:r>
+    </w:p>
+    <w:p>
+      <w:pPr>
+        <w:rPr>
+          <w:rFonts w:asciiTheme="minorHAnsi" w:hAnsiTheme="minorHAnsi" w:cstheme="minorHAnsi"/>
+          <w:color w:val="000000" w:themeColor="text1"/>
+        </w:rPr>
+      </w:pPr>
+    </w:p>
+    <w:p>
+      <w:pPr>
+        <w:rPr>
+          <w:rFonts w:asciiTheme="minorHAnsi" w:hAnsiTheme="minorHAnsi" w:cstheme="minorHAnsi"/>
+          <w:color w:val="000000" w:themeColor="text1"/>
+        </w:rPr>
+      </w:pPr>
+      <w:r>
+        <w:rPr>
+          <w:rFonts w:asciiTheme="minorHAnsi" w:hAnsiTheme="minorHAnsi" w:cstheme="minorHAnsi"/>
+          <w:color w:val="000000" w:themeColor="text1"/>
+        </w:rPr>
+        <w:t xml:space="preserve">Where the </w:t>
+      </w:r>
+      <w:proofErr w:type="spellStart"/>
+      <w:r>
+        <w:rPr>
+          <w:rFonts w:asciiTheme="minorHAnsi" w:eastAsiaTheme="minorHAnsi" w:hAnsiTheme="minorHAnsi" w:cstheme="minorHAnsi"/>
+          <w:color w:val="000000" w:themeColor="text1"/>
+          <w:lang w:val="en-US"/>
+        </w:rPr>
+        <w:t>mvp_phenotype_association_file</w:t>
+      </w:r>
+      <w:proofErr w:type="spellEnd"/>
+      <w:r>
+        <w:rPr>
+          <w:rFonts w:asciiTheme="minorHAnsi" w:eastAsiaTheme="minorHAnsi" w:hAnsiTheme="minorHAnsi" w:cstheme="minorHAnsi"/>
+          <w:color w:val="000000" w:themeColor="text1"/>
+          <w:lang w:val="en-US"/>
+        </w:rPr>
+        <w:t xml:space="preserve"> was the phenotype.MLM.csv file and the </w:t>
+      </w:r>
+      <w:proofErr w:type="spellStart"/>
+      <w:r>
+        <w:rPr>
+          <w:rFonts w:asciiTheme="minorHAnsi" w:eastAsiaTheme="minorHAnsi" w:hAnsiTheme="minorHAnsi" w:cstheme="minorHAnsi"/>
+          <w:color w:val="000000" w:themeColor="text1"/>
+          <w:lang w:val="en-US"/>
+        </w:rPr>
+        <w:t>adjusted_pvalues_outfile</w:t>
+      </w:r>
+      <w:proofErr w:type="spellEnd"/>
+      <w:r>
+        <w:rPr>
+          <w:rFonts w:asciiTheme="minorHAnsi" w:eastAsiaTheme="minorHAnsi" w:hAnsiTheme="minorHAnsi" w:cstheme="minorHAnsi"/>
+          <w:color w:val="000000" w:themeColor="text1"/>
+          <w:lang w:val="en-US"/>
+        </w:rPr>
+        <w:t xml:space="preserve"> is the </w:t>
+      </w:r>
+      <w:proofErr w:type="spellStart"/>
+      <w:r>
+        <w:rPr>
+          <w:rFonts w:asciiTheme="minorHAnsi" w:eastAsiaTheme="minorHAnsi" w:hAnsiTheme="minorHAnsi" w:cstheme="minorHAnsi"/>
+          <w:color w:val="000000" w:themeColor="text1"/>
+          <w:lang w:val="en-US"/>
+        </w:rPr>
+        <w:t>phenotype.MLM.adjusted.pvalues.tsv</w:t>
+      </w:r>
+      <w:proofErr w:type="spellEnd"/>
+      <w:r>
+        <w:rPr>
+          <w:rFonts w:asciiTheme="minorHAnsi" w:eastAsiaTheme="minorHAnsi" w:hAnsiTheme="minorHAnsi" w:cstheme="minorHAnsi"/>
+          <w:color w:val="000000" w:themeColor="text1"/>
+          <w:lang w:val="en-US"/>
+        </w:rPr>
+        <w:t xml:space="preserve"> file.</w:t>
+      </w:r>
+    </w:p>
+    <w:p>
+      <w:pPr>
+        <w:rPr>
+          <w:rFonts w:asciiTheme="minorHAnsi" w:hAnsiTheme="minorHAnsi" w:cstheme="minorHAnsi"/>
+          <w:color w:val="000000" w:themeColor="text1"/>
+        </w:rPr>
+      </w:pPr>
+      <w:r>
+        <w:rPr>
+          <w:rFonts w:asciiTheme="minorHAnsi" w:hAnsiTheme="minorHAnsi" w:cstheme="minorHAnsi"/>
+          <w:color w:val="000000" w:themeColor="text1"/>
+        </w:rPr>
+        <w:t xml:space="preserve">It was determined that an alpha value less than or equal to 0.05 </w:t>
+      </w:r>
+      <w:r>
+        <w:rPr>
+          <w:rFonts w:asciiTheme="minorHAnsi" w:hAnsiTheme="minorHAnsi" w:cstheme="minorHAnsi"/>
+          <w:color w:val="000000" w:themeColor="text1"/>
+        </w:rPr>
+        <w:t xml:space="preserve">of each </w:t>
+      </w:r>
+      <w:proofErr w:type="spellStart"/>
+      <w:r>
+        <w:rPr>
+          <w:rFonts w:asciiTheme="minorHAnsi" w:hAnsiTheme="minorHAnsi" w:cstheme="minorHAnsi"/>
+          <w:color w:val="000000" w:themeColor="text1"/>
+        </w:rPr>
+        <w:t>pvalue</w:t>
+      </w:r>
+      <w:proofErr w:type="spellEnd"/>
+      <w:r>
+        <w:rPr>
+          <w:rFonts w:asciiTheme="minorHAnsi" w:hAnsiTheme="minorHAnsi" w:cstheme="minorHAnsi"/>
+          <w:color w:val="000000" w:themeColor="text1"/>
+        </w:rPr>
+        <w:t xml:space="preserve"> was used to</w:t>
+      </w:r>
+      <w:r>
+        <w:rPr>
+          <w:rFonts w:asciiTheme="minorHAnsi" w:hAnsiTheme="minorHAnsi" w:cstheme="minorHAnsi"/>
+          <w:color w:val="000000" w:themeColor="text1"/>
+        </w:rPr>
+        <w:t xml:space="preserve"> retain</w:t>
+      </w:r>
+      <w:r>
+        <w:rPr>
+          <w:rFonts w:asciiTheme="minorHAnsi" w:hAnsiTheme="minorHAnsi" w:cstheme="minorHAnsi"/>
+          <w:color w:val="000000" w:themeColor="text1"/>
+        </w:rPr>
+        <w:t xml:space="preserve"> SNP variants</w:t>
+      </w:r>
+      <w:r>
+        <w:rPr>
+          <w:rFonts w:asciiTheme="minorHAnsi" w:hAnsiTheme="minorHAnsi" w:cstheme="minorHAnsi"/>
+          <w:color w:val="000000" w:themeColor="text1"/>
+        </w:rPr>
+        <w:t xml:space="preserve"> </w:t>
+      </w:r>
+      <w:r>
+        <w:rPr>
+          <w:rFonts w:asciiTheme="minorHAnsi" w:hAnsiTheme="minorHAnsi" w:cstheme="minorHAnsi"/>
+          <w:color w:val="000000" w:themeColor="text1"/>
+        </w:rPr>
+        <w:t>for further processing</w:t>
+      </w:r>
+      <w:r>
+        <w:rPr>
+          <w:rFonts w:asciiTheme="minorHAnsi" w:hAnsiTheme="minorHAnsi" w:cstheme="minorHAnsi"/>
+          <w:color w:val="000000" w:themeColor="text1"/>
+        </w:rPr>
+        <w:t xml:space="preserve">. It was determined that the </w:t>
+      </w:r>
+      <w:r>
+        <w:rPr>
+          <w:rFonts w:asciiTheme="minorHAnsi" w:hAnsiTheme="minorHAnsi" w:cstheme="minorHAnsi"/>
+          <w:color w:val="000000" w:themeColor="text1"/>
+        </w:rPr>
+        <w:t>Bonferroni</w:t>
+      </w:r>
+      <w:r>
+        <w:rPr>
+          <w:rFonts w:asciiTheme="minorHAnsi" w:hAnsiTheme="minorHAnsi" w:cstheme="minorHAnsi"/>
+          <w:color w:val="000000" w:themeColor="text1"/>
+        </w:rPr>
+        <w:t xml:space="preserve"> correction and FDR adjusted </w:t>
+      </w:r>
+      <w:proofErr w:type="spellStart"/>
+      <w:r>
+        <w:rPr>
+          <w:rFonts w:asciiTheme="minorHAnsi" w:hAnsiTheme="minorHAnsi" w:cstheme="minorHAnsi"/>
+          <w:color w:val="000000" w:themeColor="text1"/>
+        </w:rPr>
+        <w:t>pvalues</w:t>
+      </w:r>
+      <w:proofErr w:type="spellEnd"/>
+      <w:r>
+        <w:rPr>
+          <w:rFonts w:asciiTheme="minorHAnsi" w:hAnsiTheme="minorHAnsi" w:cstheme="minorHAnsi"/>
+          <w:color w:val="000000" w:themeColor="text1"/>
+        </w:rPr>
+        <w:t xml:space="preserve"> were two stringent</w:t>
+      </w:r>
+      <w:r>
+        <w:rPr>
+          <w:rFonts w:asciiTheme="minorHAnsi" w:hAnsiTheme="minorHAnsi" w:cstheme="minorHAnsi"/>
+          <w:color w:val="000000" w:themeColor="text1"/>
+        </w:rPr>
+        <w:t xml:space="preserve"> </w:t>
+      </w:r>
+      <w:r>
+        <w:rPr>
+          <w:rFonts w:asciiTheme="minorHAnsi" w:hAnsiTheme="minorHAnsi" w:cstheme="minorHAnsi"/>
+          <w:color w:val="000000" w:themeColor="text1"/>
+        </w:rPr>
+        <w:t xml:space="preserve">as there were no significant adjusted </w:t>
+      </w:r>
+      <w:proofErr w:type="spellStart"/>
+      <w:r>
+        <w:rPr>
+          <w:rFonts w:asciiTheme="minorHAnsi" w:hAnsiTheme="minorHAnsi" w:cstheme="minorHAnsi"/>
+          <w:color w:val="000000" w:themeColor="text1"/>
+        </w:rPr>
+        <w:t>pvalues</w:t>
+      </w:r>
+      <w:proofErr w:type="spellEnd"/>
+      <w:r>
+        <w:rPr>
+          <w:rFonts w:asciiTheme="minorHAnsi" w:hAnsiTheme="minorHAnsi" w:cstheme="minorHAnsi"/>
+          <w:color w:val="000000" w:themeColor="text1"/>
+        </w:rPr>
+        <w:t xml:space="preserve"> at the </w:t>
+      </w:r>
+      <w:proofErr w:type="spellStart"/>
+      <w:r>
+        <w:rPr>
+          <w:rFonts w:asciiTheme="minorHAnsi" w:hAnsiTheme="minorHAnsi" w:cstheme="minorHAnsi"/>
+          <w:color w:val="000000" w:themeColor="text1"/>
+        </w:rPr>
+        <w:t>alpha_value</w:t>
+      </w:r>
+      <w:proofErr w:type="spellEnd"/>
+      <w:r>
+        <w:rPr>
+          <w:rFonts w:asciiTheme="minorHAnsi" w:hAnsiTheme="minorHAnsi" w:cstheme="minorHAnsi"/>
+          <w:color w:val="000000" w:themeColor="text1"/>
+        </w:rPr>
+        <w:t xml:space="preserve"> &lt; 0.05 </w:t>
+      </w:r>
+      <w:r>
+        <w:rPr>
+          <w:rFonts w:asciiTheme="minorHAnsi" w:hAnsiTheme="minorHAnsi" w:cstheme="minorHAnsi"/>
+          <w:color w:val="000000" w:themeColor="text1"/>
+        </w:rPr>
+        <w:t xml:space="preserve">significance level. </w:t>
+      </w:r>
+      <w:r>
+        <w:rPr>
+          <w:rFonts w:asciiTheme="minorHAnsi" w:hAnsiTheme="minorHAnsi" w:cstheme="minorHAnsi"/>
+          <w:color w:val="000000" w:themeColor="text1"/>
+        </w:rPr>
+        <w:t>T</w:t>
+      </w:r>
+      <w:r>
+        <w:rPr>
+          <w:rFonts w:asciiTheme="minorHAnsi" w:hAnsiTheme="minorHAnsi" w:cstheme="minorHAnsi"/>
+          <w:color w:val="000000" w:themeColor="text1"/>
+        </w:rPr>
+        <w:t>he alpha value</w:t>
+      </w:r>
+      <w:r>
+        <w:rPr>
+          <w:rFonts w:asciiTheme="minorHAnsi" w:hAnsiTheme="minorHAnsi" w:cstheme="minorHAnsi"/>
+          <w:color w:val="000000" w:themeColor="text1"/>
+        </w:rPr>
+        <w:t xml:space="preserve"> = 0.05</w:t>
+      </w:r>
+      <w:r>
+        <w:rPr>
+          <w:rFonts w:asciiTheme="minorHAnsi" w:hAnsiTheme="minorHAnsi" w:cstheme="minorHAnsi"/>
+          <w:color w:val="000000" w:themeColor="text1"/>
+        </w:rPr>
+        <w:t xml:space="preserve"> &lt; </w:t>
+      </w:r>
+      <w:proofErr w:type="spellStart"/>
+      <w:r>
+        <w:rPr>
+          <w:rFonts w:asciiTheme="minorHAnsi" w:hAnsiTheme="minorHAnsi" w:cstheme="minorHAnsi"/>
+          <w:color w:val="000000" w:themeColor="text1"/>
+        </w:rPr>
+        <w:t>pvalue</w:t>
+      </w:r>
+      <w:proofErr w:type="spellEnd"/>
+      <w:r>
+        <w:rPr>
+          <w:rFonts w:asciiTheme="minorHAnsi" w:hAnsiTheme="minorHAnsi" w:cstheme="minorHAnsi"/>
+          <w:color w:val="000000" w:themeColor="text1"/>
+        </w:rPr>
+        <w:t xml:space="preserve"> resulted in </w:t>
+      </w:r>
+      <w:r>
+        <w:rPr>
+          <w:rFonts w:asciiTheme="minorHAnsi" w:hAnsiTheme="minorHAnsi" w:cstheme="minorHAnsi"/>
+          <w:color w:val="000000" w:themeColor="text1"/>
+        </w:rPr>
+        <w:t xml:space="preserve">total of </w:t>
+      </w:r>
+      <w:r>
+        <w:rPr>
+          <w:rFonts w:asciiTheme="minorHAnsi" w:hAnsiTheme="minorHAnsi" w:cstheme="minorHAnsi"/>
+          <w:color w:val="000000" w:themeColor="text1"/>
+        </w:rPr>
+        <w:t>230</w:t>
+      </w:r>
+      <w:r>
+        <w:rPr>
+          <w:rFonts w:asciiTheme="minorHAnsi" w:hAnsiTheme="minorHAnsi" w:cstheme="minorHAnsi"/>
+          <w:color w:val="000000" w:themeColor="text1"/>
+        </w:rPr>
+        <w:t xml:space="preserve"> individual genotypes </w:t>
+      </w:r>
+      <w:r>
+        <w:rPr>
+          <w:rFonts w:asciiTheme="minorHAnsi" w:hAnsiTheme="minorHAnsi" w:cstheme="minorHAnsi"/>
+          <w:color w:val="000000" w:themeColor="text1"/>
+        </w:rPr>
+        <w:t xml:space="preserve">and </w:t>
+      </w:r>
+      <w:r>
+        <w:rPr>
+          <w:rFonts w:asciiTheme="minorHAnsi" w:eastAsiaTheme="minorHAnsi" w:hAnsiTheme="minorHAnsi" w:cstheme="minorHAnsi"/>
+          <w:color w:val="000000"/>
+          <w:lang w:val="en-US"/>
+        </w:rPr>
         <w:t>10945</w:t>
       </w:r>
       <w:r>
@@ -3172,6 +3285,59 @@
           <w:color w:val="000000" w:themeColor="text1"/>
         </w:rPr>
         <w:t xml:space="preserve"> because none passed this threshold and could be used. </w:t>
+      </w:r>
+      <w:r>
+        <w:rPr>
+          <w:rFonts w:asciiTheme="minorHAnsi" w:hAnsiTheme="minorHAnsi" w:cstheme="minorHAnsi"/>
+          <w:color w:val="000000" w:themeColor="text1"/>
+        </w:rPr>
+        <w:t>“”</w:t>
+      </w:r>
+      <w:proofErr w:type="gramStart"/>
+      <w:r>
+        <w:rPr>
+          <w:rFonts w:asciiTheme="minorHAnsi" w:hAnsiTheme="minorHAnsi" w:cstheme="minorHAnsi"/>
+          <w:color w:val="000000" w:themeColor="text1"/>
+        </w:rPr>
+        <w:t>””</w:t>
+      </w:r>
+      <w:r>
+        <w:rPr>
+          <w:rFonts w:asciiTheme="minorHAnsi" w:hAnsiTheme="minorHAnsi" w:cstheme="minorHAnsi"/>
+          <w:color w:val="000000" w:themeColor="text1"/>
+        </w:rPr>
+        <w:t>No</w:t>
+      </w:r>
+      <w:proofErr w:type="gramEnd"/>
+      <w:r>
+        <w:rPr>
+          <w:rFonts w:asciiTheme="minorHAnsi" w:hAnsiTheme="minorHAnsi" w:cstheme="minorHAnsi"/>
+          <w:color w:val="000000" w:themeColor="text1"/>
+        </w:rPr>
+        <w:t xml:space="preserve"> correction for multiple testing was performed, but there were fewer than 1000 individual tests, so </w:t>
+      </w:r>
+      <w:r>
+        <w:rPr>
+          <w:rFonts w:asciiTheme="minorHAnsi" w:hAnsiTheme="minorHAnsi" w:cstheme="minorHAnsi"/>
+          <w:i/>
+          <w:iCs/>
+          <w:color w:val="000000" w:themeColor="text1"/>
+        </w:rPr>
+        <w:t xml:space="preserve">P </w:t>
+      </w:r>
+      <w:r>
+        <w:rPr>
+          <w:rFonts w:asciiTheme="minorHAnsi" w:hAnsiTheme="minorHAnsi" w:cstheme="minorHAnsi"/>
+          <w:color w:val="000000" w:themeColor="text1"/>
+        </w:rPr>
+        <w:t xml:space="preserve">&lt; 5 e-5 can be considered significant. </w:t>
+      </w:r>
+      <w:r>
+        <w:rPr>
+          <w:rFonts w:asciiTheme="minorHAnsi" w:hAnsiTheme="minorHAnsi" w:cstheme="minorHAnsi"/>
+          <w:color w:val="000000" w:themeColor="text1"/>
+        </w:rPr>
+        <w:t>“”””</w:t>
       </w:r>
       <w:r>
         <w:rPr>
@@ -3576,7 +3742,6 @@
           <w:rFonts w:asciiTheme="minorHAnsi" w:hAnsiTheme="minorHAnsi" w:cstheme="minorHAnsi"/>
           <w:color w:val="000000" w:themeColor="text1"/>
         </w:rPr>
-        <w:lastRenderedPageBreak/>
         <w:t xml:space="preserve">The </w:t>
       </w:r>
       <w:r>
@@ -5408,6 +5573,7 @@
           <w:color w:val="212529"/>
           <w:shd w:val="clear" w:color="auto" w:fill="FFFFFF"/>
         </w:rPr>
+        <w:lastRenderedPageBreak/>
         <w:t>Pedregosa</w:t>
       </w:r>
       <w:proofErr w:type="spellEnd"/>

</xml_diff>

<commit_message>
Updated ML_Project1_ksm272.docx on 2021-04-15
</commit_message>
<xml_diff>
--- a/ML_Project_1/ML_Project1_ksm272.docx
+++ b/ML_Project_1/ML_Project1_ksm272.docx
@@ -288,7 +288,46 @@
           <w:rFonts w:asciiTheme="minorHAnsi" w:hAnsiTheme="minorHAnsi" w:cstheme="minorHAnsi"/>
           <w:color w:val="000000" w:themeColor="text1"/>
         </w:rPr>
-        <w:t>genomic database TAIR10 ()</w:t>
+        <w:t>genomic database TAIR10 (</w:t>
+      </w:r>
+      <w:proofErr w:type="spellStart"/>
+      <w:r>
+        <w:rPr>
+          <w:rFonts w:asciiTheme="minorHAnsi" w:hAnsiTheme="minorHAnsi" w:cstheme="minorHAnsi"/>
+          <w:color w:val="000000" w:themeColor="text1"/>
+        </w:rPr>
+        <w:t>Tayna</w:t>
+      </w:r>
+      <w:proofErr w:type="spellEnd"/>
+      <w:r>
+        <w:rPr>
+          <w:rFonts w:asciiTheme="minorHAnsi" w:hAnsiTheme="minorHAnsi" w:cstheme="minorHAnsi"/>
+          <w:color w:val="000000" w:themeColor="text1"/>
+        </w:rPr>
+        <w:t xml:space="preserve"> </w:t>
+      </w:r>
+      <w:r>
+        <w:rPr>
+          <w:rFonts w:asciiTheme="minorHAnsi" w:hAnsiTheme="minorHAnsi" w:cstheme="minorHAnsi"/>
+          <w:i/>
+          <w:iCs/>
+          <w:color w:val="000000" w:themeColor="text1"/>
+        </w:rPr>
+        <w:t>et al.</w:t>
+      </w:r>
+      <w:r>
+        <w:rPr>
+          <w:rFonts w:asciiTheme="minorHAnsi" w:hAnsiTheme="minorHAnsi" w:cstheme="minorHAnsi"/>
+          <w:color w:val="000000" w:themeColor="text1"/>
+        </w:rPr>
+        <w:t xml:space="preserve"> 2015</w:t>
+      </w:r>
+      <w:r>
+        <w:rPr>
+          <w:rFonts w:asciiTheme="minorHAnsi" w:hAnsiTheme="minorHAnsi" w:cstheme="minorHAnsi"/>
+          <w:color w:val="000000" w:themeColor="text1"/>
+        </w:rPr>
+        <w:t>)</w:t>
       </w:r>
       <w:r>
         <w:rPr>
@@ -4932,15 +4971,7 @@
           <w:color w:val="000000"/>
           <w:shd w:val="clear" w:color="auto" w:fill="FFFFFF"/>
         </w:rPr>
-        <w:t xml:space="preserve"> </w:t>
-      </w:r>
-      <w:r>
-        <w:rPr>
-          <w:rFonts w:asciiTheme="minorHAnsi" w:hAnsiTheme="minorHAnsi"/>
-          <w:color w:val="000000"/>
-          <w:shd w:val="clear" w:color="auto" w:fill="FFFFFF"/>
-        </w:rPr>
-        <w:t>2006)</w:t>
+        <w:t xml:space="preserve"> 2006)</w:t>
       </w:r>
       <w:r>
         <w:rPr>
@@ -6231,15 +6262,7 @@
           <w:color w:val="222222"/>
           <w:shd w:val="clear" w:color="auto" w:fill="FFFFFF"/>
         </w:rPr>
-        <w:t>2.35606782</w:t>
-      </w:r>
-      <w:r>
-        <w:rPr>
-          <w:rFonts w:ascii="Calibri" w:hAnsi="Calibri" w:cs="Arial"/>
-          <w:color w:val="222222"/>
-          <w:shd w:val="clear" w:color="auto" w:fill="FFFFFF"/>
-        </w:rPr>
-        <w:t xml:space="preserve"> x 10</w:t>
+        <w:t>2.35606782 x 10</w:t>
       </w:r>
       <w:r>
         <w:rPr>
@@ -6374,13 +6397,7 @@
         <w:rPr>
           <w:rFonts w:ascii="Calibri" w:hAnsi="Calibri"/>
         </w:rPr>
-        <w:t xml:space="preserve"> </w:t>
-      </w:r>
-      <w:r>
-        <w:rPr>
-          <w:rFonts w:ascii="Calibri" w:hAnsi="Calibri"/>
-        </w:rPr>
-        <w:t>was used as it resulted in a</w:t>
+        <w:t xml:space="preserve"> was used as it resulted in a</w:t>
       </w:r>
       <w:r>
         <w:rPr>
@@ -6440,63 +6457,45 @@
         <w:rPr>
           <w:rFonts w:ascii="Calibri" w:hAnsi="Calibri"/>
         </w:rPr>
-        <w:t xml:space="preserve"> while the </w:t>
-      </w:r>
+        <w:t xml:space="preserve"> while the significant signal line for </w:t>
+      </w:r>
+      <w:proofErr w:type="spellStart"/>
       <w:r>
         <w:rPr>
           <w:rFonts w:ascii="Calibri" w:hAnsi="Calibri"/>
         </w:rPr>
-        <w:t>significant signal line</w:t>
-      </w:r>
+        <w:t>FarmCPU</w:t>
+      </w:r>
+      <w:proofErr w:type="spellEnd"/>
       <w:r>
         <w:rPr>
           <w:rFonts w:ascii="Calibri" w:hAnsi="Calibri"/>
         </w:rPr>
-        <w:t xml:space="preserve"> for </w:t>
-      </w:r>
-      <w:proofErr w:type="spellStart"/>
+        <w:t xml:space="preserve"> had nine significant SNP variants. These nine SNPs were used for input into the </w:t>
+      </w:r>
       <w:r>
         <w:rPr>
           <w:rFonts w:ascii="Calibri" w:hAnsi="Calibri"/>
         </w:rPr>
-        <w:t>FarmCPU</w:t>
-      </w:r>
-      <w:proofErr w:type="spellEnd"/>
+        <w:t xml:space="preserve">three </w:t>
+      </w:r>
       <w:r>
         <w:rPr>
           <w:rFonts w:ascii="Calibri" w:hAnsi="Calibri"/>
         </w:rPr>
-        <w:t xml:space="preserve"> had nine significant SNP variants. These nine SNPs were used for input into the </w:t>
+        <w:t xml:space="preserve">machine learning </w:t>
       </w:r>
       <w:r>
         <w:rPr>
           <w:rFonts w:ascii="Calibri" w:hAnsi="Calibri"/>
         </w:rPr>
-        <w:t xml:space="preserve">three </w:t>
+        <w:t>models</w:t>
       </w:r>
       <w:r>
         <w:rPr>
           <w:rFonts w:ascii="Calibri" w:hAnsi="Calibri"/>
         </w:rPr>
-        <w:t xml:space="preserve">machine learning </w:t>
-      </w:r>
-      <w:r>
-        <w:rPr>
-          <w:rFonts w:ascii="Calibri" w:hAnsi="Calibri"/>
-        </w:rPr>
-        <w:t>models</w:t>
-      </w:r>
-      <w:r>
-        <w:rPr>
-          <w:rFonts w:ascii="Calibri" w:hAnsi="Calibri"/>
-        </w:rPr>
-        <w:t xml:space="preserve">, </w:t>
-      </w:r>
-      <w:r>
-        <w:rPr>
-          <w:rFonts w:ascii="Calibri" w:hAnsi="Calibri"/>
-        </w:rPr>
-        <w:t>polygenetic linear regression, LASSO regression (L1 Regularization) and RIDGE regression (L2 Regularization)</w:t>
+        <w:t>, polygenetic linear regression, LASSO regression (L1 Regularization) and RIDGE regression (L2 Regularization)</w:t>
       </w:r>
       <w:r>
         <w:rPr>
@@ -7235,7 +7234,23 @@
           <w:rFonts w:asciiTheme="minorHAnsi" w:hAnsiTheme="minorHAnsi" w:cstheme="minorHAnsi"/>
           <w:color w:val="000000" w:themeColor="text1"/>
         </w:rPr>
-        <w:t xml:space="preserve"> et al. 2015)</w:t>
+        <w:t xml:space="preserve"> </w:t>
+      </w:r>
+      <w:r>
+        <w:rPr>
+          <w:rFonts w:asciiTheme="minorHAnsi" w:hAnsiTheme="minorHAnsi" w:cstheme="minorHAnsi"/>
+          <w:i/>
+          <w:iCs/>
+          <w:color w:val="000000" w:themeColor="text1"/>
+        </w:rPr>
+        <w:t>et al.</w:t>
+      </w:r>
+      <w:r>
+        <w:rPr>
+          <w:rFonts w:asciiTheme="minorHAnsi" w:hAnsiTheme="minorHAnsi" w:cstheme="minorHAnsi"/>
+          <w:color w:val="000000" w:themeColor="text1"/>
+        </w:rPr>
+        <w:t xml:space="preserve"> 2015)</w:t>
       </w:r>
       <w:r>
         <w:rPr>
@@ -7959,6 +7974,9 @@
     <w:p>
       <w:pPr>
         <w:pStyle w:val="ListParagraph"/>
+        <w:rPr>
+          <w:rFonts w:asciiTheme="minorHAnsi" w:hAnsiTheme="minorHAnsi"/>
+        </w:rPr>
       </w:pPr>
     </w:p>
     <w:p>
@@ -7969,13 +7987,13 @@
           <w:numId w:val="2"/>
         </w:numPr>
         <w:rPr>
-          <w:rFonts w:ascii="Calibri" w:hAnsi="Calibri" w:cstheme="minorHAnsi"/>
-          <w:color w:val="000000" w:themeColor="text1"/>
-        </w:rPr>
-      </w:pPr>
-      <w:r>
-        <w:rPr>
-          <w:rFonts w:ascii="Calibri" w:hAnsi="Calibri" w:cstheme="minorHAnsi"/>
+          <w:rFonts w:asciiTheme="minorHAnsi" w:hAnsiTheme="minorHAnsi" w:cstheme="minorHAnsi"/>
+          <w:color w:val="000000" w:themeColor="text1"/>
+        </w:rPr>
+      </w:pPr>
+      <w:r>
+        <w:rPr>
+          <w:rFonts w:asciiTheme="minorHAnsi" w:hAnsiTheme="minorHAnsi" w:cstheme="minorHAnsi"/>
           <w:color w:val="000000" w:themeColor="text1"/>
         </w:rPr>
         <w:t xml:space="preserve">Tanya Z. </w:t>
@@ -7983,7 +8001,7 @@
       <w:proofErr w:type="spellStart"/>
       <w:r>
         <w:rPr>
-          <w:rFonts w:ascii="Calibri" w:hAnsi="Calibri" w:cstheme="minorHAnsi"/>
+          <w:rFonts w:asciiTheme="minorHAnsi" w:hAnsiTheme="minorHAnsi" w:cstheme="minorHAnsi"/>
           <w:color w:val="000000" w:themeColor="text1"/>
         </w:rPr>
         <w:t>Berardini</w:t>
@@ -7991,7 +8009,7 @@
       <w:proofErr w:type="spellEnd"/>
       <w:r>
         <w:rPr>
-          <w:rFonts w:ascii="Calibri" w:hAnsi="Calibri" w:cstheme="minorHAnsi"/>
+          <w:rFonts w:asciiTheme="minorHAnsi" w:hAnsiTheme="minorHAnsi" w:cstheme="minorHAnsi"/>
           <w:color w:val="000000" w:themeColor="text1"/>
         </w:rPr>
         <w:t xml:space="preserve">, </w:t>
@@ -7999,7 +8017,7 @@
       <w:proofErr w:type="spellStart"/>
       <w:r>
         <w:rPr>
-          <w:rFonts w:ascii="Calibri" w:hAnsi="Calibri" w:cstheme="minorHAnsi"/>
+          <w:rFonts w:asciiTheme="minorHAnsi" w:hAnsiTheme="minorHAnsi" w:cstheme="minorHAnsi"/>
           <w:color w:val="000000" w:themeColor="text1"/>
         </w:rPr>
         <w:t>Leonore</w:t>
@@ -8007,7 +8025,7 @@
       <w:proofErr w:type="spellEnd"/>
       <w:r>
         <w:rPr>
-          <w:rFonts w:ascii="Calibri" w:hAnsi="Calibri" w:cstheme="minorHAnsi"/>
+          <w:rFonts w:asciiTheme="minorHAnsi" w:hAnsiTheme="minorHAnsi" w:cstheme="minorHAnsi"/>
           <w:color w:val="000000" w:themeColor="text1"/>
         </w:rPr>
         <w:t xml:space="preserve"> Reiser, </w:t>
@@ -8015,7 +8033,7 @@
       <w:proofErr w:type="spellStart"/>
       <w:r>
         <w:rPr>
-          <w:rFonts w:ascii="Calibri" w:hAnsi="Calibri" w:cstheme="minorHAnsi"/>
+          <w:rFonts w:asciiTheme="minorHAnsi" w:hAnsiTheme="minorHAnsi" w:cstheme="minorHAnsi"/>
           <w:color w:val="000000" w:themeColor="text1"/>
         </w:rPr>
         <w:t>Donghui</w:t>
@@ -8023,7 +8041,7 @@
       <w:proofErr w:type="spellEnd"/>
       <w:r>
         <w:rPr>
-          <w:rFonts w:ascii="Calibri" w:hAnsi="Calibri" w:cstheme="minorHAnsi"/>
+          <w:rFonts w:asciiTheme="minorHAnsi" w:hAnsiTheme="minorHAnsi" w:cstheme="minorHAnsi"/>
           <w:color w:val="000000" w:themeColor="text1"/>
         </w:rPr>
         <w:t xml:space="preserve"> Li, </w:t>
@@ -8031,7 +8049,7 @@
       <w:proofErr w:type="spellStart"/>
       <w:r>
         <w:rPr>
-          <w:rFonts w:ascii="Calibri" w:hAnsi="Calibri" w:cstheme="minorHAnsi"/>
+          <w:rFonts w:asciiTheme="minorHAnsi" w:hAnsiTheme="minorHAnsi" w:cstheme="minorHAnsi"/>
           <w:color w:val="000000" w:themeColor="text1"/>
         </w:rPr>
         <w:t>Yarik</w:t>
@@ -8039,7 +8057,7 @@
       <w:proofErr w:type="spellEnd"/>
       <w:r>
         <w:rPr>
-          <w:rFonts w:ascii="Calibri" w:hAnsi="Calibri" w:cstheme="minorHAnsi"/>
+          <w:rFonts w:asciiTheme="minorHAnsi" w:hAnsiTheme="minorHAnsi" w:cstheme="minorHAnsi"/>
           <w:color w:val="000000" w:themeColor="text1"/>
         </w:rPr>
         <w:t xml:space="preserve"> </w:t>
@@ -8047,7 +8065,7 @@
       <w:proofErr w:type="spellStart"/>
       <w:r>
         <w:rPr>
-          <w:rFonts w:ascii="Calibri" w:hAnsi="Calibri" w:cstheme="minorHAnsi"/>
+          <w:rFonts w:asciiTheme="minorHAnsi" w:hAnsiTheme="minorHAnsi" w:cstheme="minorHAnsi"/>
           <w:color w:val="000000" w:themeColor="text1"/>
         </w:rPr>
         <w:t>Mezheritsky</w:t>
@@ -8055,7 +8073,7 @@
       <w:proofErr w:type="spellEnd"/>
       <w:r>
         <w:rPr>
-          <w:rFonts w:ascii="Calibri" w:hAnsi="Calibri" w:cstheme="minorHAnsi"/>
+          <w:rFonts w:asciiTheme="minorHAnsi" w:hAnsiTheme="minorHAnsi" w:cstheme="minorHAnsi"/>
           <w:color w:val="000000" w:themeColor="text1"/>
         </w:rPr>
         <w:t xml:space="preserve">, Robert Muller, Emily Strait and Eva </w:t>
@@ -8063,7 +8081,7 @@
       <w:proofErr w:type="spellStart"/>
       <w:r>
         <w:rPr>
-          <w:rFonts w:ascii="Calibri" w:hAnsi="Calibri" w:cstheme="minorHAnsi"/>
+          <w:rFonts w:asciiTheme="minorHAnsi" w:hAnsiTheme="minorHAnsi" w:cstheme="minorHAnsi"/>
           <w:color w:val="000000" w:themeColor="text1"/>
         </w:rPr>
         <w:t>Huala</w:t>
@@ -8071,35 +8089,35 @@
       <w:proofErr w:type="spellEnd"/>
       <w:r>
         <w:rPr>
-          <w:rFonts w:ascii="Calibri" w:hAnsi="Calibri" w:cstheme="minorHAnsi"/>
+          <w:rFonts w:asciiTheme="minorHAnsi" w:hAnsiTheme="minorHAnsi" w:cstheme="minorHAnsi"/>
           <w:color w:val="000000" w:themeColor="text1"/>
         </w:rPr>
         <w:t xml:space="preserve">. </w:t>
       </w:r>
       <w:r>
         <w:rPr>
-          <w:rFonts w:ascii="Calibri" w:hAnsi="Calibri" w:cstheme="minorHAnsi"/>
+          <w:rFonts w:asciiTheme="minorHAnsi" w:hAnsiTheme="minorHAnsi" w:cstheme="minorHAnsi"/>
           <w:color w:val="000000" w:themeColor="text1"/>
         </w:rPr>
         <w:t>“</w:t>
       </w:r>
       <w:r>
         <w:rPr>
-          <w:rFonts w:ascii="Calibri" w:hAnsi="Calibri" w:cstheme="minorHAnsi"/>
+          <w:rFonts w:asciiTheme="minorHAnsi" w:hAnsiTheme="minorHAnsi" w:cstheme="minorHAnsi"/>
           <w:color w:val="000000" w:themeColor="text1"/>
         </w:rPr>
         <w:t>The Arabidopsis Information Resource: Making and mining the "gold standard" annotated reference plant genome.</w:t>
       </w:r>
       <w:r>
         <w:rPr>
-          <w:rFonts w:ascii="Calibri" w:hAnsi="Calibri" w:cstheme="minorHAnsi"/>
+          <w:rFonts w:asciiTheme="minorHAnsi" w:hAnsiTheme="minorHAnsi" w:cstheme="minorHAnsi"/>
           <w:color w:val="000000" w:themeColor="text1"/>
         </w:rPr>
         <w:t>”</w:t>
       </w:r>
       <w:r>
         <w:rPr>
-          <w:rFonts w:ascii="Calibri" w:hAnsi="Calibri" w:cstheme="minorHAnsi"/>
+          <w:rFonts w:asciiTheme="minorHAnsi" w:hAnsiTheme="minorHAnsi" w:cstheme="minorHAnsi"/>
           <w:color w:val="000000" w:themeColor="text1"/>
         </w:rPr>
         <w:t xml:space="preserve"> genesis 2015 </w:t>
@@ -8107,7 +8125,7 @@
       <w:proofErr w:type="spellStart"/>
       <w:r>
         <w:rPr>
-          <w:rFonts w:ascii="Calibri" w:hAnsi="Calibri" w:cstheme="minorHAnsi"/>
+          <w:rFonts w:asciiTheme="minorHAnsi" w:hAnsiTheme="minorHAnsi" w:cstheme="minorHAnsi"/>
           <w:color w:val="000000" w:themeColor="text1"/>
         </w:rPr>
         <w:t>doi</w:t>
@@ -8115,7 +8133,7 @@
       <w:proofErr w:type="spellEnd"/>
       <w:r>
         <w:rPr>
-          <w:rFonts w:ascii="Calibri" w:hAnsi="Calibri" w:cstheme="minorHAnsi"/>
+          <w:rFonts w:asciiTheme="minorHAnsi" w:hAnsiTheme="minorHAnsi" w:cstheme="minorHAnsi"/>
           <w:color w:val="000000" w:themeColor="text1"/>
         </w:rPr>
         <w:t>: 10.1002/dvg.22877</w:t>
@@ -8124,7 +8142,7 @@
     <w:p>
       <w:pPr>
         <w:rPr>
-          <w:rFonts w:ascii="Calibri" w:hAnsi="Calibri" w:cstheme="minorHAnsi"/>
+          <w:rFonts w:asciiTheme="minorHAnsi" w:hAnsiTheme="minorHAnsi" w:cstheme="minorHAnsi"/>
           <w:color w:val="000000" w:themeColor="text1"/>
         </w:rPr>
       </w:pPr>
@@ -8137,13 +8155,13 @@
           <w:numId w:val="2"/>
         </w:numPr>
         <w:rPr>
-          <w:rFonts w:ascii="Calibri" w:hAnsi="Calibri" w:cstheme="minorHAnsi"/>
-          <w:color w:val="000000" w:themeColor="text1"/>
-        </w:rPr>
-      </w:pPr>
-      <w:r>
-        <w:rPr>
-          <w:rFonts w:ascii="Calibri" w:hAnsi="Calibri" w:cstheme="minorHAnsi"/>
+          <w:rFonts w:asciiTheme="minorHAnsi" w:hAnsiTheme="minorHAnsi" w:cstheme="minorHAnsi"/>
+          <w:color w:val="000000" w:themeColor="text1"/>
+        </w:rPr>
+      </w:pPr>
+      <w:r>
+        <w:rPr>
+          <w:rFonts w:asciiTheme="minorHAnsi" w:hAnsiTheme="minorHAnsi" w:cstheme="minorHAnsi"/>
           <w:color w:val="212121"/>
           <w:shd w:val="clear" w:color="auto" w:fill="FFFFFF"/>
         </w:rPr>
@@ -8152,7 +8170,7 @@
       <w:proofErr w:type="spellStart"/>
       <w:r>
         <w:rPr>
-          <w:rFonts w:ascii="Calibri" w:hAnsi="Calibri" w:cstheme="minorHAnsi"/>
+          <w:rFonts w:asciiTheme="minorHAnsi" w:hAnsiTheme="minorHAnsi" w:cstheme="minorHAnsi"/>
           <w:color w:val="212121"/>
           <w:shd w:val="clear" w:color="auto" w:fill="FFFFFF"/>
         </w:rPr>
@@ -8161,7 +8179,7 @@
       <w:proofErr w:type="spellEnd"/>
       <w:r>
         <w:rPr>
-          <w:rFonts w:ascii="Calibri" w:hAnsi="Calibri" w:cstheme="minorHAnsi"/>
+          <w:rFonts w:asciiTheme="minorHAnsi" w:hAnsiTheme="minorHAnsi" w:cstheme="minorHAnsi"/>
           <w:color w:val="212121"/>
           <w:shd w:val="clear" w:color="auto" w:fill="FFFFFF"/>
         </w:rPr>
@@ -8170,7 +8188,7 @@
       <w:proofErr w:type="spellStart"/>
       <w:r>
         <w:rPr>
-          <w:rFonts w:ascii="Calibri" w:hAnsi="Calibri" w:cstheme="minorHAnsi"/>
+          <w:rFonts w:asciiTheme="minorHAnsi" w:hAnsiTheme="minorHAnsi" w:cstheme="minorHAnsi"/>
           <w:color w:val="212121"/>
           <w:shd w:val="clear" w:color="auto" w:fill="FFFFFF"/>
         </w:rPr>
@@ -8179,7 +8197,7 @@
       <w:proofErr w:type="spellEnd"/>
       <w:r>
         <w:rPr>
-          <w:rFonts w:ascii="Calibri" w:hAnsi="Calibri" w:cstheme="minorHAnsi"/>
+          <w:rFonts w:asciiTheme="minorHAnsi" w:hAnsiTheme="minorHAnsi" w:cstheme="minorHAnsi"/>
           <w:color w:val="212121"/>
           <w:shd w:val="clear" w:color="auto" w:fill="FFFFFF"/>
         </w:rPr>
@@ -8188,7 +8206,7 @@
       <w:proofErr w:type="spellStart"/>
       <w:r>
         <w:rPr>
-          <w:rFonts w:ascii="Calibri" w:hAnsi="Calibri" w:cstheme="minorHAnsi"/>
+          <w:rFonts w:asciiTheme="minorHAnsi" w:hAnsiTheme="minorHAnsi" w:cstheme="minorHAnsi"/>
           <w:color w:val="212121"/>
           <w:shd w:val="clear" w:color="auto" w:fill="FFFFFF"/>
         </w:rPr>
@@ -8197,7 +8215,7 @@
       <w:proofErr w:type="spellEnd"/>
       <w:r>
         <w:rPr>
-          <w:rFonts w:ascii="Calibri" w:hAnsi="Calibri" w:cstheme="minorHAnsi"/>
+          <w:rFonts w:asciiTheme="minorHAnsi" w:hAnsiTheme="minorHAnsi" w:cstheme="minorHAnsi"/>
           <w:color w:val="212121"/>
           <w:shd w:val="clear" w:color="auto" w:fill="FFFFFF"/>
         </w:rPr>
@@ -8205,7 +8223,7 @@
       </w:r>
       <w:r>
         <w:rPr>
-          <w:rFonts w:ascii="Calibri" w:hAnsi="Calibri" w:cstheme="minorHAnsi"/>
+          <w:rFonts w:asciiTheme="minorHAnsi" w:hAnsiTheme="minorHAnsi" w:cstheme="minorHAnsi"/>
           <w:color w:val="212121"/>
           <w:shd w:val="clear" w:color="auto" w:fill="FFFFFF"/>
         </w:rPr>
@@ -8213,7 +8231,7 @@
       </w:r>
       <w:r>
         <w:rPr>
-          <w:rFonts w:ascii="Calibri" w:hAnsi="Calibri" w:cstheme="minorHAnsi"/>
+          <w:rFonts w:asciiTheme="minorHAnsi" w:hAnsiTheme="minorHAnsi" w:cstheme="minorHAnsi"/>
           <w:color w:val="212121"/>
           <w:shd w:val="clear" w:color="auto" w:fill="FFFFFF"/>
         </w:rPr>
@@ -8221,7 +8239,7 @@
       </w:r>
       <w:r>
         <w:rPr>
-          <w:rFonts w:ascii="Calibri" w:hAnsi="Calibri" w:cstheme="minorHAnsi"/>
+          <w:rFonts w:asciiTheme="minorHAnsi" w:hAnsiTheme="minorHAnsi" w:cstheme="minorHAnsi"/>
           <w:color w:val="212121"/>
           <w:shd w:val="clear" w:color="auto" w:fill="FFFFFF"/>
         </w:rPr>
@@ -8229,7 +8247,7 @@
       </w:r>
       <w:r>
         <w:rPr>
-          <w:rFonts w:ascii="Calibri" w:hAnsi="Calibri" w:cstheme="minorHAnsi"/>
+          <w:rFonts w:asciiTheme="minorHAnsi" w:hAnsiTheme="minorHAnsi" w:cstheme="minorHAnsi"/>
           <w:color w:val="212121"/>
           <w:shd w:val="clear" w:color="auto" w:fill="FFFFFF"/>
         </w:rPr>
@@ -8238,7 +8256,7 @@
       <w:proofErr w:type="spellStart"/>
       <w:r>
         <w:rPr>
-          <w:rFonts w:ascii="Calibri" w:hAnsi="Calibri" w:cstheme="minorHAnsi"/>
+          <w:rFonts w:asciiTheme="minorHAnsi" w:hAnsiTheme="minorHAnsi" w:cstheme="minorHAnsi"/>
           <w:color w:val="212121"/>
           <w:shd w:val="clear" w:color="auto" w:fill="FFFFFF"/>
         </w:rPr>
@@ -8247,7 +8265,7 @@
       <w:proofErr w:type="spellEnd"/>
       <w:r>
         <w:rPr>
-          <w:rFonts w:ascii="Calibri" w:hAnsi="Calibri" w:cstheme="minorHAnsi"/>
+          <w:rFonts w:asciiTheme="minorHAnsi" w:hAnsiTheme="minorHAnsi" w:cstheme="minorHAnsi"/>
           <w:color w:val="212121"/>
           <w:shd w:val="clear" w:color="auto" w:fill="FFFFFF"/>
         </w:rPr>
@@ -8255,7 +8273,7 @@
       </w:r>
       <w:r>
         <w:rPr>
-          <w:rFonts w:ascii="Calibri" w:hAnsi="Calibri" w:cstheme="minorHAnsi"/>
+          <w:rFonts w:asciiTheme="minorHAnsi" w:hAnsiTheme="minorHAnsi" w:cstheme="minorHAnsi"/>
           <w:color w:val="212121"/>
           <w:shd w:val="clear" w:color="auto" w:fill="FFFFFF"/>
         </w:rPr>
@@ -8265,7 +8283,7 @@
       <w:proofErr w:type="spellStart"/>
       <w:r>
         <w:rPr>
-          <w:rFonts w:ascii="Calibri" w:hAnsi="Calibri" w:cstheme="minorHAnsi"/>
+          <w:rFonts w:asciiTheme="minorHAnsi" w:hAnsiTheme="minorHAnsi" w:cstheme="minorHAnsi"/>
           <w:color w:val="212121"/>
           <w:shd w:val="clear" w:color="auto" w:fill="FFFFFF"/>
         </w:rPr>
@@ -8274,7 +8292,7 @@
       <w:proofErr w:type="spellEnd"/>
       <w:r>
         <w:rPr>
-          <w:rFonts w:ascii="Calibri" w:hAnsi="Calibri" w:cstheme="minorHAnsi"/>
+          <w:rFonts w:asciiTheme="minorHAnsi" w:hAnsiTheme="minorHAnsi" w:cstheme="minorHAnsi"/>
           <w:color w:val="212121"/>
           <w:shd w:val="clear" w:color="auto" w:fill="FFFFFF"/>
         </w:rPr>
@@ -8285,7 +8303,7 @@
       <w:pPr>
         <w:pStyle w:val="ListParagraph"/>
         <w:rPr>
-          <w:rFonts w:ascii="Calibri" w:eastAsiaTheme="minorHAnsi" w:hAnsi="Calibri" w:cstheme="minorHAnsi"/>
+          <w:rFonts w:asciiTheme="minorHAnsi" w:eastAsiaTheme="minorHAnsi" w:hAnsiTheme="minorHAnsi" w:cstheme="minorHAnsi"/>
           <w:color w:val="000000"/>
           <w:lang w:val="en-US"/>
         </w:rPr>
@@ -8299,14 +8317,14 @@
           <w:numId w:val="2"/>
         </w:numPr>
         <w:rPr>
-          <w:rFonts w:ascii="Calibri" w:hAnsi="Calibri" w:cstheme="minorHAnsi"/>
-          <w:color w:val="000000" w:themeColor="text1"/>
-        </w:rPr>
-      </w:pPr>
-      <w:proofErr w:type="spellStart"/>
-      <w:r>
-        <w:rPr>
-          <w:rFonts w:ascii="Calibri" w:eastAsiaTheme="minorHAnsi" w:hAnsi="Calibri" w:cstheme="minorHAnsi"/>
+          <w:rFonts w:asciiTheme="minorHAnsi" w:hAnsiTheme="minorHAnsi" w:cstheme="minorHAnsi"/>
+          <w:color w:val="000000" w:themeColor="text1"/>
+        </w:rPr>
+      </w:pPr>
+      <w:proofErr w:type="spellStart"/>
+      <w:r>
+        <w:rPr>
+          <w:rFonts w:asciiTheme="minorHAnsi" w:eastAsiaTheme="minorHAnsi" w:hAnsiTheme="minorHAnsi" w:cstheme="minorHAnsi"/>
           <w:color w:val="000000"/>
           <w:lang w:val="en-US"/>
         </w:rPr>
@@ -8315,7 +8333,7 @@
       <w:proofErr w:type="spellEnd"/>
       <w:r>
         <w:rPr>
-          <w:rFonts w:ascii="Calibri" w:eastAsiaTheme="minorHAnsi" w:hAnsi="Calibri" w:cstheme="minorHAnsi"/>
+          <w:rFonts w:asciiTheme="minorHAnsi" w:eastAsiaTheme="minorHAnsi" w:hAnsiTheme="minorHAnsi" w:cstheme="minorHAnsi"/>
           <w:color w:val="000000"/>
           <w:lang w:val="en-US"/>
         </w:rPr>
@@ -8324,7 +8342,7 @@
       <w:proofErr w:type="spellStart"/>
       <w:r>
         <w:rPr>
-          <w:rFonts w:ascii="Calibri" w:eastAsiaTheme="minorHAnsi" w:hAnsi="Calibri" w:cstheme="minorHAnsi"/>
+          <w:rFonts w:asciiTheme="minorHAnsi" w:eastAsiaTheme="minorHAnsi" w:hAnsiTheme="minorHAnsi" w:cstheme="minorHAnsi"/>
           <w:color w:val="000000"/>
           <w:lang w:val="en-US"/>
         </w:rPr>
@@ -8333,7 +8351,7 @@
       <w:proofErr w:type="spellEnd"/>
       <w:r>
         <w:rPr>
-          <w:rFonts w:ascii="Calibri" w:eastAsiaTheme="minorHAnsi" w:hAnsi="Calibri" w:cstheme="minorHAnsi"/>
+          <w:rFonts w:asciiTheme="minorHAnsi" w:eastAsiaTheme="minorHAnsi" w:hAnsiTheme="minorHAnsi" w:cstheme="minorHAnsi"/>
           <w:color w:val="000000"/>
           <w:lang w:val="en-US"/>
         </w:rPr>
@@ -8342,7 +8360,7 @@
       <w:proofErr w:type="spellStart"/>
       <w:r>
         <w:rPr>
-          <w:rFonts w:ascii="Calibri" w:eastAsiaTheme="minorHAnsi" w:hAnsi="Calibri" w:cstheme="minorHAnsi"/>
+          <w:rFonts w:asciiTheme="minorHAnsi" w:eastAsiaTheme="minorHAnsi" w:hAnsiTheme="minorHAnsi" w:cstheme="minorHAnsi"/>
           <w:color w:val="000000"/>
           <w:lang w:val="en-US"/>
         </w:rPr>
@@ -8351,7 +8369,7 @@
       <w:proofErr w:type="spellEnd"/>
       <w:r>
         <w:rPr>
-          <w:rFonts w:ascii="Calibri" w:eastAsiaTheme="minorHAnsi" w:hAnsi="Calibri" w:cstheme="minorHAnsi"/>
+          <w:rFonts w:asciiTheme="minorHAnsi" w:eastAsiaTheme="minorHAnsi" w:hAnsiTheme="minorHAnsi" w:cstheme="minorHAnsi"/>
           <w:color w:val="000000"/>
           <w:lang w:val="en-US"/>
         </w:rPr>
@@ -8360,7 +8378,7 @@
       <w:proofErr w:type="spellStart"/>
       <w:r>
         <w:rPr>
-          <w:rFonts w:ascii="Calibri" w:eastAsiaTheme="minorHAnsi" w:hAnsi="Calibri" w:cstheme="minorHAnsi"/>
+          <w:rFonts w:asciiTheme="minorHAnsi" w:eastAsiaTheme="minorHAnsi" w:hAnsiTheme="minorHAnsi" w:cstheme="minorHAnsi"/>
           <w:color w:val="000000"/>
           <w:lang w:val="en-US"/>
         </w:rPr>
@@ -8369,7 +8387,7 @@
       <w:proofErr w:type="spellEnd"/>
       <w:r>
         <w:rPr>
-          <w:rFonts w:ascii="Calibri" w:eastAsiaTheme="minorHAnsi" w:hAnsi="Calibri" w:cstheme="minorHAnsi"/>
+          <w:rFonts w:asciiTheme="minorHAnsi" w:eastAsiaTheme="minorHAnsi" w:hAnsiTheme="minorHAnsi" w:cstheme="minorHAnsi"/>
           <w:color w:val="000000"/>
           <w:lang w:val="en-US"/>
         </w:rPr>
@@ -8378,7 +8396,7 @@
       <w:proofErr w:type="spellStart"/>
       <w:r>
         <w:rPr>
-          <w:rFonts w:ascii="Calibri" w:eastAsiaTheme="minorHAnsi" w:hAnsi="Calibri" w:cstheme="minorHAnsi"/>
+          <w:rFonts w:asciiTheme="minorHAnsi" w:eastAsiaTheme="minorHAnsi" w:hAnsiTheme="minorHAnsi" w:cstheme="minorHAnsi"/>
           <w:color w:val="000000"/>
           <w:lang w:val="en-US"/>
         </w:rPr>
@@ -8387,7 +8405,7 @@
       <w:proofErr w:type="spellEnd"/>
       <w:r>
         <w:rPr>
-          <w:rFonts w:ascii="Calibri" w:eastAsiaTheme="minorHAnsi" w:hAnsi="Calibri" w:cstheme="minorHAnsi"/>
+          <w:rFonts w:asciiTheme="minorHAnsi" w:eastAsiaTheme="minorHAnsi" w:hAnsiTheme="minorHAnsi" w:cstheme="minorHAnsi"/>
           <w:color w:val="000000"/>
           <w:lang w:val="en-US"/>
         </w:rPr>
@@ -8396,7 +8414,7 @@
       <w:proofErr w:type="spellStart"/>
       <w:r>
         <w:rPr>
-          <w:rFonts w:ascii="Calibri" w:eastAsiaTheme="minorHAnsi" w:hAnsi="Calibri" w:cstheme="minorHAnsi"/>
+          <w:rFonts w:asciiTheme="minorHAnsi" w:eastAsiaTheme="minorHAnsi" w:hAnsiTheme="minorHAnsi" w:cstheme="minorHAnsi"/>
           <w:color w:val="000000"/>
           <w:lang w:val="en-US"/>
         </w:rPr>
@@ -8405,7 +8423,7 @@
       <w:proofErr w:type="spellEnd"/>
       <w:r>
         <w:rPr>
-          <w:rFonts w:ascii="Calibri" w:eastAsiaTheme="minorHAnsi" w:hAnsi="Calibri" w:cstheme="minorHAnsi"/>
+          <w:rFonts w:asciiTheme="minorHAnsi" w:eastAsiaTheme="minorHAnsi" w:hAnsiTheme="minorHAnsi" w:cstheme="minorHAnsi"/>
           <w:color w:val="000000"/>
           <w:lang w:val="en-US"/>
         </w:rPr>
@@ -8414,7 +8432,7 @@
       <w:proofErr w:type="spellStart"/>
       <w:r>
         <w:rPr>
-          <w:rFonts w:ascii="Calibri" w:eastAsiaTheme="minorHAnsi" w:hAnsi="Calibri" w:cstheme="minorHAnsi"/>
+          <w:rFonts w:asciiTheme="minorHAnsi" w:eastAsiaTheme="minorHAnsi" w:hAnsiTheme="minorHAnsi" w:cstheme="minorHAnsi"/>
           <w:color w:val="000000"/>
           <w:lang w:val="en-US"/>
         </w:rPr>
@@ -8423,7 +8441,7 @@
       <w:proofErr w:type="spellEnd"/>
       <w:r>
         <w:rPr>
-          <w:rFonts w:ascii="Calibri" w:eastAsiaTheme="minorHAnsi" w:hAnsi="Calibri" w:cstheme="minorHAnsi"/>
+          <w:rFonts w:asciiTheme="minorHAnsi" w:eastAsiaTheme="minorHAnsi" w:hAnsiTheme="minorHAnsi" w:cstheme="minorHAnsi"/>
           <w:color w:val="000000"/>
           <w:lang w:val="en-US"/>
         </w:rPr>
@@ -8432,7 +8450,7 @@
       <w:proofErr w:type="spellStart"/>
       <w:r>
         <w:rPr>
-          <w:rFonts w:ascii="Calibri" w:eastAsiaTheme="minorHAnsi" w:hAnsi="Calibri" w:cstheme="minorHAnsi"/>
+          <w:rFonts w:asciiTheme="minorHAnsi" w:eastAsiaTheme="minorHAnsi" w:hAnsiTheme="minorHAnsi" w:cstheme="minorHAnsi"/>
           <w:color w:val="000000"/>
           <w:lang w:val="en-US"/>
         </w:rPr>
@@ -8441,7 +8459,7 @@
       <w:proofErr w:type="spellEnd"/>
       <w:r>
         <w:rPr>
-          <w:rFonts w:ascii="Calibri" w:eastAsiaTheme="minorHAnsi" w:hAnsi="Calibri" w:cstheme="minorHAnsi"/>
+          <w:rFonts w:asciiTheme="minorHAnsi" w:eastAsiaTheme="minorHAnsi" w:hAnsiTheme="minorHAnsi" w:cstheme="minorHAnsi"/>
           <w:color w:val="000000"/>
           <w:lang w:val="en-US"/>
         </w:rPr>
@@ -8450,7 +8468,7 @@
       <w:proofErr w:type="spellStart"/>
       <w:r>
         <w:rPr>
-          <w:rFonts w:ascii="Calibri" w:eastAsiaTheme="minorHAnsi" w:hAnsi="Calibri" w:cstheme="minorHAnsi"/>
+          <w:rFonts w:asciiTheme="minorHAnsi" w:eastAsiaTheme="minorHAnsi" w:hAnsiTheme="minorHAnsi" w:cstheme="minorHAnsi"/>
           <w:color w:val="000000"/>
           <w:lang w:val="en-US"/>
         </w:rPr>
@@ -8459,7 +8477,7 @@
       <w:proofErr w:type="spellEnd"/>
       <w:r>
         <w:rPr>
-          <w:rFonts w:ascii="Calibri" w:eastAsiaTheme="minorHAnsi" w:hAnsi="Calibri" w:cstheme="minorHAnsi"/>
+          <w:rFonts w:asciiTheme="minorHAnsi" w:eastAsiaTheme="minorHAnsi" w:hAnsiTheme="minorHAnsi" w:cstheme="minorHAnsi"/>
           <w:color w:val="000000"/>
           <w:lang w:val="en-US"/>
         </w:rPr>
@@ -8468,7 +8486,7 @@
       <w:proofErr w:type="spellStart"/>
       <w:r>
         <w:rPr>
-          <w:rFonts w:ascii="Calibri" w:eastAsiaTheme="minorHAnsi" w:hAnsi="Calibri" w:cstheme="minorHAnsi"/>
+          <w:rFonts w:asciiTheme="minorHAnsi" w:eastAsiaTheme="minorHAnsi" w:hAnsiTheme="minorHAnsi" w:cstheme="minorHAnsi"/>
           <w:color w:val="000000"/>
           <w:lang w:val="en-US"/>
         </w:rPr>
@@ -8477,7 +8495,7 @@
       <w:proofErr w:type="spellEnd"/>
       <w:r>
         <w:rPr>
-          <w:rFonts w:ascii="Calibri" w:eastAsiaTheme="minorHAnsi" w:hAnsi="Calibri" w:cstheme="minorHAnsi"/>
+          <w:rFonts w:asciiTheme="minorHAnsi" w:eastAsiaTheme="minorHAnsi" w:hAnsiTheme="minorHAnsi" w:cstheme="minorHAnsi"/>
           <w:color w:val="000000"/>
           <w:lang w:val="en-US"/>
         </w:rPr>
@@ -8486,7 +8504,7 @@
       <w:proofErr w:type="spellStart"/>
       <w:r>
         <w:rPr>
-          <w:rFonts w:ascii="Calibri" w:eastAsiaTheme="minorHAnsi" w:hAnsi="Calibri" w:cstheme="minorHAnsi"/>
+          <w:rFonts w:asciiTheme="minorHAnsi" w:eastAsiaTheme="minorHAnsi" w:hAnsiTheme="minorHAnsi" w:cstheme="minorHAnsi"/>
           <w:color w:val="000000"/>
           <w:lang w:val="en-US"/>
         </w:rPr>
@@ -8495,7 +8513,7 @@
       <w:proofErr w:type="spellEnd"/>
       <w:r>
         <w:rPr>
-          <w:rFonts w:ascii="Calibri" w:eastAsiaTheme="minorHAnsi" w:hAnsi="Calibri" w:cstheme="minorHAnsi"/>
+          <w:rFonts w:asciiTheme="minorHAnsi" w:eastAsiaTheme="minorHAnsi" w:hAnsiTheme="minorHAnsi" w:cstheme="minorHAnsi"/>
           <w:color w:val="000000"/>
           <w:lang w:val="en-US"/>
         </w:rPr>
@@ -8503,25 +8521,17 @@
       </w:r>
       <w:r>
         <w:rPr>
-          <w:rFonts w:ascii="Calibri" w:eastAsiaTheme="minorHAnsi" w:hAnsi="Calibri" w:cstheme="minorHAnsi"/>
+          <w:rFonts w:asciiTheme="minorHAnsi" w:eastAsiaTheme="minorHAnsi" w:hAnsiTheme="minorHAnsi" w:cstheme="minorHAnsi"/>
           <w:color w:val="000000"/>
           <w:lang w:val="en-US"/>
         </w:rPr>
-        <w:t>(2021)</w:t>
-      </w:r>
-      <w:r>
-        <w:rPr>
-          <w:rFonts w:ascii="Calibri" w:eastAsiaTheme="minorHAnsi" w:hAnsi="Calibri" w:cstheme="minorHAnsi"/>
-          <w:color w:val="000000"/>
-          <w:lang w:val="en-US"/>
-        </w:rPr>
-        <w:t xml:space="preserve">. </w:t>
+        <w:t xml:space="preserve">(2021). </w:t>
       </w:r>
       <w:hyperlink r:id="rId9" w:history="1">
         <w:r>
           <w:rPr>
             <w:rStyle w:val="Hyperlink"/>
-            <w:rFonts w:ascii="Calibri" w:eastAsiaTheme="minorHAnsi" w:hAnsi="Calibri" w:cstheme="minorHAnsi"/>
+            <w:rFonts w:asciiTheme="minorHAnsi" w:eastAsiaTheme="minorHAnsi" w:hAnsiTheme="minorHAnsi" w:cstheme="minorHAnsi"/>
             <w:lang w:val="en-US"/>
           </w:rPr>
           <w:t>https://doi.org/10.1016/j.gpb.2020.10.007</w:t>
@@ -8529,7 +8539,7 @@
       </w:hyperlink>
       <w:r>
         <w:rPr>
-          <w:rFonts w:ascii="Calibri" w:eastAsiaTheme="minorHAnsi" w:hAnsi="Calibri" w:cstheme="minorHAnsi"/>
+          <w:rFonts w:asciiTheme="minorHAnsi" w:eastAsiaTheme="minorHAnsi" w:hAnsiTheme="minorHAnsi" w:cstheme="minorHAnsi"/>
           <w:color w:val="000000"/>
           <w:lang w:val="en-US"/>
         </w:rPr>
@@ -8540,7 +8550,7 @@
       <w:pPr>
         <w:pStyle w:val="ListParagraph"/>
         <w:rPr>
-          <w:rFonts w:ascii="Calibri" w:hAnsi="Calibri" w:cstheme="minorHAnsi"/>
+          <w:rFonts w:asciiTheme="minorHAnsi" w:hAnsiTheme="minorHAnsi" w:cstheme="minorHAnsi"/>
           <w:color w:val="000000" w:themeColor="text1"/>
         </w:rPr>
       </w:pPr>
@@ -8553,12 +8563,12 @@
           <w:numId w:val="2"/>
         </w:numPr>
         <w:rPr>
-          <w:rFonts w:ascii="Calibri" w:hAnsi="Calibri"/>
-        </w:rPr>
-      </w:pPr>
-      <w:r>
-        <w:rPr>
-          <w:rFonts w:ascii="Calibri" w:hAnsi="Calibri" w:cs="Segoe UI"/>
+          <w:rFonts w:asciiTheme="minorHAnsi" w:hAnsiTheme="minorHAnsi"/>
+        </w:rPr>
+      </w:pPr>
+      <w:r>
+        <w:rPr>
+          <w:rFonts w:asciiTheme="minorHAnsi" w:hAnsiTheme="minorHAnsi" w:cs="Segoe UI"/>
           <w:color w:val="222222"/>
           <w:shd w:val="clear" w:color="auto" w:fill="FFFFFF"/>
         </w:rPr>
@@ -8567,7 +8577,7 @@
       <w:proofErr w:type="spellStart"/>
       <w:r>
         <w:rPr>
-          <w:rFonts w:ascii="Calibri" w:hAnsi="Calibri" w:cs="Segoe UI"/>
+          <w:rFonts w:asciiTheme="minorHAnsi" w:hAnsiTheme="minorHAnsi" w:cs="Segoe UI"/>
           <w:color w:val="222222"/>
           <w:shd w:val="clear" w:color="auto" w:fill="FFFFFF"/>
         </w:rPr>
@@ -8576,7 +8586,7 @@
       <w:proofErr w:type="spellEnd"/>
       <w:r>
         <w:rPr>
-          <w:rFonts w:ascii="Calibri" w:hAnsi="Calibri" w:cs="Segoe UI"/>
+          <w:rFonts w:asciiTheme="minorHAnsi" w:hAnsiTheme="minorHAnsi" w:cs="Segoe UI"/>
           <w:color w:val="222222"/>
           <w:shd w:val="clear" w:color="auto" w:fill="FFFFFF"/>
         </w:rPr>
@@ -8584,7 +8594,7 @@
       </w:r>
       <w:r>
         <w:rPr>
-          <w:rFonts w:ascii="Calibri" w:hAnsi="Calibri" w:cs="Segoe UI"/>
+          <w:rFonts w:asciiTheme="minorHAnsi" w:hAnsiTheme="minorHAnsi" w:cs="Segoe UI"/>
           <w:i/>
           <w:iCs/>
           <w:color w:val="222222"/>
@@ -8593,7 +8603,7 @@
       </w:r>
       <w:r>
         <w:rPr>
-          <w:rFonts w:ascii="Calibri" w:hAnsi="Calibri" w:cs="Segoe UI"/>
+          <w:rFonts w:asciiTheme="minorHAnsi" w:hAnsiTheme="minorHAnsi" w:cs="Segoe UI"/>
           <w:color w:val="222222"/>
           <w:shd w:val="clear" w:color="auto" w:fill="FFFFFF"/>
         </w:rPr>
@@ -8601,7 +8611,7 @@
       </w:r>
       <w:r>
         <w:rPr>
-          <w:rFonts w:ascii="Calibri" w:hAnsi="Calibri" w:cs="Segoe UI"/>
+          <w:rFonts w:asciiTheme="minorHAnsi" w:hAnsiTheme="minorHAnsi" w:cs="Segoe UI"/>
           <w:color w:val="222222"/>
           <w:shd w:val="clear" w:color="auto" w:fill="FFFFFF"/>
         </w:rPr>
@@ -8609,7 +8619,7 @@
       </w:r>
       <w:r>
         <w:rPr>
-          <w:rFonts w:ascii="Calibri" w:hAnsi="Calibri" w:cs="Segoe UI"/>
+          <w:rFonts w:asciiTheme="minorHAnsi" w:hAnsiTheme="minorHAnsi" w:cs="Segoe UI"/>
           <w:color w:val="222222"/>
           <w:shd w:val="clear" w:color="auto" w:fill="FFFFFF"/>
         </w:rPr>
@@ -8617,7 +8627,7 @@
       </w:r>
       <w:r>
         <w:rPr>
-          <w:rFonts w:ascii="Calibri" w:hAnsi="Calibri" w:cs="Segoe UI"/>
+          <w:rFonts w:asciiTheme="minorHAnsi" w:hAnsiTheme="minorHAnsi" w:cs="Segoe UI"/>
           <w:color w:val="222222"/>
           <w:shd w:val="clear" w:color="auto" w:fill="FFFFFF"/>
         </w:rPr>
@@ -8625,7 +8635,7 @@
       </w:r>
       <w:r>
         <w:rPr>
-          <w:rFonts w:ascii="Calibri" w:hAnsi="Calibri" w:cs="Segoe UI"/>
+          <w:rFonts w:asciiTheme="minorHAnsi" w:hAnsiTheme="minorHAnsi" w:cs="Segoe UI"/>
           <w:color w:val="222222"/>
           <w:shd w:val="clear" w:color="auto" w:fill="FFFFFF"/>
         </w:rPr>
@@ -8633,7 +8643,7 @@
       </w:r>
       <w:r>
         <w:rPr>
-          <w:rFonts w:ascii="Calibri" w:hAnsi="Calibri" w:cs="Segoe UI"/>
+          <w:rFonts w:asciiTheme="minorHAnsi" w:hAnsiTheme="minorHAnsi" w:cs="Segoe UI"/>
           <w:i/>
           <w:iCs/>
           <w:color w:val="222222"/>
@@ -8642,7 +8652,7 @@
       </w:r>
       <w:r>
         <w:rPr>
-          <w:rFonts w:ascii="Calibri" w:hAnsi="Calibri" w:cs="Segoe UI"/>
+          <w:rFonts w:asciiTheme="minorHAnsi" w:hAnsiTheme="minorHAnsi" w:cs="Segoe UI"/>
           <w:color w:val="222222"/>
           <w:shd w:val="clear" w:color="auto" w:fill="FFFFFF"/>
         </w:rPr>
@@ -8650,7 +8660,7 @@
       </w:r>
       <w:r>
         <w:rPr>
-          <w:rFonts w:ascii="Calibri" w:hAnsi="Calibri" w:cs="Segoe UI"/>
+          <w:rFonts w:asciiTheme="minorHAnsi" w:hAnsiTheme="minorHAnsi" w:cs="Segoe UI"/>
           <w:b/>
           <w:bCs/>
           <w:color w:val="222222"/>
@@ -8659,7 +8669,7 @@
       </w:r>
       <w:r>
         <w:rPr>
-          <w:rFonts w:ascii="Calibri" w:hAnsi="Calibri" w:cs="Segoe UI"/>
+          <w:rFonts w:asciiTheme="minorHAnsi" w:hAnsiTheme="minorHAnsi" w:cs="Segoe UI"/>
           <w:color w:val="222222"/>
           <w:shd w:val="clear" w:color="auto" w:fill="FFFFFF"/>
         </w:rPr>
@@ -8669,7 +8679,7 @@
         <w:r>
           <w:rPr>
             <w:rStyle w:val="Hyperlink"/>
-            <w:rFonts w:ascii="Calibri" w:hAnsi="Calibri" w:cs="Segoe UI"/>
+            <w:rFonts w:asciiTheme="minorHAnsi" w:hAnsiTheme="minorHAnsi" w:cs="Segoe UI"/>
             <w:shd w:val="clear" w:color="auto" w:fill="FFFFFF"/>
           </w:rPr>
           <w:t>https://doi.org/10.1038/ng1847</w:t>
@@ -8680,7 +8690,7 @@
       <w:pPr>
         <w:pStyle w:val="ListParagraph"/>
         <w:rPr>
-          <w:rFonts w:ascii="Calibri" w:hAnsi="Calibri" w:cs="Segoe UI"/>
+          <w:rFonts w:asciiTheme="minorHAnsi" w:hAnsiTheme="minorHAnsi" w:cs="Segoe UI"/>
           <w:color w:val="222222"/>
           <w:shd w:val="clear" w:color="auto" w:fill="FFFFFF"/>
         </w:rPr>
@@ -8694,22 +8704,31 @@
           <w:numId w:val="2"/>
         </w:numPr>
         <w:rPr>
-          <w:rFonts w:ascii="Calibri" w:hAnsi="Calibri"/>
-        </w:rPr>
-      </w:pPr>
-      <w:r>
-        <w:rPr>
-          <w:rFonts w:ascii="Calibri" w:hAnsi="Calibri" w:cs="Segoe UI"/>
+          <w:rFonts w:asciiTheme="minorHAnsi" w:hAnsiTheme="minorHAnsi"/>
+          <w:color w:val="000000" w:themeColor="text1"/>
+        </w:rPr>
+      </w:pPr>
+      <w:r>
+        <w:rPr>
+          <w:rFonts w:asciiTheme="minorHAnsi" w:hAnsiTheme="minorHAnsi" w:cs="Segoe UI"/>
           <w:color w:val="222222"/>
           <w:shd w:val="clear" w:color="auto" w:fill="FFFFFF"/>
         </w:rPr>
-        <w:t xml:space="preserve">Yu, J., </w:t>
-      </w:r>
-      <w:proofErr w:type="spellStart"/>
-      <w:r>
-        <w:rPr>
-          <w:rFonts w:ascii="Calibri" w:hAnsi="Calibri" w:cs="Segoe UI"/>
-          <w:color w:val="222222"/>
+        <w:t>Yu, J</w:t>
+      </w:r>
+      <w:r>
+        <w:rPr>
+          <w:rFonts w:asciiTheme="minorHAnsi" w:hAnsiTheme="minorHAnsi" w:cs="Segoe UI"/>
+          <w:color w:val="000000" w:themeColor="text1"/>
+          <w:shd w:val="clear" w:color="auto" w:fill="FFFFFF"/>
+        </w:rPr>
+        <w:t xml:space="preserve">., </w:t>
+      </w:r>
+      <w:proofErr w:type="spellStart"/>
+      <w:r>
+        <w:rPr>
+          <w:rFonts w:asciiTheme="minorHAnsi" w:hAnsiTheme="minorHAnsi" w:cs="Segoe UI"/>
+          <w:color w:val="000000" w:themeColor="text1"/>
           <w:shd w:val="clear" w:color="auto" w:fill="FFFFFF"/>
         </w:rPr>
         <w:t>Pressoir</w:t>
@@ -8717,91 +8736,91 @@
       <w:proofErr w:type="spellEnd"/>
       <w:r>
         <w:rPr>
-          <w:rFonts w:ascii="Calibri" w:hAnsi="Calibri" w:cs="Segoe UI"/>
-          <w:color w:val="222222"/>
+          <w:rFonts w:asciiTheme="minorHAnsi" w:hAnsiTheme="minorHAnsi" w:cs="Segoe UI"/>
+          <w:color w:val="000000" w:themeColor="text1"/>
           <w:shd w:val="clear" w:color="auto" w:fill="FFFFFF"/>
         </w:rPr>
         <w:t>, G., Briggs, W. </w:t>
       </w:r>
       <w:r>
         <w:rPr>
-          <w:rFonts w:ascii="Calibri" w:hAnsi="Calibri" w:cs="Segoe UI"/>
+          <w:rFonts w:asciiTheme="minorHAnsi" w:hAnsiTheme="minorHAnsi" w:cs="Segoe UI"/>
           <w:i/>
           <w:iCs/>
-          <w:color w:val="222222"/>
+          <w:color w:val="000000" w:themeColor="text1"/>
         </w:rPr>
         <w:t>et al.</w:t>
       </w:r>
       <w:r>
         <w:rPr>
-          <w:rFonts w:ascii="Calibri" w:hAnsi="Calibri" w:cs="Segoe UI"/>
-          <w:color w:val="222222"/>
+          <w:rFonts w:asciiTheme="minorHAnsi" w:hAnsiTheme="minorHAnsi" w:cs="Segoe UI"/>
+          <w:color w:val="000000" w:themeColor="text1"/>
           <w:shd w:val="clear" w:color="auto" w:fill="FFFFFF"/>
         </w:rPr>
         <w:t> </w:t>
       </w:r>
       <w:r>
         <w:rPr>
-          <w:rFonts w:ascii="Calibri" w:hAnsi="Calibri" w:cs="Segoe UI"/>
-          <w:color w:val="222222"/>
+          <w:rFonts w:asciiTheme="minorHAnsi" w:hAnsiTheme="minorHAnsi" w:cs="Segoe UI"/>
+          <w:color w:val="000000" w:themeColor="text1"/>
           <w:shd w:val="clear" w:color="auto" w:fill="FFFFFF"/>
         </w:rPr>
         <w:t>“</w:t>
       </w:r>
       <w:r>
         <w:rPr>
-          <w:rFonts w:ascii="Calibri" w:hAnsi="Calibri" w:cs="Segoe UI"/>
-          <w:color w:val="222222"/>
+          <w:rFonts w:asciiTheme="minorHAnsi" w:hAnsiTheme="minorHAnsi" w:cs="Segoe UI"/>
+          <w:color w:val="000000" w:themeColor="text1"/>
           <w:shd w:val="clear" w:color="auto" w:fill="FFFFFF"/>
         </w:rPr>
         <w:t>A unified mixed-model method for association mapping that accounts for multiple levels of relatedness.</w:t>
       </w:r>
       <w:r>
         <w:rPr>
-          <w:rFonts w:ascii="Calibri" w:hAnsi="Calibri" w:cs="Segoe UI"/>
-          <w:color w:val="222222"/>
+          <w:rFonts w:asciiTheme="minorHAnsi" w:hAnsiTheme="minorHAnsi" w:cs="Segoe UI"/>
+          <w:color w:val="000000" w:themeColor="text1"/>
           <w:shd w:val="clear" w:color="auto" w:fill="FFFFFF"/>
         </w:rPr>
         <w:t>”</w:t>
       </w:r>
       <w:r>
         <w:rPr>
-          <w:rFonts w:ascii="Calibri" w:hAnsi="Calibri" w:cs="Segoe UI"/>
-          <w:color w:val="222222"/>
+          <w:rFonts w:asciiTheme="minorHAnsi" w:hAnsiTheme="minorHAnsi" w:cs="Segoe UI"/>
+          <w:color w:val="000000" w:themeColor="text1"/>
           <w:shd w:val="clear" w:color="auto" w:fill="FFFFFF"/>
         </w:rPr>
         <w:t> </w:t>
       </w:r>
       <w:r>
         <w:rPr>
-          <w:rFonts w:ascii="Calibri" w:hAnsi="Calibri" w:cs="Segoe UI"/>
+          <w:rFonts w:asciiTheme="minorHAnsi" w:hAnsiTheme="minorHAnsi" w:cs="Segoe UI"/>
           <w:i/>
           <w:iCs/>
-          <w:color w:val="222222"/>
+          <w:color w:val="000000" w:themeColor="text1"/>
         </w:rPr>
         <w:t>Nat Genet</w:t>
       </w:r>
       <w:r>
         <w:rPr>
-          <w:rFonts w:ascii="Calibri" w:hAnsi="Calibri" w:cs="Segoe UI"/>
-          <w:color w:val="222222"/>
+          <w:rFonts w:asciiTheme="minorHAnsi" w:hAnsiTheme="minorHAnsi" w:cs="Segoe UI"/>
+          <w:color w:val="000000" w:themeColor="text1"/>
           <w:shd w:val="clear" w:color="auto" w:fill="FFFFFF"/>
         </w:rPr>
         <w:t> </w:t>
       </w:r>
       <w:r>
         <w:rPr>
-          <w:rFonts w:ascii="Calibri" w:hAnsi="Calibri" w:cs="Segoe UI"/>
+          <w:rFonts w:asciiTheme="minorHAnsi" w:hAnsiTheme="minorHAnsi" w:cs="Segoe UI"/>
           <w:b/>
           <w:bCs/>
-          <w:color w:val="222222"/>
+          <w:color w:val="000000" w:themeColor="text1"/>
         </w:rPr>
         <w:t>38, </w:t>
       </w:r>
       <w:r>
         <w:rPr>
-          <w:rFonts w:ascii="Calibri" w:hAnsi="Calibri" w:cs="Segoe UI"/>
-          <w:color w:val="222222"/>
+          <w:rFonts w:asciiTheme="minorHAnsi" w:hAnsiTheme="minorHAnsi" w:cs="Segoe UI"/>
+          <w:color w:val="000000" w:themeColor="text1"/>
           <w:shd w:val="clear" w:color="auto" w:fill="FFFFFF"/>
         </w:rPr>
         <w:t xml:space="preserve">203–208 (2006). </w:t>
@@ -8810,7 +8829,8 @@
         <w:r>
           <w:rPr>
             <w:rStyle w:val="Hyperlink"/>
-            <w:rFonts w:ascii="Calibri" w:hAnsi="Calibri" w:cs="Segoe UI"/>
+            <w:rFonts w:asciiTheme="minorHAnsi" w:hAnsiTheme="minorHAnsi" w:cs="Segoe UI"/>
+            <w:color w:val="000000" w:themeColor="text1"/>
             <w:shd w:val="clear" w:color="auto" w:fill="FFFFFF"/>
           </w:rPr>
           <w:t>https://doi.org/10.1038/ng1702</w:t>
@@ -8820,7 +8840,8 @@
     <w:p>
       <w:pPr>
         <w:rPr>
-          <w:rFonts w:ascii="Calibri" w:hAnsi="Calibri"/>
+          <w:rFonts w:asciiTheme="minorHAnsi" w:hAnsiTheme="minorHAnsi"/>
+          <w:color w:val="000000" w:themeColor="text1"/>
         </w:rPr>
       </w:pPr>
     </w:p>
@@ -8832,120 +8853,73 @@
           <w:numId w:val="2"/>
         </w:numPr>
         <w:rPr>
-          <w:rFonts w:ascii="Calibri" w:hAnsi="Calibri"/>
-        </w:rPr>
-      </w:pPr>
-      <w:r>
-        <w:rPr>
-          <w:rFonts w:ascii="Calibri" w:hAnsi="Calibri"/>
-          <w:color w:val="202020"/>
-          <w:shd w:val="clear" w:color="auto" w:fill="FFFFFF"/>
-        </w:rPr>
-        <w:t>Liu X, Huang M, Fan B, Buckler ES, Zhang Z</w:t>
-      </w:r>
-      <w:r>
-        <w:rPr>
-          <w:rFonts w:ascii="Calibri" w:hAnsi="Calibri"/>
-          <w:color w:val="202020"/>
-          <w:shd w:val="clear" w:color="auto" w:fill="FFFFFF"/>
-        </w:rPr>
-        <w:t xml:space="preserve">. </w:t>
-      </w:r>
-      <w:r>
-        <w:rPr>
-          <w:rFonts w:ascii="Calibri" w:hAnsi="Calibri"/>
-          <w:color w:val="202020"/>
+          <w:rFonts w:asciiTheme="minorHAnsi" w:hAnsiTheme="minorHAnsi"/>
+          <w:color w:val="000000" w:themeColor="text1"/>
+        </w:rPr>
+      </w:pPr>
+      <w:r>
+        <w:rPr>
+          <w:rFonts w:asciiTheme="minorHAnsi" w:hAnsiTheme="minorHAnsi"/>
+          <w:color w:val="000000" w:themeColor="text1"/>
+          <w:shd w:val="clear" w:color="auto" w:fill="FFFFFF"/>
+        </w:rPr>
+        <w:t xml:space="preserve">Liu X, Huang M, Fan B, Buckler ES, Zhang Z. </w:t>
+      </w:r>
+      <w:r>
+        <w:rPr>
+          <w:rFonts w:asciiTheme="minorHAnsi" w:hAnsiTheme="minorHAnsi"/>
+          <w:color w:val="000000" w:themeColor="text1"/>
           <w:shd w:val="clear" w:color="auto" w:fill="FFFFFF"/>
         </w:rPr>
         <w:t>“</w:t>
       </w:r>
       <w:r>
         <w:rPr>
-          <w:rFonts w:ascii="Calibri" w:hAnsi="Calibri"/>
-          <w:color w:val="202020"/>
+          <w:rFonts w:asciiTheme="minorHAnsi" w:hAnsiTheme="minorHAnsi"/>
+          <w:color w:val="000000" w:themeColor="text1"/>
           <w:shd w:val="clear" w:color="auto" w:fill="FFFFFF"/>
         </w:rPr>
         <w:t>Iterative Usage of Fixed and Random Effect Models for Powerful and Efficient Genome-Wide Association Studies.</w:t>
       </w:r>
       <w:r>
         <w:rPr>
-          <w:rFonts w:ascii="Calibri" w:hAnsi="Calibri"/>
-          <w:color w:val="202020"/>
+          <w:rFonts w:asciiTheme="minorHAnsi" w:hAnsiTheme="minorHAnsi"/>
+          <w:color w:val="000000" w:themeColor="text1"/>
           <w:shd w:val="clear" w:color="auto" w:fill="FFFFFF"/>
         </w:rPr>
         <w:t>”</w:t>
       </w:r>
       <w:r>
         <w:rPr>
-          <w:rFonts w:ascii="Calibri" w:hAnsi="Calibri"/>
-          <w:color w:val="202020"/>
-          <w:shd w:val="clear" w:color="auto" w:fill="FFFFFF"/>
-        </w:rPr>
-        <w:t xml:space="preserve"> PLOS Genetics 12(2): e1005767.</w:t>
-      </w:r>
-      <w:r>
-        <w:rPr>
-          <w:rFonts w:ascii="Calibri" w:hAnsi="Calibri"/>
-          <w:color w:val="202020"/>
-          <w:shd w:val="clear" w:color="auto" w:fill="FFFFFF"/>
-        </w:rPr>
-        <w:t xml:space="preserve"> </w:t>
-      </w:r>
-      <w:r>
-        <w:rPr>
-          <w:rFonts w:ascii="Calibri" w:hAnsi="Calibri"/>
-          <w:color w:val="202020"/>
-          <w:shd w:val="clear" w:color="auto" w:fill="FFFFFF"/>
-        </w:rPr>
-        <w:t>(2016)</w:t>
+          <w:rFonts w:asciiTheme="minorHAnsi" w:hAnsiTheme="minorHAnsi"/>
+          <w:color w:val="000000" w:themeColor="text1"/>
+          <w:shd w:val="clear" w:color="auto" w:fill="FFFFFF"/>
+        </w:rPr>
+        <w:t xml:space="preserve"> PLOS Genetics 12(2): e1005767. (2016)</w:t>
       </w:r>
       <w:r>
         <w:rPr>
           <w:rStyle w:val="apple-converted-space"/>
-          <w:rFonts w:ascii="Calibri" w:hAnsi="Calibri"/>
-          <w:color w:val="202020"/>
+          <w:rFonts w:asciiTheme="minorHAnsi" w:hAnsiTheme="minorHAnsi"/>
+          <w:color w:val="000000" w:themeColor="text1"/>
           <w:shd w:val="clear" w:color="auto" w:fill="FFFFFF"/>
         </w:rPr>
         <w:t> </w:t>
       </w:r>
       <w:r>
         <w:rPr>
-          <w:rFonts w:ascii="Calibri" w:hAnsi="Calibri"/>
-        </w:rPr>
-        <w:fldChar w:fldCharType="begin"/>
-      </w:r>
-      <w:r>
-        <w:rPr>
-          <w:rFonts w:ascii="Calibri" w:hAnsi="Calibri"/>
-        </w:rPr>
-        <w:instrText xml:space="preserve"> HYPERLINK "https://doi.org/10.1371/journal.pgen.1005767" </w:instrText>
-      </w:r>
-      <w:r>
-        <w:rPr>
-          <w:rFonts w:ascii="Calibri" w:hAnsi="Calibri"/>
-        </w:rPr>
-        <w:fldChar w:fldCharType="separate"/>
-      </w:r>
-      <w:r>
-        <w:rPr>
-          <w:rStyle w:val="Hyperlink"/>
-          <w:rFonts w:ascii="Calibri" w:hAnsi="Calibri"/>
-          <w:color w:val="037165"/>
+          <w:rFonts w:asciiTheme="minorHAnsi" w:hAnsiTheme="minorHAnsi"/>
+          <w:color w:val="000000" w:themeColor="text1"/>
         </w:rPr>
         <w:t>https://doi.org/10.1371/journal.pgen.1005767</w:t>
       </w:r>
-      <w:r>
-        <w:rPr>
-          <w:rFonts w:ascii="Calibri" w:hAnsi="Calibri"/>
-        </w:rPr>
-        <w:fldChar w:fldCharType="end"/>
-      </w:r>
     </w:p>
     <w:p>
       <w:pPr>
         <w:pStyle w:val="ListParagraph"/>
         <w:rPr>
-          <w:rFonts w:ascii="Calibri" w:hAnsi="Calibri"/>
+          <w:rFonts w:asciiTheme="minorHAnsi" w:hAnsiTheme="minorHAnsi"/>
+          <w:color w:val="000000" w:themeColor="text1"/>
         </w:rPr>
       </w:pPr>
     </w:p>
@@ -8956,14 +8930,16 @@
           <w:ilvl w:val="0"/>
           <w:numId w:val="2"/>
         </w:numPr>
-      </w:pPr>
-      <w:proofErr w:type="spellStart"/>
-      <w:r>
-        <w:rPr>
-          <w:rFonts w:ascii="Arial" w:hAnsi="Arial" w:cs="Arial"/>
-          <w:color w:val="303030"/>
-          <w:sz w:val="20"/>
-          <w:szCs w:val="20"/>
+        <w:rPr>
+          <w:rFonts w:asciiTheme="minorHAnsi" w:hAnsiTheme="minorHAnsi" w:cstheme="majorHAnsi"/>
+          <w:color w:val="000000" w:themeColor="text1"/>
+        </w:rPr>
+      </w:pPr>
+      <w:proofErr w:type="spellStart"/>
+      <w:r>
+        <w:rPr>
+          <w:rFonts w:asciiTheme="minorHAnsi" w:hAnsiTheme="minorHAnsi" w:cs="Arial"/>
+          <w:color w:val="000000" w:themeColor="text1"/>
           <w:shd w:val="clear" w:color="auto" w:fill="FFFFFF"/>
         </w:rPr>
         <w:t>Kaler</w:t>
@@ -8971,10 +8947,8 @@
       <w:proofErr w:type="spellEnd"/>
       <w:r>
         <w:rPr>
-          <w:rFonts w:ascii="Arial" w:hAnsi="Arial" w:cs="Arial"/>
-          <w:color w:val="303030"/>
-          <w:sz w:val="20"/>
-          <w:szCs w:val="20"/>
+          <w:rFonts w:asciiTheme="minorHAnsi" w:hAnsiTheme="minorHAnsi" w:cs="Arial"/>
+          <w:color w:val="000000" w:themeColor="text1"/>
           <w:shd w:val="clear" w:color="auto" w:fill="FFFFFF"/>
         </w:rPr>
         <w:t xml:space="preserve"> AS, Gillman JD, </w:t>
@@ -8982,10 +8956,8 @@
       <w:proofErr w:type="spellStart"/>
       <w:r>
         <w:rPr>
-          <w:rFonts w:ascii="Arial" w:hAnsi="Arial" w:cs="Arial"/>
-          <w:color w:val="303030"/>
-          <w:sz w:val="20"/>
-          <w:szCs w:val="20"/>
+          <w:rFonts w:asciiTheme="minorHAnsi" w:hAnsiTheme="minorHAnsi" w:cs="Arial"/>
+          <w:color w:val="000000" w:themeColor="text1"/>
           <w:shd w:val="clear" w:color="auto" w:fill="FFFFFF"/>
         </w:rPr>
         <w:t>Beissinger</w:t>
@@ -8993,32 +8965,34 @@
       <w:proofErr w:type="spellEnd"/>
       <w:r>
         <w:rPr>
-          <w:rFonts w:ascii="Arial" w:hAnsi="Arial" w:cs="Arial"/>
-          <w:color w:val="303030"/>
-          <w:sz w:val="20"/>
-          <w:szCs w:val="20"/>
-          <w:shd w:val="clear" w:color="auto" w:fill="FFFFFF"/>
-        </w:rPr>
-        <w:t xml:space="preserve"> T, Purcell LC. Comparing Different Statistical Models and Multiple Testing Corrections for Association Mapping in Soybean and Maize. </w:t>
-      </w:r>
-      <w:r>
-        <w:rPr>
-          <w:rFonts w:ascii="Arial" w:hAnsi="Arial" w:cs="Arial"/>
+          <w:rFonts w:asciiTheme="minorHAnsi" w:hAnsiTheme="minorHAnsi" w:cs="Arial"/>
+          <w:color w:val="000000" w:themeColor="text1"/>
+          <w:shd w:val="clear" w:color="auto" w:fill="FFFFFF"/>
+        </w:rPr>
+        <w:t xml:space="preserve"> T, Purcell LC. Comparing Different Statistical Models and </w:t>
+      </w:r>
+      <w:r>
+        <w:rPr>
+          <w:rFonts w:asciiTheme="minorHAnsi" w:hAnsiTheme="minorHAnsi" w:cstheme="majorHAnsi"/>
+          <w:color w:val="000000" w:themeColor="text1"/>
+          <w:shd w:val="clear" w:color="auto" w:fill="FFFFFF"/>
+        </w:rPr>
+        <w:t>Multiple Testing Corrections for Association Mapping in Soybean and Maize. </w:t>
+      </w:r>
+      <w:r>
+        <w:rPr>
+          <w:rFonts w:asciiTheme="minorHAnsi" w:hAnsiTheme="minorHAnsi" w:cstheme="majorHAnsi"/>
           <w:i/>
           <w:iCs/>
-          <w:color w:val="303030"/>
-          <w:sz w:val="20"/>
-          <w:szCs w:val="20"/>
+          <w:color w:val="000000" w:themeColor="text1"/>
           <w:shd w:val="clear" w:color="auto" w:fill="FFFFFF"/>
         </w:rPr>
         <w:t>Front Plant Sci</w:t>
       </w:r>
       <w:r>
         <w:rPr>
-          <w:rFonts w:ascii="Arial" w:hAnsi="Arial" w:cs="Arial"/>
-          <w:color w:val="303030"/>
-          <w:sz w:val="20"/>
-          <w:szCs w:val="20"/>
+          <w:rFonts w:asciiTheme="minorHAnsi" w:hAnsiTheme="minorHAnsi" w:cstheme="majorHAnsi"/>
+          <w:color w:val="000000" w:themeColor="text1"/>
           <w:shd w:val="clear" w:color="auto" w:fill="FFFFFF"/>
         </w:rPr>
         <w:t xml:space="preserve">. </w:t>
@@ -9026,10 +9000,8 @@
       <w:proofErr w:type="gramStart"/>
       <w:r>
         <w:rPr>
-          <w:rFonts w:ascii="Arial" w:hAnsi="Arial" w:cs="Arial"/>
-          <w:color w:val="303030"/>
-          <w:sz w:val="20"/>
-          <w:szCs w:val="20"/>
+          <w:rFonts w:asciiTheme="minorHAnsi" w:hAnsiTheme="minorHAnsi" w:cstheme="majorHAnsi"/>
+          <w:color w:val="000000" w:themeColor="text1"/>
           <w:shd w:val="clear" w:color="auto" w:fill="FFFFFF"/>
         </w:rPr>
         <w:t>2020;10:1794</w:t>
@@ -9037,40 +9009,374 @@
       <w:proofErr w:type="gramEnd"/>
       <w:r>
         <w:rPr>
-          <w:rFonts w:ascii="Arial" w:hAnsi="Arial" w:cs="Arial"/>
-          <w:color w:val="303030"/>
-          <w:sz w:val="20"/>
-          <w:szCs w:val="20"/>
-          <w:shd w:val="clear" w:color="auto" w:fill="FFFFFF"/>
-        </w:rPr>
-        <w:t xml:space="preserve">. </w:t>
-      </w:r>
-      <w:r>
-        <w:rPr>
-          <w:rFonts w:ascii="Arial" w:hAnsi="Arial" w:cs="Arial"/>
-          <w:color w:val="303030"/>
-          <w:sz w:val="20"/>
-          <w:szCs w:val="20"/>
-          <w:shd w:val="clear" w:color="auto" w:fill="FFFFFF"/>
-        </w:rPr>
-        <w:t>(2020)</w:t>
-      </w:r>
-      <w:r>
-        <w:rPr>
-          <w:rFonts w:ascii="Arial" w:hAnsi="Arial" w:cs="Arial"/>
-          <w:color w:val="303030"/>
-          <w:sz w:val="20"/>
-          <w:szCs w:val="20"/>
-          <w:shd w:val="clear" w:color="auto" w:fill="FFFFFF"/>
-        </w:rPr>
-        <w:t>. doi:10.3389/fpls.2019.01794</w:t>
+          <w:rFonts w:asciiTheme="minorHAnsi" w:hAnsiTheme="minorHAnsi" w:cstheme="majorHAnsi"/>
+          <w:color w:val="000000" w:themeColor="text1"/>
+          <w:shd w:val="clear" w:color="auto" w:fill="FFFFFF"/>
+        </w:rPr>
+        <w:t>. (2020). doi:10.3389/fpls.2019.01794</w:t>
       </w:r>
     </w:p>
     <w:p>
       <w:pPr>
         <w:pStyle w:val="ListParagraph"/>
         <w:rPr>
-          <w:rFonts w:ascii="Calibri" w:hAnsi="Calibri"/>
+          <w:rFonts w:asciiTheme="minorHAnsi" w:hAnsiTheme="minorHAnsi" w:cstheme="majorHAnsi"/>
+          <w:color w:val="000000" w:themeColor="text1"/>
+        </w:rPr>
+      </w:pPr>
+    </w:p>
+    <w:p>
+      <w:pPr>
+        <w:numPr>
+          <w:ilvl w:val="0"/>
+          <w:numId w:val="2"/>
+        </w:numPr>
+        <w:shd w:val="clear" w:color="auto" w:fill="FFFFFF"/>
+        <w:spacing w:before="100" w:beforeAutospacing="1" w:after="24"/>
+        <w:rPr>
+          <w:rFonts w:asciiTheme="minorHAnsi" w:hAnsiTheme="minorHAnsi" w:cstheme="majorHAnsi"/>
+          <w:color w:val="000000" w:themeColor="text1"/>
+        </w:rPr>
+      </w:pPr>
+      <w:r>
+        <w:rPr>
+          <w:rFonts w:asciiTheme="minorHAnsi" w:hAnsiTheme="minorHAnsi" w:cstheme="majorHAnsi"/>
+          <w:color w:val="000000" w:themeColor="text1"/>
+        </w:rPr>
+        <w:t>Bonferroni, Carlo E.</w:t>
+      </w:r>
+      <w:r>
+        <w:rPr>
+          <w:rFonts w:asciiTheme="minorHAnsi" w:hAnsiTheme="minorHAnsi" w:cstheme="majorHAnsi"/>
+          <w:i/>
+          <w:iCs/>
+          <w:color w:val="000000" w:themeColor="text1"/>
+        </w:rPr>
+        <w:t>,</w:t>
+      </w:r>
+      <w:r>
+        <w:rPr>
+          <w:rFonts w:asciiTheme="minorHAnsi" w:hAnsiTheme="minorHAnsi" w:cstheme="majorHAnsi"/>
+          <w:i/>
+          <w:iCs/>
+          <w:color w:val="000000" w:themeColor="text1"/>
+        </w:rPr>
+        <w:t xml:space="preserve"> "Teoria </w:t>
+      </w:r>
+      <w:proofErr w:type="spellStart"/>
+      <w:r>
+        <w:rPr>
+          <w:rFonts w:asciiTheme="minorHAnsi" w:hAnsiTheme="minorHAnsi" w:cstheme="majorHAnsi"/>
+          <w:i/>
+          <w:iCs/>
+          <w:color w:val="000000" w:themeColor="text1"/>
+        </w:rPr>
+        <w:t>statistica</w:t>
+      </w:r>
+      <w:proofErr w:type="spellEnd"/>
+      <w:r>
+        <w:rPr>
+          <w:rFonts w:asciiTheme="minorHAnsi" w:hAnsiTheme="minorHAnsi" w:cstheme="majorHAnsi"/>
+          <w:i/>
+          <w:iCs/>
+          <w:color w:val="000000" w:themeColor="text1"/>
+        </w:rPr>
+        <w:t xml:space="preserve"> </w:t>
+      </w:r>
+      <w:proofErr w:type="spellStart"/>
+      <w:r>
+        <w:rPr>
+          <w:rFonts w:asciiTheme="minorHAnsi" w:hAnsiTheme="minorHAnsi" w:cstheme="majorHAnsi"/>
+          <w:i/>
+          <w:iCs/>
+          <w:color w:val="000000" w:themeColor="text1"/>
+        </w:rPr>
+        <w:t>delle</w:t>
+      </w:r>
+      <w:proofErr w:type="spellEnd"/>
+      <w:r>
+        <w:rPr>
+          <w:rFonts w:asciiTheme="minorHAnsi" w:hAnsiTheme="minorHAnsi" w:cstheme="majorHAnsi"/>
+          <w:i/>
+          <w:iCs/>
+          <w:color w:val="000000" w:themeColor="text1"/>
+        </w:rPr>
+        <w:t xml:space="preserve"> </w:t>
+      </w:r>
+      <w:proofErr w:type="spellStart"/>
+      <w:r>
+        <w:rPr>
+          <w:rFonts w:asciiTheme="minorHAnsi" w:hAnsiTheme="minorHAnsi" w:cstheme="majorHAnsi"/>
+          <w:i/>
+          <w:iCs/>
+          <w:color w:val="000000" w:themeColor="text1"/>
+        </w:rPr>
+        <w:t>classi</w:t>
+      </w:r>
+      <w:proofErr w:type="spellEnd"/>
+      <w:r>
+        <w:rPr>
+          <w:rFonts w:asciiTheme="minorHAnsi" w:hAnsiTheme="minorHAnsi" w:cstheme="majorHAnsi"/>
+          <w:i/>
+          <w:iCs/>
+          <w:color w:val="000000" w:themeColor="text1"/>
+        </w:rPr>
+        <w:t xml:space="preserve"> e </w:t>
+      </w:r>
+      <w:proofErr w:type="spellStart"/>
+      <w:r>
+        <w:rPr>
+          <w:rFonts w:asciiTheme="minorHAnsi" w:hAnsiTheme="minorHAnsi" w:cstheme="majorHAnsi"/>
+          <w:i/>
+          <w:iCs/>
+          <w:color w:val="000000" w:themeColor="text1"/>
+        </w:rPr>
+        <w:t>calcolo</w:t>
+      </w:r>
+      <w:proofErr w:type="spellEnd"/>
+      <w:r>
+        <w:rPr>
+          <w:rFonts w:asciiTheme="minorHAnsi" w:hAnsiTheme="minorHAnsi" w:cstheme="majorHAnsi"/>
+          <w:i/>
+          <w:iCs/>
+          <w:color w:val="000000" w:themeColor="text1"/>
+        </w:rPr>
+        <w:t xml:space="preserve"> </w:t>
+      </w:r>
+      <w:proofErr w:type="spellStart"/>
+      <w:r>
+        <w:rPr>
+          <w:rFonts w:asciiTheme="minorHAnsi" w:hAnsiTheme="minorHAnsi" w:cstheme="majorHAnsi"/>
+          <w:i/>
+          <w:iCs/>
+          <w:color w:val="000000" w:themeColor="text1"/>
+        </w:rPr>
+        <w:t>delle</w:t>
+      </w:r>
+      <w:proofErr w:type="spellEnd"/>
+      <w:r>
+        <w:rPr>
+          <w:rFonts w:asciiTheme="minorHAnsi" w:hAnsiTheme="minorHAnsi" w:cstheme="majorHAnsi"/>
+          <w:i/>
+          <w:iCs/>
+          <w:color w:val="000000" w:themeColor="text1"/>
+        </w:rPr>
+        <w:t xml:space="preserve"> </w:t>
+      </w:r>
+      <w:proofErr w:type="spellStart"/>
+      <w:r>
+        <w:rPr>
+          <w:rFonts w:asciiTheme="minorHAnsi" w:hAnsiTheme="minorHAnsi" w:cstheme="majorHAnsi"/>
+          <w:i/>
+          <w:iCs/>
+          <w:color w:val="000000" w:themeColor="text1"/>
+        </w:rPr>
+        <w:t>probabilità</w:t>
+      </w:r>
+      <w:proofErr w:type="spellEnd"/>
+      <w:r>
+        <w:rPr>
+          <w:rFonts w:asciiTheme="minorHAnsi" w:hAnsiTheme="minorHAnsi" w:cstheme="majorHAnsi"/>
+          <w:i/>
+          <w:iCs/>
+          <w:color w:val="000000" w:themeColor="text1"/>
+        </w:rPr>
+        <w:t>", </w:t>
+      </w:r>
+      <w:proofErr w:type="spellStart"/>
+      <w:r>
+        <w:rPr>
+          <w:rFonts w:asciiTheme="minorHAnsi" w:hAnsiTheme="minorHAnsi" w:cstheme="majorHAnsi"/>
+          <w:i/>
+          <w:iCs/>
+          <w:color w:val="000000" w:themeColor="text1"/>
+        </w:rPr>
+        <w:t>Pubbl</w:t>
+      </w:r>
+      <w:proofErr w:type="spellEnd"/>
+      <w:r>
+        <w:rPr>
+          <w:rFonts w:asciiTheme="minorHAnsi" w:hAnsiTheme="minorHAnsi" w:cstheme="majorHAnsi"/>
+          <w:i/>
+          <w:iCs/>
+          <w:color w:val="000000" w:themeColor="text1"/>
+        </w:rPr>
+        <w:t xml:space="preserve">. d. R. </w:t>
+      </w:r>
+      <w:proofErr w:type="spellStart"/>
+      <w:r>
+        <w:rPr>
+          <w:rFonts w:asciiTheme="minorHAnsi" w:hAnsiTheme="minorHAnsi" w:cstheme="majorHAnsi"/>
+          <w:i/>
+          <w:iCs/>
+          <w:color w:val="000000" w:themeColor="text1"/>
+        </w:rPr>
+        <w:t>Ist</w:t>
+      </w:r>
+      <w:proofErr w:type="spellEnd"/>
+      <w:r>
+        <w:rPr>
+          <w:rFonts w:asciiTheme="minorHAnsi" w:hAnsiTheme="minorHAnsi" w:cstheme="majorHAnsi"/>
+          <w:i/>
+          <w:iCs/>
+          <w:color w:val="000000" w:themeColor="text1"/>
+        </w:rPr>
+        <w:t xml:space="preserve">. Super. di Sci. </w:t>
+      </w:r>
+      <w:proofErr w:type="spellStart"/>
+      <w:r>
+        <w:rPr>
+          <w:rFonts w:asciiTheme="minorHAnsi" w:hAnsiTheme="minorHAnsi" w:cstheme="majorHAnsi"/>
+          <w:i/>
+          <w:iCs/>
+          <w:color w:val="000000" w:themeColor="text1"/>
+        </w:rPr>
+        <w:t>Econom</w:t>
+      </w:r>
+      <w:proofErr w:type="spellEnd"/>
+      <w:r>
+        <w:rPr>
+          <w:rFonts w:asciiTheme="minorHAnsi" w:hAnsiTheme="minorHAnsi" w:cstheme="majorHAnsi"/>
+          <w:i/>
+          <w:iCs/>
+          <w:color w:val="000000" w:themeColor="text1"/>
+        </w:rPr>
+        <w:t xml:space="preserve">. e </w:t>
+      </w:r>
+      <w:proofErr w:type="spellStart"/>
+      <w:r>
+        <w:rPr>
+          <w:rFonts w:asciiTheme="minorHAnsi" w:hAnsiTheme="minorHAnsi" w:cstheme="majorHAnsi"/>
+          <w:i/>
+          <w:iCs/>
+          <w:color w:val="000000" w:themeColor="text1"/>
+        </w:rPr>
+        <w:t>Commerciali</w:t>
+      </w:r>
+      <w:proofErr w:type="spellEnd"/>
+      <w:r>
+        <w:rPr>
+          <w:rFonts w:asciiTheme="minorHAnsi" w:hAnsiTheme="minorHAnsi" w:cstheme="majorHAnsi"/>
+          <w:i/>
+          <w:iCs/>
+          <w:color w:val="000000" w:themeColor="text1"/>
+        </w:rPr>
+        <w:t xml:space="preserve"> di Firenze (in Italian), </w:t>
+      </w:r>
+      <w:r>
+        <w:rPr>
+          <w:rFonts w:asciiTheme="minorHAnsi" w:hAnsiTheme="minorHAnsi" w:cstheme="majorHAnsi"/>
+          <w:b/>
+          <w:bCs/>
+          <w:i/>
+          <w:iCs/>
+          <w:color w:val="000000" w:themeColor="text1"/>
+        </w:rPr>
+        <w:t>8</w:t>
+      </w:r>
+      <w:r>
+        <w:rPr>
+          <w:rFonts w:asciiTheme="minorHAnsi" w:hAnsiTheme="minorHAnsi" w:cstheme="majorHAnsi"/>
+          <w:i/>
+          <w:iCs/>
+          <w:color w:val="000000" w:themeColor="text1"/>
+        </w:rPr>
+        <w:t>: 1–62, </w:t>
+      </w:r>
+      <w:proofErr w:type="spellStart"/>
+      <w:r>
+        <w:rPr>
+          <w:rFonts w:asciiTheme="minorHAnsi" w:hAnsiTheme="minorHAnsi" w:cstheme="majorHAnsi"/>
+          <w:i/>
+          <w:iCs/>
+          <w:color w:val="000000" w:themeColor="text1"/>
+        </w:rPr>
+        <w:fldChar w:fldCharType="begin"/>
+      </w:r>
+      <w:r>
+        <w:rPr>
+          <w:rFonts w:asciiTheme="minorHAnsi" w:hAnsiTheme="minorHAnsi" w:cstheme="majorHAnsi"/>
+          <w:i/>
+          <w:iCs/>
+          <w:color w:val="000000" w:themeColor="text1"/>
+        </w:rPr>
+        <w:instrText xml:space="preserve"> HYPERLINK "https://en.wikipedia.org/wiki/Zbl_(identifier)" \o "Zbl (identifier)" \t "_blank" </w:instrText>
+      </w:r>
+      <w:r>
+        <w:rPr>
+          <w:rFonts w:asciiTheme="minorHAnsi" w:hAnsiTheme="minorHAnsi" w:cstheme="majorHAnsi"/>
+          <w:i/>
+          <w:iCs/>
+          <w:color w:val="000000" w:themeColor="text1"/>
+        </w:rPr>
+        <w:fldChar w:fldCharType="separate"/>
+      </w:r>
+      <w:r>
+        <w:rPr>
+          <w:rFonts w:asciiTheme="minorHAnsi" w:hAnsiTheme="minorHAnsi" w:cstheme="majorHAnsi"/>
+          <w:i/>
+          <w:iCs/>
+          <w:color w:val="000000" w:themeColor="text1"/>
+          <w:u w:val="single"/>
+        </w:rPr>
+        <w:t>Zbl</w:t>
+      </w:r>
+      <w:proofErr w:type="spellEnd"/>
+      <w:r>
+        <w:rPr>
+          <w:rFonts w:asciiTheme="minorHAnsi" w:hAnsiTheme="minorHAnsi" w:cstheme="majorHAnsi"/>
+          <w:i/>
+          <w:iCs/>
+          <w:color w:val="000000" w:themeColor="text1"/>
+        </w:rPr>
+        <w:fldChar w:fldCharType="end"/>
+      </w:r>
+      <w:r>
+        <w:rPr>
+          <w:rFonts w:asciiTheme="minorHAnsi" w:hAnsiTheme="minorHAnsi" w:cstheme="majorHAnsi"/>
+          <w:i/>
+          <w:iCs/>
+          <w:color w:val="000000" w:themeColor="text1"/>
+        </w:rPr>
+        <w:t> </w:t>
+      </w:r>
+      <w:hyperlink r:id="rId12" w:tgtFrame="_blank" w:history="1">
+        <w:r>
+          <w:rPr>
+            <w:rFonts w:asciiTheme="minorHAnsi" w:hAnsiTheme="minorHAnsi" w:cstheme="majorHAnsi"/>
+            <w:i/>
+            <w:iCs/>
+            <w:color w:val="000000" w:themeColor="text1"/>
+            <w:u w:val="single"/>
+          </w:rPr>
+          <w:t>0016.41103</w:t>
+        </w:r>
+      </w:hyperlink>
+      <w:r>
+        <w:rPr>
+          <w:rFonts w:asciiTheme="minorHAnsi" w:hAnsiTheme="minorHAnsi" w:cstheme="majorHAnsi"/>
+          <w:i/>
+          <w:iCs/>
+          <w:color w:val="000000" w:themeColor="text1"/>
+        </w:rPr>
+        <w:t xml:space="preserve"> </w:t>
+      </w:r>
+      <w:r>
+        <w:rPr>
+          <w:rFonts w:asciiTheme="minorHAnsi" w:hAnsiTheme="minorHAnsi" w:cstheme="majorHAnsi"/>
+          <w:i/>
+          <w:iCs/>
+          <w:color w:val="000000" w:themeColor="text1"/>
+        </w:rPr>
+        <w:t>(1936)</w:t>
+      </w:r>
+    </w:p>
+    <w:p>
+      <w:pPr>
+        <w:pStyle w:val="ListParagraph"/>
+        <w:rPr>
+          <w:rFonts w:asciiTheme="minorHAnsi" w:hAnsiTheme="minorHAnsi" w:cstheme="majorHAnsi"/>
+          <w:color w:val="000000" w:themeColor="text1"/>
         </w:rPr>
       </w:pPr>
     </w:p>
@@ -9081,14 +9387,16 @@
           <w:ilvl w:val="0"/>
           <w:numId w:val="2"/>
         </w:numPr>
-      </w:pPr>
-      <w:proofErr w:type="spellStart"/>
-      <w:r>
-        <w:rPr>
-          <w:rFonts w:ascii="Georgia" w:hAnsi="Georgia"/>
-          <w:color w:val="3E3D40"/>
-          <w:sz w:val="21"/>
-          <w:szCs w:val="21"/>
+        <w:rPr>
+          <w:rFonts w:asciiTheme="minorHAnsi" w:hAnsiTheme="minorHAnsi" w:cstheme="majorHAnsi"/>
+          <w:color w:val="000000" w:themeColor="text1"/>
+        </w:rPr>
+      </w:pPr>
+      <w:proofErr w:type="spellStart"/>
+      <w:r>
+        <w:rPr>
+          <w:rFonts w:asciiTheme="minorHAnsi" w:hAnsiTheme="minorHAnsi" w:cstheme="majorHAnsi"/>
+          <w:color w:val="000000" w:themeColor="text1"/>
           <w:shd w:val="clear" w:color="auto" w:fill="FFFFFF"/>
         </w:rPr>
         <w:t>Benjamini</w:t>
@@ -9096,22 +9404,66 @@
       <w:proofErr w:type="spellEnd"/>
       <w:r>
         <w:rPr>
-          <w:rFonts w:ascii="Georgia" w:hAnsi="Georgia"/>
-          <w:color w:val="3E3D40"/>
-          <w:sz w:val="21"/>
-          <w:szCs w:val="21"/>
-          <w:shd w:val="clear" w:color="auto" w:fill="FFFFFF"/>
-        </w:rPr>
-        <w:t>, Y., Hochberg, Y. (1995). Controlling the false discovery rate, A practical and powerful approach to multiple testing. </w:t>
-      </w:r>
-      <w:r>
-        <w:rPr>
-          <w:rFonts w:ascii="Georgia" w:hAnsi="Georgia"/>
+          <w:rFonts w:asciiTheme="minorHAnsi" w:hAnsiTheme="minorHAnsi" w:cstheme="majorHAnsi"/>
+          <w:color w:val="000000" w:themeColor="text1"/>
+          <w:shd w:val="clear" w:color="auto" w:fill="FFFFFF"/>
+        </w:rPr>
+        <w:t>, Y., Hochberg, Y.</w:t>
+      </w:r>
+      <w:r>
+        <w:rPr>
+          <w:rFonts w:asciiTheme="minorHAnsi" w:hAnsiTheme="minorHAnsi" w:cstheme="majorHAnsi"/>
+          <w:color w:val="000000" w:themeColor="text1"/>
+          <w:shd w:val="clear" w:color="auto" w:fill="FFFFFF"/>
+        </w:rPr>
+        <w:t>,</w:t>
+      </w:r>
+      <w:r>
+        <w:rPr>
+          <w:rFonts w:asciiTheme="minorHAnsi" w:hAnsiTheme="minorHAnsi" w:cstheme="majorHAnsi"/>
+          <w:color w:val="000000" w:themeColor="text1"/>
+          <w:shd w:val="clear" w:color="auto" w:fill="FFFFFF"/>
+        </w:rPr>
+        <w:t xml:space="preserve"> </w:t>
+      </w:r>
+      <w:r>
+        <w:rPr>
+          <w:rFonts w:asciiTheme="minorHAnsi" w:hAnsiTheme="minorHAnsi" w:cstheme="majorHAnsi"/>
+          <w:color w:val="000000" w:themeColor="text1"/>
+          <w:shd w:val="clear" w:color="auto" w:fill="FFFFFF"/>
+        </w:rPr>
+        <w:t>“</w:t>
+      </w:r>
+      <w:r>
+        <w:rPr>
+          <w:rFonts w:asciiTheme="minorHAnsi" w:hAnsiTheme="minorHAnsi" w:cstheme="majorHAnsi"/>
+          <w:color w:val="000000" w:themeColor="text1"/>
+          <w:shd w:val="clear" w:color="auto" w:fill="FFFFFF"/>
+        </w:rPr>
+        <w:t>Controlling the false discovery rate, A practical and powerful approach to multiple testing.</w:t>
+      </w:r>
+      <w:r>
+        <w:rPr>
+          <w:rFonts w:asciiTheme="minorHAnsi" w:hAnsiTheme="minorHAnsi" w:cstheme="majorHAnsi"/>
+          <w:color w:val="000000" w:themeColor="text1"/>
+          <w:shd w:val="clear" w:color="auto" w:fill="FFFFFF"/>
+        </w:rPr>
+        <w:t>”</w:t>
+      </w:r>
+      <w:r>
+        <w:rPr>
+          <w:rFonts w:asciiTheme="minorHAnsi" w:hAnsiTheme="minorHAnsi" w:cstheme="majorHAnsi"/>
+          <w:color w:val="000000" w:themeColor="text1"/>
+          <w:shd w:val="clear" w:color="auto" w:fill="FFFFFF"/>
+        </w:rPr>
+        <w:t> </w:t>
+      </w:r>
+      <w:r>
+        <w:rPr>
+          <w:rFonts w:asciiTheme="minorHAnsi" w:hAnsiTheme="minorHAnsi" w:cstheme="majorHAnsi"/>
           <w:i/>
           <w:iCs/>
-          <w:color w:val="3E3D40"/>
-          <w:sz w:val="21"/>
-          <w:szCs w:val="21"/>
+          <w:color w:val="000000" w:themeColor="text1"/>
           <w:shd w:val="clear" w:color="auto" w:fill="FFFFFF"/>
         </w:rPr>
         <w:t xml:space="preserve">J. R. Stat. Soc. Series. B. Stat. </w:t>
@@ -9119,12 +9471,10 @@
       <w:proofErr w:type="spellStart"/>
       <w:r>
         <w:rPr>
-          <w:rFonts w:ascii="Georgia" w:hAnsi="Georgia"/>
+          <w:rFonts w:asciiTheme="minorHAnsi" w:hAnsiTheme="minorHAnsi" w:cstheme="majorHAnsi"/>
           <w:i/>
           <w:iCs/>
-          <w:color w:val="3E3D40"/>
-          <w:sz w:val="21"/>
-          <w:szCs w:val="21"/>
+          <w:color w:val="000000" w:themeColor="text1"/>
           <w:shd w:val="clear" w:color="auto" w:fill="FFFFFF"/>
         </w:rPr>
         <w:t>Methodol</w:t>
@@ -9132,22 +9482,18 @@
       <w:proofErr w:type="spellEnd"/>
       <w:r>
         <w:rPr>
-          <w:rFonts w:ascii="Georgia" w:hAnsi="Georgia"/>
+          <w:rFonts w:asciiTheme="minorHAnsi" w:hAnsiTheme="minorHAnsi" w:cstheme="majorHAnsi"/>
           <w:i/>
           <w:iCs/>
-          <w:color w:val="3E3D40"/>
-          <w:sz w:val="21"/>
-          <w:szCs w:val="21"/>
+          <w:color w:val="000000" w:themeColor="text1"/>
           <w:shd w:val="clear" w:color="auto" w:fill="FFFFFF"/>
         </w:rPr>
         <w:t>.</w:t>
       </w:r>
       <w:r>
         <w:rPr>
-          <w:rFonts w:ascii="Georgia" w:hAnsi="Georgia"/>
-          <w:color w:val="3E3D40"/>
-          <w:sz w:val="21"/>
-          <w:szCs w:val="21"/>
+          <w:rFonts w:asciiTheme="minorHAnsi" w:hAnsiTheme="minorHAnsi" w:cstheme="majorHAnsi"/>
+          <w:color w:val="000000" w:themeColor="text1"/>
           <w:shd w:val="clear" w:color="auto" w:fill="FFFFFF"/>
         </w:rPr>
         <w:t xml:space="preserve"> 57, 289–300. </w:t>
@@ -9155,10 +9501,8 @@
       <w:proofErr w:type="spellStart"/>
       <w:r>
         <w:rPr>
-          <w:rFonts w:ascii="Georgia" w:hAnsi="Georgia"/>
-          <w:color w:val="3E3D40"/>
-          <w:sz w:val="21"/>
-          <w:szCs w:val="21"/>
+          <w:rFonts w:asciiTheme="minorHAnsi" w:hAnsiTheme="minorHAnsi" w:cstheme="majorHAnsi"/>
+          <w:color w:val="000000" w:themeColor="text1"/>
           <w:shd w:val="clear" w:color="auto" w:fill="FFFFFF"/>
         </w:rPr>
         <w:t>doi</w:t>
@@ -9166,10 +9510,8 @@
       <w:proofErr w:type="spellEnd"/>
       <w:r>
         <w:rPr>
-          <w:rFonts w:ascii="Georgia" w:hAnsi="Georgia"/>
-          <w:color w:val="3E3D40"/>
-          <w:sz w:val="21"/>
-          <w:szCs w:val="21"/>
+          <w:rFonts w:asciiTheme="minorHAnsi" w:hAnsiTheme="minorHAnsi" w:cstheme="majorHAnsi"/>
+          <w:color w:val="000000" w:themeColor="text1"/>
           <w:shd w:val="clear" w:color="auto" w:fill="FFFFFF"/>
         </w:rPr>
         <w:t>: 10.1111/j.2517-</w:t>
@@ -9177,10 +9519,8 @@
       <w:proofErr w:type="gramStart"/>
       <w:r>
         <w:rPr>
-          <w:rFonts w:ascii="Georgia" w:hAnsi="Georgia"/>
-          <w:color w:val="3E3D40"/>
-          <w:sz w:val="21"/>
-          <w:szCs w:val="21"/>
+          <w:rFonts w:asciiTheme="minorHAnsi" w:hAnsiTheme="minorHAnsi" w:cstheme="majorHAnsi"/>
+          <w:color w:val="000000" w:themeColor="text1"/>
           <w:shd w:val="clear" w:color="auto" w:fill="FFFFFF"/>
         </w:rPr>
         <w:t>6161.1995.tb</w:t>
@@ -9188,14 +9528,38 @@
       <w:proofErr w:type="gramEnd"/>
       <w:r>
         <w:rPr>
-          <w:rFonts w:ascii="Georgia" w:hAnsi="Georgia"/>
-          <w:color w:val="3E3D40"/>
-          <w:sz w:val="21"/>
-          <w:szCs w:val="21"/>
+          <w:rFonts w:asciiTheme="minorHAnsi" w:hAnsiTheme="minorHAnsi" w:cstheme="majorHAnsi"/>
+          <w:color w:val="000000" w:themeColor="text1"/>
           <w:shd w:val="clear" w:color="auto" w:fill="FFFFFF"/>
         </w:rPr>
         <w:t>02031.x</w:t>
       </w:r>
+      <w:r>
+        <w:rPr>
+          <w:rFonts w:asciiTheme="minorHAnsi" w:hAnsiTheme="minorHAnsi" w:cstheme="majorHAnsi"/>
+          <w:color w:val="000000" w:themeColor="text1"/>
+          <w:shd w:val="clear" w:color="auto" w:fill="FFFFFF"/>
+        </w:rPr>
+        <w:t xml:space="preserve">. </w:t>
+      </w:r>
+      <w:r>
+        <w:rPr>
+          <w:rFonts w:asciiTheme="minorHAnsi" w:hAnsiTheme="minorHAnsi" w:cstheme="majorHAnsi"/>
+          <w:color w:val="000000" w:themeColor="text1"/>
+          <w:shd w:val="clear" w:color="auto" w:fill="FFFFFF"/>
+        </w:rPr>
+        <w:t>(1995).</w:t>
+      </w:r>
+    </w:p>
+    <w:p>
+      <w:pPr>
+        <w:pStyle w:val="ListParagraph"/>
+        <w:rPr>
+          <w:rFonts w:asciiTheme="minorHAnsi" w:hAnsiTheme="minorHAnsi" w:cstheme="majorHAnsi"/>
+          <w:color w:val="000000" w:themeColor="text1"/>
+          <w:shd w:val="clear" w:color="auto" w:fill="FFFFFF"/>
+        </w:rPr>
+      </w:pPr>
     </w:p>
     <w:p>
       <w:pPr>
@@ -9205,17 +9569,194 @@
           <w:numId w:val="2"/>
         </w:numPr>
         <w:rPr>
-          <w:rFonts w:ascii="Calibri" w:hAnsi="Calibri"/>
-        </w:rPr>
-      </w:pPr>
-    </w:p>
-    <w:p>
-      <w:pPr>
-        <w:pStyle w:val="ListParagraph"/>
-        <w:rPr>
-          <w:rStyle w:val="cit-name-given-names"/>
-          <w:rFonts w:ascii="Calibri" w:hAnsi="Calibri" w:cstheme="minorHAnsi"/>
-          <w:color w:val="333333"/>
+          <w:rFonts w:asciiTheme="minorHAnsi" w:hAnsiTheme="minorHAnsi" w:cstheme="majorHAnsi"/>
+          <w:color w:val="000000" w:themeColor="text1"/>
+        </w:rPr>
+      </w:pPr>
+      <w:proofErr w:type="spellStart"/>
+      <w:r>
+        <w:rPr>
+          <w:rFonts w:asciiTheme="minorHAnsi" w:hAnsiTheme="minorHAnsi" w:cstheme="majorHAnsi"/>
+          <w:color w:val="000000" w:themeColor="text1"/>
+          <w:shd w:val="clear" w:color="auto" w:fill="FFFFFF"/>
+        </w:rPr>
+        <w:t>Benjamini</w:t>
+      </w:r>
+      <w:proofErr w:type="spellEnd"/>
+      <w:r>
+        <w:rPr>
+          <w:rFonts w:asciiTheme="minorHAnsi" w:hAnsiTheme="minorHAnsi" w:cstheme="majorHAnsi"/>
+          <w:color w:val="000000" w:themeColor="text1"/>
+          <w:shd w:val="clear" w:color="auto" w:fill="FFFFFF"/>
+        </w:rPr>
+        <w:t xml:space="preserve">, Y., and </w:t>
+      </w:r>
+      <w:proofErr w:type="spellStart"/>
+      <w:r>
+        <w:rPr>
+          <w:rFonts w:asciiTheme="minorHAnsi" w:hAnsiTheme="minorHAnsi" w:cstheme="majorHAnsi"/>
+          <w:color w:val="000000" w:themeColor="text1"/>
+          <w:shd w:val="clear" w:color="auto" w:fill="FFFFFF"/>
+        </w:rPr>
+        <w:t>Yekutieli</w:t>
+      </w:r>
+      <w:proofErr w:type="spellEnd"/>
+      <w:r>
+        <w:rPr>
+          <w:rFonts w:asciiTheme="minorHAnsi" w:hAnsiTheme="minorHAnsi" w:cstheme="majorHAnsi"/>
+          <w:color w:val="000000" w:themeColor="text1"/>
+          <w:shd w:val="clear" w:color="auto" w:fill="FFFFFF"/>
+        </w:rPr>
+        <w:t xml:space="preserve">, D. </w:t>
+      </w:r>
+      <w:r>
+        <w:rPr>
+          <w:rFonts w:asciiTheme="minorHAnsi" w:hAnsiTheme="minorHAnsi" w:cstheme="majorHAnsi"/>
+          <w:color w:val="000000" w:themeColor="text1"/>
+          <w:shd w:val="clear" w:color="auto" w:fill="FFFFFF"/>
+        </w:rPr>
+        <w:t>“</w:t>
+      </w:r>
+      <w:r>
+        <w:rPr>
+          <w:rFonts w:asciiTheme="minorHAnsi" w:hAnsiTheme="minorHAnsi" w:cstheme="majorHAnsi"/>
+          <w:color w:val="000000" w:themeColor="text1"/>
+          <w:shd w:val="clear" w:color="auto" w:fill="FFFFFF"/>
+        </w:rPr>
+        <w:t>The control of the false discovery rate in multiple testing under dependency.</w:t>
+      </w:r>
+      <w:r>
+        <w:rPr>
+          <w:rFonts w:asciiTheme="minorHAnsi" w:hAnsiTheme="minorHAnsi" w:cstheme="majorHAnsi"/>
+          <w:color w:val="000000" w:themeColor="text1"/>
+          <w:shd w:val="clear" w:color="auto" w:fill="FFFFFF"/>
+        </w:rPr>
+        <w:t>”</w:t>
+      </w:r>
+      <w:r>
+        <w:rPr>
+          <w:rFonts w:asciiTheme="minorHAnsi" w:hAnsiTheme="minorHAnsi" w:cstheme="majorHAnsi"/>
+          <w:color w:val="000000" w:themeColor="text1"/>
+          <w:shd w:val="clear" w:color="auto" w:fill="FFFFFF"/>
+        </w:rPr>
+        <w:t> </w:t>
+      </w:r>
+      <w:r>
+        <w:rPr>
+          <w:rFonts w:asciiTheme="minorHAnsi" w:hAnsiTheme="minorHAnsi" w:cstheme="majorHAnsi"/>
+          <w:i/>
+          <w:iCs/>
+          <w:color w:val="000000" w:themeColor="text1"/>
+          <w:shd w:val="clear" w:color="auto" w:fill="FFFFFF"/>
+        </w:rPr>
+        <w:t>Annals of Statistics</w:t>
+      </w:r>
+      <w:r>
+        <w:rPr>
+          <w:rFonts w:asciiTheme="minorHAnsi" w:hAnsiTheme="minorHAnsi" w:cstheme="majorHAnsi"/>
+          <w:color w:val="000000" w:themeColor="text1"/>
+          <w:shd w:val="clear" w:color="auto" w:fill="FFFFFF"/>
+        </w:rPr>
+        <w:t>, </w:t>
+      </w:r>
+      <w:r>
+        <w:rPr>
+          <w:rFonts w:asciiTheme="minorHAnsi" w:hAnsiTheme="minorHAnsi" w:cstheme="majorHAnsi"/>
+          <w:b/>
+          <w:bCs/>
+          <w:color w:val="000000" w:themeColor="text1"/>
+          <w:shd w:val="clear" w:color="auto" w:fill="FFFFFF"/>
+        </w:rPr>
+        <w:t>29</w:t>
+      </w:r>
+      <w:r>
+        <w:rPr>
+          <w:rFonts w:asciiTheme="minorHAnsi" w:hAnsiTheme="minorHAnsi" w:cstheme="majorHAnsi"/>
+          <w:color w:val="000000" w:themeColor="text1"/>
+          <w:shd w:val="clear" w:color="auto" w:fill="FFFFFF"/>
+        </w:rPr>
+        <w:t xml:space="preserve">, 1165–1188. </w:t>
+      </w:r>
+      <w:proofErr w:type="spellStart"/>
+      <w:r>
+        <w:rPr>
+          <w:rFonts w:asciiTheme="minorHAnsi" w:hAnsiTheme="minorHAnsi" w:cstheme="majorHAnsi"/>
+          <w:color w:val="000000" w:themeColor="text1"/>
+          <w:shd w:val="clear" w:color="auto" w:fill="FFFFFF"/>
+        </w:rPr>
+        <w:t>doi</w:t>
+      </w:r>
+      <w:proofErr w:type="spellEnd"/>
+      <w:r>
+        <w:rPr>
+          <w:rFonts w:asciiTheme="minorHAnsi" w:hAnsiTheme="minorHAnsi" w:cstheme="majorHAnsi"/>
+          <w:color w:val="000000" w:themeColor="text1"/>
+          <w:shd w:val="clear" w:color="auto" w:fill="FFFFFF"/>
+        </w:rPr>
+        <w:t>: </w:t>
+      </w:r>
+      <w:hyperlink r:id="rId13" w:tgtFrame="_blank" w:history="1">
+        <w:r>
+          <w:rPr>
+            <w:rFonts w:asciiTheme="minorHAnsi" w:hAnsiTheme="minorHAnsi" w:cstheme="majorHAnsi"/>
+            <w:color w:val="000000" w:themeColor="text1"/>
+            <w:u w:val="single"/>
+            <w:shd w:val="clear" w:color="auto" w:fill="FFFFFF"/>
+          </w:rPr>
+          <w:t>10.1214/</w:t>
+        </w:r>
+        <w:proofErr w:type="spellStart"/>
+        <w:r>
+          <w:rPr>
+            <w:rFonts w:asciiTheme="minorHAnsi" w:hAnsiTheme="minorHAnsi" w:cstheme="majorHAnsi"/>
+            <w:color w:val="000000" w:themeColor="text1"/>
+            <w:u w:val="single"/>
+            <w:shd w:val="clear" w:color="auto" w:fill="FFFFFF"/>
+          </w:rPr>
+          <w:t>aos</w:t>
+        </w:r>
+        <w:proofErr w:type="spellEnd"/>
+        <w:r>
+          <w:rPr>
+            <w:rFonts w:asciiTheme="minorHAnsi" w:hAnsiTheme="minorHAnsi" w:cstheme="majorHAnsi"/>
+            <w:color w:val="000000" w:themeColor="text1"/>
+            <w:u w:val="single"/>
+            <w:shd w:val="clear" w:color="auto" w:fill="FFFFFF"/>
+          </w:rPr>
+          <w:t>/1013699998</w:t>
+        </w:r>
+      </w:hyperlink>
+      <w:r>
+        <w:rPr>
+          <w:rFonts w:asciiTheme="minorHAnsi" w:hAnsiTheme="minorHAnsi" w:cstheme="majorHAnsi"/>
+          <w:color w:val="000000" w:themeColor="text1"/>
+          <w:shd w:val="clear" w:color="auto" w:fill="FFFFFF"/>
+        </w:rPr>
+        <w:t>.</w:t>
+      </w:r>
+      <w:r>
+        <w:rPr>
+          <w:rFonts w:asciiTheme="minorHAnsi" w:hAnsiTheme="minorHAnsi" w:cstheme="majorHAnsi"/>
+          <w:color w:val="000000" w:themeColor="text1"/>
+          <w:shd w:val="clear" w:color="auto" w:fill="FFFFFF"/>
+        </w:rPr>
+        <w:t xml:space="preserve"> </w:t>
+      </w:r>
+      <w:r>
+        <w:rPr>
+          <w:rFonts w:asciiTheme="minorHAnsi" w:hAnsiTheme="minorHAnsi" w:cstheme="majorHAnsi"/>
+          <w:color w:val="000000" w:themeColor="text1"/>
+          <w:shd w:val="clear" w:color="auto" w:fill="FFFFFF"/>
+        </w:rPr>
+        <w:t>(2001).</w:t>
+      </w:r>
+    </w:p>
+    <w:p>
+      <w:pPr>
+        <w:rPr>
+          <w:rFonts w:asciiTheme="minorHAnsi" w:hAnsiTheme="minorHAnsi" w:cstheme="majorHAnsi"/>
+          <w:color w:val="000000" w:themeColor="text1"/>
+          <w:shd w:val="clear" w:color="auto" w:fill="FFFFFF"/>
         </w:rPr>
       </w:pPr>
     </w:p>
@@ -9227,285 +9768,116 @@
           <w:numId w:val="2"/>
         </w:numPr>
         <w:rPr>
-          <w:rStyle w:val="HTMLCite"/>
-          <w:rFonts w:ascii="Calibri" w:hAnsi="Calibri"/>
-          <w:i w:val="0"/>
-          <w:iCs w:val="0"/>
-        </w:rPr>
-      </w:pPr>
-      <w:r>
-        <w:rPr>
-          <w:rStyle w:val="cit-name-given-names"/>
-          <w:rFonts w:ascii="Calibri" w:hAnsi="Calibri" w:cstheme="minorHAnsi"/>
-          <w:color w:val="333333"/>
-        </w:rPr>
-        <w:t>F.</w:t>
-      </w:r>
-      <w:r>
-        <w:rPr>
-          <w:rStyle w:val="cit-auth"/>
-          <w:rFonts w:ascii="Calibri" w:hAnsi="Calibri" w:cstheme="minorHAnsi"/>
-          <w:color w:val="333333"/>
+          <w:rFonts w:asciiTheme="minorHAnsi" w:hAnsiTheme="minorHAnsi" w:cstheme="majorHAnsi"/>
+          <w:color w:val="000000" w:themeColor="text1"/>
+        </w:rPr>
+      </w:pPr>
+      <w:proofErr w:type="spellStart"/>
+      <w:r>
+        <w:rPr>
+          <w:rFonts w:asciiTheme="minorHAnsi" w:hAnsiTheme="minorHAnsi" w:cstheme="majorHAnsi"/>
+          <w:color w:val="000000" w:themeColor="text1"/>
+          <w:shd w:val="clear" w:color="auto" w:fill="FFFFFF"/>
+        </w:rPr>
+        <w:t>Pedregosa</w:t>
+      </w:r>
+      <w:proofErr w:type="spellEnd"/>
+      <w:r>
+        <w:rPr>
+          <w:rFonts w:asciiTheme="minorHAnsi" w:hAnsiTheme="minorHAnsi" w:cstheme="majorHAnsi"/>
+          <w:color w:val="000000" w:themeColor="text1"/>
+          <w:shd w:val="clear" w:color="auto" w:fill="FFFFFF"/>
         </w:rPr>
         <w:t> </w:t>
       </w:r>
-      <w:proofErr w:type="spellStart"/>
-      <w:r>
-        <w:rPr>
-          <w:rStyle w:val="cit-name-surname"/>
-          <w:rFonts w:ascii="Calibri" w:hAnsi="Calibri" w:cstheme="minorHAnsi"/>
-          <w:color w:val="333333"/>
-        </w:rPr>
-        <w:t>Bouché</w:t>
-      </w:r>
-      <w:proofErr w:type="spellEnd"/>
-      <w:r>
-        <w:rPr>
-          <w:rFonts w:ascii="Calibri" w:hAnsi="Calibri" w:cstheme="minorHAnsi"/>
-          <w:color w:val="333333"/>
-        </w:rPr>
-        <w:t>, </w:t>
-      </w:r>
-      <w:r>
-        <w:rPr>
-          <w:rStyle w:val="cit-name-given-names"/>
-          <w:rFonts w:ascii="Calibri" w:hAnsi="Calibri" w:cstheme="minorHAnsi"/>
-          <w:color w:val="333333"/>
-        </w:rPr>
-        <w:t>G.</w:t>
-      </w:r>
-      <w:r>
-        <w:rPr>
-          <w:rStyle w:val="cit-auth"/>
-          <w:rFonts w:ascii="Calibri" w:hAnsi="Calibri" w:cstheme="minorHAnsi"/>
-          <w:color w:val="333333"/>
-        </w:rPr>
-        <w:t> </w:t>
-      </w:r>
-      <w:r>
-        <w:rPr>
-          <w:rStyle w:val="cit-name-surname"/>
-          <w:rFonts w:ascii="Calibri" w:hAnsi="Calibri" w:cstheme="minorHAnsi"/>
-          <w:color w:val="333333"/>
-        </w:rPr>
-        <w:t>Lobet</w:t>
-      </w:r>
-      <w:r>
-        <w:rPr>
-          <w:rFonts w:ascii="Calibri" w:hAnsi="Calibri" w:cstheme="minorHAnsi"/>
-          <w:color w:val="333333"/>
-        </w:rPr>
-        <w:t>, </w:t>
-      </w:r>
-      <w:r>
-        <w:rPr>
-          <w:rStyle w:val="cit-name-given-names"/>
-          <w:rFonts w:ascii="Calibri" w:hAnsi="Calibri" w:cstheme="minorHAnsi"/>
-          <w:color w:val="333333"/>
-        </w:rPr>
-        <w:t>P.</w:t>
-      </w:r>
-      <w:r>
-        <w:rPr>
-          <w:rStyle w:val="cit-auth"/>
-          <w:rFonts w:ascii="Calibri" w:hAnsi="Calibri" w:cstheme="minorHAnsi"/>
-          <w:color w:val="333333"/>
-        </w:rPr>
-        <w:t> </w:t>
-      </w:r>
-      <w:r>
-        <w:rPr>
-          <w:rStyle w:val="cit-name-surname"/>
-          <w:rFonts w:ascii="Calibri" w:hAnsi="Calibri" w:cstheme="minorHAnsi"/>
-          <w:color w:val="333333"/>
-        </w:rPr>
-        <w:t>Tocquin</w:t>
-      </w:r>
-      <w:r>
-        <w:rPr>
-          <w:rFonts w:ascii="Calibri" w:hAnsi="Calibri" w:cstheme="minorHAnsi"/>
-          <w:color w:val="333333"/>
-        </w:rPr>
-        <w:t>, </w:t>
-      </w:r>
-      <w:r>
-        <w:rPr>
-          <w:rStyle w:val="cit-name-given-names"/>
-          <w:rFonts w:ascii="Calibri" w:hAnsi="Calibri" w:cstheme="minorHAnsi"/>
-          <w:color w:val="333333"/>
-        </w:rPr>
-        <w:t>C.</w:t>
-      </w:r>
-      <w:r>
-        <w:rPr>
-          <w:rStyle w:val="cit-auth"/>
-          <w:rFonts w:ascii="Calibri" w:hAnsi="Calibri" w:cstheme="minorHAnsi"/>
-          <w:color w:val="333333"/>
-        </w:rPr>
-        <w:t> </w:t>
-      </w:r>
-      <w:r>
-        <w:rPr>
-          <w:rStyle w:val="cit-name-surname"/>
-          <w:rFonts w:ascii="Calibri" w:hAnsi="Calibri" w:cstheme="minorHAnsi"/>
-          <w:color w:val="333333"/>
-        </w:rPr>
-        <w:t>Périlleux</w:t>
-      </w:r>
-      <w:r>
-        <w:rPr>
-          <w:rStyle w:val="HTMLCite"/>
-          <w:rFonts w:ascii="Calibri" w:hAnsi="Calibri" w:cstheme="minorHAnsi"/>
-          <w:i w:val="0"/>
-          <w:iCs w:val="0"/>
-          <w:color w:val="333333"/>
-          <w:shd w:val="clear" w:color="auto" w:fill="FFFFFF"/>
-        </w:rPr>
-        <w:t>, </w:t>
-      </w:r>
-      <w:r>
-        <w:rPr>
-          <w:rStyle w:val="HTMLCite"/>
-          <w:rFonts w:ascii="Calibri" w:hAnsi="Calibri" w:cstheme="minorHAnsi"/>
-          <w:i w:val="0"/>
-          <w:iCs w:val="0"/>
-          <w:color w:val="333333"/>
+      <w:r>
+        <w:rPr>
+          <w:rStyle w:val="Emphasis"/>
+          <w:rFonts w:asciiTheme="minorHAnsi" w:hAnsiTheme="minorHAnsi" w:cstheme="majorHAnsi"/>
+          <w:color w:val="000000" w:themeColor="text1"/>
+          <w:shd w:val="clear" w:color="auto" w:fill="FFFFFF"/>
+        </w:rPr>
+        <w:t>et al.</w:t>
+      </w:r>
+      <w:r>
+        <w:rPr>
+          <w:rFonts w:asciiTheme="minorHAnsi" w:hAnsiTheme="minorHAnsi" w:cstheme="majorHAnsi"/>
+          <w:color w:val="000000" w:themeColor="text1"/>
+          <w:shd w:val="clear" w:color="auto" w:fill="FFFFFF"/>
+        </w:rPr>
+        <w:t xml:space="preserve">, </w:t>
+      </w:r>
+      <w:r>
+        <w:rPr>
+          <w:rFonts w:asciiTheme="minorHAnsi" w:hAnsiTheme="minorHAnsi" w:cstheme="majorHAnsi"/>
+          <w:color w:val="000000" w:themeColor="text1"/>
           <w:shd w:val="clear" w:color="auto" w:fill="FFFFFF"/>
         </w:rPr>
         <w:t>“</w:t>
       </w:r>
       <w:r>
         <w:rPr>
-          <w:rStyle w:val="cit-article-title"/>
-          <w:rFonts w:ascii="Calibri" w:hAnsi="Calibri" w:cstheme="minorHAnsi"/>
-          <w:color w:val="333333"/>
-          <w:shd w:val="clear" w:color="auto" w:fill="FFFFFF"/>
-        </w:rPr>
-        <w:t>FLOR-ID: An interactive database of flowering-time gene networks in Arabidopsis thaliana</w:t>
-      </w:r>
-      <w:r>
-        <w:rPr>
-          <w:rStyle w:val="HTMLCite"/>
-          <w:rFonts w:ascii="Calibri" w:hAnsi="Calibri" w:cstheme="minorHAnsi"/>
-          <w:i w:val="0"/>
-          <w:iCs w:val="0"/>
-          <w:color w:val="333333"/>
+          <w:rFonts w:asciiTheme="minorHAnsi" w:hAnsiTheme="minorHAnsi" w:cstheme="majorHAnsi"/>
+          <w:color w:val="000000" w:themeColor="text1"/>
+          <w:shd w:val="clear" w:color="auto" w:fill="FFFFFF"/>
+        </w:rPr>
+        <w:t>Scikit-learn: Machine Learning in Python</w:t>
+      </w:r>
+      <w:r>
+        <w:rPr>
+          <w:rFonts w:asciiTheme="minorHAnsi" w:hAnsiTheme="minorHAnsi" w:cstheme="majorHAnsi"/>
+          <w:color w:val="000000" w:themeColor="text1"/>
+          <w:shd w:val="clear" w:color="auto" w:fill="FFFFFF"/>
+        </w:rPr>
+        <w:t>”</w:t>
+      </w:r>
+      <w:r>
+        <w:rPr>
+          <w:rFonts w:asciiTheme="minorHAnsi" w:hAnsiTheme="minorHAnsi" w:cstheme="majorHAnsi"/>
+          <w:color w:val="000000" w:themeColor="text1"/>
+          <w:shd w:val="clear" w:color="auto" w:fill="FFFFFF"/>
+        </w:rPr>
+        <w:t>, JMLR 12, pp. 2825-2830</w:t>
+      </w:r>
+      <w:r>
+        <w:rPr>
+          <w:rFonts w:asciiTheme="minorHAnsi" w:hAnsiTheme="minorHAnsi" w:cstheme="majorHAnsi"/>
+          <w:color w:val="000000" w:themeColor="text1"/>
+          <w:shd w:val="clear" w:color="auto" w:fill="FFFFFF"/>
+        </w:rPr>
+        <w:t xml:space="preserve"> (</w:t>
+      </w:r>
+      <w:r>
+        <w:rPr>
+          <w:rFonts w:asciiTheme="minorHAnsi" w:hAnsiTheme="minorHAnsi" w:cstheme="majorHAnsi"/>
+          <w:color w:val="000000" w:themeColor="text1"/>
+          <w:shd w:val="clear" w:color="auto" w:fill="FFFFFF"/>
+        </w:rPr>
+        <w:t>2011</w:t>
+      </w:r>
+      <w:r>
+        <w:rPr>
+          <w:rFonts w:asciiTheme="minorHAnsi" w:hAnsiTheme="minorHAnsi" w:cstheme="majorHAnsi"/>
+          <w:color w:val="000000" w:themeColor="text1"/>
+          <w:shd w:val="clear" w:color="auto" w:fill="FFFFFF"/>
+        </w:rPr>
+        <w:t>)</w:t>
+      </w:r>
+      <w:r>
+        <w:rPr>
+          <w:rFonts w:asciiTheme="minorHAnsi" w:hAnsiTheme="minorHAnsi" w:cstheme="majorHAnsi"/>
+          <w:color w:val="000000" w:themeColor="text1"/>
           <w:shd w:val="clear" w:color="auto" w:fill="FFFFFF"/>
         </w:rPr>
         <w:t>.</w:t>
       </w:r>
-      <w:r>
-        <w:rPr>
-          <w:rStyle w:val="HTMLCite"/>
-          <w:rFonts w:ascii="Calibri" w:hAnsi="Calibri" w:cstheme="minorHAnsi"/>
-          <w:i w:val="0"/>
-          <w:iCs w:val="0"/>
-          <w:color w:val="333333"/>
-          <w:shd w:val="clear" w:color="auto" w:fill="FFFFFF"/>
-        </w:rPr>
-        <w:t>”</w:t>
-      </w:r>
-      <w:r>
-        <w:rPr>
-          <w:rStyle w:val="HTMLCite"/>
-          <w:rFonts w:ascii="Calibri" w:hAnsi="Calibri" w:cstheme="minorHAnsi"/>
-          <w:i w:val="0"/>
-          <w:iCs w:val="0"/>
-          <w:color w:val="333333"/>
-          <w:shd w:val="clear" w:color="auto" w:fill="FFFFFF"/>
-        </w:rPr>
-        <w:t> Nucleic Acids Res. </w:t>
-      </w:r>
-      <w:r>
-        <w:rPr>
-          <w:rStyle w:val="cit-vol"/>
-          <w:rFonts w:ascii="Calibri" w:hAnsi="Calibri" w:cstheme="minorHAnsi"/>
-          <w:b/>
-          <w:bCs/>
-          <w:color w:val="333333"/>
-          <w:shd w:val="clear" w:color="auto" w:fill="FFFFFF"/>
-        </w:rPr>
-        <w:t>44</w:t>
-      </w:r>
-      <w:r>
-        <w:rPr>
-          <w:rStyle w:val="HTMLCite"/>
-          <w:rFonts w:ascii="Calibri" w:hAnsi="Calibri" w:cstheme="minorHAnsi"/>
-          <w:i w:val="0"/>
-          <w:iCs w:val="0"/>
-          <w:color w:val="333333"/>
-          <w:shd w:val="clear" w:color="auto" w:fill="FFFFFF"/>
-        </w:rPr>
-        <w:t>, </w:t>
-      </w:r>
-      <w:r>
-        <w:rPr>
-          <w:rStyle w:val="cit-fpage"/>
-          <w:rFonts w:ascii="Calibri" w:hAnsi="Calibri" w:cstheme="minorHAnsi"/>
-          <w:color w:val="333333"/>
-          <w:shd w:val="clear" w:color="auto" w:fill="FFFFFF"/>
-        </w:rPr>
-        <w:t>D1167</w:t>
-      </w:r>
-      <w:r>
-        <w:rPr>
-          <w:rStyle w:val="HTMLCite"/>
-          <w:rFonts w:ascii="Calibri" w:hAnsi="Calibri" w:cstheme="minorHAnsi"/>
-          <w:i w:val="0"/>
-          <w:iCs w:val="0"/>
-          <w:color w:val="333333"/>
-          <w:shd w:val="clear" w:color="auto" w:fill="FFFFFF"/>
-        </w:rPr>
-        <w:t>–</w:t>
-      </w:r>
-      <w:r>
-        <w:rPr>
-          <w:rStyle w:val="cit-lpage"/>
-          <w:rFonts w:ascii="Calibri" w:hAnsi="Calibri" w:cstheme="minorHAnsi"/>
-          <w:color w:val="333333"/>
-          <w:shd w:val="clear" w:color="auto" w:fill="FFFFFF"/>
-        </w:rPr>
-        <w:t>D1171</w:t>
-      </w:r>
-      <w:r>
-        <w:rPr>
-          <w:rStyle w:val="HTMLCite"/>
-          <w:rFonts w:ascii="Calibri" w:hAnsi="Calibri" w:cstheme="minorHAnsi"/>
-          <w:i w:val="0"/>
-          <w:iCs w:val="0"/>
-          <w:color w:val="333333"/>
-          <w:shd w:val="clear" w:color="auto" w:fill="FFFFFF"/>
-        </w:rPr>
-        <w:t> (</w:t>
-      </w:r>
-      <w:r>
-        <w:rPr>
-          <w:rStyle w:val="cit-pub-date"/>
-          <w:rFonts w:ascii="Calibri" w:hAnsi="Calibri" w:cstheme="minorHAnsi"/>
-          <w:color w:val="333333"/>
-          <w:shd w:val="clear" w:color="auto" w:fill="FFFFFF"/>
-        </w:rPr>
-        <w:t>2016</w:t>
-      </w:r>
-      <w:r>
-        <w:rPr>
-          <w:rStyle w:val="HTMLCite"/>
-          <w:rFonts w:ascii="Calibri" w:hAnsi="Calibri" w:cstheme="minorHAnsi"/>
-          <w:i w:val="0"/>
-          <w:iCs w:val="0"/>
-          <w:color w:val="333333"/>
-          <w:shd w:val="clear" w:color="auto" w:fill="FFFFFF"/>
-        </w:rPr>
-        <w:t>).</w:t>
-      </w:r>
     </w:p>
     <w:p>
       <w:pPr>
         <w:pStyle w:val="ListParagraph"/>
         <w:rPr>
-          <w:rFonts w:ascii="Calibri" w:hAnsi="Calibri" w:cstheme="minorHAnsi"/>
-          <w:color w:val="212529"/>
-          <w:shd w:val="clear" w:color="auto" w:fill="FFFFFF"/>
+          <w:rFonts w:asciiTheme="minorHAnsi" w:hAnsiTheme="minorHAnsi" w:cstheme="majorHAnsi"/>
+          <w:color w:val="000000" w:themeColor="text1"/>
         </w:rPr>
       </w:pPr>
     </w:p>
@@ -9517,113 +9889,122 @@
           <w:numId w:val="2"/>
         </w:numPr>
         <w:rPr>
-          <w:rFonts w:ascii="Calibri" w:hAnsi="Calibri"/>
-        </w:rPr>
-      </w:pPr>
-      <w:proofErr w:type="spellStart"/>
-      <w:r>
-        <w:rPr>
-          <w:rFonts w:ascii="Calibri" w:hAnsi="Calibri" w:cstheme="minorHAnsi"/>
-          <w:color w:val="212529"/>
-          <w:shd w:val="clear" w:color="auto" w:fill="FFFFFF"/>
-        </w:rPr>
-        <w:t>Pedregosa</w:t>
-      </w:r>
-      <w:proofErr w:type="spellEnd"/>
-      <w:r>
-        <w:rPr>
-          <w:rFonts w:ascii="Calibri" w:hAnsi="Calibri" w:cstheme="minorHAnsi"/>
-          <w:color w:val="212529"/>
-          <w:shd w:val="clear" w:color="auto" w:fill="FFFFFF"/>
-        </w:rPr>
-        <w:t> </w:t>
-      </w:r>
-      <w:r>
-        <w:rPr>
-          <w:rStyle w:val="Emphasis"/>
-          <w:rFonts w:ascii="Calibri" w:hAnsi="Calibri" w:cstheme="minorHAnsi"/>
-          <w:color w:val="212529"/>
-          <w:shd w:val="clear" w:color="auto" w:fill="FFFFFF"/>
-        </w:rPr>
-        <w:t>et al.</w:t>
-      </w:r>
-      <w:r>
-        <w:rPr>
-          <w:rFonts w:ascii="Calibri" w:hAnsi="Calibri" w:cstheme="minorHAnsi"/>
-          <w:color w:val="212529"/>
-          <w:shd w:val="clear" w:color="auto" w:fill="FFFFFF"/>
+          <w:rFonts w:asciiTheme="minorHAnsi" w:hAnsiTheme="minorHAnsi" w:cstheme="majorHAnsi"/>
+          <w:color w:val="000000" w:themeColor="text1"/>
+        </w:rPr>
+      </w:pPr>
+      <w:r>
+        <w:rPr>
+          <w:rFonts w:asciiTheme="minorHAnsi" w:hAnsiTheme="minorHAnsi" w:cstheme="majorHAnsi"/>
+          <w:color w:val="000000" w:themeColor="text1"/>
+        </w:rPr>
+        <w:t xml:space="preserve">The </w:t>
+      </w:r>
+      <w:proofErr w:type="gramStart"/>
+      <w:r>
+        <w:rPr>
+          <w:rFonts w:asciiTheme="minorHAnsi" w:hAnsiTheme="minorHAnsi" w:cstheme="majorHAnsi"/>
+          <w:color w:val="000000" w:themeColor="text1"/>
+        </w:rPr>
+        <w:t>pandas</w:t>
+      </w:r>
+      <w:proofErr w:type="gramEnd"/>
+      <w:r>
+        <w:rPr>
+          <w:rFonts w:asciiTheme="minorHAnsi" w:hAnsiTheme="minorHAnsi" w:cstheme="majorHAnsi"/>
+          <w:color w:val="000000" w:themeColor="text1"/>
+        </w:rPr>
+        <w:t xml:space="preserve"> development team</w:t>
+      </w:r>
+      <w:r>
+        <w:rPr>
+          <w:rFonts w:asciiTheme="minorHAnsi" w:hAnsiTheme="minorHAnsi" w:cstheme="majorHAnsi"/>
+          <w:color w:val="000000" w:themeColor="text1"/>
         </w:rPr>
         <w:t xml:space="preserve">, </w:t>
       </w:r>
       <w:r>
         <w:rPr>
-          <w:rFonts w:ascii="Calibri" w:hAnsi="Calibri" w:cstheme="minorHAnsi"/>
-          <w:color w:val="212529"/>
-          <w:shd w:val="clear" w:color="auto" w:fill="FFFFFF"/>
+          <w:rFonts w:asciiTheme="minorHAnsi" w:hAnsiTheme="minorHAnsi" w:cstheme="majorHAnsi"/>
+          <w:color w:val="000000" w:themeColor="text1"/>
         </w:rPr>
         <w:t>“</w:t>
       </w:r>
       <w:r>
         <w:rPr>
-          <w:rFonts w:ascii="Calibri" w:hAnsi="Calibri" w:cstheme="minorHAnsi"/>
-          <w:shd w:val="clear" w:color="auto" w:fill="FFFFFF"/>
-        </w:rPr>
-        <w:t>Scikit-learn: Machine Learning in Python</w:t>
-      </w:r>
-      <w:r>
-        <w:rPr>
-          <w:rFonts w:ascii="Calibri" w:hAnsi="Calibri" w:cstheme="minorHAnsi"/>
-          <w:shd w:val="clear" w:color="auto" w:fill="FFFFFF"/>
+          <w:rFonts w:asciiTheme="minorHAnsi" w:hAnsiTheme="minorHAnsi" w:cstheme="majorHAnsi"/>
+          <w:color w:val="000000" w:themeColor="text1"/>
+        </w:rPr>
+        <w:t>Pandas</w:t>
+      </w:r>
+      <w:r>
+        <w:rPr>
+          <w:rFonts w:asciiTheme="minorHAnsi" w:hAnsiTheme="minorHAnsi" w:cstheme="majorHAnsi"/>
+          <w:color w:val="000000" w:themeColor="text1"/>
         </w:rPr>
         <w:t>”</w:t>
       </w:r>
       <w:r>
         <w:rPr>
-          <w:rFonts w:ascii="Calibri" w:hAnsi="Calibri" w:cstheme="minorHAnsi"/>
-          <w:color w:val="212529"/>
-          <w:shd w:val="clear" w:color="auto" w:fill="FFFFFF"/>
-        </w:rPr>
-        <w:t>, JMLR 12, pp. 2825-2830</w:t>
-      </w:r>
-      <w:r>
-        <w:rPr>
-          <w:rFonts w:ascii="Calibri" w:hAnsi="Calibri" w:cstheme="minorHAnsi"/>
-          <w:color w:val="212529"/>
-          <w:shd w:val="clear" w:color="auto" w:fill="FFFFFF"/>
-        </w:rPr>
-        <w:t xml:space="preserve"> (</w:t>
-      </w:r>
-      <w:r>
-        <w:rPr>
-          <w:rFonts w:ascii="Calibri" w:hAnsi="Calibri" w:cstheme="minorHAnsi"/>
-          <w:color w:val="212529"/>
-          <w:shd w:val="clear" w:color="auto" w:fill="FFFFFF"/>
-        </w:rPr>
-        <w:t>2011</w:t>
-      </w:r>
-      <w:r>
-        <w:rPr>
-          <w:rFonts w:ascii="Calibri" w:hAnsi="Calibri" w:cstheme="minorHAnsi"/>
-          <w:color w:val="212529"/>
-          <w:shd w:val="clear" w:color="auto" w:fill="FFFFFF"/>
-        </w:rPr>
-        <w:t>)</w:t>
-      </w:r>
-      <w:r>
-        <w:rPr>
-          <w:rFonts w:ascii="Calibri" w:hAnsi="Calibri" w:cstheme="minorHAnsi"/>
-          <w:color w:val="212529"/>
-          <w:shd w:val="clear" w:color="auto" w:fill="FFFFFF"/>
+          <w:rFonts w:asciiTheme="minorHAnsi" w:hAnsiTheme="minorHAnsi" w:cstheme="majorHAnsi"/>
+          <w:color w:val="000000" w:themeColor="text1"/>
+        </w:rPr>
+        <w:t xml:space="preserve">, </w:t>
+      </w:r>
+      <w:proofErr w:type="spellStart"/>
+      <w:r>
+        <w:rPr>
+          <w:rFonts w:asciiTheme="minorHAnsi" w:hAnsiTheme="minorHAnsi" w:cstheme="majorHAnsi"/>
+          <w:color w:val="000000" w:themeColor="text1"/>
+        </w:rPr>
+        <w:t>Zenodo</w:t>
+      </w:r>
+      <w:proofErr w:type="spellEnd"/>
+      <w:r>
+        <w:rPr>
+          <w:rFonts w:asciiTheme="minorHAnsi" w:hAnsiTheme="minorHAnsi" w:cstheme="majorHAnsi"/>
+          <w:color w:val="000000" w:themeColor="text1"/>
+        </w:rPr>
+        <w:t xml:space="preserve">, version, </w:t>
+      </w:r>
+      <w:proofErr w:type="spellStart"/>
+      <w:r>
+        <w:rPr>
+          <w:rFonts w:asciiTheme="minorHAnsi" w:hAnsiTheme="minorHAnsi" w:cstheme="majorHAnsi"/>
+          <w:color w:val="000000" w:themeColor="text1"/>
+        </w:rPr>
+        <w:t>doi</w:t>
+      </w:r>
+      <w:proofErr w:type="spellEnd"/>
+      <w:r>
+        <w:rPr>
+          <w:rFonts w:asciiTheme="minorHAnsi" w:hAnsiTheme="minorHAnsi" w:cstheme="majorHAnsi"/>
+          <w:color w:val="000000" w:themeColor="text1"/>
+        </w:rPr>
+        <w:t>: 10.5281/zenodo.3509134 (2020)</w:t>
+      </w:r>
+      <w:r>
+        <w:rPr>
+          <w:rFonts w:asciiTheme="minorHAnsi" w:hAnsiTheme="minorHAnsi" w:cstheme="majorHAnsi"/>
+          <w:color w:val="000000" w:themeColor="text1"/>
         </w:rPr>
         <w:t>.</w:t>
       </w:r>
     </w:p>
     <w:p>
       <w:pPr>
+        <w:rPr>
+          <w:rFonts w:asciiTheme="minorHAnsi" w:hAnsiTheme="minorHAnsi" w:cstheme="minorHAnsi"/>
+          <w:color w:val="000000" w:themeColor="text1"/>
+        </w:rPr>
+      </w:pPr>
+    </w:p>
+    <w:p>
+      <w:pPr>
         <w:pStyle w:val="ListParagraph"/>
         <w:rPr>
-          <w:rFonts w:ascii="Calibri" w:hAnsi="Calibri" w:cstheme="minorHAnsi"/>
-          <w:color w:val="212529"/>
+          <w:rFonts w:asciiTheme="minorHAnsi" w:hAnsiTheme="minorHAnsi" w:cstheme="minorHAnsi"/>
+          <w:color w:val="000000" w:themeColor="text1"/>
         </w:rPr>
       </w:pPr>
     </w:p>
@@ -9635,132 +10016,6 @@
           <w:numId w:val="2"/>
         </w:numPr>
         <w:rPr>
-          <w:rFonts w:asciiTheme="minorHAnsi" w:hAnsiTheme="minorHAnsi" w:cstheme="minorHAnsi"/>
-          <w:color w:val="000000" w:themeColor="text1"/>
-        </w:rPr>
-      </w:pPr>
-      <w:r>
-        <w:rPr>
-          <w:rFonts w:ascii="Calibri" w:hAnsi="Calibri" w:cstheme="minorHAnsi"/>
-          <w:color w:val="212529"/>
-        </w:rPr>
-        <w:t xml:space="preserve">The </w:t>
-      </w:r>
-      <w:proofErr w:type="gramStart"/>
-      <w:r>
-        <w:rPr>
-          <w:rFonts w:ascii="Calibri" w:hAnsi="Calibri" w:cstheme="minorHAnsi"/>
-          <w:color w:val="212529"/>
-        </w:rPr>
-        <w:t>pandas</w:t>
-      </w:r>
-      <w:proofErr w:type="gramEnd"/>
-      <w:r>
-        <w:rPr>
-          <w:rFonts w:ascii="Calibri" w:hAnsi="Calibri" w:cstheme="minorHAnsi"/>
-          <w:color w:val="212529"/>
-        </w:rPr>
-        <w:t xml:space="preserve"> development team</w:t>
-      </w:r>
-      <w:r>
-        <w:rPr>
-          <w:rFonts w:ascii="Calibri" w:hAnsi="Calibri" w:cstheme="minorHAnsi"/>
-          <w:color w:val="212529"/>
-        </w:rPr>
-        <w:t xml:space="preserve">, </w:t>
-      </w:r>
-      <w:r>
-        <w:rPr>
-          <w:rFonts w:ascii="Calibri" w:hAnsi="Calibri" w:cstheme="minorHAnsi"/>
-          <w:color w:val="212529"/>
-        </w:rPr>
-        <w:t>“</w:t>
-      </w:r>
-      <w:r>
-        <w:rPr>
-          <w:rFonts w:ascii="Calibri" w:hAnsi="Calibri" w:cstheme="minorHAnsi"/>
-          <w:color w:val="212529"/>
-        </w:rPr>
-        <w:t>Pandas</w:t>
-      </w:r>
-      <w:r>
-        <w:rPr>
-          <w:rFonts w:ascii="Calibri" w:hAnsi="Calibri" w:cstheme="minorHAnsi"/>
-          <w:color w:val="212529"/>
-        </w:rPr>
-        <w:t>”</w:t>
-      </w:r>
-      <w:r>
-        <w:rPr>
-          <w:rFonts w:ascii="Calibri" w:hAnsi="Calibri" w:cstheme="minorHAnsi"/>
-          <w:color w:val="212529"/>
-        </w:rPr>
-        <w:t xml:space="preserve">, </w:t>
-      </w:r>
-      <w:proofErr w:type="spellStart"/>
-      <w:r>
-        <w:rPr>
-          <w:rFonts w:ascii="Calibri" w:hAnsi="Calibri" w:cstheme="minorHAnsi"/>
-          <w:color w:val="212529"/>
-        </w:rPr>
-        <w:t>Zenodo</w:t>
-      </w:r>
-      <w:proofErr w:type="spellEnd"/>
-      <w:r>
-        <w:rPr>
-          <w:rFonts w:ascii="Calibri" w:hAnsi="Calibri" w:cstheme="minorHAnsi"/>
-          <w:color w:val="212529"/>
-        </w:rPr>
-        <w:t xml:space="preserve">, version, </w:t>
-      </w:r>
-      <w:proofErr w:type="spellStart"/>
-      <w:r>
-        <w:rPr>
-          <w:rFonts w:ascii="Calibri" w:hAnsi="Calibri" w:cstheme="minorHAnsi"/>
-          <w:color w:val="212529"/>
-        </w:rPr>
-        <w:t>doi</w:t>
-      </w:r>
-      <w:proofErr w:type="spellEnd"/>
-      <w:r>
-        <w:rPr>
-          <w:rFonts w:ascii="Calibri" w:hAnsi="Calibri" w:cstheme="minorHAnsi"/>
-          <w:color w:val="212529"/>
-        </w:rPr>
-        <w:t xml:space="preserve">: </w:t>
-      </w:r>
-      <w:r>
-        <w:rPr>
-          <w:rFonts w:asciiTheme="minorHAnsi" w:hAnsiTheme="minorHAnsi" w:cstheme="minorHAnsi"/>
-          <w:color w:val="212529"/>
-        </w:rPr>
-        <w:t>10.5281/zenodo.3509134 (2020)</w:t>
-      </w:r>
-      <w:r>
-        <w:rPr>
-          <w:rFonts w:asciiTheme="minorHAnsi" w:hAnsiTheme="minorHAnsi" w:cstheme="minorHAnsi"/>
-          <w:color w:val="212529"/>
-        </w:rPr>
-        <w:t>.</w:t>
-      </w:r>
-    </w:p>
-    <w:p>
-      <w:pPr>
-        <w:pStyle w:val="ListParagraph"/>
-        <w:rPr>
-          <w:rFonts w:asciiTheme="minorHAnsi" w:hAnsiTheme="minorHAnsi" w:cstheme="minorHAnsi"/>
-          <w:color w:val="000000" w:themeColor="text1"/>
-        </w:rPr>
-      </w:pPr>
-    </w:p>
-    <w:p>
-      <w:pPr>
-        <w:pStyle w:val="ListParagraph"/>
-        <w:numPr>
-          <w:ilvl w:val="0"/>
-          <w:numId w:val="2"/>
-        </w:numPr>
-        <w:rPr>
           <w:rFonts w:asciiTheme="minorHAnsi" w:hAnsiTheme="minorHAnsi"/>
           <w:color w:val="000000" w:themeColor="text1"/>
         </w:rPr>
@@ -9771,15 +10026,7 @@
           <w:color w:val="000000" w:themeColor="text1"/>
           <w:shd w:val="clear" w:color="auto" w:fill="FFFFFF"/>
         </w:rPr>
-        <w:t>Harris, C.R., Millman, K.J., van der Walt, S.J. et al. </w:t>
-      </w:r>
-      <w:r>
-        <w:rPr>
-          <w:rFonts w:asciiTheme="minorHAnsi" w:hAnsiTheme="minorHAnsi" w:cs="Arial"/>
-          <w:color w:val="000000" w:themeColor="text1"/>
-          <w:shd w:val="clear" w:color="auto" w:fill="FFFFFF"/>
-        </w:rPr>
-        <w:t>“</w:t>
+        <w:t>Harris, C.R., Millman, K.J., van der Walt, S.J. et al. “</w:t>
       </w:r>
       <w:r>
         <w:rPr>
@@ -9796,25 +10043,9 @@
           <w:color w:val="000000" w:themeColor="text1"/>
           <w:shd w:val="clear" w:color="auto" w:fill="FFFFFF"/>
         </w:rPr>
-        <w:t>.</w:t>
-      </w:r>
-      <w:r>
-        <w:rPr>
-          <w:rFonts w:asciiTheme="minorHAnsi" w:hAnsiTheme="minorHAnsi" w:cs="Arial"/>
-          <w:color w:val="000000" w:themeColor="text1"/>
-          <w:shd w:val="clear" w:color="auto" w:fill="FFFFFF"/>
-        </w:rPr>
-        <w:t>”</w:t>
-      </w:r>
-      <w:r>
-        <w:rPr>
-          <w:rFonts w:asciiTheme="minorHAnsi" w:hAnsiTheme="minorHAnsi" w:cs="Arial"/>
-          <w:color w:val="000000" w:themeColor="text1"/>
-          <w:shd w:val="clear" w:color="auto" w:fill="FFFFFF"/>
-        </w:rPr>
-        <w:t xml:space="preserve"> Nature 585, 357–362 (2020). DOI: </w:t>
-      </w:r>
-      <w:hyperlink r:id="rId12" w:history="1">
+        <w:t>.” Nature 585, 357–362 (2020). DOI: </w:t>
+      </w:r>
+      <w:hyperlink r:id="rId14" w:history="1">
         <w:r>
           <w:rPr>
             <w:rStyle w:val="Hyperlink"/>
@@ -9861,49 +10092,7 @@
           <w:rFonts w:asciiTheme="minorHAnsi" w:hAnsiTheme="minorHAnsi" w:cstheme="minorHAnsi"/>
           <w:color w:val="000000" w:themeColor="text1"/>
         </w:rPr>
-        <w:t xml:space="preserve">, R. </w:t>
-      </w:r>
-      <w:r>
-        <w:rPr>
-          <w:rFonts w:asciiTheme="minorHAnsi" w:hAnsiTheme="minorHAnsi" w:cstheme="minorHAnsi"/>
-          <w:color w:val="000000" w:themeColor="text1"/>
-        </w:rPr>
-        <w:t>“</w:t>
-      </w:r>
-      <w:r>
-        <w:rPr>
-          <w:rFonts w:asciiTheme="minorHAnsi" w:hAnsiTheme="minorHAnsi" w:cstheme="minorHAnsi"/>
-          <w:color w:val="000000" w:themeColor="text1"/>
-        </w:rPr>
-        <w:t>Regression shrinkage and selection via the lasso.</w:t>
-      </w:r>
-      <w:r>
-        <w:rPr>
-          <w:rFonts w:asciiTheme="minorHAnsi" w:hAnsiTheme="minorHAnsi" w:cstheme="minorHAnsi"/>
-          <w:color w:val="000000" w:themeColor="text1"/>
-        </w:rPr>
-        <w:t>”</w:t>
-      </w:r>
-      <w:r>
-        <w:rPr>
-          <w:rFonts w:asciiTheme="minorHAnsi" w:hAnsiTheme="minorHAnsi" w:cstheme="minorHAnsi"/>
-          <w:color w:val="000000" w:themeColor="text1"/>
-        </w:rPr>
-        <w:t xml:space="preserve"> J. Royal. Statist. Soc B., Vol. 58, No. 1, pages 267-288</w:t>
-      </w:r>
-      <w:r>
-        <w:rPr>
-          <w:rFonts w:asciiTheme="minorHAnsi" w:hAnsiTheme="minorHAnsi" w:cstheme="minorHAnsi"/>
-          <w:color w:val="000000" w:themeColor="text1"/>
-        </w:rPr>
-        <w:t xml:space="preserve"> (1996</w:t>
-      </w:r>
-      <w:r>
-        <w:rPr>
-          <w:rFonts w:asciiTheme="minorHAnsi" w:hAnsiTheme="minorHAnsi" w:cstheme="minorHAnsi"/>
-          <w:color w:val="000000" w:themeColor="text1"/>
-        </w:rPr>
-        <w:t>).</w:t>
+        <w:t>, R. “Regression shrinkage and selection via the lasso.” J. Royal. Statist. Soc B., Vol. 58, No. 1, pages 267-288 (1996).</w:t>
       </w:r>
     </w:p>
     <w:p>
@@ -9969,25 +10158,7 @@
           <w:color w:val="333333"/>
           <w:shd w:val="clear" w:color="auto" w:fill="FFFFFF"/>
         </w:rPr>
-        <w:t>Ridge Regression: Biased Estimation for Nonorthogonal Problems</w:t>
-      </w:r>
-      <w:r>
-        <w:rPr>
-          <w:rStyle w:val="arttitle"/>
-          <w:rFonts w:asciiTheme="minorHAnsi" w:hAnsiTheme="minorHAnsi" w:cs="Arial"/>
-          <w:color w:val="333333"/>
-          <w:shd w:val="clear" w:color="auto" w:fill="FFFFFF"/>
-        </w:rPr>
-        <w:t>”</w:t>
-      </w:r>
-      <w:r>
-        <w:rPr>
-          <w:rStyle w:val="arttitle"/>
-          <w:rFonts w:asciiTheme="minorHAnsi" w:hAnsiTheme="minorHAnsi" w:cs="Arial"/>
-          <w:color w:val="333333"/>
-          <w:shd w:val="clear" w:color="auto" w:fill="FFFFFF"/>
-        </w:rPr>
-        <w:t>,</w:t>
+        <w:t>Ridge Regression: Biased Estimation for Nonorthogonal Problems”,</w:t>
       </w:r>
       <w:r>
         <w:rPr>
@@ -10055,29 +10226,11 @@
           <w:color w:val="333333"/>
           <w:shd w:val="clear" w:color="auto" w:fill="FFFFFF"/>
         </w:rPr>
-        <w:t>DOI: </w:t>
-      </w:r>
-      <w:r>
-        <w:rPr>
-          <w:rStyle w:val="doilink"/>
-          <w:rFonts w:asciiTheme="minorHAnsi" w:hAnsiTheme="minorHAnsi" w:cs="Arial"/>
-          <w:color w:val="333333"/>
-          <w:shd w:val="clear" w:color="auto" w:fill="FFFFFF"/>
-        </w:rPr>
-        <w:t>10.1080/00401706.1970.10488634</w:t>
-      </w:r>
-      <w:r>
-        <w:rPr>
-          <w:rStyle w:val="doilink"/>
-          <w:rFonts w:asciiTheme="minorHAnsi" w:hAnsiTheme="minorHAnsi" w:cs="Arial"/>
-          <w:color w:val="333333"/>
-          <w:shd w:val="clear" w:color="auto" w:fill="FFFFFF"/>
-        </w:rPr>
-        <w:t xml:space="preserve">. </w:t>
-      </w:r>
-      <w:r>
-        <w:rPr>
-          <w:rStyle w:val="date"/>
+        <w:t xml:space="preserve">DOI: 10.1080/00401706.1970.10488634. </w:t>
+      </w:r>
+      <w:r>
+        <w:rPr>
+          <w:rStyle w:val="Date1"/>
           <w:rFonts w:asciiTheme="minorHAnsi" w:hAnsiTheme="minorHAnsi" w:cs="Arial"/>
           <w:color w:val="333333"/>
           <w:shd w:val="clear" w:color="auto" w:fill="FFFFFF"/>
@@ -10136,28 +10289,7 @@
           <w:rFonts w:asciiTheme="minorHAnsi" w:hAnsiTheme="minorHAnsi"/>
           <w:color w:val="222222"/>
         </w:rPr>
-        <w:t>, Judith L. Roe, Stephen M. Welch, Daniel E. Runcie, Martha D. Cooper, Johanna Schmitt</w:t>
-      </w:r>
-      <w:r>
-        <w:rPr>
-          <w:rFonts w:asciiTheme="minorHAnsi" w:hAnsiTheme="minorHAnsi"/>
-          <w:color w:val="222222"/>
-        </w:rPr>
-        <w:t xml:space="preserve">. </w:t>
-      </w:r>
-      <w:r>
-        <w:rPr>
-          <w:rFonts w:asciiTheme="minorHAnsi" w:hAnsiTheme="minorHAnsi"/>
-          <w:color w:val="222222"/>
-        </w:rPr>
-        <w:t>“Large-effect flowering time mutations reveal conditionally adaptive paths through</w:t>
-      </w:r>
-      <w:r>
-        <w:rPr>
-          <w:rFonts w:asciiTheme="minorHAnsi" w:hAnsiTheme="minorHAnsi"/>
-          <w:color w:val="222222"/>
-        </w:rPr>
-        <w:t xml:space="preserve"> fitness landscapes in </w:t>
+        <w:t>, Judith L. Roe, Stephen M. Welch, Daniel E. Runcie, Martha D. Cooper, Johanna Schmitt. “Large-effect flowering time mutations reveal conditionally adaptive paths through fitness landscapes in </w:t>
       </w:r>
       <w:r>
         <w:rPr>
@@ -10178,43 +10310,312 @@
     </w:p>
     <w:p>
       <w:pPr>
-        <w:rPr>
-          <w:rFonts w:ascii="Calibri" w:hAnsi="Calibri" w:cstheme="minorHAnsi"/>
-          <w:color w:val="000000" w:themeColor="text1"/>
-        </w:rPr>
-      </w:pPr>
-    </w:p>
-    <w:p>
-      <w:pPr>
-        <w:rPr>
-          <w:rFonts w:ascii="Calibri" w:hAnsi="Calibri" w:cstheme="minorHAnsi"/>
-          <w:color w:val="000000" w:themeColor="text1"/>
-        </w:rPr>
-      </w:pPr>
-      <w:proofErr w:type="spellStart"/>
-      <w:r>
-        <w:rPr>
-          <w:rFonts w:ascii="Calibri" w:hAnsi="Calibri" w:cstheme="minorHAnsi"/>
-          <w:color w:val="000000" w:themeColor="text1"/>
-        </w:rPr>
-        <w:t>Appendex</w:t>
-      </w:r>
-      <w:proofErr w:type="spellEnd"/>
-      <w:r>
-        <w:rPr>
-          <w:rFonts w:ascii="Calibri" w:hAnsi="Calibri" w:cstheme="minorHAnsi"/>
-          <w:color w:val="000000" w:themeColor="text1"/>
-        </w:rPr>
-        <w:t xml:space="preserve"> A: Figures</w:t>
-      </w:r>
-    </w:p>
-    <w:p>
-      <w:pPr>
-        <w:rPr>
-          <w:rFonts w:ascii="Calibri" w:hAnsi="Calibri" w:cstheme="minorHAnsi"/>
-          <w:color w:val="000000" w:themeColor="text1"/>
-        </w:rPr>
-      </w:pPr>
+        <w:pStyle w:val="ListParagraph"/>
+        <w:rPr>
+          <w:rFonts w:asciiTheme="minorHAnsi" w:hAnsiTheme="minorHAnsi"/>
+          <w:color w:val="222222"/>
+        </w:rPr>
+      </w:pPr>
+    </w:p>
+    <w:p>
+      <w:pPr>
+        <w:pStyle w:val="ListParagraph"/>
+        <w:numPr>
+          <w:ilvl w:val="0"/>
+          <w:numId w:val="2"/>
+        </w:numPr>
+        <w:rPr>
+          <w:rStyle w:val="HTMLCite"/>
+          <w:rFonts w:asciiTheme="minorHAnsi" w:hAnsiTheme="minorHAnsi"/>
+          <w:i w:val="0"/>
+          <w:iCs w:val="0"/>
+        </w:rPr>
+      </w:pPr>
+      <w:r>
+        <w:rPr>
+          <w:rStyle w:val="cit-name-given-names"/>
+          <w:rFonts w:asciiTheme="minorHAnsi" w:hAnsiTheme="minorHAnsi" w:cstheme="minorHAnsi"/>
+          <w:color w:val="333333"/>
+        </w:rPr>
+        <w:t>F.</w:t>
+      </w:r>
+      <w:r>
+        <w:rPr>
+          <w:rStyle w:val="cit-auth"/>
+          <w:rFonts w:asciiTheme="minorHAnsi" w:hAnsiTheme="minorHAnsi" w:cstheme="minorHAnsi"/>
+          <w:color w:val="333333"/>
+        </w:rPr>
+        <w:t> </w:t>
+      </w:r>
+      <w:proofErr w:type="spellStart"/>
+      <w:r>
+        <w:rPr>
+          <w:rStyle w:val="cit-name-surname"/>
+          <w:rFonts w:asciiTheme="minorHAnsi" w:hAnsiTheme="minorHAnsi" w:cstheme="minorHAnsi"/>
+          <w:color w:val="333333"/>
+        </w:rPr>
+        <w:t>Bouché</w:t>
+      </w:r>
+      <w:proofErr w:type="spellEnd"/>
+      <w:r>
+        <w:rPr>
+          <w:rFonts w:asciiTheme="minorHAnsi" w:hAnsiTheme="minorHAnsi" w:cstheme="minorHAnsi"/>
+          <w:color w:val="333333"/>
+        </w:rPr>
+        <w:t>, </w:t>
+      </w:r>
+      <w:r>
+        <w:rPr>
+          <w:rStyle w:val="cit-name-given-names"/>
+          <w:rFonts w:asciiTheme="minorHAnsi" w:hAnsiTheme="minorHAnsi" w:cstheme="minorHAnsi"/>
+          <w:color w:val="333333"/>
+        </w:rPr>
+        <w:t>G.</w:t>
+      </w:r>
+      <w:r>
+        <w:rPr>
+          <w:rStyle w:val="cit-auth"/>
+          <w:rFonts w:asciiTheme="minorHAnsi" w:hAnsiTheme="minorHAnsi" w:cstheme="minorHAnsi"/>
+          <w:color w:val="333333"/>
+        </w:rPr>
+        <w:t> </w:t>
+      </w:r>
+      <w:proofErr w:type="spellStart"/>
+      <w:r>
+        <w:rPr>
+          <w:rStyle w:val="cit-name-surname"/>
+          <w:rFonts w:asciiTheme="minorHAnsi" w:hAnsiTheme="minorHAnsi" w:cstheme="minorHAnsi"/>
+          <w:color w:val="333333"/>
+        </w:rPr>
+        <w:t>Lobet</w:t>
+      </w:r>
+      <w:proofErr w:type="spellEnd"/>
+      <w:r>
+        <w:rPr>
+          <w:rFonts w:asciiTheme="minorHAnsi" w:hAnsiTheme="minorHAnsi" w:cstheme="minorHAnsi"/>
+          <w:color w:val="333333"/>
+        </w:rPr>
+        <w:t>, </w:t>
+      </w:r>
+      <w:r>
+        <w:rPr>
+          <w:rStyle w:val="cit-name-given-names"/>
+          <w:rFonts w:asciiTheme="minorHAnsi" w:hAnsiTheme="minorHAnsi" w:cstheme="minorHAnsi"/>
+          <w:color w:val="333333"/>
+        </w:rPr>
+        <w:t>P.</w:t>
+      </w:r>
+      <w:r>
+        <w:rPr>
+          <w:rStyle w:val="cit-auth"/>
+          <w:rFonts w:asciiTheme="minorHAnsi" w:hAnsiTheme="minorHAnsi" w:cstheme="minorHAnsi"/>
+          <w:color w:val="333333"/>
+        </w:rPr>
+        <w:t> </w:t>
+      </w:r>
+      <w:proofErr w:type="spellStart"/>
+      <w:r>
+        <w:rPr>
+          <w:rStyle w:val="cit-name-surname"/>
+          <w:rFonts w:asciiTheme="minorHAnsi" w:hAnsiTheme="minorHAnsi" w:cstheme="minorHAnsi"/>
+          <w:color w:val="333333"/>
+        </w:rPr>
+        <w:t>Tocquin</w:t>
+      </w:r>
+      <w:proofErr w:type="spellEnd"/>
+      <w:r>
+        <w:rPr>
+          <w:rFonts w:asciiTheme="minorHAnsi" w:hAnsiTheme="minorHAnsi" w:cstheme="minorHAnsi"/>
+          <w:color w:val="333333"/>
+        </w:rPr>
+        <w:t>, </w:t>
+      </w:r>
+      <w:r>
+        <w:rPr>
+          <w:rStyle w:val="cit-name-given-names"/>
+          <w:rFonts w:asciiTheme="minorHAnsi" w:hAnsiTheme="minorHAnsi" w:cstheme="minorHAnsi"/>
+          <w:color w:val="333333"/>
+        </w:rPr>
+        <w:t>C.</w:t>
+      </w:r>
+      <w:r>
+        <w:rPr>
+          <w:rStyle w:val="cit-auth"/>
+          <w:rFonts w:asciiTheme="minorHAnsi" w:hAnsiTheme="minorHAnsi" w:cstheme="minorHAnsi"/>
+          <w:color w:val="333333"/>
+        </w:rPr>
+        <w:t> </w:t>
+      </w:r>
+      <w:proofErr w:type="spellStart"/>
+      <w:r>
+        <w:rPr>
+          <w:rStyle w:val="cit-name-surname"/>
+          <w:rFonts w:asciiTheme="minorHAnsi" w:hAnsiTheme="minorHAnsi" w:cstheme="minorHAnsi"/>
+          <w:color w:val="333333"/>
+        </w:rPr>
+        <w:t>Périlleux</w:t>
+      </w:r>
+      <w:proofErr w:type="spellEnd"/>
+      <w:r>
+        <w:rPr>
+          <w:rStyle w:val="HTMLCite"/>
+          <w:rFonts w:asciiTheme="minorHAnsi" w:hAnsiTheme="minorHAnsi" w:cstheme="minorHAnsi"/>
+          <w:i w:val="0"/>
+          <w:iCs w:val="0"/>
+          <w:color w:val="333333"/>
+          <w:shd w:val="clear" w:color="auto" w:fill="FFFFFF"/>
+        </w:rPr>
+        <w:t>, “</w:t>
+      </w:r>
+      <w:r>
+        <w:rPr>
+          <w:rStyle w:val="cit-article-title"/>
+          <w:rFonts w:asciiTheme="minorHAnsi" w:hAnsiTheme="minorHAnsi" w:cstheme="minorHAnsi"/>
+          <w:color w:val="333333"/>
+          <w:shd w:val="clear" w:color="auto" w:fill="FFFFFF"/>
+        </w:rPr>
+        <w:t>FLOR-ID: An interactive database of flowering-time gene networks in Arabidopsis thaliana</w:t>
+      </w:r>
+      <w:r>
+        <w:rPr>
+          <w:rStyle w:val="HTMLCite"/>
+          <w:rFonts w:asciiTheme="minorHAnsi" w:hAnsiTheme="minorHAnsi" w:cstheme="minorHAnsi"/>
+          <w:i w:val="0"/>
+          <w:iCs w:val="0"/>
+          <w:color w:val="333333"/>
+          <w:shd w:val="clear" w:color="auto" w:fill="FFFFFF"/>
+        </w:rPr>
+        <w:t>.” Nucleic Acids Res. </w:t>
+      </w:r>
+      <w:r>
+        <w:rPr>
+          <w:rStyle w:val="cit-vol"/>
+          <w:rFonts w:asciiTheme="minorHAnsi" w:hAnsiTheme="minorHAnsi" w:cstheme="minorHAnsi"/>
+          <w:b/>
+          <w:bCs/>
+          <w:color w:val="333333"/>
+          <w:shd w:val="clear" w:color="auto" w:fill="FFFFFF"/>
+        </w:rPr>
+        <w:t>44</w:t>
+      </w:r>
+      <w:r>
+        <w:rPr>
+          <w:rStyle w:val="HTMLCite"/>
+          <w:rFonts w:asciiTheme="minorHAnsi" w:hAnsiTheme="minorHAnsi" w:cstheme="minorHAnsi"/>
+          <w:i w:val="0"/>
+          <w:iCs w:val="0"/>
+          <w:color w:val="333333"/>
+          <w:shd w:val="clear" w:color="auto" w:fill="FFFFFF"/>
+        </w:rPr>
+        <w:t>, </w:t>
+      </w:r>
+      <w:r>
+        <w:rPr>
+          <w:rStyle w:val="cit-fpage"/>
+          <w:rFonts w:asciiTheme="minorHAnsi" w:hAnsiTheme="minorHAnsi" w:cstheme="minorHAnsi"/>
+          <w:color w:val="333333"/>
+          <w:shd w:val="clear" w:color="auto" w:fill="FFFFFF"/>
+        </w:rPr>
+        <w:t>D1167</w:t>
+      </w:r>
+      <w:r>
+        <w:rPr>
+          <w:rStyle w:val="HTMLCite"/>
+          <w:rFonts w:asciiTheme="minorHAnsi" w:hAnsiTheme="minorHAnsi" w:cstheme="minorHAnsi"/>
+          <w:i w:val="0"/>
+          <w:iCs w:val="0"/>
+          <w:color w:val="333333"/>
+          <w:shd w:val="clear" w:color="auto" w:fill="FFFFFF"/>
+        </w:rPr>
+        <w:t>–</w:t>
+      </w:r>
+      <w:r>
+        <w:rPr>
+          <w:rStyle w:val="cit-lpage"/>
+          <w:rFonts w:asciiTheme="minorHAnsi" w:hAnsiTheme="minorHAnsi" w:cstheme="minorHAnsi"/>
+          <w:color w:val="333333"/>
+          <w:shd w:val="clear" w:color="auto" w:fill="FFFFFF"/>
+        </w:rPr>
+        <w:t>D1171</w:t>
+      </w:r>
+      <w:r>
+        <w:rPr>
+          <w:rStyle w:val="HTMLCite"/>
+          <w:rFonts w:asciiTheme="minorHAnsi" w:hAnsiTheme="minorHAnsi" w:cstheme="minorHAnsi"/>
+          <w:i w:val="0"/>
+          <w:iCs w:val="0"/>
+          <w:color w:val="333333"/>
+          <w:shd w:val="clear" w:color="auto" w:fill="FFFFFF"/>
+        </w:rPr>
+        <w:t> (</w:t>
+      </w:r>
+      <w:r>
+        <w:rPr>
+          <w:rStyle w:val="cit-pub-date"/>
+          <w:rFonts w:asciiTheme="minorHAnsi" w:hAnsiTheme="minorHAnsi" w:cstheme="minorHAnsi"/>
+          <w:color w:val="333333"/>
+          <w:shd w:val="clear" w:color="auto" w:fill="FFFFFF"/>
+        </w:rPr>
+        <w:t>2016</w:t>
+      </w:r>
+      <w:r>
+        <w:rPr>
+          <w:rStyle w:val="HTMLCite"/>
+          <w:rFonts w:asciiTheme="minorHAnsi" w:hAnsiTheme="minorHAnsi" w:cstheme="minorHAnsi"/>
+          <w:i w:val="0"/>
+          <w:iCs w:val="0"/>
+          <w:color w:val="333333"/>
+          <w:shd w:val="clear" w:color="auto" w:fill="FFFFFF"/>
+        </w:rPr>
+        <w:t>).</w:t>
+      </w:r>
+    </w:p>
+    <w:p>
+      <w:pPr>
+        <w:pStyle w:val="ListParagraph"/>
+        <w:shd w:val="clear" w:color="auto" w:fill="FFFFFF"/>
+        <w:rPr>
+          <w:rFonts w:asciiTheme="minorHAnsi" w:hAnsiTheme="minorHAnsi"/>
+          <w:color w:val="222222"/>
+        </w:rPr>
+      </w:pPr>
+    </w:p>
+    <w:p>
+      <w:pPr>
+        <w:rPr>
+          <w:rFonts w:asciiTheme="minorHAnsi" w:hAnsiTheme="minorHAnsi" w:cstheme="minorHAnsi"/>
+          <w:color w:val="000000" w:themeColor="text1"/>
+        </w:rPr>
+      </w:pPr>
+    </w:p>
+    <w:p>
+      <w:pPr>
+        <w:rPr>
+          <w:rFonts w:asciiTheme="minorHAnsi" w:hAnsiTheme="minorHAnsi" w:cstheme="minorHAnsi"/>
+          <w:color w:val="000000" w:themeColor="text1"/>
+        </w:rPr>
+      </w:pPr>
+      <w:r>
+        <w:rPr>
+          <w:rFonts w:asciiTheme="minorHAnsi" w:hAnsiTheme="minorHAnsi" w:cstheme="minorHAnsi"/>
+          <w:color w:val="000000" w:themeColor="text1"/>
+        </w:rPr>
+        <w:t>Appendix</w:t>
+      </w:r>
+      <w:r>
+        <w:rPr>
+          <w:rFonts w:asciiTheme="minorHAnsi" w:hAnsiTheme="minorHAnsi" w:cstheme="minorHAnsi"/>
+          <w:color w:val="000000" w:themeColor="text1"/>
+        </w:rPr>
+        <w:t xml:space="preserve"> A: Figure</w:t>
+      </w:r>
+      <w:r>
+        <w:rPr>
+          <w:rFonts w:asciiTheme="minorHAnsi" w:hAnsiTheme="minorHAnsi" w:cstheme="minorHAnsi"/>
+          <w:color w:val="000000" w:themeColor="text1"/>
+        </w:rPr>
+        <w:t>s</w:t>
+      </w:r>
     </w:p>
     <w:p>
       <w:pPr>
@@ -10229,6 +10630,7 @@
           <w:noProof/>
           <w:color w:val="000000" w:themeColor="text1"/>
         </w:rPr>
+        <w:lastRenderedPageBreak/>
         <w:drawing>
           <wp:inline distT="0" distB="0" distL="0" distR="0" wp14:anchorId="25424E40" wp14:editId="1D29DC77">
             <wp:extent cx="5943600" cy="5120005"/>
@@ -10245,7 +10647,7 @@
                     <pic:cNvPicPr/>
                   </pic:nvPicPr>
                   <pic:blipFill>
-                    <a:blip r:embed="rId13">
+                    <a:blip r:embed="rId15">
                       <a:extLst>
                         <a:ext uri="{28A0092B-C50C-407E-A947-70E740481C1C}">
                           <a14:useLocalDpi xmlns:a14="http://schemas.microsoft.com/office/drawing/2010/main" val="0"/>
@@ -10302,7 +10704,7 @@
                     <pic:cNvPicPr/>
                   </pic:nvPicPr>
                   <pic:blipFill>
-                    <a:blip r:embed="rId14">
+                    <a:blip r:embed="rId16">
                       <a:extLst>
                         <a:ext uri="{28A0092B-C50C-407E-A947-70E740481C1C}">
                           <a14:useLocalDpi xmlns:a14="http://schemas.microsoft.com/office/drawing/2010/main" val="0"/>
@@ -10367,7 +10769,7 @@
                     <pic:cNvPicPr/>
                   </pic:nvPicPr>
                   <pic:blipFill>
-                    <a:blip r:embed="rId15" cstate="print">
+                    <a:blip r:embed="rId17" cstate="print">
                       <a:extLst>
                         <a:ext uri="{28A0092B-C50C-407E-A947-70E740481C1C}">
                           <a14:useLocalDpi xmlns:a14="http://schemas.microsoft.com/office/drawing/2010/main" val="0"/>
@@ -10424,7 +10826,7 @@
                     <pic:cNvPicPr/>
                   </pic:nvPicPr>
                   <pic:blipFill>
-                    <a:blip r:embed="rId16" cstate="print">
+                    <a:blip r:embed="rId18" cstate="print">
                       <a:extLst>
                         <a:ext uri="{28A0092B-C50C-407E-A947-70E740481C1C}">
                           <a14:useLocalDpi xmlns:a14="http://schemas.microsoft.com/office/drawing/2010/main" val="0"/>
@@ -10489,7 +10891,7 @@
                     <pic:cNvPicPr/>
                   </pic:nvPicPr>
                   <pic:blipFill>
-                    <a:blip r:embed="rId17" cstate="print">
+                    <a:blip r:embed="rId19" cstate="print">
                       <a:extLst>
                         <a:ext uri="{28A0092B-C50C-407E-A947-70E740481C1C}">
                           <a14:useLocalDpi xmlns:a14="http://schemas.microsoft.com/office/drawing/2010/main" val="0"/>
@@ -10554,7 +10956,7 @@
                     <pic:cNvPicPr/>
                   </pic:nvPicPr>
                   <pic:blipFill>
-                    <a:blip r:embed="rId18" cstate="print">
+                    <a:blip r:embed="rId20" cstate="print">
                       <a:extLst>
                         <a:ext uri="{28A0092B-C50C-407E-A947-70E740481C1C}">
                           <a14:useLocalDpi xmlns:a14="http://schemas.microsoft.com/office/drawing/2010/main" val="0"/>
@@ -10619,7 +11021,7 @@
                     <pic:cNvPicPr/>
                   </pic:nvPicPr>
                   <pic:blipFill>
-                    <a:blip r:embed="rId19" cstate="print">
+                    <a:blip r:embed="rId21" cstate="print">
                       <a:extLst>
                         <a:ext uri="{28A0092B-C50C-407E-A947-70E740481C1C}">
                           <a14:useLocalDpi xmlns:a14="http://schemas.microsoft.com/office/drawing/2010/main" val="0"/>
@@ -10676,7 +11078,7 @@
                     <pic:cNvPicPr/>
                   </pic:nvPicPr>
                   <pic:blipFill>
-                    <a:blip r:embed="rId20" cstate="print">
+                    <a:blip r:embed="rId22" cstate="print">
                       <a:extLst>
                         <a:ext uri="{28A0092B-C50C-407E-A947-70E740481C1C}">
                           <a14:useLocalDpi xmlns:a14="http://schemas.microsoft.com/office/drawing/2010/main" val="0"/>
@@ -10978,6 +11380,155 @@
     </w:lvl>
   </w:abstractNum>
   <w:abstractNum w:abstractNumId="2" w15:restartNumberingAfterBreak="0">
+    <w:nsid w:val="500933DC"/>
+    <w:multiLevelType w:val="multilevel"/>
+    <w:tmpl w:val="97808384"/>
+    <w:lvl w:ilvl="0">
+      <w:start w:val="1"/>
+      <w:numFmt w:val="bullet"/>
+      <w:lvlText w:val=""/>
+      <w:lvlJc w:val="left"/>
+      <w:pPr>
+        <w:tabs>
+          <w:tab w:val="num" w:pos="720"/>
+        </w:tabs>
+        <w:ind w:left="720" w:hanging="360"/>
+      </w:pPr>
+      <w:rPr>
+        <w:rFonts w:ascii="Symbol" w:hAnsi="Symbol" w:hint="default"/>
+        <w:sz w:val="20"/>
+      </w:rPr>
+    </w:lvl>
+    <w:lvl w:ilvl="1" w:tentative="1">
+      <w:start w:val="1"/>
+      <w:numFmt w:val="bullet"/>
+      <w:lvlText w:val="o"/>
+      <w:lvlJc w:val="left"/>
+      <w:pPr>
+        <w:tabs>
+          <w:tab w:val="num" w:pos="1440"/>
+        </w:tabs>
+        <w:ind w:left="1440" w:hanging="360"/>
+      </w:pPr>
+      <w:rPr>
+        <w:rFonts w:ascii="Courier New" w:hAnsi="Courier New" w:hint="default"/>
+        <w:sz w:val="20"/>
+      </w:rPr>
+    </w:lvl>
+    <w:lvl w:ilvl="2" w:tentative="1">
+      <w:start w:val="1"/>
+      <w:numFmt w:val="bullet"/>
+      <w:lvlText w:val=""/>
+      <w:lvlJc w:val="left"/>
+      <w:pPr>
+        <w:tabs>
+          <w:tab w:val="num" w:pos="2160"/>
+        </w:tabs>
+        <w:ind w:left="2160" w:hanging="360"/>
+      </w:pPr>
+      <w:rPr>
+        <w:rFonts w:ascii="Wingdings" w:hAnsi="Wingdings" w:hint="default"/>
+        <w:sz w:val="20"/>
+      </w:rPr>
+    </w:lvl>
+    <w:lvl w:ilvl="3" w:tentative="1">
+      <w:start w:val="1"/>
+      <w:numFmt w:val="bullet"/>
+      <w:lvlText w:val=""/>
+      <w:lvlJc w:val="left"/>
+      <w:pPr>
+        <w:tabs>
+          <w:tab w:val="num" w:pos="2880"/>
+        </w:tabs>
+        <w:ind w:left="2880" w:hanging="360"/>
+      </w:pPr>
+      <w:rPr>
+        <w:rFonts w:ascii="Wingdings" w:hAnsi="Wingdings" w:hint="default"/>
+        <w:sz w:val="20"/>
+      </w:rPr>
+    </w:lvl>
+    <w:lvl w:ilvl="4" w:tentative="1">
+      <w:start w:val="1"/>
+      <w:numFmt w:val="bullet"/>
+      <w:lvlText w:val=""/>
+      <w:lvlJc w:val="left"/>
+      <w:pPr>
+        <w:tabs>
+          <w:tab w:val="num" w:pos="3600"/>
+        </w:tabs>
+        <w:ind w:left="3600" w:hanging="360"/>
+      </w:pPr>
+      <w:rPr>
+        <w:rFonts w:ascii="Wingdings" w:hAnsi="Wingdings" w:hint="default"/>
+        <w:sz w:val="20"/>
+      </w:rPr>
+    </w:lvl>
+    <w:lvl w:ilvl="5" w:tentative="1">
+      <w:start w:val="1"/>
+      <w:numFmt w:val="bullet"/>
+      <w:lvlText w:val=""/>
+      <w:lvlJc w:val="left"/>
+      <w:pPr>
+        <w:tabs>
+          <w:tab w:val="num" w:pos="4320"/>
+        </w:tabs>
+        <w:ind w:left="4320" w:hanging="360"/>
+      </w:pPr>
+      <w:rPr>
+        <w:rFonts w:ascii="Wingdings" w:hAnsi="Wingdings" w:hint="default"/>
+        <w:sz w:val="20"/>
+      </w:rPr>
+    </w:lvl>
+    <w:lvl w:ilvl="6" w:tentative="1">
+      <w:start w:val="1"/>
+      <w:numFmt w:val="bullet"/>
+      <w:lvlText w:val=""/>
+      <w:lvlJc w:val="left"/>
+      <w:pPr>
+        <w:tabs>
+          <w:tab w:val="num" w:pos="5040"/>
+        </w:tabs>
+        <w:ind w:left="5040" w:hanging="360"/>
+      </w:pPr>
+      <w:rPr>
+        <w:rFonts w:ascii="Wingdings" w:hAnsi="Wingdings" w:hint="default"/>
+        <w:sz w:val="20"/>
+      </w:rPr>
+    </w:lvl>
+    <w:lvl w:ilvl="7" w:tentative="1">
+      <w:start w:val="1"/>
+      <w:numFmt w:val="bullet"/>
+      <w:lvlText w:val=""/>
+      <w:lvlJc w:val="left"/>
+      <w:pPr>
+        <w:tabs>
+          <w:tab w:val="num" w:pos="5760"/>
+        </w:tabs>
+        <w:ind w:left="5760" w:hanging="360"/>
+      </w:pPr>
+      <w:rPr>
+        <w:rFonts w:ascii="Wingdings" w:hAnsi="Wingdings" w:hint="default"/>
+        <w:sz w:val="20"/>
+      </w:rPr>
+    </w:lvl>
+    <w:lvl w:ilvl="8" w:tentative="1">
+      <w:start w:val="1"/>
+      <w:numFmt w:val="bullet"/>
+      <w:lvlText w:val=""/>
+      <w:lvlJc w:val="left"/>
+      <w:pPr>
+        <w:tabs>
+          <w:tab w:val="num" w:pos="6480"/>
+        </w:tabs>
+        <w:ind w:left="6480" w:hanging="360"/>
+      </w:pPr>
+      <w:rPr>
+        <w:rFonts w:ascii="Wingdings" w:hAnsi="Wingdings" w:hint="default"/>
+        <w:sz w:val="20"/>
+      </w:rPr>
+    </w:lvl>
+  </w:abstractNum>
+  <w:abstractNum w:abstractNumId="3" w15:restartNumberingAfterBreak="0">
     <w:nsid w:val="6D506A5E"/>
     <w:multiLevelType w:val="hybridMultilevel"/>
     <w:tmpl w:val="0E96ECBC"/>
@@ -11069,7 +11620,7 @@
       </w:pPr>
     </w:lvl>
   </w:abstractNum>
-  <w:abstractNum w:abstractNumId="3" w15:restartNumberingAfterBreak="0">
+  <w:abstractNum w:abstractNumId="4" w15:restartNumberingAfterBreak="0">
     <w:nsid w:val="72450425"/>
     <w:multiLevelType w:val="hybridMultilevel"/>
     <w:tmpl w:val="0E96ECBC"/>
@@ -11165,13 +11716,16 @@
     <w:abstractNumId w:val="0"/>
   </w:num>
   <w:num w:numId="2">
-    <w:abstractNumId w:val="2"/>
+    <w:abstractNumId w:val="3"/>
   </w:num>
   <w:num w:numId="3">
     <w:abstractNumId w:val="1"/>
   </w:num>
   <w:num w:numId="4">
-    <w:abstractNumId w:val="3"/>
+    <w:abstractNumId w:val="4"/>
+  </w:num>
+  <w:num w:numId="5">
+    <w:abstractNumId w:val="2"/>
   </w:num>
 </w:numbering>
 </file>
@@ -11570,7 +12124,7 @@
   <w:style w:type="paragraph" w:default="1" w:styleId="Normal">
     <w:name w:val="Normal"/>
     <w:qFormat/>
-    <w:rsid w:val="00216D82"/>
+    <w:rsid w:val="00C25055"/>
     <w:rPr>
       <w:rFonts w:ascii="Times New Roman" w:eastAsia="Times New Roman" w:hAnsi="Times New Roman" w:cs="Times New Roman"/>
     </w:rPr>
@@ -11979,8 +12533,8 @@
     <w:basedOn w:val="DefaultParagraphFont"/>
     <w:rsid w:val="0080470E"/>
   </w:style>
-  <w:style w:type="character" w:customStyle="1" w:styleId="date">
-    <w:name w:val="date"/>
+  <w:style w:type="character" w:customStyle="1" w:styleId="Date1">
+    <w:name w:val="Date1"/>
     <w:basedOn w:val="DefaultParagraphFont"/>
     <w:rsid w:val="0080470E"/>
   </w:style>

</xml_diff>

<commit_message>
Updating report document on 2021-04-16.
</commit_message>
<xml_diff>
--- a/ML_Project_1/ML_Project1_ksm272.docx
+++ b/ML_Project_1/ML_Project1_ksm272.docx
@@ -6106,7 +6106,7 @@
     <w:p>
       <w:pPr>
         <w:rPr>
-          <w:rFonts w:ascii="Calibri" w:hAnsi="Calibri"/>
+          <w:rFonts w:asciiTheme="minorHAnsi" w:hAnsiTheme="minorHAnsi" w:cstheme="minorHAnsi"/>
         </w:rPr>
       </w:pPr>
       <w:r>
@@ -6717,31 +6717,37 @@
         <w:rPr>
           <w:rFonts w:ascii="Calibri" w:hAnsi="Calibri"/>
         </w:rPr>
-        <w:t>, polygenetic linear regression, LASSO regression (L1 Regularization) and RIDGE regression (L2 Regularization)</w:t>
-      </w:r>
-      <w:r>
-        <w:rPr>
-          <w:rFonts w:ascii="Calibri" w:hAnsi="Calibri"/>
+        <w:t xml:space="preserve">, </w:t>
+      </w:r>
+      <w:r>
+        <w:rPr>
+          <w:rFonts w:asciiTheme="minorHAnsi" w:hAnsiTheme="minorHAnsi" w:cstheme="minorHAnsi"/>
+        </w:rPr>
+        <w:t>polygenetic linear regression, LASSO regression (L1 Regularization) and RIDGE regression (L2 Regularization)</w:t>
+      </w:r>
+      <w:r>
+        <w:rPr>
+          <w:rFonts w:asciiTheme="minorHAnsi" w:hAnsiTheme="minorHAnsi" w:cstheme="minorHAnsi"/>
         </w:rPr>
         <w:t>.</w:t>
       </w:r>
       <w:r>
         <w:rPr>
-          <w:rFonts w:ascii="Calibri" w:hAnsi="Calibri"/>
+          <w:rFonts w:asciiTheme="minorHAnsi" w:hAnsiTheme="minorHAnsi" w:cstheme="minorHAnsi"/>
         </w:rPr>
         <w:t xml:space="preserve"> The SNPs from the MLM model results were used as a test for the </w:t>
       </w:r>
       <w:proofErr w:type="spellStart"/>
       <w:r>
         <w:rPr>
-          <w:rFonts w:ascii="Calibri" w:hAnsi="Calibri"/>
+          <w:rFonts w:asciiTheme="minorHAnsi" w:hAnsiTheme="minorHAnsi" w:cstheme="minorHAnsi"/>
         </w:rPr>
         <w:t>Apriori</w:t>
       </w:r>
       <w:proofErr w:type="spellEnd"/>
       <w:r>
         <w:rPr>
-          <w:rFonts w:ascii="Calibri" w:hAnsi="Calibri"/>
+          <w:rFonts w:asciiTheme="minorHAnsi" w:hAnsiTheme="minorHAnsi" w:cstheme="minorHAnsi"/>
         </w:rPr>
         <w:t xml:space="preserve"> algorithm in ML_Project_2 as it was still a useful test dataset for that purpose.</w:t>
       </w:r>
@@ -6749,21 +6755,21 @@
     <w:p>
       <w:pPr>
         <w:rPr>
-          <w:rFonts w:ascii="Calibri" w:hAnsi="Calibri" w:cstheme="minorHAnsi"/>
-          <w:color w:val="000000" w:themeColor="text1"/>
-        </w:rPr>
-      </w:pPr>
-    </w:p>
-    <w:p>
-      <w:pPr>
-        <w:rPr>
-          <w:rFonts w:ascii="Calibri" w:hAnsi="Calibri" w:cstheme="minorHAnsi"/>
-          <w:color w:val="000000" w:themeColor="text1"/>
-        </w:rPr>
-      </w:pPr>
-      <w:r>
-        <w:rPr>
-          <w:rFonts w:ascii="Calibri" w:hAnsi="Calibri" w:cstheme="minorHAnsi"/>
+          <w:rFonts w:asciiTheme="minorHAnsi" w:hAnsiTheme="minorHAnsi" w:cstheme="minorHAnsi"/>
+          <w:color w:val="000000" w:themeColor="text1"/>
+        </w:rPr>
+      </w:pPr>
+    </w:p>
+    <w:p>
+      <w:pPr>
+        <w:rPr>
+          <w:rFonts w:asciiTheme="minorHAnsi" w:hAnsiTheme="minorHAnsi" w:cstheme="minorHAnsi"/>
+          <w:color w:val="000000" w:themeColor="text1"/>
+        </w:rPr>
+      </w:pPr>
+      <w:r>
+        <w:rPr>
+          <w:rFonts w:asciiTheme="minorHAnsi" w:hAnsiTheme="minorHAnsi" w:cstheme="minorHAnsi"/>
           <w:color w:val="000000" w:themeColor="text1"/>
         </w:rPr>
         <w:t xml:space="preserve">File Formatting </w:t>
@@ -6771,7 +6777,7 @@
       <w:proofErr w:type="gramStart"/>
       <w:r>
         <w:rPr>
-          <w:rFonts w:ascii="Calibri" w:hAnsi="Calibri" w:cstheme="minorHAnsi"/>
+          <w:rFonts w:asciiTheme="minorHAnsi" w:hAnsiTheme="minorHAnsi" w:cstheme="minorHAnsi"/>
           <w:color w:val="000000" w:themeColor="text1"/>
         </w:rPr>
         <w:t>For</w:t>
@@ -6779,7 +6785,7 @@
       <w:proofErr w:type="gramEnd"/>
       <w:r>
         <w:rPr>
-          <w:rFonts w:ascii="Calibri" w:hAnsi="Calibri" w:cstheme="minorHAnsi"/>
+          <w:rFonts w:asciiTheme="minorHAnsi" w:hAnsiTheme="minorHAnsi" w:cstheme="minorHAnsi"/>
           <w:color w:val="000000" w:themeColor="text1"/>
         </w:rPr>
         <w:t xml:space="preserve"> Machine Learning</w:t>
@@ -6796,50 +6802,43 @@
     <w:p>
       <w:pPr>
         <w:rPr>
-          <w:rFonts w:ascii="Calibri" w:hAnsi="Calibri" w:cstheme="minorHAnsi"/>
-          <w:color w:val="000000" w:themeColor="text1"/>
-        </w:rPr>
-      </w:pPr>
-      <w:r>
-        <w:rPr>
-          <w:rFonts w:asciiTheme="minorHAnsi" w:hAnsiTheme="minorHAnsi" w:cstheme="minorHAnsi"/>
-          <w:color w:val="000000" w:themeColor="text1"/>
-        </w:rPr>
-        <w:t>Genotypes at each SNP variant that passed the filtering procedure were encoded 0 for the ma</w:t>
-      </w:r>
-      <w:r>
-        <w:rPr>
-          <w:rFonts w:ascii="Calibri" w:hAnsi="Calibri" w:cstheme="minorHAnsi"/>
-          <w:color w:val="000000" w:themeColor="text1"/>
-        </w:rPr>
-        <w:t>jor allele and 1 for the minor allele. Genotypes and corresponding phenotypes were written to a file for input into the machine learning models using python.</w:t>
-      </w:r>
-    </w:p>
-    <w:p>
-      <w:pPr>
-        <w:rPr>
-          <w:rFonts w:ascii="Calibri" w:hAnsi="Calibri" w:cstheme="minorHAnsi"/>
-          <w:color w:val="000000" w:themeColor="text1"/>
-        </w:rPr>
-      </w:pPr>
-    </w:p>
-    <w:p>
-      <w:pPr>
-        <w:rPr>
-          <w:rFonts w:ascii="Calibri" w:hAnsi="Calibri" w:cstheme="minorHAnsi"/>
-          <w:color w:val="000000" w:themeColor="text1"/>
-        </w:rPr>
-      </w:pPr>
-    </w:p>
-    <w:p>
-      <w:pPr>
-        <w:rPr>
-          <w:rFonts w:ascii="Calibri" w:hAnsi="Calibri"/>
-        </w:rPr>
-      </w:pPr>
-      <w:r>
-        <w:rPr>
-          <w:rFonts w:ascii="Calibri" w:hAnsi="Calibri"/>
+          <w:rFonts w:asciiTheme="minorHAnsi" w:hAnsiTheme="minorHAnsi" w:cstheme="minorHAnsi"/>
+          <w:color w:val="000000" w:themeColor="text1"/>
+        </w:rPr>
+      </w:pPr>
+      <w:r>
+        <w:rPr>
+          <w:rFonts w:asciiTheme="minorHAnsi" w:hAnsiTheme="minorHAnsi" w:cstheme="minorHAnsi"/>
+          <w:color w:val="000000" w:themeColor="text1"/>
+        </w:rPr>
+        <w:t>Genotypes at each SNP variant that passed the filtering procedure were encoded 0 for the major allele and 1 for the minor allele. Genotypes and corresponding phenotypes were written to a file for input into the machine learning models using python.</w:t>
+      </w:r>
+    </w:p>
+    <w:p>
+      <w:pPr>
+        <w:rPr>
+          <w:rFonts w:asciiTheme="minorHAnsi" w:hAnsiTheme="minorHAnsi" w:cstheme="minorHAnsi"/>
+          <w:color w:val="000000" w:themeColor="text1"/>
+        </w:rPr>
+      </w:pPr>
+    </w:p>
+    <w:p>
+      <w:pPr>
+        <w:rPr>
+          <w:rFonts w:asciiTheme="minorHAnsi" w:hAnsiTheme="minorHAnsi" w:cstheme="minorHAnsi"/>
+          <w:color w:val="000000" w:themeColor="text1"/>
+        </w:rPr>
+      </w:pPr>
+    </w:p>
+    <w:p>
+      <w:pPr>
+        <w:rPr>
+          <w:rFonts w:asciiTheme="minorHAnsi" w:hAnsiTheme="minorHAnsi" w:cstheme="minorHAnsi"/>
+        </w:rPr>
+      </w:pPr>
+      <w:r>
+        <w:rPr>
+          <w:rFonts w:asciiTheme="minorHAnsi" w:hAnsiTheme="minorHAnsi" w:cstheme="minorHAnsi"/>
         </w:rPr>
         <w:t>Machine Learning Models</w:t>
       </w:r>
@@ -6847,57 +6846,57 @@
     <w:p>
       <w:pPr>
         <w:rPr>
-          <w:rFonts w:ascii="Calibri" w:hAnsi="Calibri"/>
-        </w:rPr>
-      </w:pPr>
-    </w:p>
-    <w:p>
-      <w:pPr>
-        <w:rPr>
-          <w:rFonts w:ascii="Calibri" w:hAnsi="Calibri"/>
-        </w:rPr>
-      </w:pPr>
-      <w:r>
-        <w:rPr>
-          <w:rFonts w:ascii="Calibri" w:hAnsi="Calibri"/>
+          <w:rFonts w:asciiTheme="minorHAnsi" w:hAnsiTheme="minorHAnsi" w:cstheme="minorHAnsi"/>
+        </w:rPr>
+      </w:pPr>
+    </w:p>
+    <w:p>
+      <w:pPr>
+        <w:rPr>
+          <w:rFonts w:asciiTheme="minorHAnsi" w:hAnsiTheme="minorHAnsi" w:cstheme="minorHAnsi"/>
+        </w:rPr>
+      </w:pPr>
+      <w:r>
+        <w:rPr>
+          <w:rFonts w:asciiTheme="minorHAnsi" w:hAnsiTheme="minorHAnsi" w:cstheme="minorHAnsi"/>
         </w:rPr>
         <w:t xml:space="preserve">The second step of the workflow executes the </w:t>
       </w:r>
       <w:r>
         <w:rPr>
-          <w:rFonts w:ascii="Calibri" w:hAnsi="Calibri"/>
+          <w:rFonts w:asciiTheme="minorHAnsi" w:hAnsiTheme="minorHAnsi" w:cstheme="minorHAnsi"/>
         </w:rPr>
         <w:t xml:space="preserve">three </w:t>
       </w:r>
       <w:r>
         <w:rPr>
-          <w:rFonts w:ascii="Calibri" w:hAnsi="Calibri"/>
+          <w:rFonts w:asciiTheme="minorHAnsi" w:hAnsiTheme="minorHAnsi" w:cstheme="minorHAnsi"/>
         </w:rPr>
         <w:t xml:space="preserve">machine learning models, polygenetic linear regression (paper), </w:t>
       </w:r>
       <w:r>
         <w:rPr>
-          <w:rFonts w:asciiTheme="minorHAnsi" w:hAnsiTheme="minorHAnsi"/>
+          <w:rFonts w:asciiTheme="minorHAnsi" w:hAnsiTheme="minorHAnsi" w:cstheme="minorHAnsi"/>
         </w:rPr>
         <w:t>LASSO regression (L1 Regularization) (</w:t>
       </w:r>
       <w:proofErr w:type="spellStart"/>
       <w:r>
         <w:rPr>
-          <w:rFonts w:asciiTheme="minorHAnsi" w:hAnsiTheme="minorHAnsi"/>
+          <w:rFonts w:asciiTheme="minorHAnsi" w:hAnsiTheme="minorHAnsi" w:cstheme="minorHAnsi"/>
         </w:rPr>
         <w:t>Tibshirani</w:t>
       </w:r>
       <w:proofErr w:type="spellEnd"/>
       <w:r>
         <w:rPr>
-          <w:rFonts w:asciiTheme="minorHAnsi" w:hAnsiTheme="minorHAnsi"/>
+          <w:rFonts w:asciiTheme="minorHAnsi" w:hAnsiTheme="minorHAnsi" w:cstheme="minorHAnsi"/>
         </w:rPr>
         <w:t xml:space="preserve"> </w:t>
       </w:r>
       <w:r>
         <w:rPr>
-          <w:rFonts w:asciiTheme="minorHAnsi" w:hAnsiTheme="minorHAnsi"/>
+          <w:rFonts w:asciiTheme="minorHAnsi" w:hAnsiTheme="minorHAnsi" w:cstheme="minorHAnsi"/>
           <w:i/>
           <w:iCs/>
         </w:rPr>
@@ -6905,7 +6904,7 @@
       </w:r>
       <w:r>
         <w:rPr>
-          <w:rFonts w:asciiTheme="minorHAnsi" w:hAnsiTheme="minorHAnsi"/>
+          <w:rFonts w:asciiTheme="minorHAnsi" w:hAnsiTheme="minorHAnsi" w:cstheme="minorHAnsi"/>
         </w:rPr>
         <w:t xml:space="preserve"> 1996), and RIDGE regression (L2 Regularization) (</w:t>
       </w:r>
@@ -6913,7 +6912,7 @@
       <w:r>
         <w:rPr>
           <w:rStyle w:val="authors"/>
-          <w:rFonts w:asciiTheme="minorHAnsi" w:hAnsiTheme="minorHAnsi" w:cs="Arial"/>
+          <w:rFonts w:asciiTheme="minorHAnsi" w:hAnsiTheme="minorHAnsi" w:cstheme="minorHAnsi"/>
           <w:color w:val="333333"/>
           <w:shd w:val="clear" w:color="auto" w:fill="FFFFFF"/>
         </w:rPr>
@@ -6923,7 +6922,7 @@
       <w:r>
         <w:rPr>
           <w:rStyle w:val="authors"/>
-          <w:rFonts w:asciiTheme="minorHAnsi" w:hAnsiTheme="minorHAnsi" w:cs="Arial"/>
+          <w:rFonts w:asciiTheme="minorHAnsi" w:hAnsiTheme="minorHAnsi" w:cstheme="minorHAnsi"/>
           <w:color w:val="333333"/>
           <w:shd w:val="clear" w:color="auto" w:fill="FFFFFF"/>
         </w:rPr>
@@ -6932,7 +6931,7 @@
       <w:r>
         <w:rPr>
           <w:rStyle w:val="authors"/>
-          <w:rFonts w:asciiTheme="minorHAnsi" w:hAnsiTheme="minorHAnsi" w:cs="Arial"/>
+          <w:rFonts w:asciiTheme="minorHAnsi" w:hAnsiTheme="minorHAnsi" w:cstheme="minorHAnsi"/>
           <w:i/>
           <w:iCs/>
           <w:color w:val="333333"/>
@@ -6943,7 +6942,7 @@
       <w:r>
         <w:rPr>
           <w:rStyle w:val="authors"/>
-          <w:rFonts w:asciiTheme="minorHAnsi" w:hAnsiTheme="minorHAnsi" w:cs="Arial"/>
+          <w:rFonts w:asciiTheme="minorHAnsi" w:hAnsiTheme="minorHAnsi" w:cstheme="minorHAnsi"/>
           <w:color w:val="333333"/>
           <w:shd w:val="clear" w:color="auto" w:fill="FFFFFF"/>
         </w:rPr>
@@ -6952,51 +6951,51 @@
       <w:proofErr w:type="gramStart"/>
       <w:r>
         <w:rPr>
-          <w:rFonts w:asciiTheme="minorHAnsi" w:hAnsiTheme="minorHAnsi"/>
+          <w:rFonts w:asciiTheme="minorHAnsi" w:hAnsiTheme="minorHAnsi" w:cstheme="minorHAnsi"/>
         </w:rPr>
         <w:t>)</w:t>
       </w:r>
       <w:r>
         <w:rPr>
-          <w:rFonts w:ascii="Calibri" w:hAnsi="Calibri"/>
+          <w:rFonts w:asciiTheme="minorHAnsi" w:hAnsiTheme="minorHAnsi" w:cstheme="minorHAnsi"/>
         </w:rPr>
         <w:t>.The</w:t>
       </w:r>
       <w:proofErr w:type="gramEnd"/>
       <w:r>
         <w:rPr>
-          <w:rFonts w:ascii="Calibri" w:hAnsi="Calibri"/>
+          <w:rFonts w:asciiTheme="minorHAnsi" w:hAnsiTheme="minorHAnsi" w:cstheme="minorHAnsi"/>
         </w:rPr>
         <w:t xml:space="preserve"> dataset criteria for input into the three models were the following. Genotypes were filtered using MAF &gt;= 0.01, Bonferroni corrected adjusted p-value of alpha &lt; 0.05 for filtering significant pvalues and the major allele (reference) was encoded as 0 and the minor allele (alternative) was encoded as 1</w:t>
       </w:r>
       <w:r>
         <w:rPr>
-          <w:rFonts w:ascii="Calibri" w:hAnsi="Calibri"/>
+          <w:rFonts w:asciiTheme="minorHAnsi" w:hAnsiTheme="minorHAnsi" w:cstheme="minorHAnsi"/>
         </w:rPr>
         <w:t>. P</w:t>
       </w:r>
       <w:r>
         <w:rPr>
-          <w:rFonts w:ascii="Calibri" w:hAnsi="Calibri"/>
+          <w:rFonts w:asciiTheme="minorHAnsi" w:hAnsiTheme="minorHAnsi" w:cstheme="minorHAnsi"/>
         </w:rPr>
         <w:t>henotypes were filtered by missing values and filtered genotype ids in the quality control step. There were 230 genotyped individuals and 9 SNP variants used as input for the</w:t>
       </w:r>
       <w:r>
         <w:rPr>
-          <w:rFonts w:ascii="Calibri" w:hAnsi="Calibri"/>
+          <w:rFonts w:asciiTheme="minorHAnsi" w:hAnsiTheme="minorHAnsi" w:cstheme="minorHAnsi"/>
         </w:rPr>
         <w:t xml:space="preserve"> machine learning models</w:t>
       </w:r>
       <w:r>
         <w:rPr>
-          <w:rFonts w:ascii="Calibri" w:hAnsi="Calibri"/>
+          <w:rFonts w:asciiTheme="minorHAnsi" w:hAnsiTheme="minorHAnsi" w:cstheme="minorHAnsi"/>
         </w:rPr>
         <w:t xml:space="preserve">. All machine learning models were implemented in the python scikit-learn package version </w:t>
       </w:r>
       <w:proofErr w:type="gramStart"/>
       <w:r>
         <w:rPr>
-          <w:rFonts w:ascii="Calibri" w:hAnsi="Calibri"/>
+          <w:rFonts w:asciiTheme="minorHAnsi" w:hAnsiTheme="minorHAnsi" w:cstheme="minorHAnsi"/>
         </w:rPr>
         <w:t>0.24.1  (</w:t>
       </w:r>
@@ -7004,7 +7003,7 @@
       <w:proofErr w:type="gramEnd"/>
       <w:r>
         <w:rPr>
-          <w:rFonts w:ascii="Calibri" w:hAnsi="Calibri"/>
+          <w:rFonts w:asciiTheme="minorHAnsi" w:hAnsiTheme="minorHAnsi" w:cstheme="minorHAnsi"/>
           <w:color w:val="212529"/>
           <w:shd w:val="clear" w:color="auto" w:fill="FFFFFF"/>
         </w:rPr>
@@ -7013,7 +7012,7 @@
       <w:proofErr w:type="spellEnd"/>
       <w:r>
         <w:rPr>
-          <w:rFonts w:ascii="Calibri" w:hAnsi="Calibri"/>
+          <w:rFonts w:asciiTheme="minorHAnsi" w:hAnsiTheme="minorHAnsi" w:cstheme="minorHAnsi"/>
           <w:color w:val="212529"/>
           <w:shd w:val="clear" w:color="auto" w:fill="FFFFFF"/>
         </w:rPr>
@@ -7022,7 +7021,7 @@
       <w:r>
         <w:rPr>
           <w:rStyle w:val="Emphasis"/>
-          <w:rFonts w:ascii="Calibri" w:hAnsi="Calibri" w:cstheme="minorHAnsi"/>
+          <w:rFonts w:asciiTheme="minorHAnsi" w:hAnsiTheme="minorHAnsi" w:cstheme="minorHAnsi"/>
           <w:color w:val="212529"/>
           <w:shd w:val="clear" w:color="auto" w:fill="FFFFFF"/>
         </w:rPr>
@@ -7031,7 +7030,7 @@
       <w:r>
         <w:rPr>
           <w:rStyle w:val="Emphasis"/>
-          <w:rFonts w:ascii="Calibri" w:hAnsi="Calibri" w:cstheme="minorHAnsi"/>
+          <w:rFonts w:asciiTheme="minorHAnsi" w:hAnsiTheme="minorHAnsi" w:cstheme="minorHAnsi"/>
           <w:color w:val="212529"/>
           <w:shd w:val="clear" w:color="auto" w:fill="FFFFFF"/>
         </w:rPr>
@@ -7040,7 +7039,7 @@
       <w:r>
         <w:rPr>
           <w:rStyle w:val="Emphasis"/>
-          <w:rFonts w:ascii="Calibri" w:hAnsi="Calibri" w:cstheme="minorHAnsi"/>
+          <w:rFonts w:asciiTheme="minorHAnsi" w:hAnsiTheme="minorHAnsi" w:cstheme="minorHAnsi"/>
           <w:color w:val="212529"/>
           <w:shd w:val="clear" w:color="auto" w:fill="FFFFFF"/>
         </w:rPr>
@@ -7049,7 +7048,7 @@
       <w:r>
         <w:rPr>
           <w:rStyle w:val="Emphasis"/>
-          <w:rFonts w:ascii="Calibri" w:hAnsi="Calibri" w:cstheme="minorHAnsi"/>
+          <w:rFonts w:asciiTheme="minorHAnsi" w:hAnsiTheme="minorHAnsi" w:cstheme="minorHAnsi"/>
           <w:i w:val="0"/>
           <w:iCs w:val="0"/>
           <w:color w:val="212529"/>
@@ -7059,88 +7058,74 @@
       </w:r>
       <w:r>
         <w:rPr>
-          <w:rFonts w:ascii="Calibri" w:hAnsi="Calibri"/>
+          <w:rFonts w:asciiTheme="minorHAnsi" w:hAnsiTheme="minorHAnsi" w:cstheme="minorHAnsi"/>
         </w:rPr>
         <w:t xml:space="preserve">). The encoded genotype files were parsed using the python </w:t>
       </w:r>
       <w:proofErr w:type="gramStart"/>
       <w:r>
         <w:rPr>
-          <w:rFonts w:ascii="Calibri" w:hAnsi="Calibri"/>
+          <w:rFonts w:asciiTheme="minorHAnsi" w:hAnsiTheme="minorHAnsi" w:cstheme="minorHAnsi"/>
         </w:rPr>
         <w:t>pandas</w:t>
       </w:r>
       <w:proofErr w:type="gramEnd"/>
       <w:r>
         <w:rPr>
-          <w:rFonts w:ascii="Calibri" w:hAnsi="Calibri"/>
+          <w:rFonts w:asciiTheme="minorHAnsi" w:hAnsiTheme="minorHAnsi" w:cstheme="minorHAnsi"/>
         </w:rPr>
         <w:t xml:space="preserve"> version 1.2.3 (</w:t>
       </w:r>
       <w:r>
         <w:rPr>
-          <w:rFonts w:ascii="Calibri" w:hAnsi="Calibri" w:cstheme="minorHAnsi"/>
+          <w:rFonts w:asciiTheme="minorHAnsi" w:hAnsiTheme="minorHAnsi" w:cstheme="minorHAnsi"/>
           <w:color w:val="212529"/>
         </w:rPr>
-        <w:t xml:space="preserve">The </w:t>
-      </w:r>
-      <w:r>
-        <w:rPr>
-          <w:rFonts w:ascii="Calibri" w:hAnsi="Calibri" w:cstheme="minorHAnsi"/>
-          <w:color w:val="212529"/>
-        </w:rPr>
-        <w:t>pandas development team</w:t>
-      </w:r>
-      <w:r>
-        <w:rPr>
-          <w:rFonts w:ascii="Calibri" w:hAnsi="Calibri" w:cstheme="minorHAnsi"/>
-          <w:color w:val="212529"/>
-        </w:rPr>
-        <w:t>, 2020</w:t>
-      </w:r>
-      <w:r>
-        <w:rPr>
-          <w:rFonts w:ascii="Calibri" w:hAnsi="Calibri"/>
+        <w:t>The pandas development team, 2020</w:t>
+      </w:r>
+      <w:r>
+        <w:rPr>
+          <w:rFonts w:asciiTheme="minorHAnsi" w:hAnsiTheme="minorHAnsi" w:cstheme="minorHAnsi"/>
         </w:rPr>
         <w:t xml:space="preserve">) and loaded into a </w:t>
       </w:r>
       <w:proofErr w:type="spellStart"/>
       <w:r>
         <w:rPr>
-          <w:rFonts w:ascii="Calibri" w:hAnsi="Calibri"/>
+          <w:rFonts w:asciiTheme="minorHAnsi" w:hAnsiTheme="minorHAnsi" w:cstheme="minorHAnsi"/>
         </w:rPr>
         <w:t>numpy</w:t>
       </w:r>
       <w:proofErr w:type="spellEnd"/>
       <w:r>
         <w:rPr>
-          <w:rFonts w:ascii="Calibri" w:hAnsi="Calibri"/>
+          <w:rFonts w:asciiTheme="minorHAnsi" w:hAnsiTheme="minorHAnsi" w:cstheme="minorHAnsi"/>
         </w:rPr>
         <w:t xml:space="preserve"> array using the python </w:t>
       </w:r>
       <w:proofErr w:type="spellStart"/>
       <w:r>
         <w:rPr>
-          <w:rFonts w:ascii="Calibri" w:hAnsi="Calibri"/>
+          <w:rFonts w:asciiTheme="minorHAnsi" w:hAnsiTheme="minorHAnsi" w:cstheme="minorHAnsi"/>
         </w:rPr>
         <w:t>numpy</w:t>
       </w:r>
       <w:proofErr w:type="spellEnd"/>
       <w:r>
         <w:rPr>
-          <w:rFonts w:ascii="Calibri" w:hAnsi="Calibri"/>
+          <w:rFonts w:asciiTheme="minorHAnsi" w:hAnsiTheme="minorHAnsi" w:cstheme="minorHAnsi"/>
         </w:rPr>
         <w:t xml:space="preserve"> package version 1.20.2 (</w:t>
       </w:r>
       <w:r>
         <w:rPr>
-          <w:rFonts w:ascii="Calibri" w:hAnsi="Calibri"/>
+          <w:rFonts w:asciiTheme="minorHAnsi" w:hAnsiTheme="minorHAnsi" w:cstheme="minorHAnsi"/>
         </w:rPr>
         <w:t xml:space="preserve">Harris </w:t>
       </w:r>
       <w:r>
         <w:rPr>
-          <w:rFonts w:ascii="Calibri" w:hAnsi="Calibri"/>
+          <w:rFonts w:asciiTheme="minorHAnsi" w:hAnsiTheme="minorHAnsi" w:cstheme="minorHAnsi"/>
           <w:i/>
           <w:iCs/>
         </w:rPr>
@@ -7148,27 +7133,27 @@
       </w:r>
       <w:r>
         <w:rPr>
-          <w:rFonts w:ascii="Calibri" w:hAnsi="Calibri"/>
+          <w:rFonts w:asciiTheme="minorHAnsi" w:hAnsiTheme="minorHAnsi" w:cstheme="minorHAnsi"/>
         </w:rPr>
         <w:t xml:space="preserve"> 2020</w:t>
       </w:r>
       <w:r>
         <w:rPr>
-          <w:rFonts w:ascii="Calibri" w:hAnsi="Calibri"/>
+          <w:rFonts w:asciiTheme="minorHAnsi" w:hAnsiTheme="minorHAnsi" w:cstheme="minorHAnsi"/>
         </w:rPr>
         <w:t xml:space="preserve">) for each model. Then a k-fold cross-validation approach </w:t>
       </w:r>
       <w:proofErr w:type="gramStart"/>
       <w:r>
         <w:rPr>
-          <w:rFonts w:ascii="Calibri" w:hAnsi="Calibri"/>
+          <w:rFonts w:asciiTheme="minorHAnsi" w:hAnsiTheme="minorHAnsi" w:cstheme="minorHAnsi"/>
         </w:rPr>
         <w:t>( which</w:t>
       </w:r>
       <w:proofErr w:type="gramEnd"/>
       <w:r>
         <w:rPr>
-          <w:rFonts w:ascii="Calibri" w:hAnsi="Calibri"/>
+          <w:rFonts w:asciiTheme="minorHAnsi" w:hAnsiTheme="minorHAnsi" w:cstheme="minorHAnsi"/>
         </w:rPr>
         <w:t xml:space="preserve"> one ) was used in order to validate the hyperparameter (look up more information). Then a test set was used for prediction.</w:t>
       </w:r>
@@ -7176,7 +7161,7 @@
     <w:p>
       <w:pPr>
         <w:rPr>
-          <w:rFonts w:ascii="Calibri" w:hAnsi="Calibri"/>
+          <w:rFonts w:asciiTheme="minorHAnsi" w:hAnsiTheme="minorHAnsi" w:cstheme="minorHAnsi"/>
         </w:rPr>
       </w:pPr>
     </w:p>
@@ -7186,14 +7171,14 @@
         <w:autoSpaceDN w:val="0"/>
         <w:adjustRightInd w:val="0"/>
         <w:rPr>
-          <w:rFonts w:cstheme="minorHAnsi"/>
+          <w:rFonts w:asciiTheme="minorHAnsi" w:hAnsiTheme="minorHAnsi" w:cstheme="minorHAnsi"/>
           <w:color w:val="000000" w:themeColor="text1"/>
           <w:lang w:val="en"/>
         </w:rPr>
       </w:pPr>
       <w:r>
         <w:rPr>
-          <w:rFonts w:cstheme="minorHAnsi"/>
+          <w:rFonts w:asciiTheme="minorHAnsi" w:hAnsiTheme="minorHAnsi" w:cstheme="minorHAnsi"/>
           <w:color w:val="000000" w:themeColor="text1"/>
           <w:lang w:val="en"/>
         </w:rPr>
@@ -7201,7 +7186,7 @@
       </w:r>
       <w:r>
         <w:rPr>
-          <w:rFonts w:cstheme="minorHAnsi"/>
+          <w:rFonts w:asciiTheme="minorHAnsi" w:hAnsiTheme="minorHAnsi" w:cstheme="minorHAnsi"/>
           <w:color w:val="000000" w:themeColor="text1"/>
           <w:shd w:val="clear" w:color="auto" w:fill="FFFFFF"/>
         </w:rPr>
@@ -7209,7 +7194,7 @@
       </w:r>
       <w:r>
         <w:rPr>
-          <w:rFonts w:cstheme="minorHAnsi"/>
+          <w:rFonts w:asciiTheme="minorHAnsi" w:hAnsiTheme="minorHAnsi" w:cstheme="minorHAnsi"/>
           <w:color w:val="000000" w:themeColor="text1"/>
           <w:lang w:val="en"/>
         </w:rPr>
@@ -7217,7 +7202,7 @@
       </w:r>
       <w:r>
         <w:rPr>
-          <w:rFonts w:cstheme="minorHAnsi"/>
+          <w:rFonts w:asciiTheme="minorHAnsi" w:hAnsiTheme="minorHAnsi" w:cstheme="minorHAnsi"/>
           <w:color w:val="000000" w:themeColor="text1"/>
           <w:shd w:val="clear" w:color="auto" w:fill="FFFFFF"/>
         </w:rPr>
@@ -7225,7 +7210,7 @@
       </w:r>
       <w:r>
         <w:rPr>
-          <w:rFonts w:cstheme="minorHAnsi"/>
+          <w:rFonts w:asciiTheme="minorHAnsi" w:hAnsiTheme="minorHAnsi" w:cstheme="minorHAnsi"/>
           <w:color w:val="000000" w:themeColor="text1"/>
           <w:lang w:val="en"/>
         </w:rPr>
@@ -7233,7 +7218,7 @@
       </w:r>
       <w:r>
         <w:rPr>
-          <w:rFonts w:cstheme="minorHAnsi"/>
+          <w:rFonts w:asciiTheme="minorHAnsi" w:hAnsiTheme="minorHAnsi" w:cstheme="minorHAnsi"/>
           <w:color w:val="000000" w:themeColor="text1"/>
           <w:vertAlign w:val="superscript"/>
           <w:lang w:val="en"/>
@@ -7242,7 +7227,7 @@
       </w:r>
       <w:r>
         <w:rPr>
-          <w:rFonts w:cstheme="minorHAnsi"/>
+          <w:rFonts w:asciiTheme="minorHAnsi" w:hAnsiTheme="minorHAnsi" w:cstheme="minorHAnsi"/>
           <w:color w:val="000000" w:themeColor="text1"/>
           <w:lang w:val="en"/>
         </w:rPr>
@@ -7252,19 +7237,19 @@
     <w:p>
       <w:pPr>
         <w:rPr>
-          <w:rFonts w:ascii="Calibri" w:hAnsi="Calibri"/>
-        </w:rPr>
-      </w:pPr>
-    </w:p>
-    <w:p>
-      <w:pPr>
-        <w:rPr>
-          <w:rFonts w:ascii="Calibri" w:hAnsi="Calibri"/>
-        </w:rPr>
-      </w:pPr>
-      <w:r>
-        <w:rPr>
-          <w:rFonts w:ascii="Calibri" w:hAnsi="Calibri"/>
+          <w:rFonts w:asciiTheme="minorHAnsi" w:hAnsiTheme="minorHAnsi" w:cstheme="minorHAnsi"/>
+        </w:rPr>
+      </w:pPr>
+    </w:p>
+    <w:p>
+      <w:pPr>
+        <w:rPr>
+          <w:rFonts w:asciiTheme="minorHAnsi" w:hAnsiTheme="minorHAnsi" w:cstheme="minorHAnsi"/>
+        </w:rPr>
+      </w:pPr>
+      <w:r>
+        <w:rPr>
+          <w:rFonts w:asciiTheme="minorHAnsi" w:hAnsiTheme="minorHAnsi" w:cstheme="minorHAnsi"/>
         </w:rPr>
         <w:t xml:space="preserve">Need to add table for evaluation metrics </w:t>
       </w:r>
@@ -7272,29 +7257,29 @@
     <w:p>
       <w:pPr>
         <w:rPr>
-          <w:rFonts w:ascii="Calibri" w:hAnsi="Calibri" w:cstheme="minorHAnsi"/>
-          <w:color w:val="000000" w:themeColor="text1"/>
-        </w:rPr>
-      </w:pPr>
-    </w:p>
-    <w:p>
-      <w:pPr>
-        <w:rPr>
-          <w:rFonts w:ascii="Calibri" w:hAnsi="Calibri" w:cstheme="minorHAnsi"/>
-          <w:color w:val="000000" w:themeColor="text1"/>
-        </w:rPr>
-      </w:pPr>
-    </w:p>
-    <w:p>
-      <w:pPr>
-        <w:rPr>
-          <w:rFonts w:ascii="Calibri" w:hAnsi="Calibri" w:cstheme="minorHAnsi"/>
-          <w:color w:val="000000" w:themeColor="text1"/>
-        </w:rPr>
-      </w:pPr>
-      <w:r>
-        <w:rPr>
-          <w:rFonts w:ascii="Calibri" w:hAnsi="Calibri" w:cstheme="minorHAnsi"/>
+          <w:rFonts w:asciiTheme="minorHAnsi" w:hAnsiTheme="minorHAnsi" w:cstheme="minorHAnsi"/>
+          <w:color w:val="000000" w:themeColor="text1"/>
+        </w:rPr>
+      </w:pPr>
+    </w:p>
+    <w:p>
+      <w:pPr>
+        <w:rPr>
+          <w:rFonts w:asciiTheme="minorHAnsi" w:hAnsiTheme="minorHAnsi" w:cstheme="minorHAnsi"/>
+          <w:color w:val="000000" w:themeColor="text1"/>
+        </w:rPr>
+      </w:pPr>
+    </w:p>
+    <w:p>
+      <w:pPr>
+        <w:rPr>
+          <w:rFonts w:asciiTheme="minorHAnsi" w:hAnsiTheme="minorHAnsi" w:cstheme="minorHAnsi"/>
+          <w:color w:val="000000" w:themeColor="text1"/>
+        </w:rPr>
+      </w:pPr>
+      <w:r>
+        <w:rPr>
+          <w:rFonts w:asciiTheme="minorHAnsi" w:hAnsiTheme="minorHAnsi" w:cstheme="minorHAnsi"/>
           <w:color w:val="000000" w:themeColor="text1"/>
         </w:rPr>
         <w:t>Discussion</w:t>
@@ -7459,6 +7444,29 @@
           <w:color w:val="000000" w:themeColor="text1"/>
         </w:rPr>
         <w:t>Talk about mainly in Discussion section.</w:t>
+      </w:r>
+    </w:p>
+    <w:p>
+      <w:pPr>
+        <w:rPr>
+          <w:rFonts w:asciiTheme="minorHAnsi" w:hAnsiTheme="minorHAnsi" w:cstheme="minorHAnsi"/>
+          <w:color w:val="000000" w:themeColor="text1"/>
+        </w:rPr>
+      </w:pPr>
+    </w:p>
+    <w:p>
+      <w:pPr>
+        <w:rPr>
+          <w:rFonts w:asciiTheme="minorHAnsi" w:hAnsiTheme="minorHAnsi" w:cstheme="minorHAnsi"/>
+          <w:color w:val="000000" w:themeColor="text1"/>
+        </w:rPr>
+      </w:pPr>
+      <w:r>
+        <w:rPr>
+          <w:rFonts w:asciiTheme="minorHAnsi" w:hAnsiTheme="minorHAnsi" w:cstheme="minorHAnsi"/>
+          <w:color w:val="000000" w:themeColor="text1"/>
+        </w:rPr>
+        <w:t>Discussion</w:t>
       </w:r>
     </w:p>
     <w:p>
@@ -7646,61 +7654,2281 @@
         </w:rPr>
         <w:t xml:space="preserve">. </w:t>
       </w:r>
-    </w:p>
-    <w:p>
-      <w:pPr>
-        <w:rPr>
-          <w:rFonts w:asciiTheme="minorHAnsi" w:hAnsiTheme="minorHAnsi" w:cstheme="minorHAnsi"/>
-          <w:color w:val="000000" w:themeColor="text1"/>
-        </w:rPr>
-      </w:pPr>
-    </w:p>
-    <w:p>
-      <w:pPr>
-        <w:rPr>
-          <w:rFonts w:asciiTheme="minorHAnsi" w:hAnsiTheme="minorHAnsi" w:cstheme="minorHAnsi"/>
-          <w:color w:val="000000" w:themeColor="text1"/>
-        </w:rPr>
-      </w:pPr>
-    </w:p>
-    <w:p>
-      <w:pPr>
-        <w:rPr>
-          <w:rFonts w:asciiTheme="minorHAnsi" w:hAnsiTheme="minorHAnsi" w:cstheme="minorHAnsi"/>
-          <w:color w:val="000000" w:themeColor="text1"/>
-        </w:rPr>
-      </w:pPr>
-    </w:p>
-    <w:p>
-      <w:pPr>
-        <w:rPr>
-          <w:rFonts w:asciiTheme="minorHAnsi" w:hAnsiTheme="minorHAnsi" w:cstheme="minorHAnsi"/>
-          <w:color w:val="000000" w:themeColor="text1"/>
-        </w:rPr>
-      </w:pPr>
-    </w:p>
-    <w:p>
-      <w:pPr>
-        <w:rPr>
-          <w:rFonts w:asciiTheme="minorHAnsi" w:hAnsiTheme="minorHAnsi" w:cstheme="minorHAnsi"/>
-          <w:color w:val="000000" w:themeColor="text1"/>
-        </w:rPr>
-      </w:pPr>
-    </w:p>
-    <w:p>
-      <w:pPr>
-        <w:rPr>
-          <w:rFonts w:asciiTheme="minorHAnsi" w:hAnsiTheme="minorHAnsi" w:cstheme="minorHAnsi"/>
-          <w:color w:val="000000" w:themeColor="text1"/>
-        </w:rPr>
-      </w:pPr>
-      <w:r>
-        <w:rPr>
-          <w:rFonts w:asciiTheme="minorHAnsi" w:hAnsiTheme="minorHAnsi" w:cstheme="minorHAnsi"/>
-          <w:color w:val="000000" w:themeColor="text1"/>
-        </w:rPr>
-        <w:t>Discussion</w:t>
-      </w:r>
+      <w:r>
+        <w:rPr>
+          <w:rFonts w:asciiTheme="minorHAnsi" w:hAnsiTheme="minorHAnsi" w:cstheme="minorHAnsi"/>
+          <w:color w:val="000000" w:themeColor="text1"/>
+        </w:rPr>
+        <w:t xml:space="preserve">The nine significant SNP variants are shown in table 4. </w:t>
+      </w:r>
+    </w:p>
+    <w:p>
+      <w:pPr>
+        <w:rPr>
+          <w:rFonts w:asciiTheme="minorHAnsi" w:hAnsiTheme="minorHAnsi" w:cstheme="minorHAnsi"/>
+          <w:color w:val="000000" w:themeColor="text1"/>
+        </w:rPr>
+      </w:pPr>
+    </w:p>
+    <w:tbl>
+      <w:tblPr>
+        <w:tblStyle w:val="TableGrid"/>
+        <w:tblW w:w="11240" w:type="dxa"/>
+        <w:tblLayout w:type="fixed"/>
+        <w:tblLook w:val="04A0" w:firstRow="1" w:lastRow="0" w:firstColumn="1" w:lastColumn="0" w:noHBand="0" w:noVBand="1"/>
+      </w:tblPr>
+      <w:tblGrid>
+        <w:gridCol w:w="1696"/>
+        <w:gridCol w:w="709"/>
+        <w:gridCol w:w="851"/>
+        <w:gridCol w:w="1094"/>
+        <w:gridCol w:w="1882"/>
+        <w:gridCol w:w="2694"/>
+        <w:gridCol w:w="1842"/>
+        <w:gridCol w:w="236"/>
+        <w:gridCol w:w="236"/>
+      </w:tblGrid>
+      <w:tr>
+        <w:trPr>
+          <w:gridAfter w:val="2"/>
+          <w:wAfter w:w="472" w:type="dxa"/>
+        </w:trPr>
+        <w:tc>
+          <w:tcPr>
+            <w:tcW w:w="1696" w:type="dxa"/>
+            <w:vAlign w:val="bottom"/>
+          </w:tcPr>
+          <w:p>
+            <w:pPr>
+              <w:rPr>
+                <w:rFonts w:ascii="Calibri" w:hAnsi="Calibri" w:cs="Calibri"/>
+                <w:color w:val="000000" w:themeColor="text1"/>
+              </w:rPr>
+            </w:pPr>
+            <w:r>
+              <w:rPr>
+                <w:rFonts w:ascii="Calibri" w:hAnsi="Calibri" w:cs="Calibri"/>
+                <w:color w:val="000000" w:themeColor="text1"/>
+              </w:rPr>
+              <w:t>SNP</w:t>
+            </w:r>
+          </w:p>
+        </w:tc>
+        <w:tc>
+          <w:tcPr>
+            <w:tcW w:w="709" w:type="dxa"/>
+            <w:vAlign w:val="bottom"/>
+          </w:tcPr>
+          <w:p>
+            <w:pPr>
+              <w:rPr>
+                <w:rFonts w:ascii="Calibri" w:hAnsi="Calibri" w:cs="Calibri"/>
+                <w:color w:val="000000" w:themeColor="text1"/>
+              </w:rPr>
+            </w:pPr>
+            <w:r>
+              <w:rPr>
+                <w:rFonts w:ascii="Calibri" w:hAnsi="Calibri" w:cs="Calibri"/>
+                <w:color w:val="000000" w:themeColor="text1"/>
+              </w:rPr>
+              <w:t>REF</w:t>
+            </w:r>
+          </w:p>
+        </w:tc>
+        <w:tc>
+          <w:tcPr>
+            <w:tcW w:w="851" w:type="dxa"/>
+            <w:vAlign w:val="bottom"/>
+          </w:tcPr>
+          <w:p>
+            <w:pPr>
+              <w:rPr>
+                <w:rFonts w:ascii="Calibri" w:hAnsi="Calibri" w:cs="Calibri"/>
+                <w:color w:val="000000" w:themeColor="text1"/>
+              </w:rPr>
+            </w:pPr>
+            <w:r>
+              <w:rPr>
+                <w:rFonts w:ascii="Calibri" w:hAnsi="Calibri" w:cs="Calibri"/>
+                <w:color w:val="000000" w:themeColor="text1"/>
+              </w:rPr>
+              <w:t>ALT</w:t>
+            </w:r>
+          </w:p>
+        </w:tc>
+        <w:tc>
+          <w:tcPr>
+            <w:tcW w:w="1094" w:type="dxa"/>
+            <w:vAlign w:val="bottom"/>
+          </w:tcPr>
+          <w:p>
+            <w:pPr>
+              <w:rPr>
+                <w:rFonts w:ascii="Calibri" w:hAnsi="Calibri" w:cs="Calibri"/>
+                <w:color w:val="000000" w:themeColor="text1"/>
+              </w:rPr>
+            </w:pPr>
+            <w:proofErr w:type="spellStart"/>
+            <w:r>
+              <w:rPr>
+                <w:rFonts w:ascii="Calibri" w:hAnsi="Calibri" w:cs="Calibri"/>
+                <w:color w:val="000000" w:themeColor="text1"/>
+              </w:rPr>
+              <w:t>Pvalue</w:t>
+            </w:r>
+            <w:proofErr w:type="spellEnd"/>
+          </w:p>
+        </w:tc>
+        <w:tc>
+          <w:tcPr>
+            <w:tcW w:w="1882" w:type="dxa"/>
+            <w:vAlign w:val="bottom"/>
+          </w:tcPr>
+          <w:p>
+            <w:pPr>
+              <w:rPr>
+                <w:rFonts w:ascii="Calibri" w:hAnsi="Calibri" w:cs="Calibri"/>
+                <w:color w:val="000000" w:themeColor="text1"/>
+              </w:rPr>
+            </w:pPr>
+            <w:r>
+              <w:rPr>
+                <w:rFonts w:ascii="Calibri" w:hAnsi="Calibri" w:cs="Calibri"/>
+                <w:color w:val="000000" w:themeColor="text1"/>
+              </w:rPr>
+              <w:t>TAIR10 Locus ID</w:t>
+            </w:r>
+          </w:p>
+        </w:tc>
+        <w:tc>
+          <w:tcPr>
+            <w:tcW w:w="2694" w:type="dxa"/>
+            <w:vAlign w:val="bottom"/>
+          </w:tcPr>
+          <w:p>
+            <w:pPr>
+              <w:rPr>
+                <w:rFonts w:ascii="Calibri" w:hAnsi="Calibri" w:cs="Calibri"/>
+                <w:color w:val="000000" w:themeColor="text1"/>
+              </w:rPr>
+            </w:pPr>
+            <w:r>
+              <w:rPr>
+                <w:rFonts w:ascii="Calibri" w:hAnsi="Calibri" w:cs="Calibri"/>
+                <w:color w:val="000000" w:themeColor="text1"/>
+              </w:rPr>
+              <w:t>Annotation</w:t>
+            </w:r>
+          </w:p>
+        </w:tc>
+        <w:tc>
+          <w:tcPr>
+            <w:tcW w:w="1842" w:type="dxa"/>
+            <w:vAlign w:val="bottom"/>
+          </w:tcPr>
+          <w:p>
+            <w:pPr>
+              <w:rPr>
+                <w:rFonts w:ascii="Calibri" w:hAnsi="Calibri" w:cs="Calibri"/>
+                <w:color w:val="000000" w:themeColor="text1"/>
+              </w:rPr>
+            </w:pPr>
+            <w:r>
+              <w:rPr>
+                <w:rFonts w:ascii="Calibri" w:hAnsi="Calibri" w:cs="Calibri"/>
+                <w:color w:val="000000" w:themeColor="text1"/>
+              </w:rPr>
+              <w:t>Location of SNP</w:t>
+            </w:r>
+          </w:p>
+        </w:tc>
+      </w:tr>
+      <w:tr>
+        <w:trPr>
+          <w:gridAfter w:val="2"/>
+          <w:wAfter w:w="472" w:type="dxa"/>
+        </w:trPr>
+        <w:tc>
+          <w:tcPr>
+            <w:tcW w:w="1696" w:type="dxa"/>
+            <w:vAlign w:val="bottom"/>
+          </w:tcPr>
+          <w:p>
+            <w:pPr>
+              <w:rPr>
+                <w:rFonts w:ascii="Calibri" w:hAnsi="Calibri" w:cs="Calibri"/>
+                <w:color w:val="000000" w:themeColor="text1"/>
+              </w:rPr>
+            </w:pPr>
+            <w:r>
+              <w:rPr>
+                <w:rFonts w:ascii="Calibri" w:hAnsi="Calibri" w:cs="Calibri"/>
+                <w:color w:val="000000" w:themeColor="text1"/>
+              </w:rPr>
+              <w:t>Chr5_Pos3188327</w:t>
+            </w:r>
+          </w:p>
+        </w:tc>
+        <w:tc>
+          <w:tcPr>
+            <w:tcW w:w="709" w:type="dxa"/>
+            <w:vAlign w:val="bottom"/>
+          </w:tcPr>
+          <w:p>
+            <w:pPr>
+              <w:rPr>
+                <w:rFonts w:ascii="Calibri" w:hAnsi="Calibri" w:cs="Calibri"/>
+                <w:color w:val="000000" w:themeColor="text1"/>
+              </w:rPr>
+            </w:pPr>
+            <w:r>
+              <w:rPr>
+                <w:rFonts w:ascii="Calibri" w:hAnsi="Calibri" w:cs="Calibri"/>
+                <w:color w:val="000000" w:themeColor="text1"/>
+              </w:rPr>
+              <w:t>C</w:t>
+            </w:r>
+          </w:p>
+        </w:tc>
+        <w:tc>
+          <w:tcPr>
+            <w:tcW w:w="851" w:type="dxa"/>
+            <w:vAlign w:val="bottom"/>
+          </w:tcPr>
+          <w:p>
+            <w:pPr>
+              <w:rPr>
+                <w:rFonts w:ascii="Calibri" w:hAnsi="Calibri" w:cs="Calibri"/>
+                <w:color w:val="000000" w:themeColor="text1"/>
+              </w:rPr>
+            </w:pPr>
+            <w:r>
+              <w:rPr>
+                <w:rFonts w:ascii="Calibri" w:hAnsi="Calibri" w:cs="Calibri"/>
+                <w:color w:val="000000" w:themeColor="text1"/>
+              </w:rPr>
+              <w:t>T</w:t>
+            </w:r>
+          </w:p>
+        </w:tc>
+        <w:tc>
+          <w:tcPr>
+            <w:tcW w:w="1094" w:type="dxa"/>
+            <w:vAlign w:val="bottom"/>
+          </w:tcPr>
+          <w:p>
+            <w:pPr>
+              <w:rPr>
+                <w:rFonts w:ascii="Calibri" w:hAnsi="Calibri" w:cs="Calibri"/>
+                <w:color w:val="000000" w:themeColor="text1"/>
+              </w:rPr>
+            </w:pPr>
+            <w:r>
+              <w:rPr>
+                <w:rFonts w:ascii="Calibri" w:hAnsi="Calibri" w:cs="Calibri"/>
+                <w:color w:val="000000" w:themeColor="text1"/>
+              </w:rPr>
+              <w:t>3.97E-18</w:t>
+            </w:r>
+          </w:p>
+        </w:tc>
+        <w:tc>
+          <w:tcPr>
+            <w:tcW w:w="1882" w:type="dxa"/>
+            <w:vAlign w:val="bottom"/>
+          </w:tcPr>
+          <w:p>
+            <w:pPr>
+              <w:rPr>
+                <w:rFonts w:ascii="Calibri" w:hAnsi="Calibri" w:cs="Calibri"/>
+                <w:color w:val="000000" w:themeColor="text1"/>
+              </w:rPr>
+            </w:pPr>
+            <w:r>
+              <w:rPr>
+                <w:rFonts w:ascii="Calibri" w:hAnsi="Calibri" w:cs="Calibri"/>
+                <w:color w:val="000000" w:themeColor="text1"/>
+              </w:rPr>
+              <w:t>AT5G10170.1</w:t>
+            </w:r>
+          </w:p>
+        </w:tc>
+        <w:tc>
+          <w:tcPr>
+            <w:tcW w:w="2694" w:type="dxa"/>
+            <w:vAlign w:val="bottom"/>
+          </w:tcPr>
+          <w:p>
+            <w:pPr>
+              <w:rPr>
+                <w:rFonts w:ascii="Calibri" w:hAnsi="Calibri" w:cs="Calibri"/>
+                <w:color w:val="000000" w:themeColor="text1"/>
+              </w:rPr>
+            </w:pPr>
+            <w:r>
+              <w:rPr>
+                <w:rFonts w:ascii="Calibri" w:hAnsi="Calibri" w:cs="Calibri"/>
+                <w:color w:val="000000" w:themeColor="text1"/>
+              </w:rPr>
+              <w:t>myo-inositol-1-phosphate synthase 3</w:t>
+            </w:r>
+          </w:p>
+        </w:tc>
+        <w:tc>
+          <w:tcPr>
+            <w:tcW w:w="1842" w:type="dxa"/>
+            <w:vAlign w:val="bottom"/>
+          </w:tcPr>
+          <w:p>
+            <w:pPr>
+              <w:rPr>
+                <w:rFonts w:ascii="Calibri" w:hAnsi="Calibri" w:cs="Calibri"/>
+                <w:color w:val="000000" w:themeColor="text1"/>
+              </w:rPr>
+            </w:pPr>
+            <w:r>
+              <w:rPr>
+                <w:rFonts w:ascii="Calibri" w:hAnsi="Calibri" w:cs="Calibri"/>
+                <w:color w:val="000000" w:themeColor="text1"/>
+              </w:rPr>
+              <w:t>inside gene</w:t>
+            </w:r>
+          </w:p>
+        </w:tc>
+      </w:tr>
+      <w:tr>
+        <w:trPr>
+          <w:gridAfter w:val="2"/>
+          <w:wAfter w:w="472" w:type="dxa"/>
+        </w:trPr>
+        <w:tc>
+          <w:tcPr>
+            <w:tcW w:w="1696" w:type="dxa"/>
+            <w:vAlign w:val="bottom"/>
+          </w:tcPr>
+          <w:p>
+            <w:pPr>
+              <w:rPr>
+                <w:rFonts w:ascii="Calibri" w:hAnsi="Calibri" w:cs="Calibri"/>
+                <w:color w:val="000000" w:themeColor="text1"/>
+              </w:rPr>
+            </w:pPr>
+            <w:r>
+              <w:rPr>
+                <w:rFonts w:ascii="Calibri" w:hAnsi="Calibri" w:cs="Calibri"/>
+                <w:color w:val="000000" w:themeColor="text1"/>
+              </w:rPr>
+              <w:t>Chr2_Pos9581605</w:t>
+            </w:r>
+          </w:p>
+        </w:tc>
+        <w:tc>
+          <w:tcPr>
+            <w:tcW w:w="709" w:type="dxa"/>
+            <w:vAlign w:val="bottom"/>
+          </w:tcPr>
+          <w:p>
+            <w:pPr>
+              <w:rPr>
+                <w:rFonts w:ascii="Calibri" w:hAnsi="Calibri" w:cs="Calibri"/>
+                <w:color w:val="000000" w:themeColor="text1"/>
+              </w:rPr>
+            </w:pPr>
+            <w:r>
+              <w:rPr>
+                <w:rFonts w:ascii="Calibri" w:hAnsi="Calibri" w:cs="Calibri"/>
+                <w:color w:val="000000" w:themeColor="text1"/>
+              </w:rPr>
+              <w:t>C</w:t>
+            </w:r>
+          </w:p>
+        </w:tc>
+        <w:tc>
+          <w:tcPr>
+            <w:tcW w:w="851" w:type="dxa"/>
+            <w:vAlign w:val="bottom"/>
+          </w:tcPr>
+          <w:p>
+            <w:pPr>
+              <w:rPr>
+                <w:rFonts w:ascii="Calibri" w:hAnsi="Calibri" w:cs="Calibri"/>
+                <w:color w:val="000000" w:themeColor="text1"/>
+              </w:rPr>
+            </w:pPr>
+            <w:r>
+              <w:rPr>
+                <w:rFonts w:ascii="Calibri" w:hAnsi="Calibri" w:cs="Calibri"/>
+                <w:color w:val="000000" w:themeColor="text1"/>
+              </w:rPr>
+              <w:t>G</w:t>
+            </w:r>
+          </w:p>
+        </w:tc>
+        <w:tc>
+          <w:tcPr>
+            <w:tcW w:w="1094" w:type="dxa"/>
+            <w:vAlign w:val="bottom"/>
+          </w:tcPr>
+          <w:p>
+            <w:pPr>
+              <w:rPr>
+                <w:rFonts w:ascii="Calibri" w:hAnsi="Calibri" w:cs="Calibri"/>
+                <w:color w:val="000000" w:themeColor="text1"/>
+              </w:rPr>
+            </w:pPr>
+            <w:r>
+              <w:rPr>
+                <w:rFonts w:ascii="Calibri" w:hAnsi="Calibri" w:cs="Calibri"/>
+                <w:color w:val="000000" w:themeColor="text1"/>
+              </w:rPr>
+              <w:t>2.42E-10</w:t>
+            </w:r>
+          </w:p>
+        </w:tc>
+        <w:tc>
+          <w:tcPr>
+            <w:tcW w:w="1882" w:type="dxa"/>
+            <w:vAlign w:val="bottom"/>
+          </w:tcPr>
+          <w:p>
+            <w:pPr>
+              <w:rPr>
+                <w:rFonts w:ascii="Calibri" w:hAnsi="Calibri" w:cs="Calibri"/>
+                <w:color w:val="000000" w:themeColor="text1"/>
+              </w:rPr>
+            </w:pPr>
+            <w:r>
+              <w:rPr>
+                <w:rFonts w:ascii="Calibri" w:hAnsi="Calibri" w:cs="Calibri"/>
+                <w:color w:val="000000" w:themeColor="text1"/>
+              </w:rPr>
+              <w:t>AT2G22540</w:t>
+            </w:r>
+          </w:p>
+        </w:tc>
+        <w:tc>
+          <w:tcPr>
+            <w:tcW w:w="2694" w:type="dxa"/>
+            <w:vAlign w:val="bottom"/>
+          </w:tcPr>
+          <w:p>
+            <w:pPr>
+              <w:rPr>
+                <w:rFonts w:ascii="Calibri" w:hAnsi="Calibri" w:cs="Calibri"/>
+                <w:color w:val="000000" w:themeColor="text1"/>
+              </w:rPr>
+            </w:pPr>
+            <w:r>
+              <w:rPr>
+                <w:rFonts w:ascii="Calibri" w:hAnsi="Calibri" w:cs="Calibri"/>
+                <w:color w:val="000000" w:themeColor="text1"/>
+              </w:rPr>
+              <w:t>K-box region and MADS-box transcription factor family protein</w:t>
+            </w:r>
+          </w:p>
+        </w:tc>
+        <w:tc>
+          <w:tcPr>
+            <w:tcW w:w="1842" w:type="dxa"/>
+            <w:vAlign w:val="bottom"/>
+          </w:tcPr>
+          <w:p>
+            <w:pPr>
+              <w:rPr>
+                <w:rFonts w:ascii="Calibri" w:hAnsi="Calibri" w:cs="Calibri"/>
+                <w:color w:val="000000" w:themeColor="text1"/>
+              </w:rPr>
+            </w:pPr>
+            <w:r>
+              <w:rPr>
+                <w:rFonts w:ascii="Calibri" w:hAnsi="Calibri" w:cs="Calibri"/>
+                <w:color w:val="000000" w:themeColor="text1"/>
+              </w:rPr>
+              <w:t>inside gene</w:t>
+            </w:r>
+          </w:p>
+        </w:tc>
+      </w:tr>
+      <w:tr>
+        <w:trPr>
+          <w:gridAfter w:val="2"/>
+          <w:wAfter w:w="472" w:type="dxa"/>
+        </w:trPr>
+        <w:tc>
+          <w:tcPr>
+            <w:tcW w:w="1696" w:type="dxa"/>
+            <w:vAlign w:val="bottom"/>
+          </w:tcPr>
+          <w:p>
+            <w:pPr>
+              <w:rPr>
+                <w:rFonts w:ascii="Calibri" w:hAnsi="Calibri" w:cs="Calibri"/>
+                <w:color w:val="000000" w:themeColor="text1"/>
+              </w:rPr>
+            </w:pPr>
+            <w:r>
+              <w:rPr>
+                <w:rFonts w:ascii="Calibri" w:hAnsi="Calibri" w:cs="Calibri"/>
+                <w:color w:val="000000" w:themeColor="text1"/>
+              </w:rPr>
+              <w:t>Chr3_Pos20411685</w:t>
+            </w:r>
+          </w:p>
+        </w:tc>
+        <w:tc>
+          <w:tcPr>
+            <w:tcW w:w="709" w:type="dxa"/>
+            <w:vAlign w:val="bottom"/>
+          </w:tcPr>
+          <w:p>
+            <w:pPr>
+              <w:rPr>
+                <w:rFonts w:ascii="Calibri" w:hAnsi="Calibri" w:cs="Calibri"/>
+                <w:color w:val="000000" w:themeColor="text1"/>
+              </w:rPr>
+            </w:pPr>
+            <w:r>
+              <w:rPr>
+                <w:rFonts w:ascii="Calibri" w:hAnsi="Calibri" w:cs="Calibri"/>
+                <w:color w:val="000000" w:themeColor="text1"/>
+              </w:rPr>
+              <w:t>C</w:t>
+            </w:r>
+          </w:p>
+        </w:tc>
+        <w:tc>
+          <w:tcPr>
+            <w:tcW w:w="851" w:type="dxa"/>
+            <w:vAlign w:val="bottom"/>
+          </w:tcPr>
+          <w:p>
+            <w:pPr>
+              <w:rPr>
+                <w:rFonts w:ascii="Calibri" w:hAnsi="Calibri" w:cs="Calibri"/>
+                <w:color w:val="000000" w:themeColor="text1"/>
+              </w:rPr>
+            </w:pPr>
+            <w:r>
+              <w:rPr>
+                <w:rFonts w:ascii="Calibri" w:hAnsi="Calibri" w:cs="Calibri"/>
+                <w:color w:val="000000" w:themeColor="text1"/>
+              </w:rPr>
+              <w:t>A</w:t>
+            </w:r>
+          </w:p>
+        </w:tc>
+        <w:tc>
+          <w:tcPr>
+            <w:tcW w:w="1094" w:type="dxa"/>
+            <w:vAlign w:val="bottom"/>
+          </w:tcPr>
+          <w:p>
+            <w:pPr>
+              <w:rPr>
+                <w:rFonts w:ascii="Calibri" w:hAnsi="Calibri" w:cs="Calibri"/>
+                <w:color w:val="000000" w:themeColor="text1"/>
+              </w:rPr>
+            </w:pPr>
+            <w:r>
+              <w:rPr>
+                <w:rFonts w:ascii="Calibri" w:hAnsi="Calibri" w:cs="Calibri"/>
+                <w:color w:val="000000" w:themeColor="text1"/>
+              </w:rPr>
+              <w:t>2.54E-10</w:t>
+            </w:r>
+          </w:p>
+        </w:tc>
+        <w:tc>
+          <w:tcPr>
+            <w:tcW w:w="1882" w:type="dxa"/>
+            <w:vAlign w:val="bottom"/>
+          </w:tcPr>
+          <w:p>
+            <w:pPr>
+              <w:rPr>
+                <w:rFonts w:ascii="Calibri" w:hAnsi="Calibri" w:cs="Calibri"/>
+                <w:color w:val="000000" w:themeColor="text1"/>
+              </w:rPr>
+            </w:pPr>
+            <w:r>
+              <w:rPr>
+                <w:rFonts w:ascii="Calibri" w:hAnsi="Calibri" w:cs="Calibri"/>
+                <w:color w:val="000000" w:themeColor="text1"/>
+              </w:rPr>
+              <w:t>AT3G55080</w:t>
+            </w:r>
+          </w:p>
+        </w:tc>
+        <w:tc>
+          <w:tcPr>
+            <w:tcW w:w="2694" w:type="dxa"/>
+            <w:vAlign w:val="bottom"/>
+          </w:tcPr>
+          <w:p>
+            <w:pPr>
+              <w:rPr>
+                <w:rFonts w:ascii="Calibri" w:hAnsi="Calibri" w:cs="Calibri"/>
+                <w:color w:val="000000" w:themeColor="text1"/>
+              </w:rPr>
+            </w:pPr>
+            <w:r>
+              <w:rPr>
+                <w:rFonts w:ascii="Calibri" w:hAnsi="Calibri" w:cs="Calibri"/>
+                <w:color w:val="000000" w:themeColor="text1"/>
+              </w:rPr>
+              <w:t>SET domain-containing protein</w:t>
+            </w:r>
+          </w:p>
+        </w:tc>
+        <w:tc>
+          <w:tcPr>
+            <w:tcW w:w="1842" w:type="dxa"/>
+            <w:vAlign w:val="bottom"/>
+          </w:tcPr>
+          <w:p>
+            <w:pPr>
+              <w:rPr>
+                <w:rFonts w:ascii="Calibri" w:hAnsi="Calibri" w:cs="Calibri"/>
+                <w:color w:val="000000" w:themeColor="text1"/>
+              </w:rPr>
+            </w:pPr>
+            <w:r>
+              <w:rPr>
+                <w:rFonts w:ascii="Calibri" w:hAnsi="Calibri" w:cs="Calibri"/>
+                <w:color w:val="000000" w:themeColor="text1"/>
+              </w:rPr>
+              <w:t>inside gene</w:t>
+            </w:r>
+          </w:p>
+        </w:tc>
+      </w:tr>
+      <w:tr>
+        <w:trPr>
+          <w:gridAfter w:val="2"/>
+          <w:wAfter w:w="472" w:type="dxa"/>
+        </w:trPr>
+        <w:tc>
+          <w:tcPr>
+            <w:tcW w:w="1696" w:type="dxa"/>
+            <w:vAlign w:val="bottom"/>
+          </w:tcPr>
+          <w:p>
+            <w:pPr>
+              <w:rPr>
+                <w:rFonts w:ascii="Calibri" w:hAnsi="Calibri" w:cs="Calibri"/>
+                <w:color w:val="000000" w:themeColor="text1"/>
+              </w:rPr>
+            </w:pPr>
+            <w:r>
+              <w:rPr>
+                <w:rFonts w:ascii="Calibri" w:hAnsi="Calibri" w:cs="Calibri"/>
+                <w:color w:val="000000" w:themeColor="text1"/>
+              </w:rPr>
+              <w:t>Chr1_Pos3877554</w:t>
+            </w:r>
+          </w:p>
+        </w:tc>
+        <w:tc>
+          <w:tcPr>
+            <w:tcW w:w="709" w:type="dxa"/>
+            <w:vAlign w:val="bottom"/>
+          </w:tcPr>
+          <w:p>
+            <w:pPr>
+              <w:rPr>
+                <w:rFonts w:ascii="Calibri" w:hAnsi="Calibri" w:cs="Calibri"/>
+                <w:color w:val="000000" w:themeColor="text1"/>
+              </w:rPr>
+            </w:pPr>
+            <w:r>
+              <w:rPr>
+                <w:rFonts w:ascii="Calibri" w:hAnsi="Calibri" w:cs="Calibri"/>
+                <w:color w:val="000000" w:themeColor="text1"/>
+              </w:rPr>
+              <w:t>G</w:t>
+            </w:r>
+          </w:p>
+        </w:tc>
+        <w:tc>
+          <w:tcPr>
+            <w:tcW w:w="851" w:type="dxa"/>
+            <w:vAlign w:val="bottom"/>
+          </w:tcPr>
+          <w:p>
+            <w:pPr>
+              <w:rPr>
+                <w:rFonts w:ascii="Calibri" w:hAnsi="Calibri" w:cs="Calibri"/>
+                <w:color w:val="000000" w:themeColor="text1"/>
+              </w:rPr>
+            </w:pPr>
+            <w:r>
+              <w:rPr>
+                <w:rFonts w:ascii="Calibri" w:hAnsi="Calibri" w:cs="Calibri"/>
+                <w:color w:val="000000" w:themeColor="text1"/>
+              </w:rPr>
+              <w:t>A</w:t>
+            </w:r>
+          </w:p>
+        </w:tc>
+        <w:tc>
+          <w:tcPr>
+            <w:tcW w:w="1094" w:type="dxa"/>
+            <w:vAlign w:val="bottom"/>
+          </w:tcPr>
+          <w:p>
+            <w:pPr>
+              <w:rPr>
+                <w:rFonts w:ascii="Calibri" w:hAnsi="Calibri" w:cs="Calibri"/>
+                <w:color w:val="000000" w:themeColor="text1"/>
+              </w:rPr>
+            </w:pPr>
+            <w:r>
+              <w:rPr>
+                <w:rFonts w:ascii="Calibri" w:hAnsi="Calibri" w:cs="Calibri"/>
+                <w:color w:val="000000" w:themeColor="text1"/>
+              </w:rPr>
+              <w:t>1.19E-09</w:t>
+            </w:r>
+          </w:p>
+        </w:tc>
+        <w:tc>
+          <w:tcPr>
+            <w:tcW w:w="1882" w:type="dxa"/>
+            <w:vAlign w:val="bottom"/>
+          </w:tcPr>
+          <w:p>
+            <w:pPr>
+              <w:rPr>
+                <w:rFonts w:ascii="Calibri" w:hAnsi="Calibri" w:cs="Calibri"/>
+                <w:color w:val="000000" w:themeColor="text1"/>
+              </w:rPr>
+            </w:pPr>
+            <w:r>
+              <w:rPr>
+                <w:rFonts w:ascii="Calibri" w:hAnsi="Calibri" w:cs="Calibri"/>
+                <w:color w:val="000000" w:themeColor="text1"/>
+              </w:rPr>
+              <w:t>AT1G11540.2</w:t>
+            </w:r>
+          </w:p>
+        </w:tc>
+        <w:tc>
+          <w:tcPr>
+            <w:tcW w:w="2694" w:type="dxa"/>
+            <w:vAlign w:val="bottom"/>
+          </w:tcPr>
+          <w:p>
+            <w:pPr>
+              <w:rPr>
+                <w:rFonts w:ascii="Calibri" w:hAnsi="Calibri" w:cs="Calibri"/>
+                <w:color w:val="000000" w:themeColor="text1"/>
+              </w:rPr>
+            </w:pPr>
+            <w:r>
+              <w:rPr>
+                <w:rFonts w:ascii="Calibri" w:hAnsi="Calibri" w:cs="Calibri"/>
+                <w:color w:val="000000" w:themeColor="text1"/>
+              </w:rPr>
+              <w:t xml:space="preserve">Sulfite exporter </w:t>
+            </w:r>
+            <w:proofErr w:type="spellStart"/>
+            <w:r>
+              <w:rPr>
+                <w:rFonts w:ascii="Calibri" w:hAnsi="Calibri" w:cs="Calibri"/>
+                <w:color w:val="000000" w:themeColor="text1"/>
+              </w:rPr>
+              <w:t>TauE</w:t>
+            </w:r>
+            <w:proofErr w:type="spellEnd"/>
+            <w:r>
+              <w:rPr>
+                <w:rFonts w:ascii="Calibri" w:hAnsi="Calibri" w:cs="Calibri"/>
+                <w:color w:val="000000" w:themeColor="text1"/>
+              </w:rPr>
+              <w:t>/</w:t>
+            </w:r>
+            <w:proofErr w:type="spellStart"/>
+            <w:r>
+              <w:rPr>
+                <w:rFonts w:ascii="Calibri" w:hAnsi="Calibri" w:cs="Calibri"/>
+                <w:color w:val="000000" w:themeColor="text1"/>
+              </w:rPr>
+              <w:t>SafE</w:t>
+            </w:r>
+            <w:proofErr w:type="spellEnd"/>
+            <w:r>
+              <w:rPr>
+                <w:rFonts w:ascii="Calibri" w:hAnsi="Calibri" w:cs="Calibri"/>
+                <w:color w:val="000000" w:themeColor="text1"/>
+              </w:rPr>
+              <w:t xml:space="preserve"> family protein</w:t>
+            </w:r>
+          </w:p>
+        </w:tc>
+        <w:tc>
+          <w:tcPr>
+            <w:tcW w:w="1842" w:type="dxa"/>
+            <w:vAlign w:val="bottom"/>
+          </w:tcPr>
+          <w:p>
+            <w:pPr>
+              <w:rPr>
+                <w:rFonts w:ascii="Calibri" w:hAnsi="Calibri" w:cs="Calibri"/>
+                <w:color w:val="000000" w:themeColor="text1"/>
+              </w:rPr>
+            </w:pPr>
+            <w:r>
+              <w:rPr>
+                <w:rFonts w:ascii="Calibri" w:hAnsi="Calibri" w:cs="Calibri"/>
+                <w:color w:val="000000" w:themeColor="text1"/>
+              </w:rPr>
+              <w:t>downstream of gene</w:t>
+            </w:r>
+          </w:p>
+        </w:tc>
+      </w:tr>
+      <w:tr>
+        <w:trPr>
+          <w:gridAfter w:val="2"/>
+          <w:wAfter w:w="472" w:type="dxa"/>
+        </w:trPr>
+        <w:tc>
+          <w:tcPr>
+            <w:tcW w:w="1696" w:type="dxa"/>
+            <w:vAlign w:val="bottom"/>
+          </w:tcPr>
+          <w:p>
+            <w:pPr>
+              <w:rPr>
+                <w:rFonts w:ascii="Calibri" w:hAnsi="Calibri" w:cs="Calibri"/>
+                <w:color w:val="000000" w:themeColor="text1"/>
+              </w:rPr>
+            </w:pPr>
+            <w:r>
+              <w:rPr>
+                <w:rFonts w:ascii="Calibri" w:hAnsi="Calibri" w:cs="Calibri"/>
+                <w:color w:val="000000" w:themeColor="text1"/>
+              </w:rPr>
+              <w:t>Chr5_Pos18513605</w:t>
+            </w:r>
+          </w:p>
+        </w:tc>
+        <w:tc>
+          <w:tcPr>
+            <w:tcW w:w="709" w:type="dxa"/>
+            <w:vAlign w:val="bottom"/>
+          </w:tcPr>
+          <w:p>
+            <w:pPr>
+              <w:rPr>
+                <w:rFonts w:ascii="Calibri" w:hAnsi="Calibri" w:cs="Calibri"/>
+                <w:color w:val="000000" w:themeColor="text1"/>
+              </w:rPr>
+            </w:pPr>
+            <w:r>
+              <w:rPr>
+                <w:rFonts w:ascii="Calibri" w:hAnsi="Calibri" w:cs="Calibri"/>
+                <w:color w:val="000000" w:themeColor="text1"/>
+              </w:rPr>
+              <w:t>T</w:t>
+            </w:r>
+          </w:p>
+        </w:tc>
+        <w:tc>
+          <w:tcPr>
+            <w:tcW w:w="851" w:type="dxa"/>
+            <w:vAlign w:val="bottom"/>
+          </w:tcPr>
+          <w:p>
+            <w:pPr>
+              <w:rPr>
+                <w:rFonts w:ascii="Calibri" w:hAnsi="Calibri" w:cs="Calibri"/>
+                <w:color w:val="000000" w:themeColor="text1"/>
+              </w:rPr>
+            </w:pPr>
+            <w:r>
+              <w:rPr>
+                <w:rFonts w:ascii="Calibri" w:hAnsi="Calibri" w:cs="Calibri"/>
+                <w:color w:val="000000" w:themeColor="text1"/>
+              </w:rPr>
+              <w:t>G</w:t>
+            </w:r>
+          </w:p>
+        </w:tc>
+        <w:tc>
+          <w:tcPr>
+            <w:tcW w:w="1094" w:type="dxa"/>
+            <w:vAlign w:val="bottom"/>
+          </w:tcPr>
+          <w:p>
+            <w:pPr>
+              <w:rPr>
+                <w:rFonts w:ascii="Calibri" w:hAnsi="Calibri" w:cs="Calibri"/>
+                <w:color w:val="000000" w:themeColor="text1"/>
+              </w:rPr>
+            </w:pPr>
+            <w:r>
+              <w:rPr>
+                <w:rFonts w:ascii="Calibri" w:hAnsi="Calibri" w:cs="Calibri"/>
+                <w:color w:val="000000" w:themeColor="text1"/>
+              </w:rPr>
+              <w:t>3.61E-08</w:t>
+            </w:r>
+          </w:p>
+        </w:tc>
+        <w:tc>
+          <w:tcPr>
+            <w:tcW w:w="1882" w:type="dxa"/>
+            <w:vAlign w:val="bottom"/>
+          </w:tcPr>
+          <w:p>
+            <w:pPr>
+              <w:rPr>
+                <w:rFonts w:ascii="Calibri" w:hAnsi="Calibri" w:cs="Calibri"/>
+                <w:color w:val="000000" w:themeColor="text1"/>
+              </w:rPr>
+            </w:pPr>
+            <w:r>
+              <w:rPr>
+                <w:rFonts w:ascii="Calibri" w:hAnsi="Calibri" w:cs="Calibri"/>
+                <w:color w:val="000000" w:themeColor="text1"/>
+              </w:rPr>
+              <w:t>AT5G45650.1</w:t>
+            </w:r>
+          </w:p>
+        </w:tc>
+        <w:tc>
+          <w:tcPr>
+            <w:tcW w:w="2694" w:type="dxa"/>
+            <w:vAlign w:val="bottom"/>
+          </w:tcPr>
+          <w:p>
+            <w:pPr>
+              <w:rPr>
+                <w:rFonts w:ascii="Calibri" w:hAnsi="Calibri" w:cs="Calibri"/>
+                <w:color w:val="000000" w:themeColor="text1"/>
+              </w:rPr>
+            </w:pPr>
+            <w:proofErr w:type="spellStart"/>
+            <w:r>
+              <w:rPr>
+                <w:rFonts w:ascii="Calibri" w:hAnsi="Calibri" w:cs="Calibri"/>
+                <w:color w:val="000000" w:themeColor="text1"/>
+              </w:rPr>
+              <w:t>subtilase</w:t>
+            </w:r>
+            <w:proofErr w:type="spellEnd"/>
+            <w:r>
+              <w:rPr>
+                <w:rFonts w:ascii="Calibri" w:hAnsi="Calibri" w:cs="Calibri"/>
+                <w:color w:val="000000" w:themeColor="text1"/>
+              </w:rPr>
+              <w:t xml:space="preserve"> family protein</w:t>
+            </w:r>
+          </w:p>
+        </w:tc>
+        <w:tc>
+          <w:tcPr>
+            <w:tcW w:w="1842" w:type="dxa"/>
+            <w:vAlign w:val="bottom"/>
+          </w:tcPr>
+          <w:p>
+            <w:pPr>
+              <w:rPr>
+                <w:rFonts w:ascii="Calibri" w:hAnsi="Calibri" w:cs="Calibri"/>
+                <w:color w:val="000000" w:themeColor="text1"/>
+              </w:rPr>
+            </w:pPr>
+            <w:r>
+              <w:rPr>
+                <w:rFonts w:ascii="Calibri" w:hAnsi="Calibri" w:cs="Calibri"/>
+                <w:color w:val="000000" w:themeColor="text1"/>
+              </w:rPr>
+              <w:t>inside gene</w:t>
+            </w:r>
+          </w:p>
+        </w:tc>
+      </w:tr>
+      <w:tr>
+        <w:trPr>
+          <w:gridAfter w:val="2"/>
+          <w:wAfter w:w="472" w:type="dxa"/>
+        </w:trPr>
+        <w:tc>
+          <w:tcPr>
+            <w:tcW w:w="1696" w:type="dxa"/>
+            <w:vAlign w:val="bottom"/>
+          </w:tcPr>
+          <w:p>
+            <w:pPr>
+              <w:rPr>
+                <w:rFonts w:ascii="Calibri" w:hAnsi="Calibri" w:cs="Calibri"/>
+                <w:color w:val="000000" w:themeColor="text1"/>
+              </w:rPr>
+            </w:pPr>
+            <w:r>
+              <w:rPr>
+                <w:rFonts w:ascii="Calibri" w:hAnsi="Calibri" w:cs="Calibri"/>
+                <w:color w:val="000000" w:themeColor="text1"/>
+              </w:rPr>
+              <w:t>Chr2_Pos1022560</w:t>
+            </w:r>
+          </w:p>
+        </w:tc>
+        <w:tc>
+          <w:tcPr>
+            <w:tcW w:w="709" w:type="dxa"/>
+            <w:vAlign w:val="bottom"/>
+          </w:tcPr>
+          <w:p>
+            <w:pPr>
+              <w:rPr>
+                <w:rFonts w:ascii="Calibri" w:hAnsi="Calibri" w:cs="Calibri"/>
+                <w:color w:val="000000" w:themeColor="text1"/>
+              </w:rPr>
+            </w:pPr>
+            <w:r>
+              <w:rPr>
+                <w:rFonts w:ascii="Calibri" w:hAnsi="Calibri" w:cs="Calibri"/>
+                <w:color w:val="000000" w:themeColor="text1"/>
+              </w:rPr>
+              <w:t>C</w:t>
+            </w:r>
+          </w:p>
+        </w:tc>
+        <w:tc>
+          <w:tcPr>
+            <w:tcW w:w="851" w:type="dxa"/>
+            <w:vAlign w:val="bottom"/>
+          </w:tcPr>
+          <w:p>
+            <w:pPr>
+              <w:rPr>
+                <w:rFonts w:ascii="Calibri" w:hAnsi="Calibri" w:cs="Calibri"/>
+                <w:color w:val="000000" w:themeColor="text1"/>
+              </w:rPr>
+            </w:pPr>
+            <w:r>
+              <w:rPr>
+                <w:rFonts w:ascii="Calibri" w:hAnsi="Calibri" w:cs="Calibri"/>
+                <w:color w:val="000000" w:themeColor="text1"/>
+              </w:rPr>
+              <w:t>A</w:t>
+            </w:r>
+          </w:p>
+        </w:tc>
+        <w:tc>
+          <w:tcPr>
+            <w:tcW w:w="1094" w:type="dxa"/>
+            <w:vAlign w:val="bottom"/>
+          </w:tcPr>
+          <w:p>
+            <w:pPr>
+              <w:rPr>
+                <w:rFonts w:ascii="Calibri" w:hAnsi="Calibri" w:cs="Calibri"/>
+                <w:color w:val="000000" w:themeColor="text1"/>
+              </w:rPr>
+            </w:pPr>
+            <w:r>
+              <w:rPr>
+                <w:rFonts w:ascii="Calibri" w:hAnsi="Calibri" w:cs="Calibri"/>
+                <w:color w:val="000000" w:themeColor="text1"/>
+              </w:rPr>
+              <w:t>6.53E-08</w:t>
+            </w:r>
+          </w:p>
+        </w:tc>
+        <w:tc>
+          <w:tcPr>
+            <w:tcW w:w="1882" w:type="dxa"/>
+            <w:vAlign w:val="bottom"/>
+          </w:tcPr>
+          <w:p>
+            <w:pPr>
+              <w:rPr>
+                <w:rFonts w:ascii="Calibri" w:hAnsi="Calibri" w:cs="Calibri"/>
+                <w:color w:val="000000" w:themeColor="text1"/>
+              </w:rPr>
+            </w:pPr>
+            <w:r>
+              <w:rPr>
+                <w:rFonts w:ascii="Calibri" w:hAnsi="Calibri" w:cs="Calibri"/>
+                <w:color w:val="000000" w:themeColor="text1"/>
+              </w:rPr>
+              <w:t>AT2G03360</w:t>
+            </w:r>
+          </w:p>
+        </w:tc>
+        <w:tc>
+          <w:tcPr>
+            <w:tcW w:w="2694" w:type="dxa"/>
+            <w:vAlign w:val="bottom"/>
+          </w:tcPr>
+          <w:p>
+            <w:pPr>
+              <w:rPr>
+                <w:rFonts w:ascii="Calibri" w:hAnsi="Calibri" w:cs="Calibri"/>
+                <w:color w:val="000000" w:themeColor="text1"/>
+              </w:rPr>
+            </w:pPr>
+            <w:r>
+              <w:rPr>
+                <w:rFonts w:ascii="Calibri" w:hAnsi="Calibri" w:cs="Calibri"/>
+                <w:color w:val="000000" w:themeColor="text1"/>
+              </w:rPr>
+              <w:t>Glycosyltransferase family 61 protein</w:t>
+            </w:r>
+          </w:p>
+        </w:tc>
+        <w:tc>
+          <w:tcPr>
+            <w:tcW w:w="1842" w:type="dxa"/>
+            <w:vAlign w:val="bottom"/>
+          </w:tcPr>
+          <w:p>
+            <w:pPr>
+              <w:rPr>
+                <w:rFonts w:ascii="Calibri" w:hAnsi="Calibri" w:cs="Calibri"/>
+                <w:color w:val="000000" w:themeColor="text1"/>
+              </w:rPr>
+            </w:pPr>
+            <w:r>
+              <w:rPr>
+                <w:rFonts w:ascii="Calibri" w:hAnsi="Calibri" w:cs="Calibri"/>
+                <w:color w:val="000000" w:themeColor="text1"/>
+              </w:rPr>
+              <w:t>inside gene</w:t>
+            </w:r>
+          </w:p>
+        </w:tc>
+      </w:tr>
+      <w:tr>
+        <w:tc>
+          <w:tcPr>
+            <w:tcW w:w="1696" w:type="dxa"/>
+            <w:vAlign w:val="bottom"/>
+          </w:tcPr>
+          <w:p>
+            <w:pPr>
+              <w:rPr>
+                <w:rFonts w:ascii="Calibri" w:hAnsi="Calibri" w:cs="Calibri"/>
+                <w:color w:val="000000" w:themeColor="text1"/>
+              </w:rPr>
+            </w:pPr>
+            <w:r>
+              <w:rPr>
+                <w:rFonts w:ascii="Calibri" w:hAnsi="Calibri" w:cs="Calibri"/>
+                <w:color w:val="000000" w:themeColor="text1"/>
+              </w:rPr>
+              <w:t>Chr1_Pos25117634</w:t>
+            </w:r>
+          </w:p>
+        </w:tc>
+        <w:tc>
+          <w:tcPr>
+            <w:tcW w:w="709" w:type="dxa"/>
+            <w:vAlign w:val="bottom"/>
+          </w:tcPr>
+          <w:p>
+            <w:pPr>
+              <w:rPr>
+                <w:rFonts w:ascii="Calibri" w:hAnsi="Calibri" w:cs="Calibri"/>
+                <w:color w:val="000000" w:themeColor="text1"/>
+              </w:rPr>
+            </w:pPr>
+            <w:r>
+              <w:rPr>
+                <w:rFonts w:ascii="Calibri" w:hAnsi="Calibri" w:cs="Calibri"/>
+                <w:color w:val="000000" w:themeColor="text1"/>
+              </w:rPr>
+              <w:t>T</w:t>
+            </w:r>
+          </w:p>
+        </w:tc>
+        <w:tc>
+          <w:tcPr>
+            <w:tcW w:w="851" w:type="dxa"/>
+            <w:vAlign w:val="bottom"/>
+          </w:tcPr>
+          <w:p>
+            <w:pPr>
+              <w:rPr>
+                <w:rFonts w:ascii="Calibri" w:hAnsi="Calibri" w:cs="Calibri"/>
+                <w:color w:val="000000" w:themeColor="text1"/>
+              </w:rPr>
+            </w:pPr>
+            <w:r>
+              <w:rPr>
+                <w:rFonts w:ascii="Calibri" w:hAnsi="Calibri" w:cs="Calibri"/>
+                <w:color w:val="000000" w:themeColor="text1"/>
+              </w:rPr>
+              <w:t>A</w:t>
+            </w:r>
+          </w:p>
+        </w:tc>
+        <w:tc>
+          <w:tcPr>
+            <w:tcW w:w="1094" w:type="dxa"/>
+            <w:vAlign w:val="bottom"/>
+          </w:tcPr>
+          <w:p>
+            <w:pPr>
+              <w:rPr>
+                <w:rFonts w:ascii="Calibri" w:hAnsi="Calibri" w:cs="Calibri"/>
+                <w:color w:val="000000" w:themeColor="text1"/>
+              </w:rPr>
+            </w:pPr>
+            <w:r>
+              <w:rPr>
+                <w:rFonts w:ascii="Calibri" w:hAnsi="Calibri" w:cs="Calibri"/>
+                <w:color w:val="000000" w:themeColor="text1"/>
+              </w:rPr>
+              <w:t>8.84E-08</w:t>
+            </w:r>
+          </w:p>
+        </w:tc>
+        <w:tc>
+          <w:tcPr>
+            <w:tcW w:w="1882" w:type="dxa"/>
+            <w:vAlign w:val="bottom"/>
+          </w:tcPr>
+          <w:p>
+            <w:pPr>
+              <w:rPr>
+                <w:rFonts w:ascii="Calibri" w:hAnsi="Calibri" w:cs="Calibri"/>
+                <w:color w:val="000000" w:themeColor="text1"/>
+              </w:rPr>
+            </w:pPr>
+            <w:r>
+              <w:rPr>
+                <w:rFonts w:ascii="Calibri" w:hAnsi="Calibri" w:cs="Calibri"/>
+                <w:color w:val="000000" w:themeColor="text1"/>
+              </w:rPr>
+              <w:t>AT1G67140.2</w:t>
+            </w:r>
+          </w:p>
+        </w:tc>
+        <w:tc>
+          <w:tcPr>
+            <w:tcW w:w="2694" w:type="dxa"/>
+            <w:vAlign w:val="bottom"/>
+          </w:tcPr>
+          <w:p>
+            <w:pPr>
+              <w:rPr>
+                <w:rFonts w:ascii="Calibri" w:hAnsi="Calibri" w:cs="Calibri"/>
+                <w:color w:val="000000" w:themeColor="text1"/>
+              </w:rPr>
+            </w:pPr>
+            <w:r>
+              <w:rPr>
+                <w:rFonts w:ascii="Calibri" w:hAnsi="Calibri" w:cs="Calibri"/>
+                <w:color w:val="000000" w:themeColor="text1"/>
+              </w:rPr>
+              <w:t>HEAT repeat-containing protein</w:t>
+            </w:r>
+          </w:p>
+        </w:tc>
+        <w:tc>
+          <w:tcPr>
+            <w:tcW w:w="1842" w:type="dxa"/>
+            <w:vAlign w:val="bottom"/>
+          </w:tcPr>
+          <w:p>
+            <w:pPr>
+              <w:rPr>
+                <w:rFonts w:ascii="Calibri" w:hAnsi="Calibri" w:cs="Calibri"/>
+                <w:color w:val="000000" w:themeColor="text1"/>
+              </w:rPr>
+            </w:pPr>
+            <w:r>
+              <w:rPr>
+                <w:rFonts w:ascii="Calibri" w:hAnsi="Calibri" w:cs="Calibri"/>
+                <w:color w:val="000000" w:themeColor="text1"/>
+              </w:rPr>
+              <w:t>downstream of gene</w:t>
+            </w:r>
+          </w:p>
+        </w:tc>
+        <w:tc>
+          <w:tcPr>
+            <w:tcW w:w="236" w:type="dxa"/>
+          </w:tcPr>
+          <w:p>
+            <w:pPr>
+              <w:rPr>
+                <w:rFonts w:asciiTheme="minorHAnsi" w:hAnsiTheme="minorHAnsi" w:cstheme="minorHAnsi"/>
+                <w:color w:val="000000" w:themeColor="text1"/>
+              </w:rPr>
+            </w:pPr>
+          </w:p>
+        </w:tc>
+        <w:tc>
+          <w:tcPr>
+            <w:tcW w:w="236" w:type="dxa"/>
+          </w:tcPr>
+          <w:p>
+            <w:pPr>
+              <w:rPr>
+                <w:rFonts w:asciiTheme="minorHAnsi" w:hAnsiTheme="minorHAnsi" w:cstheme="minorHAnsi"/>
+                <w:color w:val="000000" w:themeColor="text1"/>
+              </w:rPr>
+            </w:pPr>
+          </w:p>
+        </w:tc>
+      </w:tr>
+      <w:tr>
+        <w:tc>
+          <w:tcPr>
+            <w:tcW w:w="1696" w:type="dxa"/>
+            <w:vAlign w:val="bottom"/>
+          </w:tcPr>
+          <w:p>
+            <w:pPr>
+              <w:rPr>
+                <w:rFonts w:ascii="Calibri" w:hAnsi="Calibri" w:cs="Calibri"/>
+                <w:color w:val="000000" w:themeColor="text1"/>
+              </w:rPr>
+            </w:pPr>
+            <w:r>
+              <w:rPr>
+                <w:rFonts w:ascii="Calibri" w:hAnsi="Calibri" w:cs="Calibri"/>
+                <w:color w:val="000000" w:themeColor="text1"/>
+              </w:rPr>
+              <w:t>Chr1_Pos19133268</w:t>
+            </w:r>
+          </w:p>
+        </w:tc>
+        <w:tc>
+          <w:tcPr>
+            <w:tcW w:w="709" w:type="dxa"/>
+            <w:vAlign w:val="bottom"/>
+          </w:tcPr>
+          <w:p>
+            <w:pPr>
+              <w:rPr>
+                <w:rFonts w:ascii="Calibri" w:hAnsi="Calibri" w:cs="Calibri"/>
+                <w:color w:val="000000" w:themeColor="text1"/>
+              </w:rPr>
+            </w:pPr>
+            <w:r>
+              <w:rPr>
+                <w:rFonts w:ascii="Calibri" w:hAnsi="Calibri" w:cs="Calibri"/>
+                <w:color w:val="000000" w:themeColor="text1"/>
+              </w:rPr>
+              <w:t>C</w:t>
+            </w:r>
+          </w:p>
+        </w:tc>
+        <w:tc>
+          <w:tcPr>
+            <w:tcW w:w="851" w:type="dxa"/>
+            <w:vAlign w:val="bottom"/>
+          </w:tcPr>
+          <w:p>
+            <w:pPr>
+              <w:rPr>
+                <w:rFonts w:ascii="Calibri" w:hAnsi="Calibri" w:cs="Calibri"/>
+                <w:color w:val="000000" w:themeColor="text1"/>
+              </w:rPr>
+            </w:pPr>
+            <w:r>
+              <w:rPr>
+                <w:rFonts w:ascii="Calibri" w:hAnsi="Calibri" w:cs="Calibri"/>
+                <w:color w:val="000000" w:themeColor="text1"/>
+              </w:rPr>
+              <w:t>G</w:t>
+            </w:r>
+          </w:p>
+        </w:tc>
+        <w:tc>
+          <w:tcPr>
+            <w:tcW w:w="1094" w:type="dxa"/>
+            <w:vAlign w:val="bottom"/>
+          </w:tcPr>
+          <w:p>
+            <w:pPr>
+              <w:rPr>
+                <w:rFonts w:ascii="Calibri" w:hAnsi="Calibri" w:cs="Calibri"/>
+                <w:color w:val="000000" w:themeColor="text1"/>
+              </w:rPr>
+            </w:pPr>
+            <w:r>
+              <w:rPr>
+                <w:rFonts w:ascii="Calibri" w:hAnsi="Calibri" w:cs="Calibri"/>
+                <w:color w:val="000000" w:themeColor="text1"/>
+              </w:rPr>
+              <w:t>1.49E-07</w:t>
+            </w:r>
+          </w:p>
+        </w:tc>
+        <w:tc>
+          <w:tcPr>
+            <w:tcW w:w="1882" w:type="dxa"/>
+            <w:vAlign w:val="bottom"/>
+          </w:tcPr>
+          <w:p>
+            <w:pPr>
+              <w:rPr>
+                <w:rFonts w:ascii="Calibri" w:hAnsi="Calibri" w:cs="Calibri"/>
+                <w:color w:val="000000" w:themeColor="text1"/>
+              </w:rPr>
+            </w:pPr>
+            <w:r>
+              <w:rPr>
+                <w:rFonts w:ascii="Calibri" w:hAnsi="Calibri" w:cs="Calibri"/>
+                <w:color w:val="000000" w:themeColor="text1"/>
+              </w:rPr>
+              <w:t>AT1G51600</w:t>
+            </w:r>
+          </w:p>
+        </w:tc>
+        <w:tc>
+          <w:tcPr>
+            <w:tcW w:w="2694" w:type="dxa"/>
+            <w:vAlign w:val="bottom"/>
+          </w:tcPr>
+          <w:p>
+            <w:pPr>
+              <w:rPr>
+                <w:rFonts w:ascii="Calibri" w:hAnsi="Calibri" w:cs="Calibri"/>
+                <w:color w:val="000000" w:themeColor="text1"/>
+              </w:rPr>
+            </w:pPr>
+            <w:r>
+              <w:rPr>
+                <w:rFonts w:ascii="Calibri" w:hAnsi="Calibri" w:cs="Calibri"/>
+                <w:color w:val="000000" w:themeColor="text1"/>
+              </w:rPr>
+              <w:t>ZIM-LIKE 2</w:t>
+            </w:r>
+          </w:p>
+        </w:tc>
+        <w:tc>
+          <w:tcPr>
+            <w:tcW w:w="1842" w:type="dxa"/>
+            <w:vAlign w:val="bottom"/>
+          </w:tcPr>
+          <w:p>
+            <w:pPr>
+              <w:rPr>
+                <w:rFonts w:ascii="Calibri" w:hAnsi="Calibri" w:cs="Calibri"/>
+                <w:color w:val="000000" w:themeColor="text1"/>
+              </w:rPr>
+            </w:pPr>
+            <w:r>
+              <w:rPr>
+                <w:rFonts w:ascii="Calibri" w:hAnsi="Calibri" w:cs="Calibri"/>
+                <w:color w:val="000000" w:themeColor="text1"/>
+              </w:rPr>
+              <w:t>inside gene</w:t>
+            </w:r>
+          </w:p>
+        </w:tc>
+        <w:tc>
+          <w:tcPr>
+            <w:tcW w:w="236" w:type="dxa"/>
+          </w:tcPr>
+          <w:p>
+            <w:pPr>
+              <w:rPr>
+                <w:rFonts w:asciiTheme="minorHAnsi" w:hAnsiTheme="minorHAnsi" w:cstheme="minorHAnsi"/>
+                <w:color w:val="000000" w:themeColor="text1"/>
+              </w:rPr>
+            </w:pPr>
+          </w:p>
+        </w:tc>
+        <w:tc>
+          <w:tcPr>
+            <w:tcW w:w="236" w:type="dxa"/>
+          </w:tcPr>
+          <w:p>
+            <w:pPr>
+              <w:rPr>
+                <w:rFonts w:asciiTheme="minorHAnsi" w:hAnsiTheme="minorHAnsi" w:cstheme="minorHAnsi"/>
+                <w:color w:val="000000" w:themeColor="text1"/>
+              </w:rPr>
+            </w:pPr>
+          </w:p>
+        </w:tc>
+      </w:tr>
+      <w:tr>
+        <w:tc>
+          <w:tcPr>
+            <w:tcW w:w="1696" w:type="dxa"/>
+            <w:vAlign w:val="bottom"/>
+          </w:tcPr>
+          <w:p>
+            <w:pPr>
+              <w:rPr>
+                <w:rFonts w:ascii="Calibri" w:hAnsi="Calibri" w:cs="Calibri"/>
+                <w:color w:val="000000" w:themeColor="text1"/>
+              </w:rPr>
+            </w:pPr>
+            <w:r>
+              <w:rPr>
+                <w:rFonts w:ascii="Calibri" w:hAnsi="Calibri" w:cs="Calibri"/>
+                <w:color w:val="000000" w:themeColor="text1"/>
+              </w:rPr>
+              <w:t>Chr5_Pos18591253</w:t>
+            </w:r>
+          </w:p>
+        </w:tc>
+        <w:tc>
+          <w:tcPr>
+            <w:tcW w:w="709" w:type="dxa"/>
+            <w:vAlign w:val="bottom"/>
+          </w:tcPr>
+          <w:p>
+            <w:pPr>
+              <w:rPr>
+                <w:rFonts w:ascii="Calibri" w:hAnsi="Calibri" w:cs="Calibri"/>
+                <w:color w:val="000000" w:themeColor="text1"/>
+              </w:rPr>
+            </w:pPr>
+            <w:r>
+              <w:rPr>
+                <w:rFonts w:ascii="Calibri" w:hAnsi="Calibri" w:cs="Calibri"/>
+                <w:color w:val="000000" w:themeColor="text1"/>
+              </w:rPr>
+              <w:t>C</w:t>
+            </w:r>
+          </w:p>
+        </w:tc>
+        <w:tc>
+          <w:tcPr>
+            <w:tcW w:w="851" w:type="dxa"/>
+            <w:vAlign w:val="bottom"/>
+          </w:tcPr>
+          <w:p>
+            <w:pPr>
+              <w:rPr>
+                <w:rFonts w:ascii="Calibri" w:hAnsi="Calibri" w:cs="Calibri"/>
+                <w:color w:val="000000" w:themeColor="text1"/>
+              </w:rPr>
+            </w:pPr>
+            <w:r>
+              <w:rPr>
+                <w:rFonts w:ascii="Calibri" w:hAnsi="Calibri" w:cs="Calibri"/>
+                <w:color w:val="000000" w:themeColor="text1"/>
+              </w:rPr>
+              <w:t>T</w:t>
+            </w:r>
+          </w:p>
+        </w:tc>
+        <w:tc>
+          <w:tcPr>
+            <w:tcW w:w="1094" w:type="dxa"/>
+            <w:vAlign w:val="bottom"/>
+          </w:tcPr>
+          <w:p>
+            <w:pPr>
+              <w:rPr>
+                <w:rFonts w:ascii="Calibri" w:hAnsi="Calibri" w:cs="Calibri"/>
+                <w:color w:val="000000" w:themeColor="text1"/>
+              </w:rPr>
+            </w:pPr>
+            <w:r>
+              <w:rPr>
+                <w:rFonts w:ascii="Calibri" w:hAnsi="Calibri" w:cs="Calibri"/>
+                <w:color w:val="000000" w:themeColor="text1"/>
+              </w:rPr>
+              <w:t>1.76E-07</w:t>
+            </w:r>
+          </w:p>
+        </w:tc>
+        <w:tc>
+          <w:tcPr>
+            <w:tcW w:w="1882" w:type="dxa"/>
+            <w:vAlign w:val="bottom"/>
+          </w:tcPr>
+          <w:p>
+            <w:pPr>
+              <w:rPr>
+                <w:rFonts w:ascii="Calibri" w:hAnsi="Calibri" w:cs="Calibri"/>
+                <w:color w:val="000000" w:themeColor="text1"/>
+              </w:rPr>
+            </w:pPr>
+            <w:r>
+              <w:rPr>
+                <w:rFonts w:ascii="Calibri" w:hAnsi="Calibri" w:cs="Calibri"/>
+                <w:color w:val="000000" w:themeColor="text1"/>
+              </w:rPr>
+              <w:t>AT5G45830</w:t>
+            </w:r>
+          </w:p>
+        </w:tc>
+        <w:tc>
+          <w:tcPr>
+            <w:tcW w:w="2694" w:type="dxa"/>
+            <w:vAlign w:val="bottom"/>
+          </w:tcPr>
+          <w:p>
+            <w:pPr>
+              <w:rPr>
+                <w:rFonts w:ascii="Calibri" w:hAnsi="Calibri" w:cs="Calibri"/>
+                <w:color w:val="000000" w:themeColor="text1"/>
+              </w:rPr>
+            </w:pPr>
+            <w:r>
+              <w:rPr>
+                <w:rFonts w:ascii="Calibri" w:hAnsi="Calibri" w:cs="Calibri"/>
+                <w:color w:val="000000" w:themeColor="text1"/>
+              </w:rPr>
+              <w:t>delay of germination 1</w:t>
+            </w:r>
+          </w:p>
+        </w:tc>
+        <w:tc>
+          <w:tcPr>
+            <w:tcW w:w="1842" w:type="dxa"/>
+            <w:vAlign w:val="bottom"/>
+          </w:tcPr>
+          <w:p>
+            <w:pPr>
+              <w:rPr>
+                <w:rFonts w:ascii="Calibri" w:hAnsi="Calibri" w:cs="Calibri"/>
+                <w:color w:val="000000" w:themeColor="text1"/>
+              </w:rPr>
+            </w:pPr>
+            <w:r>
+              <w:rPr>
+                <w:rFonts w:ascii="Calibri" w:hAnsi="Calibri" w:cs="Calibri"/>
+                <w:color w:val="000000" w:themeColor="text1"/>
+              </w:rPr>
+              <w:t>inside gene</w:t>
+            </w:r>
+          </w:p>
+        </w:tc>
+        <w:tc>
+          <w:tcPr>
+            <w:tcW w:w="236" w:type="dxa"/>
+          </w:tcPr>
+          <w:p>
+            <w:pPr>
+              <w:rPr>
+                <w:rFonts w:asciiTheme="minorHAnsi" w:hAnsiTheme="minorHAnsi" w:cstheme="minorHAnsi"/>
+                <w:color w:val="000000" w:themeColor="text1"/>
+              </w:rPr>
+            </w:pPr>
+          </w:p>
+        </w:tc>
+        <w:tc>
+          <w:tcPr>
+            <w:tcW w:w="236" w:type="dxa"/>
+          </w:tcPr>
+          <w:p>
+            <w:pPr>
+              <w:rPr>
+                <w:rFonts w:asciiTheme="minorHAnsi" w:hAnsiTheme="minorHAnsi" w:cstheme="minorHAnsi"/>
+                <w:color w:val="000000" w:themeColor="text1"/>
+              </w:rPr>
+            </w:pPr>
+          </w:p>
+        </w:tc>
+      </w:tr>
+    </w:tbl>
+    <w:p>
+      <w:pPr>
+        <w:rPr>
+          <w:rFonts w:asciiTheme="minorHAnsi" w:hAnsiTheme="minorHAnsi" w:cstheme="minorHAnsi"/>
+          <w:color w:val="000000" w:themeColor="text1"/>
+        </w:rPr>
+      </w:pPr>
+    </w:p>
+    <w:p>
+      <w:pPr>
+        <w:rPr>
+          <w:rFonts w:asciiTheme="minorHAnsi" w:hAnsiTheme="minorHAnsi" w:cstheme="minorHAnsi"/>
+          <w:color w:val="000000" w:themeColor="text1"/>
+        </w:rPr>
+      </w:pPr>
+      <w:r>
+        <w:rPr>
+          <w:rFonts w:asciiTheme="minorHAnsi" w:hAnsiTheme="minorHAnsi" w:cstheme="minorHAnsi"/>
+          <w:color w:val="000000" w:themeColor="text1"/>
+        </w:rPr>
+        <w:lastRenderedPageBreak/>
+        <w:t xml:space="preserve">Table 4: Significant SNP variants from the </w:t>
+      </w:r>
+      <w:proofErr w:type="spellStart"/>
+      <w:r>
+        <w:rPr>
+          <w:rFonts w:asciiTheme="minorHAnsi" w:hAnsiTheme="minorHAnsi" w:cstheme="minorHAnsi"/>
+          <w:color w:val="000000" w:themeColor="text1"/>
+        </w:rPr>
+        <w:t>FarmCPU</w:t>
+      </w:r>
+      <w:proofErr w:type="spellEnd"/>
+      <w:r>
+        <w:rPr>
+          <w:rFonts w:asciiTheme="minorHAnsi" w:hAnsiTheme="minorHAnsi" w:cstheme="minorHAnsi"/>
+          <w:color w:val="000000" w:themeColor="text1"/>
+        </w:rPr>
+        <w:t xml:space="preserve"> association tests after Bonferroni correction. Annotations are from the </w:t>
+      </w:r>
+      <w:proofErr w:type="spellStart"/>
+      <w:r>
+        <w:rPr>
+          <w:rFonts w:asciiTheme="minorHAnsi" w:hAnsiTheme="minorHAnsi" w:cstheme="minorHAnsi"/>
+          <w:color w:val="000000" w:themeColor="text1"/>
+        </w:rPr>
+        <w:t>JBrowse</w:t>
+      </w:r>
+      <w:proofErr w:type="spellEnd"/>
+      <w:r>
+        <w:rPr>
+          <w:rFonts w:asciiTheme="minorHAnsi" w:hAnsiTheme="minorHAnsi" w:cstheme="minorHAnsi"/>
+          <w:color w:val="000000" w:themeColor="text1"/>
+        </w:rPr>
+        <w:t xml:space="preserve"> TAIR10 instance at </w:t>
+      </w:r>
+      <w:r>
+        <w:rPr>
+          <w:rFonts w:asciiTheme="minorHAnsi" w:hAnsiTheme="minorHAnsi" w:cstheme="minorHAnsi"/>
+          <w:color w:val="000000" w:themeColor="text1"/>
+        </w:rPr>
+        <w:t>jbrowse.arabidopsis.org</w:t>
+      </w:r>
+      <w:r>
+        <w:rPr>
+          <w:rFonts w:asciiTheme="minorHAnsi" w:hAnsiTheme="minorHAnsi" w:cstheme="minorHAnsi"/>
+          <w:color w:val="000000" w:themeColor="text1"/>
+        </w:rPr>
+        <w:t>.</w:t>
+      </w:r>
+    </w:p>
+    <w:p>
+      <w:pPr>
+        <w:rPr>
+          <w:rFonts w:asciiTheme="minorHAnsi" w:hAnsiTheme="minorHAnsi" w:cstheme="minorHAnsi"/>
+          <w:color w:val="000000" w:themeColor="text1"/>
+        </w:rPr>
+      </w:pPr>
+      <w:r>
+        <w:rPr>
+          <w:rFonts w:asciiTheme="minorHAnsi" w:hAnsiTheme="minorHAnsi" w:cstheme="minorHAnsi"/>
+          <w:color w:val="000000" w:themeColor="text1"/>
+        </w:rPr>
+        <w:t xml:space="preserve">The </w:t>
+      </w:r>
+      <w:proofErr w:type="spellStart"/>
+      <w:r>
+        <w:rPr>
+          <w:rFonts w:asciiTheme="minorHAnsi" w:hAnsiTheme="minorHAnsi" w:cstheme="minorHAnsi"/>
+          <w:color w:val="000000" w:themeColor="text1"/>
+        </w:rPr>
+        <w:t>Arabadopsis</w:t>
+      </w:r>
+      <w:proofErr w:type="spellEnd"/>
+      <w:r>
+        <w:rPr>
+          <w:rFonts w:asciiTheme="minorHAnsi" w:hAnsiTheme="minorHAnsi" w:cstheme="minorHAnsi"/>
+          <w:color w:val="000000" w:themeColor="text1"/>
+        </w:rPr>
+        <w:t xml:space="preserve"> thaliana TAIR10 </w:t>
+      </w:r>
+      <w:proofErr w:type="spellStart"/>
+      <w:r>
+        <w:rPr>
+          <w:rFonts w:asciiTheme="minorHAnsi" w:hAnsiTheme="minorHAnsi" w:cstheme="minorHAnsi"/>
+          <w:color w:val="000000" w:themeColor="text1"/>
+        </w:rPr>
+        <w:t>JBrowse</w:t>
+      </w:r>
+      <w:proofErr w:type="spellEnd"/>
+      <w:r>
+        <w:rPr>
+          <w:rFonts w:asciiTheme="minorHAnsi" w:hAnsiTheme="minorHAnsi" w:cstheme="minorHAnsi"/>
+          <w:color w:val="000000" w:themeColor="text1"/>
+        </w:rPr>
+        <w:t xml:space="preserve"> </w:t>
+      </w:r>
+      <w:r>
+        <w:rPr>
+          <w:rFonts w:asciiTheme="minorHAnsi" w:hAnsiTheme="minorHAnsi" w:cstheme="minorHAnsi"/>
+          <w:color w:val="000000" w:themeColor="text1"/>
+        </w:rPr>
+        <w:t>instance (</w:t>
+      </w:r>
+      <w:hyperlink r:id="rId7" w:history="1">
+        <w:r>
+          <w:rPr>
+            <w:rStyle w:val="Hyperlink"/>
+            <w:rFonts w:asciiTheme="minorHAnsi" w:hAnsiTheme="minorHAnsi" w:cstheme="minorHAnsi"/>
+          </w:rPr>
+          <w:t>https://jbrowse.arabidopsis.org/</w:t>
+        </w:r>
+      </w:hyperlink>
+      <w:r>
+        <w:rPr>
+          <w:rFonts w:asciiTheme="minorHAnsi" w:hAnsiTheme="minorHAnsi" w:cstheme="minorHAnsi"/>
+          <w:color w:val="000000" w:themeColor="text1"/>
+        </w:rPr>
+        <w:t>) was used to annotate the nine SNP variants.</w:t>
+      </w:r>
+    </w:p>
+    <w:p>
+      <w:pPr>
+        <w:rPr>
+          <w:rFonts w:asciiTheme="minorHAnsi" w:hAnsiTheme="minorHAnsi" w:cstheme="minorHAnsi"/>
+          <w:color w:val="000000" w:themeColor="text1"/>
+        </w:rPr>
+      </w:pPr>
+    </w:p>
+    <w:p>
+      <w:pPr>
+        <w:rPr>
+          <w:rFonts w:ascii="Calibri" w:hAnsi="Calibri" w:cs="Calibri"/>
+          <w:color w:val="000000" w:themeColor="text1"/>
+        </w:rPr>
+      </w:pPr>
+      <w:r>
+        <w:rPr>
+          <w:rFonts w:asciiTheme="minorHAnsi" w:hAnsiTheme="minorHAnsi" w:cstheme="minorHAnsi"/>
+          <w:color w:val="000000" w:themeColor="text1"/>
+        </w:rPr>
+        <w:t>There were no annotations related to SNP variants from the nine significant SNPs found in the TAIR 10 search for “</w:t>
+      </w:r>
+      <w:r>
+        <w:rPr>
+          <w:rFonts w:ascii="Calibri" w:hAnsi="Calibri" w:cs="Calibri"/>
+          <w:color w:val="000000" w:themeColor="text1"/>
+        </w:rPr>
+        <w:t xml:space="preserve">Flowering Time” genes. </w:t>
+      </w:r>
+      <w:r>
+        <w:rPr>
+          <w:rFonts w:ascii="Calibri" w:hAnsi="Calibri" w:cs="Calibri"/>
+          <w:color w:val="000000" w:themeColor="text1"/>
+        </w:rPr>
+        <w:t xml:space="preserve">The annotations were then compared to the </w:t>
+      </w:r>
+      <w:r>
+        <w:rPr>
+          <w:rStyle w:val="cit-article-title"/>
+          <w:rFonts w:ascii="Calibri" w:hAnsi="Calibri" w:cs="Calibri"/>
+          <w:color w:val="333333"/>
+          <w:shd w:val="clear" w:color="auto" w:fill="FFFFFF"/>
+        </w:rPr>
+        <w:t>FLOR-ID</w:t>
+      </w:r>
+      <w:r>
+        <w:rPr>
+          <w:rStyle w:val="cit-article-title"/>
+          <w:rFonts w:ascii="Calibri" w:hAnsi="Calibri" w:cs="Calibri"/>
+          <w:color w:val="333333"/>
+          <w:shd w:val="clear" w:color="auto" w:fill="FFFFFF"/>
+        </w:rPr>
+        <w:t xml:space="preserve"> </w:t>
+      </w:r>
+      <w:r>
+        <w:rPr>
+          <w:rStyle w:val="cit-article-title"/>
+          <w:rFonts w:ascii="Calibri" w:hAnsi="Calibri" w:cs="Calibri"/>
+          <w:color w:val="333333"/>
+          <w:shd w:val="clear" w:color="auto" w:fill="FFFFFF"/>
+        </w:rPr>
+        <w:t xml:space="preserve">(Flowering Interactive) </w:t>
+      </w:r>
+      <w:r>
+        <w:rPr>
+          <w:rStyle w:val="cit-article-title"/>
+          <w:rFonts w:ascii="Calibri" w:hAnsi="Calibri" w:cs="Calibri"/>
+          <w:color w:val="333333"/>
+          <w:shd w:val="clear" w:color="auto" w:fill="FFFFFF"/>
+        </w:rPr>
+        <w:t>database (</w:t>
+      </w:r>
+      <w:proofErr w:type="spellStart"/>
+      <w:r>
+        <w:rPr>
+          <w:rStyle w:val="cit-name-surname"/>
+          <w:rFonts w:ascii="Calibri" w:hAnsi="Calibri" w:cs="Calibri"/>
+          <w:color w:val="333333"/>
+        </w:rPr>
+        <w:t>Bouché</w:t>
+      </w:r>
+      <w:proofErr w:type="spellEnd"/>
+      <w:r>
+        <w:rPr>
+          <w:rStyle w:val="cit-name-surname"/>
+          <w:rFonts w:ascii="Calibri" w:hAnsi="Calibri" w:cs="Calibri"/>
+          <w:color w:val="333333"/>
+        </w:rPr>
+        <w:t xml:space="preserve"> </w:t>
+      </w:r>
+      <w:r>
+        <w:rPr>
+          <w:rStyle w:val="cit-name-surname"/>
+          <w:rFonts w:ascii="Calibri" w:hAnsi="Calibri" w:cs="Calibri"/>
+          <w:i/>
+          <w:iCs/>
+          <w:color w:val="333333"/>
+        </w:rPr>
+        <w:t>et al.</w:t>
+      </w:r>
+      <w:r>
+        <w:rPr>
+          <w:rStyle w:val="cit-name-surname"/>
+          <w:rFonts w:ascii="Calibri" w:hAnsi="Calibri" w:cs="Calibri"/>
+          <w:color w:val="333333"/>
+        </w:rPr>
+        <w:t xml:space="preserve"> 2016</w:t>
+      </w:r>
+      <w:r>
+        <w:rPr>
+          <w:rStyle w:val="cit-article-title"/>
+          <w:rFonts w:ascii="Calibri" w:hAnsi="Calibri" w:cs="Calibri"/>
+          <w:color w:val="333333"/>
+          <w:shd w:val="clear" w:color="auto" w:fill="FFFFFF"/>
+        </w:rPr>
+        <w:t>)</w:t>
+      </w:r>
+      <w:r>
+        <w:rPr>
+          <w:rStyle w:val="cit-article-title"/>
+          <w:rFonts w:ascii="Calibri" w:hAnsi="Calibri" w:cs="Calibri"/>
+          <w:color w:val="333333"/>
+          <w:shd w:val="clear" w:color="auto" w:fill="FFFFFF"/>
+        </w:rPr>
+        <w:t xml:space="preserve"> for searching for </w:t>
+      </w:r>
+      <w:proofErr w:type="spellStart"/>
+      <w:r>
+        <w:rPr>
+          <w:rStyle w:val="cit-article-title"/>
+          <w:rFonts w:ascii="Calibri" w:hAnsi="Calibri" w:cs="Calibri"/>
+          <w:color w:val="333333"/>
+          <w:shd w:val="clear" w:color="auto" w:fill="FFFFFF"/>
+        </w:rPr>
+        <w:t>Arabadopsis</w:t>
+      </w:r>
+      <w:proofErr w:type="spellEnd"/>
+      <w:r>
+        <w:rPr>
+          <w:rStyle w:val="cit-article-title"/>
+          <w:rFonts w:ascii="Calibri" w:hAnsi="Calibri" w:cs="Calibri"/>
+          <w:color w:val="333333"/>
+          <w:shd w:val="clear" w:color="auto" w:fill="FFFFFF"/>
+        </w:rPr>
+        <w:t xml:space="preserve"> thaliana genes associated with the SNPs found via association mapping using </w:t>
+      </w:r>
+      <w:proofErr w:type="spellStart"/>
+      <w:r>
+        <w:rPr>
+          <w:rStyle w:val="cit-article-title"/>
+          <w:rFonts w:ascii="Calibri" w:hAnsi="Calibri" w:cs="Calibri"/>
+          <w:color w:val="333333"/>
+          <w:shd w:val="clear" w:color="auto" w:fill="FFFFFF"/>
+        </w:rPr>
+        <w:t>FarmCPU</w:t>
+      </w:r>
+      <w:proofErr w:type="spellEnd"/>
+      <w:r>
+        <w:rPr>
+          <w:rStyle w:val="cit-article-title"/>
+          <w:rFonts w:ascii="Calibri" w:hAnsi="Calibri" w:cs="Calibri"/>
+          <w:color w:val="333333"/>
+          <w:shd w:val="clear" w:color="auto" w:fill="FFFFFF"/>
+        </w:rPr>
+        <w:t>.</w:t>
+      </w:r>
+      <w:r>
+        <w:rPr>
+          <w:rStyle w:val="cit-article-title"/>
+          <w:rFonts w:ascii="Calibri" w:hAnsi="Calibri" w:cs="Calibri"/>
+          <w:color w:val="333333"/>
+          <w:shd w:val="clear" w:color="auto" w:fill="FFFFFF"/>
+        </w:rPr>
+        <w:t xml:space="preserve"> The SNP variant at </w:t>
+      </w:r>
+      <w:r>
+        <w:rPr>
+          <w:rFonts w:ascii="Calibri" w:hAnsi="Calibri" w:cs="Calibri"/>
+          <w:color w:val="000000"/>
+        </w:rPr>
+        <w:t>Chr2_Pos9581605</w:t>
+      </w:r>
+      <w:r>
+        <w:rPr>
+          <w:rFonts w:ascii="Calibri" w:hAnsi="Calibri" w:cs="Calibri"/>
+          <w:color w:val="000000"/>
+        </w:rPr>
+        <w:t xml:space="preserve"> is within the </w:t>
+      </w:r>
+      <w:r>
+        <w:rPr>
+          <w:rFonts w:ascii="Calibri" w:hAnsi="Calibri" w:cs="Calibri"/>
+          <w:color w:val="333333"/>
+        </w:rPr>
+        <w:t>AT2G22540</w:t>
+      </w:r>
+      <w:r>
+        <w:rPr>
+          <w:rFonts w:ascii="Calibri" w:hAnsi="Calibri" w:cs="Calibri"/>
+          <w:color w:val="333333"/>
+        </w:rPr>
+        <w:t xml:space="preserve">: </w:t>
+      </w:r>
+      <w:r>
+        <w:rPr>
+          <w:rFonts w:ascii="Calibri" w:hAnsi="Calibri" w:cs="Calibri"/>
+          <w:color w:val="333333"/>
+        </w:rPr>
+        <w:t xml:space="preserve">K-box region and MADS-box transcription factor family </w:t>
+      </w:r>
+      <w:r>
+        <w:rPr>
+          <w:rFonts w:ascii="Calibri" w:hAnsi="Calibri" w:cs="Calibri"/>
+          <w:color w:val="000000" w:themeColor="text1"/>
+        </w:rPr>
+        <w:t>protein</w:t>
+      </w:r>
+      <w:r>
+        <w:rPr>
+          <w:rFonts w:ascii="Calibri" w:hAnsi="Calibri" w:cs="Calibri"/>
+          <w:color w:val="000000" w:themeColor="text1"/>
+        </w:rPr>
+        <w:t>, which encodes a MADS-box transcription factor. This gene is known to contribute to flowering time in the late flowering stage</w:t>
+      </w:r>
+      <w:r>
+        <w:rPr>
+          <w:rFonts w:ascii="Calibri" w:hAnsi="Calibri" w:cs="Calibri"/>
+          <w:color w:val="000000" w:themeColor="text1"/>
+        </w:rPr>
+        <w:t>. It is a t</w:t>
+      </w:r>
+      <w:r>
+        <w:rPr>
+          <w:rFonts w:ascii="Calibri" w:hAnsi="Calibri" w:cs="Calibri"/>
+          <w:color w:val="000000" w:themeColor="text1"/>
+        </w:rPr>
+        <w:t>ranscription repressor that inhibit</w:t>
+      </w:r>
+      <w:r>
+        <w:rPr>
+          <w:rFonts w:ascii="Calibri" w:hAnsi="Calibri" w:cs="Calibri"/>
+          <w:color w:val="000000" w:themeColor="text1"/>
+        </w:rPr>
+        <w:t>s</w:t>
+      </w:r>
+      <w:r>
+        <w:rPr>
+          <w:rFonts w:ascii="Calibri" w:hAnsi="Calibri" w:cs="Calibri"/>
+          <w:color w:val="000000" w:themeColor="text1"/>
+        </w:rPr>
+        <w:t xml:space="preserve"> floral transition in the autonomous flowering pathway</w:t>
+      </w:r>
+      <w:r>
+        <w:rPr>
+          <w:rFonts w:ascii="Calibri" w:hAnsi="Calibri" w:cs="Calibri"/>
+          <w:color w:val="000000" w:themeColor="text1"/>
+        </w:rPr>
+        <w:t>. It is</w:t>
+      </w:r>
+      <w:r>
+        <w:rPr>
+          <w:rFonts w:ascii="Calibri" w:hAnsi="Calibri" w:cs="Calibri"/>
+          <w:color w:val="000000" w:themeColor="text1"/>
+        </w:rPr>
+        <w:t xml:space="preserve"> independent of photoperiod and temperature. </w:t>
+      </w:r>
+      <w:r>
+        <w:rPr>
+          <w:rFonts w:ascii="Calibri" w:hAnsi="Calibri" w:cs="Calibri"/>
+          <w:color w:val="000000" w:themeColor="text1"/>
+        </w:rPr>
+        <w:t>(</w:t>
+      </w:r>
+      <w:proofErr w:type="spellStart"/>
+      <w:r>
+        <w:rPr>
+          <w:rFonts w:asciiTheme="minorHAnsi" w:hAnsiTheme="minorHAnsi" w:cstheme="minorHAnsi"/>
+          <w:color w:val="2A2A2A"/>
+          <w:shd w:val="clear" w:color="auto" w:fill="FFFFFF"/>
+        </w:rPr>
+        <w:t>Gregis</w:t>
+      </w:r>
+      <w:proofErr w:type="spellEnd"/>
+      <w:r>
+        <w:rPr>
+          <w:rFonts w:asciiTheme="minorHAnsi" w:hAnsiTheme="minorHAnsi" w:cstheme="minorHAnsi"/>
+          <w:color w:val="2A2A2A"/>
+          <w:shd w:val="clear" w:color="auto" w:fill="FFFFFF"/>
+        </w:rPr>
+        <w:t xml:space="preserve"> </w:t>
+      </w:r>
+      <w:r>
+        <w:rPr>
+          <w:rFonts w:asciiTheme="minorHAnsi" w:hAnsiTheme="minorHAnsi" w:cstheme="minorHAnsi"/>
+          <w:i/>
+          <w:iCs/>
+          <w:color w:val="2A2A2A"/>
+          <w:shd w:val="clear" w:color="auto" w:fill="FFFFFF"/>
+        </w:rPr>
+        <w:t>et al.</w:t>
+      </w:r>
+      <w:r>
+        <w:rPr>
+          <w:rFonts w:asciiTheme="minorHAnsi" w:hAnsiTheme="minorHAnsi" w:cstheme="minorHAnsi"/>
+          <w:color w:val="2A2A2A"/>
+          <w:shd w:val="clear" w:color="auto" w:fill="FFFFFF"/>
+        </w:rPr>
+        <w:t xml:space="preserve"> 2006)</w:t>
+      </w:r>
+      <w:r>
+        <w:rPr>
+          <w:rFonts w:asciiTheme="minorHAnsi" w:hAnsiTheme="minorHAnsi" w:cstheme="minorHAnsi"/>
+          <w:color w:val="2A2A2A"/>
+          <w:shd w:val="clear" w:color="auto" w:fill="FFFFFF"/>
+        </w:rPr>
+        <w:t>.</w:t>
+      </w:r>
+      <w:r>
+        <w:rPr>
+          <w:rFonts w:asciiTheme="minorHAnsi" w:hAnsiTheme="minorHAnsi" w:cstheme="minorHAnsi"/>
+          <w:color w:val="2A2A2A"/>
+          <w:shd w:val="clear" w:color="auto" w:fill="FFFFFF"/>
+        </w:rPr>
+        <w:t xml:space="preserve"> The other </w:t>
+      </w:r>
+      <w:r>
+        <w:rPr>
+          <w:rFonts w:asciiTheme="minorHAnsi" w:hAnsiTheme="minorHAnsi" w:cstheme="minorHAnsi"/>
+          <w:color w:val="2A2A2A"/>
+          <w:shd w:val="clear" w:color="auto" w:fill="FFFFFF"/>
+        </w:rPr>
+        <w:t>8 SNPs were</w:t>
+      </w:r>
+      <w:r>
+        <w:rPr>
+          <w:rFonts w:asciiTheme="minorHAnsi" w:hAnsiTheme="minorHAnsi" w:cstheme="minorHAnsi"/>
+          <w:color w:val="2A2A2A"/>
+          <w:shd w:val="clear" w:color="auto" w:fill="FFFFFF"/>
+        </w:rPr>
+        <w:t xml:space="preserve"> found to be associated with expression in the “flowering stage” or “flower” </w:t>
+      </w:r>
+      <w:r>
+        <w:rPr>
+          <w:rFonts w:asciiTheme="minorHAnsi" w:hAnsiTheme="minorHAnsi" w:cstheme="minorHAnsi"/>
+          <w:color w:val="2A2A2A"/>
+          <w:shd w:val="clear" w:color="auto" w:fill="FFFFFF"/>
+        </w:rPr>
+        <w:t>o</w:t>
+      </w:r>
+      <w:r>
+        <w:rPr>
+          <w:rFonts w:asciiTheme="minorHAnsi" w:hAnsiTheme="minorHAnsi" w:cstheme="minorHAnsi"/>
+          <w:color w:val="2A2A2A"/>
+          <w:shd w:val="clear" w:color="auto" w:fill="FFFFFF"/>
+        </w:rPr>
+        <w:t xml:space="preserve">n </w:t>
+      </w:r>
+      <w:r>
+        <w:rPr>
+          <w:rFonts w:asciiTheme="minorHAnsi" w:hAnsiTheme="minorHAnsi" w:cstheme="minorHAnsi"/>
+          <w:color w:val="2A2A2A"/>
+          <w:shd w:val="clear" w:color="auto" w:fill="FFFFFF"/>
+        </w:rPr>
+        <w:t xml:space="preserve">the </w:t>
+      </w:r>
+      <w:r>
+        <w:rPr>
+          <w:rFonts w:asciiTheme="minorHAnsi" w:hAnsiTheme="minorHAnsi" w:cstheme="minorHAnsi"/>
+          <w:color w:val="2A2A2A"/>
+          <w:shd w:val="clear" w:color="auto" w:fill="FFFFFF"/>
+        </w:rPr>
+        <w:t>TAIR</w:t>
+      </w:r>
+      <w:r>
+        <w:rPr>
+          <w:rFonts w:asciiTheme="minorHAnsi" w:hAnsiTheme="minorHAnsi" w:cstheme="minorHAnsi"/>
+          <w:color w:val="2A2A2A"/>
+          <w:shd w:val="clear" w:color="auto" w:fill="FFFFFF"/>
+        </w:rPr>
+        <w:t xml:space="preserve"> database</w:t>
+      </w:r>
+      <w:r>
+        <w:rPr>
+          <w:rFonts w:asciiTheme="minorHAnsi" w:hAnsiTheme="minorHAnsi" w:cstheme="minorHAnsi"/>
+          <w:color w:val="2A2A2A"/>
+          <w:shd w:val="clear" w:color="auto" w:fill="FFFFFF"/>
+        </w:rPr>
+        <w:t xml:space="preserve"> website. </w:t>
+      </w:r>
+      <w:proofErr w:type="gramStart"/>
+      <w:r>
+        <w:rPr>
+          <w:rFonts w:asciiTheme="minorHAnsi" w:hAnsiTheme="minorHAnsi" w:cstheme="minorHAnsi"/>
+          <w:color w:val="2A2A2A"/>
+          <w:shd w:val="clear" w:color="auto" w:fill="FFFFFF"/>
+        </w:rPr>
+        <w:t>So</w:t>
+      </w:r>
+      <w:proofErr w:type="gramEnd"/>
+      <w:r>
+        <w:rPr>
+          <w:rFonts w:asciiTheme="minorHAnsi" w:hAnsiTheme="minorHAnsi" w:cstheme="minorHAnsi"/>
+          <w:color w:val="2A2A2A"/>
+          <w:shd w:val="clear" w:color="auto" w:fill="FFFFFF"/>
+        </w:rPr>
+        <w:t xml:space="preserve"> they </w:t>
+      </w:r>
+      <w:proofErr w:type="spellStart"/>
+      <w:r>
+        <w:rPr>
+          <w:rFonts w:asciiTheme="minorHAnsi" w:hAnsiTheme="minorHAnsi" w:cstheme="minorHAnsi"/>
+          <w:color w:val="2A2A2A"/>
+          <w:shd w:val="clear" w:color="auto" w:fill="FFFFFF"/>
+        </w:rPr>
+        <w:t>possibily</w:t>
+      </w:r>
+      <w:proofErr w:type="spellEnd"/>
+      <w:r>
+        <w:rPr>
+          <w:rFonts w:asciiTheme="minorHAnsi" w:hAnsiTheme="minorHAnsi" w:cstheme="minorHAnsi"/>
+          <w:color w:val="2A2A2A"/>
+          <w:shd w:val="clear" w:color="auto" w:fill="FFFFFF"/>
+        </w:rPr>
+        <w:t xml:space="preserve"> have some relationship directly or indirectly to the flowering time phenotype. </w:t>
+      </w:r>
+    </w:p>
+    <w:p>
+      <w:pPr>
+        <w:rPr>
+          <w:rFonts w:ascii="Trebuchet MS" w:hAnsi="Trebuchet MS" w:cs="Calibri"/>
+          <w:color w:val="333333"/>
+          <w:sz w:val="26"/>
+          <w:szCs w:val="26"/>
+        </w:rPr>
+      </w:pPr>
+    </w:p>
+    <w:p>
+      <w:pPr>
+        <w:rPr>
+          <w:rFonts w:ascii="Trebuchet MS" w:hAnsi="Trebuchet MS" w:cs="Calibri"/>
+          <w:color w:val="333333"/>
+          <w:sz w:val="26"/>
+          <w:szCs w:val="26"/>
+        </w:rPr>
+      </w:pPr>
+    </w:p>
+    <w:p>
+      <w:pPr>
+        <w:rPr>
+          <w:rFonts w:asciiTheme="minorHAnsi" w:hAnsiTheme="minorHAnsi" w:cstheme="minorHAnsi"/>
+          <w:color w:val="000000" w:themeColor="text1"/>
+        </w:rPr>
+      </w:pPr>
+    </w:p>
+    <w:p>
+      <w:pPr>
+        <w:rPr>
+          <w:rFonts w:asciiTheme="minorHAnsi" w:hAnsiTheme="minorHAnsi" w:cstheme="minorHAnsi"/>
+          <w:color w:val="000000" w:themeColor="text1"/>
+        </w:rPr>
+      </w:pPr>
     </w:p>
     <w:p>
       <w:pPr>
@@ -7927,7 +10155,7 @@
         </w:rPr>
         <w:t xml:space="preserve"> </w:t>
       </w:r>
-      <w:hyperlink r:id="rId7" w:history="1">
+      <w:hyperlink r:id="rId8" w:history="1">
         <w:r>
           <w:rPr>
             <w:rStyle w:val="Hyperlink"/>
@@ -8003,15 +10231,7 @@
           <w:rFonts w:asciiTheme="minorHAnsi" w:hAnsiTheme="minorHAnsi" w:cstheme="minorHAnsi"/>
           <w:color w:val="000000" w:themeColor="text1"/>
         </w:rPr>
-        <w:t xml:space="preserve">Just make sure </w:t>
-      </w:r>
-      <w:r>
-        <w:rPr>
-          <w:rFonts w:asciiTheme="minorHAnsi" w:hAnsiTheme="minorHAnsi" w:cstheme="minorHAnsi"/>
-          <w:color w:val="000000" w:themeColor="text1"/>
-        </w:rPr>
-        <w:lastRenderedPageBreak/>
-        <w:t>you install the R library packages as specified.</w:t>
+        <w:t>Just make sure you install the R library packages as specified.</w:t>
       </w:r>
       <w:r>
         <w:rPr>
@@ -8265,7 +10485,7 @@
         </w:rPr>
         <w:t xml:space="preserve">627–631 (2010). </w:t>
       </w:r>
-      <w:hyperlink r:id="rId8" w:history="1">
+      <w:hyperlink r:id="rId9" w:history="1">
         <w:r>
           <w:rPr>
             <w:rStyle w:val="Hyperlink"/>
@@ -8823,7 +11043,7 @@
         </w:rPr>
         <w:t xml:space="preserve">(2021). </w:t>
       </w:r>
-      <w:hyperlink r:id="rId9" w:history="1">
+      <w:hyperlink r:id="rId10" w:history="1">
         <w:r>
           <w:rPr>
             <w:rStyle w:val="Hyperlink"/>
@@ -8971,7 +11191,7 @@
         </w:rPr>
         <w:t xml:space="preserve">904–909 (2006). </w:t>
       </w:r>
-      <w:hyperlink r:id="rId10" w:history="1">
+      <w:hyperlink r:id="rId11" w:history="1">
         <w:r>
           <w:rPr>
             <w:rStyle w:val="Hyperlink"/>
@@ -9121,7 +11341,7 @@
         </w:rPr>
         <w:t xml:space="preserve">203–208 (2006). </w:t>
       </w:r>
-      <w:hyperlink r:id="rId11" w:history="1">
+      <w:hyperlink r:id="rId12" w:history="1">
         <w:r>
           <w:rPr>
             <w:rStyle w:val="Hyperlink"/>
@@ -9339,6 +11559,7 @@
           <w:rFonts w:asciiTheme="minorHAnsi" w:hAnsiTheme="minorHAnsi" w:cstheme="majorHAnsi"/>
           <w:color w:val="000000" w:themeColor="text1"/>
         </w:rPr>
+        <w:lastRenderedPageBreak/>
         <w:t>Bonferroni, Carlo E.</w:t>
       </w:r>
       <w:r>
@@ -9636,7 +11857,7 @@
         </w:rPr>
         <w:t> </w:t>
       </w:r>
-      <w:hyperlink r:id="rId12" w:tgtFrame="_blank" w:history="1">
+      <w:hyperlink r:id="rId13" w:tgtFrame="_blank" w:history="1">
         <w:r>
           <w:rPr>
             <w:rFonts w:asciiTheme="minorHAnsi" w:hAnsiTheme="minorHAnsi" w:cstheme="majorHAnsi"/>
@@ -9983,7 +12204,7 @@
         </w:rPr>
         <w:t>: </w:t>
       </w:r>
-      <w:hyperlink r:id="rId13" w:tgtFrame="_blank" w:history="1">
+      <w:hyperlink r:id="rId14" w:tgtFrame="_blank" w:history="1">
         <w:r>
           <w:rPr>
             <w:rFonts w:asciiTheme="minorHAnsi" w:hAnsiTheme="minorHAnsi" w:cstheme="majorHAnsi"/>
@@ -10333,7 +12554,7 @@
         </w:rPr>
         <w:t>.” Nature 585, 357–362 (2020). DOI: </w:t>
       </w:r>
-      <w:hyperlink r:id="rId14" w:history="1">
+      <w:hyperlink r:id="rId15" w:history="1">
         <w:r>
           <w:rPr>
             <w:rStyle w:val="Hyperlink"/>
@@ -10614,249 +12835,473 @@
         </w:numPr>
         <w:rPr>
           <w:rStyle w:val="HTMLCite"/>
+          <w:rFonts w:asciiTheme="minorHAnsi" w:hAnsiTheme="minorHAnsi" w:cstheme="minorHAnsi"/>
+          <w:i w:val="0"/>
+          <w:iCs w:val="0"/>
+        </w:rPr>
+      </w:pPr>
+      <w:r>
+        <w:rPr>
+          <w:rStyle w:val="cit-name-given-names"/>
+          <w:rFonts w:asciiTheme="minorHAnsi" w:hAnsiTheme="minorHAnsi" w:cstheme="minorHAnsi"/>
+          <w:color w:val="333333"/>
+        </w:rPr>
+        <w:t>F.</w:t>
+      </w:r>
+      <w:r>
+        <w:rPr>
+          <w:rStyle w:val="cit-auth"/>
+          <w:rFonts w:asciiTheme="minorHAnsi" w:hAnsiTheme="minorHAnsi" w:cstheme="minorHAnsi"/>
+          <w:color w:val="333333"/>
+        </w:rPr>
+        <w:t> </w:t>
+      </w:r>
+      <w:proofErr w:type="spellStart"/>
+      <w:r>
+        <w:rPr>
+          <w:rStyle w:val="cit-name-surname"/>
+          <w:rFonts w:asciiTheme="minorHAnsi" w:hAnsiTheme="minorHAnsi" w:cstheme="minorHAnsi"/>
+          <w:color w:val="333333"/>
+        </w:rPr>
+        <w:t>Bouc</w:t>
+      </w:r>
+      <w:r>
+        <w:rPr>
+          <w:rStyle w:val="cit-name-surname"/>
+          <w:rFonts w:asciiTheme="minorHAnsi" w:hAnsiTheme="minorHAnsi" w:cstheme="minorHAnsi"/>
+          <w:color w:val="333333"/>
+        </w:rPr>
+        <w:t>hé</w:t>
+      </w:r>
+      <w:proofErr w:type="spellEnd"/>
+      <w:r>
+        <w:rPr>
+          <w:rFonts w:asciiTheme="minorHAnsi" w:hAnsiTheme="minorHAnsi" w:cstheme="minorHAnsi"/>
+          <w:color w:val="333333"/>
+        </w:rPr>
+        <w:t>, </w:t>
+      </w:r>
+      <w:r>
+        <w:rPr>
+          <w:rStyle w:val="cit-name-given-names"/>
+          <w:rFonts w:asciiTheme="minorHAnsi" w:hAnsiTheme="minorHAnsi" w:cstheme="minorHAnsi"/>
+          <w:color w:val="333333"/>
+        </w:rPr>
+        <w:t>G.</w:t>
+      </w:r>
+      <w:r>
+        <w:rPr>
+          <w:rStyle w:val="cit-auth"/>
+          <w:rFonts w:asciiTheme="minorHAnsi" w:hAnsiTheme="minorHAnsi" w:cstheme="minorHAnsi"/>
+          <w:color w:val="333333"/>
+        </w:rPr>
+        <w:t> </w:t>
+      </w:r>
+      <w:proofErr w:type="spellStart"/>
+      <w:r>
+        <w:rPr>
+          <w:rStyle w:val="cit-name-surname"/>
+          <w:rFonts w:asciiTheme="minorHAnsi" w:hAnsiTheme="minorHAnsi" w:cstheme="minorHAnsi"/>
+          <w:color w:val="333333"/>
+        </w:rPr>
+        <w:t>Lobet</w:t>
+      </w:r>
+      <w:proofErr w:type="spellEnd"/>
+      <w:r>
+        <w:rPr>
+          <w:rFonts w:asciiTheme="minorHAnsi" w:hAnsiTheme="minorHAnsi" w:cstheme="minorHAnsi"/>
+          <w:color w:val="333333"/>
+        </w:rPr>
+        <w:t>, </w:t>
+      </w:r>
+      <w:r>
+        <w:rPr>
+          <w:rStyle w:val="cit-name-given-names"/>
+          <w:rFonts w:asciiTheme="minorHAnsi" w:hAnsiTheme="minorHAnsi" w:cstheme="minorHAnsi"/>
+          <w:color w:val="333333"/>
+        </w:rPr>
+        <w:t>P.</w:t>
+      </w:r>
+      <w:r>
+        <w:rPr>
+          <w:rStyle w:val="cit-auth"/>
+          <w:rFonts w:asciiTheme="minorHAnsi" w:hAnsiTheme="minorHAnsi" w:cstheme="minorHAnsi"/>
+          <w:color w:val="333333"/>
+        </w:rPr>
+        <w:t> </w:t>
+      </w:r>
+      <w:proofErr w:type="spellStart"/>
+      <w:r>
+        <w:rPr>
+          <w:rStyle w:val="cit-name-surname"/>
+          <w:rFonts w:asciiTheme="minorHAnsi" w:hAnsiTheme="minorHAnsi" w:cstheme="minorHAnsi"/>
+          <w:color w:val="333333"/>
+        </w:rPr>
+        <w:t>Tocquin</w:t>
+      </w:r>
+      <w:proofErr w:type="spellEnd"/>
+      <w:r>
+        <w:rPr>
+          <w:rFonts w:asciiTheme="minorHAnsi" w:hAnsiTheme="minorHAnsi" w:cstheme="minorHAnsi"/>
+          <w:color w:val="333333"/>
+        </w:rPr>
+        <w:t>, </w:t>
+      </w:r>
+      <w:r>
+        <w:rPr>
+          <w:rStyle w:val="cit-name-given-names"/>
+          <w:rFonts w:asciiTheme="minorHAnsi" w:hAnsiTheme="minorHAnsi" w:cstheme="minorHAnsi"/>
+          <w:color w:val="333333"/>
+        </w:rPr>
+        <w:t>C.</w:t>
+      </w:r>
+      <w:r>
+        <w:rPr>
+          <w:rStyle w:val="cit-auth"/>
+          <w:rFonts w:asciiTheme="minorHAnsi" w:hAnsiTheme="minorHAnsi" w:cstheme="minorHAnsi"/>
+          <w:color w:val="333333"/>
+        </w:rPr>
+        <w:t> </w:t>
+      </w:r>
+      <w:proofErr w:type="spellStart"/>
+      <w:r>
+        <w:rPr>
+          <w:rStyle w:val="cit-name-surname"/>
+          <w:rFonts w:asciiTheme="minorHAnsi" w:hAnsiTheme="minorHAnsi" w:cstheme="minorHAnsi"/>
+          <w:color w:val="333333"/>
+        </w:rPr>
+        <w:t>Périlleux</w:t>
+      </w:r>
+      <w:proofErr w:type="spellEnd"/>
+      <w:r>
+        <w:rPr>
+          <w:rStyle w:val="HTMLCite"/>
+          <w:rFonts w:asciiTheme="minorHAnsi" w:hAnsiTheme="minorHAnsi" w:cstheme="minorHAnsi"/>
+          <w:i w:val="0"/>
+          <w:iCs w:val="0"/>
+          <w:color w:val="333333"/>
+          <w:shd w:val="clear" w:color="auto" w:fill="FFFFFF"/>
+        </w:rPr>
+        <w:t>, “</w:t>
+      </w:r>
+      <w:r>
+        <w:rPr>
+          <w:rStyle w:val="cit-article-title"/>
+          <w:rFonts w:asciiTheme="minorHAnsi" w:hAnsiTheme="minorHAnsi" w:cstheme="minorHAnsi"/>
+          <w:color w:val="333333"/>
+          <w:shd w:val="clear" w:color="auto" w:fill="FFFFFF"/>
+        </w:rPr>
+        <w:t>FLOR-ID: An interactive database of flowering-time gene networks in Arabidopsis thaliana</w:t>
+      </w:r>
+      <w:r>
+        <w:rPr>
+          <w:rStyle w:val="HTMLCite"/>
+          <w:rFonts w:asciiTheme="minorHAnsi" w:hAnsiTheme="minorHAnsi" w:cstheme="minorHAnsi"/>
+          <w:i w:val="0"/>
+          <w:iCs w:val="0"/>
+          <w:color w:val="333333"/>
+          <w:shd w:val="clear" w:color="auto" w:fill="FFFFFF"/>
+        </w:rPr>
+        <w:t>.” Nucleic Acids Res. </w:t>
+      </w:r>
+      <w:r>
+        <w:rPr>
+          <w:rStyle w:val="cit-vol"/>
+          <w:rFonts w:asciiTheme="minorHAnsi" w:hAnsiTheme="minorHAnsi" w:cstheme="minorHAnsi"/>
+          <w:b/>
+          <w:bCs/>
+          <w:color w:val="333333"/>
+          <w:shd w:val="clear" w:color="auto" w:fill="FFFFFF"/>
+        </w:rPr>
+        <w:t>44</w:t>
+      </w:r>
+      <w:r>
+        <w:rPr>
+          <w:rStyle w:val="HTMLCite"/>
+          <w:rFonts w:asciiTheme="minorHAnsi" w:hAnsiTheme="minorHAnsi" w:cstheme="minorHAnsi"/>
+          <w:i w:val="0"/>
+          <w:iCs w:val="0"/>
+          <w:color w:val="333333"/>
+          <w:shd w:val="clear" w:color="auto" w:fill="FFFFFF"/>
+        </w:rPr>
+        <w:t>, </w:t>
+      </w:r>
+      <w:r>
+        <w:rPr>
+          <w:rStyle w:val="cit-fpage"/>
+          <w:rFonts w:asciiTheme="minorHAnsi" w:hAnsiTheme="minorHAnsi" w:cstheme="minorHAnsi"/>
+          <w:color w:val="333333"/>
+          <w:shd w:val="clear" w:color="auto" w:fill="FFFFFF"/>
+        </w:rPr>
+        <w:t>D1167</w:t>
+      </w:r>
+      <w:r>
+        <w:rPr>
+          <w:rStyle w:val="HTMLCite"/>
+          <w:rFonts w:asciiTheme="minorHAnsi" w:hAnsiTheme="minorHAnsi" w:cstheme="minorHAnsi"/>
+          <w:i w:val="0"/>
+          <w:iCs w:val="0"/>
+          <w:color w:val="333333"/>
+          <w:shd w:val="clear" w:color="auto" w:fill="FFFFFF"/>
+        </w:rPr>
+        <w:t>–</w:t>
+      </w:r>
+      <w:r>
+        <w:rPr>
+          <w:rStyle w:val="cit-lpage"/>
+          <w:rFonts w:asciiTheme="minorHAnsi" w:hAnsiTheme="minorHAnsi" w:cstheme="minorHAnsi"/>
+          <w:color w:val="333333"/>
+          <w:shd w:val="clear" w:color="auto" w:fill="FFFFFF"/>
+        </w:rPr>
+        <w:t>D1171</w:t>
+      </w:r>
+      <w:r>
+        <w:rPr>
+          <w:rStyle w:val="HTMLCite"/>
+          <w:rFonts w:asciiTheme="minorHAnsi" w:hAnsiTheme="minorHAnsi" w:cstheme="minorHAnsi"/>
+          <w:i w:val="0"/>
+          <w:iCs w:val="0"/>
+          <w:color w:val="333333"/>
+          <w:shd w:val="clear" w:color="auto" w:fill="FFFFFF"/>
+        </w:rPr>
+        <w:t> (</w:t>
+      </w:r>
+      <w:r>
+        <w:rPr>
+          <w:rStyle w:val="cit-pub-date"/>
+          <w:rFonts w:asciiTheme="minorHAnsi" w:hAnsiTheme="minorHAnsi" w:cstheme="minorHAnsi"/>
+          <w:color w:val="333333"/>
+          <w:shd w:val="clear" w:color="auto" w:fill="FFFFFF"/>
+        </w:rPr>
+        <w:t>2016</w:t>
+      </w:r>
+      <w:r>
+        <w:rPr>
+          <w:rStyle w:val="HTMLCite"/>
+          <w:rFonts w:asciiTheme="minorHAnsi" w:hAnsiTheme="minorHAnsi" w:cstheme="minorHAnsi"/>
+          <w:i w:val="0"/>
+          <w:iCs w:val="0"/>
+          <w:color w:val="333333"/>
+          <w:shd w:val="clear" w:color="auto" w:fill="FFFFFF"/>
+        </w:rPr>
+        <w:t>).</w:t>
+      </w:r>
+    </w:p>
+    <w:p>
+      <w:pPr>
+        <w:pStyle w:val="ListParagraph"/>
+        <w:rPr>
+          <w:rStyle w:val="HTMLCite"/>
+          <w:rFonts w:asciiTheme="minorHAnsi" w:hAnsiTheme="minorHAnsi" w:cstheme="minorHAnsi"/>
+          <w:i w:val="0"/>
+          <w:iCs w:val="0"/>
+        </w:rPr>
+      </w:pPr>
+    </w:p>
+    <w:p>
+      <w:pPr>
+        <w:pStyle w:val="ListParagraph"/>
+        <w:numPr>
+          <w:ilvl w:val="0"/>
+          <w:numId w:val="2"/>
+        </w:numPr>
+        <w:rPr>
+          <w:rFonts w:asciiTheme="minorHAnsi" w:hAnsiTheme="minorHAnsi" w:cstheme="minorHAnsi"/>
+        </w:rPr>
+      </w:pPr>
+      <w:r>
+        <w:rPr>
+          <w:rFonts w:asciiTheme="minorHAnsi" w:hAnsiTheme="minorHAnsi" w:cstheme="minorHAnsi"/>
+          <w:color w:val="2A2A2A"/>
+          <w:shd w:val="clear" w:color="auto" w:fill="FFFFFF"/>
+        </w:rPr>
+        <w:t xml:space="preserve">Veronica </w:t>
+      </w:r>
+      <w:proofErr w:type="spellStart"/>
+      <w:r>
+        <w:rPr>
+          <w:rFonts w:asciiTheme="minorHAnsi" w:hAnsiTheme="minorHAnsi" w:cstheme="minorHAnsi"/>
+          <w:color w:val="2A2A2A"/>
+          <w:shd w:val="clear" w:color="auto" w:fill="FFFFFF"/>
+        </w:rPr>
+        <w:t>Gregis</w:t>
+      </w:r>
+      <w:proofErr w:type="spellEnd"/>
+      <w:r>
+        <w:rPr>
+          <w:rFonts w:asciiTheme="minorHAnsi" w:hAnsiTheme="minorHAnsi" w:cstheme="minorHAnsi"/>
+          <w:color w:val="2A2A2A"/>
+          <w:shd w:val="clear" w:color="auto" w:fill="FFFFFF"/>
+        </w:rPr>
+        <w:t xml:space="preserve">, Alice Sessa, Lucia Colombo, Martin M. </w:t>
+      </w:r>
+      <w:proofErr w:type="spellStart"/>
+      <w:r>
+        <w:rPr>
+          <w:rFonts w:asciiTheme="minorHAnsi" w:hAnsiTheme="minorHAnsi" w:cstheme="minorHAnsi"/>
+          <w:color w:val="2A2A2A"/>
+          <w:shd w:val="clear" w:color="auto" w:fill="FFFFFF"/>
+        </w:rPr>
+        <w:t>Kater</w:t>
+      </w:r>
+      <w:proofErr w:type="spellEnd"/>
+      <w:r>
+        <w:rPr>
+          <w:rFonts w:asciiTheme="minorHAnsi" w:hAnsiTheme="minorHAnsi" w:cstheme="minorHAnsi"/>
+          <w:color w:val="2A2A2A"/>
+          <w:shd w:val="clear" w:color="auto" w:fill="FFFFFF"/>
+        </w:rPr>
+        <w:t>, </w:t>
+      </w:r>
+      <w:r>
+        <w:rPr>
+          <w:rFonts w:asciiTheme="minorHAnsi" w:hAnsiTheme="minorHAnsi" w:cstheme="minorHAnsi"/>
+          <w:color w:val="2A2A2A"/>
+          <w:shd w:val="clear" w:color="auto" w:fill="FFFFFF"/>
+        </w:rPr>
+        <w:t>“</w:t>
+      </w:r>
+      <w:r>
+        <w:rPr>
+          <w:rStyle w:val="Emphasis"/>
+          <w:rFonts w:asciiTheme="minorHAnsi" w:hAnsiTheme="minorHAnsi" w:cstheme="minorHAnsi"/>
+          <w:color w:val="2A2A2A"/>
+          <w:bdr w:val="none" w:sz="0" w:space="0" w:color="auto" w:frame="1"/>
+          <w:shd w:val="clear" w:color="auto" w:fill="FFFFFF"/>
+        </w:rPr>
+        <w:t>AGL24</w:t>
+      </w:r>
+      <w:r>
+        <w:rPr>
+          <w:rFonts w:asciiTheme="minorHAnsi" w:hAnsiTheme="minorHAnsi" w:cstheme="minorHAnsi"/>
+          <w:color w:val="2A2A2A"/>
+          <w:shd w:val="clear" w:color="auto" w:fill="FFFFFF"/>
+        </w:rPr>
+        <w:t>, </w:t>
+      </w:r>
+      <w:r>
+        <w:rPr>
+          <w:rStyle w:val="Emphasis"/>
+          <w:rFonts w:asciiTheme="minorHAnsi" w:hAnsiTheme="minorHAnsi" w:cstheme="minorHAnsi"/>
+          <w:color w:val="2A2A2A"/>
+          <w:bdr w:val="none" w:sz="0" w:space="0" w:color="auto" w:frame="1"/>
+          <w:shd w:val="clear" w:color="auto" w:fill="FFFFFF"/>
+        </w:rPr>
+        <w:t>SHORT VEGETATIVE PHASE</w:t>
+      </w:r>
+      <w:r>
+        <w:rPr>
+          <w:rFonts w:asciiTheme="minorHAnsi" w:hAnsiTheme="minorHAnsi" w:cstheme="minorHAnsi"/>
+          <w:color w:val="2A2A2A"/>
+          <w:shd w:val="clear" w:color="auto" w:fill="FFFFFF"/>
+        </w:rPr>
+        <w:t>, and </w:t>
+      </w:r>
+      <w:r>
+        <w:rPr>
+          <w:rStyle w:val="Emphasis"/>
+          <w:rFonts w:asciiTheme="minorHAnsi" w:hAnsiTheme="minorHAnsi" w:cstheme="minorHAnsi"/>
+          <w:color w:val="2A2A2A"/>
+          <w:bdr w:val="none" w:sz="0" w:space="0" w:color="auto" w:frame="1"/>
+          <w:shd w:val="clear" w:color="auto" w:fill="FFFFFF"/>
+        </w:rPr>
+        <w:t>APETALA1</w:t>
+      </w:r>
+      <w:r>
+        <w:rPr>
+          <w:rFonts w:asciiTheme="minorHAnsi" w:hAnsiTheme="minorHAnsi" w:cstheme="minorHAnsi"/>
+          <w:color w:val="2A2A2A"/>
+          <w:shd w:val="clear" w:color="auto" w:fill="FFFFFF"/>
+        </w:rPr>
+        <w:t> Redundantly Control </w:t>
+      </w:r>
+      <w:r>
+        <w:rPr>
+          <w:rStyle w:val="Emphasis"/>
+          <w:rFonts w:asciiTheme="minorHAnsi" w:hAnsiTheme="minorHAnsi" w:cstheme="minorHAnsi"/>
+          <w:color w:val="2A2A2A"/>
+          <w:bdr w:val="none" w:sz="0" w:space="0" w:color="auto" w:frame="1"/>
+          <w:shd w:val="clear" w:color="auto" w:fill="FFFFFF"/>
+        </w:rPr>
+        <w:t>AGAMOUS</w:t>
+      </w:r>
+      <w:r>
+        <w:rPr>
+          <w:rFonts w:asciiTheme="minorHAnsi" w:hAnsiTheme="minorHAnsi" w:cstheme="minorHAnsi"/>
+          <w:color w:val="2A2A2A"/>
+          <w:shd w:val="clear" w:color="auto" w:fill="FFFFFF"/>
+        </w:rPr>
+        <w:t> during Early Stages of Flower Development in </w:t>
+      </w:r>
+      <w:r>
+        <w:rPr>
+          <w:rStyle w:val="Emphasis"/>
+          <w:rFonts w:asciiTheme="minorHAnsi" w:hAnsiTheme="minorHAnsi" w:cstheme="minorHAnsi"/>
+          <w:color w:val="2A2A2A"/>
+          <w:bdr w:val="none" w:sz="0" w:space="0" w:color="auto" w:frame="1"/>
+          <w:shd w:val="clear" w:color="auto" w:fill="FFFFFF"/>
+        </w:rPr>
+        <w:t>Arabidopsis</w:t>
+      </w:r>
+      <w:r>
+        <w:rPr>
+          <w:rStyle w:val="Emphasis"/>
+          <w:rFonts w:asciiTheme="minorHAnsi" w:hAnsiTheme="minorHAnsi" w:cstheme="minorHAnsi"/>
+          <w:color w:val="2A2A2A"/>
+          <w:bdr w:val="none" w:sz="0" w:space="0" w:color="auto" w:frame="1"/>
+          <w:shd w:val="clear" w:color="auto" w:fill="FFFFFF"/>
+        </w:rPr>
+        <w:t>”</w:t>
+      </w:r>
+      <w:r>
+        <w:rPr>
+          <w:rFonts w:asciiTheme="minorHAnsi" w:hAnsiTheme="minorHAnsi" w:cstheme="minorHAnsi"/>
+          <w:color w:val="2A2A2A"/>
+          <w:shd w:val="clear" w:color="auto" w:fill="FFFFFF"/>
+        </w:rPr>
+        <w:t>, </w:t>
+      </w:r>
+      <w:r>
+        <w:rPr>
+          <w:rStyle w:val="Emphasis"/>
+          <w:rFonts w:asciiTheme="minorHAnsi" w:hAnsiTheme="minorHAnsi" w:cstheme="minorHAnsi"/>
+          <w:color w:val="2A2A2A"/>
+          <w:bdr w:val="none" w:sz="0" w:space="0" w:color="auto" w:frame="1"/>
+          <w:shd w:val="clear" w:color="auto" w:fill="FFFFFF"/>
+        </w:rPr>
+        <w:t>The Plant Cell</w:t>
+      </w:r>
+      <w:r>
+        <w:rPr>
+          <w:rFonts w:asciiTheme="minorHAnsi" w:hAnsiTheme="minorHAnsi" w:cstheme="minorHAnsi"/>
+          <w:color w:val="2A2A2A"/>
+          <w:shd w:val="clear" w:color="auto" w:fill="FFFFFF"/>
+        </w:rPr>
+        <w:t>, Volume 18, Issue 6, June 2006, Pages 1373–1382, </w:t>
+      </w:r>
+      <w:hyperlink r:id="rId16" w:history="1">
+        <w:r>
+          <w:rPr>
+            <w:rStyle w:val="Hyperlink"/>
+            <w:rFonts w:asciiTheme="minorHAnsi" w:hAnsiTheme="minorHAnsi" w:cstheme="minorHAnsi"/>
+            <w:color w:val="006FB7"/>
+            <w:bdr w:val="none" w:sz="0" w:space="0" w:color="auto" w:frame="1"/>
+            <w:shd w:val="clear" w:color="auto" w:fill="FFFFFF"/>
+          </w:rPr>
+          <w:t>https://doi.org/10.1105/tpc.106.041798</w:t>
+        </w:r>
+      </w:hyperlink>
+    </w:p>
+    <w:p>
+      <w:pPr>
+        <w:pStyle w:val="ListParagraph"/>
+        <w:rPr>
+          <w:rStyle w:val="HTMLCite"/>
           <w:rFonts w:asciiTheme="minorHAnsi" w:hAnsiTheme="minorHAnsi"/>
           <w:i w:val="0"/>
           <w:iCs w:val="0"/>
         </w:rPr>
       </w:pPr>
-      <w:r>
-        <w:rPr>
-          <w:rStyle w:val="cit-name-given-names"/>
-          <w:rFonts w:asciiTheme="minorHAnsi" w:hAnsiTheme="minorHAnsi" w:cstheme="minorHAnsi"/>
-          <w:color w:val="333333"/>
-        </w:rPr>
-        <w:t>F.</w:t>
-      </w:r>
-      <w:r>
-        <w:rPr>
-          <w:rStyle w:val="cit-auth"/>
-          <w:rFonts w:asciiTheme="minorHAnsi" w:hAnsiTheme="minorHAnsi" w:cstheme="minorHAnsi"/>
-          <w:color w:val="333333"/>
-        </w:rPr>
-        <w:t> </w:t>
-      </w:r>
-      <w:proofErr w:type="spellStart"/>
-      <w:r>
-        <w:rPr>
-          <w:rStyle w:val="cit-name-surname"/>
-          <w:rFonts w:asciiTheme="minorHAnsi" w:hAnsiTheme="minorHAnsi" w:cstheme="minorHAnsi"/>
-          <w:color w:val="333333"/>
-        </w:rPr>
-        <w:t>Bouché</w:t>
-      </w:r>
-      <w:proofErr w:type="spellEnd"/>
-      <w:r>
-        <w:rPr>
-          <w:rFonts w:asciiTheme="minorHAnsi" w:hAnsiTheme="minorHAnsi" w:cstheme="minorHAnsi"/>
-          <w:color w:val="333333"/>
-        </w:rPr>
-        <w:t>, </w:t>
-      </w:r>
-      <w:r>
-        <w:rPr>
-          <w:rStyle w:val="cit-name-given-names"/>
-          <w:rFonts w:asciiTheme="minorHAnsi" w:hAnsiTheme="minorHAnsi" w:cstheme="minorHAnsi"/>
-          <w:color w:val="333333"/>
-        </w:rPr>
-        <w:t>G.</w:t>
-      </w:r>
-      <w:r>
-        <w:rPr>
-          <w:rStyle w:val="cit-auth"/>
-          <w:rFonts w:asciiTheme="minorHAnsi" w:hAnsiTheme="minorHAnsi" w:cstheme="minorHAnsi"/>
-          <w:color w:val="333333"/>
-        </w:rPr>
-        <w:t> </w:t>
-      </w:r>
-      <w:proofErr w:type="spellStart"/>
-      <w:r>
-        <w:rPr>
-          <w:rStyle w:val="cit-name-surname"/>
-          <w:rFonts w:asciiTheme="minorHAnsi" w:hAnsiTheme="minorHAnsi" w:cstheme="minorHAnsi"/>
-          <w:color w:val="333333"/>
-        </w:rPr>
-        <w:t>Lobet</w:t>
-      </w:r>
-      <w:proofErr w:type="spellEnd"/>
-      <w:r>
-        <w:rPr>
-          <w:rFonts w:asciiTheme="minorHAnsi" w:hAnsiTheme="minorHAnsi" w:cstheme="minorHAnsi"/>
-          <w:color w:val="333333"/>
-        </w:rPr>
-        <w:t>, </w:t>
-      </w:r>
-      <w:r>
-        <w:rPr>
-          <w:rStyle w:val="cit-name-given-names"/>
-          <w:rFonts w:asciiTheme="minorHAnsi" w:hAnsiTheme="minorHAnsi" w:cstheme="minorHAnsi"/>
-          <w:color w:val="333333"/>
-        </w:rPr>
-        <w:t>P.</w:t>
-      </w:r>
-      <w:r>
-        <w:rPr>
-          <w:rStyle w:val="cit-auth"/>
-          <w:rFonts w:asciiTheme="minorHAnsi" w:hAnsiTheme="minorHAnsi" w:cstheme="minorHAnsi"/>
-          <w:color w:val="333333"/>
-        </w:rPr>
-        <w:t> </w:t>
-      </w:r>
-      <w:proofErr w:type="spellStart"/>
-      <w:r>
-        <w:rPr>
-          <w:rStyle w:val="cit-name-surname"/>
-          <w:rFonts w:asciiTheme="minorHAnsi" w:hAnsiTheme="minorHAnsi" w:cstheme="minorHAnsi"/>
-          <w:color w:val="333333"/>
-        </w:rPr>
-        <w:t>Tocquin</w:t>
-      </w:r>
-      <w:proofErr w:type="spellEnd"/>
-      <w:r>
-        <w:rPr>
-          <w:rFonts w:asciiTheme="minorHAnsi" w:hAnsiTheme="minorHAnsi" w:cstheme="minorHAnsi"/>
-          <w:color w:val="333333"/>
-        </w:rPr>
-        <w:t>, </w:t>
-      </w:r>
-      <w:r>
-        <w:rPr>
-          <w:rStyle w:val="cit-name-given-names"/>
-          <w:rFonts w:asciiTheme="minorHAnsi" w:hAnsiTheme="minorHAnsi" w:cstheme="minorHAnsi"/>
-          <w:color w:val="333333"/>
-        </w:rPr>
-        <w:t>C.</w:t>
-      </w:r>
-      <w:r>
-        <w:rPr>
-          <w:rStyle w:val="cit-auth"/>
-          <w:rFonts w:asciiTheme="minorHAnsi" w:hAnsiTheme="minorHAnsi" w:cstheme="minorHAnsi"/>
-          <w:color w:val="333333"/>
-        </w:rPr>
-        <w:t> </w:t>
-      </w:r>
-      <w:proofErr w:type="spellStart"/>
-      <w:r>
-        <w:rPr>
-          <w:rStyle w:val="cit-name-surname"/>
-          <w:rFonts w:asciiTheme="minorHAnsi" w:hAnsiTheme="minorHAnsi" w:cstheme="minorHAnsi"/>
-          <w:color w:val="333333"/>
-        </w:rPr>
-        <w:t>Périlleux</w:t>
-      </w:r>
-      <w:proofErr w:type="spellEnd"/>
-      <w:r>
-        <w:rPr>
-          <w:rStyle w:val="HTMLCite"/>
-          <w:rFonts w:asciiTheme="minorHAnsi" w:hAnsiTheme="minorHAnsi" w:cstheme="minorHAnsi"/>
-          <w:i w:val="0"/>
-          <w:iCs w:val="0"/>
-          <w:color w:val="333333"/>
-          <w:shd w:val="clear" w:color="auto" w:fill="FFFFFF"/>
-        </w:rPr>
-        <w:t>, “</w:t>
-      </w:r>
-      <w:r>
-        <w:rPr>
-          <w:rStyle w:val="cit-article-title"/>
-          <w:rFonts w:asciiTheme="minorHAnsi" w:hAnsiTheme="minorHAnsi" w:cstheme="minorHAnsi"/>
-          <w:color w:val="333333"/>
-          <w:shd w:val="clear" w:color="auto" w:fill="FFFFFF"/>
-        </w:rPr>
-        <w:t>FLOR-ID: An interactive database of flowering-time gene networks in Arabidopsis thaliana</w:t>
-      </w:r>
-      <w:r>
-        <w:rPr>
-          <w:rStyle w:val="HTMLCite"/>
-          <w:rFonts w:asciiTheme="minorHAnsi" w:hAnsiTheme="minorHAnsi" w:cstheme="minorHAnsi"/>
-          <w:i w:val="0"/>
-          <w:iCs w:val="0"/>
-          <w:color w:val="333333"/>
-          <w:shd w:val="clear" w:color="auto" w:fill="FFFFFF"/>
-        </w:rPr>
-        <w:t>.” Nucleic Acids Res. </w:t>
-      </w:r>
-      <w:r>
-        <w:rPr>
-          <w:rStyle w:val="cit-vol"/>
-          <w:rFonts w:asciiTheme="minorHAnsi" w:hAnsiTheme="minorHAnsi" w:cstheme="minorHAnsi"/>
-          <w:b/>
-          <w:bCs/>
-          <w:color w:val="333333"/>
-          <w:shd w:val="clear" w:color="auto" w:fill="FFFFFF"/>
-        </w:rPr>
-        <w:t>44</w:t>
-      </w:r>
-      <w:r>
-        <w:rPr>
-          <w:rStyle w:val="HTMLCite"/>
-          <w:rFonts w:asciiTheme="minorHAnsi" w:hAnsiTheme="minorHAnsi" w:cstheme="minorHAnsi"/>
-          <w:i w:val="0"/>
-          <w:iCs w:val="0"/>
-          <w:color w:val="333333"/>
-          <w:shd w:val="clear" w:color="auto" w:fill="FFFFFF"/>
-        </w:rPr>
-        <w:t>, </w:t>
-      </w:r>
-      <w:r>
-        <w:rPr>
-          <w:rStyle w:val="cit-fpage"/>
-          <w:rFonts w:asciiTheme="minorHAnsi" w:hAnsiTheme="minorHAnsi" w:cstheme="minorHAnsi"/>
-          <w:color w:val="333333"/>
-          <w:shd w:val="clear" w:color="auto" w:fill="FFFFFF"/>
-        </w:rPr>
-        <w:t>D1167</w:t>
-      </w:r>
-      <w:r>
-        <w:rPr>
-          <w:rStyle w:val="HTMLCite"/>
-          <w:rFonts w:asciiTheme="minorHAnsi" w:hAnsiTheme="minorHAnsi" w:cstheme="minorHAnsi"/>
-          <w:i w:val="0"/>
-          <w:iCs w:val="0"/>
-          <w:color w:val="333333"/>
-          <w:shd w:val="clear" w:color="auto" w:fill="FFFFFF"/>
-        </w:rPr>
-        <w:t>–</w:t>
-      </w:r>
-      <w:r>
-        <w:rPr>
-          <w:rStyle w:val="cit-lpage"/>
-          <w:rFonts w:asciiTheme="minorHAnsi" w:hAnsiTheme="minorHAnsi" w:cstheme="minorHAnsi"/>
-          <w:color w:val="333333"/>
-          <w:shd w:val="clear" w:color="auto" w:fill="FFFFFF"/>
-        </w:rPr>
-        <w:t>D1171</w:t>
-      </w:r>
-      <w:r>
-        <w:rPr>
-          <w:rStyle w:val="HTMLCite"/>
-          <w:rFonts w:asciiTheme="minorHAnsi" w:hAnsiTheme="minorHAnsi" w:cstheme="minorHAnsi"/>
-          <w:i w:val="0"/>
-          <w:iCs w:val="0"/>
-          <w:color w:val="333333"/>
-          <w:shd w:val="clear" w:color="auto" w:fill="FFFFFF"/>
-        </w:rPr>
-        <w:t> (</w:t>
-      </w:r>
-      <w:r>
-        <w:rPr>
-          <w:rStyle w:val="cit-pub-date"/>
-          <w:rFonts w:asciiTheme="minorHAnsi" w:hAnsiTheme="minorHAnsi" w:cstheme="minorHAnsi"/>
-          <w:color w:val="333333"/>
-          <w:shd w:val="clear" w:color="auto" w:fill="FFFFFF"/>
-        </w:rPr>
-        <w:t>2016</w:t>
-      </w:r>
-      <w:r>
-        <w:rPr>
-          <w:rStyle w:val="HTMLCite"/>
-          <w:rFonts w:asciiTheme="minorHAnsi" w:hAnsiTheme="minorHAnsi" w:cstheme="minorHAnsi"/>
-          <w:i w:val="0"/>
-          <w:iCs w:val="0"/>
-          <w:color w:val="333333"/>
-          <w:shd w:val="clear" w:color="auto" w:fill="FFFFFF"/>
-        </w:rPr>
-        <w:t>).</w:t>
-      </w:r>
     </w:p>
     <w:p>
       <w:pPr>
@@ -10934,7 +13379,7 @@
                     <pic:cNvPicPr/>
                   </pic:nvPicPr>
                   <pic:blipFill>
-                    <a:blip r:embed="rId15">
+                    <a:blip r:embed="rId17">
                       <a:extLst>
                         <a:ext uri="{28A0092B-C50C-407E-A947-70E740481C1C}">
                           <a14:useLocalDpi xmlns:a14="http://schemas.microsoft.com/office/drawing/2010/main" val="0"/>
@@ -10991,7 +13436,7 @@
                     <pic:cNvPicPr/>
                   </pic:nvPicPr>
                   <pic:blipFill>
-                    <a:blip r:embed="rId16">
+                    <a:blip r:embed="rId18">
                       <a:extLst>
                         <a:ext uri="{28A0092B-C50C-407E-A947-70E740481C1C}">
                           <a14:useLocalDpi xmlns:a14="http://schemas.microsoft.com/office/drawing/2010/main" val="0"/>
@@ -11056,7 +13501,7 @@
                     <pic:cNvPicPr/>
                   </pic:nvPicPr>
                   <pic:blipFill>
-                    <a:blip r:embed="rId17" cstate="print">
+                    <a:blip r:embed="rId19" cstate="print">
                       <a:extLst>
                         <a:ext uri="{28A0092B-C50C-407E-A947-70E740481C1C}">
                           <a14:useLocalDpi xmlns:a14="http://schemas.microsoft.com/office/drawing/2010/main" val="0"/>
@@ -11113,7 +13558,7 @@
                     <pic:cNvPicPr/>
                   </pic:nvPicPr>
                   <pic:blipFill>
-                    <a:blip r:embed="rId18" cstate="print">
+                    <a:blip r:embed="rId20" cstate="print">
                       <a:extLst>
                         <a:ext uri="{28A0092B-C50C-407E-A947-70E740481C1C}">
                           <a14:useLocalDpi xmlns:a14="http://schemas.microsoft.com/office/drawing/2010/main" val="0"/>
@@ -11178,7 +13623,7 @@
                     <pic:cNvPicPr/>
                   </pic:nvPicPr>
                   <pic:blipFill>
-                    <a:blip r:embed="rId19" cstate="print">
+                    <a:blip r:embed="rId21" cstate="print">
                       <a:extLst>
                         <a:ext uri="{28A0092B-C50C-407E-A947-70E740481C1C}">
                           <a14:useLocalDpi xmlns:a14="http://schemas.microsoft.com/office/drawing/2010/main" val="0"/>
@@ -11243,7 +13688,7 @@
                     <pic:cNvPicPr/>
                   </pic:nvPicPr>
                   <pic:blipFill>
-                    <a:blip r:embed="rId20" cstate="print">
+                    <a:blip r:embed="rId22" cstate="print">
                       <a:extLst>
                         <a:ext uri="{28A0092B-C50C-407E-A947-70E740481C1C}">
                           <a14:useLocalDpi xmlns:a14="http://schemas.microsoft.com/office/drawing/2010/main" val="0"/>
@@ -11308,7 +13753,7 @@
                     <pic:cNvPicPr/>
                   </pic:nvPicPr>
                   <pic:blipFill>
-                    <a:blip r:embed="rId21" cstate="print">
+                    <a:blip r:embed="rId23" cstate="print">
                       <a:extLst>
                         <a:ext uri="{28A0092B-C50C-407E-A947-70E740481C1C}">
                           <a14:useLocalDpi xmlns:a14="http://schemas.microsoft.com/office/drawing/2010/main" val="0"/>
@@ -11365,7 +13810,7 @@
                     <pic:cNvPicPr/>
                   </pic:nvPicPr>
                   <pic:blipFill>
-                    <a:blip r:embed="rId22" cstate="print">
+                    <a:blip r:embed="rId24" cstate="print">
                       <a:extLst>
                         <a:ext uri="{28A0092B-C50C-407E-A947-70E740481C1C}">
                           <a14:useLocalDpi xmlns:a14="http://schemas.microsoft.com/office/drawing/2010/main" val="0"/>
@@ -12411,7 +14856,7 @@
   <w:style w:type="paragraph" w:default="1" w:styleId="Normal">
     <w:name w:val="Normal"/>
     <w:qFormat/>
-    <w:rsid w:val="00C25055"/>
+    <w:rsid w:val="001F397E"/>
     <w:rPr>
       <w:rFonts w:ascii="Times New Roman" w:eastAsia="Times New Roman" w:hAnsi="Times New Roman" w:cs="Times New Roman"/>
     </w:rPr>

</xml_diff>

<commit_message>
Updated all files on 2021-04-16.
</commit_message>
<xml_diff>
--- a/ML_Project_1/ML_Project1_ksm272.docx
+++ b/ML_Project_1/ML_Project1_ksm272.docx
@@ -9857,34 +9857,14 @@
         </w:rPr>
         <w:t xml:space="preserve"> website. </w:t>
       </w:r>
-      <w:proofErr w:type="gramStart"/>
       <w:r>
         <w:rPr>
           <w:rFonts w:asciiTheme="minorHAnsi" w:hAnsiTheme="minorHAnsi" w:cstheme="minorHAnsi"/>
           <w:color w:val="2A2A2A"/>
           <w:shd w:val="clear" w:color="auto" w:fill="FFFFFF"/>
         </w:rPr>
-        <w:t>So</w:t>
-      </w:r>
-      <w:proofErr w:type="gramEnd"/>
-      <w:r>
-        <w:rPr>
-          <w:rFonts w:asciiTheme="minorHAnsi" w:hAnsiTheme="minorHAnsi" w:cstheme="minorHAnsi"/>
-          <w:color w:val="2A2A2A"/>
-          <w:shd w:val="clear" w:color="auto" w:fill="FFFFFF"/>
-        </w:rPr>
-        <w:t xml:space="preserve"> they </w:t>
-      </w:r>
-      <w:proofErr w:type="spellStart"/>
-      <w:r>
-        <w:rPr>
-          <w:rFonts w:asciiTheme="minorHAnsi" w:hAnsiTheme="minorHAnsi" w:cstheme="minorHAnsi"/>
-          <w:color w:val="2A2A2A"/>
-          <w:shd w:val="clear" w:color="auto" w:fill="FFFFFF"/>
-        </w:rPr>
-        <w:t>possibily</w:t>
-      </w:r>
-      <w:proofErr w:type="spellEnd"/>
+        <w:t>It is possible that they</w:t>
+      </w:r>
       <w:r>
         <w:rPr>
           <w:rFonts w:asciiTheme="minorHAnsi" w:hAnsiTheme="minorHAnsi" w:cstheme="minorHAnsi"/>

</xml_diff>

<commit_message>
Updated all ML_Project_1 files so that they can be commited and uploaded to the github repository on 2021-04-17.
</commit_message>
<xml_diff>
--- a/ML_Project_1/ML_Project1_ksm272.docx
+++ b/ML_Project_1/ML_Project1_ksm272.docx
@@ -704,21 +704,12 @@
         </w:rPr>
         <w:t xml:space="preserve">Since the current study involves a smaller sample size of 251 individuals the Genome Wide Association Study (GWAS) may lead to inconclusive results. Most GWAS studies involve at least more than 1000 individuals. </w:t>
       </w:r>
-      <w:proofErr w:type="spellStart"/>
       <w:r>
         <w:rPr>
           <w:rFonts w:ascii="Calibri" w:hAnsi="Calibri" w:cs="Calibri"/>
           <w:color w:val="000000" w:themeColor="text1"/>
         </w:rPr>
-        <w:t>The</w:t>
-      </w:r>
-      <w:proofErr w:type="spellEnd"/>
-      <w:r>
-        <w:rPr>
-          <w:rFonts w:ascii="Calibri" w:hAnsi="Calibri" w:cs="Calibri"/>
-          <w:color w:val="000000" w:themeColor="text1"/>
-        </w:rPr>
-        <w:t xml:space="preserve"> goal of this particular study is to find the relationship of genotype to phenotype</w:t>
+        <w:t>The goal of this particular study is to find the relationship of genotype to phenotype</w:t>
       </w:r>
       <w:r>
         <w:rPr>
@@ -1193,6 +1184,8 @@
         <w:spacing w:before="360" w:after="240"/>
         <w:rPr>
           <w:rFonts w:asciiTheme="minorHAnsi" w:hAnsiTheme="minorHAnsi" w:cstheme="minorHAnsi"/>
+          <w:b/>
+          <w:bCs/>
           <w:color w:val="000000" w:themeColor="text1"/>
           <w:sz w:val="24"/>
           <w:szCs w:val="24"/>
@@ -1201,6 +1194,8 @@
       <w:r>
         <w:rPr>
           <w:rFonts w:asciiTheme="minorHAnsi" w:hAnsiTheme="minorHAnsi" w:cstheme="minorHAnsi"/>
+          <w:b/>
+          <w:bCs/>
           <w:color w:val="000000" w:themeColor="text1"/>
           <w:sz w:val="24"/>
           <w:szCs w:val="24"/>
@@ -1354,12 +1349,16 @@
       <w:pPr>
         <w:rPr>
           <w:rFonts w:asciiTheme="minorHAnsi" w:hAnsiTheme="minorHAnsi" w:cstheme="minorHAnsi"/>
-          <w:color w:val="000000" w:themeColor="text1"/>
-        </w:rPr>
-      </w:pPr>
-      <w:r>
-        <w:rPr>
-          <w:rFonts w:asciiTheme="minorHAnsi" w:hAnsiTheme="minorHAnsi" w:cstheme="minorHAnsi"/>
+          <w:b/>
+          <w:bCs/>
+          <w:color w:val="000000" w:themeColor="text1"/>
+        </w:rPr>
+      </w:pPr>
+      <w:r>
+        <w:rPr>
+          <w:rFonts w:asciiTheme="minorHAnsi" w:hAnsiTheme="minorHAnsi" w:cstheme="minorHAnsi"/>
+          <w:b/>
+          <w:bCs/>
           <w:color w:val="000000" w:themeColor="text1"/>
         </w:rPr>
         <w:t xml:space="preserve">Association Mapping </w:t>
@@ -1387,7 +1386,15 @@
           <w:color w:val="000000"/>
           <w:lang w:val="en-US"/>
         </w:rPr>
-        <w:t>were retained before association testing</w:t>
+        <w:t>are</w:t>
+      </w:r>
+      <w:r>
+        <w:rPr>
+          <w:rFonts w:ascii="Calibri" w:eastAsiaTheme="minorHAnsi" w:hAnsi="Calibri" w:cs="Calibri"/>
+          <w:color w:val="000000"/>
+          <w:lang w:val="en-US"/>
+        </w:rPr>
+        <w:t xml:space="preserve"> retained before association testing</w:t>
       </w:r>
       <w:r>
         <w:rPr>
@@ -3178,13 +3185,17 @@
       <w:pPr>
         <w:rPr>
           <w:rFonts w:asciiTheme="minorHAnsi" w:hAnsiTheme="minorHAnsi" w:cstheme="minorHAnsi"/>
-          <w:color w:val="000000" w:themeColor="text1"/>
-          <w:shd w:val="clear" w:color="auto" w:fill="FFFFFF"/>
-        </w:rPr>
-      </w:pPr>
-      <w:r>
-        <w:rPr>
-          <w:rFonts w:asciiTheme="minorHAnsi" w:hAnsiTheme="minorHAnsi" w:cstheme="minorHAnsi"/>
+          <w:b/>
+          <w:bCs/>
+          <w:color w:val="000000" w:themeColor="text1"/>
+          <w:shd w:val="clear" w:color="auto" w:fill="FFFFFF"/>
+        </w:rPr>
+      </w:pPr>
+      <w:r>
+        <w:rPr>
+          <w:rFonts w:asciiTheme="minorHAnsi" w:hAnsiTheme="minorHAnsi" w:cstheme="minorHAnsi"/>
+          <w:b/>
+          <w:bCs/>
           <w:color w:val="000000" w:themeColor="text1"/>
           <w:shd w:val="clear" w:color="auto" w:fill="FFFFFF"/>
         </w:rPr>
@@ -3658,12 +3669,16 @@
       <w:pPr>
         <w:rPr>
           <w:rFonts w:asciiTheme="minorHAnsi" w:hAnsiTheme="minorHAnsi" w:cstheme="minorHAnsi"/>
-          <w:color w:val="000000" w:themeColor="text1"/>
-        </w:rPr>
-      </w:pPr>
-      <w:r>
-        <w:rPr>
-          <w:rFonts w:asciiTheme="minorHAnsi" w:hAnsiTheme="minorHAnsi" w:cstheme="minorHAnsi"/>
+          <w:b/>
+          <w:bCs/>
+          <w:color w:val="000000" w:themeColor="text1"/>
+        </w:rPr>
+      </w:pPr>
+      <w:r>
+        <w:rPr>
+          <w:rFonts w:asciiTheme="minorHAnsi" w:hAnsiTheme="minorHAnsi" w:cstheme="minorHAnsi"/>
+          <w:b/>
+          <w:bCs/>
           <w:color w:val="000000" w:themeColor="text1"/>
         </w:rPr>
         <w:t xml:space="preserve">File Formatting </w:t>
@@ -3672,6 +3687,8 @@
       <w:r>
         <w:rPr>
           <w:rFonts w:asciiTheme="minorHAnsi" w:hAnsiTheme="minorHAnsi" w:cstheme="minorHAnsi"/>
+          <w:b/>
+          <w:bCs/>
           <w:color w:val="000000" w:themeColor="text1"/>
         </w:rPr>
         <w:t>For</w:t>
@@ -3680,6 +3697,8 @@
       <w:r>
         <w:rPr>
           <w:rFonts w:asciiTheme="minorHAnsi" w:hAnsiTheme="minorHAnsi" w:cstheme="minorHAnsi"/>
+          <w:b/>
+          <w:bCs/>
           <w:color w:val="000000" w:themeColor="text1"/>
         </w:rPr>
         <w:t xml:space="preserve"> Machine Learning</w:t>
@@ -3749,12 +3768,16 @@
       <w:pPr>
         <w:rPr>
           <w:rFonts w:asciiTheme="minorHAnsi" w:hAnsiTheme="minorHAnsi" w:cstheme="minorHAnsi"/>
-          <w:color w:val="000000" w:themeColor="text1"/>
-        </w:rPr>
-      </w:pPr>
-      <w:r>
-        <w:rPr>
-          <w:rFonts w:asciiTheme="minorHAnsi" w:hAnsiTheme="minorHAnsi" w:cstheme="minorHAnsi"/>
+          <w:b/>
+          <w:bCs/>
+          <w:color w:val="000000" w:themeColor="text1"/>
+        </w:rPr>
+      </w:pPr>
+      <w:r>
+        <w:rPr>
+          <w:rFonts w:asciiTheme="minorHAnsi" w:hAnsiTheme="minorHAnsi" w:cstheme="minorHAnsi"/>
+          <w:b/>
+          <w:bCs/>
           <w:color w:val="000000" w:themeColor="text1"/>
         </w:rPr>
         <w:t>Machine Learning Models</w:t>
@@ -4062,30 +4085,28 @@
           <w:rFonts w:asciiTheme="minorHAnsi" w:hAnsiTheme="minorHAnsi" w:cstheme="minorHAnsi"/>
           <w:color w:val="000000" w:themeColor="text1"/>
         </w:rPr>
-        <w:t xml:space="preserve">and randomized </w:t>
-      </w:r>
-      <w:proofErr w:type="spellStart"/>
-      <w:r>
-        <w:rPr>
-          <w:rFonts w:asciiTheme="minorHAnsi" w:hAnsiTheme="minorHAnsi" w:cstheme="minorHAnsi"/>
-          <w:color w:val="000000" w:themeColor="text1"/>
-        </w:rPr>
-        <w:t xml:space="preserve">search </w:t>
-      </w:r>
-      <w:r>
-        <w:rPr>
-          <w:rFonts w:asciiTheme="minorHAnsi" w:hAnsiTheme="minorHAnsi" w:cstheme="minorHAnsi"/>
-          <w:color w:val="000000" w:themeColor="text1"/>
-        </w:rPr>
-        <w:t>app</w:t>
-      </w:r>
-      <w:proofErr w:type="spellEnd"/>
-      <w:r>
-        <w:rPr>
-          <w:rFonts w:asciiTheme="minorHAnsi" w:hAnsiTheme="minorHAnsi" w:cstheme="minorHAnsi"/>
-          <w:color w:val="000000" w:themeColor="text1"/>
-        </w:rPr>
-        <w:t xml:space="preserve">roach was used in order to validate the </w:t>
+        <w:t xml:space="preserve">and </w:t>
+      </w:r>
+      <w:r>
+        <w:rPr>
+          <w:rFonts w:asciiTheme="minorHAnsi" w:hAnsiTheme="minorHAnsi" w:cstheme="minorHAnsi"/>
+          <w:color w:val="000000" w:themeColor="text1"/>
+        </w:rPr>
+        <w:t>grid</w:t>
+      </w:r>
+      <w:r>
+        <w:rPr>
+          <w:rFonts w:asciiTheme="minorHAnsi" w:hAnsiTheme="minorHAnsi" w:cstheme="minorHAnsi"/>
+          <w:color w:val="000000" w:themeColor="text1"/>
+        </w:rPr>
+        <w:t xml:space="preserve"> search </w:t>
+      </w:r>
+      <w:r>
+        <w:rPr>
+          <w:rFonts w:asciiTheme="minorHAnsi" w:hAnsiTheme="minorHAnsi" w:cstheme="minorHAnsi"/>
+          <w:color w:val="000000" w:themeColor="text1"/>
+        </w:rPr>
+        <w:t xml:space="preserve">approach was used in order to validate the </w:t>
       </w:r>
       <w:r>
         <w:rPr>
@@ -6628,7 +6649,7 @@
     <w:p>
       <w:pPr>
         <w:rPr>
-          <w:rFonts w:asciiTheme="minorHAnsi" w:hAnsiTheme="minorHAnsi" w:cstheme="minorHAnsi"/>
+          <w:rFonts w:ascii="Calibri" w:hAnsi="Calibri" w:cs="Calibri"/>
           <w:color w:val="000000" w:themeColor="text1"/>
         </w:rPr>
       </w:pPr>
@@ -6665,36 +6686,258 @@
           <w:rFonts w:asciiTheme="minorHAnsi" w:hAnsiTheme="minorHAnsi" w:cstheme="minorHAnsi"/>
           <w:color w:val="000000" w:themeColor="text1"/>
         </w:rPr>
-        <w:t xml:space="preserve">using k = 10 and number of repeats = 10 </w:t>
-      </w:r>
-      <w:r>
-        <w:rPr>
-          <w:rFonts w:asciiTheme="minorHAnsi" w:hAnsiTheme="minorHAnsi" w:cstheme="minorHAnsi"/>
-          <w:color w:val="000000" w:themeColor="text1"/>
-        </w:rPr>
-        <w:t>and randomized search approach in order to validate the</w:t>
-      </w:r>
-      <w:r>
-        <w:rPr>
-          <w:rFonts w:asciiTheme="minorHAnsi" w:hAnsiTheme="minorHAnsi" w:cstheme="minorHAnsi"/>
-          <w:color w:val="000000" w:themeColor="text1"/>
-        </w:rPr>
-        <w:t xml:space="preserve"> regularization models. The best alpha value for LASSO was blank and the best alpha value for RIDGE was blank</w:t>
-      </w:r>
-      <w:r>
-        <w:rPr>
-          <w:rFonts w:asciiTheme="minorHAnsi" w:hAnsiTheme="minorHAnsi" w:cstheme="minorHAnsi"/>
-          <w:color w:val="000000" w:themeColor="text1"/>
-        </w:rPr>
-        <w:t>, respectively.</w:t>
-      </w:r>
-    </w:p>
-    <w:p>
-      <w:pPr>
-        <w:rPr>
-          <w:rFonts w:asciiTheme="minorHAnsi" w:hAnsiTheme="minorHAnsi" w:cstheme="minorHAnsi"/>
-        </w:rPr>
-      </w:pPr>
+        <w:t xml:space="preserve">using k = </w:t>
+      </w:r>
+      <w:r>
+        <w:rPr>
+          <w:rFonts w:asciiTheme="minorHAnsi" w:hAnsiTheme="minorHAnsi" w:cstheme="minorHAnsi"/>
+          <w:color w:val="000000" w:themeColor="text1"/>
+        </w:rPr>
+        <w:t>5</w:t>
+      </w:r>
+      <w:r>
+        <w:rPr>
+          <w:rFonts w:asciiTheme="minorHAnsi" w:hAnsiTheme="minorHAnsi" w:cstheme="minorHAnsi"/>
+          <w:color w:val="000000" w:themeColor="text1"/>
+        </w:rPr>
+        <w:t xml:space="preserve"> and number of repeats = </w:t>
+      </w:r>
+      <w:r>
+        <w:rPr>
+          <w:rFonts w:asciiTheme="minorHAnsi" w:hAnsiTheme="minorHAnsi" w:cstheme="minorHAnsi"/>
+          <w:color w:val="000000" w:themeColor="text1"/>
+        </w:rPr>
+        <w:t xml:space="preserve">10 </w:t>
+      </w:r>
+      <w:r>
+        <w:rPr>
+          <w:rFonts w:asciiTheme="minorHAnsi" w:hAnsiTheme="minorHAnsi" w:cstheme="minorHAnsi"/>
+          <w:color w:val="000000" w:themeColor="text1"/>
+        </w:rPr>
+        <w:t xml:space="preserve">which was fed into the </w:t>
+      </w:r>
+      <w:r>
+        <w:rPr>
+          <w:rFonts w:asciiTheme="minorHAnsi" w:hAnsiTheme="minorHAnsi" w:cstheme="minorHAnsi"/>
+          <w:color w:val="000000" w:themeColor="text1"/>
+        </w:rPr>
+        <w:t>grid</w:t>
+      </w:r>
+      <w:r>
+        <w:rPr>
+          <w:rFonts w:asciiTheme="minorHAnsi" w:hAnsiTheme="minorHAnsi" w:cstheme="minorHAnsi"/>
+          <w:color w:val="000000" w:themeColor="text1"/>
+        </w:rPr>
+        <w:t xml:space="preserve"> search</w:t>
+      </w:r>
+      <w:r>
+        <w:rPr>
+          <w:rFonts w:asciiTheme="minorHAnsi" w:hAnsiTheme="minorHAnsi" w:cstheme="minorHAnsi"/>
+          <w:color w:val="000000" w:themeColor="text1"/>
+        </w:rPr>
+        <w:t xml:space="preserve"> </w:t>
+      </w:r>
+      <w:r>
+        <w:rPr>
+          <w:rFonts w:asciiTheme="minorHAnsi" w:hAnsiTheme="minorHAnsi" w:cstheme="minorHAnsi"/>
+          <w:color w:val="000000" w:themeColor="text1"/>
+        </w:rPr>
+        <w:t>cross-validation function</w:t>
+      </w:r>
+      <w:r>
+        <w:rPr>
+          <w:rFonts w:asciiTheme="minorHAnsi" w:hAnsiTheme="minorHAnsi" w:cstheme="minorHAnsi"/>
+          <w:color w:val="000000" w:themeColor="text1"/>
+        </w:rPr>
+        <w:t xml:space="preserve"> in </w:t>
+      </w:r>
+      <w:r>
+        <w:rPr>
+          <w:rFonts w:ascii="Calibri" w:hAnsi="Calibri" w:cs="Calibri"/>
+          <w:color w:val="000000" w:themeColor="text1"/>
+        </w:rPr>
+        <w:t xml:space="preserve">order to </w:t>
+      </w:r>
+      <w:r>
+        <w:rPr>
+          <w:rFonts w:ascii="Calibri" w:hAnsi="Calibri" w:cs="Calibri"/>
+          <w:color w:val="000000" w:themeColor="text1"/>
+        </w:rPr>
+        <w:t>optimize</w:t>
+      </w:r>
+      <w:r>
+        <w:rPr>
+          <w:rFonts w:ascii="Calibri" w:hAnsi="Calibri" w:cs="Calibri"/>
+          <w:color w:val="000000" w:themeColor="text1"/>
+        </w:rPr>
+        <w:t xml:space="preserve"> the regularization models. </w:t>
+      </w:r>
+      <w:r>
+        <w:rPr>
+          <w:rFonts w:ascii="Calibri" w:hAnsi="Calibri" w:cs="Calibri"/>
+          <w:color w:val="000000" w:themeColor="text1"/>
+        </w:rPr>
+        <w:t xml:space="preserve">The input alpha values were in the range of 0 to 1 with a 0.0001 step totalling 10000 potential alpha values to test. </w:t>
+      </w:r>
+      <w:r>
+        <w:rPr>
+          <w:rFonts w:ascii="Calibri" w:hAnsi="Calibri" w:cs="Calibri"/>
+          <w:color w:val="000000" w:themeColor="text1"/>
+        </w:rPr>
+        <w:t xml:space="preserve">The best alpha value for LASSO </w:t>
+      </w:r>
+      <w:r>
+        <w:rPr>
+          <w:rFonts w:ascii="Calibri" w:hAnsi="Calibri" w:cs="Calibri"/>
+          <w:color w:val="000000" w:themeColor="text1"/>
+        </w:rPr>
+        <w:t xml:space="preserve">regression </w:t>
+      </w:r>
+      <w:r>
+        <w:rPr>
+          <w:rFonts w:ascii="Calibri" w:hAnsi="Calibri" w:cs="Calibri"/>
+          <w:color w:val="000000" w:themeColor="text1"/>
+        </w:rPr>
+        <w:t xml:space="preserve">was </w:t>
+      </w:r>
+      <w:r>
+        <w:rPr>
+          <w:rFonts w:ascii="Calibri" w:eastAsiaTheme="minorHAnsi" w:hAnsi="Calibri" w:cs="Calibri"/>
+          <w:color w:val="000000"/>
+          <w:lang w:val="en-US"/>
+        </w:rPr>
+        <w:t xml:space="preserve">0.0272 </w:t>
+      </w:r>
+      <w:r>
+        <w:rPr>
+          <w:rFonts w:ascii="Calibri" w:hAnsi="Calibri" w:cs="Calibri"/>
+          <w:color w:val="000000" w:themeColor="text1"/>
+        </w:rPr>
+        <w:t xml:space="preserve">and the best alpha value for RIDGE </w:t>
+      </w:r>
+      <w:r>
+        <w:rPr>
+          <w:rFonts w:ascii="Calibri" w:hAnsi="Calibri" w:cs="Calibri"/>
+          <w:color w:val="000000" w:themeColor="text1"/>
+        </w:rPr>
+        <w:t xml:space="preserve">regression </w:t>
+      </w:r>
+      <w:r>
+        <w:rPr>
+          <w:rFonts w:ascii="Calibri" w:hAnsi="Calibri" w:cs="Calibri"/>
+          <w:color w:val="000000" w:themeColor="text1"/>
+        </w:rPr>
+        <w:t xml:space="preserve">was </w:t>
+      </w:r>
+      <w:r>
+        <w:rPr>
+          <w:rFonts w:ascii="Calibri" w:eastAsiaTheme="minorHAnsi" w:hAnsi="Calibri" w:cs="Calibri"/>
+          <w:color w:val="000000"/>
+          <w:lang w:val="en-US"/>
+        </w:rPr>
+        <w:t>0.9999</w:t>
+      </w:r>
+      <w:r>
+        <w:rPr>
+          <w:rFonts w:ascii="Calibri" w:hAnsi="Calibri" w:cs="Calibri"/>
+          <w:color w:val="000000" w:themeColor="text1"/>
+        </w:rPr>
+        <w:t>, respectively</w:t>
+      </w:r>
+      <w:r>
+        <w:rPr>
+          <w:rFonts w:ascii="Calibri" w:hAnsi="Calibri" w:cs="Calibri"/>
+          <w:color w:val="000000" w:themeColor="text1"/>
+        </w:rPr>
+        <w:t xml:space="preserve"> was selected</w:t>
+      </w:r>
+      <w:r>
+        <w:rPr>
+          <w:rFonts w:ascii="Calibri" w:hAnsi="Calibri" w:cs="Calibri"/>
+          <w:color w:val="000000" w:themeColor="text1"/>
+        </w:rPr>
+        <w:t>.</w:t>
+      </w:r>
+      <w:r>
+        <w:rPr>
+          <w:rFonts w:ascii="Calibri" w:hAnsi="Calibri" w:cs="Calibri"/>
+          <w:color w:val="000000" w:themeColor="text1"/>
+        </w:rPr>
+        <w:t xml:space="preserve"> </w:t>
+      </w:r>
+      <w:r>
+        <w:rPr>
+          <w:rFonts w:ascii="Calibri" w:hAnsi="Calibri" w:cs="Calibri"/>
+          <w:color w:val="000000" w:themeColor="text1"/>
+          <w:lang w:val="en"/>
+        </w:rPr>
+        <w:t>All three</w:t>
+      </w:r>
+      <w:r>
+        <w:rPr>
+          <w:rFonts w:ascii="Calibri" w:hAnsi="Calibri" w:cs="Calibri"/>
+          <w:color w:val="000000" w:themeColor="text1"/>
+          <w:lang w:val="en"/>
+        </w:rPr>
+        <w:t xml:space="preserve"> models were evaluated using 70% training set and 30% testing set and the following metrics were calculated. The Mean Squared Error</w:t>
+      </w:r>
+      <w:r>
+        <w:rPr>
+          <w:rFonts w:asciiTheme="minorHAnsi" w:hAnsiTheme="minorHAnsi" w:cstheme="minorHAnsi"/>
+          <w:color w:val="000000" w:themeColor="text1"/>
+          <w:lang w:val="en"/>
+        </w:rPr>
+        <w:t xml:space="preserve"> (MSE), Root Mean Squared Error (</w:t>
+      </w:r>
+      <w:r>
+        <w:rPr>
+          <w:rFonts w:asciiTheme="minorHAnsi" w:hAnsiTheme="minorHAnsi" w:cstheme="minorHAnsi"/>
+          <w:color w:val="000000" w:themeColor="text1"/>
+          <w:shd w:val="clear" w:color="auto" w:fill="FFFFFF"/>
+        </w:rPr>
+        <w:t>RMSE</w:t>
+      </w:r>
+      <w:r>
+        <w:rPr>
+          <w:rFonts w:asciiTheme="minorHAnsi" w:hAnsiTheme="minorHAnsi" w:cstheme="minorHAnsi"/>
+          <w:color w:val="000000" w:themeColor="text1"/>
+          <w:lang w:val="en"/>
+        </w:rPr>
+        <w:t xml:space="preserve">), the </w:t>
+      </w:r>
+      <w:r>
+        <w:rPr>
+          <w:rFonts w:asciiTheme="minorHAnsi" w:hAnsiTheme="minorHAnsi" w:cstheme="minorHAnsi"/>
+          <w:color w:val="000000" w:themeColor="text1"/>
+          <w:shd w:val="clear" w:color="auto" w:fill="FFFFFF"/>
+        </w:rPr>
+        <w:t>Coefficient of determination R-squared (</w:t>
+      </w:r>
+      <w:r>
+        <w:rPr>
+          <w:rFonts w:asciiTheme="minorHAnsi" w:hAnsiTheme="minorHAnsi" w:cstheme="minorHAnsi"/>
+          <w:color w:val="000000" w:themeColor="text1"/>
+          <w:lang w:val="en"/>
+        </w:rPr>
+        <w:t>R</w:t>
+      </w:r>
+      <w:r>
+        <w:rPr>
+          <w:rFonts w:asciiTheme="minorHAnsi" w:hAnsiTheme="minorHAnsi" w:cstheme="minorHAnsi"/>
+          <w:color w:val="000000" w:themeColor="text1"/>
+          <w:vertAlign w:val="superscript"/>
+          <w:lang w:val="en"/>
+        </w:rPr>
+        <w:t>2</w:t>
+      </w:r>
+      <w:r>
+        <w:rPr>
+          <w:rFonts w:asciiTheme="minorHAnsi" w:hAnsiTheme="minorHAnsi" w:cstheme="minorHAnsi"/>
+          <w:color w:val="000000" w:themeColor="text1"/>
+          <w:lang w:val="en"/>
+        </w:rPr>
+        <w:t xml:space="preserve">), Mean Absolute Percentage Error (MAPE) and MAPE accuracy. </w:t>
+      </w:r>
     </w:p>
     <w:p>
       <w:pPr>
@@ -6707,71 +6950,6 @@
           <w:lang w:val="en"/>
         </w:rPr>
       </w:pPr>
-      <w:r>
-        <w:rPr>
-          <w:rFonts w:asciiTheme="minorHAnsi" w:hAnsiTheme="minorHAnsi" w:cstheme="minorHAnsi"/>
-          <w:color w:val="000000" w:themeColor="text1"/>
-          <w:lang w:val="en"/>
-        </w:rPr>
-        <w:t>All three</w:t>
-      </w:r>
-      <w:r>
-        <w:rPr>
-          <w:rFonts w:asciiTheme="minorHAnsi" w:hAnsiTheme="minorHAnsi" w:cstheme="minorHAnsi"/>
-          <w:color w:val="000000" w:themeColor="text1"/>
-          <w:lang w:val="en"/>
-        </w:rPr>
-        <w:t xml:space="preserve"> models were evaluated using 70% training set and 30% testing set and the following metrics were calculated. The Mean Squared Error (MSE), Root Mean Squared Error (</w:t>
-      </w:r>
-      <w:r>
-        <w:rPr>
-          <w:rFonts w:asciiTheme="minorHAnsi" w:hAnsiTheme="minorHAnsi" w:cstheme="minorHAnsi"/>
-          <w:color w:val="000000" w:themeColor="text1"/>
-          <w:shd w:val="clear" w:color="auto" w:fill="FFFFFF"/>
-        </w:rPr>
-        <w:t>RMSE</w:t>
-      </w:r>
-      <w:r>
-        <w:rPr>
-          <w:rFonts w:asciiTheme="minorHAnsi" w:hAnsiTheme="minorHAnsi" w:cstheme="minorHAnsi"/>
-          <w:color w:val="000000" w:themeColor="text1"/>
-          <w:lang w:val="en"/>
-        </w:rPr>
-        <w:t xml:space="preserve">), the </w:t>
-      </w:r>
-      <w:r>
-        <w:rPr>
-          <w:rFonts w:asciiTheme="minorHAnsi" w:hAnsiTheme="minorHAnsi" w:cstheme="minorHAnsi"/>
-          <w:color w:val="000000" w:themeColor="text1"/>
-          <w:shd w:val="clear" w:color="auto" w:fill="FFFFFF"/>
-        </w:rPr>
-        <w:t>Coefficient of determination R-squared (</w:t>
-      </w:r>
-      <w:r>
-        <w:rPr>
-          <w:rFonts w:asciiTheme="minorHAnsi" w:hAnsiTheme="minorHAnsi" w:cstheme="minorHAnsi"/>
-          <w:color w:val="000000" w:themeColor="text1"/>
-          <w:lang w:val="en"/>
-        </w:rPr>
-        <w:t>R</w:t>
-      </w:r>
-      <w:r>
-        <w:rPr>
-          <w:rFonts w:asciiTheme="minorHAnsi" w:hAnsiTheme="minorHAnsi" w:cstheme="minorHAnsi"/>
-          <w:color w:val="000000" w:themeColor="text1"/>
-          <w:vertAlign w:val="superscript"/>
-          <w:lang w:val="en"/>
-        </w:rPr>
-        <w:t>2</w:t>
-      </w:r>
-      <w:r>
-        <w:rPr>
-          <w:rFonts w:asciiTheme="minorHAnsi" w:hAnsiTheme="minorHAnsi" w:cstheme="minorHAnsi"/>
-          <w:color w:val="000000" w:themeColor="text1"/>
-          <w:lang w:val="en"/>
-        </w:rPr>
-        <w:t xml:space="preserve">), Mean Absolute Percentage Error (MAPE) and MAPE accuracy. </w:t>
-      </w:r>
     </w:p>
     <w:p>
       <w:pPr>
@@ -6784,6 +6962,875 @@
           <w:lang w:val="en"/>
         </w:rPr>
       </w:pPr>
+      <w:r>
+        <w:rPr>
+          <w:rFonts w:asciiTheme="minorHAnsi" w:hAnsiTheme="minorHAnsi" w:cstheme="minorHAnsi"/>
+          <w:color w:val="000000" w:themeColor="text1"/>
+          <w:lang w:val="en"/>
+        </w:rPr>
+        <w:t xml:space="preserve">The phenotype predictions based on phenotypes </w:t>
+      </w:r>
+      <w:r>
+        <w:rPr>
+          <w:rFonts w:asciiTheme="minorHAnsi" w:hAnsiTheme="minorHAnsi" w:cstheme="minorHAnsi"/>
+          <w:color w:val="000000" w:themeColor="text1"/>
+          <w:lang w:val="en"/>
+        </w:rPr>
+        <w:t>were</w:t>
+      </w:r>
+      <w:r>
+        <w:rPr>
+          <w:rFonts w:asciiTheme="minorHAnsi" w:hAnsiTheme="minorHAnsi" w:cstheme="minorHAnsi"/>
+          <w:color w:val="000000" w:themeColor="text1"/>
+          <w:lang w:val="en"/>
+        </w:rPr>
+        <w:t xml:space="preserve"> performed for each model</w:t>
+      </w:r>
+      <w:r>
+        <w:rPr>
+          <w:rFonts w:asciiTheme="minorHAnsi" w:hAnsiTheme="minorHAnsi" w:cstheme="minorHAnsi"/>
+          <w:color w:val="000000" w:themeColor="text1"/>
+          <w:lang w:val="en"/>
+        </w:rPr>
+        <w:t xml:space="preserve"> on the training and testing set. </w:t>
+      </w:r>
+      <w:r>
+        <w:rPr>
+          <w:rFonts w:asciiTheme="minorHAnsi" w:hAnsiTheme="minorHAnsi" w:cstheme="minorHAnsi"/>
+        </w:rPr>
+        <w:t xml:space="preserve">For the polygenetic linear regression </w:t>
+      </w:r>
+      <w:proofErr w:type="gramStart"/>
+      <w:r>
+        <w:rPr>
+          <w:rFonts w:asciiTheme="minorHAnsi" w:hAnsiTheme="minorHAnsi" w:cstheme="minorHAnsi"/>
+        </w:rPr>
+        <w:t>model</w:t>
+      </w:r>
+      <w:proofErr w:type="gramEnd"/>
+      <w:r>
+        <w:rPr>
+          <w:rFonts w:asciiTheme="minorHAnsi" w:hAnsiTheme="minorHAnsi" w:cstheme="minorHAnsi"/>
+        </w:rPr>
+        <w:t xml:space="preserve"> the </w:t>
+      </w:r>
+      <w:r>
+        <w:rPr>
+          <w:rFonts w:ascii="Calibri" w:hAnsi="Calibri" w:cs="Calibri"/>
+          <w:color w:val="000000" w:themeColor="text1"/>
+          <w:lang w:val="en"/>
+        </w:rPr>
+        <w:t>training and testing results for t</w:t>
+      </w:r>
+      <w:r>
+        <w:rPr>
+          <w:rFonts w:ascii="Calibri" w:hAnsi="Calibri" w:cs="Calibri"/>
+          <w:color w:val="000000" w:themeColor="text1"/>
+          <w:lang w:val="en"/>
+        </w:rPr>
+        <w:t>he Mean Squared Error</w:t>
+      </w:r>
+      <w:r>
+        <w:rPr>
+          <w:rFonts w:asciiTheme="minorHAnsi" w:hAnsiTheme="minorHAnsi" w:cstheme="minorHAnsi"/>
+          <w:color w:val="000000" w:themeColor="text1"/>
+          <w:lang w:val="en"/>
+        </w:rPr>
+        <w:t xml:space="preserve"> (MSE)</w:t>
+      </w:r>
+      <w:r>
+        <w:rPr>
+          <w:rFonts w:asciiTheme="minorHAnsi" w:hAnsiTheme="minorHAnsi" w:cstheme="minorHAnsi"/>
+          <w:color w:val="000000" w:themeColor="text1"/>
+          <w:lang w:val="en"/>
+        </w:rPr>
+        <w:t xml:space="preserve"> is 115.56 and 82.18</w:t>
+      </w:r>
+      <w:r>
+        <w:rPr>
+          <w:rFonts w:asciiTheme="minorHAnsi" w:hAnsiTheme="minorHAnsi" w:cstheme="minorHAnsi"/>
+          <w:color w:val="000000" w:themeColor="text1"/>
+          <w:lang w:val="en"/>
+        </w:rPr>
+        <w:t>, Root Mean Squared Error (</w:t>
+      </w:r>
+      <w:r>
+        <w:rPr>
+          <w:rFonts w:asciiTheme="minorHAnsi" w:hAnsiTheme="minorHAnsi" w:cstheme="minorHAnsi"/>
+          <w:color w:val="000000" w:themeColor="text1"/>
+          <w:shd w:val="clear" w:color="auto" w:fill="FFFFFF"/>
+        </w:rPr>
+        <w:t>RMSE</w:t>
+      </w:r>
+      <w:r>
+        <w:rPr>
+          <w:rFonts w:asciiTheme="minorHAnsi" w:hAnsiTheme="minorHAnsi" w:cstheme="minorHAnsi"/>
+          <w:color w:val="000000" w:themeColor="text1"/>
+          <w:lang w:val="en"/>
+        </w:rPr>
+        <w:t>)</w:t>
+      </w:r>
+      <w:r>
+        <w:rPr>
+          <w:rFonts w:asciiTheme="minorHAnsi" w:hAnsiTheme="minorHAnsi" w:cstheme="minorHAnsi"/>
+          <w:color w:val="000000" w:themeColor="text1"/>
+          <w:lang w:val="en"/>
+        </w:rPr>
+        <w:t xml:space="preserve"> is 10.75 and 9.07</w:t>
+      </w:r>
+      <w:r>
+        <w:rPr>
+          <w:rFonts w:asciiTheme="minorHAnsi" w:hAnsiTheme="minorHAnsi" w:cstheme="minorHAnsi"/>
+          <w:color w:val="000000" w:themeColor="text1"/>
+          <w:lang w:val="en"/>
+        </w:rPr>
+        <w:t xml:space="preserve">, the </w:t>
+      </w:r>
+      <w:r>
+        <w:rPr>
+          <w:rFonts w:asciiTheme="minorHAnsi" w:hAnsiTheme="minorHAnsi" w:cstheme="minorHAnsi"/>
+          <w:color w:val="000000" w:themeColor="text1"/>
+          <w:shd w:val="clear" w:color="auto" w:fill="FFFFFF"/>
+        </w:rPr>
+        <w:t>Coefficient of determination R-squared (</w:t>
+      </w:r>
+      <w:r>
+        <w:rPr>
+          <w:rFonts w:asciiTheme="minorHAnsi" w:hAnsiTheme="minorHAnsi" w:cstheme="minorHAnsi"/>
+          <w:color w:val="000000" w:themeColor="text1"/>
+          <w:lang w:val="en"/>
+        </w:rPr>
+        <w:t>R</w:t>
+      </w:r>
+      <w:r>
+        <w:rPr>
+          <w:rFonts w:asciiTheme="minorHAnsi" w:hAnsiTheme="minorHAnsi" w:cstheme="minorHAnsi"/>
+          <w:color w:val="000000" w:themeColor="text1"/>
+          <w:vertAlign w:val="superscript"/>
+          <w:lang w:val="en"/>
+        </w:rPr>
+        <w:t>2</w:t>
+      </w:r>
+      <w:r>
+        <w:rPr>
+          <w:rFonts w:asciiTheme="minorHAnsi" w:hAnsiTheme="minorHAnsi" w:cstheme="minorHAnsi"/>
+          <w:color w:val="000000" w:themeColor="text1"/>
+          <w:lang w:val="en"/>
+        </w:rPr>
+        <w:t>)</w:t>
+      </w:r>
+      <w:r>
+        <w:rPr>
+          <w:rFonts w:asciiTheme="minorHAnsi" w:hAnsiTheme="minorHAnsi" w:cstheme="minorHAnsi"/>
+          <w:color w:val="000000" w:themeColor="text1"/>
+          <w:lang w:val="en"/>
+        </w:rPr>
+        <w:t xml:space="preserve"> 0.73 and 0.82</w:t>
+      </w:r>
+      <w:r>
+        <w:rPr>
+          <w:rFonts w:asciiTheme="minorHAnsi" w:hAnsiTheme="minorHAnsi" w:cstheme="minorHAnsi"/>
+          <w:color w:val="000000" w:themeColor="text1"/>
+          <w:lang w:val="en"/>
+        </w:rPr>
+        <w:t xml:space="preserve">, Mean Absolute Percentage Error (MAPE) </w:t>
+      </w:r>
+      <w:r>
+        <w:rPr>
+          <w:rFonts w:asciiTheme="minorHAnsi" w:hAnsiTheme="minorHAnsi" w:cstheme="minorHAnsi"/>
+          <w:color w:val="000000" w:themeColor="text1"/>
+          <w:lang w:val="en"/>
+        </w:rPr>
+        <w:t xml:space="preserve">11.09 and 8.86 </w:t>
+      </w:r>
+      <w:r>
+        <w:rPr>
+          <w:rFonts w:asciiTheme="minorHAnsi" w:hAnsiTheme="minorHAnsi" w:cstheme="minorHAnsi"/>
+          <w:color w:val="000000" w:themeColor="text1"/>
+          <w:lang w:val="en"/>
+        </w:rPr>
+        <w:t>and MAPE accuracy</w:t>
+      </w:r>
+      <w:r>
+        <w:rPr>
+          <w:rFonts w:asciiTheme="minorHAnsi" w:hAnsiTheme="minorHAnsi" w:cstheme="minorHAnsi"/>
+          <w:color w:val="000000" w:themeColor="text1"/>
+          <w:lang w:val="en"/>
+        </w:rPr>
+        <w:t xml:space="preserve"> </w:t>
+      </w:r>
+      <w:r>
+        <w:rPr>
+          <w:rFonts w:asciiTheme="minorHAnsi" w:hAnsiTheme="minorHAnsi" w:cstheme="minorHAnsi"/>
+          <w:color w:val="000000" w:themeColor="text1"/>
+          <w:lang w:val="en"/>
+        </w:rPr>
+        <w:t>is 88.91% and 91.14% respectively. For the LASSO regression (L1 regularization)</w:t>
+      </w:r>
+      <w:r>
+        <w:rPr>
+          <w:rFonts w:asciiTheme="minorHAnsi" w:hAnsiTheme="minorHAnsi" w:cstheme="minorHAnsi"/>
+          <w:color w:val="000000" w:themeColor="text1"/>
+          <w:lang w:val="en"/>
+        </w:rPr>
+        <w:t xml:space="preserve"> </w:t>
+      </w:r>
+      <w:r>
+        <w:rPr>
+          <w:rFonts w:asciiTheme="minorHAnsi" w:hAnsiTheme="minorHAnsi" w:cstheme="minorHAnsi"/>
+        </w:rPr>
+        <w:t xml:space="preserve">model the </w:t>
+      </w:r>
+      <w:r>
+        <w:rPr>
+          <w:rFonts w:ascii="Calibri" w:hAnsi="Calibri" w:cs="Calibri"/>
+          <w:color w:val="000000" w:themeColor="text1"/>
+          <w:lang w:val="en"/>
+        </w:rPr>
+        <w:t>training and testing results for t</w:t>
+      </w:r>
+      <w:r>
+        <w:rPr>
+          <w:rFonts w:ascii="Calibri" w:hAnsi="Calibri" w:cs="Calibri"/>
+          <w:color w:val="000000" w:themeColor="text1"/>
+          <w:lang w:val="en"/>
+        </w:rPr>
+        <w:t>he Mean Squared Error</w:t>
+      </w:r>
+      <w:r>
+        <w:rPr>
+          <w:rFonts w:asciiTheme="minorHAnsi" w:hAnsiTheme="minorHAnsi" w:cstheme="minorHAnsi"/>
+          <w:color w:val="000000" w:themeColor="text1"/>
+          <w:lang w:val="en"/>
+        </w:rPr>
+        <w:t xml:space="preserve"> (MSE)</w:t>
+      </w:r>
+      <w:r>
+        <w:rPr>
+          <w:rFonts w:asciiTheme="minorHAnsi" w:hAnsiTheme="minorHAnsi" w:cstheme="minorHAnsi"/>
+          <w:color w:val="000000" w:themeColor="text1"/>
+          <w:lang w:val="en"/>
+        </w:rPr>
+        <w:t xml:space="preserve"> is </w:t>
+      </w:r>
+      <w:r>
+        <w:rPr>
+          <w:rFonts w:asciiTheme="minorHAnsi" w:hAnsiTheme="minorHAnsi" w:cstheme="minorHAnsi"/>
+          <w:color w:val="000000" w:themeColor="text1"/>
+          <w:lang w:val="en"/>
+        </w:rPr>
+        <w:t>93.71</w:t>
+      </w:r>
+      <w:r>
+        <w:rPr>
+          <w:rFonts w:asciiTheme="minorHAnsi" w:hAnsiTheme="minorHAnsi" w:cstheme="minorHAnsi"/>
+          <w:color w:val="000000" w:themeColor="text1"/>
+          <w:lang w:val="en"/>
+        </w:rPr>
+        <w:t xml:space="preserve"> and </w:t>
+      </w:r>
+      <w:r>
+        <w:rPr>
+          <w:rFonts w:asciiTheme="minorHAnsi" w:hAnsiTheme="minorHAnsi" w:cstheme="minorHAnsi"/>
+          <w:color w:val="000000" w:themeColor="text1"/>
+          <w:lang w:val="en"/>
+        </w:rPr>
+        <w:t>145.50</w:t>
+      </w:r>
+      <w:r>
+        <w:rPr>
+          <w:rFonts w:asciiTheme="minorHAnsi" w:hAnsiTheme="minorHAnsi" w:cstheme="minorHAnsi"/>
+          <w:color w:val="000000" w:themeColor="text1"/>
+          <w:lang w:val="en"/>
+        </w:rPr>
+        <w:t>, Root Mean Squared Error (</w:t>
+      </w:r>
+      <w:r>
+        <w:rPr>
+          <w:rFonts w:asciiTheme="minorHAnsi" w:hAnsiTheme="minorHAnsi" w:cstheme="minorHAnsi"/>
+          <w:color w:val="000000" w:themeColor="text1"/>
+          <w:shd w:val="clear" w:color="auto" w:fill="FFFFFF"/>
+        </w:rPr>
+        <w:t>RMSE</w:t>
+      </w:r>
+      <w:r>
+        <w:rPr>
+          <w:rFonts w:asciiTheme="minorHAnsi" w:hAnsiTheme="minorHAnsi" w:cstheme="minorHAnsi"/>
+          <w:color w:val="000000" w:themeColor="text1"/>
+          <w:lang w:val="en"/>
+        </w:rPr>
+        <w:t>)</w:t>
+      </w:r>
+      <w:r>
+        <w:rPr>
+          <w:rFonts w:asciiTheme="minorHAnsi" w:hAnsiTheme="minorHAnsi" w:cstheme="minorHAnsi"/>
+          <w:color w:val="000000" w:themeColor="text1"/>
+          <w:lang w:val="en"/>
+        </w:rPr>
+        <w:t xml:space="preserve"> is </w:t>
+      </w:r>
+      <w:r>
+        <w:rPr>
+          <w:rFonts w:asciiTheme="minorHAnsi" w:hAnsiTheme="minorHAnsi" w:cstheme="minorHAnsi"/>
+          <w:color w:val="000000" w:themeColor="text1"/>
+          <w:lang w:val="en"/>
+        </w:rPr>
+        <w:t>9.68</w:t>
+      </w:r>
+      <w:r>
+        <w:rPr>
+          <w:rFonts w:asciiTheme="minorHAnsi" w:hAnsiTheme="minorHAnsi" w:cstheme="minorHAnsi"/>
+          <w:color w:val="000000" w:themeColor="text1"/>
+          <w:lang w:val="en"/>
+        </w:rPr>
+        <w:t xml:space="preserve"> and </w:t>
+      </w:r>
+      <w:r>
+        <w:rPr>
+          <w:rFonts w:asciiTheme="minorHAnsi" w:hAnsiTheme="minorHAnsi" w:cstheme="minorHAnsi"/>
+          <w:color w:val="000000" w:themeColor="text1"/>
+          <w:lang w:val="en"/>
+        </w:rPr>
+        <w:t>12.06,</w:t>
+      </w:r>
+      <w:r>
+        <w:rPr>
+          <w:rFonts w:asciiTheme="minorHAnsi" w:hAnsiTheme="minorHAnsi" w:cstheme="minorHAnsi"/>
+          <w:color w:val="000000" w:themeColor="text1"/>
+          <w:lang w:val="en"/>
+        </w:rPr>
+        <w:t xml:space="preserve"> the </w:t>
+      </w:r>
+      <w:r>
+        <w:rPr>
+          <w:rFonts w:asciiTheme="minorHAnsi" w:hAnsiTheme="minorHAnsi" w:cstheme="minorHAnsi"/>
+          <w:color w:val="000000" w:themeColor="text1"/>
+          <w:shd w:val="clear" w:color="auto" w:fill="FFFFFF"/>
+        </w:rPr>
+        <w:t>Coefficient of determination R-squared (</w:t>
+      </w:r>
+      <w:r>
+        <w:rPr>
+          <w:rFonts w:asciiTheme="minorHAnsi" w:hAnsiTheme="minorHAnsi" w:cstheme="minorHAnsi"/>
+          <w:color w:val="000000" w:themeColor="text1"/>
+          <w:lang w:val="en"/>
+        </w:rPr>
+        <w:t>R</w:t>
+      </w:r>
+      <w:r>
+        <w:rPr>
+          <w:rFonts w:asciiTheme="minorHAnsi" w:hAnsiTheme="minorHAnsi" w:cstheme="minorHAnsi"/>
+          <w:color w:val="000000" w:themeColor="text1"/>
+          <w:vertAlign w:val="superscript"/>
+          <w:lang w:val="en"/>
+        </w:rPr>
+        <w:t>2</w:t>
+      </w:r>
+      <w:r>
+        <w:rPr>
+          <w:rFonts w:asciiTheme="minorHAnsi" w:hAnsiTheme="minorHAnsi" w:cstheme="minorHAnsi"/>
+          <w:color w:val="000000" w:themeColor="text1"/>
+          <w:lang w:val="en"/>
+        </w:rPr>
+        <w:t>)</w:t>
+      </w:r>
+      <w:r>
+        <w:rPr>
+          <w:rFonts w:asciiTheme="minorHAnsi" w:hAnsiTheme="minorHAnsi" w:cstheme="minorHAnsi"/>
+          <w:color w:val="000000" w:themeColor="text1"/>
+          <w:lang w:val="en"/>
+        </w:rPr>
+        <w:t xml:space="preserve"> 0.7</w:t>
+      </w:r>
+      <w:r>
+        <w:rPr>
+          <w:rFonts w:asciiTheme="minorHAnsi" w:hAnsiTheme="minorHAnsi" w:cstheme="minorHAnsi"/>
+          <w:color w:val="000000" w:themeColor="text1"/>
+          <w:lang w:val="en"/>
+        </w:rPr>
+        <w:t>8</w:t>
+      </w:r>
+      <w:r>
+        <w:rPr>
+          <w:rFonts w:asciiTheme="minorHAnsi" w:hAnsiTheme="minorHAnsi" w:cstheme="minorHAnsi"/>
+          <w:color w:val="000000" w:themeColor="text1"/>
+          <w:lang w:val="en"/>
+        </w:rPr>
+        <w:t xml:space="preserve"> and 0.</w:t>
+      </w:r>
+      <w:r>
+        <w:rPr>
+          <w:rFonts w:asciiTheme="minorHAnsi" w:hAnsiTheme="minorHAnsi" w:cstheme="minorHAnsi"/>
+          <w:color w:val="000000" w:themeColor="text1"/>
+          <w:lang w:val="en"/>
+        </w:rPr>
+        <w:t>67</w:t>
+      </w:r>
+      <w:r>
+        <w:rPr>
+          <w:rFonts w:asciiTheme="minorHAnsi" w:hAnsiTheme="minorHAnsi" w:cstheme="minorHAnsi"/>
+          <w:color w:val="000000" w:themeColor="text1"/>
+          <w:lang w:val="en"/>
+        </w:rPr>
+        <w:t xml:space="preserve">, Mean Absolute Percentage Error (MAPE) </w:t>
+      </w:r>
+      <w:r>
+        <w:rPr>
+          <w:rFonts w:asciiTheme="minorHAnsi" w:hAnsiTheme="minorHAnsi" w:cstheme="minorHAnsi"/>
+          <w:color w:val="000000" w:themeColor="text1"/>
+          <w:lang w:val="en"/>
+        </w:rPr>
+        <w:t>9.34</w:t>
+      </w:r>
+      <w:r>
+        <w:rPr>
+          <w:rFonts w:asciiTheme="minorHAnsi" w:hAnsiTheme="minorHAnsi" w:cstheme="minorHAnsi"/>
+          <w:color w:val="000000" w:themeColor="text1"/>
+          <w:lang w:val="en"/>
+        </w:rPr>
+        <w:t xml:space="preserve"> and </w:t>
+      </w:r>
+      <w:r>
+        <w:rPr>
+          <w:rFonts w:asciiTheme="minorHAnsi" w:hAnsiTheme="minorHAnsi" w:cstheme="minorHAnsi"/>
+          <w:color w:val="000000" w:themeColor="text1"/>
+          <w:lang w:val="en"/>
+        </w:rPr>
+        <w:t>12.57</w:t>
+      </w:r>
+      <w:r>
+        <w:rPr>
+          <w:rFonts w:asciiTheme="minorHAnsi" w:hAnsiTheme="minorHAnsi" w:cstheme="minorHAnsi"/>
+          <w:color w:val="000000" w:themeColor="text1"/>
+          <w:lang w:val="en"/>
+        </w:rPr>
+        <w:t xml:space="preserve"> </w:t>
+      </w:r>
+      <w:r>
+        <w:rPr>
+          <w:rFonts w:asciiTheme="minorHAnsi" w:hAnsiTheme="minorHAnsi" w:cstheme="minorHAnsi"/>
+          <w:color w:val="000000" w:themeColor="text1"/>
+          <w:lang w:val="en"/>
+        </w:rPr>
+        <w:t>and MAPE accuracy</w:t>
+      </w:r>
+      <w:r>
+        <w:rPr>
+          <w:rFonts w:asciiTheme="minorHAnsi" w:hAnsiTheme="minorHAnsi" w:cstheme="minorHAnsi"/>
+          <w:color w:val="000000" w:themeColor="text1"/>
+          <w:lang w:val="en"/>
+        </w:rPr>
+        <w:t xml:space="preserve"> is </w:t>
+      </w:r>
+      <w:r>
+        <w:rPr>
+          <w:rFonts w:asciiTheme="minorHAnsi" w:hAnsiTheme="minorHAnsi" w:cstheme="minorHAnsi"/>
+          <w:color w:val="000000" w:themeColor="text1"/>
+          <w:lang w:val="en"/>
+        </w:rPr>
+        <w:t>90.66</w:t>
+      </w:r>
+      <w:r>
+        <w:rPr>
+          <w:rFonts w:asciiTheme="minorHAnsi" w:hAnsiTheme="minorHAnsi" w:cstheme="minorHAnsi"/>
+          <w:color w:val="000000" w:themeColor="text1"/>
+          <w:lang w:val="en"/>
+        </w:rPr>
+        <w:t xml:space="preserve">% and </w:t>
+      </w:r>
+      <w:r>
+        <w:rPr>
+          <w:rFonts w:asciiTheme="minorHAnsi" w:hAnsiTheme="minorHAnsi" w:cstheme="minorHAnsi"/>
+          <w:color w:val="000000" w:themeColor="text1"/>
+          <w:lang w:val="en"/>
+        </w:rPr>
+        <w:t>87.43</w:t>
+      </w:r>
+      <w:r>
+        <w:rPr>
+          <w:rFonts w:asciiTheme="minorHAnsi" w:hAnsiTheme="minorHAnsi" w:cstheme="minorHAnsi"/>
+          <w:color w:val="000000" w:themeColor="text1"/>
+          <w:lang w:val="en"/>
+        </w:rPr>
+        <w:t>% respectively.</w:t>
+      </w:r>
+      <w:r>
+        <w:rPr>
+          <w:rFonts w:asciiTheme="minorHAnsi" w:hAnsiTheme="minorHAnsi" w:cstheme="minorHAnsi"/>
+          <w:color w:val="000000" w:themeColor="text1"/>
+          <w:lang w:val="en"/>
+        </w:rPr>
+        <w:t xml:space="preserve"> </w:t>
+      </w:r>
+      <w:r>
+        <w:rPr>
+          <w:rFonts w:asciiTheme="minorHAnsi" w:hAnsiTheme="minorHAnsi" w:cstheme="minorHAnsi"/>
+          <w:color w:val="000000" w:themeColor="text1"/>
+          <w:lang w:val="en"/>
+        </w:rPr>
+        <w:t xml:space="preserve">For the </w:t>
+      </w:r>
+      <w:r>
+        <w:rPr>
+          <w:rFonts w:asciiTheme="minorHAnsi" w:hAnsiTheme="minorHAnsi" w:cstheme="minorHAnsi"/>
+          <w:color w:val="000000" w:themeColor="text1"/>
+          <w:lang w:val="en"/>
+        </w:rPr>
+        <w:t>RIDGE</w:t>
+      </w:r>
+      <w:r>
+        <w:rPr>
+          <w:rFonts w:asciiTheme="minorHAnsi" w:hAnsiTheme="minorHAnsi" w:cstheme="minorHAnsi"/>
+          <w:color w:val="000000" w:themeColor="text1"/>
+          <w:lang w:val="en"/>
+        </w:rPr>
+        <w:t xml:space="preserve"> regression (L</w:t>
+      </w:r>
+      <w:r>
+        <w:rPr>
+          <w:rFonts w:asciiTheme="minorHAnsi" w:hAnsiTheme="minorHAnsi" w:cstheme="minorHAnsi"/>
+          <w:color w:val="000000" w:themeColor="text1"/>
+          <w:lang w:val="en"/>
+        </w:rPr>
+        <w:t>2</w:t>
+      </w:r>
+      <w:r>
+        <w:rPr>
+          <w:rFonts w:asciiTheme="minorHAnsi" w:hAnsiTheme="minorHAnsi" w:cstheme="minorHAnsi"/>
+          <w:color w:val="000000" w:themeColor="text1"/>
+          <w:lang w:val="en"/>
+        </w:rPr>
+        <w:t xml:space="preserve"> regularization) </w:t>
+      </w:r>
+      <w:r>
+        <w:rPr>
+          <w:rFonts w:asciiTheme="minorHAnsi" w:hAnsiTheme="minorHAnsi" w:cstheme="minorHAnsi"/>
+        </w:rPr>
+        <w:t xml:space="preserve">model the </w:t>
+      </w:r>
+      <w:r>
+        <w:rPr>
+          <w:rFonts w:ascii="Calibri" w:hAnsi="Calibri" w:cs="Calibri"/>
+          <w:color w:val="000000" w:themeColor="text1"/>
+          <w:lang w:val="en"/>
+        </w:rPr>
+        <w:t>training and testing results for t</w:t>
+      </w:r>
+      <w:r>
+        <w:rPr>
+          <w:rFonts w:ascii="Calibri" w:hAnsi="Calibri" w:cs="Calibri"/>
+          <w:color w:val="000000" w:themeColor="text1"/>
+          <w:lang w:val="en"/>
+        </w:rPr>
+        <w:t>he Mean Squared Error</w:t>
+      </w:r>
+      <w:r>
+        <w:rPr>
+          <w:rFonts w:asciiTheme="minorHAnsi" w:hAnsiTheme="minorHAnsi" w:cstheme="minorHAnsi"/>
+          <w:color w:val="000000" w:themeColor="text1"/>
+          <w:lang w:val="en"/>
+        </w:rPr>
+        <w:t xml:space="preserve"> (MSE)</w:t>
+      </w:r>
+      <w:r>
+        <w:rPr>
+          <w:rFonts w:asciiTheme="minorHAnsi" w:hAnsiTheme="minorHAnsi" w:cstheme="minorHAnsi"/>
+          <w:color w:val="000000" w:themeColor="text1"/>
+          <w:lang w:val="en"/>
+        </w:rPr>
+        <w:t xml:space="preserve"> is </w:t>
+      </w:r>
+      <w:r>
+        <w:rPr>
+          <w:rFonts w:asciiTheme="minorHAnsi" w:hAnsiTheme="minorHAnsi" w:cstheme="minorHAnsi"/>
+          <w:color w:val="000000" w:themeColor="text1"/>
+          <w:lang w:val="en"/>
+        </w:rPr>
+        <w:t>94.77</w:t>
+      </w:r>
+      <w:r>
+        <w:rPr>
+          <w:rFonts w:asciiTheme="minorHAnsi" w:hAnsiTheme="minorHAnsi" w:cstheme="minorHAnsi"/>
+          <w:color w:val="000000" w:themeColor="text1"/>
+          <w:lang w:val="en"/>
+        </w:rPr>
+        <w:t xml:space="preserve"> and </w:t>
+      </w:r>
+      <w:r>
+        <w:rPr>
+          <w:rFonts w:asciiTheme="minorHAnsi" w:hAnsiTheme="minorHAnsi" w:cstheme="minorHAnsi"/>
+          <w:color w:val="000000" w:themeColor="text1"/>
+          <w:lang w:val="en"/>
+        </w:rPr>
+        <w:t>134.28</w:t>
+      </w:r>
+      <w:r>
+        <w:rPr>
+          <w:rFonts w:asciiTheme="minorHAnsi" w:hAnsiTheme="minorHAnsi" w:cstheme="minorHAnsi"/>
+          <w:color w:val="000000" w:themeColor="text1"/>
+          <w:lang w:val="en"/>
+        </w:rPr>
+        <w:t>, Root Mean Squared Error (</w:t>
+      </w:r>
+      <w:r>
+        <w:rPr>
+          <w:rFonts w:asciiTheme="minorHAnsi" w:hAnsiTheme="minorHAnsi" w:cstheme="minorHAnsi"/>
+          <w:color w:val="000000" w:themeColor="text1"/>
+          <w:shd w:val="clear" w:color="auto" w:fill="FFFFFF"/>
+        </w:rPr>
+        <w:t>RMSE</w:t>
+      </w:r>
+      <w:r>
+        <w:rPr>
+          <w:rFonts w:asciiTheme="minorHAnsi" w:hAnsiTheme="minorHAnsi" w:cstheme="minorHAnsi"/>
+          <w:color w:val="000000" w:themeColor="text1"/>
+          <w:lang w:val="en"/>
+        </w:rPr>
+        <w:t>)</w:t>
+      </w:r>
+      <w:r>
+        <w:rPr>
+          <w:rFonts w:asciiTheme="minorHAnsi" w:hAnsiTheme="minorHAnsi" w:cstheme="minorHAnsi"/>
+          <w:color w:val="000000" w:themeColor="text1"/>
+          <w:lang w:val="en"/>
+        </w:rPr>
+        <w:t xml:space="preserve"> is </w:t>
+      </w:r>
+      <w:r>
+        <w:rPr>
+          <w:rFonts w:asciiTheme="minorHAnsi" w:hAnsiTheme="minorHAnsi" w:cstheme="minorHAnsi"/>
+          <w:color w:val="000000" w:themeColor="text1"/>
+          <w:lang w:val="en"/>
+        </w:rPr>
+        <w:t>9.74</w:t>
+      </w:r>
+      <w:r>
+        <w:rPr>
+          <w:rFonts w:asciiTheme="minorHAnsi" w:hAnsiTheme="minorHAnsi" w:cstheme="minorHAnsi"/>
+          <w:color w:val="000000" w:themeColor="text1"/>
+          <w:lang w:val="en"/>
+        </w:rPr>
+        <w:t xml:space="preserve"> and </w:t>
+      </w:r>
+      <w:r>
+        <w:rPr>
+          <w:rFonts w:asciiTheme="minorHAnsi" w:hAnsiTheme="minorHAnsi" w:cstheme="minorHAnsi"/>
+          <w:color w:val="000000" w:themeColor="text1"/>
+          <w:lang w:val="en"/>
+        </w:rPr>
+        <w:t>11.59</w:t>
+      </w:r>
+      <w:r>
+        <w:rPr>
+          <w:rFonts w:asciiTheme="minorHAnsi" w:hAnsiTheme="minorHAnsi" w:cstheme="minorHAnsi"/>
+          <w:color w:val="000000" w:themeColor="text1"/>
+          <w:lang w:val="en"/>
+        </w:rPr>
+        <w:t xml:space="preserve">, the </w:t>
+      </w:r>
+      <w:r>
+        <w:rPr>
+          <w:rFonts w:asciiTheme="minorHAnsi" w:hAnsiTheme="minorHAnsi" w:cstheme="minorHAnsi"/>
+          <w:color w:val="000000" w:themeColor="text1"/>
+          <w:shd w:val="clear" w:color="auto" w:fill="FFFFFF"/>
+        </w:rPr>
+        <w:t>Coefficient of determination R-squared (</w:t>
+      </w:r>
+      <w:r>
+        <w:rPr>
+          <w:rFonts w:asciiTheme="minorHAnsi" w:hAnsiTheme="minorHAnsi" w:cstheme="minorHAnsi"/>
+          <w:color w:val="000000" w:themeColor="text1"/>
+          <w:lang w:val="en"/>
+        </w:rPr>
+        <w:t>R</w:t>
+      </w:r>
+      <w:r>
+        <w:rPr>
+          <w:rFonts w:asciiTheme="minorHAnsi" w:hAnsiTheme="minorHAnsi" w:cstheme="minorHAnsi"/>
+          <w:color w:val="000000" w:themeColor="text1"/>
+          <w:vertAlign w:val="superscript"/>
+          <w:lang w:val="en"/>
+        </w:rPr>
+        <w:t>2</w:t>
+      </w:r>
+      <w:r>
+        <w:rPr>
+          <w:rFonts w:asciiTheme="minorHAnsi" w:hAnsiTheme="minorHAnsi" w:cstheme="minorHAnsi"/>
+          <w:color w:val="000000" w:themeColor="text1"/>
+          <w:lang w:val="en"/>
+        </w:rPr>
+        <w:t>)</w:t>
+      </w:r>
+      <w:r>
+        <w:rPr>
+          <w:rFonts w:asciiTheme="minorHAnsi" w:hAnsiTheme="minorHAnsi" w:cstheme="minorHAnsi"/>
+          <w:color w:val="000000" w:themeColor="text1"/>
+          <w:lang w:val="en"/>
+        </w:rPr>
+        <w:t xml:space="preserve"> 0.</w:t>
+      </w:r>
+      <w:r>
+        <w:rPr>
+          <w:rFonts w:asciiTheme="minorHAnsi" w:hAnsiTheme="minorHAnsi" w:cstheme="minorHAnsi"/>
+          <w:color w:val="000000" w:themeColor="text1"/>
+          <w:lang w:val="en"/>
+        </w:rPr>
+        <w:t>76</w:t>
+      </w:r>
+      <w:r>
+        <w:rPr>
+          <w:rFonts w:asciiTheme="minorHAnsi" w:hAnsiTheme="minorHAnsi" w:cstheme="minorHAnsi"/>
+          <w:color w:val="000000" w:themeColor="text1"/>
+          <w:lang w:val="en"/>
+        </w:rPr>
+        <w:t xml:space="preserve"> and 0.</w:t>
+      </w:r>
+      <w:r>
+        <w:rPr>
+          <w:rFonts w:asciiTheme="minorHAnsi" w:hAnsiTheme="minorHAnsi" w:cstheme="minorHAnsi"/>
+          <w:color w:val="000000" w:themeColor="text1"/>
+          <w:lang w:val="en"/>
+        </w:rPr>
+        <w:t>75</w:t>
+      </w:r>
+      <w:r>
+        <w:rPr>
+          <w:rFonts w:asciiTheme="minorHAnsi" w:hAnsiTheme="minorHAnsi" w:cstheme="minorHAnsi"/>
+          <w:color w:val="000000" w:themeColor="text1"/>
+          <w:lang w:val="en"/>
+        </w:rPr>
+        <w:t xml:space="preserve">, Mean Absolute Percentage Error (MAPE) </w:t>
+      </w:r>
+      <w:r>
+        <w:rPr>
+          <w:rFonts w:asciiTheme="minorHAnsi" w:hAnsiTheme="minorHAnsi" w:cstheme="minorHAnsi"/>
+          <w:color w:val="000000" w:themeColor="text1"/>
+          <w:lang w:val="en"/>
+        </w:rPr>
+        <w:t>9.69</w:t>
+      </w:r>
+      <w:r>
+        <w:rPr>
+          <w:rFonts w:asciiTheme="minorHAnsi" w:hAnsiTheme="minorHAnsi" w:cstheme="minorHAnsi"/>
+          <w:color w:val="000000" w:themeColor="text1"/>
+          <w:lang w:val="en"/>
+        </w:rPr>
+        <w:t xml:space="preserve"> and </w:t>
+      </w:r>
+      <w:r>
+        <w:rPr>
+          <w:rFonts w:asciiTheme="minorHAnsi" w:hAnsiTheme="minorHAnsi" w:cstheme="minorHAnsi"/>
+          <w:color w:val="000000" w:themeColor="text1"/>
+          <w:lang w:val="en"/>
+        </w:rPr>
+        <w:t>12.63</w:t>
+      </w:r>
+      <w:r>
+        <w:rPr>
+          <w:rFonts w:asciiTheme="minorHAnsi" w:hAnsiTheme="minorHAnsi" w:cstheme="minorHAnsi"/>
+          <w:color w:val="000000" w:themeColor="text1"/>
+          <w:lang w:val="en"/>
+        </w:rPr>
+        <w:t xml:space="preserve"> </w:t>
+      </w:r>
+      <w:r>
+        <w:rPr>
+          <w:rFonts w:asciiTheme="minorHAnsi" w:hAnsiTheme="minorHAnsi" w:cstheme="minorHAnsi"/>
+          <w:color w:val="000000" w:themeColor="text1"/>
+          <w:lang w:val="en"/>
+        </w:rPr>
+        <w:t>and MAPE accuracy</w:t>
+      </w:r>
+      <w:r>
+        <w:rPr>
+          <w:rFonts w:asciiTheme="minorHAnsi" w:hAnsiTheme="minorHAnsi" w:cstheme="minorHAnsi"/>
+          <w:color w:val="000000" w:themeColor="text1"/>
+          <w:lang w:val="en"/>
+        </w:rPr>
+        <w:t xml:space="preserve"> is </w:t>
+      </w:r>
+      <w:r>
+        <w:rPr>
+          <w:rFonts w:asciiTheme="minorHAnsi" w:hAnsiTheme="minorHAnsi" w:cstheme="minorHAnsi"/>
+          <w:color w:val="000000" w:themeColor="text1"/>
+          <w:lang w:val="en"/>
+        </w:rPr>
+        <w:t>90.31</w:t>
+      </w:r>
+      <w:r>
+        <w:rPr>
+          <w:rFonts w:asciiTheme="minorHAnsi" w:hAnsiTheme="minorHAnsi" w:cstheme="minorHAnsi"/>
+          <w:color w:val="000000" w:themeColor="text1"/>
+          <w:lang w:val="en"/>
+        </w:rPr>
+        <w:t xml:space="preserve">% and </w:t>
+      </w:r>
+      <w:r>
+        <w:rPr>
+          <w:rFonts w:asciiTheme="minorHAnsi" w:hAnsiTheme="minorHAnsi" w:cstheme="minorHAnsi"/>
+          <w:color w:val="000000" w:themeColor="text1"/>
+          <w:lang w:val="en"/>
+        </w:rPr>
+        <w:t>87.37</w:t>
+      </w:r>
+      <w:r>
+        <w:rPr>
+          <w:rFonts w:asciiTheme="minorHAnsi" w:hAnsiTheme="minorHAnsi" w:cstheme="minorHAnsi"/>
+          <w:color w:val="000000" w:themeColor="text1"/>
+          <w:lang w:val="en"/>
+        </w:rPr>
+        <w:t>% respectively.</w:t>
+      </w:r>
+      <w:r>
+        <w:rPr>
+          <w:rFonts w:asciiTheme="minorHAnsi" w:hAnsiTheme="minorHAnsi" w:cstheme="minorHAnsi"/>
+          <w:color w:val="000000" w:themeColor="text1"/>
+          <w:lang w:val="en"/>
+        </w:rPr>
+        <w:t xml:space="preserve"> Tables of the results can be found in the </w:t>
+      </w:r>
+      <w:r>
+        <w:rPr>
+          <w:rFonts w:asciiTheme="minorHAnsi" w:hAnsiTheme="minorHAnsi" w:cstheme="minorHAnsi"/>
+          <w:color w:val="000000" w:themeColor="text1"/>
+          <w:lang w:val="en"/>
+        </w:rPr>
+        <w:t>MDSC_679/</w:t>
+      </w:r>
+      <w:r>
+        <w:rPr>
+          <w:rFonts w:asciiTheme="minorHAnsi" w:hAnsiTheme="minorHAnsi" w:cstheme="minorHAnsi"/>
+          <w:color w:val="000000" w:themeColor="text1"/>
+          <w:lang w:val="en"/>
+        </w:rPr>
+        <w:t>ML_Project_1/OUTPUT_FILES</w:t>
+      </w:r>
+      <w:r>
+        <w:rPr>
+          <w:rFonts w:asciiTheme="minorHAnsi" w:hAnsiTheme="minorHAnsi" w:cstheme="minorHAnsi"/>
+          <w:color w:val="000000" w:themeColor="text1"/>
+          <w:lang w:val="en"/>
+        </w:rPr>
+        <w:t xml:space="preserve"> folder of the </w:t>
+      </w:r>
+      <w:proofErr w:type="spellStart"/>
+      <w:r>
+        <w:rPr>
+          <w:rFonts w:asciiTheme="minorHAnsi" w:hAnsiTheme="minorHAnsi" w:cstheme="minorHAnsi"/>
+          <w:color w:val="000000" w:themeColor="text1"/>
+          <w:lang w:val="en"/>
+        </w:rPr>
+        <w:t>github</w:t>
+      </w:r>
+      <w:proofErr w:type="spellEnd"/>
+      <w:r>
+        <w:rPr>
+          <w:rFonts w:asciiTheme="minorHAnsi" w:hAnsiTheme="minorHAnsi" w:cstheme="minorHAnsi"/>
+          <w:color w:val="000000" w:themeColor="text1"/>
+          <w:lang w:val="en"/>
+        </w:rPr>
+        <w:t xml:space="preserve"> repository.</w:t>
+      </w:r>
     </w:p>
     <w:p>
       <w:pPr>
@@ -6799,257 +7846,664 @@
     </w:p>
     <w:p>
       <w:pPr>
-        <w:autoSpaceDE w:val="0"/>
-        <w:autoSpaceDN w:val="0"/>
-        <w:adjustRightInd w:val="0"/>
-        <w:rPr>
-          <w:rFonts w:asciiTheme="minorHAnsi" w:hAnsiTheme="minorHAnsi" w:cstheme="minorHAnsi"/>
+        <w:rPr>
+          <w:rFonts w:asciiTheme="minorHAnsi" w:hAnsiTheme="minorHAnsi" w:cstheme="minorHAnsi"/>
+          <w:color w:val="000000" w:themeColor="text1"/>
+        </w:rPr>
+      </w:pPr>
+    </w:p>
+    <w:p>
+      <w:pPr>
+        <w:rPr>
+          <w:rFonts w:asciiTheme="minorHAnsi" w:hAnsiTheme="minorHAnsi" w:cstheme="minorHAnsi"/>
+          <w:color w:val="000000" w:themeColor="text1"/>
+        </w:rPr>
+      </w:pPr>
+    </w:p>
+    <w:p>
+      <w:pPr>
+        <w:rPr>
+          <w:rFonts w:asciiTheme="minorHAnsi" w:hAnsiTheme="minorHAnsi" w:cstheme="minorHAnsi"/>
+          <w:b/>
+          <w:bCs/>
+          <w:color w:val="000000" w:themeColor="text1"/>
+        </w:rPr>
+      </w:pPr>
+      <w:r>
+        <w:rPr>
+          <w:rFonts w:asciiTheme="minorHAnsi" w:hAnsiTheme="minorHAnsi" w:cstheme="minorHAnsi"/>
+          <w:b/>
+          <w:bCs/>
+          <w:color w:val="000000" w:themeColor="text1"/>
+        </w:rPr>
+        <w:lastRenderedPageBreak/>
+        <w:t>Discussion</w:t>
+      </w:r>
+    </w:p>
+    <w:p>
+      <w:pPr>
+        <w:rPr>
+          <w:rFonts w:asciiTheme="minorHAnsi" w:hAnsiTheme="minorHAnsi" w:cstheme="minorHAnsi"/>
+          <w:color w:val="000000" w:themeColor="text1"/>
+        </w:rPr>
+      </w:pPr>
+    </w:p>
+    <w:p>
+      <w:pPr>
+        <w:rPr>
+          <w:rFonts w:ascii="Calibri" w:hAnsi="Calibri" w:cs="Calibri"/>
+          <w:color w:val="000000" w:themeColor="text1"/>
+        </w:rPr>
+      </w:pPr>
+      <w:r>
+        <w:rPr>
+          <w:rFonts w:asciiTheme="minorHAnsi" w:hAnsiTheme="minorHAnsi" w:cstheme="minorHAnsi"/>
+          <w:color w:val="000000" w:themeColor="text1"/>
+        </w:rPr>
+        <w:t xml:space="preserve">Predicting phenotype to genotype continues to be an essential part of current biological research in agriculture and plant breeding. The association mapping step of the analysis was difficult in that it was suggested to use a Mixed Model of some type. It was determined that the Mixed Linear Model (MLM) in the </w:t>
+      </w:r>
+      <w:proofErr w:type="spellStart"/>
+      <w:r>
+        <w:rPr>
+          <w:rFonts w:asciiTheme="minorHAnsi" w:hAnsiTheme="minorHAnsi" w:cstheme="minorHAnsi"/>
+          <w:color w:val="000000" w:themeColor="text1"/>
+        </w:rPr>
+        <w:t>rMVP</w:t>
+      </w:r>
+      <w:proofErr w:type="spellEnd"/>
+      <w:r>
+        <w:rPr>
+          <w:rFonts w:asciiTheme="minorHAnsi" w:hAnsiTheme="minorHAnsi" w:cstheme="minorHAnsi"/>
+          <w:color w:val="000000" w:themeColor="text1"/>
+        </w:rPr>
+        <w:t xml:space="preserve"> program was insufficient for </w:t>
+      </w:r>
+      <w:r>
+        <w:rPr>
+          <w:rFonts w:asciiTheme="minorHAnsi" w:hAnsiTheme="minorHAnsi" w:cstheme="minorHAnsi"/>
+          <w:color w:val="000000" w:themeColor="text1"/>
+        </w:rPr>
+        <w:t xml:space="preserve">further analysis. I was hung up on the association mapping step for some time. Probably spent too much time on this particular portion of the analysis. I had to get this step correct due to the fact that downstream analysis using machine learning models relies on quality control. </w:t>
+      </w:r>
+      <w:r>
+        <w:rPr>
+          <w:rFonts w:asciiTheme="minorHAnsi" w:hAnsiTheme="minorHAnsi" w:cstheme="minorHAnsi"/>
+          <w:color w:val="000000" w:themeColor="text1"/>
+        </w:rPr>
+        <w:t xml:space="preserve">The MLM model had the following information. </w:t>
+      </w:r>
+      <w:r>
+        <w:rPr>
+          <w:rFonts w:ascii="Calibri" w:hAnsi="Calibri" w:cs="Calibri"/>
+          <w:color w:val="000000" w:themeColor="text1"/>
+        </w:rPr>
+        <w:t>Genotypes were filtered using MAF &gt;= 0.01</w:t>
+      </w:r>
+      <w:r>
+        <w:rPr>
+          <w:rFonts w:ascii="Calibri" w:hAnsi="Calibri" w:cs="Calibri"/>
+          <w:color w:val="000000" w:themeColor="text1"/>
+        </w:rPr>
+        <w:t xml:space="preserve"> and </w:t>
+      </w:r>
+      <w:r>
+        <w:rPr>
+          <w:rFonts w:ascii="Calibri" w:hAnsi="Calibri" w:cs="Calibri"/>
+          <w:color w:val="000000" w:themeColor="text1"/>
+        </w:rPr>
+        <w:t xml:space="preserve">a total of 10945 SNP variants passed the </w:t>
+      </w:r>
+      <w:proofErr w:type="spellStart"/>
+      <w:r>
+        <w:rPr>
+          <w:rFonts w:ascii="Calibri" w:hAnsi="Calibri" w:cs="Calibri"/>
+          <w:color w:val="000000" w:themeColor="text1"/>
+        </w:rPr>
+        <w:t>pvalue</w:t>
+      </w:r>
+      <w:proofErr w:type="spellEnd"/>
+      <w:r>
+        <w:rPr>
+          <w:rFonts w:ascii="Calibri" w:hAnsi="Calibri" w:cs="Calibri"/>
+          <w:color w:val="000000" w:themeColor="text1"/>
+        </w:rPr>
+        <w:t xml:space="preserve"> &lt;= 0.05 threshold before accounting for multiple testing</w:t>
+      </w:r>
+      <w:r>
+        <w:rPr>
+          <w:rFonts w:ascii="Calibri" w:hAnsi="Calibri" w:cs="Calibri"/>
+          <w:color w:val="000000" w:themeColor="text1"/>
+        </w:rPr>
+        <w:t>.</w:t>
+      </w:r>
+    </w:p>
+    <w:p>
+      <w:pPr>
+        <w:rPr>
+          <w:rFonts w:ascii="Calibri" w:hAnsi="Calibri" w:cs="Calibri"/>
+          <w:color w:val="000000" w:themeColor="text1"/>
+        </w:rPr>
+      </w:pPr>
+    </w:p>
+    <w:p>
+      <w:pPr>
+        <w:rPr>
+          <w:rFonts w:ascii="Calibri" w:hAnsi="Calibri" w:cs="Calibri"/>
+          <w:color w:val="000000" w:themeColor="text1"/>
+        </w:rPr>
+      </w:pPr>
+      <w:r>
+        <w:rPr>
+          <w:rFonts w:asciiTheme="minorHAnsi" w:hAnsiTheme="minorHAnsi" w:cstheme="minorHAnsi"/>
+          <w:color w:val="000000" w:themeColor="text1"/>
+        </w:rPr>
+        <w:t xml:space="preserve">It was determined that the Bonferroni correction was too stringent at </w:t>
+      </w:r>
+      <w:r>
+        <w:rPr>
+          <w:rFonts w:asciiTheme="minorHAnsi" w:hAnsiTheme="minorHAnsi" w:cstheme="minorHAnsi"/>
+          <w:color w:val="222222"/>
+          <w:shd w:val="clear" w:color="auto" w:fill="FFFFFF"/>
+        </w:rPr>
+        <w:t>0.05/212218 = 2.35606782e-7</w:t>
+      </w:r>
+      <w:r>
+        <w:rPr>
+          <w:rFonts w:asciiTheme="minorHAnsi" w:hAnsiTheme="minorHAnsi" w:cstheme="minorHAnsi"/>
+          <w:color w:val="222222"/>
+          <w:shd w:val="clear" w:color="auto" w:fill="FFFFFF"/>
+        </w:rPr>
+        <w:t xml:space="preserve">. As zero significant SNPs passed this value for the “BH” FDR adjusted </w:t>
+      </w:r>
+      <w:proofErr w:type="spellStart"/>
+      <w:r>
+        <w:rPr>
+          <w:rFonts w:asciiTheme="minorHAnsi" w:hAnsiTheme="minorHAnsi" w:cstheme="minorHAnsi"/>
+          <w:color w:val="222222"/>
+          <w:shd w:val="clear" w:color="auto" w:fill="FFFFFF"/>
+        </w:rPr>
+        <w:t>pvalues</w:t>
+      </w:r>
+      <w:proofErr w:type="spellEnd"/>
+      <w:r>
+        <w:rPr>
+          <w:rFonts w:asciiTheme="minorHAnsi" w:hAnsiTheme="minorHAnsi" w:cstheme="minorHAnsi"/>
+          <w:color w:val="222222"/>
+          <w:shd w:val="clear" w:color="auto" w:fill="FFFFFF"/>
+        </w:rPr>
+        <w:t xml:space="preserve"> using alpha &lt; 0.05. It was then determined that maybe a </w:t>
+      </w:r>
+      <w:r>
+        <w:rPr>
+          <w:rFonts w:ascii="Calibri" w:hAnsi="Calibri" w:cs="Calibri"/>
+          <w:color w:val="000000" w:themeColor="text1"/>
+        </w:rPr>
+        <w:t xml:space="preserve">p-value alpha &lt; 0.00065 </w:t>
+      </w:r>
+      <w:r>
+        <w:rPr>
+          <w:rFonts w:ascii="Calibri" w:hAnsi="Calibri" w:cs="Calibri"/>
+          <w:color w:val="000000" w:themeColor="text1"/>
+        </w:rPr>
+        <w:t>without accounting for multiple testing was appropriate. This resulted in</w:t>
+      </w:r>
+      <w:r>
+        <w:rPr>
+          <w:rFonts w:ascii="Calibri" w:hAnsi="Calibri" w:cs="Calibri"/>
+          <w:color w:val="000000" w:themeColor="text1"/>
+        </w:rPr>
+        <w:t xml:space="preserve"> </w:t>
+      </w:r>
+      <w:r>
+        <w:rPr>
+          <w:rFonts w:ascii="Calibri" w:hAnsi="Calibri" w:cs="Calibri"/>
+          <w:color w:val="000000" w:themeColor="text1"/>
+        </w:rPr>
+        <w:t>230 genotyped individuals and 223 SNP variants</w:t>
+      </w:r>
+      <w:r>
+        <w:rPr>
+          <w:rFonts w:ascii="Calibri" w:hAnsi="Calibri" w:cs="Calibri"/>
+          <w:color w:val="000000" w:themeColor="text1"/>
+        </w:rPr>
+        <w:t xml:space="preserve"> and was</w:t>
+      </w:r>
+      <w:r>
+        <w:rPr>
+          <w:rFonts w:ascii="Calibri" w:hAnsi="Calibri" w:cs="Calibri"/>
+          <w:color w:val="000000" w:themeColor="text1"/>
+        </w:rPr>
+        <w:t xml:space="preserve"> used as input for the </w:t>
+      </w:r>
+      <w:proofErr w:type="spellStart"/>
+      <w:r>
+        <w:rPr>
+          <w:rFonts w:ascii="Calibri" w:hAnsi="Calibri" w:cs="Calibri"/>
+          <w:color w:val="000000" w:themeColor="text1"/>
+        </w:rPr>
+        <w:t>apriori</w:t>
+      </w:r>
+      <w:proofErr w:type="spellEnd"/>
+      <w:r>
+        <w:rPr>
+          <w:rFonts w:ascii="Calibri" w:hAnsi="Calibri" w:cs="Calibri"/>
+          <w:color w:val="000000" w:themeColor="text1"/>
+        </w:rPr>
+        <w:t xml:space="preserve"> algorithm.</w:t>
+      </w:r>
+      <w:r>
+        <w:rPr>
+          <w:rFonts w:ascii="Calibri" w:hAnsi="Calibri" w:cs="Calibri"/>
+          <w:color w:val="000000" w:themeColor="text1"/>
+        </w:rPr>
+        <w:t xml:space="preserve"> It was later determined that this was not appropriate due to figure 7 Manhattan Plots depicting a significant threshold line on the MLM model where no significant SNP variants were detected. This finding was further evident when looking at figure 5 of the QQ-Plots of all three association test models. QQ-Plots are an important tool for determining if models control for false positives and false negatives. If the QQ-Plot at the 1:1 line has a straight line without a </w:t>
+      </w:r>
+      <w:r>
+        <w:rPr>
+          <w:rFonts w:ascii="Calibri" w:hAnsi="Calibri" w:cs="Calibri"/>
+          <w:color w:val="000000" w:themeColor="text1"/>
+        </w:rPr>
+        <w:t>tail,</w:t>
+      </w:r>
+      <w:r>
+        <w:rPr>
+          <w:rFonts w:ascii="Calibri" w:hAnsi="Calibri" w:cs="Calibri"/>
+          <w:color w:val="000000" w:themeColor="text1"/>
+        </w:rPr>
+        <w:t xml:space="preserve"> then we can reject the null hypothesis indicating that there was no significant associations present.</w:t>
+      </w:r>
+      <w:r>
+        <w:rPr>
+          <w:rFonts w:ascii="Calibri" w:hAnsi="Calibri" w:cs="Calibri"/>
+          <w:color w:val="000000" w:themeColor="text1"/>
+        </w:rPr>
+        <w:t xml:space="preserve"> (</w:t>
+      </w:r>
+      <w:proofErr w:type="spellStart"/>
+      <w:r>
+        <w:rPr>
+          <w:rFonts w:ascii="Calibri" w:hAnsi="Calibri" w:cs="Calibri"/>
+          <w:color w:val="000000" w:themeColor="text1"/>
+        </w:rPr>
+        <w:t>Kaler</w:t>
+      </w:r>
+      <w:proofErr w:type="spellEnd"/>
+      <w:r>
+        <w:rPr>
+          <w:rFonts w:ascii="Calibri" w:hAnsi="Calibri" w:cs="Calibri"/>
+          <w:color w:val="000000" w:themeColor="text1"/>
+        </w:rPr>
+        <w:t xml:space="preserve"> </w:t>
+      </w:r>
+      <w:r>
+        <w:rPr>
+          <w:rFonts w:ascii="Calibri" w:hAnsi="Calibri" w:cs="Calibri"/>
+          <w:i/>
+          <w:iCs/>
+          <w:color w:val="000000" w:themeColor="text1"/>
+        </w:rPr>
+        <w:t>et al.</w:t>
+      </w:r>
+      <w:r>
+        <w:rPr>
+          <w:rFonts w:ascii="Calibri" w:hAnsi="Calibri" w:cs="Calibri"/>
+          <w:color w:val="000000" w:themeColor="text1"/>
+        </w:rPr>
+        <w:t xml:space="preserve"> 2019</w:t>
+      </w:r>
+      <w:r>
+        <w:rPr>
+          <w:rFonts w:ascii="Calibri" w:hAnsi="Calibri" w:cs="Calibri"/>
+          <w:color w:val="000000" w:themeColor="text1"/>
+        </w:rPr>
+        <w:t>)</w:t>
+      </w:r>
+      <w:r>
+        <w:rPr>
+          <w:rFonts w:ascii="Calibri" w:hAnsi="Calibri" w:cs="Calibri"/>
+          <w:color w:val="000000" w:themeColor="text1"/>
+        </w:rPr>
+        <w:t xml:space="preserve"> This reflected the MLM </w:t>
+      </w:r>
+      <w:r>
+        <w:rPr>
+          <w:rFonts w:ascii="Calibri" w:hAnsi="Calibri" w:cs="Calibri"/>
+          <w:color w:val="000000" w:themeColor="text1"/>
+        </w:rPr>
+        <w:t>model,</w:t>
+      </w:r>
+      <w:r>
+        <w:rPr>
+          <w:rFonts w:ascii="Calibri" w:hAnsi="Calibri" w:cs="Calibri"/>
+          <w:color w:val="000000" w:themeColor="text1"/>
+        </w:rPr>
+        <w:t xml:space="preserve"> and this is partially the reason why the MLM model was rejected and the </w:t>
+      </w:r>
+      <w:proofErr w:type="spellStart"/>
+      <w:r>
+        <w:rPr>
+          <w:rFonts w:ascii="Calibri" w:hAnsi="Calibri" w:cs="Calibri"/>
+          <w:color w:val="000000" w:themeColor="text1"/>
+        </w:rPr>
+        <w:t>FarmCPU</w:t>
+      </w:r>
+      <w:proofErr w:type="spellEnd"/>
+      <w:r>
+        <w:rPr>
+          <w:rFonts w:ascii="Calibri" w:hAnsi="Calibri" w:cs="Calibri"/>
+          <w:color w:val="000000" w:themeColor="text1"/>
+        </w:rPr>
+        <w:t xml:space="preserve"> was used for further analysis.</w:t>
+      </w:r>
+      <w:r>
+        <w:rPr>
+          <w:rFonts w:ascii="Calibri" w:hAnsi="Calibri" w:cs="Calibri"/>
+          <w:color w:val="000000" w:themeColor="text1"/>
+        </w:rPr>
+        <w:t xml:space="preserve"> Since the </w:t>
+      </w:r>
+      <w:proofErr w:type="spellStart"/>
+      <w:r>
+        <w:rPr>
+          <w:rFonts w:ascii="Calibri" w:hAnsi="Calibri" w:cs="Calibri"/>
+          <w:color w:val="000000" w:themeColor="text1"/>
+        </w:rPr>
+        <w:t>FarmCPU</w:t>
+      </w:r>
+      <w:proofErr w:type="spellEnd"/>
+      <w:r>
+        <w:rPr>
+          <w:rFonts w:ascii="Calibri" w:hAnsi="Calibri" w:cs="Calibri"/>
+          <w:color w:val="000000" w:themeColor="text1"/>
+        </w:rPr>
+        <w:t xml:space="preserve"> model illustrated </w:t>
+      </w:r>
+      <w:r>
+        <w:rPr>
+          <w:rFonts w:ascii="Calibri" w:hAnsi="Calibri" w:cs="Calibri"/>
+          <w:color w:val="000000" w:themeColor="text1"/>
+        </w:rPr>
+        <w:t xml:space="preserve">a straight line close to the 1:1 line with a sharp upward deviated tail it was determined that both false positives and false negatives were controlled and indicated that the there was a true association to the flowering time (FT) phenotype. Although 9 SNPs would be considered as a small set of </w:t>
+      </w:r>
+      <w:r>
+        <w:rPr>
+          <w:rFonts w:ascii="Calibri" w:hAnsi="Calibri" w:cs="Calibri"/>
+          <w:color w:val="000000" w:themeColor="text1"/>
+        </w:rPr>
+        <w:t>variants,</w:t>
+      </w:r>
+      <w:r>
+        <w:rPr>
+          <w:rFonts w:ascii="Calibri" w:hAnsi="Calibri" w:cs="Calibri"/>
+          <w:color w:val="000000" w:themeColor="text1"/>
+        </w:rPr>
+        <w:t xml:space="preserve"> they were highly significant using Bonferroni correction. </w:t>
+      </w:r>
+      <w:r>
+        <w:rPr>
+          <w:rFonts w:ascii="Calibri" w:hAnsi="Calibri" w:cs="Calibri"/>
+          <w:color w:val="000000" w:themeColor="text1"/>
+        </w:rPr>
+        <w:t xml:space="preserve">These SNPs were used in the polygenetic linear regression model, LASSO regression (L1 regularization) model and the RIDGE regression (L2 regularization) model. When evaluating the </w:t>
+      </w:r>
+      <w:proofErr w:type="gramStart"/>
+      <w:r>
+        <w:rPr>
+          <w:rFonts w:ascii="Calibri" w:hAnsi="Calibri" w:cs="Calibri"/>
+          <w:color w:val="000000" w:themeColor="text1"/>
+        </w:rPr>
+        <w:t>models</w:t>
+      </w:r>
+      <w:proofErr w:type="gramEnd"/>
+      <w:r>
+        <w:rPr>
+          <w:rFonts w:ascii="Calibri" w:hAnsi="Calibri" w:cs="Calibri"/>
+          <w:color w:val="000000" w:themeColor="text1"/>
+        </w:rPr>
+        <w:t xml:space="preserve"> the </w:t>
+      </w:r>
+      <w:r>
+        <w:rPr>
+          <w:rFonts w:ascii="Calibri" w:hAnsi="Calibri" w:cs="Calibri"/>
           <w:color w:val="000000" w:themeColor="text1"/>
           <w:lang w:val="en"/>
         </w:rPr>
-      </w:pPr>
+        <w:t>Mean Squared Error</w:t>
+      </w:r>
       <w:r>
         <w:rPr>
           <w:rFonts w:asciiTheme="minorHAnsi" w:hAnsiTheme="minorHAnsi" w:cstheme="minorHAnsi"/>
           <w:color w:val="000000" w:themeColor="text1"/>
           <w:lang w:val="en"/>
         </w:rPr>
-        <w:t>The phenotype predictions based on phenotypes are performed for each model.</w:t>
-      </w:r>
-    </w:p>
-    <w:p>
-      <w:pPr>
-        <w:rPr>
-          <w:rFonts w:asciiTheme="minorHAnsi" w:hAnsiTheme="minorHAnsi" w:cstheme="minorHAnsi"/>
-        </w:rPr>
-      </w:pPr>
-    </w:p>
-    <w:p>
-      <w:pPr>
-        <w:rPr>
-          <w:rFonts w:asciiTheme="minorHAnsi" w:hAnsiTheme="minorHAnsi" w:cstheme="minorHAnsi"/>
-        </w:rPr>
-      </w:pPr>
-      <w:r>
-        <w:rPr>
-          <w:rFonts w:asciiTheme="minorHAnsi" w:hAnsiTheme="minorHAnsi" w:cstheme="minorHAnsi"/>
-        </w:rPr>
-        <w:t xml:space="preserve">Need to add table for evaluation metrics </w:t>
-      </w:r>
-    </w:p>
-    <w:p>
-      <w:pPr>
-        <w:rPr>
-          <w:rFonts w:asciiTheme="minorHAnsi" w:hAnsiTheme="minorHAnsi" w:cstheme="minorHAnsi"/>
-          <w:color w:val="000000" w:themeColor="text1"/>
-        </w:rPr>
-      </w:pPr>
-    </w:p>
-    <w:p>
-      <w:pPr>
-        <w:rPr>
-          <w:rFonts w:asciiTheme="minorHAnsi" w:hAnsiTheme="minorHAnsi" w:cstheme="minorHAnsi"/>
-          <w:color w:val="000000" w:themeColor="text1"/>
-        </w:rPr>
-      </w:pPr>
-    </w:p>
-    <w:p>
-      <w:pPr>
-        <w:rPr>
-          <w:rFonts w:asciiTheme="minorHAnsi" w:hAnsiTheme="minorHAnsi" w:cstheme="minorHAnsi"/>
-          <w:color w:val="000000" w:themeColor="text1"/>
-        </w:rPr>
-      </w:pPr>
-      <w:r>
-        <w:rPr>
-          <w:rFonts w:asciiTheme="minorHAnsi" w:hAnsiTheme="minorHAnsi" w:cstheme="minorHAnsi"/>
-          <w:color w:val="000000" w:themeColor="text1"/>
-        </w:rPr>
-        <w:t>Discussion</w:t>
-      </w:r>
-    </w:p>
-    <w:p>
-      <w:pPr>
-        <w:rPr>
-          <w:rFonts w:asciiTheme="minorHAnsi" w:hAnsiTheme="minorHAnsi" w:cstheme="minorHAnsi"/>
-          <w:color w:val="000000" w:themeColor="text1"/>
-        </w:rPr>
-      </w:pPr>
-    </w:p>
-    <w:p>
-      <w:pPr>
-        <w:rPr>
-          <w:rFonts w:asciiTheme="minorHAnsi" w:hAnsiTheme="minorHAnsi" w:cstheme="minorHAnsi"/>
-          <w:color w:val="000000" w:themeColor="text1"/>
-        </w:rPr>
-      </w:pPr>
-      <w:r>
-        <w:rPr>
-          <w:rFonts w:asciiTheme="minorHAnsi" w:hAnsiTheme="minorHAnsi" w:cstheme="minorHAnsi"/>
-          <w:color w:val="000000" w:themeColor="text1"/>
-        </w:rPr>
-        <w:t xml:space="preserve">Talk about QQ plot and </w:t>
-      </w:r>
-      <w:proofErr w:type="spellStart"/>
-      <w:r>
-        <w:rPr>
-          <w:rFonts w:asciiTheme="minorHAnsi" w:hAnsiTheme="minorHAnsi" w:cstheme="minorHAnsi"/>
-          <w:color w:val="000000" w:themeColor="text1"/>
-        </w:rPr>
-        <w:t>manhattan</w:t>
-      </w:r>
-      <w:proofErr w:type="spellEnd"/>
-      <w:r>
-        <w:rPr>
-          <w:rFonts w:asciiTheme="minorHAnsi" w:hAnsiTheme="minorHAnsi" w:cstheme="minorHAnsi"/>
-          <w:color w:val="000000" w:themeColor="text1"/>
-        </w:rPr>
-        <w:t xml:space="preserve"> plots. All figures and machine learning metrics table.</w:t>
-      </w:r>
-    </w:p>
-    <w:p>
-      <w:pPr>
-        <w:rPr>
-          <w:rFonts w:asciiTheme="minorHAnsi" w:hAnsiTheme="minorHAnsi" w:cstheme="minorHAnsi"/>
-          <w:color w:val="000000" w:themeColor="text1"/>
-        </w:rPr>
-      </w:pPr>
-    </w:p>
-    <w:p>
-      <w:pPr>
-        <w:rPr>
-          <w:rFonts w:asciiTheme="minorHAnsi" w:hAnsiTheme="minorHAnsi" w:cstheme="minorHAnsi"/>
-          <w:color w:val="000000" w:themeColor="text1"/>
-        </w:rPr>
-      </w:pPr>
-      <w:r>
-        <w:rPr>
-          <w:rFonts w:asciiTheme="minorHAnsi" w:hAnsiTheme="minorHAnsi" w:cstheme="minorHAnsi"/>
-          <w:color w:val="000000" w:themeColor="text1"/>
-        </w:rPr>
-        <w:t>Need to figure out more references</w:t>
-      </w:r>
-    </w:p>
-    <w:p>
-      <w:pPr>
-        <w:rPr>
-          <w:rFonts w:asciiTheme="minorHAnsi" w:hAnsiTheme="minorHAnsi" w:cstheme="minorHAnsi"/>
-          <w:color w:val="000000" w:themeColor="text1"/>
-        </w:rPr>
-      </w:pPr>
-    </w:p>
-    <w:p>
-      <w:pPr>
-        <w:rPr>
-          <w:rFonts w:asciiTheme="minorHAnsi" w:hAnsiTheme="minorHAnsi" w:cstheme="minorHAnsi"/>
-          <w:color w:val="000000" w:themeColor="text1"/>
-        </w:rPr>
-      </w:pPr>
-      <w:r>
-        <w:rPr>
-          <w:rFonts w:asciiTheme="minorHAnsi" w:hAnsiTheme="minorHAnsi" w:cstheme="minorHAnsi"/>
-          <w:color w:val="000000" w:themeColor="text1"/>
-        </w:rPr>
-        <w:t xml:space="preserve">Also need to say stuff about MLM and </w:t>
-      </w:r>
-      <w:proofErr w:type="spellStart"/>
-      <w:r>
-        <w:rPr>
-          <w:rFonts w:asciiTheme="minorHAnsi" w:hAnsiTheme="minorHAnsi" w:cstheme="minorHAnsi"/>
-          <w:color w:val="000000" w:themeColor="text1"/>
-        </w:rPr>
-        <w:t>FarmCPU</w:t>
-      </w:r>
-      <w:proofErr w:type="spellEnd"/>
-      <w:r>
-        <w:rPr>
-          <w:rFonts w:asciiTheme="minorHAnsi" w:hAnsiTheme="minorHAnsi" w:cstheme="minorHAnsi"/>
-          <w:color w:val="000000" w:themeColor="text1"/>
-        </w:rPr>
-        <w:t xml:space="preserve"> and how I di</w:t>
-      </w:r>
-      <w:r>
-        <w:rPr>
-          <w:rFonts w:asciiTheme="minorHAnsi" w:hAnsiTheme="minorHAnsi" w:cstheme="minorHAnsi"/>
-          <w:color w:val="000000" w:themeColor="text1"/>
-        </w:rPr>
-        <w:t>d</w:t>
-      </w:r>
-      <w:r>
-        <w:rPr>
-          <w:rFonts w:asciiTheme="minorHAnsi" w:hAnsiTheme="minorHAnsi" w:cstheme="minorHAnsi"/>
-          <w:color w:val="000000" w:themeColor="text1"/>
-        </w:rPr>
-        <w:t>n’t know what a QQ-plot really meant and detail it from the email.</w:t>
-      </w:r>
-    </w:p>
-    <w:p>
-      <w:pPr>
-        <w:rPr>
-          <w:rFonts w:asciiTheme="minorHAnsi" w:hAnsiTheme="minorHAnsi" w:cstheme="minorHAnsi"/>
-          <w:color w:val="000000" w:themeColor="text1"/>
-        </w:rPr>
-      </w:pPr>
-    </w:p>
-    <w:p>
-      <w:pPr>
-        <w:rPr>
-          <w:rFonts w:asciiTheme="minorHAnsi" w:hAnsiTheme="minorHAnsi" w:cstheme="minorHAnsi"/>
-          <w:color w:val="000000" w:themeColor="text1"/>
-        </w:rPr>
-      </w:pPr>
-      <w:r>
-        <w:rPr>
-          <w:rFonts w:asciiTheme="minorHAnsi" w:hAnsiTheme="minorHAnsi" w:cstheme="minorHAnsi"/>
-          <w:color w:val="000000" w:themeColor="text1"/>
-        </w:rPr>
-        <w:t xml:space="preserve">Integrate figures into results section. </w:t>
-      </w:r>
-    </w:p>
-    <w:p>
-      <w:pPr>
-        <w:rPr>
-          <w:rFonts w:asciiTheme="minorHAnsi" w:hAnsiTheme="minorHAnsi" w:cstheme="minorHAnsi"/>
-          <w:color w:val="000000" w:themeColor="text1"/>
-        </w:rPr>
-      </w:pPr>
-    </w:p>
-    <w:p>
-      <w:pPr>
-        <w:rPr>
-          <w:rFonts w:asciiTheme="minorHAnsi" w:hAnsiTheme="minorHAnsi" w:cstheme="minorHAnsi"/>
-          <w:color w:val="000000" w:themeColor="text1"/>
-        </w:rPr>
-      </w:pPr>
-      <w:r>
-        <w:rPr>
-          <w:rFonts w:asciiTheme="minorHAnsi" w:hAnsiTheme="minorHAnsi" w:cstheme="minorHAnsi"/>
-          <w:color w:val="000000" w:themeColor="text1"/>
-        </w:rPr>
-        <w:t>Talk about mainly in Discussion section.</w:t>
-      </w:r>
-    </w:p>
-    <w:p>
-      <w:pPr>
-        <w:rPr>
-          <w:rFonts w:asciiTheme="minorHAnsi" w:hAnsiTheme="minorHAnsi" w:cstheme="minorHAnsi"/>
-          <w:color w:val="000000" w:themeColor="text1"/>
-        </w:rPr>
-      </w:pPr>
-    </w:p>
-    <w:p>
-      <w:pPr>
-        <w:rPr>
-          <w:rFonts w:asciiTheme="minorHAnsi" w:hAnsiTheme="minorHAnsi" w:cstheme="minorHAnsi"/>
-          <w:color w:val="000000" w:themeColor="text1"/>
-        </w:rPr>
-      </w:pPr>
-      <w:r>
-        <w:rPr>
-          <w:rFonts w:asciiTheme="minorHAnsi" w:hAnsiTheme="minorHAnsi" w:cstheme="minorHAnsi"/>
-          <w:color w:val="000000" w:themeColor="text1"/>
-        </w:rPr>
-        <w:t>Discussion</w:t>
+        <w:t xml:space="preserve"> (MSE), Root Mean Squared Error (</w:t>
+      </w:r>
+      <w:r>
+        <w:rPr>
+          <w:rFonts w:asciiTheme="minorHAnsi" w:hAnsiTheme="minorHAnsi" w:cstheme="minorHAnsi"/>
+          <w:color w:val="000000" w:themeColor="text1"/>
+          <w:shd w:val="clear" w:color="auto" w:fill="FFFFFF"/>
+        </w:rPr>
+        <w:t>RMSE</w:t>
+      </w:r>
+      <w:r>
+        <w:rPr>
+          <w:rFonts w:asciiTheme="minorHAnsi" w:hAnsiTheme="minorHAnsi" w:cstheme="minorHAnsi"/>
+          <w:color w:val="000000" w:themeColor="text1"/>
+          <w:lang w:val="en"/>
+        </w:rPr>
+        <w:t xml:space="preserve">), the </w:t>
+      </w:r>
+      <w:r>
+        <w:rPr>
+          <w:rFonts w:asciiTheme="minorHAnsi" w:hAnsiTheme="minorHAnsi" w:cstheme="minorHAnsi"/>
+          <w:color w:val="000000" w:themeColor="text1"/>
+          <w:shd w:val="clear" w:color="auto" w:fill="FFFFFF"/>
+        </w:rPr>
+        <w:t>Coefficient of determination R-squared (</w:t>
+      </w:r>
+      <w:r>
+        <w:rPr>
+          <w:rFonts w:asciiTheme="minorHAnsi" w:hAnsiTheme="minorHAnsi" w:cstheme="minorHAnsi"/>
+          <w:color w:val="000000" w:themeColor="text1"/>
+          <w:lang w:val="en"/>
+        </w:rPr>
+        <w:t>R</w:t>
+      </w:r>
+      <w:r>
+        <w:rPr>
+          <w:rFonts w:asciiTheme="minorHAnsi" w:hAnsiTheme="minorHAnsi" w:cstheme="minorHAnsi"/>
+          <w:color w:val="000000" w:themeColor="text1"/>
+          <w:vertAlign w:val="superscript"/>
+          <w:lang w:val="en"/>
+        </w:rPr>
+        <w:t>2</w:t>
+      </w:r>
+      <w:r>
+        <w:rPr>
+          <w:rFonts w:asciiTheme="minorHAnsi" w:hAnsiTheme="minorHAnsi" w:cstheme="minorHAnsi"/>
+          <w:color w:val="000000" w:themeColor="text1"/>
+          <w:lang w:val="en"/>
+        </w:rPr>
+        <w:t>), Mean Absolute Percentage Error (MAPE) and MAPE accuracy</w:t>
+      </w:r>
+      <w:r>
+        <w:rPr>
+          <w:rFonts w:asciiTheme="minorHAnsi" w:hAnsiTheme="minorHAnsi" w:cstheme="minorHAnsi"/>
+          <w:color w:val="000000" w:themeColor="text1"/>
+          <w:lang w:val="en"/>
+        </w:rPr>
+        <w:t xml:space="preserve"> metrics were used. Mean Squared Error is a procedure for estimating an unobserved quantity using the average of the squares of errors. Values closer to zero are considered better. The LASSO model was the best in the training set and the polygenetic linear model was best in the test set. The Root Mean Squared Error is related to the MSE metric a similar observation is seen. The </w:t>
+      </w:r>
+      <w:r>
+        <w:rPr>
+          <w:rFonts w:asciiTheme="minorHAnsi" w:hAnsiTheme="minorHAnsi" w:cstheme="minorHAnsi"/>
+          <w:color w:val="000000" w:themeColor="text1"/>
+          <w:shd w:val="clear" w:color="auto" w:fill="FFFFFF"/>
+        </w:rPr>
+        <w:t>Coefficient of determination R-squared (</w:t>
+      </w:r>
+      <w:r>
+        <w:rPr>
+          <w:rFonts w:asciiTheme="minorHAnsi" w:hAnsiTheme="minorHAnsi" w:cstheme="minorHAnsi"/>
+          <w:color w:val="000000" w:themeColor="text1"/>
+          <w:lang w:val="en"/>
+        </w:rPr>
+        <w:t>R</w:t>
+      </w:r>
+      <w:r>
+        <w:rPr>
+          <w:rFonts w:asciiTheme="minorHAnsi" w:hAnsiTheme="minorHAnsi" w:cstheme="minorHAnsi"/>
+          <w:color w:val="000000" w:themeColor="text1"/>
+          <w:vertAlign w:val="superscript"/>
+          <w:lang w:val="en"/>
+        </w:rPr>
+        <w:t>2</w:t>
+      </w:r>
+      <w:r>
+        <w:rPr>
+          <w:rFonts w:asciiTheme="minorHAnsi" w:hAnsiTheme="minorHAnsi" w:cstheme="minorHAnsi"/>
+          <w:color w:val="000000" w:themeColor="text1"/>
+          <w:lang w:val="en"/>
+        </w:rPr>
+        <w:t>)</w:t>
+      </w:r>
+      <w:r>
+        <w:rPr>
+          <w:rFonts w:asciiTheme="minorHAnsi" w:hAnsiTheme="minorHAnsi" w:cstheme="minorHAnsi"/>
+          <w:color w:val="000000" w:themeColor="text1"/>
+          <w:lang w:val="en"/>
+        </w:rPr>
+        <w:t xml:space="preserve"> metric is used to analyze how the differences in one variable </w:t>
+      </w:r>
+      <w:r>
+        <w:rPr>
+          <w:rFonts w:asciiTheme="minorHAnsi" w:hAnsiTheme="minorHAnsi" w:cstheme="minorHAnsi"/>
+          <w:color w:val="000000" w:themeColor="text1"/>
+          <w:lang w:val="en"/>
+        </w:rPr>
+        <w:t xml:space="preserve">can be explained by the difference in a second variable. The higher the R-squared value usually can be interpreted as a percentage of data points that fall on the regression line. The polygenetic linear model seems to be the best with a R-squared value for the training and test sets of 73% and 82% respectively. The </w:t>
+      </w:r>
+      <w:r>
+        <w:rPr>
+          <w:rFonts w:asciiTheme="minorHAnsi" w:hAnsiTheme="minorHAnsi" w:cstheme="minorHAnsi"/>
+          <w:color w:val="000000" w:themeColor="text1"/>
+          <w:lang w:val="en"/>
+        </w:rPr>
+        <w:t>Mean Absolute Percentage Error (MAPE) and MAPE accuracy</w:t>
+      </w:r>
+      <w:r>
+        <w:rPr>
+          <w:rFonts w:asciiTheme="minorHAnsi" w:hAnsiTheme="minorHAnsi" w:cstheme="minorHAnsi"/>
+          <w:color w:val="000000" w:themeColor="text1"/>
+          <w:lang w:val="en"/>
+        </w:rPr>
+        <w:t xml:space="preserve"> metrics</w:t>
+      </w:r>
+      <w:r>
+        <w:rPr>
+          <w:rFonts w:asciiTheme="minorHAnsi" w:hAnsiTheme="minorHAnsi" w:cstheme="minorHAnsi"/>
+          <w:color w:val="000000" w:themeColor="text1"/>
+          <w:lang w:val="en"/>
+        </w:rPr>
+        <w:t xml:space="preserve"> is a measure of prediction accuracy of a model in terms of relative error. The lower the MAPE score the better and the higher the </w:t>
+      </w:r>
+      <w:r>
+        <w:rPr>
+          <w:rFonts w:asciiTheme="minorHAnsi" w:hAnsiTheme="minorHAnsi" w:cstheme="minorHAnsi"/>
+          <w:color w:val="000000" w:themeColor="text1"/>
+          <w:lang w:val="en"/>
+        </w:rPr>
+        <w:t>MAPE accuracy</w:t>
+      </w:r>
+      <w:r>
+        <w:rPr>
+          <w:rFonts w:asciiTheme="minorHAnsi" w:hAnsiTheme="minorHAnsi" w:cstheme="minorHAnsi"/>
+          <w:color w:val="000000" w:themeColor="text1"/>
+          <w:lang w:val="en"/>
+        </w:rPr>
+        <w:t xml:space="preserve"> the better. It was determined that the </w:t>
+      </w:r>
+      <w:r>
+        <w:rPr>
+          <w:rFonts w:asciiTheme="minorHAnsi" w:hAnsiTheme="minorHAnsi" w:cstheme="minorHAnsi"/>
+          <w:color w:val="000000" w:themeColor="text1"/>
+          <w:lang w:val="en"/>
+        </w:rPr>
+        <w:lastRenderedPageBreak/>
+        <w:t xml:space="preserve">polygenetic linear regression model was the better model using this metric with a training and testing set for </w:t>
+      </w:r>
+      <w:r>
+        <w:rPr>
+          <w:rFonts w:asciiTheme="minorHAnsi" w:hAnsiTheme="minorHAnsi" w:cstheme="minorHAnsi"/>
+          <w:color w:val="000000" w:themeColor="text1"/>
+          <w:lang w:val="en"/>
+        </w:rPr>
+        <w:t xml:space="preserve">Mean Absolute Percentage Error (MAPE) </w:t>
+      </w:r>
+      <w:r>
+        <w:rPr>
+          <w:rFonts w:asciiTheme="minorHAnsi" w:hAnsiTheme="minorHAnsi" w:cstheme="minorHAnsi"/>
+          <w:color w:val="000000" w:themeColor="text1"/>
+          <w:lang w:val="en"/>
+        </w:rPr>
+        <w:t xml:space="preserve">of </w:t>
+      </w:r>
+      <w:r>
+        <w:rPr>
+          <w:rFonts w:asciiTheme="minorHAnsi" w:hAnsiTheme="minorHAnsi" w:cstheme="minorHAnsi"/>
+          <w:color w:val="000000" w:themeColor="text1"/>
+          <w:lang w:val="en"/>
+        </w:rPr>
+        <w:t xml:space="preserve">11.09 and 8.86 </w:t>
+      </w:r>
+      <w:r>
+        <w:rPr>
+          <w:rFonts w:asciiTheme="minorHAnsi" w:hAnsiTheme="minorHAnsi" w:cstheme="minorHAnsi"/>
+          <w:color w:val="000000" w:themeColor="text1"/>
+          <w:lang w:val="en"/>
+        </w:rPr>
+        <w:t xml:space="preserve">and </w:t>
+      </w:r>
+      <w:r>
+        <w:rPr>
+          <w:rFonts w:asciiTheme="minorHAnsi" w:hAnsiTheme="minorHAnsi" w:cstheme="minorHAnsi"/>
+          <w:color w:val="000000" w:themeColor="text1"/>
+          <w:lang w:val="en"/>
+        </w:rPr>
+        <w:t xml:space="preserve">a training and testing set </w:t>
+      </w:r>
+      <w:r>
+        <w:rPr>
+          <w:rFonts w:asciiTheme="minorHAnsi" w:hAnsiTheme="minorHAnsi" w:cstheme="minorHAnsi"/>
+          <w:color w:val="000000" w:themeColor="text1"/>
+          <w:lang w:val="en"/>
+        </w:rPr>
+        <w:t>MAPE accuracy</w:t>
+      </w:r>
+      <w:r>
+        <w:rPr>
+          <w:rFonts w:asciiTheme="minorHAnsi" w:hAnsiTheme="minorHAnsi" w:cstheme="minorHAnsi"/>
+          <w:color w:val="000000" w:themeColor="text1"/>
+          <w:lang w:val="en"/>
+        </w:rPr>
+        <w:t xml:space="preserve"> </w:t>
+      </w:r>
+      <w:r>
+        <w:rPr>
+          <w:rFonts w:asciiTheme="minorHAnsi" w:hAnsiTheme="minorHAnsi" w:cstheme="minorHAnsi"/>
+          <w:color w:val="000000" w:themeColor="text1"/>
+          <w:lang w:val="en"/>
+        </w:rPr>
+        <w:t>of</w:t>
+      </w:r>
+      <w:r>
+        <w:rPr>
+          <w:rFonts w:asciiTheme="minorHAnsi" w:hAnsiTheme="minorHAnsi" w:cstheme="minorHAnsi"/>
+          <w:color w:val="000000" w:themeColor="text1"/>
+          <w:lang w:val="en"/>
+        </w:rPr>
+        <w:t xml:space="preserve"> 88.91% and 91.14% respectively.</w:t>
       </w:r>
     </w:p>
     <w:p>
@@ -9207,7 +10661,17 @@
           <w:color w:val="333333"/>
           <w:shd w:val="clear" w:color="auto" w:fill="FFFFFF"/>
         </w:rPr>
-        <w:t xml:space="preserve"> The SNP variant at </w:t>
+        <w:t xml:space="preserve"> The SNP variant </w:t>
+      </w:r>
+      <w:r>
+        <w:rPr>
+          <w:rStyle w:val="cit-article-title"/>
+          <w:rFonts w:ascii="Calibri" w:hAnsi="Calibri" w:cs="Calibri"/>
+          <w:color w:val="333333"/>
+          <w:shd w:val="clear" w:color="auto" w:fill="FFFFFF"/>
+        </w:rPr>
+        <w:lastRenderedPageBreak/>
+        <w:t xml:space="preserve">at </w:t>
       </w:r>
       <w:r>
         <w:rPr>
@@ -9221,15 +10685,7 @@
           <w:rFonts w:ascii="Calibri" w:hAnsi="Calibri" w:cs="Calibri"/>
           <w:color w:val="333333"/>
         </w:rPr>
-        <w:t xml:space="preserve">AT2G22540: K-box region and MADS-box transcription factor </w:t>
-      </w:r>
-      <w:r>
-        <w:rPr>
-          <w:rFonts w:ascii="Calibri" w:hAnsi="Calibri" w:cs="Calibri"/>
-          <w:color w:val="333333"/>
-        </w:rPr>
-        <w:lastRenderedPageBreak/>
-        <w:t xml:space="preserve">family </w:t>
+        <w:t xml:space="preserve">AT2G22540: K-box region and MADS-box transcription factor family </w:t>
       </w:r>
       <w:r>
         <w:rPr>
@@ -9443,45 +10899,17 @@
     <w:p>
       <w:pPr>
         <w:rPr>
-          <w:rFonts w:asciiTheme="minorHAnsi" w:hAnsiTheme="minorHAnsi" w:cstheme="minorHAnsi"/>
-          <w:color w:val="000000" w:themeColor="text1"/>
-        </w:rPr>
-      </w:pPr>
-    </w:p>
-    <w:p>
-      <w:pPr>
-        <w:rPr>
-          <w:rFonts w:asciiTheme="minorHAnsi" w:hAnsiTheme="minorHAnsi" w:cstheme="minorHAnsi"/>
-          <w:color w:val="000000" w:themeColor="text1"/>
-        </w:rPr>
-      </w:pPr>
-    </w:p>
-    <w:p>
-      <w:pPr>
-        <w:rPr>
-          <w:rFonts w:asciiTheme="minorHAnsi" w:hAnsiTheme="minorHAnsi" w:cstheme="minorHAnsi"/>
-          <w:color w:val="000000" w:themeColor="text1"/>
-        </w:rPr>
-      </w:pPr>
-    </w:p>
-    <w:p>
-      <w:pPr>
-        <w:rPr>
-          <w:rFonts w:asciiTheme="minorHAnsi" w:hAnsiTheme="minorHAnsi" w:cstheme="minorHAnsi"/>
-          <w:color w:val="000000" w:themeColor="text1"/>
-        </w:rPr>
-      </w:pPr>
-    </w:p>
-    <w:p>
-      <w:pPr>
-        <w:rPr>
           <w:rFonts w:ascii="Calibri" w:hAnsi="Calibri" w:cstheme="minorHAnsi"/>
+          <w:b/>
+          <w:bCs/>
           <w:color w:val="000000" w:themeColor="text1"/>
         </w:rPr>
       </w:pPr>
       <w:r>
         <w:rPr>
           <w:rFonts w:ascii="Calibri" w:hAnsi="Calibri" w:cstheme="minorHAnsi"/>
+          <w:b/>
+          <w:bCs/>
           <w:color w:val="000000" w:themeColor="text1"/>
         </w:rPr>
         <w:t>Conclusion</w:t>
@@ -9502,18 +10930,52 @@
           <w:color w:val="000000" w:themeColor="text1"/>
         </w:rPr>
       </w:pPr>
-    </w:p>
-    <w:p>
-      <w:pPr>
-        <w:rPr>
-          <w:rFonts w:asciiTheme="minorHAnsi" w:hAnsiTheme="minorHAnsi" w:cstheme="minorHAnsi"/>
-          <w:color w:val="000000" w:themeColor="text1"/>
-          <w:shd w:val="clear" w:color="auto" w:fill="FFFFFF"/>
-        </w:rPr>
-      </w:pPr>
-      <w:r>
-        <w:rPr>
-          <w:rFonts w:asciiTheme="minorHAnsi" w:hAnsiTheme="minorHAnsi" w:cstheme="minorHAnsi"/>
+      <w:r>
+        <w:rPr>
+          <w:rFonts w:asciiTheme="minorHAnsi" w:hAnsiTheme="minorHAnsi" w:cstheme="minorHAnsi"/>
+          <w:color w:val="000000" w:themeColor="text1"/>
+        </w:rPr>
+        <w:t xml:space="preserve">In conclusion the polygenetic linear model with 9 SNP variants had the best overall model in my opinion based on the evaluation metrics used. It could be that 9 SNP variants is not a high enough number of SNP variants to accurately predict phenotype given the genotype, but association mapping was required before the polygenetic linear regression model could be utilized. </w:t>
+      </w:r>
+      <w:r>
+        <w:rPr>
+          <w:rFonts w:asciiTheme="minorHAnsi" w:hAnsiTheme="minorHAnsi" w:cstheme="minorHAnsi"/>
+          <w:color w:val="000000" w:themeColor="text1"/>
+        </w:rPr>
+        <w:t xml:space="preserve">Due to time constraints and understanding limitations on GWAS studies I believe that the analysis performed was correct. Although too much time was spent on association mapping it was an important step for the machine learning models to be potentially accurate and effective. Hopefully the intuition on how this analysis was performed was sufficient as it was an interesting project to learn specific machine learning skills learned in the MSDC 679 course. </w:t>
+      </w:r>
+    </w:p>
+    <w:p>
+      <w:pPr>
+        <w:rPr>
+          <w:rFonts w:asciiTheme="minorHAnsi" w:hAnsiTheme="minorHAnsi" w:cstheme="minorHAnsi"/>
+          <w:color w:val="000000" w:themeColor="text1"/>
+        </w:rPr>
+      </w:pPr>
+    </w:p>
+    <w:p>
+      <w:pPr>
+        <w:rPr>
+          <w:rFonts w:asciiTheme="minorHAnsi" w:hAnsiTheme="minorHAnsi" w:cstheme="minorHAnsi"/>
+          <w:color w:val="000000" w:themeColor="text1"/>
+        </w:rPr>
+      </w:pPr>
+    </w:p>
+    <w:p>
+      <w:pPr>
+        <w:rPr>
+          <w:rFonts w:asciiTheme="minorHAnsi" w:hAnsiTheme="minorHAnsi" w:cstheme="minorHAnsi"/>
+          <w:b/>
+          <w:bCs/>
+          <w:color w:val="000000" w:themeColor="text1"/>
+          <w:shd w:val="clear" w:color="auto" w:fill="FFFFFF"/>
+        </w:rPr>
+      </w:pPr>
+      <w:r>
+        <w:rPr>
+          <w:rFonts w:asciiTheme="minorHAnsi" w:hAnsiTheme="minorHAnsi" w:cstheme="minorHAnsi"/>
+          <w:b/>
+          <w:bCs/>
           <w:color w:val="000000" w:themeColor="text1"/>
           <w:shd w:val="clear" w:color="auto" w:fill="FFFFFF"/>
         </w:rPr>
@@ -9616,12 +11078,16 @@
       <w:pPr>
         <w:rPr>
           <w:rFonts w:asciiTheme="minorHAnsi" w:hAnsiTheme="minorHAnsi" w:cstheme="minorHAnsi"/>
-          <w:color w:val="000000" w:themeColor="text1"/>
-        </w:rPr>
-      </w:pPr>
-      <w:r>
-        <w:rPr>
-          <w:rFonts w:asciiTheme="minorHAnsi" w:hAnsiTheme="minorHAnsi" w:cstheme="minorHAnsi"/>
+          <w:b/>
+          <w:bCs/>
+          <w:color w:val="000000" w:themeColor="text1"/>
+        </w:rPr>
+      </w:pPr>
+      <w:r>
+        <w:rPr>
+          <w:rFonts w:asciiTheme="minorHAnsi" w:hAnsiTheme="minorHAnsi" w:cstheme="minorHAnsi"/>
+          <w:b/>
+          <w:bCs/>
           <w:color w:val="000000" w:themeColor="text1"/>
         </w:rPr>
         <w:t>Data and Source code Availability.</w:t>
@@ -9665,15 +11131,13 @@
         </w:rPr>
         <w:t xml:space="preserve"> </w:t>
       </w:r>
-      <w:proofErr w:type="spellStart"/>
-      <w:r>
-        <w:rPr>
-          <w:rFonts w:asciiTheme="minorHAnsi" w:hAnsiTheme="minorHAnsi" w:cstheme="minorHAnsi"/>
-          <w:color w:val="000000" w:themeColor="text1"/>
-        </w:rPr>
-        <w:t>repositiory</w:t>
-      </w:r>
-      <w:proofErr w:type="spellEnd"/>
+      <w:r>
+        <w:rPr>
+          <w:rFonts w:asciiTheme="minorHAnsi" w:hAnsiTheme="minorHAnsi" w:cstheme="minorHAnsi"/>
+          <w:color w:val="000000" w:themeColor="text1"/>
+        </w:rPr>
+        <w:t>repository</w:t>
+      </w:r>
       <w:r>
         <w:rPr>
           <w:rFonts w:asciiTheme="minorHAnsi" w:hAnsiTheme="minorHAnsi" w:cstheme="minorHAnsi"/>
@@ -9848,9 +11312,18 @@
       <w:r>
         <w:rPr>
           <w:rFonts w:ascii="Calibri" w:hAnsi="Calibri" w:cstheme="minorHAnsi"/>
-          <w:color w:val="000000" w:themeColor="text1"/>
-        </w:rPr>
-        <w:t>References:</w:t>
+          <w:b/>
+          <w:bCs/>
+          <w:color w:val="000000" w:themeColor="text1"/>
+        </w:rPr>
+        <w:t>References</w:t>
+      </w:r>
+      <w:r>
+        <w:rPr>
+          <w:rFonts w:ascii="Calibri" w:hAnsi="Calibri" w:cstheme="minorHAnsi"/>
+          <w:color w:val="000000" w:themeColor="text1"/>
+        </w:rPr>
+        <w:t>:</w:t>
       </w:r>
     </w:p>
     <w:p>
@@ -9890,7 +11363,6 @@
           <w:color w:val="222222"/>
           <w:shd w:val="clear" w:color="auto" w:fill="FFFFFF"/>
         </w:rPr>
-        <w:lastRenderedPageBreak/>
         <w:t xml:space="preserve">Atwell, S., Huang, Y., </w:t>
       </w:r>
       <w:proofErr w:type="spellStart"/>
@@ -11117,6 +12589,7 @@
           <w:color w:val="222222"/>
           <w:shd w:val="clear" w:color="auto" w:fill="FFFFFF"/>
         </w:rPr>
+        <w:lastRenderedPageBreak/>
         <w:t>Yu, J</w:t>
       </w:r>
       <w:r>
@@ -12684,7 +14157,15 @@
           <w:rFonts w:asciiTheme="minorHAnsi" w:hAnsiTheme="minorHAnsi"/>
           <w:color w:val="222222"/>
         </w:rPr>
-        <w:t>, Judith L. Roe, Stephen M. Welch, Daniel E. Runcie, Martha D. Cooper, Johanna Schmitt. “Large-effect flowering time mutations reveal conditionally adaptive paths through fitness landscapes in </w:t>
+        <w:t xml:space="preserve">, Judith L. Roe, Stephen M. Welch, Daniel E. Runcie, Martha D. Cooper, Johanna Schmitt. “Large-effect flowering time mutations </w:t>
+      </w:r>
+      <w:r>
+        <w:rPr>
+          <w:rFonts w:asciiTheme="minorHAnsi" w:hAnsiTheme="minorHAnsi"/>
+          <w:color w:val="222222"/>
+        </w:rPr>
+        <w:lastRenderedPageBreak/>
+        <w:t>reveal conditionally adaptive paths through fitness landscapes in </w:t>
       </w:r>
       <w:r>
         <w:rPr>
@@ -13162,50 +14643,294 @@
     </w:p>
     <w:p>
       <w:pPr>
-        <w:pStyle w:val="ListParagraph"/>
-        <w:rPr>
-          <w:rStyle w:val="HTMLCite"/>
-          <w:rFonts w:asciiTheme="minorHAnsi" w:hAnsiTheme="minorHAnsi"/>
-          <w:i w:val="0"/>
-          <w:iCs w:val="0"/>
-        </w:rPr>
-      </w:pPr>
-    </w:p>
-    <w:p>
-      <w:pPr>
-        <w:pStyle w:val="ListParagraph"/>
-        <w:shd w:val="clear" w:color="auto" w:fill="FFFFFF"/>
-        <w:rPr>
-          <w:rFonts w:asciiTheme="minorHAnsi" w:hAnsiTheme="minorHAnsi"/>
-          <w:color w:val="222222"/>
-        </w:rPr>
-      </w:pPr>
-    </w:p>
-    <w:p>
-      <w:pPr>
-        <w:rPr>
-          <w:rFonts w:asciiTheme="minorHAnsi" w:hAnsiTheme="minorHAnsi" w:cstheme="minorHAnsi"/>
-          <w:color w:val="000000" w:themeColor="text1"/>
-        </w:rPr>
-      </w:pPr>
-    </w:p>
-    <w:p>
-      <w:pPr>
-        <w:rPr>
-          <w:rFonts w:asciiTheme="minorHAnsi" w:hAnsiTheme="minorHAnsi" w:cstheme="minorHAnsi"/>
-          <w:color w:val="000000" w:themeColor="text1"/>
-        </w:rPr>
-      </w:pPr>
-      <w:r>
-        <w:rPr>
-          <w:rFonts w:asciiTheme="minorHAnsi" w:hAnsiTheme="minorHAnsi" w:cstheme="minorHAnsi"/>
-          <w:color w:val="000000" w:themeColor="text1"/>
-        </w:rPr>
+        <w:rPr>
+          <w:rFonts w:asciiTheme="minorHAnsi" w:hAnsiTheme="minorHAnsi" w:cstheme="minorHAnsi"/>
+          <w:color w:val="000000" w:themeColor="text1"/>
+        </w:rPr>
+      </w:pPr>
+    </w:p>
+    <w:p>
+      <w:pPr>
+        <w:rPr>
+          <w:rFonts w:asciiTheme="minorHAnsi" w:hAnsiTheme="minorHAnsi" w:cstheme="minorHAnsi"/>
+          <w:color w:val="000000" w:themeColor="text1"/>
+        </w:rPr>
+      </w:pPr>
+    </w:p>
+    <w:p>
+      <w:pPr>
+        <w:rPr>
+          <w:rFonts w:asciiTheme="minorHAnsi" w:hAnsiTheme="minorHAnsi" w:cstheme="minorHAnsi"/>
+          <w:color w:val="000000" w:themeColor="text1"/>
+        </w:rPr>
+      </w:pPr>
+    </w:p>
+    <w:p>
+      <w:pPr>
+        <w:rPr>
+          <w:rFonts w:asciiTheme="minorHAnsi" w:hAnsiTheme="minorHAnsi" w:cstheme="minorHAnsi"/>
+          <w:color w:val="000000" w:themeColor="text1"/>
+        </w:rPr>
+      </w:pPr>
+    </w:p>
+    <w:p>
+      <w:pPr>
+        <w:rPr>
+          <w:rFonts w:asciiTheme="minorHAnsi" w:hAnsiTheme="minorHAnsi" w:cstheme="minorHAnsi"/>
+          <w:color w:val="000000" w:themeColor="text1"/>
+        </w:rPr>
+      </w:pPr>
+    </w:p>
+    <w:p>
+      <w:pPr>
+        <w:rPr>
+          <w:rFonts w:asciiTheme="minorHAnsi" w:hAnsiTheme="minorHAnsi" w:cstheme="minorHAnsi"/>
+          <w:color w:val="000000" w:themeColor="text1"/>
+        </w:rPr>
+      </w:pPr>
+    </w:p>
+    <w:p>
+      <w:pPr>
+        <w:rPr>
+          <w:rFonts w:asciiTheme="minorHAnsi" w:hAnsiTheme="minorHAnsi" w:cstheme="minorHAnsi"/>
+          <w:color w:val="000000" w:themeColor="text1"/>
+        </w:rPr>
+      </w:pPr>
+    </w:p>
+    <w:p>
+      <w:pPr>
+        <w:rPr>
+          <w:rFonts w:asciiTheme="minorHAnsi" w:hAnsiTheme="minorHAnsi" w:cstheme="minorHAnsi"/>
+          <w:color w:val="000000" w:themeColor="text1"/>
+        </w:rPr>
+      </w:pPr>
+    </w:p>
+    <w:p>
+      <w:pPr>
+        <w:rPr>
+          <w:rFonts w:asciiTheme="minorHAnsi" w:hAnsiTheme="minorHAnsi" w:cstheme="minorHAnsi"/>
+          <w:color w:val="000000" w:themeColor="text1"/>
+        </w:rPr>
+      </w:pPr>
+    </w:p>
+    <w:p>
+      <w:pPr>
+        <w:rPr>
+          <w:rFonts w:asciiTheme="minorHAnsi" w:hAnsiTheme="minorHAnsi" w:cstheme="minorHAnsi"/>
+          <w:color w:val="000000" w:themeColor="text1"/>
+        </w:rPr>
+      </w:pPr>
+    </w:p>
+    <w:p>
+      <w:pPr>
+        <w:rPr>
+          <w:rFonts w:asciiTheme="minorHAnsi" w:hAnsiTheme="minorHAnsi" w:cstheme="minorHAnsi"/>
+          <w:color w:val="000000" w:themeColor="text1"/>
+        </w:rPr>
+      </w:pPr>
+    </w:p>
+    <w:p>
+      <w:pPr>
+        <w:rPr>
+          <w:rFonts w:asciiTheme="minorHAnsi" w:hAnsiTheme="minorHAnsi" w:cstheme="minorHAnsi"/>
+          <w:color w:val="000000" w:themeColor="text1"/>
+        </w:rPr>
+      </w:pPr>
+    </w:p>
+    <w:p>
+      <w:pPr>
+        <w:rPr>
+          <w:rFonts w:asciiTheme="minorHAnsi" w:hAnsiTheme="minorHAnsi" w:cstheme="minorHAnsi"/>
+          <w:color w:val="000000" w:themeColor="text1"/>
+        </w:rPr>
+      </w:pPr>
+    </w:p>
+    <w:p>
+      <w:pPr>
+        <w:rPr>
+          <w:rFonts w:asciiTheme="minorHAnsi" w:hAnsiTheme="minorHAnsi" w:cstheme="minorHAnsi"/>
+          <w:color w:val="000000" w:themeColor="text1"/>
+        </w:rPr>
+      </w:pPr>
+    </w:p>
+    <w:p>
+      <w:pPr>
+        <w:rPr>
+          <w:rFonts w:asciiTheme="minorHAnsi" w:hAnsiTheme="minorHAnsi" w:cstheme="minorHAnsi"/>
+          <w:color w:val="000000" w:themeColor="text1"/>
+        </w:rPr>
+      </w:pPr>
+    </w:p>
+    <w:p>
+      <w:pPr>
+        <w:rPr>
+          <w:rFonts w:asciiTheme="minorHAnsi" w:hAnsiTheme="minorHAnsi" w:cstheme="minorHAnsi"/>
+          <w:color w:val="000000" w:themeColor="text1"/>
+        </w:rPr>
+      </w:pPr>
+    </w:p>
+    <w:p>
+      <w:pPr>
+        <w:rPr>
+          <w:rFonts w:asciiTheme="minorHAnsi" w:hAnsiTheme="minorHAnsi" w:cstheme="minorHAnsi"/>
+          <w:color w:val="000000" w:themeColor="text1"/>
+        </w:rPr>
+      </w:pPr>
+    </w:p>
+    <w:p>
+      <w:pPr>
+        <w:rPr>
+          <w:rFonts w:asciiTheme="minorHAnsi" w:hAnsiTheme="minorHAnsi" w:cstheme="minorHAnsi"/>
+          <w:color w:val="000000" w:themeColor="text1"/>
+        </w:rPr>
+      </w:pPr>
+    </w:p>
+    <w:p>
+      <w:pPr>
+        <w:rPr>
+          <w:rFonts w:asciiTheme="minorHAnsi" w:hAnsiTheme="minorHAnsi" w:cstheme="minorHAnsi"/>
+          <w:color w:val="000000" w:themeColor="text1"/>
+        </w:rPr>
+      </w:pPr>
+    </w:p>
+    <w:p>
+      <w:pPr>
+        <w:rPr>
+          <w:rFonts w:asciiTheme="minorHAnsi" w:hAnsiTheme="minorHAnsi" w:cstheme="minorHAnsi"/>
+          <w:color w:val="000000" w:themeColor="text1"/>
+        </w:rPr>
+      </w:pPr>
+    </w:p>
+    <w:p>
+      <w:pPr>
+        <w:rPr>
+          <w:rFonts w:asciiTheme="minorHAnsi" w:hAnsiTheme="minorHAnsi" w:cstheme="minorHAnsi"/>
+          <w:color w:val="000000" w:themeColor="text1"/>
+        </w:rPr>
+      </w:pPr>
+    </w:p>
+    <w:p>
+      <w:pPr>
+        <w:rPr>
+          <w:rFonts w:asciiTheme="minorHAnsi" w:hAnsiTheme="minorHAnsi" w:cstheme="minorHAnsi"/>
+          <w:color w:val="000000" w:themeColor="text1"/>
+        </w:rPr>
+      </w:pPr>
+    </w:p>
+    <w:p>
+      <w:pPr>
+        <w:rPr>
+          <w:rFonts w:asciiTheme="minorHAnsi" w:hAnsiTheme="minorHAnsi" w:cstheme="minorHAnsi"/>
+          <w:color w:val="000000" w:themeColor="text1"/>
+        </w:rPr>
+      </w:pPr>
+    </w:p>
+    <w:p>
+      <w:pPr>
+        <w:rPr>
+          <w:rFonts w:asciiTheme="minorHAnsi" w:hAnsiTheme="minorHAnsi" w:cstheme="minorHAnsi"/>
+          <w:color w:val="000000" w:themeColor="text1"/>
+        </w:rPr>
+      </w:pPr>
+    </w:p>
+    <w:p>
+      <w:pPr>
+        <w:rPr>
+          <w:rFonts w:asciiTheme="minorHAnsi" w:hAnsiTheme="minorHAnsi" w:cstheme="minorHAnsi"/>
+          <w:color w:val="000000" w:themeColor="text1"/>
+        </w:rPr>
+      </w:pPr>
+    </w:p>
+    <w:p>
+      <w:pPr>
+        <w:rPr>
+          <w:rFonts w:asciiTheme="minorHAnsi" w:hAnsiTheme="minorHAnsi" w:cstheme="minorHAnsi"/>
+          <w:color w:val="000000" w:themeColor="text1"/>
+        </w:rPr>
+      </w:pPr>
+    </w:p>
+    <w:p>
+      <w:pPr>
+        <w:rPr>
+          <w:rFonts w:asciiTheme="minorHAnsi" w:hAnsiTheme="minorHAnsi" w:cstheme="minorHAnsi"/>
+          <w:color w:val="000000" w:themeColor="text1"/>
+        </w:rPr>
+      </w:pPr>
+    </w:p>
+    <w:p>
+      <w:pPr>
+        <w:rPr>
+          <w:rFonts w:asciiTheme="minorHAnsi" w:hAnsiTheme="minorHAnsi" w:cstheme="minorHAnsi"/>
+          <w:b/>
+          <w:bCs/>
+          <w:color w:val="000000" w:themeColor="text1"/>
+        </w:rPr>
+      </w:pPr>
+    </w:p>
+    <w:p>
+      <w:pPr>
+        <w:rPr>
+          <w:rFonts w:asciiTheme="minorHAnsi" w:hAnsiTheme="minorHAnsi" w:cstheme="minorHAnsi"/>
+          <w:b/>
+          <w:bCs/>
+          <w:color w:val="000000" w:themeColor="text1"/>
+        </w:rPr>
+      </w:pPr>
+    </w:p>
+    <w:p>
+      <w:pPr>
+        <w:rPr>
+          <w:rFonts w:asciiTheme="minorHAnsi" w:hAnsiTheme="minorHAnsi" w:cstheme="minorHAnsi"/>
+          <w:b/>
+          <w:bCs/>
+          <w:color w:val="000000" w:themeColor="text1"/>
+        </w:rPr>
+      </w:pPr>
+    </w:p>
+    <w:p>
+      <w:pPr>
+        <w:rPr>
+          <w:rFonts w:asciiTheme="minorHAnsi" w:hAnsiTheme="minorHAnsi" w:cstheme="minorHAnsi"/>
+          <w:b/>
+          <w:bCs/>
+          <w:color w:val="000000" w:themeColor="text1"/>
+        </w:rPr>
+      </w:pPr>
+    </w:p>
+    <w:p>
+      <w:pPr>
+        <w:rPr>
+          <w:rFonts w:asciiTheme="minorHAnsi" w:hAnsiTheme="minorHAnsi" w:cstheme="minorHAnsi"/>
+          <w:b/>
+          <w:bCs/>
+          <w:color w:val="000000" w:themeColor="text1"/>
+        </w:rPr>
+      </w:pPr>
+    </w:p>
+    <w:p>
+      <w:pPr>
+        <w:rPr>
+          <w:rFonts w:asciiTheme="minorHAnsi" w:hAnsiTheme="minorHAnsi" w:cstheme="minorHAnsi"/>
+          <w:b/>
+          <w:bCs/>
+          <w:color w:val="000000" w:themeColor="text1"/>
+        </w:rPr>
+      </w:pPr>
+      <w:r>
+        <w:rPr>
+          <w:rFonts w:asciiTheme="minorHAnsi" w:hAnsiTheme="minorHAnsi" w:cstheme="minorHAnsi"/>
+          <w:b/>
+          <w:bCs/>
+          <w:color w:val="000000" w:themeColor="text1"/>
+        </w:rPr>
+        <w:lastRenderedPageBreak/>
         <w:t>Appendix</w:t>
       </w:r>
       <w:r>
         <w:rPr>
           <w:rFonts w:asciiTheme="minorHAnsi" w:hAnsiTheme="minorHAnsi" w:cstheme="minorHAnsi"/>
+          <w:b/>
+          <w:bCs/>
           <w:color w:val="000000" w:themeColor="text1"/>
         </w:rPr>
         <w:t xml:space="preserve"> A: Figure</w:t>
@@ -13213,10 +14938,20 @@
       <w:r>
         <w:rPr>
           <w:rFonts w:asciiTheme="minorHAnsi" w:hAnsiTheme="minorHAnsi" w:cstheme="minorHAnsi"/>
+          <w:b/>
+          <w:bCs/>
           <w:color w:val="000000" w:themeColor="text1"/>
         </w:rPr>
         <w:t>s</w:t>
       </w:r>
+    </w:p>
+    <w:p>
+      <w:pPr>
+        <w:rPr>
+          <w:rFonts w:asciiTheme="minorHAnsi" w:hAnsiTheme="minorHAnsi" w:cstheme="minorHAnsi"/>
+          <w:color w:val="000000" w:themeColor="text1"/>
+        </w:rPr>
+      </w:pPr>
     </w:p>
     <w:p>
       <w:pPr>

</xml_diff>